<commit_message>
Acabo de agregar en la página 2, un párrafo colocando que estoy usando por primera vez el uso de la sincronización.
</commit_message>
<xml_diff>
--- a/Visión & Alcance.docx
+++ b/Visión & Alcance.docx
@@ -162,7 +162,6 @@
           <w:lang w:eastAsia="es-MX"/>
         </w:rPr>
       </w:pPr>
-      <w:proofErr w:type="spellStart"/>
       <w:r>
         <w:rPr>
           <w:rFonts w:ascii="Arial" w:eastAsia="Times New Roman" w:hAnsi="Arial" w:cs="Arial"/>
@@ -171,9 +170,19 @@
           <w:szCs w:val="28"/>
           <w:lang w:eastAsia="es-MX"/>
         </w:rPr>
-        <w:t>Guzman</w:t>
+        <w:t>Guzman Ortega Axel Yael</w:t>
       </w:r>
-      <w:proofErr w:type="spellEnd"/>
+    </w:p>
+    <w:p>
+      <w:pPr>
+        <w:rPr>
+          <w:rFonts w:ascii="Times New Roman" w:hAnsi="Times New Roman" w:cs="Times New Roman"/>
+          <w:b/>
+          <w:bCs/>
+          <w:sz w:val="44"/>
+          <w:szCs w:val="44"/>
+        </w:rPr>
+      </w:pPr>
       <w:r>
         <w:rPr>
           <w:rFonts w:ascii="Arial" w:eastAsia="Times New Roman" w:hAnsi="Arial" w:cs="Arial"/>
@@ -182,9 +191,8 @@
           <w:szCs w:val="28"/>
           <w:lang w:eastAsia="es-MX"/>
         </w:rPr>
-        <w:t xml:space="preserve"> Ortega Axel </w:t>
+        <w:t xml:space="preserve">Guzman Ortega Miguel </w:t>
       </w:r>
-      <w:proofErr w:type="spellStart"/>
       <w:r>
         <w:rPr>
           <w:rFonts w:ascii="Arial" w:eastAsia="Times New Roman" w:hAnsi="Arial" w:cs="Arial"/>
@@ -193,9 +201,8 @@
           <w:szCs w:val="28"/>
           <w:lang w:eastAsia="es-MX"/>
         </w:rPr>
-        <w:t>Yael</w:t>
+        <w:t>Ángel</w:t>
       </w:r>
-      <w:proofErr w:type="spellEnd"/>
     </w:p>
     <w:p>
       <w:pPr>
@@ -207,38 +214,6 @@
           <w:szCs w:val="44"/>
         </w:rPr>
       </w:pPr>
-      <w:proofErr w:type="spellStart"/>
-      <w:r>
-        <w:rPr>
-          <w:rFonts w:ascii="Arial" w:eastAsia="Times New Roman" w:hAnsi="Arial" w:cs="Arial"/>
-          <w:color w:val="000000"/>
-          <w:sz w:val="28"/>
-          <w:szCs w:val="28"/>
-          <w:lang w:eastAsia="es-MX"/>
-        </w:rPr>
-        <w:t>Guzman</w:t>
-      </w:r>
-      <w:proofErr w:type="spellEnd"/>
-      <w:r>
-        <w:rPr>
-          <w:rFonts w:ascii="Arial" w:eastAsia="Times New Roman" w:hAnsi="Arial" w:cs="Arial"/>
-          <w:color w:val="000000"/>
-          <w:sz w:val="28"/>
-          <w:szCs w:val="28"/>
-          <w:lang w:eastAsia="es-MX"/>
-        </w:rPr>
-        <w:t xml:space="preserve"> Ortega Miguel </w:t>
-      </w:r>
-      <w:r>
-        <w:rPr>
-          <w:rFonts w:ascii="Arial" w:eastAsia="Times New Roman" w:hAnsi="Arial" w:cs="Arial"/>
-          <w:color w:val="000000"/>
-          <w:sz w:val="28"/>
-          <w:szCs w:val="28"/>
-          <w:lang w:eastAsia="es-MX"/>
-        </w:rPr>
-        <w:t>Ángel</w:t>
-      </w:r>
     </w:p>
     <w:p>
       <w:pPr>
@@ -349,9 +324,7 @@
           <w:szCs w:val="44"/>
         </w:rPr>
       </w:pPr>
-    </w:p>
-    <w:p>
-      <w:pPr>
+      <w:r>
         <w:rPr>
           <w:rFonts w:ascii="Times New Roman" w:hAnsi="Times New Roman" w:cs="Times New Roman"/>
           <w:b/>
@@ -359,7 +332,9 @@
           <w:sz w:val="44"/>
           <w:szCs w:val="44"/>
         </w:rPr>
-      </w:pPr>
+        <w:lastRenderedPageBreak/>
+        <w:t>Esta es una prueba para el manejo de la aplicación y conocer la forma de envío.</w:t>
+      </w:r>
     </w:p>
     <w:sectPr>
       <w:headerReference w:type="default" r:id="rId7"/>
@@ -429,6 +404,9 @@
       <w:pStyle w:val="Encabezado"/>
     </w:pPr>
     <w:r>
+      <w:rPr>
+        <w:noProof/>
+      </w:rPr>
       <mc:AlternateContent>
         <mc:Choice Requires="wps">
           <w:drawing>
@@ -512,6 +490,9 @@
       </mc:AlternateContent>
     </w:r>
     <w:r>
+      <w:rPr>
+        <w:noProof/>
+      </w:rPr>
       <mc:AlternateContent>
         <mc:Choice Requires="wpg">
           <w:drawing>
@@ -702,6 +683,9 @@
       </mc:AlternateContent>
     </w:r>
     <w:r>
+      <w:rPr>
+        <w:noProof/>
+      </w:rPr>
       <w:drawing>
         <wp:anchor distT="0" distB="0" distL="114300" distR="114300" simplePos="0" relativeHeight="251661312" behindDoc="1" locked="0" layoutInCell="1" allowOverlap="1" wp14:anchorId="4FB70435" wp14:editId="3EDD28BF">
           <wp:simplePos x="0" y="0"/>

</xml_diff>

<commit_message>
Agregue un indice provicional, para probar como trabajar
</commit_message>
<xml_diff>
--- a/Visión & Alcance.docx
+++ b/Visión & Alcance.docx
@@ -162,6 +162,7 @@
           <w:lang w:eastAsia="es-MX"/>
         </w:rPr>
       </w:pPr>
+      <w:proofErr w:type="spellStart"/>
       <w:r>
         <w:rPr>
           <w:rFonts w:ascii="Arial" w:eastAsia="Times New Roman" w:hAnsi="Arial" w:cs="Arial"/>
@@ -170,19 +171,9 @@
           <w:szCs w:val="28"/>
           <w:lang w:eastAsia="es-MX"/>
         </w:rPr>
-        <w:t>Guzman Ortega Axel Yael</w:t>
+        <w:t>Guzman</w:t>
       </w:r>
-    </w:p>
-    <w:p>
-      <w:pPr>
-        <w:rPr>
-          <w:rFonts w:ascii="Times New Roman" w:hAnsi="Times New Roman" w:cs="Times New Roman"/>
-          <w:b/>
-          <w:bCs/>
-          <w:sz w:val="44"/>
-          <w:szCs w:val="44"/>
-        </w:rPr>
-      </w:pPr>
+      <w:proofErr w:type="spellEnd"/>
       <w:r>
         <w:rPr>
           <w:rFonts w:ascii="Arial" w:eastAsia="Times New Roman" w:hAnsi="Arial" w:cs="Arial"/>
@@ -191,7 +182,52 @@
           <w:szCs w:val="28"/>
           <w:lang w:eastAsia="es-MX"/>
         </w:rPr>
-        <w:t xml:space="preserve">Guzman Ortega Miguel </w:t>
+        <w:t xml:space="preserve"> Ortega Axel </w:t>
+      </w:r>
+      <w:proofErr w:type="spellStart"/>
+      <w:r>
+        <w:rPr>
+          <w:rFonts w:ascii="Arial" w:eastAsia="Times New Roman" w:hAnsi="Arial" w:cs="Arial"/>
+          <w:color w:val="000000"/>
+          <w:sz w:val="28"/>
+          <w:szCs w:val="28"/>
+          <w:lang w:eastAsia="es-MX"/>
+        </w:rPr>
+        <w:t>Yael</w:t>
+      </w:r>
+      <w:proofErr w:type="spellEnd"/>
+    </w:p>
+    <w:p>
+      <w:pPr>
+        <w:rPr>
+          <w:rFonts w:ascii="Times New Roman" w:hAnsi="Times New Roman" w:cs="Times New Roman"/>
+          <w:b/>
+          <w:bCs/>
+          <w:sz w:val="44"/>
+          <w:szCs w:val="44"/>
+        </w:rPr>
+      </w:pPr>
+      <w:proofErr w:type="spellStart"/>
+      <w:r>
+        <w:rPr>
+          <w:rFonts w:ascii="Arial" w:eastAsia="Times New Roman" w:hAnsi="Arial" w:cs="Arial"/>
+          <w:color w:val="000000"/>
+          <w:sz w:val="28"/>
+          <w:szCs w:val="28"/>
+          <w:lang w:eastAsia="es-MX"/>
+        </w:rPr>
+        <w:t>Guzman</w:t>
+      </w:r>
+      <w:proofErr w:type="spellEnd"/>
+      <w:r>
+        <w:rPr>
+          <w:rFonts w:ascii="Arial" w:eastAsia="Times New Roman" w:hAnsi="Arial" w:cs="Arial"/>
+          <w:color w:val="000000"/>
+          <w:sz w:val="28"/>
+          <w:szCs w:val="28"/>
+          <w:lang w:eastAsia="es-MX"/>
+        </w:rPr>
+        <w:t xml:space="preserve"> Ortega Miguel </w:t>
       </w:r>
       <w:r>
         <w:rPr>
@@ -314,6 +350,509 @@
         </w:rPr>
       </w:pPr>
     </w:p>
+    <w:sdt>
+      <w:sdtPr>
+        <w:rPr>
+          <w:rFonts w:asciiTheme="minorHAnsi" w:eastAsiaTheme="minorEastAsia" w:hAnsiTheme="minorHAnsi" w:cstheme="minorBidi"/>
+          <w:color w:val="auto"/>
+          <w:sz w:val="22"/>
+          <w:szCs w:val="22"/>
+        </w:rPr>
+        <w:id w:val="893938028"/>
+        <w:docPartObj>
+          <w:docPartGallery w:val="Table of Contents"/>
+          <w:docPartUnique/>
+        </w:docPartObj>
+      </w:sdtPr>
+      <w:sdtEndPr>
+        <w:rPr>
+          <w:b/>
+          <w:bCs/>
+        </w:rPr>
+      </w:sdtEndPr>
+      <w:sdtContent>
+        <w:p>
+          <w:pPr>
+            <w:pStyle w:val="TtuloTDC"/>
+            <w:rPr>
+              <w:rFonts w:ascii="Bauhaus 93" w:hAnsi="Bauhaus 93"/>
+              <w:color w:val="000000" w:themeColor="text1"/>
+            </w:rPr>
+          </w:pPr>
+          <w:r>
+            <w:rPr>
+              <w:rFonts w:ascii="Bauhaus 93" w:hAnsi="Bauhaus 93"/>
+              <w:color w:val="000000" w:themeColor="text1"/>
+            </w:rPr>
+            <w:t>Índice</w:t>
+          </w:r>
+        </w:p>
+        <w:p>
+          <w:pPr>
+            <w:pStyle w:val="TDC1"/>
+            <w:tabs>
+              <w:tab w:val="left" w:pos="708"/>
+              <w:tab w:val="right" w:leader="dot" w:pos="8494"/>
+            </w:tabs>
+            <w:rPr>
+              <w:rFonts w:asciiTheme="minorHAnsi" w:hAnsiTheme="minorHAnsi"/>
+              <w:b w:val="0"/>
+              <w:i w:val="0"/>
+              <w:noProof/>
+              <w:sz w:val="22"/>
+            </w:rPr>
+          </w:pPr>
+          <w:r>
+            <w:fldChar w:fldCharType="begin"/>
+          </w:r>
+          <w:r>
+            <w:instrText xml:space="preserve"> TOC \o "1-3" \h \z \u </w:instrText>
+          </w:r>
+          <w:r>
+            <w:fldChar w:fldCharType="separate"/>
+          </w:r>
+          <w:hyperlink w:anchor="_Toc81708542" w:history="1">
+            <w:r>
+              <w:rPr>
+                <w:rStyle w:val="Hipervnculo"/>
+                <w:noProof/>
+              </w:rPr>
+              <w:t>1.</w:t>
+            </w:r>
+            <w:r>
+              <w:rPr>
+                <w:rFonts w:asciiTheme="minorHAnsi" w:hAnsiTheme="minorHAnsi"/>
+                <w:b w:val="0"/>
+                <w:i w:val="0"/>
+                <w:noProof/>
+                <w:sz w:val="22"/>
+              </w:rPr>
+              <w:tab/>
+            </w:r>
+            <w:r>
+              <w:rPr>
+                <w:rStyle w:val="Hipervnculo"/>
+                <w:noProof/>
+              </w:rPr>
+              <w:t>Introducción</w:t>
+            </w:r>
+            <w:r>
+              <w:rPr>
+                <w:noProof/>
+                <w:webHidden/>
+              </w:rPr>
+              <w:tab/>
+            </w:r>
+            <w:r>
+              <w:rPr>
+                <w:noProof/>
+                <w:webHidden/>
+              </w:rPr>
+              <w:fldChar w:fldCharType="begin"/>
+            </w:r>
+            <w:r>
+              <w:rPr>
+                <w:noProof/>
+                <w:webHidden/>
+              </w:rPr>
+              <w:instrText xml:space="preserve"> PAGEREF _Toc81708542 \h </w:instrText>
+            </w:r>
+            <w:r>
+              <w:rPr>
+                <w:noProof/>
+                <w:webHidden/>
+              </w:rPr>
+            </w:r>
+            <w:r>
+              <w:rPr>
+                <w:noProof/>
+                <w:webHidden/>
+              </w:rPr>
+              <w:fldChar w:fldCharType="separate"/>
+            </w:r>
+            <w:r>
+              <w:rPr>
+                <w:noProof/>
+                <w:webHidden/>
+              </w:rPr>
+              <w:t>2</w:t>
+            </w:r>
+            <w:r>
+              <w:rPr>
+                <w:noProof/>
+                <w:webHidden/>
+              </w:rPr>
+              <w:fldChar w:fldCharType="end"/>
+            </w:r>
+          </w:hyperlink>
+        </w:p>
+        <w:p>
+          <w:pPr>
+            <w:pStyle w:val="TDC1"/>
+            <w:tabs>
+              <w:tab w:val="left" w:pos="708"/>
+              <w:tab w:val="right" w:leader="dot" w:pos="8494"/>
+            </w:tabs>
+            <w:rPr>
+              <w:rFonts w:asciiTheme="minorHAnsi" w:hAnsiTheme="minorHAnsi"/>
+              <w:b w:val="0"/>
+              <w:i w:val="0"/>
+              <w:noProof/>
+              <w:sz w:val="22"/>
+            </w:rPr>
+          </w:pPr>
+          <w:hyperlink w:anchor="_Toc81708543" w:history="1">
+            <w:r>
+              <w:rPr>
+                <w:rStyle w:val="Hipervnculo"/>
+                <w:noProof/>
+              </w:rPr>
+              <w:t>2.</w:t>
+            </w:r>
+            <w:r>
+              <w:rPr>
+                <w:rFonts w:asciiTheme="minorHAnsi" w:hAnsiTheme="minorHAnsi"/>
+                <w:b w:val="0"/>
+                <w:i w:val="0"/>
+                <w:noProof/>
+                <w:sz w:val="22"/>
+              </w:rPr>
+              <w:tab/>
+            </w:r>
+            <w:r>
+              <w:rPr>
+                <w:rStyle w:val="Hipervnculo"/>
+                <w:noProof/>
+              </w:rPr>
+              <w:t>Desarrollo</w:t>
+            </w:r>
+            <w:r>
+              <w:rPr>
+                <w:noProof/>
+                <w:webHidden/>
+              </w:rPr>
+              <w:tab/>
+            </w:r>
+            <w:r>
+              <w:rPr>
+                <w:noProof/>
+                <w:webHidden/>
+              </w:rPr>
+              <w:fldChar w:fldCharType="begin"/>
+            </w:r>
+            <w:r>
+              <w:rPr>
+                <w:noProof/>
+                <w:webHidden/>
+              </w:rPr>
+              <w:instrText xml:space="preserve"> PAGEREF _Toc81708543 \h </w:instrText>
+            </w:r>
+            <w:r>
+              <w:rPr>
+                <w:noProof/>
+                <w:webHidden/>
+              </w:rPr>
+            </w:r>
+            <w:r>
+              <w:rPr>
+                <w:noProof/>
+                <w:webHidden/>
+              </w:rPr>
+              <w:fldChar w:fldCharType="separate"/>
+            </w:r>
+            <w:r>
+              <w:rPr>
+                <w:noProof/>
+                <w:webHidden/>
+              </w:rPr>
+              <w:t>2</w:t>
+            </w:r>
+            <w:r>
+              <w:rPr>
+                <w:noProof/>
+                <w:webHidden/>
+              </w:rPr>
+              <w:fldChar w:fldCharType="end"/>
+            </w:r>
+          </w:hyperlink>
+        </w:p>
+        <w:p>
+          <w:pPr>
+            <w:pStyle w:val="TDC1"/>
+            <w:tabs>
+              <w:tab w:val="left" w:pos="708"/>
+              <w:tab w:val="right" w:leader="dot" w:pos="8494"/>
+            </w:tabs>
+            <w:rPr>
+              <w:rFonts w:asciiTheme="minorHAnsi" w:hAnsiTheme="minorHAnsi"/>
+              <w:b w:val="0"/>
+              <w:i w:val="0"/>
+              <w:noProof/>
+              <w:sz w:val="22"/>
+            </w:rPr>
+          </w:pPr>
+          <w:hyperlink w:anchor="_Toc81708544" w:history="1">
+            <w:r>
+              <w:rPr>
+                <w:rStyle w:val="Hipervnculo"/>
+                <w:noProof/>
+              </w:rPr>
+              <w:t>3.</w:t>
+            </w:r>
+            <w:r>
+              <w:rPr>
+                <w:rFonts w:asciiTheme="minorHAnsi" w:hAnsiTheme="minorHAnsi"/>
+                <w:b w:val="0"/>
+                <w:i w:val="0"/>
+                <w:noProof/>
+                <w:sz w:val="22"/>
+              </w:rPr>
+              <w:tab/>
+            </w:r>
+            <w:r>
+              <w:rPr>
+                <w:rStyle w:val="Hipervnculo"/>
+                <w:noProof/>
+              </w:rPr>
+              <w:t>Conclusiones</w:t>
+            </w:r>
+            <w:r>
+              <w:rPr>
+                <w:noProof/>
+                <w:webHidden/>
+              </w:rPr>
+              <w:tab/>
+            </w:r>
+            <w:r>
+              <w:rPr>
+                <w:noProof/>
+                <w:webHidden/>
+              </w:rPr>
+              <w:fldChar w:fldCharType="begin"/>
+            </w:r>
+            <w:r>
+              <w:rPr>
+                <w:noProof/>
+                <w:webHidden/>
+              </w:rPr>
+              <w:instrText xml:space="preserve"> PAGEREF _Toc81708544 \h </w:instrText>
+            </w:r>
+            <w:r>
+              <w:rPr>
+                <w:noProof/>
+                <w:webHidden/>
+              </w:rPr>
+            </w:r>
+            <w:r>
+              <w:rPr>
+                <w:noProof/>
+                <w:webHidden/>
+              </w:rPr>
+              <w:fldChar w:fldCharType="separate"/>
+            </w:r>
+            <w:r>
+              <w:rPr>
+                <w:noProof/>
+                <w:webHidden/>
+              </w:rPr>
+              <w:t>2</w:t>
+            </w:r>
+            <w:r>
+              <w:rPr>
+                <w:noProof/>
+                <w:webHidden/>
+              </w:rPr>
+              <w:fldChar w:fldCharType="end"/>
+            </w:r>
+          </w:hyperlink>
+        </w:p>
+        <w:p>
+          <w:pPr>
+            <w:pStyle w:val="TDC1"/>
+            <w:tabs>
+              <w:tab w:val="left" w:pos="708"/>
+              <w:tab w:val="right" w:leader="dot" w:pos="8494"/>
+            </w:tabs>
+            <w:rPr>
+              <w:rFonts w:asciiTheme="minorHAnsi" w:hAnsiTheme="minorHAnsi"/>
+              <w:b w:val="0"/>
+              <w:i w:val="0"/>
+              <w:noProof/>
+              <w:sz w:val="22"/>
+            </w:rPr>
+          </w:pPr>
+          <w:hyperlink w:anchor="_Toc81708545" w:history="1">
+            <w:r>
+              <w:rPr>
+                <w:rStyle w:val="Hipervnculo"/>
+                <w:noProof/>
+              </w:rPr>
+              <w:t>4.</w:t>
+            </w:r>
+            <w:r>
+              <w:rPr>
+                <w:rFonts w:asciiTheme="minorHAnsi" w:hAnsiTheme="minorHAnsi"/>
+                <w:b w:val="0"/>
+                <w:i w:val="0"/>
+                <w:noProof/>
+                <w:sz w:val="22"/>
+              </w:rPr>
+              <w:tab/>
+            </w:r>
+            <w:r>
+              <w:rPr>
+                <w:rStyle w:val="Hipervnculo"/>
+                <w:noProof/>
+              </w:rPr>
+              <w:t>Bibliografía</w:t>
+            </w:r>
+            <w:r>
+              <w:rPr>
+                <w:noProof/>
+                <w:webHidden/>
+              </w:rPr>
+              <w:tab/>
+            </w:r>
+            <w:r>
+              <w:rPr>
+                <w:noProof/>
+                <w:webHidden/>
+              </w:rPr>
+              <w:fldChar w:fldCharType="begin"/>
+            </w:r>
+            <w:r>
+              <w:rPr>
+                <w:noProof/>
+                <w:webHidden/>
+              </w:rPr>
+              <w:instrText xml:space="preserve"> PAGEREF _Toc81708545 \h </w:instrText>
+            </w:r>
+            <w:r>
+              <w:rPr>
+                <w:noProof/>
+                <w:webHidden/>
+              </w:rPr>
+            </w:r>
+            <w:r>
+              <w:rPr>
+                <w:noProof/>
+                <w:webHidden/>
+              </w:rPr>
+              <w:fldChar w:fldCharType="separate"/>
+            </w:r>
+            <w:r>
+              <w:rPr>
+                <w:noProof/>
+                <w:webHidden/>
+              </w:rPr>
+              <w:t>2</w:t>
+            </w:r>
+            <w:r>
+              <w:rPr>
+                <w:noProof/>
+                <w:webHidden/>
+              </w:rPr>
+              <w:fldChar w:fldCharType="end"/>
+            </w:r>
+          </w:hyperlink>
+        </w:p>
+        <w:p>
+          <w:r>
+            <w:rPr>
+              <w:b/>
+              <w:bCs/>
+            </w:rPr>
+            <w:fldChar w:fldCharType="end"/>
+          </w:r>
+        </w:p>
+      </w:sdtContent>
+    </w:sdt>
+    <w:p>
+      <w:r>
+        <w:fldChar w:fldCharType="begin"/>
+      </w:r>
+      <w:r>
+        <w:instrText xml:space="preserve"> TOC \o "3-3" \h \z \u \t "Título 1;1;Título 2;2" </w:instrText>
+      </w:r>
+      <w:r>
+        <w:fldChar w:fldCharType="separate"/>
+      </w:r>
+      <w:r>
+        <w:fldChar w:fldCharType="end"/>
+      </w:r>
+    </w:p>
+    <w:p>
+      <w:pPr>
+        <w:pStyle w:val="Ttulo1"/>
+        <w:numPr>
+          <w:ilvl w:val="0"/>
+          <w:numId w:val="10"/>
+        </w:numPr>
+      </w:pPr>
+      <w:bookmarkStart w:id="0" w:name="_Toc81706970"/>
+      <w:bookmarkStart w:id="1" w:name="_Toc81708288"/>
+      <w:bookmarkStart w:id="2" w:name="_Toc81708542"/>
+      <w:r>
+        <w:t>Introducción</w:t>
+      </w:r>
+      <w:bookmarkEnd w:id="0"/>
+      <w:bookmarkEnd w:id="1"/>
+      <w:bookmarkEnd w:id="2"/>
+    </w:p>
+    <w:p>
+      <w:pPr>
+        <w:pStyle w:val="Ttulo1"/>
+        <w:numPr>
+          <w:ilvl w:val="0"/>
+          <w:numId w:val="10"/>
+        </w:numPr>
+      </w:pPr>
+      <w:bookmarkStart w:id="3" w:name="_Toc81706971"/>
+      <w:bookmarkStart w:id="4" w:name="_Toc81708290"/>
+      <w:bookmarkStart w:id="5" w:name="_Toc81708543"/>
+      <w:r>
+        <w:t>Desarrollo</w:t>
+      </w:r>
+      <w:bookmarkEnd w:id="3"/>
+      <w:bookmarkEnd w:id="4"/>
+      <w:bookmarkEnd w:id="5"/>
+    </w:p>
+    <w:p>
+      <w:pPr>
+        <w:pStyle w:val="Ttulo1"/>
+        <w:numPr>
+          <w:ilvl w:val="0"/>
+          <w:numId w:val="10"/>
+        </w:numPr>
+      </w:pPr>
+      <w:bookmarkStart w:id="6" w:name="_Toc81706972"/>
+      <w:bookmarkStart w:id="7" w:name="_Toc81708291"/>
+      <w:bookmarkStart w:id="8" w:name="_Toc81708544"/>
+      <w:r>
+        <w:t>Conclusiones</w:t>
+      </w:r>
+      <w:bookmarkEnd w:id="6"/>
+      <w:bookmarkEnd w:id="7"/>
+      <w:bookmarkEnd w:id="8"/>
+    </w:p>
+    <w:p>
+      <w:pPr>
+        <w:pStyle w:val="Ttulo1"/>
+        <w:numPr>
+          <w:ilvl w:val="0"/>
+          <w:numId w:val="10"/>
+        </w:numPr>
+      </w:pPr>
+      <w:bookmarkStart w:id="9" w:name="_Toc81706973"/>
+      <w:bookmarkStart w:id="10" w:name="_Toc81708292"/>
+      <w:bookmarkStart w:id="11" w:name="_Toc81708545"/>
+      <w:r>
+        <w:t>Bibliografía</w:t>
+      </w:r>
+      <w:bookmarkEnd w:id="9"/>
+      <w:bookmarkEnd w:id="10"/>
+      <w:bookmarkEnd w:id="11"/>
+    </w:p>
     <w:p>
       <w:pPr>
         <w:rPr>
@@ -324,27 +863,6 @@
           <w:szCs w:val="44"/>
         </w:rPr>
       </w:pPr>
-      <w:r>
-        <w:rPr>
-          <w:rFonts w:ascii="Times New Roman" w:hAnsi="Times New Roman" w:cs="Times New Roman"/>
-          <w:b/>
-          <w:bCs/>
-          <w:sz w:val="44"/>
-          <w:szCs w:val="44"/>
-        </w:rPr>
-        <w:lastRenderedPageBreak/>
-        <w:t>Esta es una prueba para el manejo de la aplicación y conocer la forma de envío.</w:t>
-      </w:r>
-      <w:r>
-        <w:rPr>
-          <w:rFonts w:ascii="Times New Roman" w:hAnsi="Times New Roman" w:cs="Times New Roman"/>
-          <w:b/>
-          <w:bCs/>
-          <w:sz w:val="44"/>
-          <w:szCs w:val="44"/>
-        </w:rPr>
-        <w:t>gf</w:t>
-      </w:r>
     </w:p>
     <w:sectPr>
       <w:headerReference w:type="default" r:id="rId7"/>
@@ -2598,6 +3116,42 @@
     <w:uiPriority w:val="99"/>
     <w:rsid w:val="008C435E"/>
   </w:style>
+  <w:style w:type="character" w:styleId="Hipervnculo">
+    <w:name w:val="Hyperlink"/>
+    <w:basedOn w:val="Fuentedeprrafopredeter"/>
+    <w:uiPriority w:val="99"/>
+    <w:unhideWhenUsed/>
+    <w:rsid w:val="004F77AD"/>
+    <w:rPr>
+      <w:color w:val="0563C1" w:themeColor="hyperlink"/>
+      <w:u w:val="single"/>
+    </w:rPr>
+  </w:style>
+  <w:style w:type="paragraph" w:styleId="TtuloTDC">
+    <w:name w:val="TOC Heading"/>
+    <w:basedOn w:val="Ttulo1"/>
+    <w:next w:val="Normal"/>
+    <w:uiPriority w:val="39"/>
+    <w:unhideWhenUsed/>
+    <w:qFormat/>
+    <w:rsid w:val="004F77AD"/>
+    <w:pPr>
+      <w:widowControl/>
+      <w:numPr>
+        <w:numId w:val="0"/>
+      </w:numPr>
+      <w:autoSpaceDE/>
+      <w:autoSpaceDN/>
+      <w:spacing w:line="259" w:lineRule="auto"/>
+      <w:outlineLvl w:val="9"/>
+    </w:pPr>
+    <w:rPr>
+      <w:rFonts w:asciiTheme="majorHAnsi" w:hAnsiTheme="majorHAnsi"/>
+      <w:b w:val="0"/>
+      <w:color w:val="2F5496" w:themeColor="accent1" w:themeShade="BF"/>
+      <w:lang w:eastAsia="ja-JP"/>
+    </w:rPr>
+  </w:style>
 </w:styles>
 </file>
 

</xml_diff>

<commit_message>
Hice una prueba, Emmanuel
</commit_message>
<xml_diff>
--- a/Visión & Alcance.docx
+++ b/Visión & Alcance.docx
@@ -162,7 +162,6 @@
           <w:lang w:eastAsia="es-MX"/>
         </w:rPr>
       </w:pPr>
-      <w:proofErr w:type="spellStart"/>
       <w:r>
         <w:rPr>
           <w:rFonts w:ascii="Arial" w:eastAsia="Times New Roman" w:hAnsi="Arial" w:cs="Arial"/>
@@ -171,9 +170,19 @@
           <w:szCs w:val="28"/>
           <w:lang w:eastAsia="es-MX"/>
         </w:rPr>
-        <w:t>Guzman</w:t>
+        <w:t>Guzman Ortega Axel Yael</w:t>
       </w:r>
-      <w:proofErr w:type="spellEnd"/>
+    </w:p>
+    <w:p>
+      <w:pPr>
+        <w:rPr>
+          <w:rFonts w:ascii="Times New Roman" w:hAnsi="Times New Roman" w:cs="Times New Roman"/>
+          <w:b/>
+          <w:bCs/>
+          <w:sz w:val="44"/>
+          <w:szCs w:val="44"/>
+        </w:rPr>
+      </w:pPr>
       <w:r>
         <w:rPr>
           <w:rFonts w:ascii="Arial" w:eastAsia="Times New Roman" w:hAnsi="Arial" w:cs="Arial"/>
@@ -182,52 +191,7 @@
           <w:szCs w:val="28"/>
           <w:lang w:eastAsia="es-MX"/>
         </w:rPr>
-        <w:t xml:space="preserve"> Ortega Axel </w:t>
-      </w:r>
-      <w:proofErr w:type="spellStart"/>
-      <w:r>
-        <w:rPr>
-          <w:rFonts w:ascii="Arial" w:eastAsia="Times New Roman" w:hAnsi="Arial" w:cs="Arial"/>
-          <w:color w:val="000000"/>
-          <w:sz w:val="28"/>
-          <w:szCs w:val="28"/>
-          <w:lang w:eastAsia="es-MX"/>
-        </w:rPr>
-        <w:t>Yael</w:t>
-      </w:r>
-      <w:proofErr w:type="spellEnd"/>
-    </w:p>
-    <w:p>
-      <w:pPr>
-        <w:rPr>
-          <w:rFonts w:ascii="Times New Roman" w:hAnsi="Times New Roman" w:cs="Times New Roman"/>
-          <w:b/>
-          <w:bCs/>
-          <w:sz w:val="44"/>
-          <w:szCs w:val="44"/>
-        </w:rPr>
-      </w:pPr>
-      <w:proofErr w:type="spellStart"/>
-      <w:r>
-        <w:rPr>
-          <w:rFonts w:ascii="Arial" w:eastAsia="Times New Roman" w:hAnsi="Arial" w:cs="Arial"/>
-          <w:color w:val="000000"/>
-          <w:sz w:val="28"/>
-          <w:szCs w:val="28"/>
-          <w:lang w:eastAsia="es-MX"/>
-        </w:rPr>
-        <w:t>Guzman</w:t>
-      </w:r>
-      <w:proofErr w:type="spellEnd"/>
-      <w:r>
-        <w:rPr>
-          <w:rFonts w:ascii="Arial" w:eastAsia="Times New Roman" w:hAnsi="Arial" w:cs="Arial"/>
-          <w:color w:val="000000"/>
-          <w:sz w:val="28"/>
-          <w:szCs w:val="28"/>
-          <w:lang w:eastAsia="es-MX"/>
-        </w:rPr>
-        <w:t xml:space="preserve"> Ortega Miguel </w:t>
+        <w:t xml:space="preserve">Guzman Ortega Miguel </w:t>
       </w:r>
       <w:r>
         <w:rPr>
@@ -768,18 +732,7 @@
       </w:sdtContent>
     </w:sdt>
     <w:p>
-      <w:r>
-        <w:fldChar w:fldCharType="begin"/>
-      </w:r>
-      <w:r>
-        <w:instrText xml:space="preserve"> TOC \o "3-3" \h \z \u \t "Título 1;1;Título 2;2" </w:instrText>
-      </w:r>
-      <w:r>
-        <w:fldChar w:fldCharType="separate"/>
-      </w:r>
-      <w:r>
-        <w:fldChar w:fldCharType="end"/>
-      </w:r>
+      <w:fldSimple w:instr=" TOC \o &quot;3-3&quot; \h \z \u \t &quot;Título 1;1;Título 2;2&quot; "/>
     </w:p>
     <w:p>
       <w:pPr>
@@ -852,6 +805,26 @@
       <w:bookmarkEnd w:id="9"/>
       <w:bookmarkEnd w:id="10"/>
       <w:bookmarkEnd w:id="11"/>
+    </w:p>
+    <w:p>
+      <w:pPr>
+        <w:rPr>
+          <w:lang w:eastAsia="en-US"/>
+        </w:rPr>
+      </w:pPr>
+    </w:p>
+    <w:p>
+      <w:pPr>
+        <w:rPr>
+          <w:lang w:eastAsia="en-US"/>
+        </w:rPr>
+      </w:pPr>
+      <w:r>
+        <w:rPr>
+          <w:lang w:eastAsia="en-US"/>
+        </w:rPr>
+        <w:t>Prueba Emmanuel</w:t>
+      </w:r>
     </w:p>
     <w:p>
       <w:pPr>

</xml_diff>

<commit_message>
Se modificaron puntos generales del apartado 2
</commit_message>
<xml_diff>
--- a/Visión & Alcance.docx
+++ b/Visión & Alcance.docx
@@ -2718,6 +2718,104 @@
                 <w:szCs w:val="20"/>
               </w:rPr>
             </w:pPr>
+            <w:r>
+              <w:rPr>
+                <w:rFonts w:ascii="Arial" w:hAnsi="Arial" w:cs="Arial"/>
+                <w:bCs/>
+                <w:sz w:val="20"/>
+                <w:szCs w:val="20"/>
+              </w:rPr>
+              <w:t>Miguel Guzman</w:t>
+            </w:r>
+          </w:p>
+        </w:tc>
+        <w:tc>
+          <w:tcPr>
+            <w:tcW w:w="2123" w:type="dxa"/>
+          </w:tcPr>
+          <w:p>
+            <w:pPr>
+              <w:rPr>
+                <w:rFonts w:ascii="Arial" w:hAnsi="Arial" w:cs="Arial"/>
+                <w:bCs/>
+                <w:sz w:val="20"/>
+                <w:szCs w:val="20"/>
+              </w:rPr>
+            </w:pPr>
+            <w:r>
+              <w:rPr>
+                <w:rFonts w:ascii="Arial" w:hAnsi="Arial" w:cs="Arial"/>
+                <w:bCs/>
+                <w:sz w:val="20"/>
+                <w:szCs w:val="20"/>
+              </w:rPr>
+              <w:t>25/11/21</w:t>
+            </w:r>
+          </w:p>
+        </w:tc>
+        <w:tc>
+          <w:tcPr>
+            <w:tcW w:w="2124" w:type="dxa"/>
+          </w:tcPr>
+          <w:p>
+            <w:pPr>
+              <w:rPr>
+                <w:rFonts w:ascii="Arial" w:hAnsi="Arial" w:cs="Arial"/>
+                <w:bCs/>
+                <w:sz w:val="20"/>
+                <w:szCs w:val="20"/>
+              </w:rPr>
+            </w:pPr>
+            <w:r>
+              <w:rPr>
+                <w:rFonts w:ascii="Arial" w:hAnsi="Arial" w:cs="Arial"/>
+                <w:bCs/>
+                <w:sz w:val="20"/>
+                <w:szCs w:val="20"/>
+              </w:rPr>
+              <w:t>Modificar puntos generales del apartado 2</w:t>
+            </w:r>
+          </w:p>
+        </w:tc>
+        <w:tc>
+          <w:tcPr>
+            <w:tcW w:w="2124" w:type="dxa"/>
+          </w:tcPr>
+          <w:p>
+            <w:pPr>
+              <w:rPr>
+                <w:rFonts w:ascii="Arial" w:hAnsi="Arial" w:cs="Arial"/>
+                <w:bCs/>
+                <w:sz w:val="20"/>
+                <w:szCs w:val="20"/>
+              </w:rPr>
+            </w:pPr>
+            <w:r>
+              <w:rPr>
+                <w:rFonts w:ascii="Arial" w:hAnsi="Arial" w:cs="Arial"/>
+                <w:bCs/>
+                <w:sz w:val="20"/>
+                <w:szCs w:val="20"/>
+              </w:rPr>
+              <w:t>2</w:t>
+            </w:r>
+          </w:p>
+        </w:tc>
+      </w:tr>
+      <w:tr>
+        <w:tc>
+          <w:tcPr>
+            <w:tcW w:w="2123" w:type="dxa"/>
+          </w:tcPr>
+          <w:p>
+            <w:pPr>
+              <w:rPr>
+                <w:rFonts w:ascii="Arial" w:hAnsi="Arial" w:cs="Arial"/>
+                <w:bCs/>
+                <w:sz w:val="20"/>
+                <w:szCs w:val="20"/>
+              </w:rPr>
+            </w:pPr>
           </w:p>
         </w:tc>
         <w:tc>
@@ -2842,8 +2940,8 @@
         <w:jc w:val="both"/>
         <w:rPr>
           <w:rFonts w:ascii="Arial" w:hAnsi="Arial" w:cs="Arial"/>
-          <w:sz w:val="24"/>
-          <w:szCs w:val="24"/>
+          <w:sz w:val="8"/>
+          <w:szCs w:val="8"/>
         </w:rPr>
       </w:pPr>
     </w:p>
@@ -2922,7 +3020,7 @@
           <w:sz w:val="24"/>
           <w:szCs w:val="24"/>
         </w:rPr>
-        <w:t>La compañía ‘</w:t>
+        <w:t>La compañía mexicana ‘</w:t>
       </w:r>
       <w:proofErr w:type="spellStart"/>
       <w:r>
@@ -2940,163 +3038,17 @@
           <w:sz w:val="24"/>
           <w:szCs w:val="24"/>
         </w:rPr>
-        <w:t xml:space="preserve"> Shop’ </w:t>
-      </w:r>
-      <w:r>
-        <w:rPr>
-          <w:rFonts w:ascii="Arial" w:hAnsi="Arial" w:cs="Arial"/>
-          <w:sz w:val="24"/>
-          <w:szCs w:val="24"/>
-        </w:rPr>
-        <w:t>lleva aproximadamente 2 años</w:t>
-      </w:r>
-      <w:r>
-        <w:rPr>
-          <w:rFonts w:ascii="Arial" w:hAnsi="Arial" w:cs="Arial"/>
-          <w:sz w:val="24"/>
-          <w:szCs w:val="24"/>
-        </w:rPr>
-        <w:t xml:space="preserve"> en el mercado</w:t>
-      </w:r>
-      <w:r>
-        <w:rPr>
-          <w:rFonts w:ascii="Arial" w:hAnsi="Arial" w:cs="Arial"/>
-          <w:sz w:val="24"/>
-          <w:szCs w:val="24"/>
-        </w:rPr>
-        <w:t xml:space="preserve"> vendiendo </w:t>
-      </w:r>
-      <w:r>
-        <w:rPr>
-          <w:rFonts w:ascii="Arial" w:hAnsi="Arial" w:cs="Arial"/>
-          <w:sz w:val="24"/>
-          <w:szCs w:val="24"/>
-        </w:rPr>
-        <w:t>a través de las redes sociales artículos de ropa de alta calidad para ambos géneros. D</w:t>
-      </w:r>
-      <w:r>
-        <w:rPr>
-          <w:rFonts w:ascii="Arial" w:hAnsi="Arial" w:cs="Arial"/>
-          <w:sz w:val="24"/>
-          <w:szCs w:val="24"/>
-        </w:rPr>
-        <w:t>e est</w:t>
-      </w:r>
-      <w:r>
-        <w:rPr>
-          <w:rFonts w:ascii="Arial" w:hAnsi="Arial" w:cs="Arial"/>
-          <w:sz w:val="24"/>
-          <w:szCs w:val="24"/>
-        </w:rPr>
-        <w:t>a</w:t>
-      </w:r>
-      <w:r>
-        <w:rPr>
-          <w:rFonts w:ascii="Arial" w:hAnsi="Arial" w:cs="Arial"/>
-          <w:sz w:val="24"/>
-          <w:szCs w:val="24"/>
-        </w:rPr>
-        <w:t xml:space="preserve"> forma</w:t>
-      </w:r>
-      <w:r>
-        <w:rPr>
-          <w:rFonts w:ascii="Arial" w:hAnsi="Arial" w:cs="Arial"/>
-          <w:sz w:val="24"/>
-          <w:szCs w:val="24"/>
-        </w:rPr>
-        <w:t xml:space="preserve"> la compañía</w:t>
-      </w:r>
-      <w:r>
-        <w:rPr>
-          <w:rFonts w:ascii="Arial" w:hAnsi="Arial" w:cs="Arial"/>
-          <w:sz w:val="24"/>
-          <w:szCs w:val="24"/>
-        </w:rPr>
-        <w:t xml:space="preserve"> </w:t>
-      </w:r>
-      <w:r>
-        <w:rPr>
-          <w:rFonts w:ascii="Arial" w:hAnsi="Arial" w:cs="Arial"/>
-          <w:sz w:val="24"/>
-          <w:szCs w:val="24"/>
-        </w:rPr>
-        <w:t>solicita crear una página web dedicada a la venta de artículos de ropa para ambos géneros ya que actualmente maneja plataformas gratuitas de las redes sociales lo cual puede llevar más trabajo de lo necesario con un riesgo de “perder el perfil” en alguna de las plataformas sociales más utilizadas. La compañía no tiene un sitio web personal o corporativa, no tiene una administración de sus ventas de forma automática, no tiene forma de indicar cuántas unidades desea el cliente</w:t>
-      </w:r>
-      <w:r>
-        <w:rPr>
-          <w:rFonts w:ascii="Arial" w:hAnsi="Arial" w:cs="Arial"/>
-          <w:sz w:val="24"/>
-          <w:szCs w:val="24"/>
-        </w:rPr>
-        <w:t xml:space="preserve"> y</w:t>
-      </w:r>
-      <w:r>
-        <w:rPr>
-          <w:rFonts w:ascii="Arial" w:hAnsi="Arial" w:cs="Arial"/>
-          <w:sz w:val="24"/>
-          <w:szCs w:val="24"/>
-        </w:rPr>
-        <w:t xml:space="preserve"> la talla </w:t>
-      </w:r>
-      <w:r>
-        <w:rPr>
-          <w:rFonts w:ascii="Arial" w:hAnsi="Arial" w:cs="Arial"/>
-          <w:sz w:val="24"/>
-          <w:szCs w:val="24"/>
-        </w:rPr>
-        <w:t>si no es a través del chat de una red social</w:t>
-      </w:r>
-      <w:r>
-        <w:rPr>
-          <w:rFonts w:ascii="Arial" w:hAnsi="Arial" w:cs="Arial"/>
-          <w:sz w:val="24"/>
-          <w:szCs w:val="24"/>
-        </w:rPr>
-        <w:t xml:space="preserve">, comentarios de forma automática y todo </w:t>
-      </w:r>
-      <w:r>
-        <w:rPr>
-          <w:rFonts w:ascii="Arial" w:hAnsi="Arial" w:cs="Arial"/>
-          <w:sz w:val="24"/>
-          <w:szCs w:val="24"/>
-        </w:rPr>
-        <w:t>se dirige</w:t>
-      </w:r>
-      <w:r>
-        <w:rPr>
-          <w:rFonts w:ascii="Arial" w:hAnsi="Arial" w:cs="Arial"/>
-          <w:sz w:val="24"/>
-          <w:szCs w:val="24"/>
-        </w:rPr>
-        <w:t xml:space="preserve"> </w:t>
-      </w:r>
-      <w:r>
-        <w:rPr>
-          <w:rFonts w:ascii="Arial" w:hAnsi="Arial" w:cs="Arial"/>
-          <w:sz w:val="24"/>
-          <w:szCs w:val="24"/>
-        </w:rPr>
-        <w:t>a través de un chat o los números personales</w:t>
-      </w:r>
-      <w:r>
-        <w:rPr>
-          <w:rFonts w:ascii="Arial" w:hAnsi="Arial" w:cs="Arial"/>
-          <w:sz w:val="24"/>
-          <w:szCs w:val="24"/>
-        </w:rPr>
-        <w:t xml:space="preserve"> del personal</w:t>
-      </w:r>
-      <w:r>
-        <w:rPr>
-          <w:rFonts w:ascii="Arial" w:hAnsi="Arial" w:cs="Arial"/>
-          <w:sz w:val="24"/>
-          <w:szCs w:val="24"/>
-        </w:rPr>
-        <w:t>.</w:t>
+        <w:t xml:space="preserve"> Shop’ lleva aproximadamente 2 años en el mercado vendiendo a través de las redes sociales artículos de ropa de alta calidad para ambos géneros. De esta forma la compañía solicita crear una página web dedicada a la venta de artículos de ropa para ambos géneros ya que actualmente maneja plataformas gratuitas de las redes sociales lo cual puede llevar más trabajo de lo necesario con un riesgo de “perder el perfil” en alguna de las plataformas sociales más utilizadas. Los objetivos de la compañía son:</w:t>
       </w:r>
     </w:p>
     <w:p>
       <w:pPr>
+        <w:pStyle w:val="Prrafodelista"/>
+        <w:numPr>
+          <w:ilvl w:val="0"/>
+          <w:numId w:val="35"/>
+        </w:numPr>
+        <w:spacing w:line="256" w:lineRule="auto"/>
         <w:jc w:val="both"/>
         <w:rPr>
           <w:rFonts w:ascii="Arial" w:hAnsi="Arial" w:cs="Arial"/>
@@ -3110,31 +3062,111 @@
           <w:sz w:val="24"/>
           <w:szCs w:val="24"/>
         </w:rPr>
-        <w:t>Todos los fines de semana la compañía debe hacer el conteo de sus existencias además de conocer la ganancia neta (descontar costo del envío, ISR, sueldo</w:t>
-      </w:r>
-      <w:r>
-        <w:rPr>
-          <w:rFonts w:ascii="Arial" w:hAnsi="Arial" w:cs="Arial"/>
-          <w:sz w:val="24"/>
-          <w:szCs w:val="24"/>
-        </w:rPr>
-        <w:t>s</w:t>
-      </w:r>
-      <w:r>
-        <w:rPr>
-          <w:rFonts w:ascii="Arial" w:hAnsi="Arial" w:cs="Arial"/>
-          <w:sz w:val="24"/>
-          <w:szCs w:val="24"/>
-        </w:rPr>
-        <w:t xml:space="preserve"> y costo de los materiales del producto).</w:t>
+        <w:t>Incrementar de venta</w:t>
       </w:r>
     </w:p>
     <w:p>
       <w:pPr>
+        <w:pStyle w:val="Prrafodelista"/>
+        <w:numPr>
+          <w:ilvl w:val="0"/>
+          <w:numId w:val="35"/>
+        </w:numPr>
+        <w:spacing w:line="256" w:lineRule="auto"/>
+        <w:jc w:val="both"/>
         <w:rPr>
           <w:rFonts w:ascii="Arial" w:hAnsi="Arial" w:cs="Arial"/>
           <w:sz w:val="24"/>
           <w:szCs w:val="24"/>
+        </w:rPr>
+      </w:pPr>
+      <w:r>
+        <w:rPr>
+          <w:rFonts w:ascii="Arial" w:hAnsi="Arial" w:cs="Arial"/>
+          <w:sz w:val="24"/>
+          <w:szCs w:val="24"/>
+        </w:rPr>
+        <w:t>Bajar precio de elaboración del producto</w:t>
+      </w:r>
+    </w:p>
+    <w:p>
+      <w:pPr>
+        <w:pStyle w:val="Prrafodelista"/>
+        <w:numPr>
+          <w:ilvl w:val="0"/>
+          <w:numId w:val="35"/>
+        </w:numPr>
+        <w:spacing w:line="256" w:lineRule="auto"/>
+        <w:jc w:val="both"/>
+        <w:rPr>
+          <w:rFonts w:ascii="Arial" w:hAnsi="Arial" w:cs="Arial"/>
+          <w:sz w:val="24"/>
+          <w:szCs w:val="24"/>
+        </w:rPr>
+      </w:pPr>
+      <w:r>
+        <w:rPr>
+          <w:rFonts w:ascii="Arial" w:hAnsi="Arial" w:cs="Arial"/>
+          <w:sz w:val="24"/>
+          <w:szCs w:val="24"/>
+        </w:rPr>
+        <w:t>Aumentar trabajos artesanales</w:t>
+      </w:r>
+    </w:p>
+    <w:p>
+      <w:pPr>
+        <w:pStyle w:val="Prrafodelista"/>
+        <w:numPr>
+          <w:ilvl w:val="0"/>
+          <w:numId w:val="35"/>
+        </w:numPr>
+        <w:spacing w:line="256" w:lineRule="auto"/>
+        <w:jc w:val="both"/>
+        <w:rPr>
+          <w:rFonts w:ascii="Arial" w:hAnsi="Arial" w:cs="Arial"/>
+          <w:sz w:val="24"/>
+          <w:szCs w:val="24"/>
+        </w:rPr>
+      </w:pPr>
+      <w:r>
+        <w:rPr>
+          <w:rFonts w:ascii="Arial" w:hAnsi="Arial" w:cs="Arial"/>
+          <w:sz w:val="24"/>
+          <w:szCs w:val="24"/>
+        </w:rPr>
+        <w:t>Vender en el extranjero</w:t>
+      </w:r>
+    </w:p>
+    <w:p>
+      <w:pPr>
+        <w:pStyle w:val="Prrafodelista"/>
+        <w:numPr>
+          <w:ilvl w:val="0"/>
+          <w:numId w:val="35"/>
+        </w:numPr>
+        <w:spacing w:line="256" w:lineRule="auto"/>
+        <w:jc w:val="both"/>
+        <w:rPr>
+          <w:rFonts w:ascii="Arial" w:hAnsi="Arial" w:cs="Arial"/>
+          <w:sz w:val="24"/>
+          <w:szCs w:val="24"/>
+        </w:rPr>
+      </w:pPr>
+      <w:r>
+        <w:rPr>
+          <w:rFonts w:ascii="Arial" w:hAnsi="Arial" w:cs="Arial"/>
+          <w:sz w:val="24"/>
+          <w:szCs w:val="24"/>
+        </w:rPr>
+        <w:t>Agregar nuevos productos (independientemente de prendas de vestir)</w:t>
+      </w:r>
+    </w:p>
+    <w:p>
+      <w:pPr>
+        <w:rPr>
+          <w:rFonts w:ascii="Arial" w:hAnsi="Arial" w:cs="Arial"/>
+          <w:sz w:val="6"/>
+          <w:szCs w:val="6"/>
         </w:rPr>
       </w:pPr>
     </w:p>
@@ -3175,13 +3207,13 @@
         <w:tblLook w:val="04A0" w:firstRow="1" w:lastRow="0" w:firstColumn="1" w:lastColumn="0" w:noHBand="0" w:noVBand="1"/>
       </w:tblPr>
       <w:tblGrid>
-        <w:gridCol w:w="4247"/>
-        <w:gridCol w:w="4247"/>
+        <w:gridCol w:w="1413"/>
+        <w:gridCol w:w="7081"/>
       </w:tblGrid>
       <w:tr>
         <w:tc>
           <w:tcPr>
-            <w:tcW w:w="4247" w:type="dxa"/>
+            <w:tcW w:w="1413" w:type="dxa"/>
           </w:tcPr>
           <w:p>
             <w:pPr>
@@ -3208,7 +3240,7 @@
         </w:tc>
         <w:tc>
           <w:tcPr>
-            <w:tcW w:w="4247" w:type="dxa"/>
+            <w:tcW w:w="7081" w:type="dxa"/>
           </w:tcPr>
           <w:p>
             <w:pPr>
@@ -3237,7 +3269,7 @@
       <w:tr>
         <w:tc>
           <w:tcPr>
-            <w:tcW w:w="4247" w:type="dxa"/>
+            <w:tcW w:w="1413" w:type="dxa"/>
           </w:tcPr>
           <w:p>
             <w:pPr>
@@ -3259,7 +3291,7 @@
         </w:tc>
         <w:tc>
           <w:tcPr>
-            <w:tcW w:w="4247" w:type="dxa"/>
+            <w:tcW w:w="7081" w:type="dxa"/>
           </w:tcPr>
           <w:p>
             <w:pPr>
@@ -3269,13 +3301,21 @@
                 <w:szCs w:val="24"/>
               </w:rPr>
             </w:pPr>
+            <w:r>
+              <w:rPr>
+                <w:rFonts w:ascii="Arial" w:hAnsi="Arial" w:cs="Arial"/>
+                <w:sz w:val="24"/>
+                <w:szCs w:val="24"/>
+              </w:rPr>
+              <w:t>Disminuir el tiempo de atención a clientes</w:t>
+            </w:r>
           </w:p>
         </w:tc>
       </w:tr>
       <w:tr>
         <w:tc>
           <w:tcPr>
-            <w:tcW w:w="4247" w:type="dxa"/>
+            <w:tcW w:w="1413" w:type="dxa"/>
           </w:tcPr>
           <w:p>
             <w:pPr>
@@ -3297,7 +3337,7 @@
         </w:tc>
         <w:tc>
           <w:tcPr>
-            <w:tcW w:w="4247" w:type="dxa"/>
+            <w:tcW w:w="7081" w:type="dxa"/>
           </w:tcPr>
           <w:p>
             <w:pPr>
@@ -3307,13 +3347,21 @@
                 <w:szCs w:val="24"/>
               </w:rPr>
             </w:pPr>
+            <w:r>
+              <w:rPr>
+                <w:rFonts w:ascii="Arial" w:hAnsi="Arial" w:cs="Arial"/>
+                <w:sz w:val="24"/>
+                <w:szCs w:val="24"/>
+              </w:rPr>
+              <w:t>Administrar por catálogos</w:t>
+            </w:r>
           </w:p>
         </w:tc>
       </w:tr>
       <w:tr>
         <w:tc>
           <w:tcPr>
-            <w:tcW w:w="4247" w:type="dxa"/>
+            <w:tcW w:w="1413" w:type="dxa"/>
           </w:tcPr>
           <w:p>
             <w:pPr>
@@ -3323,11 +3371,19 @@
                 <w:szCs w:val="24"/>
               </w:rPr>
             </w:pPr>
+            <w:r>
+              <w:rPr>
+                <w:rFonts w:ascii="Arial" w:hAnsi="Arial" w:cs="Arial"/>
+                <w:sz w:val="24"/>
+                <w:szCs w:val="24"/>
+              </w:rPr>
+              <w:t>N3</w:t>
+            </w:r>
           </w:p>
         </w:tc>
         <w:tc>
           <w:tcPr>
-            <w:tcW w:w="4247" w:type="dxa"/>
+            <w:tcW w:w="7081" w:type="dxa"/>
           </w:tcPr>
           <w:p>
             <w:pPr>
@@ -3337,13 +3393,21 @@
                 <w:szCs w:val="24"/>
               </w:rPr>
             </w:pPr>
+            <w:r>
+              <w:rPr>
+                <w:rFonts w:ascii="Arial" w:hAnsi="Arial" w:cs="Arial"/>
+                <w:sz w:val="24"/>
+                <w:szCs w:val="24"/>
+              </w:rPr>
+              <w:t>Tener administración de productos existentes</w:t>
+            </w:r>
           </w:p>
         </w:tc>
       </w:tr>
       <w:tr>
         <w:tc>
           <w:tcPr>
-            <w:tcW w:w="4247" w:type="dxa"/>
+            <w:tcW w:w="1413" w:type="dxa"/>
           </w:tcPr>
           <w:p>
             <w:pPr>
@@ -3353,11 +3417,19 @@
                 <w:szCs w:val="24"/>
               </w:rPr>
             </w:pPr>
+            <w:r>
+              <w:rPr>
+                <w:rFonts w:ascii="Arial" w:hAnsi="Arial" w:cs="Arial"/>
+                <w:sz w:val="24"/>
+                <w:szCs w:val="24"/>
+              </w:rPr>
+              <w:t>N4</w:t>
+            </w:r>
           </w:p>
         </w:tc>
         <w:tc>
           <w:tcPr>
-            <w:tcW w:w="4247" w:type="dxa"/>
+            <w:tcW w:w="7081" w:type="dxa"/>
           </w:tcPr>
           <w:p>
             <w:pPr>
@@ -3367,19 +3439,340 @@
                 <w:szCs w:val="24"/>
               </w:rPr>
             </w:pPr>
+            <w:r>
+              <w:rPr>
+                <w:rFonts w:ascii="Arial" w:hAnsi="Arial" w:cs="Arial"/>
+                <w:sz w:val="24"/>
+                <w:szCs w:val="24"/>
+              </w:rPr>
+              <w:t>Contar con una administración de productos existentes</w:t>
+            </w:r>
+          </w:p>
+        </w:tc>
+      </w:tr>
+      <w:tr>
+        <w:tc>
+          <w:tcPr>
+            <w:tcW w:w="1413" w:type="dxa"/>
+          </w:tcPr>
+          <w:p>
+            <w:pPr>
+              <w:rPr>
+                <w:rFonts w:ascii="Arial" w:hAnsi="Arial" w:cs="Arial"/>
+                <w:sz w:val="24"/>
+                <w:szCs w:val="24"/>
+              </w:rPr>
+            </w:pPr>
+            <w:r>
+              <w:rPr>
+                <w:rFonts w:ascii="Arial" w:hAnsi="Arial" w:cs="Arial"/>
+                <w:sz w:val="24"/>
+                <w:szCs w:val="24"/>
+              </w:rPr>
+              <w:t>N5</w:t>
+            </w:r>
+          </w:p>
+        </w:tc>
+        <w:tc>
+          <w:tcPr>
+            <w:tcW w:w="7081" w:type="dxa"/>
+          </w:tcPr>
+          <w:p>
+            <w:pPr>
+              <w:rPr>
+                <w:rFonts w:ascii="Arial" w:hAnsi="Arial" w:cs="Arial"/>
+                <w:sz w:val="24"/>
+                <w:szCs w:val="24"/>
+              </w:rPr>
+            </w:pPr>
+            <w:r>
+              <w:rPr>
+                <w:rFonts w:ascii="Arial" w:hAnsi="Arial" w:cs="Arial"/>
+                <w:sz w:val="24"/>
+                <w:szCs w:val="24"/>
+              </w:rPr>
+              <w:t>Implementar métodos de pago en línea</w:t>
+            </w:r>
+          </w:p>
+        </w:tc>
+      </w:tr>
+      <w:tr>
+        <w:tc>
+          <w:tcPr>
+            <w:tcW w:w="1413" w:type="dxa"/>
+          </w:tcPr>
+          <w:p>
+            <w:pPr>
+              <w:rPr>
+                <w:rFonts w:ascii="Arial" w:hAnsi="Arial" w:cs="Arial"/>
+                <w:sz w:val="24"/>
+                <w:szCs w:val="24"/>
+              </w:rPr>
+            </w:pPr>
+            <w:r>
+              <w:rPr>
+                <w:rFonts w:ascii="Arial" w:hAnsi="Arial" w:cs="Arial"/>
+                <w:sz w:val="24"/>
+                <w:szCs w:val="24"/>
+              </w:rPr>
+              <w:t>N6</w:t>
+            </w:r>
+          </w:p>
+        </w:tc>
+        <w:tc>
+          <w:tcPr>
+            <w:tcW w:w="7081" w:type="dxa"/>
+          </w:tcPr>
+          <w:p>
+            <w:pPr>
+              <w:rPr>
+                <w:rFonts w:ascii="Arial" w:hAnsi="Arial" w:cs="Arial"/>
+                <w:sz w:val="24"/>
+                <w:szCs w:val="24"/>
+              </w:rPr>
+            </w:pPr>
+            <w:r>
+              <w:rPr>
+                <w:rFonts w:ascii="Arial" w:hAnsi="Arial" w:cs="Arial"/>
+                <w:sz w:val="24"/>
+                <w:szCs w:val="24"/>
+              </w:rPr>
+              <w:t>Consultar historial de compras</w:t>
+            </w:r>
+          </w:p>
+        </w:tc>
+      </w:tr>
+      <w:tr>
+        <w:tc>
+          <w:tcPr>
+            <w:tcW w:w="1413" w:type="dxa"/>
+          </w:tcPr>
+          <w:p>
+            <w:pPr>
+              <w:rPr>
+                <w:rFonts w:ascii="Arial" w:hAnsi="Arial" w:cs="Arial"/>
+                <w:sz w:val="24"/>
+                <w:szCs w:val="24"/>
+              </w:rPr>
+            </w:pPr>
+            <w:r>
+              <w:rPr>
+                <w:rFonts w:ascii="Arial" w:hAnsi="Arial" w:cs="Arial"/>
+                <w:sz w:val="24"/>
+                <w:szCs w:val="24"/>
+              </w:rPr>
+              <w:t>N7</w:t>
+            </w:r>
+          </w:p>
+        </w:tc>
+        <w:tc>
+          <w:tcPr>
+            <w:tcW w:w="7081" w:type="dxa"/>
+          </w:tcPr>
+          <w:p>
+            <w:pPr>
+              <w:rPr>
+                <w:rFonts w:ascii="Arial" w:hAnsi="Arial" w:cs="Arial"/>
+                <w:sz w:val="24"/>
+                <w:szCs w:val="24"/>
+              </w:rPr>
+            </w:pPr>
+            <w:r>
+              <w:rPr>
+                <w:rFonts w:ascii="Arial" w:hAnsi="Arial" w:cs="Arial"/>
+                <w:sz w:val="24"/>
+                <w:szCs w:val="24"/>
+              </w:rPr>
+              <w:t>Administrar ventas realizadas</w:t>
+            </w:r>
+          </w:p>
+        </w:tc>
+      </w:tr>
+      <w:tr>
+        <w:tc>
+          <w:tcPr>
+            <w:tcW w:w="1413" w:type="dxa"/>
+          </w:tcPr>
+          <w:p>
+            <w:pPr>
+              <w:rPr>
+                <w:rFonts w:ascii="Arial" w:hAnsi="Arial" w:cs="Arial"/>
+                <w:sz w:val="24"/>
+                <w:szCs w:val="24"/>
+              </w:rPr>
+            </w:pPr>
+            <w:r>
+              <w:rPr>
+                <w:rFonts w:ascii="Arial" w:hAnsi="Arial" w:cs="Arial"/>
+                <w:sz w:val="24"/>
+                <w:szCs w:val="24"/>
+              </w:rPr>
+              <w:t>N8</w:t>
+            </w:r>
+          </w:p>
+        </w:tc>
+        <w:tc>
+          <w:tcPr>
+            <w:tcW w:w="7081" w:type="dxa"/>
+          </w:tcPr>
+          <w:p>
+            <w:pPr>
+              <w:rPr>
+                <w:rFonts w:ascii="Arial" w:hAnsi="Arial" w:cs="Arial"/>
+                <w:sz w:val="24"/>
+                <w:szCs w:val="24"/>
+              </w:rPr>
+            </w:pPr>
+            <w:r>
+              <w:rPr>
+                <w:rFonts w:ascii="Arial" w:hAnsi="Arial" w:cs="Arial"/>
+                <w:sz w:val="24"/>
+                <w:szCs w:val="24"/>
+              </w:rPr>
+              <w:t>Alimentar la página con nuevos productos</w:t>
+            </w:r>
+          </w:p>
+        </w:tc>
+      </w:tr>
+      <w:tr>
+        <w:tc>
+          <w:tcPr>
+            <w:tcW w:w="1413" w:type="dxa"/>
+          </w:tcPr>
+          <w:p>
+            <w:pPr>
+              <w:rPr>
+                <w:rFonts w:ascii="Arial" w:hAnsi="Arial" w:cs="Arial"/>
+                <w:sz w:val="24"/>
+                <w:szCs w:val="24"/>
+              </w:rPr>
+            </w:pPr>
+            <w:r>
+              <w:rPr>
+                <w:rFonts w:ascii="Arial" w:hAnsi="Arial" w:cs="Arial"/>
+                <w:sz w:val="24"/>
+                <w:szCs w:val="24"/>
+              </w:rPr>
+              <w:t>N9</w:t>
+            </w:r>
+          </w:p>
+        </w:tc>
+        <w:tc>
+          <w:tcPr>
+            <w:tcW w:w="7081" w:type="dxa"/>
+          </w:tcPr>
+          <w:p>
+            <w:pPr>
+              <w:rPr>
+                <w:rFonts w:ascii="Arial" w:hAnsi="Arial" w:cs="Arial"/>
+                <w:sz w:val="24"/>
+                <w:szCs w:val="24"/>
+              </w:rPr>
+            </w:pPr>
+            <w:r>
+              <w:rPr>
+                <w:rFonts w:ascii="Arial" w:hAnsi="Arial" w:cs="Arial"/>
+                <w:sz w:val="24"/>
+                <w:szCs w:val="24"/>
+              </w:rPr>
+              <w:t>Sección de comentarios del producto</w:t>
+            </w:r>
+          </w:p>
+        </w:tc>
+      </w:tr>
+      <w:tr>
+        <w:tc>
+          <w:tcPr>
+            <w:tcW w:w="1413" w:type="dxa"/>
+          </w:tcPr>
+          <w:p>
+            <w:pPr>
+              <w:rPr>
+                <w:rFonts w:ascii="Arial" w:hAnsi="Arial" w:cs="Arial"/>
+                <w:sz w:val="24"/>
+                <w:szCs w:val="24"/>
+              </w:rPr>
+            </w:pPr>
+            <w:r>
+              <w:rPr>
+                <w:rFonts w:ascii="Arial" w:hAnsi="Arial" w:cs="Arial"/>
+                <w:sz w:val="24"/>
+                <w:szCs w:val="24"/>
+              </w:rPr>
+              <w:t>N10</w:t>
+            </w:r>
+          </w:p>
+        </w:tc>
+        <w:tc>
+          <w:tcPr>
+            <w:tcW w:w="7081" w:type="dxa"/>
+          </w:tcPr>
+          <w:p>
+            <w:pPr>
+              <w:rPr>
+                <w:rFonts w:ascii="Arial" w:hAnsi="Arial" w:cs="Arial"/>
+                <w:sz w:val="24"/>
+                <w:szCs w:val="24"/>
+              </w:rPr>
+            </w:pPr>
+            <w:r>
+              <w:rPr>
+                <w:rFonts w:ascii="Arial" w:hAnsi="Arial" w:cs="Arial"/>
+                <w:sz w:val="24"/>
+                <w:szCs w:val="24"/>
+              </w:rPr>
+              <w:t>Mostrar todos los detalles del producto</w:t>
+            </w:r>
+          </w:p>
+        </w:tc>
+      </w:tr>
+      <w:tr>
+        <w:tc>
+          <w:tcPr>
+            <w:tcW w:w="1413" w:type="dxa"/>
+          </w:tcPr>
+          <w:p>
+            <w:pPr>
+              <w:rPr>
+                <w:rFonts w:ascii="Arial" w:hAnsi="Arial" w:cs="Arial"/>
+                <w:sz w:val="24"/>
+                <w:szCs w:val="24"/>
+              </w:rPr>
+            </w:pPr>
+            <w:r>
+              <w:rPr>
+                <w:rFonts w:ascii="Arial" w:hAnsi="Arial" w:cs="Arial"/>
+                <w:sz w:val="24"/>
+                <w:szCs w:val="24"/>
+              </w:rPr>
+              <w:t>N11</w:t>
+            </w:r>
+          </w:p>
+        </w:tc>
+        <w:tc>
+          <w:tcPr>
+            <w:tcW w:w="7081" w:type="dxa"/>
+          </w:tcPr>
+          <w:p>
+            <w:pPr>
+              <w:rPr>
+                <w:rFonts w:ascii="Arial" w:hAnsi="Arial" w:cs="Arial"/>
+                <w:sz w:val="24"/>
+                <w:szCs w:val="24"/>
+              </w:rPr>
+            </w:pPr>
+            <w:r>
+              <w:rPr>
+                <w:rFonts w:ascii="Arial" w:hAnsi="Arial" w:cs="Arial"/>
+                <w:sz w:val="24"/>
+                <w:szCs w:val="24"/>
+              </w:rPr>
+              <w:t>Una lista con los productos deseados</w:t>
+            </w:r>
           </w:p>
         </w:tc>
       </w:tr>
     </w:tbl>
-    <w:p>
-      <w:pPr>
-        <w:rPr>
-          <w:rFonts w:ascii="Arial" w:hAnsi="Arial" w:cs="Arial"/>
-          <w:sz w:val="24"/>
-          <w:szCs w:val="24"/>
-        </w:rPr>
-      </w:pPr>
-    </w:p>
     <w:p>
       <w:pPr>
         <w:rPr>
@@ -3415,6 +3808,7 @@
           <w:sz w:val="28"/>
           <w:szCs w:val="28"/>
         </w:rPr>
+        <w:lastRenderedPageBreak/>
         <w:t>Procesos clave del negocio</w:t>
       </w:r>
       <w:bookmarkEnd w:id="6"/>
@@ -3426,14 +3820,15 @@
         <w:tblLook w:val="04A0" w:firstRow="1" w:lastRow="0" w:firstColumn="1" w:lastColumn="0" w:noHBand="0" w:noVBand="1"/>
       </w:tblPr>
       <w:tblGrid>
-        <w:gridCol w:w="2709"/>
-        <w:gridCol w:w="3170"/>
-        <w:gridCol w:w="2615"/>
+        <w:gridCol w:w="1150"/>
+        <w:gridCol w:w="3240"/>
+        <w:gridCol w:w="4104"/>
       </w:tblGrid>
       <w:tr>
         <w:tc>
           <w:tcPr>
-            <w:tcW w:w="2709" w:type="dxa"/>
+            <w:tcW w:w="1150" w:type="dxa"/>
+            <w:vAlign w:val="center"/>
           </w:tcPr>
           <w:p>
             <w:pPr>
@@ -3454,24 +3849,14 @@
                 <w:sz w:val="24"/>
                 <w:szCs w:val="24"/>
               </w:rPr>
-              <w:lastRenderedPageBreak/>
-              <w:t>ID</w:t>
-            </w:r>
-            <w:r>
-              <w:rPr>
-                <w:rFonts w:ascii="Arial" w:hAnsi="Arial" w:cs="Arial"/>
-                <w:b/>
-                <w:bCs/>
-                <w:sz w:val="24"/>
-                <w:szCs w:val="24"/>
-              </w:rPr>
-              <w:t xml:space="preserve"> del proceso</w:t>
+              <w:t>ID del proceso</w:t>
             </w:r>
           </w:p>
         </w:tc>
         <w:tc>
           <w:tcPr>
-            <w:tcW w:w="3170" w:type="dxa"/>
+            <w:tcW w:w="3240" w:type="dxa"/>
+            <w:vAlign w:val="center"/>
           </w:tcPr>
           <w:p>
             <w:pPr>
@@ -3498,7 +3883,8 @@
         </w:tc>
         <w:tc>
           <w:tcPr>
-            <w:tcW w:w="2615" w:type="dxa"/>
+            <w:tcW w:w="4104" w:type="dxa"/>
+            <w:vAlign w:val="center"/>
           </w:tcPr>
           <w:p>
             <w:pPr>
@@ -3527,92 +3913,1644 @@
       <w:tr>
         <w:tc>
           <w:tcPr>
-            <w:tcW w:w="2709" w:type="dxa"/>
+            <w:tcW w:w="1150" w:type="dxa"/>
+            <w:vAlign w:val="center"/>
           </w:tcPr>
           <w:p>
             <w:pPr>
-              <w:rPr>
-                <w:rFonts w:ascii="Arial" w:hAnsi="Arial" w:cs="Arial"/>
-                <w:sz w:val="24"/>
-                <w:szCs w:val="24"/>
-              </w:rPr>
-            </w:pPr>
+              <w:jc w:val="center"/>
+              <w:rPr>
+                <w:rFonts w:ascii="Arial" w:hAnsi="Arial" w:cs="Arial"/>
+              </w:rPr>
+            </w:pPr>
+            <w:r>
+              <w:rPr>
+                <w:rFonts w:ascii="Arial" w:hAnsi="Arial" w:cs="Arial"/>
+              </w:rPr>
+              <w:t>PC1</w:t>
+            </w:r>
           </w:p>
         </w:tc>
         <w:tc>
           <w:tcPr>
-            <w:tcW w:w="3170" w:type="dxa"/>
+            <w:tcW w:w="3240" w:type="dxa"/>
+            <w:vAlign w:val="center"/>
           </w:tcPr>
           <w:p>
             <w:pPr>
-              <w:rPr>
-                <w:rFonts w:ascii="Arial" w:hAnsi="Arial" w:cs="Arial"/>
-                <w:sz w:val="24"/>
-                <w:szCs w:val="24"/>
-              </w:rPr>
-            </w:pPr>
+              <w:jc w:val="center"/>
+              <w:rPr>
+                <w:rFonts w:ascii="Arial" w:hAnsi="Arial" w:cs="Arial"/>
+              </w:rPr>
+            </w:pPr>
+            <w:r>
+              <w:rPr>
+                <w:rFonts w:ascii="Arial" w:hAnsi="Arial" w:cs="Arial"/>
+              </w:rPr>
+              <w:t>Buscar un producto</w:t>
+            </w:r>
           </w:p>
         </w:tc>
         <w:tc>
           <w:tcPr>
-            <w:tcW w:w="2615" w:type="dxa"/>
+            <w:tcW w:w="4104" w:type="dxa"/>
           </w:tcPr>
           <w:p>
             <w:pPr>
               <w:rPr>
                 <w:rFonts w:ascii="Arial" w:hAnsi="Arial" w:cs="Arial"/>
-                <w:sz w:val="24"/>
-                <w:szCs w:val="24"/>
-              </w:rPr>
-            </w:pPr>
+              </w:rPr>
+            </w:pPr>
+            <w:r>
+              <w:rPr>
+                <w:rFonts w:ascii="Arial" w:hAnsi="Arial" w:cs="Arial"/>
+              </w:rPr>
+              <w:t>El proceso sirve para buscar un producto existente o agotado</w:t>
+            </w:r>
+          </w:p>
+          <w:p>
+            <w:pPr>
+              <w:rPr>
+                <w:rFonts w:ascii="Arial" w:hAnsi="Arial" w:cs="Arial"/>
+              </w:rPr>
+            </w:pPr>
+            <w:r>
+              <w:rPr>
+                <w:rFonts w:ascii="Arial" w:hAnsi="Arial" w:cs="Arial"/>
+              </w:rPr>
+              <w:t>Pasos:</w:t>
+            </w:r>
+          </w:p>
+          <w:p>
+            <w:pPr>
+              <w:pStyle w:val="Prrafodelista"/>
+              <w:numPr>
+                <w:ilvl w:val="0"/>
+                <w:numId w:val="36"/>
+              </w:numPr>
+              <w:rPr>
+                <w:rFonts w:ascii="Arial" w:hAnsi="Arial" w:cs="Arial"/>
+              </w:rPr>
+            </w:pPr>
+            <w:r>
+              <w:rPr>
+                <w:rFonts w:ascii="Arial" w:hAnsi="Arial" w:cs="Arial"/>
+              </w:rPr>
+              <w:t>El usuario ubica qué producto desea buscar.</w:t>
+            </w:r>
+          </w:p>
+          <w:p>
+            <w:pPr>
+              <w:pStyle w:val="Prrafodelista"/>
+              <w:numPr>
+                <w:ilvl w:val="0"/>
+                <w:numId w:val="36"/>
+              </w:numPr>
+              <w:rPr>
+                <w:rFonts w:ascii="Arial" w:hAnsi="Arial" w:cs="Arial"/>
+              </w:rPr>
+            </w:pPr>
+            <w:r>
+              <w:rPr>
+                <w:rFonts w:ascii="Arial" w:hAnsi="Arial" w:cs="Arial"/>
+              </w:rPr>
+              <w:t>En la barra de “búsqueda” deberá colocar una palabra clave referente al producto.</w:t>
+            </w:r>
+          </w:p>
+          <w:p>
+            <w:pPr>
+              <w:pStyle w:val="Prrafodelista"/>
+              <w:numPr>
+                <w:ilvl w:val="0"/>
+                <w:numId w:val="36"/>
+              </w:numPr>
+              <w:rPr>
+                <w:rFonts w:ascii="Arial" w:hAnsi="Arial" w:cs="Arial"/>
+              </w:rPr>
+            </w:pPr>
+            <w:r>
+              <w:rPr>
+                <w:rFonts w:ascii="Arial" w:hAnsi="Arial" w:cs="Arial"/>
+              </w:rPr>
+              <w:t>El sistema enviará una petición a la base de datos a la tabla productos.</w:t>
+            </w:r>
+          </w:p>
+          <w:p>
+            <w:pPr>
+              <w:pStyle w:val="Prrafodelista"/>
+              <w:numPr>
+                <w:ilvl w:val="0"/>
+                <w:numId w:val="36"/>
+              </w:numPr>
+              <w:rPr>
+                <w:rFonts w:ascii="Arial" w:hAnsi="Arial" w:cs="Arial"/>
+              </w:rPr>
+            </w:pPr>
+            <w:r>
+              <w:rPr>
+                <w:rFonts w:ascii="Arial" w:hAnsi="Arial" w:cs="Arial"/>
+              </w:rPr>
+              <w:t xml:space="preserve">La base de datos realizará un </w:t>
+            </w:r>
+            <w:proofErr w:type="spellStart"/>
+            <w:r>
+              <w:rPr>
+                <w:rFonts w:ascii="Arial" w:hAnsi="Arial" w:cs="Arial"/>
+              </w:rPr>
+              <w:t>query</w:t>
+            </w:r>
+            <w:proofErr w:type="spellEnd"/>
+            <w:r>
+              <w:rPr>
+                <w:rFonts w:ascii="Arial" w:hAnsi="Arial" w:cs="Arial"/>
+              </w:rPr>
+              <w:t xml:space="preserve"> buscando todos los artículos relacionados con la palabra clave recibida.</w:t>
+            </w:r>
+          </w:p>
+          <w:p>
+            <w:pPr>
+              <w:pStyle w:val="Prrafodelista"/>
+              <w:numPr>
+                <w:ilvl w:val="0"/>
+                <w:numId w:val="36"/>
+              </w:numPr>
+              <w:rPr>
+                <w:rFonts w:ascii="Arial" w:hAnsi="Arial" w:cs="Arial"/>
+              </w:rPr>
+            </w:pPr>
+            <w:r>
+              <w:rPr>
+                <w:rFonts w:ascii="Arial" w:hAnsi="Arial" w:cs="Arial"/>
+              </w:rPr>
+              <w:t>La base de datos enviará los resultados a la página con todos los productos que tengan la palabra clave.</w:t>
+            </w:r>
+          </w:p>
+          <w:p>
+            <w:pPr>
+              <w:pStyle w:val="Prrafodelista"/>
+              <w:numPr>
+                <w:ilvl w:val="0"/>
+                <w:numId w:val="36"/>
+              </w:numPr>
+              <w:rPr>
+                <w:rFonts w:ascii="Arial" w:hAnsi="Arial" w:cs="Arial"/>
+              </w:rPr>
+            </w:pPr>
+            <w:r>
+              <w:rPr>
+                <w:rFonts w:ascii="Arial" w:hAnsi="Arial" w:cs="Arial"/>
+              </w:rPr>
+              <w:t>El sistema mostrará los productos.</w:t>
+            </w:r>
           </w:p>
         </w:tc>
       </w:tr>
       <w:tr>
         <w:tc>
           <w:tcPr>
-            <w:tcW w:w="2709" w:type="dxa"/>
+            <w:tcW w:w="1150" w:type="dxa"/>
+            <w:vAlign w:val="center"/>
           </w:tcPr>
           <w:p>
             <w:pPr>
-              <w:rPr>
-                <w:rFonts w:ascii="Arial" w:hAnsi="Arial" w:cs="Arial"/>
-                <w:sz w:val="24"/>
-                <w:szCs w:val="24"/>
-              </w:rPr>
-            </w:pPr>
+              <w:jc w:val="center"/>
+              <w:rPr>
+                <w:rFonts w:ascii="Arial" w:hAnsi="Arial" w:cs="Arial"/>
+              </w:rPr>
+            </w:pPr>
+            <w:r>
+              <w:rPr>
+                <w:rFonts w:ascii="Arial" w:hAnsi="Arial" w:cs="Arial"/>
+              </w:rPr>
+              <w:t>PC2</w:t>
+            </w:r>
           </w:p>
         </w:tc>
         <w:tc>
           <w:tcPr>
-            <w:tcW w:w="3170" w:type="dxa"/>
+            <w:tcW w:w="3240" w:type="dxa"/>
+            <w:vAlign w:val="center"/>
           </w:tcPr>
           <w:p>
             <w:pPr>
-              <w:rPr>
-                <w:rFonts w:ascii="Arial" w:hAnsi="Arial" w:cs="Arial"/>
-                <w:sz w:val="24"/>
-                <w:szCs w:val="24"/>
-              </w:rPr>
-            </w:pPr>
+              <w:jc w:val="center"/>
+              <w:rPr>
+                <w:rFonts w:ascii="Arial" w:hAnsi="Arial" w:cs="Arial"/>
+              </w:rPr>
+            </w:pPr>
+            <w:r>
+              <w:rPr>
+                <w:rFonts w:ascii="Arial" w:hAnsi="Arial" w:cs="Arial"/>
+              </w:rPr>
+              <w:t>Crear nuevo usuario</w:t>
+            </w:r>
           </w:p>
         </w:tc>
         <w:tc>
           <w:tcPr>
-            <w:tcW w:w="2615" w:type="dxa"/>
+            <w:tcW w:w="4104" w:type="dxa"/>
           </w:tcPr>
           <w:p>
             <w:pPr>
               <w:rPr>
                 <w:rFonts w:ascii="Arial" w:hAnsi="Arial" w:cs="Arial"/>
-                <w:sz w:val="24"/>
-                <w:szCs w:val="24"/>
-              </w:rPr>
-            </w:pPr>
+              </w:rPr>
+            </w:pPr>
+            <w:r>
+              <w:rPr>
+                <w:rFonts w:ascii="Arial" w:hAnsi="Arial" w:cs="Arial"/>
+              </w:rPr>
+              <w:t>El proceso sirve para tener un registro de un cliente y almacenar su información.</w:t>
+            </w:r>
+          </w:p>
+          <w:p>
+            <w:pPr>
+              <w:pStyle w:val="Prrafodelista"/>
+              <w:numPr>
+                <w:ilvl w:val="0"/>
+                <w:numId w:val="37"/>
+              </w:numPr>
+              <w:rPr>
+                <w:rFonts w:ascii="Arial" w:hAnsi="Arial" w:cs="Arial"/>
+              </w:rPr>
+            </w:pPr>
+            <w:r>
+              <w:rPr>
+                <w:rFonts w:ascii="Arial" w:hAnsi="Arial" w:cs="Arial"/>
+              </w:rPr>
+              <w:t>El usuario deberá dar clic en “Crear nuevo usuario”</w:t>
+            </w:r>
+          </w:p>
+          <w:p>
+            <w:pPr>
+              <w:pStyle w:val="Prrafodelista"/>
+              <w:numPr>
+                <w:ilvl w:val="0"/>
+                <w:numId w:val="37"/>
+              </w:numPr>
+              <w:rPr>
+                <w:rFonts w:ascii="Arial" w:hAnsi="Arial" w:cs="Arial"/>
+              </w:rPr>
+            </w:pPr>
+            <w:r>
+              <w:rPr>
+                <w:rFonts w:ascii="Arial" w:hAnsi="Arial" w:cs="Arial"/>
+              </w:rPr>
+              <w:t>El sistema lo enviará a una ventana solicitando datos relevantes:</w:t>
+            </w:r>
+          </w:p>
+          <w:p>
+            <w:pPr>
+              <w:pStyle w:val="Prrafodelista"/>
+              <w:numPr>
+                <w:ilvl w:val="1"/>
+                <w:numId w:val="37"/>
+              </w:numPr>
+              <w:rPr>
+                <w:rFonts w:ascii="Arial" w:hAnsi="Arial" w:cs="Arial"/>
+              </w:rPr>
+            </w:pPr>
+            <w:r>
+              <w:rPr>
+                <w:rFonts w:ascii="Arial" w:hAnsi="Arial" w:cs="Arial"/>
+              </w:rPr>
+              <w:t>Correo electrónico</w:t>
+            </w:r>
+          </w:p>
+          <w:p>
+            <w:pPr>
+              <w:pStyle w:val="Prrafodelista"/>
+              <w:numPr>
+                <w:ilvl w:val="1"/>
+                <w:numId w:val="37"/>
+              </w:numPr>
+              <w:rPr>
+                <w:rFonts w:ascii="Arial" w:hAnsi="Arial" w:cs="Arial"/>
+              </w:rPr>
+            </w:pPr>
+            <w:r>
+              <w:rPr>
+                <w:rFonts w:ascii="Arial" w:hAnsi="Arial" w:cs="Arial"/>
+              </w:rPr>
+              <w:t>Contraseña</w:t>
+            </w:r>
+          </w:p>
+          <w:p>
+            <w:pPr>
+              <w:pStyle w:val="Prrafodelista"/>
+              <w:numPr>
+                <w:ilvl w:val="1"/>
+                <w:numId w:val="37"/>
+              </w:numPr>
+              <w:rPr>
+                <w:rFonts w:ascii="Arial" w:hAnsi="Arial" w:cs="Arial"/>
+              </w:rPr>
+            </w:pPr>
+            <w:r>
+              <w:rPr>
+                <w:rFonts w:ascii="Arial" w:hAnsi="Arial" w:cs="Arial"/>
+              </w:rPr>
+              <w:t>Validar contraseña</w:t>
+            </w:r>
+          </w:p>
+          <w:p>
+            <w:pPr>
+              <w:pStyle w:val="Prrafodelista"/>
+              <w:numPr>
+                <w:ilvl w:val="1"/>
+                <w:numId w:val="37"/>
+              </w:numPr>
+              <w:rPr>
+                <w:rFonts w:ascii="Arial" w:hAnsi="Arial" w:cs="Arial"/>
+              </w:rPr>
+            </w:pPr>
+            <w:r>
+              <w:rPr>
+                <w:rFonts w:ascii="Arial" w:hAnsi="Arial" w:cs="Arial"/>
+              </w:rPr>
+              <w:t>Nombre(s)</w:t>
+            </w:r>
+          </w:p>
+          <w:p>
+            <w:pPr>
+              <w:pStyle w:val="Prrafodelista"/>
+              <w:numPr>
+                <w:ilvl w:val="1"/>
+                <w:numId w:val="37"/>
+              </w:numPr>
+              <w:rPr>
+                <w:rFonts w:ascii="Arial" w:hAnsi="Arial" w:cs="Arial"/>
+              </w:rPr>
+            </w:pPr>
+            <w:r>
+              <w:rPr>
+                <w:rFonts w:ascii="Arial" w:hAnsi="Arial" w:cs="Arial"/>
+              </w:rPr>
+              <w:t>Apellido Paterno</w:t>
+            </w:r>
+          </w:p>
+          <w:p>
+            <w:pPr>
+              <w:pStyle w:val="Prrafodelista"/>
+              <w:numPr>
+                <w:ilvl w:val="1"/>
+                <w:numId w:val="37"/>
+              </w:numPr>
+              <w:rPr>
+                <w:rFonts w:ascii="Arial" w:hAnsi="Arial" w:cs="Arial"/>
+              </w:rPr>
+            </w:pPr>
+            <w:r>
+              <w:rPr>
+                <w:rFonts w:ascii="Arial" w:hAnsi="Arial" w:cs="Arial"/>
+              </w:rPr>
+              <w:t>Apellido Materno</w:t>
+            </w:r>
+          </w:p>
+          <w:p>
+            <w:pPr>
+              <w:pStyle w:val="Prrafodelista"/>
+              <w:numPr>
+                <w:ilvl w:val="1"/>
+                <w:numId w:val="37"/>
+              </w:numPr>
+              <w:rPr>
+                <w:rFonts w:ascii="Arial" w:hAnsi="Arial" w:cs="Arial"/>
+              </w:rPr>
+            </w:pPr>
+            <w:r>
+              <w:rPr>
+                <w:rFonts w:ascii="Arial" w:hAnsi="Arial" w:cs="Arial"/>
+              </w:rPr>
+              <w:t>Calle y número</w:t>
+            </w:r>
+          </w:p>
+          <w:p>
+            <w:pPr>
+              <w:pStyle w:val="Prrafodelista"/>
+              <w:numPr>
+                <w:ilvl w:val="1"/>
+                <w:numId w:val="37"/>
+              </w:numPr>
+              <w:rPr>
+                <w:rFonts w:ascii="Arial" w:hAnsi="Arial" w:cs="Arial"/>
+              </w:rPr>
+            </w:pPr>
+            <w:r>
+              <w:rPr>
+                <w:rFonts w:ascii="Arial" w:hAnsi="Arial" w:cs="Arial"/>
+              </w:rPr>
+              <w:t>Código postal</w:t>
+            </w:r>
+          </w:p>
+          <w:p>
+            <w:pPr>
+              <w:pStyle w:val="Prrafodelista"/>
+              <w:numPr>
+                <w:ilvl w:val="1"/>
+                <w:numId w:val="37"/>
+              </w:numPr>
+              <w:rPr>
+                <w:rFonts w:ascii="Arial" w:hAnsi="Arial" w:cs="Arial"/>
+              </w:rPr>
+            </w:pPr>
+            <w:r>
+              <w:rPr>
+                <w:rFonts w:ascii="Arial" w:hAnsi="Arial" w:cs="Arial"/>
+              </w:rPr>
+              <w:t>Entidad</w:t>
+            </w:r>
+          </w:p>
+          <w:p>
+            <w:pPr>
+              <w:pStyle w:val="Prrafodelista"/>
+              <w:numPr>
+                <w:ilvl w:val="1"/>
+                <w:numId w:val="37"/>
+              </w:numPr>
+              <w:rPr>
+                <w:rFonts w:ascii="Arial" w:hAnsi="Arial" w:cs="Arial"/>
+              </w:rPr>
+            </w:pPr>
+            <w:r>
+              <w:rPr>
+                <w:rFonts w:ascii="Arial" w:hAnsi="Arial" w:cs="Arial"/>
+              </w:rPr>
+              <w:t>Ciudad</w:t>
+            </w:r>
+          </w:p>
+          <w:p>
+            <w:pPr>
+              <w:pStyle w:val="Prrafodelista"/>
+              <w:numPr>
+                <w:ilvl w:val="1"/>
+                <w:numId w:val="37"/>
+              </w:numPr>
+              <w:rPr>
+                <w:rFonts w:ascii="Arial" w:hAnsi="Arial" w:cs="Arial"/>
+              </w:rPr>
+            </w:pPr>
+            <w:r>
+              <w:rPr>
+                <w:rFonts w:ascii="Arial" w:hAnsi="Arial" w:cs="Arial"/>
+              </w:rPr>
+              <w:t>Delegación</w:t>
+            </w:r>
+          </w:p>
+          <w:p>
+            <w:pPr>
+              <w:pStyle w:val="Prrafodelista"/>
+              <w:numPr>
+                <w:ilvl w:val="1"/>
+                <w:numId w:val="37"/>
+              </w:numPr>
+              <w:rPr>
+                <w:rFonts w:ascii="Arial" w:hAnsi="Arial" w:cs="Arial"/>
+              </w:rPr>
+            </w:pPr>
+            <w:r>
+              <w:rPr>
+                <w:rFonts w:ascii="Arial" w:hAnsi="Arial" w:cs="Arial"/>
+              </w:rPr>
+              <w:t>Referencias del domicilio</w:t>
+            </w:r>
+          </w:p>
+          <w:p>
+            <w:pPr>
+              <w:pStyle w:val="Prrafodelista"/>
+              <w:numPr>
+                <w:ilvl w:val="1"/>
+                <w:numId w:val="37"/>
+              </w:numPr>
+              <w:rPr>
+                <w:rFonts w:ascii="Arial" w:hAnsi="Arial" w:cs="Arial"/>
+              </w:rPr>
+            </w:pPr>
+            <w:r>
+              <w:rPr>
+                <w:rFonts w:ascii="Arial" w:hAnsi="Arial" w:cs="Arial"/>
+              </w:rPr>
+              <w:t>Nombre de quien recibe</w:t>
+            </w:r>
+          </w:p>
+          <w:p>
+            <w:pPr>
+              <w:pStyle w:val="Prrafodelista"/>
+              <w:numPr>
+                <w:ilvl w:val="0"/>
+                <w:numId w:val="37"/>
+              </w:numPr>
+              <w:rPr>
+                <w:rFonts w:ascii="Arial" w:hAnsi="Arial" w:cs="Arial"/>
+              </w:rPr>
+            </w:pPr>
+            <w:r>
+              <w:rPr>
+                <w:rFonts w:ascii="Arial" w:hAnsi="Arial" w:cs="Arial"/>
+              </w:rPr>
+              <w:t>El sistema deberá comprobar que el correo sea válido y verificar que las contraseñas coincidan</w:t>
+            </w:r>
+          </w:p>
+          <w:p>
+            <w:pPr>
+              <w:pStyle w:val="Prrafodelista"/>
+              <w:numPr>
+                <w:ilvl w:val="0"/>
+                <w:numId w:val="37"/>
+              </w:numPr>
+              <w:rPr>
+                <w:rFonts w:ascii="Arial" w:hAnsi="Arial" w:cs="Arial"/>
+              </w:rPr>
+            </w:pPr>
+            <w:r>
+              <w:rPr>
+                <w:rFonts w:ascii="Arial" w:hAnsi="Arial" w:cs="Arial"/>
+              </w:rPr>
+              <w:t>Se envía la información a la tabla clientes de la base de datos.</w:t>
+            </w:r>
+          </w:p>
+          <w:p>
+            <w:pPr>
+              <w:pStyle w:val="Prrafodelista"/>
+              <w:numPr>
+                <w:ilvl w:val="0"/>
+                <w:numId w:val="37"/>
+              </w:numPr>
+              <w:rPr>
+                <w:rFonts w:ascii="Arial" w:hAnsi="Arial" w:cs="Arial"/>
+              </w:rPr>
+            </w:pPr>
+            <w:r>
+              <w:rPr>
+                <w:rFonts w:ascii="Arial" w:hAnsi="Arial" w:cs="Arial"/>
+              </w:rPr>
+              <w:lastRenderedPageBreak/>
+              <w:t>El usuario podrá navegar en el sitio con su nueva cuenta.</w:t>
+            </w:r>
+          </w:p>
+        </w:tc>
+      </w:tr>
+      <w:tr>
+        <w:tc>
+          <w:tcPr>
+            <w:tcW w:w="1150" w:type="dxa"/>
+            <w:vAlign w:val="center"/>
+          </w:tcPr>
+          <w:p>
+            <w:pPr>
+              <w:jc w:val="center"/>
+              <w:rPr>
+                <w:rFonts w:ascii="Arial" w:hAnsi="Arial" w:cs="Arial"/>
+              </w:rPr>
+            </w:pPr>
+            <w:r>
+              <w:rPr>
+                <w:rFonts w:ascii="Arial" w:hAnsi="Arial" w:cs="Arial"/>
+              </w:rPr>
+              <w:lastRenderedPageBreak/>
+              <w:t>PC3</w:t>
+            </w:r>
+          </w:p>
+        </w:tc>
+        <w:tc>
+          <w:tcPr>
+            <w:tcW w:w="3240" w:type="dxa"/>
+            <w:vAlign w:val="center"/>
+          </w:tcPr>
+          <w:p>
+            <w:pPr>
+              <w:jc w:val="center"/>
+              <w:rPr>
+                <w:rFonts w:ascii="Arial" w:hAnsi="Arial" w:cs="Arial"/>
+              </w:rPr>
+            </w:pPr>
+            <w:r>
+              <w:rPr>
+                <w:rFonts w:ascii="Arial" w:hAnsi="Arial" w:cs="Arial"/>
+              </w:rPr>
+              <w:t>Iniciar sesión</w:t>
+            </w:r>
+          </w:p>
+        </w:tc>
+        <w:tc>
+          <w:tcPr>
+            <w:tcW w:w="4104" w:type="dxa"/>
+          </w:tcPr>
+          <w:p>
+            <w:pPr>
+              <w:rPr>
+                <w:rFonts w:ascii="Arial" w:hAnsi="Arial" w:cs="Arial"/>
+              </w:rPr>
+            </w:pPr>
+            <w:r>
+              <w:rPr>
+                <w:rFonts w:ascii="Arial" w:hAnsi="Arial" w:cs="Arial"/>
+              </w:rPr>
+              <w:t>El proceso sirve para ingresar a su cuenta.</w:t>
+            </w:r>
+          </w:p>
+          <w:p>
+            <w:pPr>
+              <w:pStyle w:val="Prrafodelista"/>
+              <w:numPr>
+                <w:ilvl w:val="0"/>
+                <w:numId w:val="38"/>
+              </w:numPr>
+              <w:rPr>
+                <w:rFonts w:ascii="Arial" w:hAnsi="Arial" w:cs="Arial"/>
+              </w:rPr>
+            </w:pPr>
+            <w:r>
+              <w:rPr>
+                <w:rFonts w:ascii="Arial" w:hAnsi="Arial" w:cs="Arial"/>
+              </w:rPr>
+              <w:t>El usuario deberá dar clic en “iniciar sesión”, en caso de no contar con cuenta, deberá seguir el proceso PC3.</w:t>
+            </w:r>
+          </w:p>
+          <w:p>
+            <w:pPr>
+              <w:pStyle w:val="Prrafodelista"/>
+              <w:numPr>
+                <w:ilvl w:val="0"/>
+                <w:numId w:val="38"/>
+              </w:numPr>
+              <w:rPr>
+                <w:rFonts w:ascii="Arial" w:hAnsi="Arial" w:cs="Arial"/>
+              </w:rPr>
+            </w:pPr>
+            <w:r>
+              <w:rPr>
+                <w:rFonts w:ascii="Arial" w:hAnsi="Arial" w:cs="Arial"/>
+              </w:rPr>
+              <w:t>Deberá ingresar su correo electrónico y contraseña.</w:t>
+            </w:r>
+          </w:p>
+          <w:p>
+            <w:pPr>
+              <w:pStyle w:val="Prrafodelista"/>
+              <w:numPr>
+                <w:ilvl w:val="0"/>
+                <w:numId w:val="38"/>
+              </w:numPr>
+              <w:rPr>
+                <w:rFonts w:ascii="Arial" w:hAnsi="Arial" w:cs="Arial"/>
+              </w:rPr>
+            </w:pPr>
+            <w:r>
+              <w:rPr>
+                <w:rFonts w:ascii="Arial" w:hAnsi="Arial" w:cs="Arial"/>
+              </w:rPr>
+              <w:t>El sistema enviará los a la base de datos.</w:t>
+            </w:r>
+          </w:p>
+          <w:p>
+            <w:pPr>
+              <w:pStyle w:val="Prrafodelista"/>
+              <w:numPr>
+                <w:ilvl w:val="0"/>
+                <w:numId w:val="38"/>
+              </w:numPr>
+              <w:rPr>
+                <w:rFonts w:ascii="Arial" w:hAnsi="Arial" w:cs="Arial"/>
+              </w:rPr>
+            </w:pPr>
+            <w:r>
+              <w:rPr>
+                <w:rFonts w:ascii="Arial" w:hAnsi="Arial" w:cs="Arial"/>
+              </w:rPr>
+              <w:t>La base de datos debe verificar que los datos coincidan y deberá indicar “true”.</w:t>
+            </w:r>
+          </w:p>
+          <w:p>
+            <w:pPr>
+              <w:pStyle w:val="Prrafodelista"/>
+              <w:numPr>
+                <w:ilvl w:val="0"/>
+                <w:numId w:val="38"/>
+              </w:numPr>
+              <w:rPr>
+                <w:rFonts w:ascii="Arial" w:hAnsi="Arial" w:cs="Arial"/>
+              </w:rPr>
+            </w:pPr>
+            <w:r>
+              <w:rPr>
+                <w:rFonts w:ascii="Arial" w:hAnsi="Arial" w:cs="Arial"/>
+              </w:rPr>
+              <w:t>El sistema permitirá el inicio de sesión.</w:t>
+            </w:r>
+          </w:p>
+          <w:p>
+            <w:pPr>
+              <w:pStyle w:val="Prrafodelista"/>
+              <w:numPr>
+                <w:ilvl w:val="0"/>
+                <w:numId w:val="38"/>
+              </w:numPr>
+              <w:rPr>
+                <w:rFonts w:ascii="Arial" w:hAnsi="Arial" w:cs="Arial"/>
+              </w:rPr>
+            </w:pPr>
+            <w:r>
+              <w:rPr>
+                <w:rFonts w:ascii="Arial" w:hAnsi="Arial" w:cs="Arial"/>
+              </w:rPr>
+              <w:t>En caso de datos erróneos, el sistema deberá mostrar lo siguiente:</w:t>
+            </w:r>
+          </w:p>
+          <w:p>
+            <w:pPr>
+              <w:pStyle w:val="Prrafodelista"/>
+              <w:numPr>
+                <w:ilvl w:val="1"/>
+                <w:numId w:val="38"/>
+              </w:numPr>
+              <w:rPr>
+                <w:rFonts w:ascii="Arial" w:hAnsi="Arial" w:cs="Arial"/>
+              </w:rPr>
+            </w:pPr>
+            <w:r>
+              <w:rPr>
+                <w:rFonts w:ascii="Arial" w:hAnsi="Arial" w:cs="Arial"/>
+              </w:rPr>
+              <w:t>Correo inválido.</w:t>
+            </w:r>
+          </w:p>
+          <w:p>
+            <w:pPr>
+              <w:pStyle w:val="Prrafodelista"/>
+              <w:numPr>
+                <w:ilvl w:val="1"/>
+                <w:numId w:val="38"/>
+              </w:numPr>
+              <w:rPr>
+                <w:rFonts w:ascii="Arial" w:hAnsi="Arial" w:cs="Arial"/>
+              </w:rPr>
+            </w:pPr>
+            <w:r>
+              <w:rPr>
+                <w:rFonts w:ascii="Arial" w:hAnsi="Arial" w:cs="Arial"/>
+              </w:rPr>
+              <w:t>Contraseña incorrecta.</w:t>
+            </w:r>
+          </w:p>
+          <w:p>
+            <w:pPr>
+              <w:pStyle w:val="Prrafodelista"/>
+              <w:numPr>
+                <w:ilvl w:val="1"/>
+                <w:numId w:val="38"/>
+              </w:numPr>
+              <w:rPr>
+                <w:rFonts w:ascii="Arial" w:hAnsi="Arial" w:cs="Arial"/>
+              </w:rPr>
+            </w:pPr>
+            <w:r>
+              <w:rPr>
+                <w:rFonts w:ascii="Arial" w:hAnsi="Arial" w:cs="Arial"/>
+              </w:rPr>
+              <w:t>El correo no existe.</w:t>
+            </w:r>
+          </w:p>
+        </w:tc>
+      </w:tr>
+      <w:tr>
+        <w:tc>
+          <w:tcPr>
+            <w:tcW w:w="1150" w:type="dxa"/>
+            <w:vAlign w:val="center"/>
+          </w:tcPr>
+          <w:p>
+            <w:pPr>
+              <w:jc w:val="center"/>
+              <w:rPr>
+                <w:rFonts w:ascii="Arial" w:hAnsi="Arial" w:cs="Arial"/>
+              </w:rPr>
+            </w:pPr>
+            <w:r>
+              <w:rPr>
+                <w:rFonts w:ascii="Arial" w:hAnsi="Arial" w:cs="Arial"/>
+              </w:rPr>
+              <w:t>PC4</w:t>
+            </w:r>
+          </w:p>
+        </w:tc>
+        <w:tc>
+          <w:tcPr>
+            <w:tcW w:w="3240" w:type="dxa"/>
+            <w:vAlign w:val="center"/>
+          </w:tcPr>
+          <w:p>
+            <w:pPr>
+              <w:jc w:val="center"/>
+              <w:rPr>
+                <w:rFonts w:ascii="Arial" w:hAnsi="Arial" w:cs="Arial"/>
+              </w:rPr>
+            </w:pPr>
+            <w:r>
+              <w:rPr>
+                <w:rFonts w:ascii="Arial" w:hAnsi="Arial" w:cs="Arial"/>
+              </w:rPr>
+              <w:t>Cerrar sesión</w:t>
+            </w:r>
+          </w:p>
+        </w:tc>
+        <w:tc>
+          <w:tcPr>
+            <w:tcW w:w="4104" w:type="dxa"/>
+          </w:tcPr>
+          <w:p>
+            <w:pPr>
+              <w:rPr>
+                <w:rFonts w:ascii="Arial" w:hAnsi="Arial" w:cs="Arial"/>
+              </w:rPr>
+            </w:pPr>
+            <w:r>
+              <w:rPr>
+                <w:rFonts w:ascii="Arial" w:hAnsi="Arial" w:cs="Arial"/>
+              </w:rPr>
+              <w:t>El proceso sirve para cerrar sesión del usuario.</w:t>
+            </w:r>
+          </w:p>
+          <w:p>
+            <w:pPr>
+              <w:pStyle w:val="Prrafodelista"/>
+              <w:numPr>
+                <w:ilvl w:val="0"/>
+                <w:numId w:val="39"/>
+              </w:numPr>
+              <w:rPr>
+                <w:rFonts w:ascii="Arial" w:hAnsi="Arial" w:cs="Arial"/>
+              </w:rPr>
+            </w:pPr>
+            <w:r>
+              <w:rPr>
+                <w:rFonts w:ascii="Arial" w:hAnsi="Arial" w:cs="Arial"/>
+              </w:rPr>
+              <w:t xml:space="preserve">El usuario deberá estar </w:t>
+            </w:r>
+            <w:proofErr w:type="spellStart"/>
+            <w:r>
+              <w:rPr>
+                <w:rFonts w:ascii="Arial" w:hAnsi="Arial" w:cs="Arial"/>
+              </w:rPr>
+              <w:t>logeado</w:t>
+            </w:r>
+            <w:proofErr w:type="spellEnd"/>
+            <w:r>
+              <w:rPr>
+                <w:rFonts w:ascii="Arial" w:hAnsi="Arial" w:cs="Arial"/>
+              </w:rPr>
+              <w:t xml:space="preserve"> en el sistema.</w:t>
+            </w:r>
+          </w:p>
+          <w:p>
+            <w:pPr>
+              <w:pStyle w:val="Prrafodelista"/>
+              <w:numPr>
+                <w:ilvl w:val="0"/>
+                <w:numId w:val="39"/>
+              </w:numPr>
+              <w:rPr>
+                <w:rFonts w:ascii="Arial" w:hAnsi="Arial" w:cs="Arial"/>
+              </w:rPr>
+            </w:pPr>
+            <w:r>
+              <w:rPr>
+                <w:rFonts w:ascii="Arial" w:hAnsi="Arial" w:cs="Arial"/>
+              </w:rPr>
+              <w:t>Deberá dar clic en cerrar sesión.</w:t>
+            </w:r>
+          </w:p>
+          <w:p>
+            <w:pPr>
+              <w:pStyle w:val="Prrafodelista"/>
+              <w:numPr>
+                <w:ilvl w:val="0"/>
+                <w:numId w:val="39"/>
+              </w:numPr>
+              <w:rPr>
+                <w:rFonts w:ascii="Arial" w:hAnsi="Arial" w:cs="Arial"/>
+              </w:rPr>
+            </w:pPr>
+            <w:r>
+              <w:rPr>
+                <w:rFonts w:ascii="Arial" w:hAnsi="Arial" w:cs="Arial"/>
+              </w:rPr>
+              <w:t xml:space="preserve">El sistema deberá mostrarle la página principal sin ningún </w:t>
+            </w:r>
+            <w:proofErr w:type="spellStart"/>
+            <w:r>
+              <w:rPr>
+                <w:rFonts w:ascii="Arial" w:hAnsi="Arial" w:cs="Arial"/>
+              </w:rPr>
+              <w:t>logeo</w:t>
+            </w:r>
+            <w:proofErr w:type="spellEnd"/>
+            <w:r>
+              <w:rPr>
+                <w:rFonts w:ascii="Arial" w:hAnsi="Arial" w:cs="Arial"/>
+              </w:rPr>
+              <w:t>.</w:t>
+            </w:r>
+          </w:p>
+        </w:tc>
+      </w:tr>
+      <w:tr>
+        <w:tc>
+          <w:tcPr>
+            <w:tcW w:w="1150" w:type="dxa"/>
+            <w:vAlign w:val="center"/>
+          </w:tcPr>
+          <w:p>
+            <w:pPr>
+              <w:jc w:val="center"/>
+              <w:rPr>
+                <w:rFonts w:ascii="Arial" w:hAnsi="Arial" w:cs="Arial"/>
+              </w:rPr>
+            </w:pPr>
+            <w:r>
+              <w:rPr>
+                <w:rFonts w:ascii="Arial" w:hAnsi="Arial" w:cs="Arial"/>
+              </w:rPr>
+              <w:t>PC5</w:t>
+            </w:r>
+          </w:p>
+        </w:tc>
+        <w:tc>
+          <w:tcPr>
+            <w:tcW w:w="3240" w:type="dxa"/>
+            <w:vAlign w:val="center"/>
+          </w:tcPr>
+          <w:p>
+            <w:pPr>
+              <w:jc w:val="center"/>
+              <w:rPr>
+                <w:rFonts w:ascii="Arial" w:hAnsi="Arial" w:cs="Arial"/>
+              </w:rPr>
+            </w:pPr>
+            <w:r>
+              <w:rPr>
+                <w:rFonts w:ascii="Arial" w:hAnsi="Arial" w:cs="Arial"/>
+              </w:rPr>
+              <w:t>Comprar un producto</w:t>
+            </w:r>
+          </w:p>
+        </w:tc>
+        <w:tc>
+          <w:tcPr>
+            <w:tcW w:w="4104" w:type="dxa"/>
+          </w:tcPr>
+          <w:p>
+            <w:pPr>
+              <w:rPr>
+                <w:rFonts w:ascii="Arial" w:hAnsi="Arial" w:cs="Arial"/>
+              </w:rPr>
+            </w:pPr>
+            <w:r>
+              <w:rPr>
+                <w:rFonts w:ascii="Arial" w:hAnsi="Arial" w:cs="Arial"/>
+              </w:rPr>
+              <w:t>El proceso sirve para comprar un producto del sistema.</w:t>
+            </w:r>
+          </w:p>
+          <w:p>
+            <w:pPr>
+              <w:pStyle w:val="Prrafodelista"/>
+              <w:numPr>
+                <w:ilvl w:val="0"/>
+                <w:numId w:val="40"/>
+              </w:numPr>
+              <w:rPr>
+                <w:rFonts w:ascii="Arial" w:hAnsi="Arial" w:cs="Arial"/>
+              </w:rPr>
+            </w:pPr>
+            <w:r>
+              <w:rPr>
+                <w:rFonts w:ascii="Arial" w:hAnsi="Arial" w:cs="Arial"/>
+              </w:rPr>
+              <w:t>Deberá buscar su(s) producto(s) deseado(s), agregar la cantidad y talla.</w:t>
+            </w:r>
+          </w:p>
+          <w:p>
+            <w:pPr>
+              <w:pStyle w:val="Prrafodelista"/>
+              <w:numPr>
+                <w:ilvl w:val="0"/>
+                <w:numId w:val="40"/>
+              </w:numPr>
+              <w:rPr>
+                <w:rFonts w:ascii="Arial" w:hAnsi="Arial" w:cs="Arial"/>
+              </w:rPr>
+            </w:pPr>
+            <w:r>
+              <w:rPr>
+                <w:rFonts w:ascii="Arial" w:hAnsi="Arial" w:cs="Arial"/>
+              </w:rPr>
+              <w:t>El sistema validará que haya existencia de productos.</w:t>
+            </w:r>
+          </w:p>
+          <w:p>
+            <w:pPr>
+              <w:pStyle w:val="Prrafodelista"/>
+              <w:numPr>
+                <w:ilvl w:val="0"/>
+                <w:numId w:val="40"/>
+              </w:numPr>
+              <w:rPr>
+                <w:rFonts w:ascii="Arial" w:hAnsi="Arial" w:cs="Arial"/>
+              </w:rPr>
+            </w:pPr>
+            <w:r>
+              <w:rPr>
+                <w:rFonts w:ascii="Arial" w:hAnsi="Arial" w:cs="Arial"/>
+              </w:rPr>
+              <w:t>En el apartado de “carrito” deberá mostrar los productos seleccionados y el monto total de la compra.</w:t>
+            </w:r>
+          </w:p>
+          <w:p>
+            <w:pPr>
+              <w:pStyle w:val="Prrafodelista"/>
+              <w:numPr>
+                <w:ilvl w:val="0"/>
+                <w:numId w:val="40"/>
+              </w:numPr>
+              <w:rPr>
+                <w:rFonts w:ascii="Arial" w:hAnsi="Arial" w:cs="Arial"/>
+              </w:rPr>
+            </w:pPr>
+            <w:r>
+              <w:rPr>
+                <w:rFonts w:ascii="Arial" w:hAnsi="Arial" w:cs="Arial"/>
+              </w:rPr>
+              <w:t>Deberá dar clic en “Ir a pagar”.</w:t>
+            </w:r>
+          </w:p>
+          <w:p>
+            <w:pPr>
+              <w:pStyle w:val="Prrafodelista"/>
+              <w:numPr>
+                <w:ilvl w:val="0"/>
+                <w:numId w:val="40"/>
+              </w:numPr>
+              <w:rPr>
+                <w:rFonts w:ascii="Arial" w:hAnsi="Arial" w:cs="Arial"/>
+              </w:rPr>
+            </w:pPr>
+            <w:r>
+              <w:rPr>
+                <w:rFonts w:ascii="Arial" w:hAnsi="Arial" w:cs="Arial"/>
+              </w:rPr>
+              <w:t>El sistema debe validar que el usuario tenga iniciada su sesión, en caso contrario, seguir el proceso PC3.</w:t>
+            </w:r>
+          </w:p>
+          <w:p>
+            <w:pPr>
+              <w:pStyle w:val="Prrafodelista"/>
+              <w:numPr>
+                <w:ilvl w:val="0"/>
+                <w:numId w:val="40"/>
+              </w:numPr>
+              <w:rPr>
+                <w:rFonts w:ascii="Arial" w:hAnsi="Arial" w:cs="Arial"/>
+              </w:rPr>
+            </w:pPr>
+            <w:r>
+              <w:rPr>
+                <w:rFonts w:ascii="Arial" w:hAnsi="Arial" w:cs="Arial"/>
+              </w:rPr>
+              <w:t>Deberá ingresar los datos de envío o tomar la información almacenada en su perfil.</w:t>
+            </w:r>
+          </w:p>
+          <w:p>
+            <w:pPr>
+              <w:pStyle w:val="Prrafodelista"/>
+              <w:numPr>
+                <w:ilvl w:val="0"/>
+                <w:numId w:val="40"/>
+              </w:numPr>
+              <w:rPr>
+                <w:rFonts w:ascii="Arial" w:hAnsi="Arial" w:cs="Arial"/>
+              </w:rPr>
+            </w:pPr>
+            <w:r>
+              <w:rPr>
+                <w:rFonts w:ascii="Arial" w:hAnsi="Arial" w:cs="Arial"/>
+              </w:rPr>
+              <w:t>Deberá escoger su método de pago.</w:t>
+            </w:r>
+          </w:p>
+          <w:p>
+            <w:pPr>
+              <w:pStyle w:val="Prrafodelista"/>
+              <w:numPr>
+                <w:ilvl w:val="0"/>
+                <w:numId w:val="40"/>
+              </w:numPr>
+              <w:rPr>
+                <w:rFonts w:ascii="Arial" w:hAnsi="Arial" w:cs="Arial"/>
+              </w:rPr>
+            </w:pPr>
+            <w:r>
+              <w:rPr>
+                <w:rFonts w:ascii="Arial" w:hAnsi="Arial" w:cs="Arial"/>
+              </w:rPr>
+              <w:lastRenderedPageBreak/>
+              <w:t>Hará el pago correspondiente.</w:t>
+            </w:r>
+          </w:p>
+          <w:p>
+            <w:pPr>
+              <w:pStyle w:val="Prrafodelista"/>
+              <w:numPr>
+                <w:ilvl w:val="0"/>
+                <w:numId w:val="40"/>
+              </w:numPr>
+              <w:rPr>
+                <w:rFonts w:ascii="Arial" w:hAnsi="Arial" w:cs="Arial"/>
+              </w:rPr>
+            </w:pPr>
+            <w:r>
+              <w:rPr>
+                <w:rFonts w:ascii="Arial" w:hAnsi="Arial" w:cs="Arial"/>
+              </w:rPr>
+              <w:t>Se hará el envío de producto(s).</w:t>
+            </w:r>
+          </w:p>
+        </w:tc>
+      </w:tr>
+      <w:tr>
+        <w:tc>
+          <w:tcPr>
+            <w:tcW w:w="1150" w:type="dxa"/>
+            <w:vAlign w:val="center"/>
+          </w:tcPr>
+          <w:p>
+            <w:pPr>
+              <w:jc w:val="center"/>
+              <w:rPr>
+                <w:rFonts w:ascii="Arial" w:hAnsi="Arial" w:cs="Arial"/>
+              </w:rPr>
+            </w:pPr>
+            <w:r>
+              <w:rPr>
+                <w:rFonts w:ascii="Arial" w:hAnsi="Arial" w:cs="Arial"/>
+              </w:rPr>
+              <w:lastRenderedPageBreak/>
+              <w:t>PC6</w:t>
+            </w:r>
+          </w:p>
+        </w:tc>
+        <w:tc>
+          <w:tcPr>
+            <w:tcW w:w="3240" w:type="dxa"/>
+            <w:vAlign w:val="center"/>
+          </w:tcPr>
+          <w:p>
+            <w:pPr>
+              <w:jc w:val="center"/>
+              <w:rPr>
+                <w:rFonts w:ascii="Arial" w:hAnsi="Arial" w:cs="Arial"/>
+              </w:rPr>
+            </w:pPr>
+            <w:r>
+              <w:rPr>
+                <w:rFonts w:ascii="Arial" w:hAnsi="Arial" w:cs="Arial"/>
+              </w:rPr>
+              <w:t>Revisar historial de compras</w:t>
+            </w:r>
+          </w:p>
+        </w:tc>
+        <w:tc>
+          <w:tcPr>
+            <w:tcW w:w="4104" w:type="dxa"/>
+          </w:tcPr>
+          <w:p>
+            <w:pPr>
+              <w:rPr>
+                <w:rFonts w:ascii="Arial" w:hAnsi="Arial" w:cs="Arial"/>
+              </w:rPr>
+            </w:pPr>
+            <w:r>
+              <w:rPr>
+                <w:rFonts w:ascii="Arial" w:hAnsi="Arial" w:cs="Arial"/>
+              </w:rPr>
+              <w:t>El proceso sirve para consultar las compras realizadas con anterioridad.</w:t>
+            </w:r>
+          </w:p>
+          <w:p>
+            <w:pPr>
+              <w:pStyle w:val="Prrafodelista"/>
+              <w:numPr>
+                <w:ilvl w:val="0"/>
+                <w:numId w:val="41"/>
+              </w:numPr>
+              <w:rPr>
+                <w:rFonts w:ascii="Arial" w:hAnsi="Arial" w:cs="Arial"/>
+              </w:rPr>
+            </w:pPr>
+            <w:r>
+              <w:rPr>
+                <w:rFonts w:ascii="Arial" w:hAnsi="Arial" w:cs="Arial"/>
+              </w:rPr>
+              <w:t>El sistema debe validar que haya iniciado sesión, en caso contrario, seguir el proceso PC3.</w:t>
+            </w:r>
+          </w:p>
+          <w:p>
+            <w:pPr>
+              <w:pStyle w:val="Prrafodelista"/>
+              <w:numPr>
+                <w:ilvl w:val="0"/>
+                <w:numId w:val="41"/>
+              </w:numPr>
+              <w:rPr>
+                <w:rFonts w:ascii="Arial" w:hAnsi="Arial" w:cs="Arial"/>
+              </w:rPr>
+            </w:pPr>
+            <w:r>
+              <w:rPr>
+                <w:rFonts w:ascii="Arial" w:hAnsi="Arial" w:cs="Arial"/>
+              </w:rPr>
+              <w:t>El usuario deberá dar clic en “Historial” y el sistema debe mostrar las compras realizadas.</w:t>
+            </w:r>
+          </w:p>
+          <w:p>
+            <w:pPr>
+              <w:pStyle w:val="Prrafodelista"/>
+              <w:numPr>
+                <w:ilvl w:val="0"/>
+                <w:numId w:val="41"/>
+              </w:numPr>
+              <w:rPr>
+                <w:rFonts w:ascii="Arial" w:hAnsi="Arial" w:cs="Arial"/>
+              </w:rPr>
+            </w:pPr>
+            <w:r>
+              <w:rPr>
+                <w:rFonts w:ascii="Arial" w:hAnsi="Arial" w:cs="Arial"/>
+              </w:rPr>
+              <w:t>En caso de no contar con alguna compra, deberá mostrar “no se ha realizado alguna compra”.</w:t>
+            </w:r>
+          </w:p>
+        </w:tc>
+      </w:tr>
+      <w:tr>
+        <w:tc>
+          <w:tcPr>
+            <w:tcW w:w="1150" w:type="dxa"/>
+            <w:vAlign w:val="center"/>
+          </w:tcPr>
+          <w:p>
+            <w:pPr>
+              <w:jc w:val="center"/>
+              <w:rPr>
+                <w:rFonts w:ascii="Arial" w:hAnsi="Arial" w:cs="Arial"/>
+              </w:rPr>
+            </w:pPr>
+            <w:r>
+              <w:rPr>
+                <w:rFonts w:ascii="Arial" w:hAnsi="Arial" w:cs="Arial"/>
+              </w:rPr>
+              <w:t>PC7</w:t>
+            </w:r>
+          </w:p>
+        </w:tc>
+        <w:tc>
+          <w:tcPr>
+            <w:tcW w:w="3240" w:type="dxa"/>
+            <w:vAlign w:val="center"/>
+          </w:tcPr>
+          <w:p>
+            <w:pPr>
+              <w:jc w:val="center"/>
+              <w:rPr>
+                <w:rFonts w:ascii="Arial" w:hAnsi="Arial" w:cs="Arial"/>
+              </w:rPr>
+            </w:pPr>
+            <w:r>
+              <w:rPr>
+                <w:rFonts w:ascii="Arial" w:hAnsi="Arial" w:cs="Arial"/>
+              </w:rPr>
+              <w:t>Detalles del producto</w:t>
+            </w:r>
+          </w:p>
+        </w:tc>
+        <w:tc>
+          <w:tcPr>
+            <w:tcW w:w="4104" w:type="dxa"/>
+          </w:tcPr>
+          <w:p>
+            <w:pPr>
+              <w:rPr>
+                <w:rFonts w:ascii="Arial" w:hAnsi="Arial" w:cs="Arial"/>
+              </w:rPr>
+            </w:pPr>
+            <w:r>
+              <w:rPr>
+                <w:rFonts w:ascii="Arial" w:hAnsi="Arial" w:cs="Arial"/>
+              </w:rPr>
+              <w:t>El proceso sirve para conocer todas las características del producto.</w:t>
+            </w:r>
+          </w:p>
+          <w:p>
+            <w:pPr>
+              <w:pStyle w:val="Prrafodelista"/>
+              <w:numPr>
+                <w:ilvl w:val="0"/>
+                <w:numId w:val="42"/>
+              </w:numPr>
+              <w:rPr>
+                <w:rFonts w:ascii="Arial" w:hAnsi="Arial" w:cs="Arial"/>
+              </w:rPr>
+            </w:pPr>
+            <w:r>
+              <w:rPr>
+                <w:rFonts w:ascii="Arial" w:hAnsi="Arial" w:cs="Arial"/>
+              </w:rPr>
+              <w:t>El usuario debe buscar algún producto (no importa si no tiene sesión iniciada).</w:t>
+            </w:r>
+          </w:p>
+          <w:p>
+            <w:pPr>
+              <w:pStyle w:val="Prrafodelista"/>
+              <w:numPr>
+                <w:ilvl w:val="0"/>
+                <w:numId w:val="42"/>
+              </w:numPr>
+              <w:rPr>
+                <w:rFonts w:ascii="Arial" w:hAnsi="Arial" w:cs="Arial"/>
+              </w:rPr>
+            </w:pPr>
+            <w:r>
+              <w:rPr>
+                <w:rFonts w:ascii="Arial" w:hAnsi="Arial" w:cs="Arial"/>
+              </w:rPr>
+              <w:t>Una vez ingresado al sitio del producto, deberá haber una sección con todas las características del producto.</w:t>
+            </w:r>
+          </w:p>
+        </w:tc>
+      </w:tr>
+      <w:tr>
+        <w:tc>
+          <w:tcPr>
+            <w:tcW w:w="1150" w:type="dxa"/>
+            <w:vAlign w:val="center"/>
+          </w:tcPr>
+          <w:p>
+            <w:pPr>
+              <w:jc w:val="center"/>
+              <w:rPr>
+                <w:rFonts w:ascii="Arial" w:hAnsi="Arial" w:cs="Arial"/>
+              </w:rPr>
+            </w:pPr>
+            <w:r>
+              <w:rPr>
+                <w:rFonts w:ascii="Arial" w:hAnsi="Arial" w:cs="Arial"/>
+              </w:rPr>
+              <w:t>PC8</w:t>
+            </w:r>
+          </w:p>
+        </w:tc>
+        <w:tc>
+          <w:tcPr>
+            <w:tcW w:w="3240" w:type="dxa"/>
+            <w:vAlign w:val="center"/>
+          </w:tcPr>
+          <w:p>
+            <w:pPr>
+              <w:jc w:val="center"/>
+              <w:rPr>
+                <w:rFonts w:ascii="Arial" w:hAnsi="Arial" w:cs="Arial"/>
+              </w:rPr>
+            </w:pPr>
+            <w:r>
+              <w:rPr>
+                <w:rFonts w:ascii="Arial" w:hAnsi="Arial" w:cs="Arial"/>
+              </w:rPr>
+              <w:t>Comentarios del producto</w:t>
+            </w:r>
+          </w:p>
+        </w:tc>
+        <w:tc>
+          <w:tcPr>
+            <w:tcW w:w="4104" w:type="dxa"/>
+          </w:tcPr>
+          <w:p>
+            <w:pPr>
+              <w:rPr>
+                <w:rFonts w:ascii="Arial" w:hAnsi="Arial" w:cs="Arial"/>
+              </w:rPr>
+            </w:pPr>
+            <w:r>
+              <w:rPr>
+                <w:rFonts w:ascii="Arial" w:hAnsi="Arial" w:cs="Arial"/>
+              </w:rPr>
+              <w:t>El proceso sirve para dar comentarios del producto.</w:t>
+            </w:r>
+          </w:p>
+          <w:p>
+            <w:pPr>
+              <w:pStyle w:val="Prrafodelista"/>
+              <w:numPr>
+                <w:ilvl w:val="0"/>
+                <w:numId w:val="43"/>
+              </w:numPr>
+              <w:rPr>
+                <w:rFonts w:ascii="Arial" w:hAnsi="Arial" w:cs="Arial"/>
+              </w:rPr>
+            </w:pPr>
+            <w:r>
+              <w:rPr>
+                <w:rFonts w:ascii="Arial" w:hAnsi="Arial" w:cs="Arial"/>
+              </w:rPr>
+              <w:t>El usuario debe buscar algún producto (no importa si no tiene sesión iniciada).</w:t>
+            </w:r>
+          </w:p>
+          <w:p>
+            <w:pPr>
+              <w:pStyle w:val="Prrafodelista"/>
+              <w:numPr>
+                <w:ilvl w:val="0"/>
+                <w:numId w:val="43"/>
+              </w:numPr>
+              <w:rPr>
+                <w:rFonts w:ascii="Arial" w:hAnsi="Arial" w:cs="Arial"/>
+              </w:rPr>
+            </w:pPr>
+            <w:r>
+              <w:rPr>
+                <w:rFonts w:ascii="Arial" w:hAnsi="Arial" w:cs="Arial"/>
+              </w:rPr>
+              <w:t xml:space="preserve">Una vez ingresado al sitio del producto, deberá haber una sección </w:t>
+            </w:r>
+            <w:r>
+              <w:rPr>
+                <w:rFonts w:ascii="Arial" w:hAnsi="Arial" w:cs="Arial"/>
+              </w:rPr>
+              <w:t>con comentarios y calificación del producto.</w:t>
+            </w:r>
+          </w:p>
+        </w:tc>
+      </w:tr>
+      <w:tr>
+        <w:tc>
+          <w:tcPr>
+            <w:tcW w:w="1150" w:type="dxa"/>
+            <w:vAlign w:val="center"/>
+          </w:tcPr>
+          <w:p>
+            <w:pPr>
+              <w:jc w:val="center"/>
+              <w:rPr>
+                <w:rFonts w:ascii="Arial" w:hAnsi="Arial" w:cs="Arial"/>
+              </w:rPr>
+            </w:pPr>
+            <w:r>
+              <w:rPr>
+                <w:rFonts w:ascii="Arial" w:hAnsi="Arial" w:cs="Arial"/>
+              </w:rPr>
+              <w:t>PC9</w:t>
+            </w:r>
+          </w:p>
+        </w:tc>
+        <w:tc>
+          <w:tcPr>
+            <w:tcW w:w="3240" w:type="dxa"/>
+            <w:vAlign w:val="center"/>
+          </w:tcPr>
+          <w:p>
+            <w:pPr>
+              <w:jc w:val="center"/>
+              <w:rPr>
+                <w:rFonts w:ascii="Arial" w:hAnsi="Arial" w:cs="Arial"/>
+              </w:rPr>
+            </w:pPr>
+            <w:r>
+              <w:rPr>
+                <w:rFonts w:ascii="Arial" w:hAnsi="Arial" w:cs="Arial"/>
+              </w:rPr>
+              <w:t>Lista de productos deseados</w:t>
+            </w:r>
+          </w:p>
+        </w:tc>
+        <w:tc>
+          <w:tcPr>
+            <w:tcW w:w="4104" w:type="dxa"/>
+          </w:tcPr>
+          <w:p>
+            <w:pPr>
+              <w:rPr>
+                <w:rFonts w:ascii="Arial" w:hAnsi="Arial" w:cs="Arial"/>
+              </w:rPr>
+            </w:pPr>
+            <w:r>
+              <w:rPr>
+                <w:rFonts w:ascii="Arial" w:hAnsi="Arial" w:cs="Arial"/>
+              </w:rPr>
+              <w:t>El proceso sirve para tener artículos deseados por el cliente.</w:t>
+            </w:r>
+          </w:p>
+          <w:p>
+            <w:pPr>
+              <w:pStyle w:val="Prrafodelista"/>
+              <w:numPr>
+                <w:ilvl w:val="0"/>
+                <w:numId w:val="44"/>
+              </w:numPr>
+              <w:rPr>
+                <w:rFonts w:ascii="Arial" w:hAnsi="Arial" w:cs="Arial"/>
+              </w:rPr>
+            </w:pPr>
+            <w:r>
+              <w:rPr>
+                <w:rFonts w:ascii="Arial" w:hAnsi="Arial" w:cs="Arial"/>
+              </w:rPr>
+              <w:t>El usuario debe buscar algún producto.</w:t>
+            </w:r>
+          </w:p>
+          <w:p>
+            <w:pPr>
+              <w:pStyle w:val="Prrafodelista"/>
+              <w:numPr>
+                <w:ilvl w:val="0"/>
+                <w:numId w:val="44"/>
+              </w:numPr>
+              <w:rPr>
+                <w:rFonts w:ascii="Arial" w:hAnsi="Arial" w:cs="Arial"/>
+              </w:rPr>
+            </w:pPr>
+            <w:r>
+              <w:rPr>
+                <w:rFonts w:ascii="Arial" w:hAnsi="Arial" w:cs="Arial"/>
+              </w:rPr>
+              <w:t>Deberá dar clic en “artículos deseados”.</w:t>
+            </w:r>
+          </w:p>
+          <w:p>
+            <w:pPr>
+              <w:pStyle w:val="Prrafodelista"/>
+              <w:numPr>
+                <w:ilvl w:val="0"/>
+                <w:numId w:val="44"/>
+              </w:numPr>
+              <w:rPr>
+                <w:rFonts w:ascii="Arial" w:hAnsi="Arial" w:cs="Arial"/>
+              </w:rPr>
+            </w:pPr>
+            <w:r>
+              <w:rPr>
+                <w:rFonts w:ascii="Arial" w:hAnsi="Arial" w:cs="Arial"/>
+              </w:rPr>
+              <w:t>El sistema debe validar que haya iniciado sesión, en caso contrario seguir el proceso PC3.</w:t>
+            </w:r>
+          </w:p>
+          <w:p>
+            <w:pPr>
+              <w:pStyle w:val="Prrafodelista"/>
+              <w:numPr>
+                <w:ilvl w:val="0"/>
+                <w:numId w:val="44"/>
+              </w:numPr>
+              <w:rPr>
+                <w:rFonts w:ascii="Arial" w:hAnsi="Arial" w:cs="Arial"/>
+              </w:rPr>
+            </w:pPr>
+            <w:r>
+              <w:rPr>
+                <w:rFonts w:ascii="Arial" w:hAnsi="Arial" w:cs="Arial"/>
+              </w:rPr>
+              <w:t>El sistema enviará a la base de datos el producto deseado.</w:t>
+            </w:r>
           </w:p>
         </w:tc>
       </w:tr>
     </w:tbl>
+    <w:p>
+      <w:pPr>
+        <w:rPr>
+          <w:rFonts w:ascii="Arial" w:hAnsi="Arial" w:cs="Arial"/>
+          <w:sz w:val="24"/>
+          <w:szCs w:val="24"/>
+        </w:rPr>
+      </w:pPr>
+    </w:p>
+    <w:p>
+      <w:pPr>
+        <w:rPr>
+          <w:rFonts w:ascii="Arial" w:hAnsi="Arial" w:cs="Arial"/>
+          <w:sz w:val="24"/>
+          <w:szCs w:val="24"/>
+        </w:rPr>
+      </w:pPr>
+    </w:p>
+    <w:p>
+      <w:pPr>
+        <w:rPr>
+          <w:rFonts w:ascii="Arial" w:hAnsi="Arial" w:cs="Arial"/>
+          <w:sz w:val="24"/>
+          <w:szCs w:val="24"/>
+        </w:rPr>
+      </w:pPr>
+    </w:p>
     <w:p>
       <w:pPr>
         <w:rPr>
@@ -3657,18 +5595,100 @@
           <w:sz w:val="28"/>
           <w:szCs w:val="28"/>
         </w:rPr>
+        <w:lastRenderedPageBreak/>
         <w:t>Oportunidades del negocio</w:t>
       </w:r>
       <w:bookmarkEnd w:id="7"/>
     </w:p>
     <w:p>
       <w:pPr>
+        <w:jc w:val="both"/>
         <w:rPr>
           <w:rFonts w:ascii="Arial" w:hAnsi="Arial" w:cs="Arial"/>
           <w:sz w:val="24"/>
           <w:szCs w:val="24"/>
         </w:rPr>
       </w:pPr>
+      <w:r>
+        <w:rPr>
+          <w:rFonts w:ascii="Arial" w:hAnsi="Arial" w:cs="Arial"/>
+          <w:sz w:val="24"/>
+          <w:szCs w:val="24"/>
+        </w:rPr>
+        <w:t>Comprar productos en cualquier parte de la República Mexicana.</w:t>
+      </w:r>
+    </w:p>
+    <w:p>
+      <w:pPr>
+        <w:jc w:val="both"/>
+        <w:rPr>
+          <w:rFonts w:ascii="Arial" w:hAnsi="Arial" w:cs="Arial"/>
+          <w:sz w:val="24"/>
+          <w:szCs w:val="24"/>
+        </w:rPr>
+      </w:pPr>
+      <w:r>
+        <w:rPr>
+          <w:rFonts w:ascii="Arial" w:hAnsi="Arial" w:cs="Arial"/>
+          <w:sz w:val="24"/>
+          <w:szCs w:val="24"/>
+        </w:rPr>
+        <w:t>Se planea incrementar nuevos productos al sitio web (diferentes a la rama de la compañía).</w:t>
+      </w:r>
+    </w:p>
+    <w:p>
+      <w:pPr>
+        <w:jc w:val="both"/>
+        <w:rPr>
+          <w:rFonts w:ascii="Arial" w:hAnsi="Arial" w:cs="Arial"/>
+          <w:sz w:val="24"/>
+          <w:szCs w:val="24"/>
+        </w:rPr>
+      </w:pPr>
+      <w:r>
+        <w:rPr>
+          <w:rFonts w:ascii="Arial" w:hAnsi="Arial" w:cs="Arial"/>
+          <w:sz w:val="24"/>
+          <w:szCs w:val="24"/>
+        </w:rPr>
+        <w:t>Agregar productos de algún proveedor y ganar alguna comisión.</w:t>
+      </w:r>
+    </w:p>
+    <w:p>
+      <w:pPr>
+        <w:jc w:val="both"/>
+        <w:rPr>
+          <w:rFonts w:ascii="Arial" w:hAnsi="Arial" w:cs="Arial"/>
+          <w:sz w:val="24"/>
+          <w:szCs w:val="24"/>
+        </w:rPr>
+      </w:pPr>
+      <w:r>
+        <w:rPr>
+          <w:rFonts w:ascii="Arial" w:hAnsi="Arial" w:cs="Arial"/>
+          <w:sz w:val="24"/>
+          <w:szCs w:val="24"/>
+        </w:rPr>
+        <w:t>Al tener un sistema, aumenta el incremento de clientes o visitantes.</w:t>
+      </w:r>
+    </w:p>
+    <w:p>
+      <w:pPr>
+        <w:jc w:val="both"/>
+        <w:rPr>
+          <w:rFonts w:ascii="Arial" w:hAnsi="Arial" w:cs="Arial"/>
+          <w:sz w:val="24"/>
+          <w:szCs w:val="24"/>
+        </w:rPr>
+      </w:pPr>
+      <w:r>
+        <w:rPr>
+          <w:rFonts w:ascii="Arial" w:hAnsi="Arial" w:cs="Arial"/>
+          <w:sz w:val="24"/>
+          <w:szCs w:val="24"/>
+        </w:rPr>
+        <w:t>Se planea a largo plazo poder vender en el extranjero.</w:t>
+      </w:r>
     </w:p>
     <w:p>
       <w:pPr>
@@ -3708,6 +5728,167 @@
         <w:t>Objetivos del negocio</w:t>
       </w:r>
       <w:bookmarkEnd w:id="8"/>
+    </w:p>
+    <w:p>
+      <w:pPr>
+        <w:pStyle w:val="Prrafodelista"/>
+        <w:numPr>
+          <w:ilvl w:val="0"/>
+          <w:numId w:val="45"/>
+        </w:numPr>
+        <w:spacing w:line="256" w:lineRule="auto"/>
+        <w:rPr>
+          <w:rFonts w:ascii="Arial" w:hAnsi="Arial" w:cs="Arial"/>
+          <w:sz w:val="24"/>
+          <w:szCs w:val="24"/>
+        </w:rPr>
+      </w:pPr>
+      <w:r>
+        <w:rPr>
+          <w:rFonts w:ascii="Arial" w:hAnsi="Arial" w:cs="Arial"/>
+          <w:sz w:val="24"/>
+          <w:szCs w:val="24"/>
+        </w:rPr>
+        <w:t>Aumentar ventas.</w:t>
+      </w:r>
+    </w:p>
+    <w:p>
+      <w:pPr>
+        <w:pStyle w:val="Prrafodelista"/>
+        <w:numPr>
+          <w:ilvl w:val="0"/>
+          <w:numId w:val="45"/>
+        </w:numPr>
+        <w:spacing w:line="256" w:lineRule="auto"/>
+        <w:rPr>
+          <w:rFonts w:ascii="Arial" w:hAnsi="Arial" w:cs="Arial"/>
+          <w:sz w:val="24"/>
+          <w:szCs w:val="24"/>
+        </w:rPr>
+      </w:pPr>
+      <w:r>
+        <w:rPr>
+          <w:rFonts w:ascii="Arial" w:hAnsi="Arial" w:cs="Arial"/>
+          <w:sz w:val="24"/>
+          <w:szCs w:val="24"/>
+        </w:rPr>
+        <w:t>Disminuir costos de producción.</w:t>
+      </w:r>
+    </w:p>
+    <w:p>
+      <w:pPr>
+        <w:pStyle w:val="Prrafodelista"/>
+        <w:numPr>
+          <w:ilvl w:val="0"/>
+          <w:numId w:val="45"/>
+        </w:numPr>
+        <w:spacing w:line="256" w:lineRule="auto"/>
+        <w:rPr>
+          <w:rFonts w:ascii="Arial" w:hAnsi="Arial" w:cs="Arial"/>
+          <w:sz w:val="24"/>
+          <w:szCs w:val="24"/>
+        </w:rPr>
+      </w:pPr>
+      <w:r>
+        <w:rPr>
+          <w:rFonts w:ascii="Arial" w:hAnsi="Arial" w:cs="Arial"/>
+          <w:sz w:val="24"/>
+          <w:szCs w:val="24"/>
+        </w:rPr>
+        <w:t>Aumento de trabajo artesanal.</w:t>
+      </w:r>
+    </w:p>
+    <w:p>
+      <w:pPr>
+        <w:pStyle w:val="Prrafodelista"/>
+        <w:numPr>
+          <w:ilvl w:val="0"/>
+          <w:numId w:val="45"/>
+        </w:numPr>
+        <w:spacing w:line="256" w:lineRule="auto"/>
+        <w:rPr>
+          <w:rFonts w:ascii="Arial" w:hAnsi="Arial" w:cs="Arial"/>
+          <w:sz w:val="24"/>
+          <w:szCs w:val="24"/>
+        </w:rPr>
+      </w:pPr>
+      <w:r>
+        <w:rPr>
+          <w:rFonts w:ascii="Arial" w:hAnsi="Arial" w:cs="Arial"/>
+          <w:sz w:val="24"/>
+          <w:szCs w:val="24"/>
+        </w:rPr>
+        <w:t>Disminuir extravío de productos.</w:t>
+      </w:r>
+    </w:p>
+    <w:p>
+      <w:pPr>
+        <w:pStyle w:val="Prrafodelista"/>
+        <w:numPr>
+          <w:ilvl w:val="0"/>
+          <w:numId w:val="45"/>
+        </w:numPr>
+        <w:spacing w:line="256" w:lineRule="auto"/>
+        <w:rPr>
+          <w:rFonts w:ascii="Arial" w:hAnsi="Arial" w:cs="Arial"/>
+          <w:sz w:val="24"/>
+          <w:szCs w:val="24"/>
+        </w:rPr>
+      </w:pPr>
+      <w:r>
+        <w:rPr>
+          <w:rFonts w:ascii="Arial" w:hAnsi="Arial" w:cs="Arial"/>
+          <w:sz w:val="24"/>
+          <w:szCs w:val="24"/>
+        </w:rPr>
+        <w:t>Administrar ventas realizadas.</w:t>
+      </w:r>
+    </w:p>
+    <w:p>
+      <w:pPr>
+        <w:pStyle w:val="Prrafodelista"/>
+        <w:numPr>
+          <w:ilvl w:val="0"/>
+          <w:numId w:val="45"/>
+        </w:numPr>
+        <w:spacing w:line="256" w:lineRule="auto"/>
+        <w:rPr>
+          <w:rFonts w:ascii="Arial" w:hAnsi="Arial" w:cs="Arial"/>
+          <w:sz w:val="24"/>
+          <w:szCs w:val="24"/>
+        </w:rPr>
+      </w:pPr>
+      <w:r>
+        <w:rPr>
+          <w:rFonts w:ascii="Arial" w:hAnsi="Arial" w:cs="Arial"/>
+          <w:sz w:val="24"/>
+          <w:szCs w:val="24"/>
+        </w:rPr>
+        <w:t>Mejorar la atención a clientes.</w:t>
+      </w:r>
+    </w:p>
+    <w:p>
+      <w:pPr>
+        <w:pStyle w:val="Prrafodelista"/>
+        <w:numPr>
+          <w:ilvl w:val="0"/>
+          <w:numId w:val="45"/>
+        </w:numPr>
+        <w:spacing w:line="256" w:lineRule="auto"/>
+        <w:rPr>
+          <w:rFonts w:ascii="Arial" w:hAnsi="Arial" w:cs="Arial"/>
+          <w:sz w:val="24"/>
+          <w:szCs w:val="24"/>
+        </w:rPr>
+      </w:pPr>
+      <w:r>
+        <w:rPr>
+          <w:rFonts w:ascii="Arial" w:hAnsi="Arial" w:cs="Arial"/>
+          <w:sz w:val="24"/>
+          <w:szCs w:val="24"/>
+        </w:rPr>
+        <w:t>Controlar las existencias del inventario.</w:t>
+      </w:r>
     </w:p>
     <w:p>
       <w:pPr>
@@ -4158,17 +6339,7 @@
                 <w:sz w:val="24"/>
                 <w:szCs w:val="24"/>
               </w:rPr>
-              <w:t>ID</w:t>
-            </w:r>
-            <w:r>
-              <w:rPr>
-                <w:rFonts w:ascii="Arial" w:hAnsi="Arial" w:cs="Arial"/>
-                <w:b/>
-                <w:bCs/>
-                <w:sz w:val="24"/>
-                <w:szCs w:val="24"/>
-              </w:rPr>
-              <w:t xml:space="preserve"> de entrega</w:t>
+              <w:t>ID de entrega</w:t>
             </w:r>
           </w:p>
         </w:tc>
@@ -4484,18 +6655,7 @@
                 <w:sz w:val="24"/>
                 <w:szCs w:val="24"/>
               </w:rPr>
-              <w:lastRenderedPageBreak/>
-              <w:t>ID</w:t>
-            </w:r>
-            <w:r>
-              <w:rPr>
-                <w:rFonts w:ascii="Arial" w:hAnsi="Arial" w:cs="Arial"/>
-                <w:b/>
-                <w:bCs/>
-                <w:sz w:val="24"/>
-                <w:szCs w:val="24"/>
-              </w:rPr>
-              <w:t xml:space="preserve"> del involucrado</w:t>
+              <w:t>ID del involucrado</w:t>
             </w:r>
           </w:p>
         </w:tc>
@@ -5350,6 +7510,119 @@
     </w:lvl>
   </w:abstractNum>
   <w:abstractNum w:abstractNumId="1" w15:restartNumberingAfterBreak="0">
+    <w:nsid w:val="05B3634E"/>
+    <w:multiLevelType w:val="hybridMultilevel"/>
+    <w:tmpl w:val="0698566C"/>
+    <w:lvl w:ilvl="0" w:tplc="080A0001">
+      <w:start w:val="1"/>
+      <w:numFmt w:val="bullet"/>
+      <w:lvlText w:val=""/>
+      <w:lvlJc w:val="left"/>
+      <w:pPr>
+        <w:ind w:left="720" w:hanging="360"/>
+      </w:pPr>
+      <w:rPr>
+        <w:rFonts w:ascii="Symbol" w:hAnsi="Symbol" w:hint="default"/>
+      </w:rPr>
+    </w:lvl>
+    <w:lvl w:ilvl="1" w:tplc="080A0003">
+      <w:start w:val="1"/>
+      <w:numFmt w:val="bullet"/>
+      <w:lvlText w:val="o"/>
+      <w:lvlJc w:val="left"/>
+      <w:pPr>
+        <w:ind w:left="1440" w:hanging="360"/>
+      </w:pPr>
+      <w:rPr>
+        <w:rFonts w:ascii="Courier New" w:hAnsi="Courier New" w:cs="Courier New" w:hint="default"/>
+      </w:rPr>
+    </w:lvl>
+    <w:lvl w:ilvl="2" w:tplc="080A0005">
+      <w:start w:val="1"/>
+      <w:numFmt w:val="bullet"/>
+      <w:lvlText w:val=""/>
+      <w:lvlJc w:val="left"/>
+      <w:pPr>
+        <w:ind w:left="2160" w:hanging="360"/>
+      </w:pPr>
+      <w:rPr>
+        <w:rFonts w:ascii="Wingdings" w:hAnsi="Wingdings" w:hint="default"/>
+      </w:rPr>
+    </w:lvl>
+    <w:lvl w:ilvl="3" w:tplc="080A0001">
+      <w:start w:val="1"/>
+      <w:numFmt w:val="bullet"/>
+      <w:lvlText w:val=""/>
+      <w:lvlJc w:val="left"/>
+      <w:pPr>
+        <w:ind w:left="2880" w:hanging="360"/>
+      </w:pPr>
+      <w:rPr>
+        <w:rFonts w:ascii="Symbol" w:hAnsi="Symbol" w:hint="default"/>
+      </w:rPr>
+    </w:lvl>
+    <w:lvl w:ilvl="4" w:tplc="080A0003">
+      <w:start w:val="1"/>
+      <w:numFmt w:val="bullet"/>
+      <w:lvlText w:val="o"/>
+      <w:lvlJc w:val="left"/>
+      <w:pPr>
+        <w:ind w:left="3600" w:hanging="360"/>
+      </w:pPr>
+      <w:rPr>
+        <w:rFonts w:ascii="Courier New" w:hAnsi="Courier New" w:cs="Courier New" w:hint="default"/>
+      </w:rPr>
+    </w:lvl>
+    <w:lvl w:ilvl="5" w:tplc="080A0005">
+      <w:start w:val="1"/>
+      <w:numFmt w:val="bullet"/>
+      <w:lvlText w:val=""/>
+      <w:lvlJc w:val="left"/>
+      <w:pPr>
+        <w:ind w:left="4320" w:hanging="360"/>
+      </w:pPr>
+      <w:rPr>
+        <w:rFonts w:ascii="Wingdings" w:hAnsi="Wingdings" w:hint="default"/>
+      </w:rPr>
+    </w:lvl>
+    <w:lvl w:ilvl="6" w:tplc="080A0001">
+      <w:start w:val="1"/>
+      <w:numFmt w:val="bullet"/>
+      <w:lvlText w:val=""/>
+      <w:lvlJc w:val="left"/>
+      <w:pPr>
+        <w:ind w:left="5040" w:hanging="360"/>
+      </w:pPr>
+      <w:rPr>
+        <w:rFonts w:ascii="Symbol" w:hAnsi="Symbol" w:hint="default"/>
+      </w:rPr>
+    </w:lvl>
+    <w:lvl w:ilvl="7" w:tplc="080A0003">
+      <w:start w:val="1"/>
+      <w:numFmt w:val="bullet"/>
+      <w:lvlText w:val="o"/>
+      <w:lvlJc w:val="left"/>
+      <w:pPr>
+        <w:ind w:left="5760" w:hanging="360"/>
+      </w:pPr>
+      <w:rPr>
+        <w:rFonts w:ascii="Courier New" w:hAnsi="Courier New" w:cs="Courier New" w:hint="default"/>
+      </w:rPr>
+    </w:lvl>
+    <w:lvl w:ilvl="8" w:tplc="080A0005">
+      <w:start w:val="1"/>
+      <w:numFmt w:val="bullet"/>
+      <w:lvlText w:val=""/>
+      <w:lvlJc w:val="left"/>
+      <w:pPr>
+        <w:ind w:left="6480" w:hanging="360"/>
+      </w:pPr>
+      <w:rPr>
+        <w:rFonts w:ascii="Wingdings" w:hAnsi="Wingdings" w:hint="default"/>
+      </w:rPr>
+    </w:lvl>
+  </w:abstractNum>
+  <w:abstractNum w:abstractNumId="2" w15:restartNumberingAfterBreak="0">
     <w:nsid w:val="112864A3"/>
     <w:multiLevelType w:val="hybridMultilevel"/>
     <w:tmpl w:val="297CDEAE"/>
@@ -5435,7 +7708,7 @@
       </w:pPr>
     </w:lvl>
   </w:abstractNum>
-  <w:abstractNum w:abstractNumId="2" w15:restartNumberingAfterBreak="0">
+  <w:abstractNum w:abstractNumId="3" w15:restartNumberingAfterBreak="0">
     <w:nsid w:val="1ADF0207"/>
     <w:multiLevelType w:val="multilevel"/>
     <w:tmpl w:val="080A001F"/>
@@ -5521,7 +7794,185 @@
       </w:pPr>
     </w:lvl>
   </w:abstractNum>
-  <w:abstractNum w:abstractNumId="3" w15:restartNumberingAfterBreak="0">
+  <w:abstractNum w:abstractNumId="4" w15:restartNumberingAfterBreak="0">
+    <w:nsid w:val="212F35AC"/>
+    <w:multiLevelType w:val="hybridMultilevel"/>
+    <w:tmpl w:val="2EC0C59A"/>
+    <w:lvl w:ilvl="0" w:tplc="080A000F">
+      <w:start w:val="1"/>
+      <w:numFmt w:val="decimal"/>
+      <w:lvlText w:val="%1."/>
+      <w:lvlJc w:val="left"/>
+      <w:pPr>
+        <w:ind w:left="720" w:hanging="360"/>
+      </w:pPr>
+      <w:rPr>
+        <w:rFonts w:hint="default"/>
+      </w:rPr>
+    </w:lvl>
+    <w:lvl w:ilvl="1" w:tplc="080A0019" w:tentative="1">
+      <w:start w:val="1"/>
+      <w:numFmt w:val="lowerLetter"/>
+      <w:lvlText w:val="%2."/>
+      <w:lvlJc w:val="left"/>
+      <w:pPr>
+        <w:ind w:left="1440" w:hanging="360"/>
+      </w:pPr>
+    </w:lvl>
+    <w:lvl w:ilvl="2" w:tplc="080A001B" w:tentative="1">
+      <w:start w:val="1"/>
+      <w:numFmt w:val="lowerRoman"/>
+      <w:lvlText w:val="%3."/>
+      <w:lvlJc w:val="right"/>
+      <w:pPr>
+        <w:ind w:left="2160" w:hanging="180"/>
+      </w:pPr>
+    </w:lvl>
+    <w:lvl w:ilvl="3" w:tplc="080A000F" w:tentative="1">
+      <w:start w:val="1"/>
+      <w:numFmt w:val="decimal"/>
+      <w:lvlText w:val="%4."/>
+      <w:lvlJc w:val="left"/>
+      <w:pPr>
+        <w:ind w:left="2880" w:hanging="360"/>
+      </w:pPr>
+    </w:lvl>
+    <w:lvl w:ilvl="4" w:tplc="080A0019" w:tentative="1">
+      <w:start w:val="1"/>
+      <w:numFmt w:val="lowerLetter"/>
+      <w:lvlText w:val="%5."/>
+      <w:lvlJc w:val="left"/>
+      <w:pPr>
+        <w:ind w:left="3600" w:hanging="360"/>
+      </w:pPr>
+    </w:lvl>
+    <w:lvl w:ilvl="5" w:tplc="080A001B" w:tentative="1">
+      <w:start w:val="1"/>
+      <w:numFmt w:val="lowerRoman"/>
+      <w:lvlText w:val="%6."/>
+      <w:lvlJc w:val="right"/>
+      <w:pPr>
+        <w:ind w:left="4320" w:hanging="180"/>
+      </w:pPr>
+    </w:lvl>
+    <w:lvl w:ilvl="6" w:tplc="080A000F" w:tentative="1">
+      <w:start w:val="1"/>
+      <w:numFmt w:val="decimal"/>
+      <w:lvlText w:val="%7."/>
+      <w:lvlJc w:val="left"/>
+      <w:pPr>
+        <w:ind w:left="5040" w:hanging="360"/>
+      </w:pPr>
+    </w:lvl>
+    <w:lvl w:ilvl="7" w:tplc="080A0019" w:tentative="1">
+      <w:start w:val="1"/>
+      <w:numFmt w:val="lowerLetter"/>
+      <w:lvlText w:val="%8."/>
+      <w:lvlJc w:val="left"/>
+      <w:pPr>
+        <w:ind w:left="5760" w:hanging="360"/>
+      </w:pPr>
+    </w:lvl>
+    <w:lvl w:ilvl="8" w:tplc="080A001B" w:tentative="1">
+      <w:start w:val="1"/>
+      <w:numFmt w:val="lowerRoman"/>
+      <w:lvlText w:val="%9."/>
+      <w:lvlJc w:val="right"/>
+      <w:pPr>
+        <w:ind w:left="6480" w:hanging="180"/>
+      </w:pPr>
+    </w:lvl>
+  </w:abstractNum>
+  <w:abstractNum w:abstractNumId="5" w15:restartNumberingAfterBreak="0">
+    <w:nsid w:val="28451A1A"/>
+    <w:multiLevelType w:val="hybridMultilevel"/>
+    <w:tmpl w:val="00E83276"/>
+    <w:lvl w:ilvl="0" w:tplc="080A000F">
+      <w:start w:val="1"/>
+      <w:numFmt w:val="decimal"/>
+      <w:lvlText w:val="%1."/>
+      <w:lvlJc w:val="left"/>
+      <w:pPr>
+        <w:ind w:left="720" w:hanging="360"/>
+      </w:pPr>
+      <w:rPr>
+        <w:rFonts w:hint="default"/>
+      </w:rPr>
+    </w:lvl>
+    <w:lvl w:ilvl="1" w:tplc="080A0019" w:tentative="1">
+      <w:start w:val="1"/>
+      <w:numFmt w:val="lowerLetter"/>
+      <w:lvlText w:val="%2."/>
+      <w:lvlJc w:val="left"/>
+      <w:pPr>
+        <w:ind w:left="1440" w:hanging="360"/>
+      </w:pPr>
+    </w:lvl>
+    <w:lvl w:ilvl="2" w:tplc="080A001B" w:tentative="1">
+      <w:start w:val="1"/>
+      <w:numFmt w:val="lowerRoman"/>
+      <w:lvlText w:val="%3."/>
+      <w:lvlJc w:val="right"/>
+      <w:pPr>
+        <w:ind w:left="2160" w:hanging="180"/>
+      </w:pPr>
+    </w:lvl>
+    <w:lvl w:ilvl="3" w:tplc="080A000F" w:tentative="1">
+      <w:start w:val="1"/>
+      <w:numFmt w:val="decimal"/>
+      <w:lvlText w:val="%4."/>
+      <w:lvlJc w:val="left"/>
+      <w:pPr>
+        <w:ind w:left="2880" w:hanging="360"/>
+      </w:pPr>
+    </w:lvl>
+    <w:lvl w:ilvl="4" w:tplc="080A0019" w:tentative="1">
+      <w:start w:val="1"/>
+      <w:numFmt w:val="lowerLetter"/>
+      <w:lvlText w:val="%5."/>
+      <w:lvlJc w:val="left"/>
+      <w:pPr>
+        <w:ind w:left="3600" w:hanging="360"/>
+      </w:pPr>
+    </w:lvl>
+    <w:lvl w:ilvl="5" w:tplc="080A001B" w:tentative="1">
+      <w:start w:val="1"/>
+      <w:numFmt w:val="lowerRoman"/>
+      <w:lvlText w:val="%6."/>
+      <w:lvlJc w:val="right"/>
+      <w:pPr>
+        <w:ind w:left="4320" w:hanging="180"/>
+      </w:pPr>
+    </w:lvl>
+    <w:lvl w:ilvl="6" w:tplc="080A000F" w:tentative="1">
+      <w:start w:val="1"/>
+      <w:numFmt w:val="decimal"/>
+      <w:lvlText w:val="%7."/>
+      <w:lvlJc w:val="left"/>
+      <w:pPr>
+        <w:ind w:left="5040" w:hanging="360"/>
+      </w:pPr>
+    </w:lvl>
+    <w:lvl w:ilvl="7" w:tplc="080A0019" w:tentative="1">
+      <w:start w:val="1"/>
+      <w:numFmt w:val="lowerLetter"/>
+      <w:lvlText w:val="%8."/>
+      <w:lvlJc w:val="left"/>
+      <w:pPr>
+        <w:ind w:left="5760" w:hanging="360"/>
+      </w:pPr>
+    </w:lvl>
+    <w:lvl w:ilvl="8" w:tplc="080A001B" w:tentative="1">
+      <w:start w:val="1"/>
+      <w:numFmt w:val="lowerRoman"/>
+      <w:lvlText w:val="%9."/>
+      <w:lvlJc w:val="right"/>
+      <w:pPr>
+        <w:ind w:left="6480" w:hanging="180"/>
+      </w:pPr>
+    </w:lvl>
+  </w:abstractNum>
+  <w:abstractNum w:abstractNumId="6" w15:restartNumberingAfterBreak="0">
     <w:nsid w:val="2AFF2F76"/>
     <w:multiLevelType w:val="multilevel"/>
     <w:tmpl w:val="92F8CFCA"/>
@@ -5634,7 +8085,96 @@
       </w:rPr>
     </w:lvl>
   </w:abstractNum>
-  <w:abstractNum w:abstractNumId="4" w15:restartNumberingAfterBreak="0">
+  <w:abstractNum w:abstractNumId="7" w15:restartNumberingAfterBreak="0">
+    <w:nsid w:val="358448EA"/>
+    <w:multiLevelType w:val="hybridMultilevel"/>
+    <w:tmpl w:val="13809308"/>
+    <w:lvl w:ilvl="0" w:tplc="080A000F">
+      <w:start w:val="1"/>
+      <w:numFmt w:val="decimal"/>
+      <w:lvlText w:val="%1."/>
+      <w:lvlJc w:val="left"/>
+      <w:pPr>
+        <w:ind w:left="720" w:hanging="360"/>
+      </w:pPr>
+      <w:rPr>
+        <w:rFonts w:hint="default"/>
+      </w:rPr>
+    </w:lvl>
+    <w:lvl w:ilvl="1" w:tplc="080A0019" w:tentative="1">
+      <w:start w:val="1"/>
+      <w:numFmt w:val="lowerLetter"/>
+      <w:lvlText w:val="%2."/>
+      <w:lvlJc w:val="left"/>
+      <w:pPr>
+        <w:ind w:left="1440" w:hanging="360"/>
+      </w:pPr>
+    </w:lvl>
+    <w:lvl w:ilvl="2" w:tplc="080A001B" w:tentative="1">
+      <w:start w:val="1"/>
+      <w:numFmt w:val="lowerRoman"/>
+      <w:lvlText w:val="%3."/>
+      <w:lvlJc w:val="right"/>
+      <w:pPr>
+        <w:ind w:left="2160" w:hanging="180"/>
+      </w:pPr>
+    </w:lvl>
+    <w:lvl w:ilvl="3" w:tplc="080A000F" w:tentative="1">
+      <w:start w:val="1"/>
+      <w:numFmt w:val="decimal"/>
+      <w:lvlText w:val="%4."/>
+      <w:lvlJc w:val="left"/>
+      <w:pPr>
+        <w:ind w:left="2880" w:hanging="360"/>
+      </w:pPr>
+    </w:lvl>
+    <w:lvl w:ilvl="4" w:tplc="080A0019" w:tentative="1">
+      <w:start w:val="1"/>
+      <w:numFmt w:val="lowerLetter"/>
+      <w:lvlText w:val="%5."/>
+      <w:lvlJc w:val="left"/>
+      <w:pPr>
+        <w:ind w:left="3600" w:hanging="360"/>
+      </w:pPr>
+    </w:lvl>
+    <w:lvl w:ilvl="5" w:tplc="080A001B" w:tentative="1">
+      <w:start w:val="1"/>
+      <w:numFmt w:val="lowerRoman"/>
+      <w:lvlText w:val="%6."/>
+      <w:lvlJc w:val="right"/>
+      <w:pPr>
+        <w:ind w:left="4320" w:hanging="180"/>
+      </w:pPr>
+    </w:lvl>
+    <w:lvl w:ilvl="6" w:tplc="080A000F" w:tentative="1">
+      <w:start w:val="1"/>
+      <w:numFmt w:val="decimal"/>
+      <w:lvlText w:val="%7."/>
+      <w:lvlJc w:val="left"/>
+      <w:pPr>
+        <w:ind w:left="5040" w:hanging="360"/>
+      </w:pPr>
+    </w:lvl>
+    <w:lvl w:ilvl="7" w:tplc="080A0019" w:tentative="1">
+      <w:start w:val="1"/>
+      <w:numFmt w:val="lowerLetter"/>
+      <w:lvlText w:val="%8."/>
+      <w:lvlJc w:val="left"/>
+      <w:pPr>
+        <w:ind w:left="5760" w:hanging="360"/>
+      </w:pPr>
+    </w:lvl>
+    <w:lvl w:ilvl="8" w:tplc="080A001B" w:tentative="1">
+      <w:start w:val="1"/>
+      <w:numFmt w:val="lowerRoman"/>
+      <w:lvlText w:val="%9."/>
+      <w:lvlJc w:val="right"/>
+      <w:pPr>
+        <w:ind w:left="6480" w:hanging="180"/>
+      </w:pPr>
+    </w:lvl>
+  </w:abstractNum>
+  <w:abstractNum w:abstractNumId="8" w15:restartNumberingAfterBreak="0">
     <w:nsid w:val="372E0CB1"/>
     <w:multiLevelType w:val="hybridMultilevel"/>
     <w:tmpl w:val="38928E06"/>
@@ -5720,7 +8260,185 @@
       </w:pPr>
     </w:lvl>
   </w:abstractNum>
-  <w:abstractNum w:abstractNumId="5" w15:restartNumberingAfterBreak="0">
+  <w:abstractNum w:abstractNumId="9" w15:restartNumberingAfterBreak="0">
+    <w:nsid w:val="396A6965"/>
+    <w:multiLevelType w:val="hybridMultilevel"/>
+    <w:tmpl w:val="DF5A436E"/>
+    <w:lvl w:ilvl="0" w:tplc="080A000F">
+      <w:start w:val="1"/>
+      <w:numFmt w:val="decimal"/>
+      <w:lvlText w:val="%1."/>
+      <w:lvlJc w:val="left"/>
+      <w:pPr>
+        <w:ind w:left="720" w:hanging="360"/>
+      </w:pPr>
+      <w:rPr>
+        <w:rFonts w:hint="default"/>
+      </w:rPr>
+    </w:lvl>
+    <w:lvl w:ilvl="1" w:tplc="080A0019" w:tentative="1">
+      <w:start w:val="1"/>
+      <w:numFmt w:val="lowerLetter"/>
+      <w:lvlText w:val="%2."/>
+      <w:lvlJc w:val="left"/>
+      <w:pPr>
+        <w:ind w:left="1440" w:hanging="360"/>
+      </w:pPr>
+    </w:lvl>
+    <w:lvl w:ilvl="2" w:tplc="080A001B" w:tentative="1">
+      <w:start w:val="1"/>
+      <w:numFmt w:val="lowerRoman"/>
+      <w:lvlText w:val="%3."/>
+      <w:lvlJc w:val="right"/>
+      <w:pPr>
+        <w:ind w:left="2160" w:hanging="180"/>
+      </w:pPr>
+    </w:lvl>
+    <w:lvl w:ilvl="3" w:tplc="080A000F" w:tentative="1">
+      <w:start w:val="1"/>
+      <w:numFmt w:val="decimal"/>
+      <w:lvlText w:val="%4."/>
+      <w:lvlJc w:val="left"/>
+      <w:pPr>
+        <w:ind w:left="2880" w:hanging="360"/>
+      </w:pPr>
+    </w:lvl>
+    <w:lvl w:ilvl="4" w:tplc="080A0019" w:tentative="1">
+      <w:start w:val="1"/>
+      <w:numFmt w:val="lowerLetter"/>
+      <w:lvlText w:val="%5."/>
+      <w:lvlJc w:val="left"/>
+      <w:pPr>
+        <w:ind w:left="3600" w:hanging="360"/>
+      </w:pPr>
+    </w:lvl>
+    <w:lvl w:ilvl="5" w:tplc="080A001B" w:tentative="1">
+      <w:start w:val="1"/>
+      <w:numFmt w:val="lowerRoman"/>
+      <w:lvlText w:val="%6."/>
+      <w:lvlJc w:val="right"/>
+      <w:pPr>
+        <w:ind w:left="4320" w:hanging="180"/>
+      </w:pPr>
+    </w:lvl>
+    <w:lvl w:ilvl="6" w:tplc="080A000F" w:tentative="1">
+      <w:start w:val="1"/>
+      <w:numFmt w:val="decimal"/>
+      <w:lvlText w:val="%7."/>
+      <w:lvlJc w:val="left"/>
+      <w:pPr>
+        <w:ind w:left="5040" w:hanging="360"/>
+      </w:pPr>
+    </w:lvl>
+    <w:lvl w:ilvl="7" w:tplc="080A0019" w:tentative="1">
+      <w:start w:val="1"/>
+      <w:numFmt w:val="lowerLetter"/>
+      <w:lvlText w:val="%8."/>
+      <w:lvlJc w:val="left"/>
+      <w:pPr>
+        <w:ind w:left="5760" w:hanging="360"/>
+      </w:pPr>
+    </w:lvl>
+    <w:lvl w:ilvl="8" w:tplc="080A001B" w:tentative="1">
+      <w:start w:val="1"/>
+      <w:numFmt w:val="lowerRoman"/>
+      <w:lvlText w:val="%9."/>
+      <w:lvlJc w:val="right"/>
+      <w:pPr>
+        <w:ind w:left="6480" w:hanging="180"/>
+      </w:pPr>
+    </w:lvl>
+  </w:abstractNum>
+  <w:abstractNum w:abstractNumId="10" w15:restartNumberingAfterBreak="0">
+    <w:nsid w:val="3DB51BD5"/>
+    <w:multiLevelType w:val="hybridMultilevel"/>
+    <w:tmpl w:val="F4AC2DFE"/>
+    <w:lvl w:ilvl="0" w:tplc="080A000F">
+      <w:start w:val="1"/>
+      <w:numFmt w:val="decimal"/>
+      <w:lvlText w:val="%1."/>
+      <w:lvlJc w:val="left"/>
+      <w:pPr>
+        <w:ind w:left="720" w:hanging="360"/>
+      </w:pPr>
+      <w:rPr>
+        <w:rFonts w:hint="default"/>
+      </w:rPr>
+    </w:lvl>
+    <w:lvl w:ilvl="1" w:tplc="080A0019" w:tentative="1">
+      <w:start w:val="1"/>
+      <w:numFmt w:val="lowerLetter"/>
+      <w:lvlText w:val="%2."/>
+      <w:lvlJc w:val="left"/>
+      <w:pPr>
+        <w:ind w:left="1440" w:hanging="360"/>
+      </w:pPr>
+    </w:lvl>
+    <w:lvl w:ilvl="2" w:tplc="080A001B" w:tentative="1">
+      <w:start w:val="1"/>
+      <w:numFmt w:val="lowerRoman"/>
+      <w:lvlText w:val="%3."/>
+      <w:lvlJc w:val="right"/>
+      <w:pPr>
+        <w:ind w:left="2160" w:hanging="180"/>
+      </w:pPr>
+    </w:lvl>
+    <w:lvl w:ilvl="3" w:tplc="080A000F" w:tentative="1">
+      <w:start w:val="1"/>
+      <w:numFmt w:val="decimal"/>
+      <w:lvlText w:val="%4."/>
+      <w:lvlJc w:val="left"/>
+      <w:pPr>
+        <w:ind w:left="2880" w:hanging="360"/>
+      </w:pPr>
+    </w:lvl>
+    <w:lvl w:ilvl="4" w:tplc="080A0019" w:tentative="1">
+      <w:start w:val="1"/>
+      <w:numFmt w:val="lowerLetter"/>
+      <w:lvlText w:val="%5."/>
+      <w:lvlJc w:val="left"/>
+      <w:pPr>
+        <w:ind w:left="3600" w:hanging="360"/>
+      </w:pPr>
+    </w:lvl>
+    <w:lvl w:ilvl="5" w:tplc="080A001B" w:tentative="1">
+      <w:start w:val="1"/>
+      <w:numFmt w:val="lowerRoman"/>
+      <w:lvlText w:val="%6."/>
+      <w:lvlJc w:val="right"/>
+      <w:pPr>
+        <w:ind w:left="4320" w:hanging="180"/>
+      </w:pPr>
+    </w:lvl>
+    <w:lvl w:ilvl="6" w:tplc="080A000F" w:tentative="1">
+      <w:start w:val="1"/>
+      <w:numFmt w:val="decimal"/>
+      <w:lvlText w:val="%7."/>
+      <w:lvlJc w:val="left"/>
+      <w:pPr>
+        <w:ind w:left="5040" w:hanging="360"/>
+      </w:pPr>
+    </w:lvl>
+    <w:lvl w:ilvl="7" w:tplc="080A0019" w:tentative="1">
+      <w:start w:val="1"/>
+      <w:numFmt w:val="lowerLetter"/>
+      <w:lvlText w:val="%8."/>
+      <w:lvlJc w:val="left"/>
+      <w:pPr>
+        <w:ind w:left="5760" w:hanging="360"/>
+      </w:pPr>
+    </w:lvl>
+    <w:lvl w:ilvl="8" w:tplc="080A001B" w:tentative="1">
+      <w:start w:val="1"/>
+      <w:numFmt w:val="lowerRoman"/>
+      <w:lvlText w:val="%9."/>
+      <w:lvlJc w:val="right"/>
+      <w:pPr>
+        <w:ind w:left="6480" w:hanging="180"/>
+      </w:pPr>
+    </w:lvl>
+  </w:abstractNum>
+  <w:abstractNum w:abstractNumId="11" w15:restartNumberingAfterBreak="0">
     <w:nsid w:val="3E6622A3"/>
     <w:multiLevelType w:val="hybridMultilevel"/>
     <w:tmpl w:val="F9607A1E"/>
@@ -5833,7 +8551,7 @@
       </w:rPr>
     </w:lvl>
   </w:abstractNum>
-  <w:abstractNum w:abstractNumId="6" w15:restartNumberingAfterBreak="0">
+  <w:abstractNum w:abstractNumId="12" w15:restartNumberingAfterBreak="0">
     <w:nsid w:val="4096698A"/>
     <w:multiLevelType w:val="hybridMultilevel"/>
     <w:tmpl w:val="6B02B750"/>
@@ -5947,7 +8665,96 @@
       </w:rPr>
     </w:lvl>
   </w:abstractNum>
-  <w:abstractNum w:abstractNumId="7" w15:restartNumberingAfterBreak="0">
+  <w:abstractNum w:abstractNumId="13" w15:restartNumberingAfterBreak="0">
+    <w:nsid w:val="459942D0"/>
+    <w:multiLevelType w:val="hybridMultilevel"/>
+    <w:tmpl w:val="B10A6154"/>
+    <w:lvl w:ilvl="0" w:tplc="080A000F">
+      <w:start w:val="1"/>
+      <w:numFmt w:val="decimal"/>
+      <w:lvlText w:val="%1."/>
+      <w:lvlJc w:val="left"/>
+      <w:pPr>
+        <w:ind w:left="720" w:hanging="360"/>
+      </w:pPr>
+      <w:rPr>
+        <w:rFonts w:hint="default"/>
+      </w:rPr>
+    </w:lvl>
+    <w:lvl w:ilvl="1" w:tplc="080A0019">
+      <w:start w:val="1"/>
+      <w:numFmt w:val="lowerLetter"/>
+      <w:lvlText w:val="%2."/>
+      <w:lvlJc w:val="left"/>
+      <w:pPr>
+        <w:ind w:left="1440" w:hanging="360"/>
+      </w:pPr>
+    </w:lvl>
+    <w:lvl w:ilvl="2" w:tplc="080A001B" w:tentative="1">
+      <w:start w:val="1"/>
+      <w:numFmt w:val="lowerRoman"/>
+      <w:lvlText w:val="%3."/>
+      <w:lvlJc w:val="right"/>
+      <w:pPr>
+        <w:ind w:left="2160" w:hanging="180"/>
+      </w:pPr>
+    </w:lvl>
+    <w:lvl w:ilvl="3" w:tplc="080A000F" w:tentative="1">
+      <w:start w:val="1"/>
+      <w:numFmt w:val="decimal"/>
+      <w:lvlText w:val="%4."/>
+      <w:lvlJc w:val="left"/>
+      <w:pPr>
+        <w:ind w:left="2880" w:hanging="360"/>
+      </w:pPr>
+    </w:lvl>
+    <w:lvl w:ilvl="4" w:tplc="080A0019" w:tentative="1">
+      <w:start w:val="1"/>
+      <w:numFmt w:val="lowerLetter"/>
+      <w:lvlText w:val="%5."/>
+      <w:lvlJc w:val="left"/>
+      <w:pPr>
+        <w:ind w:left="3600" w:hanging="360"/>
+      </w:pPr>
+    </w:lvl>
+    <w:lvl w:ilvl="5" w:tplc="080A001B" w:tentative="1">
+      <w:start w:val="1"/>
+      <w:numFmt w:val="lowerRoman"/>
+      <w:lvlText w:val="%6."/>
+      <w:lvlJc w:val="right"/>
+      <w:pPr>
+        <w:ind w:left="4320" w:hanging="180"/>
+      </w:pPr>
+    </w:lvl>
+    <w:lvl w:ilvl="6" w:tplc="080A000F" w:tentative="1">
+      <w:start w:val="1"/>
+      <w:numFmt w:val="decimal"/>
+      <w:lvlText w:val="%7."/>
+      <w:lvlJc w:val="left"/>
+      <w:pPr>
+        <w:ind w:left="5040" w:hanging="360"/>
+      </w:pPr>
+    </w:lvl>
+    <w:lvl w:ilvl="7" w:tplc="080A0019" w:tentative="1">
+      <w:start w:val="1"/>
+      <w:numFmt w:val="lowerLetter"/>
+      <w:lvlText w:val="%8."/>
+      <w:lvlJc w:val="left"/>
+      <w:pPr>
+        <w:ind w:left="5760" w:hanging="360"/>
+      </w:pPr>
+    </w:lvl>
+    <w:lvl w:ilvl="8" w:tplc="080A001B" w:tentative="1">
+      <w:start w:val="1"/>
+      <w:numFmt w:val="lowerRoman"/>
+      <w:lvlText w:val="%9."/>
+      <w:lvlJc w:val="right"/>
+      <w:pPr>
+        <w:ind w:left="6480" w:hanging="180"/>
+      </w:pPr>
+    </w:lvl>
+  </w:abstractNum>
+  <w:abstractNum w:abstractNumId="14" w15:restartNumberingAfterBreak="0">
     <w:nsid w:val="54CF4BD8"/>
     <w:multiLevelType w:val="hybridMultilevel"/>
     <w:tmpl w:val="95AEC65A"/>
@@ -6061,7 +8868,7 @@
       </w:rPr>
     </w:lvl>
   </w:abstractNum>
-  <w:abstractNum w:abstractNumId="8" w15:restartNumberingAfterBreak="0">
+  <w:abstractNum w:abstractNumId="15" w15:restartNumberingAfterBreak="0">
     <w:nsid w:val="56E723CE"/>
     <w:multiLevelType w:val="multilevel"/>
     <w:tmpl w:val="080A001F"/>
@@ -6147,7 +8954,7 @@
       </w:pPr>
     </w:lvl>
   </w:abstractNum>
-  <w:abstractNum w:abstractNumId="9" w15:restartNumberingAfterBreak="0">
+  <w:abstractNum w:abstractNumId="16" w15:restartNumberingAfterBreak="0">
     <w:nsid w:val="5F8F4794"/>
     <w:multiLevelType w:val="multilevel"/>
     <w:tmpl w:val="7FE4C28E"/>
@@ -6260,7 +9067,93 @@
       </w:rPr>
     </w:lvl>
   </w:abstractNum>
-  <w:abstractNum w:abstractNumId="10" w15:restartNumberingAfterBreak="0">
+  <w:abstractNum w:abstractNumId="17" w15:restartNumberingAfterBreak="0">
+    <w:nsid w:val="62701E9D"/>
+    <w:multiLevelType w:val="hybridMultilevel"/>
+    <w:tmpl w:val="7E88A9C4"/>
+    <w:lvl w:ilvl="0" w:tplc="080A0019">
+      <w:start w:val="1"/>
+      <w:numFmt w:val="lowerLetter"/>
+      <w:lvlText w:val="%1."/>
+      <w:lvlJc w:val="left"/>
+      <w:pPr>
+        <w:ind w:left="720" w:hanging="360"/>
+      </w:pPr>
+    </w:lvl>
+    <w:lvl w:ilvl="1" w:tplc="080A0019">
+      <w:start w:val="1"/>
+      <w:numFmt w:val="lowerLetter"/>
+      <w:lvlText w:val="%2."/>
+      <w:lvlJc w:val="left"/>
+      <w:pPr>
+        <w:ind w:left="1440" w:hanging="360"/>
+      </w:pPr>
+    </w:lvl>
+    <w:lvl w:ilvl="2" w:tplc="080A001B">
+      <w:start w:val="1"/>
+      <w:numFmt w:val="lowerRoman"/>
+      <w:lvlText w:val="%3."/>
+      <w:lvlJc w:val="right"/>
+      <w:pPr>
+        <w:ind w:left="2160" w:hanging="180"/>
+      </w:pPr>
+    </w:lvl>
+    <w:lvl w:ilvl="3" w:tplc="080A000F">
+      <w:start w:val="1"/>
+      <w:numFmt w:val="decimal"/>
+      <w:lvlText w:val="%4."/>
+      <w:lvlJc w:val="left"/>
+      <w:pPr>
+        <w:ind w:left="2880" w:hanging="360"/>
+      </w:pPr>
+    </w:lvl>
+    <w:lvl w:ilvl="4" w:tplc="080A0019">
+      <w:start w:val="1"/>
+      <w:numFmt w:val="lowerLetter"/>
+      <w:lvlText w:val="%5."/>
+      <w:lvlJc w:val="left"/>
+      <w:pPr>
+        <w:ind w:left="3600" w:hanging="360"/>
+      </w:pPr>
+    </w:lvl>
+    <w:lvl w:ilvl="5" w:tplc="080A001B">
+      <w:start w:val="1"/>
+      <w:numFmt w:val="lowerRoman"/>
+      <w:lvlText w:val="%6."/>
+      <w:lvlJc w:val="right"/>
+      <w:pPr>
+        <w:ind w:left="4320" w:hanging="180"/>
+      </w:pPr>
+    </w:lvl>
+    <w:lvl w:ilvl="6" w:tplc="080A000F">
+      <w:start w:val="1"/>
+      <w:numFmt w:val="decimal"/>
+      <w:lvlText w:val="%7."/>
+      <w:lvlJc w:val="left"/>
+      <w:pPr>
+        <w:ind w:left="5040" w:hanging="360"/>
+      </w:pPr>
+    </w:lvl>
+    <w:lvl w:ilvl="7" w:tplc="080A0019">
+      <w:start w:val="1"/>
+      <w:numFmt w:val="lowerLetter"/>
+      <w:lvlText w:val="%8."/>
+      <w:lvlJc w:val="left"/>
+      <w:pPr>
+        <w:ind w:left="5760" w:hanging="360"/>
+      </w:pPr>
+    </w:lvl>
+    <w:lvl w:ilvl="8" w:tplc="080A001B">
+      <w:start w:val="1"/>
+      <w:numFmt w:val="lowerRoman"/>
+      <w:lvlText w:val="%9."/>
+      <w:lvlJc w:val="right"/>
+      <w:pPr>
+        <w:ind w:left="6480" w:hanging="180"/>
+      </w:pPr>
+    </w:lvl>
+  </w:abstractNum>
+  <w:abstractNum w:abstractNumId="18" w15:restartNumberingAfterBreak="0">
     <w:nsid w:val="64921114"/>
     <w:multiLevelType w:val="hybridMultilevel"/>
     <w:tmpl w:val="B308DA6E"/>
@@ -6374,38 +9267,305 @@
       </w:rPr>
     </w:lvl>
   </w:abstractNum>
+  <w:abstractNum w:abstractNumId="19" w15:restartNumberingAfterBreak="0">
+    <w:nsid w:val="72656FB5"/>
+    <w:multiLevelType w:val="hybridMultilevel"/>
+    <w:tmpl w:val="AD041A98"/>
+    <w:lvl w:ilvl="0" w:tplc="080A000F">
+      <w:start w:val="1"/>
+      <w:numFmt w:val="decimal"/>
+      <w:lvlText w:val="%1."/>
+      <w:lvlJc w:val="left"/>
+      <w:pPr>
+        <w:ind w:left="720" w:hanging="360"/>
+      </w:pPr>
+      <w:rPr>
+        <w:rFonts w:hint="default"/>
+      </w:rPr>
+    </w:lvl>
+    <w:lvl w:ilvl="1" w:tplc="080A0019" w:tentative="1">
+      <w:start w:val="1"/>
+      <w:numFmt w:val="lowerLetter"/>
+      <w:lvlText w:val="%2."/>
+      <w:lvlJc w:val="left"/>
+      <w:pPr>
+        <w:ind w:left="1440" w:hanging="360"/>
+      </w:pPr>
+    </w:lvl>
+    <w:lvl w:ilvl="2" w:tplc="080A001B" w:tentative="1">
+      <w:start w:val="1"/>
+      <w:numFmt w:val="lowerRoman"/>
+      <w:lvlText w:val="%3."/>
+      <w:lvlJc w:val="right"/>
+      <w:pPr>
+        <w:ind w:left="2160" w:hanging="180"/>
+      </w:pPr>
+    </w:lvl>
+    <w:lvl w:ilvl="3" w:tplc="080A000F" w:tentative="1">
+      <w:start w:val="1"/>
+      <w:numFmt w:val="decimal"/>
+      <w:lvlText w:val="%4."/>
+      <w:lvlJc w:val="left"/>
+      <w:pPr>
+        <w:ind w:left="2880" w:hanging="360"/>
+      </w:pPr>
+    </w:lvl>
+    <w:lvl w:ilvl="4" w:tplc="080A0019" w:tentative="1">
+      <w:start w:val="1"/>
+      <w:numFmt w:val="lowerLetter"/>
+      <w:lvlText w:val="%5."/>
+      <w:lvlJc w:val="left"/>
+      <w:pPr>
+        <w:ind w:left="3600" w:hanging="360"/>
+      </w:pPr>
+    </w:lvl>
+    <w:lvl w:ilvl="5" w:tplc="080A001B" w:tentative="1">
+      <w:start w:val="1"/>
+      <w:numFmt w:val="lowerRoman"/>
+      <w:lvlText w:val="%6."/>
+      <w:lvlJc w:val="right"/>
+      <w:pPr>
+        <w:ind w:left="4320" w:hanging="180"/>
+      </w:pPr>
+    </w:lvl>
+    <w:lvl w:ilvl="6" w:tplc="080A000F" w:tentative="1">
+      <w:start w:val="1"/>
+      <w:numFmt w:val="decimal"/>
+      <w:lvlText w:val="%7."/>
+      <w:lvlJc w:val="left"/>
+      <w:pPr>
+        <w:ind w:left="5040" w:hanging="360"/>
+      </w:pPr>
+    </w:lvl>
+    <w:lvl w:ilvl="7" w:tplc="080A0019" w:tentative="1">
+      <w:start w:val="1"/>
+      <w:numFmt w:val="lowerLetter"/>
+      <w:lvlText w:val="%8."/>
+      <w:lvlJc w:val="left"/>
+      <w:pPr>
+        <w:ind w:left="5760" w:hanging="360"/>
+      </w:pPr>
+    </w:lvl>
+    <w:lvl w:ilvl="8" w:tplc="080A001B" w:tentative="1">
+      <w:start w:val="1"/>
+      <w:numFmt w:val="lowerRoman"/>
+      <w:lvlText w:val="%9."/>
+      <w:lvlJc w:val="right"/>
+      <w:pPr>
+        <w:ind w:left="6480" w:hanging="180"/>
+      </w:pPr>
+    </w:lvl>
+  </w:abstractNum>
+  <w:abstractNum w:abstractNumId="20" w15:restartNumberingAfterBreak="0">
+    <w:nsid w:val="76D33E7F"/>
+    <w:multiLevelType w:val="hybridMultilevel"/>
+    <w:tmpl w:val="AADEA004"/>
+    <w:lvl w:ilvl="0" w:tplc="080A000F">
+      <w:start w:val="1"/>
+      <w:numFmt w:val="decimal"/>
+      <w:lvlText w:val="%1."/>
+      <w:lvlJc w:val="left"/>
+      <w:pPr>
+        <w:ind w:left="720" w:hanging="360"/>
+      </w:pPr>
+      <w:rPr>
+        <w:rFonts w:hint="default"/>
+      </w:rPr>
+    </w:lvl>
+    <w:lvl w:ilvl="1" w:tplc="080A0019">
+      <w:start w:val="1"/>
+      <w:numFmt w:val="lowerLetter"/>
+      <w:lvlText w:val="%2."/>
+      <w:lvlJc w:val="left"/>
+      <w:pPr>
+        <w:ind w:left="1440" w:hanging="360"/>
+      </w:pPr>
+    </w:lvl>
+    <w:lvl w:ilvl="2" w:tplc="080A001B" w:tentative="1">
+      <w:start w:val="1"/>
+      <w:numFmt w:val="lowerRoman"/>
+      <w:lvlText w:val="%3."/>
+      <w:lvlJc w:val="right"/>
+      <w:pPr>
+        <w:ind w:left="2160" w:hanging="180"/>
+      </w:pPr>
+    </w:lvl>
+    <w:lvl w:ilvl="3" w:tplc="080A000F" w:tentative="1">
+      <w:start w:val="1"/>
+      <w:numFmt w:val="decimal"/>
+      <w:lvlText w:val="%4."/>
+      <w:lvlJc w:val="left"/>
+      <w:pPr>
+        <w:ind w:left="2880" w:hanging="360"/>
+      </w:pPr>
+    </w:lvl>
+    <w:lvl w:ilvl="4" w:tplc="080A0019" w:tentative="1">
+      <w:start w:val="1"/>
+      <w:numFmt w:val="lowerLetter"/>
+      <w:lvlText w:val="%5."/>
+      <w:lvlJc w:val="left"/>
+      <w:pPr>
+        <w:ind w:left="3600" w:hanging="360"/>
+      </w:pPr>
+    </w:lvl>
+    <w:lvl w:ilvl="5" w:tplc="080A001B" w:tentative="1">
+      <w:start w:val="1"/>
+      <w:numFmt w:val="lowerRoman"/>
+      <w:lvlText w:val="%6."/>
+      <w:lvlJc w:val="right"/>
+      <w:pPr>
+        <w:ind w:left="4320" w:hanging="180"/>
+      </w:pPr>
+    </w:lvl>
+    <w:lvl w:ilvl="6" w:tplc="080A000F" w:tentative="1">
+      <w:start w:val="1"/>
+      <w:numFmt w:val="decimal"/>
+      <w:lvlText w:val="%7."/>
+      <w:lvlJc w:val="left"/>
+      <w:pPr>
+        <w:ind w:left="5040" w:hanging="360"/>
+      </w:pPr>
+    </w:lvl>
+    <w:lvl w:ilvl="7" w:tplc="080A0019" w:tentative="1">
+      <w:start w:val="1"/>
+      <w:numFmt w:val="lowerLetter"/>
+      <w:lvlText w:val="%8."/>
+      <w:lvlJc w:val="left"/>
+      <w:pPr>
+        <w:ind w:left="5760" w:hanging="360"/>
+      </w:pPr>
+    </w:lvl>
+    <w:lvl w:ilvl="8" w:tplc="080A001B" w:tentative="1">
+      <w:start w:val="1"/>
+      <w:numFmt w:val="lowerRoman"/>
+      <w:lvlText w:val="%9."/>
+      <w:lvlJc w:val="right"/>
+      <w:pPr>
+        <w:ind w:left="6480" w:hanging="180"/>
+      </w:pPr>
+    </w:lvl>
+  </w:abstractNum>
+  <w:abstractNum w:abstractNumId="21" w15:restartNumberingAfterBreak="0">
+    <w:nsid w:val="76E27EC7"/>
+    <w:multiLevelType w:val="hybridMultilevel"/>
+    <w:tmpl w:val="AD041A98"/>
+    <w:lvl w:ilvl="0" w:tplc="FFFFFFFF">
+      <w:start w:val="1"/>
+      <w:numFmt w:val="decimal"/>
+      <w:lvlText w:val="%1."/>
+      <w:lvlJc w:val="left"/>
+      <w:pPr>
+        <w:ind w:left="720" w:hanging="360"/>
+      </w:pPr>
+      <w:rPr>
+        <w:rFonts w:hint="default"/>
+      </w:rPr>
+    </w:lvl>
+    <w:lvl w:ilvl="1" w:tplc="FFFFFFFF" w:tentative="1">
+      <w:start w:val="1"/>
+      <w:numFmt w:val="lowerLetter"/>
+      <w:lvlText w:val="%2."/>
+      <w:lvlJc w:val="left"/>
+      <w:pPr>
+        <w:ind w:left="1440" w:hanging="360"/>
+      </w:pPr>
+    </w:lvl>
+    <w:lvl w:ilvl="2" w:tplc="FFFFFFFF" w:tentative="1">
+      <w:start w:val="1"/>
+      <w:numFmt w:val="lowerRoman"/>
+      <w:lvlText w:val="%3."/>
+      <w:lvlJc w:val="right"/>
+      <w:pPr>
+        <w:ind w:left="2160" w:hanging="180"/>
+      </w:pPr>
+    </w:lvl>
+    <w:lvl w:ilvl="3" w:tplc="FFFFFFFF" w:tentative="1">
+      <w:start w:val="1"/>
+      <w:numFmt w:val="decimal"/>
+      <w:lvlText w:val="%4."/>
+      <w:lvlJc w:val="left"/>
+      <w:pPr>
+        <w:ind w:left="2880" w:hanging="360"/>
+      </w:pPr>
+    </w:lvl>
+    <w:lvl w:ilvl="4" w:tplc="FFFFFFFF" w:tentative="1">
+      <w:start w:val="1"/>
+      <w:numFmt w:val="lowerLetter"/>
+      <w:lvlText w:val="%5."/>
+      <w:lvlJc w:val="left"/>
+      <w:pPr>
+        <w:ind w:left="3600" w:hanging="360"/>
+      </w:pPr>
+    </w:lvl>
+    <w:lvl w:ilvl="5" w:tplc="FFFFFFFF" w:tentative="1">
+      <w:start w:val="1"/>
+      <w:numFmt w:val="lowerRoman"/>
+      <w:lvlText w:val="%6."/>
+      <w:lvlJc w:val="right"/>
+      <w:pPr>
+        <w:ind w:left="4320" w:hanging="180"/>
+      </w:pPr>
+    </w:lvl>
+    <w:lvl w:ilvl="6" w:tplc="FFFFFFFF" w:tentative="1">
+      <w:start w:val="1"/>
+      <w:numFmt w:val="decimal"/>
+      <w:lvlText w:val="%7."/>
+      <w:lvlJc w:val="left"/>
+      <w:pPr>
+        <w:ind w:left="5040" w:hanging="360"/>
+      </w:pPr>
+    </w:lvl>
+    <w:lvl w:ilvl="7" w:tplc="FFFFFFFF" w:tentative="1">
+      <w:start w:val="1"/>
+      <w:numFmt w:val="lowerLetter"/>
+      <w:lvlText w:val="%8."/>
+      <w:lvlJc w:val="left"/>
+      <w:pPr>
+        <w:ind w:left="5760" w:hanging="360"/>
+      </w:pPr>
+    </w:lvl>
+    <w:lvl w:ilvl="8" w:tplc="FFFFFFFF" w:tentative="1">
+      <w:start w:val="1"/>
+      <w:numFmt w:val="lowerRoman"/>
+      <w:lvlText w:val="%9."/>
+      <w:lvlJc w:val="right"/>
+      <w:pPr>
+        <w:ind w:left="6480" w:hanging="180"/>
+      </w:pPr>
+    </w:lvl>
+  </w:abstractNum>
   <w:num w:numId="1">
-    <w:abstractNumId w:val="1"/>
+    <w:abstractNumId w:val="2"/>
   </w:num>
   <w:num w:numId="2">
-    <w:abstractNumId w:val="1"/>
+    <w:abstractNumId w:val="2"/>
   </w:num>
   <w:num w:numId="3">
-    <w:abstractNumId w:val="1"/>
+    <w:abstractNumId w:val="2"/>
   </w:num>
   <w:num w:numId="4">
-    <w:abstractNumId w:val="5"/>
+    <w:abstractNumId w:val="11"/>
   </w:num>
   <w:num w:numId="5">
-    <w:abstractNumId w:val="5"/>
+    <w:abstractNumId w:val="11"/>
   </w:num>
   <w:num w:numId="6">
-    <w:abstractNumId w:val="1"/>
+    <w:abstractNumId w:val="2"/>
   </w:num>
   <w:num w:numId="7">
-    <w:abstractNumId w:val="4"/>
+    <w:abstractNumId w:val="8"/>
   </w:num>
   <w:num w:numId="8">
-    <w:abstractNumId w:val="4"/>
+    <w:abstractNumId w:val="8"/>
   </w:num>
   <w:num w:numId="9">
-    <w:abstractNumId w:val="10"/>
+    <w:abstractNumId w:val="18"/>
   </w:num>
   <w:num w:numId="10">
-    <w:abstractNumId w:val="8"/>
+    <w:abstractNumId w:val="15"/>
   </w:num>
   <w:num w:numId="11">
-    <w:abstractNumId w:val="8"/>
+    <w:abstractNumId w:val="15"/>
     <w:lvlOverride w:ilvl="0">
       <w:startOverride w:val="1"/>
     </w:lvlOverride>
@@ -6435,73 +9595,142 @@
     </w:lvlOverride>
   </w:num>
   <w:num w:numId="12">
-    <w:abstractNumId w:val="8"/>
+    <w:abstractNumId w:val="15"/>
   </w:num>
   <w:num w:numId="13">
-    <w:abstractNumId w:val="10"/>
+    <w:abstractNumId w:val="18"/>
   </w:num>
   <w:num w:numId="14">
-    <w:abstractNumId w:val="8"/>
+    <w:abstractNumId w:val="15"/>
   </w:num>
   <w:num w:numId="15">
-    <w:abstractNumId w:val="8"/>
+    <w:abstractNumId w:val="15"/>
   </w:num>
   <w:num w:numId="16">
-    <w:abstractNumId w:val="10"/>
+    <w:abstractNumId w:val="18"/>
   </w:num>
   <w:num w:numId="17">
-    <w:abstractNumId w:val="8"/>
+    <w:abstractNumId w:val="15"/>
   </w:num>
   <w:num w:numId="18">
-    <w:abstractNumId w:val="10"/>
+    <w:abstractNumId w:val="18"/>
   </w:num>
   <w:num w:numId="19">
-    <w:abstractNumId w:val="8"/>
+    <w:abstractNumId w:val="15"/>
   </w:num>
   <w:num w:numId="20">
-    <w:abstractNumId w:val="8"/>
+    <w:abstractNumId w:val="15"/>
   </w:num>
   <w:num w:numId="21">
-    <w:abstractNumId w:val="10"/>
+    <w:abstractNumId w:val="18"/>
   </w:num>
   <w:num w:numId="22">
-    <w:abstractNumId w:val="10"/>
+    <w:abstractNumId w:val="18"/>
   </w:num>
   <w:num w:numId="23">
-    <w:abstractNumId w:val="6"/>
+    <w:abstractNumId w:val="12"/>
   </w:num>
   <w:num w:numId="24">
-    <w:abstractNumId w:val="6"/>
+    <w:abstractNumId w:val="12"/>
   </w:num>
   <w:num w:numId="25">
-    <w:abstractNumId w:val="7"/>
+    <w:abstractNumId w:val="14"/>
   </w:num>
   <w:num w:numId="26">
-    <w:abstractNumId w:val="7"/>
+    <w:abstractNumId w:val="14"/>
   </w:num>
   <w:num w:numId="27">
-    <w:abstractNumId w:val="7"/>
+    <w:abstractNumId w:val="14"/>
   </w:num>
   <w:num w:numId="28">
-    <w:abstractNumId w:val="8"/>
+    <w:abstractNumId w:val="15"/>
   </w:num>
   <w:num w:numId="29">
-    <w:abstractNumId w:val="10"/>
+    <w:abstractNumId w:val="18"/>
   </w:num>
   <w:num w:numId="30">
     <w:abstractNumId w:val="0"/>
   </w:num>
   <w:num w:numId="31">
-    <w:abstractNumId w:val="8"/>
+    <w:abstractNumId w:val="15"/>
   </w:num>
   <w:num w:numId="32">
-    <w:abstractNumId w:val="2"/>
+    <w:abstractNumId w:val="3"/>
   </w:num>
   <w:num w:numId="33">
+    <w:abstractNumId w:val="16"/>
+  </w:num>
+  <w:num w:numId="34">
+    <w:abstractNumId w:val="6"/>
+  </w:num>
+  <w:num w:numId="35">
+    <w:abstractNumId w:val="1"/>
+    <w:lvlOverride w:ilvl="0"/>
+    <w:lvlOverride w:ilvl="1"/>
+    <w:lvlOverride w:ilvl="2"/>
+    <w:lvlOverride w:ilvl="3"/>
+    <w:lvlOverride w:ilvl="4"/>
+    <w:lvlOverride w:ilvl="5"/>
+    <w:lvlOverride w:ilvl="6"/>
+    <w:lvlOverride w:ilvl="7"/>
+    <w:lvlOverride w:ilvl="8"/>
+  </w:num>
+  <w:num w:numId="36">
     <w:abstractNumId w:val="9"/>
   </w:num>
-  <w:num w:numId="34">
-    <w:abstractNumId w:val="3"/>
+  <w:num w:numId="37">
+    <w:abstractNumId w:val="13"/>
+  </w:num>
+  <w:num w:numId="38">
+    <w:abstractNumId w:val="20"/>
+  </w:num>
+  <w:num w:numId="39">
+    <w:abstractNumId w:val="5"/>
+  </w:num>
+  <w:num w:numId="40">
+    <w:abstractNumId w:val="7"/>
+  </w:num>
+  <w:num w:numId="41">
+    <w:abstractNumId w:val="4"/>
+  </w:num>
+  <w:num w:numId="42">
+    <w:abstractNumId w:val="19"/>
+  </w:num>
+  <w:num w:numId="43">
+    <w:abstractNumId w:val="21"/>
+  </w:num>
+  <w:num w:numId="44">
+    <w:abstractNumId w:val="10"/>
+  </w:num>
+  <w:num w:numId="45">
+    <w:abstractNumId w:val="17"/>
+    <w:lvlOverride w:ilvl="0">
+      <w:startOverride w:val="1"/>
+    </w:lvlOverride>
+    <w:lvlOverride w:ilvl="1">
+      <w:startOverride w:val="1"/>
+    </w:lvlOverride>
+    <w:lvlOverride w:ilvl="2">
+      <w:startOverride w:val="1"/>
+    </w:lvlOverride>
+    <w:lvlOverride w:ilvl="3">
+      <w:startOverride w:val="1"/>
+    </w:lvlOverride>
+    <w:lvlOverride w:ilvl="4">
+      <w:startOverride w:val="1"/>
+    </w:lvlOverride>
+    <w:lvlOverride w:ilvl="5">
+      <w:startOverride w:val="1"/>
+    </w:lvlOverride>
+    <w:lvlOverride w:ilvl="6">
+      <w:startOverride w:val="1"/>
+    </w:lvlOverride>
+    <w:lvlOverride w:ilvl="7">
+      <w:startOverride w:val="1"/>
+    </w:lvlOverride>
+    <w:lvlOverride w:ilvl="8">
+      <w:startOverride w:val="1"/>
+    </w:lvlOverride>
   </w:num>
 </w:numbering>
 </file>

</xml_diff>

<commit_message>
Se agregaron los puntos necesarios de la plantilla y subpuntos del punto 3 y se actualizó la tabla del indice.
</commit_message>
<xml_diff>
--- a/Visión & Alcance.docx
+++ b/Visión & Alcance.docx
@@ -1117,7 +1117,7 @@
                 <w:sz w:val="24"/>
                 <w:szCs w:val="24"/>
               </w:rPr>
-              <w:t>4</w:t>
+              <w:t>5</w:t>
             </w:r>
             <w:r>
               <w:rPr>
@@ -1256,7 +1256,7 @@
                 <w:sz w:val="24"/>
                 <w:szCs w:val="24"/>
               </w:rPr>
-              <w:t>4</w:t>
+              <w:t>8</w:t>
             </w:r>
             <w:r>
               <w:rPr>
@@ -1395,7 +1395,7 @@
                 <w:sz w:val="24"/>
                 <w:szCs w:val="24"/>
               </w:rPr>
-              <w:t>4</w:t>
+              <w:t>8</w:t>
             </w:r>
             <w:r>
               <w:rPr>
@@ -1534,7 +1534,7 @@
                 <w:sz w:val="24"/>
                 <w:szCs w:val="24"/>
               </w:rPr>
-              <w:t>5</w:t>
+              <w:t>8</w:t>
             </w:r>
             <w:r>
               <w:rPr>
@@ -1673,7 +1673,7 @@
                 <w:sz w:val="24"/>
                 <w:szCs w:val="24"/>
               </w:rPr>
-              <w:t>5</w:t>
+              <w:t>8</w:t>
             </w:r>
             <w:r>
               <w:rPr>
@@ -1812,7 +1812,7 @@
                 <w:sz w:val="24"/>
                 <w:szCs w:val="24"/>
               </w:rPr>
-              <w:t>5</w:t>
+              <w:t>8</w:t>
             </w:r>
             <w:r>
               <w:rPr>
@@ -1951,7 +1951,7 @@
                 <w:sz w:val="24"/>
                 <w:szCs w:val="24"/>
               </w:rPr>
-              <w:t>5</w:t>
+              <w:t>9</w:t>
             </w:r>
             <w:r>
               <w:rPr>
@@ -2090,7 +2090,7 @@
                 <w:sz w:val="24"/>
                 <w:szCs w:val="24"/>
               </w:rPr>
-              <w:t>5</w:t>
+              <w:t>9</w:t>
             </w:r>
             <w:r>
               <w:rPr>
@@ -2229,7 +2229,7 @@
                 <w:sz w:val="24"/>
                 <w:szCs w:val="24"/>
               </w:rPr>
-              <w:t>5</w:t>
+              <w:t>9</w:t>
             </w:r>
             <w:r>
               <w:rPr>
@@ -2368,7 +2368,7 @@
                 <w:sz w:val="24"/>
                 <w:szCs w:val="24"/>
               </w:rPr>
-              <w:t>5</w:t>
+              <w:t>9</w:t>
             </w:r>
             <w:r>
               <w:rPr>
@@ -2816,6 +2816,175 @@
                 <w:szCs w:val="20"/>
               </w:rPr>
             </w:pPr>
+            <w:r>
+              <w:rPr>
+                <w:rFonts w:ascii="Arial" w:hAnsi="Arial" w:cs="Arial"/>
+                <w:bCs/>
+                <w:sz w:val="20"/>
+                <w:szCs w:val="20"/>
+              </w:rPr>
+              <w:t xml:space="preserve">Emmanuel Cedillo </w:t>
+            </w:r>
+          </w:p>
+        </w:tc>
+        <w:tc>
+          <w:tcPr>
+            <w:tcW w:w="2123" w:type="dxa"/>
+          </w:tcPr>
+          <w:p>
+            <w:pPr>
+              <w:rPr>
+                <w:rFonts w:ascii="Arial" w:hAnsi="Arial" w:cs="Arial"/>
+                <w:bCs/>
+                <w:sz w:val="20"/>
+                <w:szCs w:val="20"/>
+              </w:rPr>
+            </w:pPr>
+            <w:r>
+              <w:rPr>
+                <w:rFonts w:ascii="Arial" w:hAnsi="Arial" w:cs="Arial"/>
+                <w:bCs/>
+                <w:sz w:val="20"/>
+                <w:szCs w:val="20"/>
+              </w:rPr>
+              <w:t>24/11/21</w:t>
+            </w:r>
+          </w:p>
+        </w:tc>
+        <w:tc>
+          <w:tcPr>
+            <w:tcW w:w="2124" w:type="dxa"/>
+          </w:tcPr>
+          <w:p>
+            <w:pPr>
+              <w:rPr>
+                <w:rFonts w:ascii="Arial" w:hAnsi="Arial" w:cs="Arial"/>
+                <w:bCs/>
+                <w:sz w:val="20"/>
+                <w:szCs w:val="20"/>
+              </w:rPr>
+            </w:pPr>
+            <w:r>
+              <w:rPr>
+                <w:rFonts w:ascii="Arial" w:hAnsi="Arial" w:cs="Arial"/>
+                <w:bCs/>
+                <w:sz w:val="20"/>
+                <w:szCs w:val="20"/>
+              </w:rPr>
+              <w:t>Agregar texto del punto</w:t>
+            </w:r>
+            <w:r>
+              <w:rPr>
+                <w:rFonts w:ascii="Arial" w:hAnsi="Arial" w:cs="Arial"/>
+                <w:bCs/>
+                <w:sz w:val="20"/>
+                <w:szCs w:val="20"/>
+              </w:rPr>
+              <w:t xml:space="preserve"> 3</w:t>
+            </w:r>
+          </w:p>
+        </w:tc>
+        <w:tc>
+          <w:tcPr>
+            <w:tcW w:w="2124" w:type="dxa"/>
+          </w:tcPr>
+          <w:p>
+            <w:pPr>
+              <w:rPr>
+                <w:rFonts w:ascii="Arial" w:hAnsi="Arial" w:cs="Arial"/>
+                <w:bCs/>
+                <w:sz w:val="20"/>
+                <w:szCs w:val="20"/>
+              </w:rPr>
+            </w:pPr>
+            <w:r>
+              <w:rPr>
+                <w:rFonts w:ascii="Arial" w:hAnsi="Arial" w:cs="Arial"/>
+                <w:bCs/>
+                <w:sz w:val="20"/>
+                <w:szCs w:val="20"/>
+              </w:rPr>
+              <w:t>3</w:t>
+            </w:r>
+          </w:p>
+        </w:tc>
+      </w:tr>
+      <w:tr>
+        <w:tc>
+          <w:tcPr>
+            <w:tcW w:w="2123" w:type="dxa"/>
+          </w:tcPr>
+          <w:p>
+            <w:pPr>
+              <w:rPr>
+                <w:rFonts w:ascii="Arial" w:hAnsi="Arial" w:cs="Arial"/>
+                <w:bCs/>
+                <w:sz w:val="20"/>
+                <w:szCs w:val="20"/>
+              </w:rPr>
+            </w:pPr>
+          </w:p>
+        </w:tc>
+        <w:tc>
+          <w:tcPr>
+            <w:tcW w:w="2123" w:type="dxa"/>
+          </w:tcPr>
+          <w:p>
+            <w:pPr>
+              <w:rPr>
+                <w:rFonts w:ascii="Arial" w:hAnsi="Arial" w:cs="Arial"/>
+                <w:bCs/>
+                <w:sz w:val="20"/>
+                <w:szCs w:val="20"/>
+              </w:rPr>
+            </w:pPr>
+          </w:p>
+        </w:tc>
+        <w:tc>
+          <w:tcPr>
+            <w:tcW w:w="2124" w:type="dxa"/>
+          </w:tcPr>
+          <w:p>
+            <w:pPr>
+              <w:rPr>
+                <w:rFonts w:ascii="Arial" w:hAnsi="Arial" w:cs="Arial"/>
+                <w:bCs/>
+                <w:sz w:val="20"/>
+                <w:szCs w:val="20"/>
+              </w:rPr>
+            </w:pPr>
+          </w:p>
+        </w:tc>
+        <w:tc>
+          <w:tcPr>
+            <w:tcW w:w="2124" w:type="dxa"/>
+          </w:tcPr>
+          <w:p>
+            <w:pPr>
+              <w:rPr>
+                <w:rFonts w:ascii="Arial" w:hAnsi="Arial" w:cs="Arial"/>
+                <w:bCs/>
+                <w:sz w:val="20"/>
+                <w:szCs w:val="20"/>
+              </w:rPr>
+            </w:pPr>
+          </w:p>
+        </w:tc>
+      </w:tr>
+      <w:tr>
+        <w:tc>
+          <w:tcPr>
+            <w:tcW w:w="2123" w:type="dxa"/>
+          </w:tcPr>
+          <w:p>
+            <w:pPr>
+              <w:rPr>
+                <w:rFonts w:ascii="Arial" w:hAnsi="Arial" w:cs="Arial"/>
+                <w:bCs/>
+                <w:sz w:val="20"/>
+                <w:szCs w:val="20"/>
+              </w:rPr>
+            </w:pPr>
           </w:p>
         </w:tc>
         <w:tc>
@@ -5970,12 +6139,21 @@
     </w:p>
     <w:p>
       <w:pPr>
+        <w:jc w:val="both"/>
         <w:rPr>
           <w:rFonts w:ascii="Arial" w:hAnsi="Arial" w:cs="Arial"/>
           <w:sz w:val="24"/>
           <w:szCs w:val="24"/>
         </w:rPr>
       </w:pPr>
+      <w:r>
+        <w:rPr>
+          <w:rFonts w:ascii="Arial" w:hAnsi="Arial" w:cs="Arial"/>
+          <w:sz w:val="24"/>
+          <w:szCs w:val="24"/>
+        </w:rPr>
+        <w:t>Se implementará un sistema para una página de venta de ropa, que permitirá llevar a cabo la administración del inventario, así como la venta de las prendas disponibles, al igual se implementará un chat para que el usuario pueda hacer preguntas acerca cualquier duda que tenga.</w:t>
+      </w:r>
     </w:p>
     <w:p>
       <w:pPr>
@@ -6018,20 +6196,20 @@
     </w:p>
     <w:tbl>
       <w:tblPr>
-        <w:tblStyle w:val="Tablaconcuadrcula"/>
-        <w:tblW w:w="0" w:type="auto"/>
+        <w:tblStyle w:val="Tablaconcuadrcula1"/>
+        <w:tblW w:w="8828" w:type="dxa"/>
         <w:tblLook w:val="04A0" w:firstRow="1" w:lastRow="0" w:firstColumn="1" w:lastColumn="0" w:noHBand="0" w:noVBand="1"/>
       </w:tblPr>
       <w:tblGrid>
-        <w:gridCol w:w="2025"/>
-        <w:gridCol w:w="2691"/>
-        <w:gridCol w:w="1889"/>
-        <w:gridCol w:w="1889"/>
+        <w:gridCol w:w="2207"/>
+        <w:gridCol w:w="2207"/>
+        <w:gridCol w:w="2207"/>
+        <w:gridCol w:w="2207"/>
       </w:tblGrid>
       <w:tr>
         <w:tc>
           <w:tcPr>
-            <w:tcW w:w="2025" w:type="dxa"/>
+            <w:tcW w:w="2207" w:type="dxa"/>
           </w:tcPr>
           <w:p>
             <w:pPr>
@@ -6058,7 +6236,7 @@
         </w:tc>
         <w:tc>
           <w:tcPr>
-            <w:tcW w:w="2691" w:type="dxa"/>
+            <w:tcW w:w="2207" w:type="dxa"/>
           </w:tcPr>
           <w:p>
             <w:pPr>
@@ -6079,13 +6257,13 @@
                 <w:sz w:val="24"/>
                 <w:szCs w:val="24"/>
               </w:rPr>
-              <w:t>Nombre</w:t>
-            </w:r>
-          </w:p>
-        </w:tc>
-        <w:tc>
-          <w:tcPr>
-            <w:tcW w:w="1889" w:type="dxa"/>
+              <w:t>DESCRIPCIÓN</w:t>
+            </w:r>
+          </w:p>
+        </w:tc>
+        <w:tc>
+          <w:tcPr>
+            <w:tcW w:w="2207" w:type="dxa"/>
           </w:tcPr>
           <w:p>
             <w:pPr>
@@ -6106,13 +6284,13 @@
                 <w:sz w:val="24"/>
                 <w:szCs w:val="24"/>
               </w:rPr>
-              <w:t>Prioridad</w:t>
-            </w:r>
-          </w:p>
-        </w:tc>
-        <w:tc>
-          <w:tcPr>
-            <w:tcW w:w="1889" w:type="dxa"/>
+              <w:t>PRIORIDAD</w:t>
+            </w:r>
+          </w:p>
+        </w:tc>
+        <w:tc>
+          <w:tcPr>
+            <w:tcW w:w="2207" w:type="dxa"/>
           </w:tcPr>
           <w:p>
             <w:pPr>
@@ -6141,116 +6319,859 @@
       <w:tr>
         <w:tc>
           <w:tcPr>
-            <w:tcW w:w="2025" w:type="dxa"/>
-          </w:tcPr>
-          <w:p>
-            <w:pPr>
-              <w:rPr>
-                <w:rFonts w:ascii="Arial" w:hAnsi="Arial" w:cs="Arial"/>
-                <w:sz w:val="24"/>
-                <w:szCs w:val="24"/>
-              </w:rPr>
-            </w:pPr>
-          </w:p>
-        </w:tc>
-        <w:tc>
-          <w:tcPr>
-            <w:tcW w:w="2691" w:type="dxa"/>
-          </w:tcPr>
-          <w:p>
-            <w:pPr>
-              <w:rPr>
-                <w:rFonts w:ascii="Arial" w:hAnsi="Arial" w:cs="Arial"/>
-                <w:sz w:val="24"/>
-                <w:szCs w:val="24"/>
-              </w:rPr>
-            </w:pPr>
-          </w:p>
-        </w:tc>
-        <w:tc>
-          <w:tcPr>
-            <w:tcW w:w="1889" w:type="dxa"/>
-          </w:tcPr>
-          <w:p>
-            <w:pPr>
-              <w:rPr>
-                <w:rFonts w:ascii="Arial" w:hAnsi="Arial" w:cs="Arial"/>
-                <w:sz w:val="24"/>
-                <w:szCs w:val="24"/>
-              </w:rPr>
-            </w:pPr>
-          </w:p>
-        </w:tc>
-        <w:tc>
-          <w:tcPr>
-            <w:tcW w:w="1889" w:type="dxa"/>
-          </w:tcPr>
-          <w:p>
-            <w:pPr>
-              <w:rPr>
-                <w:rFonts w:ascii="Arial" w:hAnsi="Arial" w:cs="Arial"/>
-                <w:sz w:val="24"/>
-                <w:szCs w:val="24"/>
-              </w:rPr>
-            </w:pPr>
+            <w:tcW w:w="2207" w:type="dxa"/>
+          </w:tcPr>
+          <w:p>
+            <w:pPr>
+              <w:jc w:val="center"/>
+              <w:rPr>
+                <w:rFonts w:ascii="Arial" w:hAnsi="Arial" w:cs="Arial"/>
+              </w:rPr>
+            </w:pPr>
+            <w:r>
+              <w:rPr>
+                <w:rFonts w:ascii="Arial" w:hAnsi="Arial" w:cs="Arial"/>
+              </w:rPr>
+              <w:t>F1</w:t>
+            </w:r>
+          </w:p>
+        </w:tc>
+        <w:tc>
+          <w:tcPr>
+            <w:tcW w:w="2207" w:type="dxa"/>
+          </w:tcPr>
+          <w:p>
+            <w:pPr>
+              <w:jc w:val="center"/>
+              <w:rPr>
+                <w:rFonts w:ascii="Arial" w:hAnsi="Arial" w:cs="Arial"/>
+              </w:rPr>
+            </w:pPr>
+            <w:r>
+              <w:rPr>
+                <w:rFonts w:ascii="Arial" w:hAnsi="Arial" w:cs="Arial"/>
+              </w:rPr>
+              <w:t>Buscar un producto</w:t>
+            </w:r>
+          </w:p>
+        </w:tc>
+        <w:tc>
+          <w:tcPr>
+            <w:tcW w:w="2207" w:type="dxa"/>
+          </w:tcPr>
+          <w:p>
+            <w:pPr>
+              <w:jc w:val="center"/>
+              <w:rPr>
+                <w:rFonts w:ascii="Arial" w:hAnsi="Arial" w:cs="Arial"/>
+              </w:rPr>
+            </w:pPr>
+            <w:r>
+              <w:rPr>
+                <w:rFonts w:ascii="Arial" w:hAnsi="Arial" w:cs="Arial"/>
+              </w:rPr>
+              <w:t>Media</w:t>
+            </w:r>
+          </w:p>
+        </w:tc>
+        <w:tc>
+          <w:tcPr>
+            <w:tcW w:w="2207" w:type="dxa"/>
+          </w:tcPr>
+          <w:p>
+            <w:pPr>
+              <w:jc w:val="center"/>
+              <w:rPr>
+                <w:rFonts w:ascii="Arial" w:hAnsi="Arial" w:cs="Arial"/>
+              </w:rPr>
+            </w:pPr>
+            <w:r>
+              <w:rPr>
+                <w:rFonts w:ascii="Arial" w:hAnsi="Arial" w:cs="Arial"/>
+              </w:rPr>
+              <w:t>PC1</w:t>
+            </w:r>
           </w:p>
         </w:tc>
       </w:tr>
       <w:tr>
         <w:tc>
           <w:tcPr>
-            <w:tcW w:w="2025" w:type="dxa"/>
-          </w:tcPr>
-          <w:p>
-            <w:pPr>
-              <w:rPr>
-                <w:rFonts w:ascii="Arial" w:hAnsi="Arial" w:cs="Arial"/>
-                <w:sz w:val="24"/>
-                <w:szCs w:val="24"/>
-              </w:rPr>
-            </w:pPr>
-          </w:p>
-        </w:tc>
-        <w:tc>
-          <w:tcPr>
-            <w:tcW w:w="2691" w:type="dxa"/>
-          </w:tcPr>
-          <w:p>
-            <w:pPr>
-              <w:rPr>
-                <w:rFonts w:ascii="Arial" w:hAnsi="Arial" w:cs="Arial"/>
-                <w:sz w:val="24"/>
-                <w:szCs w:val="24"/>
-              </w:rPr>
-            </w:pPr>
-          </w:p>
-        </w:tc>
-        <w:tc>
-          <w:tcPr>
-            <w:tcW w:w="1889" w:type="dxa"/>
-          </w:tcPr>
-          <w:p>
-            <w:pPr>
-              <w:rPr>
-                <w:rFonts w:ascii="Arial" w:hAnsi="Arial" w:cs="Arial"/>
-                <w:sz w:val="24"/>
-                <w:szCs w:val="24"/>
-              </w:rPr>
-            </w:pPr>
-          </w:p>
-        </w:tc>
-        <w:tc>
-          <w:tcPr>
-            <w:tcW w:w="1889" w:type="dxa"/>
-          </w:tcPr>
-          <w:p>
-            <w:pPr>
-              <w:rPr>
-                <w:rFonts w:ascii="Arial" w:hAnsi="Arial" w:cs="Arial"/>
-                <w:sz w:val="24"/>
-                <w:szCs w:val="24"/>
-              </w:rPr>
-            </w:pPr>
+            <w:tcW w:w="2207" w:type="dxa"/>
+          </w:tcPr>
+          <w:p>
+            <w:pPr>
+              <w:jc w:val="center"/>
+              <w:rPr>
+                <w:rFonts w:ascii="Arial" w:hAnsi="Arial" w:cs="Arial"/>
+              </w:rPr>
+            </w:pPr>
+            <w:r>
+              <w:rPr>
+                <w:rFonts w:ascii="Arial" w:hAnsi="Arial" w:cs="Arial"/>
+              </w:rPr>
+              <w:t>F2</w:t>
+            </w:r>
+          </w:p>
+        </w:tc>
+        <w:tc>
+          <w:tcPr>
+            <w:tcW w:w="2207" w:type="dxa"/>
+          </w:tcPr>
+          <w:p>
+            <w:pPr>
+              <w:jc w:val="center"/>
+              <w:rPr>
+                <w:rFonts w:ascii="Arial" w:hAnsi="Arial" w:cs="Arial"/>
+              </w:rPr>
+            </w:pPr>
+            <w:r>
+              <w:rPr>
+                <w:rFonts w:ascii="Arial" w:hAnsi="Arial" w:cs="Arial"/>
+              </w:rPr>
+              <w:t>Registro de usuario</w:t>
+            </w:r>
+          </w:p>
+        </w:tc>
+        <w:tc>
+          <w:tcPr>
+            <w:tcW w:w="2207" w:type="dxa"/>
+          </w:tcPr>
+          <w:p>
+            <w:pPr>
+              <w:jc w:val="center"/>
+              <w:rPr>
+                <w:rFonts w:ascii="Arial" w:hAnsi="Arial" w:cs="Arial"/>
+              </w:rPr>
+            </w:pPr>
+            <w:r>
+              <w:rPr>
+                <w:rFonts w:ascii="Arial" w:hAnsi="Arial" w:cs="Arial"/>
+              </w:rPr>
+              <w:t>Alto</w:t>
+            </w:r>
+          </w:p>
+        </w:tc>
+        <w:tc>
+          <w:tcPr>
+            <w:tcW w:w="2207" w:type="dxa"/>
+          </w:tcPr>
+          <w:p>
+            <w:pPr>
+              <w:jc w:val="center"/>
+              <w:rPr>
+                <w:rFonts w:ascii="Arial" w:hAnsi="Arial" w:cs="Arial"/>
+              </w:rPr>
+            </w:pPr>
+            <w:r>
+              <w:rPr>
+                <w:rFonts w:ascii="Arial" w:hAnsi="Arial" w:cs="Arial"/>
+              </w:rPr>
+              <w:t>PC2</w:t>
+            </w:r>
+          </w:p>
+        </w:tc>
+      </w:tr>
+      <w:tr>
+        <w:tc>
+          <w:tcPr>
+            <w:tcW w:w="2207" w:type="dxa"/>
+          </w:tcPr>
+          <w:p>
+            <w:pPr>
+              <w:jc w:val="center"/>
+              <w:rPr>
+                <w:rFonts w:ascii="Arial" w:hAnsi="Arial" w:cs="Arial"/>
+              </w:rPr>
+            </w:pPr>
+            <w:r>
+              <w:rPr>
+                <w:rFonts w:ascii="Arial" w:hAnsi="Arial" w:cs="Arial"/>
+              </w:rPr>
+              <w:t xml:space="preserve">F3 </w:t>
+            </w:r>
+          </w:p>
+        </w:tc>
+        <w:tc>
+          <w:tcPr>
+            <w:tcW w:w="2207" w:type="dxa"/>
+          </w:tcPr>
+          <w:p>
+            <w:pPr>
+              <w:jc w:val="center"/>
+              <w:rPr>
+                <w:rFonts w:ascii="Arial" w:hAnsi="Arial" w:cs="Arial"/>
+              </w:rPr>
+            </w:pPr>
+            <w:r>
+              <w:rPr>
+                <w:rFonts w:ascii="Arial" w:hAnsi="Arial" w:cs="Arial"/>
+              </w:rPr>
+              <w:t>Agregar producto al carrito</w:t>
+            </w:r>
+          </w:p>
+        </w:tc>
+        <w:tc>
+          <w:tcPr>
+            <w:tcW w:w="2207" w:type="dxa"/>
+          </w:tcPr>
+          <w:p>
+            <w:pPr>
+              <w:jc w:val="center"/>
+              <w:rPr>
+                <w:rFonts w:ascii="Arial" w:hAnsi="Arial" w:cs="Arial"/>
+              </w:rPr>
+            </w:pPr>
+            <w:r>
+              <w:rPr>
+                <w:rFonts w:ascii="Arial" w:hAnsi="Arial" w:cs="Arial"/>
+              </w:rPr>
+              <w:t>Media</w:t>
+            </w:r>
+          </w:p>
+        </w:tc>
+        <w:tc>
+          <w:tcPr>
+            <w:tcW w:w="2207" w:type="dxa"/>
+          </w:tcPr>
+          <w:p>
+            <w:pPr>
+              <w:jc w:val="center"/>
+              <w:rPr>
+                <w:rFonts w:ascii="Arial" w:hAnsi="Arial" w:cs="Arial"/>
+              </w:rPr>
+            </w:pPr>
+            <w:r>
+              <w:rPr>
+                <w:rFonts w:ascii="Arial" w:hAnsi="Arial" w:cs="Arial"/>
+              </w:rPr>
+              <w:t>PC5</w:t>
+            </w:r>
+          </w:p>
+        </w:tc>
+      </w:tr>
+      <w:tr>
+        <w:tc>
+          <w:tcPr>
+            <w:tcW w:w="2207" w:type="dxa"/>
+          </w:tcPr>
+          <w:p>
+            <w:pPr>
+              <w:jc w:val="center"/>
+              <w:rPr>
+                <w:rFonts w:ascii="Arial" w:hAnsi="Arial" w:cs="Arial"/>
+              </w:rPr>
+            </w:pPr>
+            <w:r>
+              <w:rPr>
+                <w:rFonts w:ascii="Arial" w:hAnsi="Arial" w:cs="Arial"/>
+              </w:rPr>
+              <w:t xml:space="preserve">F4 </w:t>
+            </w:r>
+          </w:p>
+        </w:tc>
+        <w:tc>
+          <w:tcPr>
+            <w:tcW w:w="2207" w:type="dxa"/>
+          </w:tcPr>
+          <w:p>
+            <w:pPr>
+              <w:jc w:val="center"/>
+              <w:rPr>
+                <w:rFonts w:ascii="Arial" w:hAnsi="Arial" w:cs="Arial"/>
+              </w:rPr>
+            </w:pPr>
+            <w:r>
+              <w:rPr>
+                <w:rFonts w:ascii="Arial" w:hAnsi="Arial" w:cs="Arial"/>
+              </w:rPr>
+              <w:t>Borrar producto del carrito</w:t>
+            </w:r>
+          </w:p>
+        </w:tc>
+        <w:tc>
+          <w:tcPr>
+            <w:tcW w:w="2207" w:type="dxa"/>
+          </w:tcPr>
+          <w:p>
+            <w:pPr>
+              <w:jc w:val="center"/>
+              <w:rPr>
+                <w:rFonts w:ascii="Arial" w:hAnsi="Arial" w:cs="Arial"/>
+              </w:rPr>
+            </w:pPr>
+            <w:r>
+              <w:rPr>
+                <w:rFonts w:ascii="Arial" w:hAnsi="Arial" w:cs="Arial"/>
+              </w:rPr>
+              <w:t>Media</w:t>
+            </w:r>
+          </w:p>
+        </w:tc>
+        <w:tc>
+          <w:tcPr>
+            <w:tcW w:w="2207" w:type="dxa"/>
+          </w:tcPr>
+          <w:p>
+            <w:pPr>
+              <w:jc w:val="center"/>
+              <w:rPr>
+                <w:rFonts w:ascii="Arial" w:hAnsi="Arial" w:cs="Arial"/>
+              </w:rPr>
+            </w:pPr>
+            <w:r>
+              <w:rPr>
+                <w:rFonts w:ascii="Arial" w:hAnsi="Arial" w:cs="Arial"/>
+              </w:rPr>
+              <w:t>PC5</w:t>
+            </w:r>
+          </w:p>
+        </w:tc>
+      </w:tr>
+      <w:tr>
+        <w:tc>
+          <w:tcPr>
+            <w:tcW w:w="2207" w:type="dxa"/>
+          </w:tcPr>
+          <w:p>
+            <w:pPr>
+              <w:jc w:val="center"/>
+              <w:rPr>
+                <w:rFonts w:ascii="Arial" w:hAnsi="Arial" w:cs="Arial"/>
+              </w:rPr>
+            </w:pPr>
+            <w:r>
+              <w:rPr>
+                <w:rFonts w:ascii="Arial" w:hAnsi="Arial" w:cs="Arial"/>
+              </w:rPr>
+              <w:t>F5</w:t>
+            </w:r>
+          </w:p>
+        </w:tc>
+        <w:tc>
+          <w:tcPr>
+            <w:tcW w:w="2207" w:type="dxa"/>
+          </w:tcPr>
+          <w:p>
+            <w:pPr>
+              <w:jc w:val="center"/>
+              <w:rPr>
+                <w:rFonts w:ascii="Arial" w:hAnsi="Arial" w:cs="Arial"/>
+              </w:rPr>
+            </w:pPr>
+            <w:r>
+              <w:rPr>
+                <w:rFonts w:ascii="Arial" w:hAnsi="Arial" w:cs="Arial"/>
+              </w:rPr>
+              <w:t>Inicio de sesión</w:t>
+            </w:r>
+          </w:p>
+        </w:tc>
+        <w:tc>
+          <w:tcPr>
+            <w:tcW w:w="2207" w:type="dxa"/>
+          </w:tcPr>
+          <w:p>
+            <w:pPr>
+              <w:jc w:val="center"/>
+              <w:rPr>
+                <w:rFonts w:ascii="Arial" w:hAnsi="Arial" w:cs="Arial"/>
+              </w:rPr>
+            </w:pPr>
+            <w:r>
+              <w:rPr>
+                <w:rFonts w:ascii="Arial" w:hAnsi="Arial" w:cs="Arial"/>
+              </w:rPr>
+              <w:t>Media</w:t>
+            </w:r>
+          </w:p>
+        </w:tc>
+        <w:tc>
+          <w:tcPr>
+            <w:tcW w:w="2207" w:type="dxa"/>
+          </w:tcPr>
+          <w:p>
+            <w:pPr>
+              <w:jc w:val="center"/>
+              <w:rPr>
+                <w:rFonts w:ascii="Arial" w:hAnsi="Arial" w:cs="Arial"/>
+              </w:rPr>
+            </w:pPr>
+            <w:r>
+              <w:rPr>
+                <w:rFonts w:ascii="Arial" w:hAnsi="Arial" w:cs="Arial"/>
+              </w:rPr>
+              <w:t>PC3</w:t>
+            </w:r>
+          </w:p>
+        </w:tc>
+      </w:tr>
+      <w:tr>
+        <w:tc>
+          <w:tcPr>
+            <w:tcW w:w="2207" w:type="dxa"/>
+          </w:tcPr>
+          <w:p>
+            <w:pPr>
+              <w:jc w:val="center"/>
+              <w:rPr>
+                <w:rFonts w:ascii="Arial" w:hAnsi="Arial" w:cs="Arial"/>
+              </w:rPr>
+            </w:pPr>
+            <w:r>
+              <w:rPr>
+                <w:rFonts w:ascii="Arial" w:hAnsi="Arial" w:cs="Arial"/>
+              </w:rPr>
+              <w:lastRenderedPageBreak/>
+              <w:t>F6</w:t>
+            </w:r>
+          </w:p>
+        </w:tc>
+        <w:tc>
+          <w:tcPr>
+            <w:tcW w:w="2207" w:type="dxa"/>
+          </w:tcPr>
+          <w:p>
+            <w:pPr>
+              <w:jc w:val="center"/>
+              <w:rPr>
+                <w:rFonts w:ascii="Arial" w:hAnsi="Arial" w:cs="Arial"/>
+              </w:rPr>
+            </w:pPr>
+            <w:r>
+              <w:rPr>
+                <w:rFonts w:ascii="Arial" w:hAnsi="Arial" w:cs="Arial"/>
+              </w:rPr>
+              <w:t>Cierre de sesión</w:t>
+            </w:r>
+          </w:p>
+        </w:tc>
+        <w:tc>
+          <w:tcPr>
+            <w:tcW w:w="2207" w:type="dxa"/>
+          </w:tcPr>
+          <w:p>
+            <w:pPr>
+              <w:jc w:val="center"/>
+              <w:rPr>
+                <w:rFonts w:ascii="Arial" w:hAnsi="Arial" w:cs="Arial"/>
+              </w:rPr>
+            </w:pPr>
+            <w:r>
+              <w:rPr>
+                <w:rFonts w:ascii="Arial" w:hAnsi="Arial" w:cs="Arial"/>
+              </w:rPr>
+              <w:t>Media</w:t>
+            </w:r>
+          </w:p>
+        </w:tc>
+        <w:tc>
+          <w:tcPr>
+            <w:tcW w:w="2207" w:type="dxa"/>
+          </w:tcPr>
+          <w:p>
+            <w:pPr>
+              <w:jc w:val="center"/>
+              <w:rPr>
+                <w:rFonts w:ascii="Arial" w:hAnsi="Arial" w:cs="Arial"/>
+              </w:rPr>
+            </w:pPr>
+            <w:r>
+              <w:rPr>
+                <w:rFonts w:ascii="Arial" w:hAnsi="Arial" w:cs="Arial"/>
+              </w:rPr>
+              <w:t>PC4</w:t>
+            </w:r>
+          </w:p>
+        </w:tc>
+      </w:tr>
+      <w:tr>
+        <w:tc>
+          <w:tcPr>
+            <w:tcW w:w="2207" w:type="dxa"/>
+          </w:tcPr>
+          <w:p>
+            <w:pPr>
+              <w:jc w:val="center"/>
+              <w:rPr>
+                <w:rFonts w:ascii="Arial" w:hAnsi="Arial" w:cs="Arial"/>
+              </w:rPr>
+            </w:pPr>
+            <w:r>
+              <w:rPr>
+                <w:rFonts w:ascii="Arial" w:hAnsi="Arial" w:cs="Arial"/>
+              </w:rPr>
+              <w:t>F7</w:t>
+            </w:r>
+          </w:p>
+        </w:tc>
+        <w:tc>
+          <w:tcPr>
+            <w:tcW w:w="2207" w:type="dxa"/>
+          </w:tcPr>
+          <w:p>
+            <w:pPr>
+              <w:jc w:val="center"/>
+              <w:rPr>
+                <w:rFonts w:ascii="Arial" w:hAnsi="Arial" w:cs="Arial"/>
+              </w:rPr>
+            </w:pPr>
+            <w:r>
+              <w:rPr>
+                <w:rFonts w:ascii="Arial" w:hAnsi="Arial" w:cs="Arial"/>
+              </w:rPr>
+              <w:t>Comprar producto</w:t>
+            </w:r>
+          </w:p>
+        </w:tc>
+        <w:tc>
+          <w:tcPr>
+            <w:tcW w:w="2207" w:type="dxa"/>
+          </w:tcPr>
+          <w:p>
+            <w:pPr>
+              <w:jc w:val="center"/>
+              <w:rPr>
+                <w:rFonts w:ascii="Arial" w:hAnsi="Arial" w:cs="Arial"/>
+              </w:rPr>
+            </w:pPr>
+            <w:r>
+              <w:rPr>
+                <w:rFonts w:ascii="Arial" w:hAnsi="Arial" w:cs="Arial"/>
+              </w:rPr>
+              <w:t>Alta</w:t>
+            </w:r>
+          </w:p>
+        </w:tc>
+        <w:tc>
+          <w:tcPr>
+            <w:tcW w:w="2207" w:type="dxa"/>
+          </w:tcPr>
+          <w:p>
+            <w:pPr>
+              <w:jc w:val="center"/>
+              <w:rPr>
+                <w:rFonts w:ascii="Arial" w:hAnsi="Arial" w:cs="Arial"/>
+              </w:rPr>
+            </w:pPr>
+            <w:r>
+              <w:rPr>
+                <w:rFonts w:ascii="Arial" w:hAnsi="Arial" w:cs="Arial"/>
+              </w:rPr>
+              <w:t>PC5</w:t>
+            </w:r>
+          </w:p>
+        </w:tc>
+      </w:tr>
+      <w:tr>
+        <w:tc>
+          <w:tcPr>
+            <w:tcW w:w="2207" w:type="dxa"/>
+          </w:tcPr>
+          <w:p>
+            <w:pPr>
+              <w:jc w:val="center"/>
+              <w:rPr>
+                <w:rFonts w:ascii="Arial" w:hAnsi="Arial" w:cs="Arial"/>
+              </w:rPr>
+            </w:pPr>
+            <w:r>
+              <w:rPr>
+                <w:rFonts w:ascii="Arial" w:hAnsi="Arial" w:cs="Arial"/>
+              </w:rPr>
+              <w:t>F8</w:t>
+            </w:r>
+          </w:p>
+        </w:tc>
+        <w:tc>
+          <w:tcPr>
+            <w:tcW w:w="2207" w:type="dxa"/>
+          </w:tcPr>
+          <w:p>
+            <w:pPr>
+              <w:jc w:val="center"/>
+              <w:rPr>
+                <w:rFonts w:ascii="Arial" w:hAnsi="Arial" w:cs="Arial"/>
+              </w:rPr>
+            </w:pPr>
+            <w:r>
+              <w:rPr>
+                <w:rFonts w:ascii="Arial" w:hAnsi="Arial" w:cs="Arial"/>
+              </w:rPr>
+              <w:t>Historial de compras</w:t>
+            </w:r>
+          </w:p>
+        </w:tc>
+        <w:tc>
+          <w:tcPr>
+            <w:tcW w:w="2207" w:type="dxa"/>
+          </w:tcPr>
+          <w:p>
+            <w:pPr>
+              <w:jc w:val="center"/>
+              <w:rPr>
+                <w:rFonts w:ascii="Arial" w:hAnsi="Arial" w:cs="Arial"/>
+              </w:rPr>
+            </w:pPr>
+            <w:r>
+              <w:rPr>
+                <w:rFonts w:ascii="Arial" w:hAnsi="Arial" w:cs="Arial"/>
+              </w:rPr>
+              <w:t>Media</w:t>
+            </w:r>
+          </w:p>
+        </w:tc>
+        <w:tc>
+          <w:tcPr>
+            <w:tcW w:w="2207" w:type="dxa"/>
+          </w:tcPr>
+          <w:p>
+            <w:pPr>
+              <w:jc w:val="center"/>
+              <w:rPr>
+                <w:rFonts w:ascii="Arial" w:hAnsi="Arial" w:cs="Arial"/>
+              </w:rPr>
+            </w:pPr>
+            <w:r>
+              <w:rPr>
+                <w:rFonts w:ascii="Arial" w:hAnsi="Arial" w:cs="Arial"/>
+              </w:rPr>
+              <w:t>PC6</w:t>
+            </w:r>
+          </w:p>
+        </w:tc>
+      </w:tr>
+      <w:tr>
+        <w:tc>
+          <w:tcPr>
+            <w:tcW w:w="2207" w:type="dxa"/>
+          </w:tcPr>
+          <w:p>
+            <w:pPr>
+              <w:jc w:val="center"/>
+              <w:rPr>
+                <w:rFonts w:ascii="Arial" w:hAnsi="Arial" w:cs="Arial"/>
+              </w:rPr>
+            </w:pPr>
+            <w:r>
+              <w:rPr>
+                <w:rFonts w:ascii="Arial" w:hAnsi="Arial" w:cs="Arial"/>
+              </w:rPr>
+              <w:t>F9</w:t>
+            </w:r>
+          </w:p>
+        </w:tc>
+        <w:tc>
+          <w:tcPr>
+            <w:tcW w:w="2207" w:type="dxa"/>
+          </w:tcPr>
+          <w:p>
+            <w:pPr>
+              <w:jc w:val="center"/>
+              <w:rPr>
+                <w:rFonts w:ascii="Arial" w:hAnsi="Arial" w:cs="Arial"/>
+              </w:rPr>
+            </w:pPr>
+            <w:r>
+              <w:rPr>
+                <w:rFonts w:ascii="Arial" w:hAnsi="Arial" w:cs="Arial"/>
+              </w:rPr>
+              <w:t>Productos deseados</w:t>
+            </w:r>
+          </w:p>
+        </w:tc>
+        <w:tc>
+          <w:tcPr>
+            <w:tcW w:w="2207" w:type="dxa"/>
+          </w:tcPr>
+          <w:p>
+            <w:pPr>
+              <w:jc w:val="center"/>
+              <w:rPr>
+                <w:rFonts w:ascii="Arial" w:hAnsi="Arial" w:cs="Arial"/>
+              </w:rPr>
+            </w:pPr>
+            <w:r>
+              <w:rPr>
+                <w:rFonts w:ascii="Arial" w:hAnsi="Arial" w:cs="Arial"/>
+              </w:rPr>
+              <w:t>Media</w:t>
+            </w:r>
+          </w:p>
+        </w:tc>
+        <w:tc>
+          <w:tcPr>
+            <w:tcW w:w="2207" w:type="dxa"/>
+          </w:tcPr>
+          <w:p>
+            <w:pPr>
+              <w:jc w:val="center"/>
+              <w:rPr>
+                <w:rFonts w:ascii="Arial" w:hAnsi="Arial" w:cs="Arial"/>
+              </w:rPr>
+            </w:pPr>
+            <w:r>
+              <w:rPr>
+                <w:rFonts w:ascii="Arial" w:hAnsi="Arial" w:cs="Arial"/>
+              </w:rPr>
+              <w:t>PC9</w:t>
+            </w:r>
+          </w:p>
+        </w:tc>
+      </w:tr>
+      <w:tr>
+        <w:tc>
+          <w:tcPr>
+            <w:tcW w:w="2207" w:type="dxa"/>
+          </w:tcPr>
+          <w:p>
+            <w:pPr>
+              <w:jc w:val="center"/>
+              <w:rPr>
+                <w:rFonts w:ascii="Arial" w:hAnsi="Arial" w:cs="Arial"/>
+              </w:rPr>
+            </w:pPr>
+            <w:r>
+              <w:rPr>
+                <w:rFonts w:ascii="Arial" w:hAnsi="Arial" w:cs="Arial"/>
+              </w:rPr>
+              <w:t>F10</w:t>
+            </w:r>
+          </w:p>
+        </w:tc>
+        <w:tc>
+          <w:tcPr>
+            <w:tcW w:w="2207" w:type="dxa"/>
+          </w:tcPr>
+          <w:p>
+            <w:pPr>
+              <w:jc w:val="center"/>
+              <w:rPr>
+                <w:rFonts w:ascii="Arial" w:hAnsi="Arial" w:cs="Arial"/>
+              </w:rPr>
+            </w:pPr>
+            <w:r>
+              <w:rPr>
+                <w:rFonts w:ascii="Arial" w:hAnsi="Arial" w:cs="Arial"/>
+              </w:rPr>
+              <w:t>Comentarios</w:t>
+            </w:r>
+          </w:p>
+        </w:tc>
+        <w:tc>
+          <w:tcPr>
+            <w:tcW w:w="2207" w:type="dxa"/>
+          </w:tcPr>
+          <w:p>
+            <w:pPr>
+              <w:jc w:val="center"/>
+              <w:rPr>
+                <w:rFonts w:ascii="Arial" w:hAnsi="Arial" w:cs="Arial"/>
+              </w:rPr>
+            </w:pPr>
+            <w:r>
+              <w:rPr>
+                <w:rFonts w:ascii="Arial" w:hAnsi="Arial" w:cs="Arial"/>
+              </w:rPr>
+              <w:t>Alta</w:t>
+            </w:r>
+          </w:p>
+        </w:tc>
+        <w:tc>
+          <w:tcPr>
+            <w:tcW w:w="2207" w:type="dxa"/>
+          </w:tcPr>
+          <w:p>
+            <w:pPr>
+              <w:jc w:val="center"/>
+              <w:rPr>
+                <w:rFonts w:ascii="Arial" w:hAnsi="Arial" w:cs="Arial"/>
+              </w:rPr>
+            </w:pPr>
+            <w:r>
+              <w:rPr>
+                <w:rFonts w:ascii="Arial" w:hAnsi="Arial" w:cs="Arial"/>
+              </w:rPr>
+              <w:t>PC8</w:t>
+            </w:r>
+          </w:p>
+        </w:tc>
+      </w:tr>
+      <w:tr>
+        <w:tc>
+          <w:tcPr>
+            <w:tcW w:w="2207" w:type="dxa"/>
+          </w:tcPr>
+          <w:p>
+            <w:pPr>
+              <w:jc w:val="center"/>
+              <w:rPr>
+                <w:rFonts w:ascii="Arial" w:hAnsi="Arial" w:cs="Arial"/>
+              </w:rPr>
+            </w:pPr>
+            <w:r>
+              <w:rPr>
+                <w:rFonts w:ascii="Arial" w:hAnsi="Arial" w:cs="Arial"/>
+              </w:rPr>
+              <w:t>F11</w:t>
+            </w:r>
+          </w:p>
+        </w:tc>
+        <w:tc>
+          <w:tcPr>
+            <w:tcW w:w="2207" w:type="dxa"/>
+          </w:tcPr>
+          <w:p>
+            <w:pPr>
+              <w:jc w:val="center"/>
+              <w:rPr>
+                <w:rFonts w:ascii="Arial" w:hAnsi="Arial" w:cs="Arial"/>
+              </w:rPr>
+            </w:pPr>
+            <w:r>
+              <w:rPr>
+                <w:rFonts w:ascii="Arial" w:hAnsi="Arial" w:cs="Arial"/>
+              </w:rPr>
+              <w:t>Detalles de productos</w:t>
+            </w:r>
+          </w:p>
+        </w:tc>
+        <w:tc>
+          <w:tcPr>
+            <w:tcW w:w="2207" w:type="dxa"/>
+          </w:tcPr>
+          <w:p>
+            <w:pPr>
+              <w:jc w:val="center"/>
+              <w:rPr>
+                <w:rFonts w:ascii="Arial" w:hAnsi="Arial" w:cs="Arial"/>
+              </w:rPr>
+            </w:pPr>
+            <w:r>
+              <w:rPr>
+                <w:rFonts w:ascii="Arial" w:hAnsi="Arial" w:cs="Arial"/>
+              </w:rPr>
+              <w:t>Alta</w:t>
+            </w:r>
+          </w:p>
+        </w:tc>
+        <w:tc>
+          <w:tcPr>
+            <w:tcW w:w="2207" w:type="dxa"/>
+          </w:tcPr>
+          <w:p>
+            <w:pPr>
+              <w:jc w:val="center"/>
+              <w:rPr>
+                <w:rFonts w:ascii="Arial" w:hAnsi="Arial" w:cs="Arial"/>
+              </w:rPr>
+            </w:pPr>
+            <w:r>
+              <w:rPr>
+                <w:rFonts w:ascii="Arial" w:hAnsi="Arial" w:cs="Arial"/>
+              </w:rPr>
+              <w:t>PC7</w:t>
+            </w:r>
           </w:p>
         </w:tc>
       </w:tr>
@@ -9665,15 +10586,6 @@
   </w:num>
   <w:num w:numId="35">
     <w:abstractNumId w:val="1"/>
-    <w:lvlOverride w:ilvl="0"/>
-    <w:lvlOverride w:ilvl="1"/>
-    <w:lvlOverride w:ilvl="2"/>
-    <w:lvlOverride w:ilvl="3"/>
-    <w:lvlOverride w:ilvl="4"/>
-    <w:lvlOverride w:ilvl="5"/>
-    <w:lvlOverride w:ilvl="6"/>
-    <w:lvlOverride w:ilvl="7"/>
-    <w:lvlOverride w:ilvl="8"/>
   </w:num>
   <w:num w:numId="36">
     <w:abstractNumId w:val="9"/>
@@ -10643,6 +11555,30 @@
       <w:contextualSpacing/>
     </w:pPr>
   </w:style>
+  <w:style w:type="table" w:customStyle="1" w:styleId="Tablaconcuadrcula1">
+    <w:name w:val="Tabla con cuadrícula1"/>
+    <w:basedOn w:val="Tablanormal"/>
+    <w:next w:val="Tablaconcuadrcula"/>
+    <w:uiPriority w:val="39"/>
+    <w:rsid w:val="00466F16"/>
+    <w:pPr>
+      <w:spacing w:after="0" w:line="240" w:lineRule="auto"/>
+    </w:pPr>
+    <w:rPr>
+      <w:rFonts w:eastAsiaTheme="minorHAnsi"/>
+      <w:lang w:val="es-MX" w:eastAsia="en-US"/>
+    </w:rPr>
+    <w:tblPr>
+      <w:tblBorders>
+        <w:top w:val="single" w:sz="4" w:space="0" w:color="auto"/>
+        <w:left w:val="single" w:sz="4" w:space="0" w:color="auto"/>
+        <w:bottom w:val="single" w:sz="4" w:space="0" w:color="auto"/>
+        <w:right w:val="single" w:sz="4" w:space="0" w:color="auto"/>
+        <w:insideH w:val="single" w:sz="4" w:space="0" w:color="auto"/>
+        <w:insideV w:val="single" w:sz="4" w:space="0" w:color="auto"/>
+      </w:tblBorders>
+    </w:tblPr>
+  </w:style>
 </w:styles>
 </file>
 

</xml_diff>

<commit_message>
Se agrego informacion a la tabla del punto 4
</commit_message>
<xml_diff>
--- a/Visión & Alcance.docx
+++ b/Visión & Alcance.docx
@@ -2923,26 +2923,20 @@
                 <w:szCs w:val="20"/>
               </w:rPr>
             </w:pPr>
-          </w:p>
-        </w:tc>
-        <w:tc>
-          <w:tcPr>
-            <w:tcW w:w="2123" w:type="dxa"/>
-          </w:tcPr>
-          <w:p>
-            <w:pPr>
+            <w:r>
               <w:rPr>
                 <w:rFonts w:ascii="Arial" w:hAnsi="Arial" w:cs="Arial"/>
                 <w:bCs/>
                 <w:sz w:val="20"/>
                 <w:szCs w:val="20"/>
               </w:rPr>
-            </w:pPr>
-          </w:p>
-        </w:tc>
-        <w:tc>
-          <w:tcPr>
-            <w:tcW w:w="2124" w:type="dxa"/>
+              <w:t>Axel Guzman</w:t>
+            </w:r>
+          </w:p>
+        </w:tc>
+        <w:tc>
+          <w:tcPr>
+            <w:tcW w:w="2123" w:type="dxa"/>
           </w:tcPr>
           <w:p>
             <w:pPr>
@@ -2953,21 +2947,63 @@
                 <w:szCs w:val="20"/>
               </w:rPr>
             </w:pPr>
-          </w:p>
-        </w:tc>
-        <w:tc>
-          <w:tcPr>
-            <w:tcW w:w="2124" w:type="dxa"/>
-          </w:tcPr>
-          <w:p>
-            <w:pPr>
+            <w:r>
               <w:rPr>
                 <w:rFonts w:ascii="Arial" w:hAnsi="Arial" w:cs="Arial"/>
                 <w:bCs/>
                 <w:sz w:val="20"/>
                 <w:szCs w:val="20"/>
               </w:rPr>
-            </w:pPr>
+              <w:t>25/11/21</w:t>
+            </w:r>
+          </w:p>
+        </w:tc>
+        <w:tc>
+          <w:tcPr>
+            <w:tcW w:w="2124" w:type="dxa"/>
+          </w:tcPr>
+          <w:p>
+            <w:pPr>
+              <w:rPr>
+                <w:rFonts w:ascii="Arial" w:hAnsi="Arial" w:cs="Arial"/>
+                <w:bCs/>
+                <w:sz w:val="20"/>
+                <w:szCs w:val="20"/>
+              </w:rPr>
+            </w:pPr>
+            <w:r>
+              <w:rPr>
+                <w:rFonts w:ascii="Arial" w:hAnsi="Arial" w:cs="Arial"/>
+                <w:bCs/>
+                <w:sz w:val="20"/>
+                <w:szCs w:val="20"/>
+              </w:rPr>
+              <w:t>Agregar texto del punto 4</w:t>
+            </w:r>
+          </w:p>
+        </w:tc>
+        <w:tc>
+          <w:tcPr>
+            <w:tcW w:w="2124" w:type="dxa"/>
+          </w:tcPr>
+          <w:p>
+            <w:pPr>
+              <w:rPr>
+                <w:rFonts w:ascii="Arial" w:hAnsi="Arial" w:cs="Arial"/>
+                <w:bCs/>
+                <w:sz w:val="20"/>
+                <w:szCs w:val="20"/>
+              </w:rPr>
+            </w:pPr>
+            <w:r>
+              <w:rPr>
+                <w:rFonts w:ascii="Arial" w:hAnsi="Arial" w:cs="Arial"/>
+                <w:bCs/>
+                <w:sz w:val="20"/>
+                <w:szCs w:val="20"/>
+              </w:rPr>
+              <w:t>4</w:t>
+            </w:r>
           </w:p>
         </w:tc>
       </w:tr>
@@ -7227,14 +7263,13 @@
     <w:tbl>
       <w:tblPr>
         <w:tblStyle w:val="Tablaconcuadrcula"/>
-        <w:tblW w:w="0" w:type="auto"/>
+        <w:tblW w:w="8784" w:type="dxa"/>
         <w:tblLook w:val="04A0" w:firstRow="1" w:lastRow="0" w:firstColumn="1" w:lastColumn="0" w:noHBand="0" w:noVBand="1"/>
       </w:tblPr>
       <w:tblGrid>
         <w:gridCol w:w="2025"/>
-        <w:gridCol w:w="2691"/>
-        <w:gridCol w:w="1889"/>
-        <w:gridCol w:w="1889"/>
+        <w:gridCol w:w="4340"/>
+        <w:gridCol w:w="2419"/>
       </w:tblGrid>
       <w:tr>
         <w:tc>
@@ -7266,7 +7301,7 @@
         </w:tc>
         <w:tc>
           <w:tcPr>
-            <w:tcW w:w="2691" w:type="dxa"/>
+            <w:tcW w:w="4340" w:type="dxa"/>
           </w:tcPr>
           <w:p>
             <w:pPr>
@@ -7293,7 +7328,7 @@
         </w:tc>
         <w:tc>
           <w:tcPr>
-            <w:tcW w:w="1889" w:type="dxa"/>
+            <w:tcW w:w="2419" w:type="dxa"/>
           </w:tcPr>
           <w:p>
             <w:pPr>
@@ -7318,33 +7353,6 @@
             </w:r>
           </w:p>
         </w:tc>
-        <w:tc>
-          <w:tcPr>
-            <w:tcW w:w="1889" w:type="dxa"/>
-          </w:tcPr>
-          <w:p>
-            <w:pPr>
-              <w:jc w:val="center"/>
-              <w:rPr>
-                <w:rFonts w:ascii="Arial" w:hAnsi="Arial" w:cs="Arial"/>
-                <w:b/>
-                <w:bCs/>
-                <w:sz w:val="24"/>
-                <w:szCs w:val="24"/>
-              </w:rPr>
-            </w:pPr>
-            <w:r>
-              <w:rPr>
-                <w:rFonts w:ascii="Arial" w:hAnsi="Arial" w:cs="Arial"/>
-                <w:b/>
-                <w:bCs/>
-                <w:sz w:val="24"/>
-                <w:szCs w:val="24"/>
-              </w:rPr>
-              <w:t>Funcionalidad</w:t>
-            </w:r>
-          </w:p>
-        </w:tc>
       </w:tr>
       <w:tr>
         <w:tc>
@@ -7353,54 +7361,66 @@
           </w:tcPr>
           <w:p>
             <w:pPr>
-              <w:rPr>
-                <w:rFonts w:ascii="Arial" w:hAnsi="Arial" w:cs="Arial"/>
-                <w:sz w:val="24"/>
-                <w:szCs w:val="24"/>
-              </w:rPr>
-            </w:pPr>
-          </w:p>
-        </w:tc>
-        <w:tc>
-          <w:tcPr>
-            <w:tcW w:w="2691" w:type="dxa"/>
-          </w:tcPr>
-          <w:p>
-            <w:pPr>
-              <w:rPr>
-                <w:rFonts w:ascii="Arial" w:hAnsi="Arial" w:cs="Arial"/>
-                <w:sz w:val="24"/>
-                <w:szCs w:val="24"/>
-              </w:rPr>
-            </w:pPr>
-          </w:p>
-        </w:tc>
-        <w:tc>
-          <w:tcPr>
-            <w:tcW w:w="1889" w:type="dxa"/>
-          </w:tcPr>
-          <w:p>
-            <w:pPr>
-              <w:rPr>
-                <w:rFonts w:ascii="Arial" w:hAnsi="Arial" w:cs="Arial"/>
-                <w:sz w:val="24"/>
-                <w:szCs w:val="24"/>
-              </w:rPr>
-            </w:pPr>
-          </w:p>
-        </w:tc>
-        <w:tc>
-          <w:tcPr>
-            <w:tcW w:w="1889" w:type="dxa"/>
-          </w:tcPr>
-          <w:p>
-            <w:pPr>
-              <w:rPr>
-                <w:rFonts w:ascii="Arial" w:hAnsi="Arial" w:cs="Arial"/>
-                <w:sz w:val="24"/>
-                <w:szCs w:val="24"/>
-              </w:rPr>
-            </w:pPr>
+              <w:jc w:val="center"/>
+              <w:rPr>
+                <w:rFonts w:ascii="Arial" w:hAnsi="Arial" w:cs="Arial"/>
+                <w:sz w:val="24"/>
+                <w:szCs w:val="24"/>
+              </w:rPr>
+            </w:pPr>
+            <w:r>
+              <w:rPr>
+                <w:rFonts w:ascii="Arial" w:hAnsi="Arial" w:cs="Arial"/>
+                <w:sz w:val="24"/>
+                <w:szCs w:val="24"/>
+              </w:rPr>
+              <w:t>E1</w:t>
+            </w:r>
+          </w:p>
+        </w:tc>
+        <w:tc>
+          <w:tcPr>
+            <w:tcW w:w="4340" w:type="dxa"/>
+          </w:tcPr>
+          <w:p>
+            <w:pPr>
+              <w:rPr>
+                <w:rFonts w:ascii="Arial" w:hAnsi="Arial" w:cs="Arial"/>
+                <w:sz w:val="24"/>
+                <w:szCs w:val="24"/>
+              </w:rPr>
+            </w:pPr>
+            <w:r>
+              <w:rPr>
+                <w:rFonts w:ascii="Arial" w:hAnsi="Arial" w:cs="Arial"/>
+                <w:sz w:val="24"/>
+                <w:szCs w:val="24"/>
+              </w:rPr>
+              <w:t>Administración de Cuentas</w:t>
+            </w:r>
+          </w:p>
+        </w:tc>
+        <w:tc>
+          <w:tcPr>
+            <w:tcW w:w="2419" w:type="dxa"/>
+          </w:tcPr>
+          <w:p>
+            <w:pPr>
+              <w:jc w:val="center"/>
+              <w:rPr>
+                <w:rFonts w:ascii="Arial" w:hAnsi="Arial" w:cs="Arial"/>
+                <w:sz w:val="24"/>
+                <w:szCs w:val="24"/>
+              </w:rPr>
+            </w:pPr>
+            <w:r>
+              <w:rPr>
+                <w:rFonts w:ascii="Arial" w:hAnsi="Arial" w:cs="Arial"/>
+                <w:sz w:val="24"/>
+                <w:szCs w:val="24"/>
+              </w:rPr>
+              <w:t>F2</w:t>
+            </w:r>
           </w:p>
         </w:tc>
       </w:tr>
@@ -7411,54 +7431,696 @@
           </w:tcPr>
           <w:p>
             <w:pPr>
-              <w:rPr>
-                <w:rFonts w:ascii="Arial" w:hAnsi="Arial" w:cs="Arial"/>
-                <w:sz w:val="24"/>
-                <w:szCs w:val="24"/>
-              </w:rPr>
-            </w:pPr>
-          </w:p>
-        </w:tc>
-        <w:tc>
-          <w:tcPr>
-            <w:tcW w:w="2691" w:type="dxa"/>
-          </w:tcPr>
-          <w:p>
-            <w:pPr>
-              <w:rPr>
-                <w:rFonts w:ascii="Arial" w:hAnsi="Arial" w:cs="Arial"/>
-                <w:sz w:val="24"/>
-                <w:szCs w:val="24"/>
-              </w:rPr>
-            </w:pPr>
-          </w:p>
-        </w:tc>
-        <w:tc>
-          <w:tcPr>
-            <w:tcW w:w="1889" w:type="dxa"/>
-          </w:tcPr>
-          <w:p>
-            <w:pPr>
-              <w:rPr>
-                <w:rFonts w:ascii="Arial" w:hAnsi="Arial" w:cs="Arial"/>
-                <w:sz w:val="24"/>
-                <w:szCs w:val="24"/>
-              </w:rPr>
-            </w:pPr>
-          </w:p>
-        </w:tc>
-        <w:tc>
-          <w:tcPr>
-            <w:tcW w:w="1889" w:type="dxa"/>
-          </w:tcPr>
-          <w:p>
-            <w:pPr>
-              <w:rPr>
-                <w:rFonts w:ascii="Arial" w:hAnsi="Arial" w:cs="Arial"/>
-                <w:sz w:val="24"/>
-                <w:szCs w:val="24"/>
-              </w:rPr>
-            </w:pPr>
+              <w:jc w:val="center"/>
+              <w:rPr>
+                <w:rFonts w:ascii="Arial" w:hAnsi="Arial" w:cs="Arial"/>
+                <w:sz w:val="24"/>
+                <w:szCs w:val="24"/>
+              </w:rPr>
+            </w:pPr>
+            <w:r>
+              <w:rPr>
+                <w:rFonts w:ascii="Arial" w:hAnsi="Arial" w:cs="Arial"/>
+                <w:sz w:val="24"/>
+                <w:szCs w:val="24"/>
+              </w:rPr>
+              <w:t>E1</w:t>
+            </w:r>
+          </w:p>
+        </w:tc>
+        <w:tc>
+          <w:tcPr>
+            <w:tcW w:w="4340" w:type="dxa"/>
+          </w:tcPr>
+          <w:p>
+            <w:pPr>
+              <w:rPr>
+                <w:rFonts w:ascii="Arial" w:hAnsi="Arial" w:cs="Arial"/>
+                <w:sz w:val="24"/>
+                <w:szCs w:val="24"/>
+              </w:rPr>
+            </w:pPr>
+            <w:r>
+              <w:rPr>
+                <w:rFonts w:ascii="Arial" w:hAnsi="Arial" w:cs="Arial"/>
+                <w:sz w:val="24"/>
+                <w:szCs w:val="24"/>
+              </w:rPr>
+              <w:t>Compras</w:t>
+            </w:r>
+          </w:p>
+        </w:tc>
+        <w:tc>
+          <w:tcPr>
+            <w:tcW w:w="2419" w:type="dxa"/>
+          </w:tcPr>
+          <w:p>
+            <w:pPr>
+              <w:jc w:val="center"/>
+              <w:rPr>
+                <w:rFonts w:ascii="Arial" w:hAnsi="Arial" w:cs="Arial"/>
+                <w:sz w:val="24"/>
+                <w:szCs w:val="24"/>
+              </w:rPr>
+            </w:pPr>
+            <w:r>
+              <w:rPr>
+                <w:rFonts w:ascii="Arial" w:hAnsi="Arial" w:cs="Arial"/>
+                <w:sz w:val="24"/>
+                <w:szCs w:val="24"/>
+              </w:rPr>
+              <w:t>F7</w:t>
+            </w:r>
+          </w:p>
+        </w:tc>
+      </w:tr>
+      <w:tr>
+        <w:tc>
+          <w:tcPr>
+            <w:tcW w:w="2025" w:type="dxa"/>
+          </w:tcPr>
+          <w:p>
+            <w:pPr>
+              <w:jc w:val="center"/>
+              <w:rPr>
+                <w:rFonts w:ascii="Arial" w:hAnsi="Arial" w:cs="Arial"/>
+                <w:sz w:val="24"/>
+                <w:szCs w:val="24"/>
+              </w:rPr>
+            </w:pPr>
+            <w:r>
+              <w:rPr>
+                <w:rFonts w:ascii="Arial" w:hAnsi="Arial" w:cs="Arial"/>
+                <w:sz w:val="24"/>
+                <w:szCs w:val="24"/>
+              </w:rPr>
+              <w:t>E1</w:t>
+            </w:r>
+          </w:p>
+        </w:tc>
+        <w:tc>
+          <w:tcPr>
+            <w:tcW w:w="4340" w:type="dxa"/>
+          </w:tcPr>
+          <w:p>
+            <w:pPr>
+              <w:rPr>
+                <w:rFonts w:ascii="Arial" w:hAnsi="Arial" w:cs="Arial"/>
+                <w:sz w:val="24"/>
+                <w:szCs w:val="24"/>
+              </w:rPr>
+            </w:pPr>
+            <w:r>
+              <w:rPr>
+                <w:rFonts w:ascii="Arial" w:hAnsi="Arial" w:cs="Arial"/>
+                <w:sz w:val="24"/>
+                <w:szCs w:val="24"/>
+              </w:rPr>
+              <w:t>Diseño de pagina</w:t>
+            </w:r>
+          </w:p>
+        </w:tc>
+        <w:tc>
+          <w:tcPr>
+            <w:tcW w:w="2419" w:type="dxa"/>
+          </w:tcPr>
+          <w:p>
+            <w:pPr>
+              <w:jc w:val="center"/>
+              <w:rPr>
+                <w:rFonts w:ascii="Arial" w:hAnsi="Arial" w:cs="Arial"/>
+                <w:sz w:val="24"/>
+                <w:szCs w:val="24"/>
+              </w:rPr>
+            </w:pPr>
+            <w:r>
+              <w:rPr>
+                <w:rFonts w:ascii="Arial" w:hAnsi="Arial" w:cs="Arial"/>
+                <w:sz w:val="24"/>
+                <w:szCs w:val="24"/>
+              </w:rPr>
+              <w:t>F10</w:t>
+            </w:r>
+          </w:p>
+        </w:tc>
+      </w:tr>
+      <w:tr>
+        <w:tc>
+          <w:tcPr>
+            <w:tcW w:w="2025" w:type="dxa"/>
+          </w:tcPr>
+          <w:p>
+            <w:pPr>
+              <w:jc w:val="center"/>
+              <w:rPr>
+                <w:rFonts w:ascii="Arial" w:hAnsi="Arial" w:cs="Arial"/>
+                <w:sz w:val="24"/>
+                <w:szCs w:val="24"/>
+              </w:rPr>
+            </w:pPr>
+            <w:r>
+              <w:rPr>
+                <w:rFonts w:ascii="Arial" w:hAnsi="Arial" w:cs="Arial"/>
+                <w:sz w:val="24"/>
+                <w:szCs w:val="24"/>
+              </w:rPr>
+              <w:t>E1</w:t>
+            </w:r>
+          </w:p>
+        </w:tc>
+        <w:tc>
+          <w:tcPr>
+            <w:tcW w:w="4340" w:type="dxa"/>
+          </w:tcPr>
+          <w:p>
+            <w:pPr>
+              <w:rPr>
+                <w:rFonts w:ascii="Arial" w:hAnsi="Arial" w:cs="Arial"/>
+                <w:sz w:val="24"/>
+                <w:szCs w:val="24"/>
+              </w:rPr>
+            </w:pPr>
+            <w:r>
+              <w:rPr>
+                <w:rFonts w:ascii="Arial" w:hAnsi="Arial" w:cs="Arial"/>
+                <w:sz w:val="24"/>
+                <w:szCs w:val="24"/>
+              </w:rPr>
+              <w:t>Administración del inventario</w:t>
+            </w:r>
+          </w:p>
+        </w:tc>
+        <w:tc>
+          <w:tcPr>
+            <w:tcW w:w="2419" w:type="dxa"/>
+          </w:tcPr>
+          <w:p>
+            <w:pPr>
+              <w:jc w:val="center"/>
+              <w:rPr>
+                <w:rFonts w:ascii="Arial" w:hAnsi="Arial" w:cs="Arial"/>
+                <w:sz w:val="24"/>
+                <w:szCs w:val="24"/>
+              </w:rPr>
+            </w:pPr>
+            <w:r>
+              <w:rPr>
+                <w:rFonts w:ascii="Arial" w:hAnsi="Arial" w:cs="Arial"/>
+                <w:sz w:val="24"/>
+                <w:szCs w:val="24"/>
+              </w:rPr>
+              <w:t>F11</w:t>
+            </w:r>
+          </w:p>
+        </w:tc>
+      </w:tr>
+      <w:tr>
+        <w:tc>
+          <w:tcPr>
+            <w:tcW w:w="2025" w:type="dxa"/>
+          </w:tcPr>
+          <w:p>
+            <w:pPr>
+              <w:jc w:val="center"/>
+              <w:rPr>
+                <w:rFonts w:ascii="Arial" w:hAnsi="Arial" w:cs="Arial"/>
+                <w:sz w:val="24"/>
+                <w:szCs w:val="24"/>
+              </w:rPr>
+            </w:pPr>
+            <w:r>
+              <w:rPr>
+                <w:rFonts w:ascii="Arial" w:hAnsi="Arial" w:cs="Arial"/>
+                <w:sz w:val="24"/>
+                <w:szCs w:val="24"/>
+              </w:rPr>
+              <w:t>E1</w:t>
+            </w:r>
+          </w:p>
+        </w:tc>
+        <w:tc>
+          <w:tcPr>
+            <w:tcW w:w="4340" w:type="dxa"/>
+          </w:tcPr>
+          <w:p>
+            <w:pPr>
+              <w:rPr>
+                <w:rFonts w:ascii="Arial" w:hAnsi="Arial" w:cs="Arial"/>
+                <w:sz w:val="24"/>
+                <w:szCs w:val="24"/>
+              </w:rPr>
+            </w:pPr>
+            <w:r>
+              <w:rPr>
+                <w:rFonts w:ascii="Arial" w:hAnsi="Arial" w:cs="Arial"/>
+                <w:sz w:val="24"/>
+                <w:szCs w:val="24"/>
+              </w:rPr>
+              <w:t>Compras</w:t>
+            </w:r>
+          </w:p>
+        </w:tc>
+        <w:tc>
+          <w:tcPr>
+            <w:tcW w:w="2419" w:type="dxa"/>
+          </w:tcPr>
+          <w:p>
+            <w:pPr>
+              <w:jc w:val="center"/>
+              <w:rPr>
+                <w:rFonts w:ascii="Arial" w:hAnsi="Arial" w:cs="Arial"/>
+                <w:sz w:val="24"/>
+                <w:szCs w:val="24"/>
+              </w:rPr>
+            </w:pPr>
+            <w:r>
+              <w:rPr>
+                <w:rFonts w:ascii="Arial" w:hAnsi="Arial" w:cs="Arial"/>
+                <w:sz w:val="24"/>
+                <w:szCs w:val="24"/>
+              </w:rPr>
+              <w:t>F3</w:t>
+            </w:r>
+          </w:p>
+        </w:tc>
+      </w:tr>
+      <w:tr>
+        <w:tc>
+          <w:tcPr>
+            <w:tcW w:w="2025" w:type="dxa"/>
+          </w:tcPr>
+          <w:p>
+            <w:pPr>
+              <w:jc w:val="center"/>
+              <w:rPr>
+                <w:rFonts w:ascii="Arial" w:hAnsi="Arial" w:cs="Arial"/>
+                <w:sz w:val="24"/>
+                <w:szCs w:val="24"/>
+              </w:rPr>
+            </w:pPr>
+            <w:r>
+              <w:rPr>
+                <w:rFonts w:ascii="Arial" w:hAnsi="Arial" w:cs="Arial"/>
+                <w:sz w:val="24"/>
+                <w:szCs w:val="24"/>
+              </w:rPr>
+              <w:t>E1</w:t>
+            </w:r>
+          </w:p>
+        </w:tc>
+        <w:tc>
+          <w:tcPr>
+            <w:tcW w:w="4340" w:type="dxa"/>
+          </w:tcPr>
+          <w:p>
+            <w:pPr>
+              <w:rPr>
+                <w:rFonts w:ascii="Arial" w:hAnsi="Arial" w:cs="Arial"/>
+                <w:sz w:val="24"/>
+                <w:szCs w:val="24"/>
+              </w:rPr>
+            </w:pPr>
+            <w:r>
+              <w:rPr>
+                <w:rFonts w:ascii="Arial" w:hAnsi="Arial" w:cs="Arial"/>
+                <w:sz w:val="24"/>
+                <w:szCs w:val="24"/>
+              </w:rPr>
+              <w:t>Compras</w:t>
+            </w:r>
+          </w:p>
+        </w:tc>
+        <w:tc>
+          <w:tcPr>
+            <w:tcW w:w="2419" w:type="dxa"/>
+          </w:tcPr>
+          <w:p>
+            <w:pPr>
+              <w:jc w:val="center"/>
+              <w:rPr>
+                <w:rFonts w:ascii="Arial" w:hAnsi="Arial" w:cs="Arial"/>
+                <w:sz w:val="24"/>
+                <w:szCs w:val="24"/>
+              </w:rPr>
+            </w:pPr>
+            <w:r>
+              <w:rPr>
+                <w:rFonts w:ascii="Arial" w:hAnsi="Arial" w:cs="Arial"/>
+                <w:sz w:val="24"/>
+                <w:szCs w:val="24"/>
+              </w:rPr>
+              <w:t>F4</w:t>
+            </w:r>
+          </w:p>
+        </w:tc>
+      </w:tr>
+      <w:tr>
+        <w:tc>
+          <w:tcPr>
+            <w:tcW w:w="2025" w:type="dxa"/>
+          </w:tcPr>
+          <w:p>
+            <w:pPr>
+              <w:jc w:val="center"/>
+              <w:rPr>
+                <w:rFonts w:ascii="Arial" w:hAnsi="Arial" w:cs="Arial"/>
+                <w:sz w:val="24"/>
+                <w:szCs w:val="24"/>
+              </w:rPr>
+            </w:pPr>
+            <w:r>
+              <w:rPr>
+                <w:rFonts w:ascii="Arial" w:hAnsi="Arial" w:cs="Arial"/>
+                <w:sz w:val="24"/>
+                <w:szCs w:val="24"/>
+              </w:rPr>
+              <w:t>E1</w:t>
+            </w:r>
+          </w:p>
+        </w:tc>
+        <w:tc>
+          <w:tcPr>
+            <w:tcW w:w="4340" w:type="dxa"/>
+          </w:tcPr>
+          <w:p>
+            <w:pPr>
+              <w:rPr>
+                <w:rFonts w:ascii="Arial" w:hAnsi="Arial" w:cs="Arial"/>
+                <w:sz w:val="24"/>
+                <w:szCs w:val="24"/>
+              </w:rPr>
+            </w:pPr>
+            <w:r>
+              <w:rPr>
+                <w:rFonts w:ascii="Arial" w:hAnsi="Arial" w:cs="Arial"/>
+                <w:sz w:val="24"/>
+                <w:szCs w:val="24"/>
+              </w:rPr>
+              <w:t>Administración de Cuentas</w:t>
+            </w:r>
+          </w:p>
+        </w:tc>
+        <w:tc>
+          <w:tcPr>
+            <w:tcW w:w="2419" w:type="dxa"/>
+          </w:tcPr>
+          <w:p>
+            <w:pPr>
+              <w:jc w:val="center"/>
+              <w:rPr>
+                <w:rFonts w:ascii="Arial" w:hAnsi="Arial" w:cs="Arial"/>
+                <w:sz w:val="24"/>
+                <w:szCs w:val="24"/>
+              </w:rPr>
+            </w:pPr>
+            <w:r>
+              <w:rPr>
+                <w:rFonts w:ascii="Arial" w:hAnsi="Arial" w:cs="Arial"/>
+                <w:sz w:val="24"/>
+                <w:szCs w:val="24"/>
+              </w:rPr>
+              <w:t>F5</w:t>
+            </w:r>
+          </w:p>
+        </w:tc>
+      </w:tr>
+      <w:tr>
+        <w:tc>
+          <w:tcPr>
+            <w:tcW w:w="2025" w:type="dxa"/>
+          </w:tcPr>
+          <w:p>
+            <w:pPr>
+              <w:jc w:val="center"/>
+              <w:rPr>
+                <w:rFonts w:ascii="Arial" w:hAnsi="Arial" w:cs="Arial"/>
+                <w:sz w:val="24"/>
+                <w:szCs w:val="24"/>
+              </w:rPr>
+            </w:pPr>
+            <w:r>
+              <w:rPr>
+                <w:rFonts w:ascii="Arial" w:hAnsi="Arial" w:cs="Arial"/>
+                <w:sz w:val="24"/>
+                <w:szCs w:val="24"/>
+              </w:rPr>
+              <w:t>E1</w:t>
+            </w:r>
+          </w:p>
+        </w:tc>
+        <w:tc>
+          <w:tcPr>
+            <w:tcW w:w="4340" w:type="dxa"/>
+          </w:tcPr>
+          <w:p>
+            <w:pPr>
+              <w:rPr>
+                <w:rFonts w:ascii="Arial" w:hAnsi="Arial" w:cs="Arial"/>
+                <w:sz w:val="24"/>
+                <w:szCs w:val="24"/>
+              </w:rPr>
+            </w:pPr>
+            <w:r>
+              <w:rPr>
+                <w:rFonts w:ascii="Arial" w:hAnsi="Arial" w:cs="Arial"/>
+                <w:sz w:val="24"/>
+                <w:szCs w:val="24"/>
+              </w:rPr>
+              <w:t>Administración de Cuentas</w:t>
+            </w:r>
+          </w:p>
+        </w:tc>
+        <w:tc>
+          <w:tcPr>
+            <w:tcW w:w="2419" w:type="dxa"/>
+          </w:tcPr>
+          <w:p>
+            <w:pPr>
+              <w:jc w:val="center"/>
+              <w:rPr>
+                <w:rFonts w:ascii="Arial" w:hAnsi="Arial" w:cs="Arial"/>
+                <w:sz w:val="24"/>
+                <w:szCs w:val="24"/>
+              </w:rPr>
+            </w:pPr>
+            <w:r>
+              <w:rPr>
+                <w:rFonts w:ascii="Arial" w:hAnsi="Arial" w:cs="Arial"/>
+                <w:sz w:val="24"/>
+                <w:szCs w:val="24"/>
+              </w:rPr>
+              <w:t>F6</w:t>
+            </w:r>
+          </w:p>
+        </w:tc>
+      </w:tr>
+      <w:tr>
+        <w:tc>
+          <w:tcPr>
+            <w:tcW w:w="2025" w:type="dxa"/>
+          </w:tcPr>
+          <w:p>
+            <w:pPr>
+              <w:jc w:val="center"/>
+              <w:rPr>
+                <w:rFonts w:ascii="Arial" w:hAnsi="Arial" w:cs="Arial"/>
+                <w:sz w:val="24"/>
+                <w:szCs w:val="24"/>
+              </w:rPr>
+            </w:pPr>
+            <w:r>
+              <w:rPr>
+                <w:rFonts w:ascii="Arial" w:hAnsi="Arial" w:cs="Arial"/>
+                <w:sz w:val="24"/>
+                <w:szCs w:val="24"/>
+              </w:rPr>
+              <w:t>E1</w:t>
+            </w:r>
+          </w:p>
+        </w:tc>
+        <w:tc>
+          <w:tcPr>
+            <w:tcW w:w="4340" w:type="dxa"/>
+          </w:tcPr>
+          <w:p>
+            <w:pPr>
+              <w:rPr>
+                <w:rFonts w:ascii="Arial" w:hAnsi="Arial" w:cs="Arial"/>
+                <w:sz w:val="24"/>
+                <w:szCs w:val="24"/>
+              </w:rPr>
+            </w:pPr>
+            <w:r>
+              <w:rPr>
+                <w:rFonts w:ascii="Arial" w:hAnsi="Arial" w:cs="Arial"/>
+                <w:sz w:val="24"/>
+                <w:szCs w:val="24"/>
+              </w:rPr>
+              <w:t>Administración del inventario</w:t>
+            </w:r>
+          </w:p>
+        </w:tc>
+        <w:tc>
+          <w:tcPr>
+            <w:tcW w:w="2419" w:type="dxa"/>
+          </w:tcPr>
+          <w:p>
+            <w:pPr>
+              <w:jc w:val="center"/>
+              <w:rPr>
+                <w:rFonts w:ascii="Arial" w:hAnsi="Arial" w:cs="Arial"/>
+                <w:sz w:val="24"/>
+                <w:szCs w:val="24"/>
+              </w:rPr>
+            </w:pPr>
+            <w:r>
+              <w:rPr>
+                <w:rFonts w:ascii="Arial" w:hAnsi="Arial" w:cs="Arial"/>
+                <w:sz w:val="24"/>
+                <w:szCs w:val="24"/>
+              </w:rPr>
+              <w:t>F1</w:t>
+            </w:r>
+          </w:p>
+        </w:tc>
+      </w:tr>
+      <w:tr>
+        <w:tc>
+          <w:tcPr>
+            <w:tcW w:w="2025" w:type="dxa"/>
+          </w:tcPr>
+          <w:p>
+            <w:pPr>
+              <w:jc w:val="center"/>
+              <w:rPr>
+                <w:rFonts w:ascii="Arial" w:hAnsi="Arial" w:cs="Arial"/>
+                <w:sz w:val="24"/>
+                <w:szCs w:val="24"/>
+              </w:rPr>
+            </w:pPr>
+            <w:r>
+              <w:rPr>
+                <w:rFonts w:ascii="Arial" w:hAnsi="Arial" w:cs="Arial"/>
+                <w:sz w:val="24"/>
+                <w:szCs w:val="24"/>
+              </w:rPr>
+              <w:t>E1</w:t>
+            </w:r>
+          </w:p>
+        </w:tc>
+        <w:tc>
+          <w:tcPr>
+            <w:tcW w:w="4340" w:type="dxa"/>
+          </w:tcPr>
+          <w:p>
+            <w:pPr>
+              <w:rPr>
+                <w:rFonts w:ascii="Arial" w:hAnsi="Arial" w:cs="Arial"/>
+                <w:sz w:val="24"/>
+                <w:szCs w:val="24"/>
+              </w:rPr>
+            </w:pPr>
+            <w:r>
+              <w:rPr>
+                <w:rFonts w:ascii="Arial" w:hAnsi="Arial" w:cs="Arial"/>
+                <w:sz w:val="24"/>
+                <w:szCs w:val="24"/>
+              </w:rPr>
+              <w:t>Administración de Registro</w:t>
+            </w:r>
+          </w:p>
+        </w:tc>
+        <w:tc>
+          <w:tcPr>
+            <w:tcW w:w="2419" w:type="dxa"/>
+          </w:tcPr>
+          <w:p>
+            <w:pPr>
+              <w:jc w:val="center"/>
+              <w:rPr>
+                <w:rFonts w:ascii="Arial" w:hAnsi="Arial" w:cs="Arial"/>
+                <w:sz w:val="24"/>
+                <w:szCs w:val="24"/>
+              </w:rPr>
+            </w:pPr>
+            <w:r>
+              <w:rPr>
+                <w:rFonts w:ascii="Arial" w:hAnsi="Arial" w:cs="Arial"/>
+                <w:sz w:val="24"/>
+                <w:szCs w:val="24"/>
+              </w:rPr>
+              <w:t>F8</w:t>
+            </w:r>
+          </w:p>
+        </w:tc>
+      </w:tr>
+      <w:tr>
+        <w:tc>
+          <w:tcPr>
+            <w:tcW w:w="2025" w:type="dxa"/>
+          </w:tcPr>
+          <w:p>
+            <w:pPr>
+              <w:jc w:val="center"/>
+              <w:rPr>
+                <w:rFonts w:ascii="Arial" w:hAnsi="Arial" w:cs="Arial"/>
+                <w:sz w:val="24"/>
+                <w:szCs w:val="24"/>
+              </w:rPr>
+            </w:pPr>
+            <w:r>
+              <w:rPr>
+                <w:rFonts w:ascii="Arial" w:hAnsi="Arial" w:cs="Arial"/>
+                <w:sz w:val="24"/>
+                <w:szCs w:val="24"/>
+              </w:rPr>
+              <w:t>E1</w:t>
+            </w:r>
+          </w:p>
+        </w:tc>
+        <w:tc>
+          <w:tcPr>
+            <w:tcW w:w="4340" w:type="dxa"/>
+          </w:tcPr>
+          <w:p>
+            <w:pPr>
+              <w:rPr>
+                <w:rFonts w:ascii="Arial" w:hAnsi="Arial" w:cs="Arial"/>
+                <w:sz w:val="24"/>
+                <w:szCs w:val="24"/>
+              </w:rPr>
+            </w:pPr>
+            <w:r>
+              <w:rPr>
+                <w:rFonts w:ascii="Arial" w:hAnsi="Arial" w:cs="Arial"/>
+                <w:sz w:val="24"/>
+                <w:szCs w:val="24"/>
+              </w:rPr>
+              <w:t>Administración de Registros</w:t>
+            </w:r>
+          </w:p>
+        </w:tc>
+        <w:tc>
+          <w:tcPr>
+            <w:tcW w:w="2419" w:type="dxa"/>
+          </w:tcPr>
+          <w:p>
+            <w:pPr>
+              <w:jc w:val="center"/>
+              <w:rPr>
+                <w:rFonts w:ascii="Arial" w:hAnsi="Arial" w:cs="Arial"/>
+                <w:sz w:val="24"/>
+                <w:szCs w:val="24"/>
+              </w:rPr>
+            </w:pPr>
+            <w:r>
+              <w:rPr>
+                <w:rFonts w:ascii="Arial" w:hAnsi="Arial" w:cs="Arial"/>
+                <w:sz w:val="24"/>
+                <w:szCs w:val="24"/>
+              </w:rPr>
+              <w:t>F9</w:t>
+            </w:r>
           </w:p>
         </w:tc>
       </w:tr>
@@ -7833,6 +8495,7 @@
           <w:sz w:val="24"/>
           <w:szCs w:val="24"/>
         </w:rPr>
+        <w:lastRenderedPageBreak/>
         <w:t>1. Cantidad de usuarios del sistema</w:t>
       </w:r>
     </w:p>

</xml_diff>

<commit_message>
Se agregó texto y un diagrama en punto 5, además se agregó paginado y se corregío el historial de versiones.
</commit_message>
<xml_diff>
--- a/Visión & Alcance.docx
+++ b/Visión & Alcance.docx
@@ -7,6 +7,8 @@
         <w:jc w:val="center"/>
         <w:rPr>
           <w:rFonts w:ascii="Times New Roman" w:hAnsi="Times New Roman" w:cs="Times New Roman"/>
+          <w:b/>
+          <w:bCs/>
           <w:sz w:val="48"/>
           <w:szCs w:val="48"/>
         </w:rPr>
@@ -14,6 +16,8 @@
       <w:r>
         <w:rPr>
           <w:rFonts w:ascii="Times New Roman" w:hAnsi="Times New Roman" w:cs="Times New Roman"/>
+          <w:b/>
+          <w:bCs/>
           <w:sz w:val="48"/>
           <w:szCs w:val="48"/>
         </w:rPr>
@@ -22,6 +26,8 @@
       <w:r>
         <w:rPr>
           <w:rFonts w:ascii="Times New Roman" w:hAnsi="Times New Roman" w:cs="Times New Roman"/>
+          <w:b/>
+          <w:bCs/>
           <w:sz w:val="48"/>
           <w:szCs w:val="48"/>
         </w:rPr>
@@ -51,6 +57,8 @@
         <w:jc w:val="right"/>
         <w:rPr>
           <w:rFonts w:ascii="Times New Roman" w:hAnsi="Times New Roman" w:cs="Times New Roman"/>
+          <w:b/>
+          <w:bCs/>
           <w:sz w:val="40"/>
           <w:szCs w:val="40"/>
         </w:rPr>
@@ -58,6 +66,8 @@
       <w:r>
         <w:rPr>
           <w:rFonts w:ascii="Times New Roman" w:hAnsi="Times New Roman" w:cs="Times New Roman"/>
+          <w:b/>
+          <w:bCs/>
           <w:sz w:val="40"/>
           <w:szCs w:val="40"/>
         </w:rPr>
@@ -91,13 +101,19 @@
         <w:ind w:left="708" w:hanging="708"/>
         <w:jc w:val="right"/>
         <w:rPr>
+          <w:noProof/>
+        </w:rPr>
+      </w:pPr>
+      <w:r>
+        <w:rPr>
           <w:rFonts w:ascii="Times New Roman" w:hAnsi="Times New Roman" w:cs="Times New Roman"/>
           <w:b/>
           <w:bCs/>
           <w:sz w:val="48"/>
           <w:szCs w:val="48"/>
         </w:rPr>
-      </w:pPr>
+        <w:t>Venta</w:t>
+      </w:r>
       <w:r>
         <w:rPr>
           <w:rFonts w:ascii="Times New Roman" w:hAnsi="Times New Roman" w:cs="Times New Roman"/>
@@ -106,7 +122,7 @@
           <w:sz w:val="48"/>
           <w:szCs w:val="48"/>
         </w:rPr>
-        <w:t>Venta</w:t>
+        <w:t xml:space="preserve"> de ropa en línea</w:t>
       </w:r>
       <w:r>
         <w:rPr>
@@ -116,7 +132,7 @@
           <w:sz w:val="48"/>
           <w:szCs w:val="48"/>
         </w:rPr>
-        <w:t xml:space="preserve"> de ropa en línea</w:t>
+        <w:t xml:space="preserve">, para la </w:t>
       </w:r>
       <w:r>
         <w:rPr>
@@ -126,9 +142,8 @@
           <w:sz w:val="48"/>
           <w:szCs w:val="48"/>
         </w:rPr>
-        <w:t>, para la compañía “</w:t>
+        <w:t>empresa</w:t>
       </w:r>
-      <w:proofErr w:type="spellStart"/>
       <w:r>
         <w:rPr>
           <w:rFonts w:ascii="Times New Roman" w:hAnsi="Times New Roman" w:cs="Times New Roman"/>
@@ -137,10 +152,13 @@
           <w:sz w:val="48"/>
           <w:szCs w:val="48"/>
         </w:rPr>
-        <w:t>Maruri</w:t>
+        <w:t xml:space="preserve"> </w:t>
       </w:r>
-      <w:proofErr w:type="spellEnd"/>
-      <w:r>
+    </w:p>
+    <w:p>
+      <w:pPr>
+        <w:ind w:left="708" w:hanging="708"/>
+        <w:jc w:val="right"/>
         <w:rPr>
           <w:rFonts w:ascii="Times New Roman" w:hAnsi="Times New Roman" w:cs="Times New Roman"/>
           <w:b/>
@@ -148,17 +166,57 @@
           <w:sz w:val="48"/>
           <w:szCs w:val="48"/>
         </w:rPr>
-        <w:t xml:space="preserve"> Shop</w:t>
-      </w:r>
+      </w:pPr>
       <w:r>
         <w:rPr>
           <w:rFonts w:ascii="Times New Roman" w:hAnsi="Times New Roman" w:cs="Times New Roman"/>
           <w:b/>
           <w:bCs/>
+          <w:noProof/>
           <w:sz w:val="48"/>
           <w:szCs w:val="48"/>
         </w:rPr>
-        <w:t>”</w:t>
+        <w:drawing>
+          <wp:inline distT="0" distB="0" distL="0" distR="0" wp14:anchorId="4A329958" wp14:editId="105B56A2">
+            <wp:extent cx="2505765" cy="2443887"/>
+            <wp:effectExtent l="0" t="0" r="8890" b="0"/>
+            <wp:docPr id="4" name="Imagen 4"/>
+            <wp:cNvGraphicFramePr>
+              <a:graphicFrameLocks xmlns:a="http://schemas.openxmlformats.org/drawingml/2006/main" noChangeAspect="1"/>
+            </wp:cNvGraphicFramePr>
+            <a:graphic xmlns:a="http://schemas.openxmlformats.org/drawingml/2006/main">
+              <a:graphicData uri="http://schemas.openxmlformats.org/drawingml/2006/picture">
+                <pic:pic xmlns:pic="http://schemas.openxmlformats.org/drawingml/2006/picture">
+                  <pic:nvPicPr>
+                    <pic:cNvPr id="4" name="Imagen 4"/>
+                    <pic:cNvPicPr/>
+                  </pic:nvPicPr>
+                  <pic:blipFill>
+                    <a:blip r:embed="rId8" cstate="print">
+                      <a:extLst>
+                        <a:ext uri="{28A0092B-C50C-407E-A947-70E740481C1C}">
+                          <a14:useLocalDpi xmlns:a14="http://schemas.microsoft.com/office/drawing/2010/main" val="0"/>
+                        </a:ext>
+                      </a:extLst>
+                    </a:blip>
+                    <a:stretch>
+                      <a:fillRect/>
+                    </a:stretch>
+                  </pic:blipFill>
+                  <pic:spPr>
+                    <a:xfrm>
+                      <a:off x="0" y="0"/>
+                      <a:ext cx="2514928" cy="2452823"/>
+                    </a:xfrm>
+                    <a:prstGeom prst="rect">
+                      <a:avLst/>
+                    </a:prstGeom>
+                  </pic:spPr>
+                </pic:pic>
+              </a:graphicData>
+            </a:graphic>
+          </wp:inline>
+        </w:drawing>
       </w:r>
     </w:p>
     <w:p>
@@ -185,17 +243,6 @@
     </w:p>
     <w:p>
       <w:pPr>
-        <w:rPr>
-          <w:rFonts w:ascii="Times New Roman" w:hAnsi="Times New Roman" w:cs="Times New Roman"/>
-          <w:b/>
-          <w:bCs/>
-          <w:sz w:val="44"/>
-          <w:szCs w:val="44"/>
-        </w:rPr>
-      </w:pPr>
-    </w:p>
-    <w:p>
-      <w:pPr>
         <w:jc w:val="right"/>
         <w:rPr>
           <w:rFonts w:ascii="Times New Roman" w:hAnsi="Times New Roman" w:cs="Times New Roman"/>
@@ -209,7 +256,23 @@
           <w:sz w:val="36"/>
           <w:szCs w:val="36"/>
         </w:rPr>
-        <w:t>Realizado por:</w:t>
+        <w:t>Realizado por</w:t>
+      </w:r>
+      <w:r>
+        <w:rPr>
+          <w:rFonts w:ascii="Times New Roman" w:hAnsi="Times New Roman" w:cs="Times New Roman"/>
+          <w:sz w:val="36"/>
+          <w:szCs w:val="36"/>
+        </w:rPr>
+        <w:t xml:space="preserve"> los alumnos de UAM</w:t>
+      </w:r>
+      <w:r>
+        <w:rPr>
+          <w:rFonts w:ascii="Times New Roman" w:hAnsi="Times New Roman" w:cs="Times New Roman"/>
+          <w:sz w:val="36"/>
+          <w:szCs w:val="36"/>
+        </w:rPr>
+        <w:t>:</w:t>
       </w:r>
     </w:p>
     <w:p>
@@ -2368,7 +2431,7 @@
                 <w:sz w:val="24"/>
                 <w:szCs w:val="24"/>
               </w:rPr>
-              <w:t>9</w:t>
+              <w:t>10</w:t>
             </w:r>
             <w:r>
               <w:rPr>
@@ -2443,49 +2506,28 @@
         </w:rPr>
         <w:fldChar w:fldCharType="end"/>
       </w:r>
-    </w:p>
-    <w:p>
-      <w:pPr>
-        <w:jc w:val="center"/>
-        <w:rPr>
-          <w:rFonts w:ascii="Arial" w:hAnsi="Arial" w:cs="Arial"/>
-          <w:b/>
-          <w:color w:val="FF0000"/>
-          <w:sz w:val="32"/>
-          <w:szCs w:val="32"/>
-        </w:rPr>
-      </w:pPr>
       <w:bookmarkStart w:id="0" w:name="_Toc81706970"/>
       <w:bookmarkStart w:id="1" w:name="_Toc81708288"/>
       <w:r>
-        <w:rPr>
-          <w:rFonts w:ascii="Arial" w:hAnsi="Arial" w:cs="Arial"/>
-          <w:b/>
-          <w:color w:val="FF0000"/>
-          <w:sz w:val="32"/>
-          <w:szCs w:val="32"/>
-        </w:rPr>
-        <w:t>ACTUALIZAR SOLAMENTE EL NÚMERO DE PÁGINAS</w:t>
-      </w:r>
-    </w:p>
-    <w:p>
-      <w:pPr>
         <w:rPr>
           <w:rFonts w:ascii="Arial" w:hAnsi="Arial" w:cs="Arial"/>
           <w:b/>
           <w:sz w:val="24"/>
           <w:szCs w:val="24"/>
         </w:rPr>
-      </w:pPr>
-      <w:r>
+        <w:br w:type="page"/>
+      </w:r>
+    </w:p>
+    <w:p>
+      <w:pPr>
+        <w:jc w:val="center"/>
         <w:rPr>
           <w:rFonts w:ascii="Arial" w:hAnsi="Arial" w:cs="Arial"/>
           <w:b/>
           <w:sz w:val="24"/>
           <w:szCs w:val="24"/>
         </w:rPr>
-        <w:br w:type="page"/>
-      </w:r>
+      </w:pPr>
     </w:p>
     <w:p>
       <w:pPr>
@@ -2497,28 +2539,83 @@
           <w:szCs w:val="24"/>
         </w:rPr>
       </w:pPr>
-      <w:r>
+    </w:p>
+    <w:p>
+      <w:pPr>
+        <w:jc w:val="center"/>
         <w:rPr>
           <w:rFonts w:ascii="Arial" w:hAnsi="Arial" w:cs="Arial"/>
           <w:b/>
           <w:sz w:val="24"/>
           <w:szCs w:val="24"/>
         </w:rPr>
-        <w:lastRenderedPageBreak/>
+      </w:pPr>
+    </w:p>
+    <w:p>
+      <w:pPr>
+        <w:jc w:val="center"/>
+        <w:rPr>
+          <w:rFonts w:ascii="Arial" w:hAnsi="Arial" w:cs="Arial"/>
+          <w:b/>
+          <w:sz w:val="24"/>
+          <w:szCs w:val="24"/>
+        </w:rPr>
+      </w:pPr>
+    </w:p>
+    <w:p>
+      <w:pPr>
+        <w:jc w:val="center"/>
+        <w:rPr>
+          <w:rFonts w:ascii="Arial" w:hAnsi="Arial" w:cs="Arial"/>
+          <w:b/>
+          <w:sz w:val="24"/>
+          <w:szCs w:val="24"/>
+        </w:rPr>
+      </w:pPr>
+    </w:p>
+    <w:p>
+      <w:pPr>
+        <w:jc w:val="center"/>
+        <w:rPr>
+          <w:rFonts w:ascii="Arial" w:hAnsi="Arial" w:cs="Arial"/>
+          <w:b/>
+          <w:sz w:val="24"/>
+          <w:szCs w:val="24"/>
+        </w:rPr>
+      </w:pPr>
+    </w:p>
+    <w:p>
+      <w:pPr>
+        <w:jc w:val="center"/>
+        <w:rPr>
+          <w:rFonts w:ascii="Arial" w:hAnsi="Arial" w:cs="Arial"/>
+          <w:b/>
+          <w:sz w:val="24"/>
+          <w:szCs w:val="24"/>
+        </w:rPr>
+      </w:pPr>
+      <w:r>
+        <w:rPr>
+          <w:rFonts w:ascii="Arial" w:hAnsi="Arial" w:cs="Arial"/>
+          <w:b/>
+          <w:sz w:val="24"/>
+          <w:szCs w:val="24"/>
+        </w:rPr>
         <w:t>HISTORIAL DE VERSIONES</w:t>
       </w:r>
     </w:p>
     <w:tbl>
       <w:tblPr>
         <w:tblStyle w:val="Tablaconcuadrcula"/>
-        <w:tblW w:w="0" w:type="auto"/>
+        <w:tblW w:w="8500" w:type="dxa"/>
+        <w:tblLayout w:type="fixed"/>
         <w:tblLook w:val="04A0" w:firstRow="1" w:lastRow="0" w:firstColumn="1" w:lastColumn="0" w:noHBand="0" w:noVBand="1"/>
       </w:tblPr>
       <w:tblGrid>
         <w:gridCol w:w="2123"/>
         <w:gridCol w:w="2123"/>
-        <w:gridCol w:w="2124"/>
-        <w:gridCol w:w="2124"/>
+        <w:gridCol w:w="3120"/>
+        <w:gridCol w:w="1134"/>
       </w:tblGrid>
       <w:tr>
         <w:tc>
@@ -2565,7 +2662,7 @@
         </w:tc>
         <w:tc>
           <w:tcPr>
-            <w:tcW w:w="2124" w:type="dxa"/>
+            <w:tcW w:w="3120" w:type="dxa"/>
           </w:tcPr>
           <w:p>
             <w:pPr>
@@ -2586,7 +2683,7 @@
         </w:tc>
         <w:tc>
           <w:tcPr>
-            <w:tcW w:w="2124" w:type="dxa"/>
+            <w:tcW w:w="1134" w:type="dxa"/>
           </w:tcPr>
           <w:p>
             <w:pPr>
@@ -2613,6 +2710,7 @@
           </w:tcPr>
           <w:p>
             <w:pPr>
+              <w:jc w:val="center"/>
               <w:rPr>
                 <w:rFonts w:ascii="Arial" w:hAnsi="Arial" w:cs="Arial"/>
                 <w:bCs/>
@@ -2627,7 +2725,7 @@
                 <w:sz w:val="20"/>
                 <w:szCs w:val="20"/>
               </w:rPr>
-              <w:t>Miguel Guzman</w:t>
+              <w:t>Javier Retel</w:t>
             </w:r>
           </w:p>
         </w:tc>
@@ -2637,6 +2735,7 @@
           </w:tcPr>
           <w:p>
             <w:pPr>
+              <w:jc w:val="center"/>
               <w:rPr>
                 <w:rFonts w:ascii="Arial" w:hAnsi="Arial" w:cs="Arial"/>
                 <w:bCs/>
@@ -2651,23 +2750,17 @@
                 <w:sz w:val="20"/>
                 <w:szCs w:val="20"/>
               </w:rPr>
-              <w:t>25/11/21</w:t>
-            </w:r>
-          </w:p>
-        </w:tc>
-        <w:tc>
-          <w:tcPr>
-            <w:tcW w:w="2124" w:type="dxa"/>
-          </w:tcPr>
-          <w:p>
-            <w:pPr>
+              <w:t>2</w:t>
+            </w:r>
+            <w:r>
               <w:rPr>
                 <w:rFonts w:ascii="Arial" w:hAnsi="Arial" w:cs="Arial"/>
                 <w:bCs/>
                 <w:sz w:val="20"/>
                 <w:szCs w:val="20"/>
               </w:rPr>
-            </w:pPr>
+              <w:t>2</w:t>
+            </w:r>
             <w:r>
               <w:rPr>
                 <w:rFonts w:ascii="Arial" w:hAnsi="Arial" w:cs="Arial"/>
@@ -2675,16 +2768,17 @@
                 <w:sz w:val="20"/>
                 <w:szCs w:val="20"/>
               </w:rPr>
-              <w:t>Formato y agregar texto del punto 2</w:t>
-            </w:r>
-          </w:p>
-        </w:tc>
-        <w:tc>
-          <w:tcPr>
-            <w:tcW w:w="2124" w:type="dxa"/>
-          </w:tcPr>
-          <w:p>
-            <w:pPr>
+              <w:t>/11/21</w:t>
+            </w:r>
+          </w:p>
+        </w:tc>
+        <w:tc>
+          <w:tcPr>
+            <w:tcW w:w="3120" w:type="dxa"/>
+          </w:tcPr>
+          <w:p>
+            <w:pPr>
+              <w:jc w:val="center"/>
               <w:rPr>
                 <w:rFonts w:ascii="Arial" w:hAnsi="Arial" w:cs="Arial"/>
                 <w:bCs/>
@@ -2699,18 +2793,17 @@
                 <w:sz w:val="20"/>
                 <w:szCs w:val="20"/>
               </w:rPr>
-              <w:t>1</w:t>
-            </w:r>
-          </w:p>
-        </w:tc>
-      </w:tr>
-      <w:tr>
-        <w:tc>
-          <w:tcPr>
-            <w:tcW w:w="2123" w:type="dxa"/>
-          </w:tcPr>
-          <w:p>
-            <w:pPr>
+              <w:t>Añadí la primera versión del documento.</w:t>
+            </w:r>
+          </w:p>
+        </w:tc>
+        <w:tc>
+          <w:tcPr>
+            <w:tcW w:w="1134" w:type="dxa"/>
+          </w:tcPr>
+          <w:p>
+            <w:pPr>
+              <w:jc w:val="center"/>
               <w:rPr>
                 <w:rFonts w:ascii="Arial" w:hAnsi="Arial" w:cs="Arial"/>
                 <w:bCs/>
@@ -2725,71 +2818,72 @@
                 <w:sz w:val="20"/>
                 <w:szCs w:val="20"/>
               </w:rPr>
-              <w:t>Miguel Guzman</w:t>
-            </w:r>
-          </w:p>
-        </w:tc>
-        <w:tc>
-          <w:tcPr>
-            <w:tcW w:w="2123" w:type="dxa"/>
-          </w:tcPr>
-          <w:p>
-            <w:pPr>
+              <w:t>1</w:t>
+            </w:r>
+            <w:r>
               <w:rPr>
                 <w:rFonts w:ascii="Arial" w:hAnsi="Arial" w:cs="Arial"/>
                 <w:bCs/>
                 <w:sz w:val="20"/>
                 <w:szCs w:val="20"/>
               </w:rPr>
-            </w:pPr>
-            <w:r>
+              <w:t>.0</w:t>
+            </w:r>
+          </w:p>
+        </w:tc>
+      </w:tr>
+      <w:tr>
+        <w:trPr>
+          <w:trHeight w:val="350"/>
+        </w:trPr>
+        <w:tc>
+          <w:tcPr>
+            <w:tcW w:w="2123" w:type="dxa"/>
+          </w:tcPr>
+          <w:p>
+            <w:pPr>
+              <w:jc w:val="center"/>
               <w:rPr>
                 <w:rFonts w:ascii="Arial" w:hAnsi="Arial" w:cs="Arial"/>
                 <w:bCs/>
                 <w:sz w:val="20"/>
                 <w:szCs w:val="20"/>
               </w:rPr>
-              <w:t>25/11/21</w:t>
-            </w:r>
-          </w:p>
-        </w:tc>
-        <w:tc>
-          <w:tcPr>
-            <w:tcW w:w="2124" w:type="dxa"/>
-          </w:tcPr>
-          <w:p>
-            <w:pPr>
+            </w:pPr>
+            <w:r>
               <w:rPr>
                 <w:rFonts w:ascii="Arial" w:hAnsi="Arial" w:cs="Arial"/>
                 <w:bCs/>
                 <w:sz w:val="20"/>
                 <w:szCs w:val="20"/>
               </w:rPr>
-            </w:pPr>
-            <w:r>
+              <w:t>Javier Retel</w:t>
+            </w:r>
+          </w:p>
+        </w:tc>
+        <w:tc>
+          <w:tcPr>
+            <w:tcW w:w="2123" w:type="dxa"/>
+          </w:tcPr>
+          <w:p>
+            <w:pPr>
+              <w:jc w:val="center"/>
               <w:rPr>
                 <w:rFonts w:ascii="Arial" w:hAnsi="Arial" w:cs="Arial"/>
                 <w:bCs/>
                 <w:sz w:val="20"/>
                 <w:szCs w:val="20"/>
               </w:rPr>
-              <w:t>Modificar puntos generales del apartado 2</w:t>
-            </w:r>
-          </w:p>
-        </w:tc>
-        <w:tc>
-          <w:tcPr>
-            <w:tcW w:w="2124" w:type="dxa"/>
-          </w:tcPr>
-          <w:p>
-            <w:pPr>
+            </w:pPr>
+            <w:r>
               <w:rPr>
                 <w:rFonts w:ascii="Arial" w:hAnsi="Arial" w:cs="Arial"/>
                 <w:bCs/>
                 <w:sz w:val="20"/>
                 <w:szCs w:val="20"/>
               </w:rPr>
-            </w:pPr>
+              <w:t>2</w:t>
+            </w:r>
             <w:r>
               <w:rPr>
                 <w:rFonts w:ascii="Arial" w:hAnsi="Arial" w:cs="Arial"/>
@@ -2797,73 +2891,67 @@
                 <w:sz w:val="20"/>
                 <w:szCs w:val="20"/>
               </w:rPr>
-              <w:t>2</w:t>
-            </w:r>
-          </w:p>
-        </w:tc>
-      </w:tr>
-      <w:tr>
-        <w:tc>
-          <w:tcPr>
-            <w:tcW w:w="2123" w:type="dxa"/>
-          </w:tcPr>
-          <w:p>
-            <w:pPr>
+              <w:t>3</w:t>
+            </w:r>
+            <w:r>
               <w:rPr>
                 <w:rFonts w:ascii="Arial" w:hAnsi="Arial" w:cs="Arial"/>
                 <w:bCs/>
                 <w:sz w:val="20"/>
                 <w:szCs w:val="20"/>
               </w:rPr>
-            </w:pPr>
-            <w:r>
+              <w:t>/11/21</w:t>
+            </w:r>
+          </w:p>
+        </w:tc>
+        <w:tc>
+          <w:tcPr>
+            <w:tcW w:w="3120" w:type="dxa"/>
+          </w:tcPr>
+          <w:p>
+            <w:pPr>
+              <w:jc w:val="center"/>
               <w:rPr>
                 <w:rFonts w:ascii="Arial" w:hAnsi="Arial" w:cs="Arial"/>
                 <w:bCs/>
                 <w:sz w:val="20"/>
                 <w:szCs w:val="20"/>
               </w:rPr>
-              <w:t xml:space="preserve">Emmanuel Cedillo </w:t>
-            </w:r>
-          </w:p>
-        </w:tc>
-        <w:tc>
-          <w:tcPr>
-            <w:tcW w:w="2123" w:type="dxa"/>
-          </w:tcPr>
-          <w:p>
-            <w:pPr>
+            </w:pPr>
+            <w:r>
               <w:rPr>
                 <w:rFonts w:ascii="Arial" w:hAnsi="Arial" w:cs="Arial"/>
                 <w:bCs/>
                 <w:sz w:val="20"/>
                 <w:szCs w:val="20"/>
               </w:rPr>
-            </w:pPr>
-            <w:r>
+              <w:t>Se añadió el índice</w:t>
+            </w:r>
+          </w:p>
+        </w:tc>
+        <w:tc>
+          <w:tcPr>
+            <w:tcW w:w="1134" w:type="dxa"/>
+          </w:tcPr>
+          <w:p>
+            <w:pPr>
+              <w:jc w:val="center"/>
               <w:rPr>
                 <w:rFonts w:ascii="Arial" w:hAnsi="Arial" w:cs="Arial"/>
                 <w:bCs/>
                 <w:sz w:val="20"/>
                 <w:szCs w:val="20"/>
               </w:rPr>
-              <w:t>24/11/21</w:t>
-            </w:r>
-          </w:p>
-        </w:tc>
-        <w:tc>
-          <w:tcPr>
-            <w:tcW w:w="2124" w:type="dxa"/>
-          </w:tcPr>
-          <w:p>
-            <w:pPr>
+            </w:pPr>
+            <w:r>
               <w:rPr>
                 <w:rFonts w:ascii="Arial" w:hAnsi="Arial" w:cs="Arial"/>
                 <w:bCs/>
                 <w:sz w:val="20"/>
                 <w:szCs w:val="20"/>
               </w:rPr>
-            </w:pPr>
+              <w:t>1</w:t>
+            </w:r>
             <w:r>
               <w:rPr>
                 <w:rFonts w:ascii="Arial" w:hAnsi="Arial" w:cs="Arial"/>
@@ -2871,32 +2959,36 @@
                 <w:sz w:val="20"/>
                 <w:szCs w:val="20"/>
               </w:rPr>
-              <w:t>Agregar texto del punto</w:t>
-            </w:r>
-            <w:r>
+              <w:t>.1</w:t>
+            </w:r>
+          </w:p>
+        </w:tc>
+      </w:tr>
+      <w:tr>
+        <w:tc>
+          <w:tcPr>
+            <w:tcW w:w="2123" w:type="dxa"/>
+          </w:tcPr>
+          <w:p>
+            <w:pPr>
+              <w:jc w:val="center"/>
               <w:rPr>
                 <w:rFonts w:ascii="Arial" w:hAnsi="Arial" w:cs="Arial"/>
                 <w:bCs/>
                 <w:sz w:val="20"/>
                 <w:szCs w:val="20"/>
               </w:rPr>
-              <w:t xml:space="preserve"> 3</w:t>
-            </w:r>
-          </w:p>
-        </w:tc>
-        <w:tc>
-          <w:tcPr>
-            <w:tcW w:w="2124" w:type="dxa"/>
-          </w:tcPr>
-          <w:p>
-            <w:pPr>
+            </w:pPr>
+            <w:r>
               <w:rPr>
                 <w:rFonts w:ascii="Arial" w:hAnsi="Arial" w:cs="Arial"/>
                 <w:bCs/>
                 <w:sz w:val="20"/>
                 <w:szCs w:val="20"/>
               </w:rPr>
-            </w:pPr>
+              <w:t xml:space="preserve">Miguel </w:t>
+            </w:r>
+            <w:proofErr w:type="spellStart"/>
             <w:r>
               <w:rPr>
                 <w:rFonts w:ascii="Arial" w:hAnsi="Arial" w:cs="Arial"/>
@@ -2904,18 +2996,18 @@
                 <w:sz w:val="20"/>
                 <w:szCs w:val="20"/>
               </w:rPr>
-              <w:t>3</w:t>
-            </w:r>
-          </w:p>
-        </w:tc>
-      </w:tr>
-      <w:tr>
+              <w:t>Guzman</w:t>
+            </w:r>
+            <w:proofErr w:type="spellEnd"/>
+          </w:p>
+        </w:tc>
         <w:tc>
           <w:tcPr>
             <w:tcW w:w="2123" w:type="dxa"/>
           </w:tcPr>
           <w:p>
             <w:pPr>
+              <w:jc w:val="center"/>
               <w:rPr>
                 <w:rFonts w:ascii="Arial" w:hAnsi="Arial" w:cs="Arial"/>
                 <w:bCs/>
@@ -2930,16 +3022,17 @@
                 <w:sz w:val="20"/>
                 <w:szCs w:val="20"/>
               </w:rPr>
-              <w:t>Axel Guzman</w:t>
-            </w:r>
-          </w:p>
-        </w:tc>
-        <w:tc>
-          <w:tcPr>
-            <w:tcW w:w="2123" w:type="dxa"/>
-          </w:tcPr>
-          <w:p>
-            <w:pPr>
+              <w:t>25/11/21</w:t>
+            </w:r>
+          </w:p>
+        </w:tc>
+        <w:tc>
+          <w:tcPr>
+            <w:tcW w:w="3120" w:type="dxa"/>
+          </w:tcPr>
+          <w:p>
+            <w:pPr>
+              <w:jc w:val="center"/>
               <w:rPr>
                 <w:rFonts w:ascii="Arial" w:hAnsi="Arial" w:cs="Arial"/>
                 <w:bCs/>
@@ -2954,16 +3047,17 @@
                 <w:sz w:val="20"/>
                 <w:szCs w:val="20"/>
               </w:rPr>
-              <w:t>25/11/21</w:t>
-            </w:r>
-          </w:p>
-        </w:tc>
-        <w:tc>
-          <w:tcPr>
-            <w:tcW w:w="2124" w:type="dxa"/>
-          </w:tcPr>
-          <w:p>
-            <w:pPr>
+              <w:t>Formato y agregar texto del punto 2</w:t>
+            </w:r>
+          </w:p>
+        </w:tc>
+        <w:tc>
+          <w:tcPr>
+            <w:tcW w:w="1134" w:type="dxa"/>
+          </w:tcPr>
+          <w:p>
+            <w:pPr>
+              <w:jc w:val="center"/>
               <w:rPr>
                 <w:rFonts w:ascii="Arial" w:hAnsi="Arial" w:cs="Arial"/>
                 <w:bCs/>
@@ -2978,23 +3072,17 @@
                 <w:sz w:val="20"/>
                 <w:szCs w:val="20"/>
               </w:rPr>
-              <w:t>Agregar texto del punto 4</w:t>
-            </w:r>
-          </w:p>
-        </w:tc>
-        <w:tc>
-          <w:tcPr>
-            <w:tcW w:w="2124" w:type="dxa"/>
-          </w:tcPr>
-          <w:p>
-            <w:pPr>
+              <w:t>1</w:t>
+            </w:r>
+            <w:r>
               <w:rPr>
                 <w:rFonts w:ascii="Arial" w:hAnsi="Arial" w:cs="Arial"/>
                 <w:bCs/>
                 <w:sz w:val="20"/>
                 <w:szCs w:val="20"/>
               </w:rPr>
-            </w:pPr>
+              <w:t>.</w:t>
+            </w:r>
             <w:r>
               <w:rPr>
                 <w:rFonts w:ascii="Arial" w:hAnsi="Arial" w:cs="Arial"/>
@@ -3002,7 +3090,7 @@
                 <w:sz w:val="20"/>
                 <w:szCs w:val="20"/>
               </w:rPr>
-              <w:t>4</w:t>
+              <w:t>2</w:t>
             </w:r>
           </w:p>
         </w:tc>
@@ -3014,6 +3102,7 @@
           </w:tcPr>
           <w:p>
             <w:pPr>
+              <w:jc w:val="center"/>
               <w:rPr>
                 <w:rFonts w:ascii="Arial" w:hAnsi="Arial" w:cs="Arial"/>
                 <w:bCs/>
@@ -3021,44 +3110,35 @@
                 <w:szCs w:val="20"/>
               </w:rPr>
             </w:pPr>
-          </w:p>
-        </w:tc>
-        <w:tc>
-          <w:tcPr>
-            <w:tcW w:w="2123" w:type="dxa"/>
-          </w:tcPr>
-          <w:p>
-            <w:pPr>
+            <w:r>
               <w:rPr>
                 <w:rFonts w:ascii="Arial" w:hAnsi="Arial" w:cs="Arial"/>
                 <w:bCs/>
                 <w:sz w:val="20"/>
                 <w:szCs w:val="20"/>
               </w:rPr>
-            </w:pPr>
-          </w:p>
-        </w:tc>
-        <w:tc>
-          <w:tcPr>
-            <w:tcW w:w="2124" w:type="dxa"/>
-          </w:tcPr>
-          <w:p>
-            <w:pPr>
+              <w:t xml:space="preserve">Miguel </w:t>
+            </w:r>
+            <w:proofErr w:type="spellStart"/>
+            <w:r>
               <w:rPr>
                 <w:rFonts w:ascii="Arial" w:hAnsi="Arial" w:cs="Arial"/>
                 <w:bCs/>
                 <w:sz w:val="20"/>
                 <w:szCs w:val="20"/>
               </w:rPr>
-            </w:pPr>
-          </w:p>
-        </w:tc>
-        <w:tc>
-          <w:tcPr>
-            <w:tcW w:w="2124" w:type="dxa"/>
-          </w:tcPr>
-          <w:p>
-            <w:pPr>
+              <w:t>Guzman</w:t>
+            </w:r>
+            <w:proofErr w:type="spellEnd"/>
+          </w:p>
+        </w:tc>
+        <w:tc>
+          <w:tcPr>
+            <w:tcW w:w="2123" w:type="dxa"/>
+          </w:tcPr>
+          <w:p>
+            <w:pPr>
+              <w:jc w:val="center"/>
               <w:rPr>
                 <w:rFonts w:ascii="Arial" w:hAnsi="Arial" w:cs="Arial"/>
                 <w:bCs/>
@@ -3066,6 +3146,427 @@
                 <w:szCs w:val="20"/>
               </w:rPr>
             </w:pPr>
+            <w:r>
+              <w:rPr>
+                <w:rFonts w:ascii="Arial" w:hAnsi="Arial" w:cs="Arial"/>
+                <w:bCs/>
+                <w:sz w:val="20"/>
+                <w:szCs w:val="20"/>
+              </w:rPr>
+              <w:t>25/11/21</w:t>
+            </w:r>
+          </w:p>
+        </w:tc>
+        <w:tc>
+          <w:tcPr>
+            <w:tcW w:w="3120" w:type="dxa"/>
+          </w:tcPr>
+          <w:p>
+            <w:pPr>
+              <w:jc w:val="center"/>
+              <w:rPr>
+                <w:rFonts w:ascii="Arial" w:hAnsi="Arial" w:cs="Arial"/>
+                <w:bCs/>
+                <w:sz w:val="20"/>
+                <w:szCs w:val="20"/>
+              </w:rPr>
+            </w:pPr>
+            <w:r>
+              <w:rPr>
+                <w:rFonts w:ascii="Arial" w:hAnsi="Arial" w:cs="Arial"/>
+                <w:bCs/>
+                <w:sz w:val="20"/>
+                <w:szCs w:val="20"/>
+              </w:rPr>
+              <w:t>Modificar puntos generales del apartado 2</w:t>
+            </w:r>
+          </w:p>
+        </w:tc>
+        <w:tc>
+          <w:tcPr>
+            <w:tcW w:w="1134" w:type="dxa"/>
+          </w:tcPr>
+          <w:p>
+            <w:pPr>
+              <w:jc w:val="center"/>
+              <w:rPr>
+                <w:rFonts w:ascii="Arial" w:hAnsi="Arial" w:cs="Arial"/>
+                <w:bCs/>
+                <w:sz w:val="20"/>
+                <w:szCs w:val="20"/>
+              </w:rPr>
+            </w:pPr>
+            <w:r>
+              <w:rPr>
+                <w:rFonts w:ascii="Arial" w:hAnsi="Arial" w:cs="Arial"/>
+                <w:bCs/>
+                <w:sz w:val="20"/>
+                <w:szCs w:val="20"/>
+              </w:rPr>
+              <w:t>1.</w:t>
+            </w:r>
+            <w:r>
+              <w:rPr>
+                <w:rFonts w:ascii="Arial" w:hAnsi="Arial" w:cs="Arial"/>
+                <w:bCs/>
+                <w:sz w:val="20"/>
+                <w:szCs w:val="20"/>
+              </w:rPr>
+              <w:t>3</w:t>
+            </w:r>
+          </w:p>
+        </w:tc>
+      </w:tr>
+      <w:tr>
+        <w:trPr>
+          <w:trHeight w:val="339"/>
+        </w:trPr>
+        <w:tc>
+          <w:tcPr>
+            <w:tcW w:w="2123" w:type="dxa"/>
+          </w:tcPr>
+          <w:p>
+            <w:pPr>
+              <w:jc w:val="center"/>
+              <w:rPr>
+                <w:rFonts w:ascii="Arial" w:hAnsi="Arial" w:cs="Arial"/>
+                <w:bCs/>
+                <w:sz w:val="20"/>
+                <w:szCs w:val="20"/>
+              </w:rPr>
+            </w:pPr>
+            <w:r>
+              <w:rPr>
+                <w:rFonts w:ascii="Arial" w:hAnsi="Arial" w:cs="Arial"/>
+                <w:bCs/>
+                <w:sz w:val="20"/>
+                <w:szCs w:val="20"/>
+              </w:rPr>
+              <w:t>Emmanuel Cedillo</w:t>
+            </w:r>
+          </w:p>
+        </w:tc>
+        <w:tc>
+          <w:tcPr>
+            <w:tcW w:w="2123" w:type="dxa"/>
+          </w:tcPr>
+          <w:p>
+            <w:pPr>
+              <w:jc w:val="center"/>
+              <w:rPr>
+                <w:rFonts w:ascii="Arial" w:hAnsi="Arial" w:cs="Arial"/>
+                <w:bCs/>
+                <w:sz w:val="20"/>
+                <w:szCs w:val="20"/>
+              </w:rPr>
+            </w:pPr>
+            <w:r>
+              <w:rPr>
+                <w:rFonts w:ascii="Arial" w:hAnsi="Arial" w:cs="Arial"/>
+                <w:bCs/>
+                <w:sz w:val="20"/>
+                <w:szCs w:val="20"/>
+              </w:rPr>
+              <w:t>25/11/21</w:t>
+            </w:r>
+          </w:p>
+        </w:tc>
+        <w:tc>
+          <w:tcPr>
+            <w:tcW w:w="3120" w:type="dxa"/>
+          </w:tcPr>
+          <w:p>
+            <w:pPr>
+              <w:jc w:val="center"/>
+              <w:rPr>
+                <w:rFonts w:ascii="Arial" w:hAnsi="Arial" w:cs="Arial"/>
+                <w:bCs/>
+                <w:sz w:val="20"/>
+                <w:szCs w:val="20"/>
+              </w:rPr>
+            </w:pPr>
+            <w:r>
+              <w:rPr>
+                <w:rFonts w:ascii="Arial" w:hAnsi="Arial" w:cs="Arial"/>
+                <w:bCs/>
+                <w:sz w:val="20"/>
+                <w:szCs w:val="20"/>
+              </w:rPr>
+              <w:t>Agregar texto del punto 3</w:t>
+            </w:r>
+          </w:p>
+        </w:tc>
+        <w:tc>
+          <w:tcPr>
+            <w:tcW w:w="1134" w:type="dxa"/>
+          </w:tcPr>
+          <w:p>
+            <w:pPr>
+              <w:jc w:val="center"/>
+              <w:rPr>
+                <w:rFonts w:ascii="Arial" w:hAnsi="Arial" w:cs="Arial"/>
+                <w:bCs/>
+                <w:sz w:val="20"/>
+                <w:szCs w:val="20"/>
+              </w:rPr>
+            </w:pPr>
+            <w:r>
+              <w:rPr>
+                <w:rFonts w:ascii="Arial" w:hAnsi="Arial" w:cs="Arial"/>
+                <w:bCs/>
+                <w:sz w:val="20"/>
+                <w:szCs w:val="20"/>
+              </w:rPr>
+              <w:t>1.</w:t>
+            </w:r>
+            <w:r>
+              <w:rPr>
+                <w:rFonts w:ascii="Arial" w:hAnsi="Arial" w:cs="Arial"/>
+                <w:bCs/>
+                <w:sz w:val="20"/>
+                <w:szCs w:val="20"/>
+              </w:rPr>
+              <w:t>4</w:t>
+            </w:r>
+          </w:p>
+        </w:tc>
+      </w:tr>
+      <w:tr>
+        <w:trPr>
+          <w:trHeight w:val="273"/>
+        </w:trPr>
+        <w:tc>
+          <w:tcPr>
+            <w:tcW w:w="2123" w:type="dxa"/>
+          </w:tcPr>
+          <w:p>
+            <w:pPr>
+              <w:jc w:val="center"/>
+              <w:rPr>
+                <w:rFonts w:ascii="Arial" w:hAnsi="Arial" w:cs="Arial"/>
+                <w:bCs/>
+                <w:sz w:val="20"/>
+                <w:szCs w:val="20"/>
+              </w:rPr>
+            </w:pPr>
+            <w:r>
+              <w:rPr>
+                <w:rFonts w:ascii="Arial" w:hAnsi="Arial" w:cs="Arial"/>
+                <w:bCs/>
+                <w:sz w:val="20"/>
+                <w:szCs w:val="20"/>
+              </w:rPr>
+              <w:t xml:space="preserve">Axel </w:t>
+            </w:r>
+            <w:proofErr w:type="spellStart"/>
+            <w:r>
+              <w:rPr>
+                <w:rFonts w:ascii="Arial" w:hAnsi="Arial" w:cs="Arial"/>
+                <w:bCs/>
+                <w:sz w:val="20"/>
+                <w:szCs w:val="20"/>
+              </w:rPr>
+              <w:t>Guzman</w:t>
+            </w:r>
+            <w:proofErr w:type="spellEnd"/>
+          </w:p>
+        </w:tc>
+        <w:tc>
+          <w:tcPr>
+            <w:tcW w:w="2123" w:type="dxa"/>
+          </w:tcPr>
+          <w:p>
+            <w:pPr>
+              <w:jc w:val="center"/>
+              <w:rPr>
+                <w:rFonts w:ascii="Arial" w:hAnsi="Arial" w:cs="Arial"/>
+                <w:bCs/>
+                <w:sz w:val="20"/>
+                <w:szCs w:val="20"/>
+              </w:rPr>
+            </w:pPr>
+            <w:r>
+              <w:rPr>
+                <w:rFonts w:ascii="Arial" w:hAnsi="Arial" w:cs="Arial"/>
+                <w:bCs/>
+                <w:sz w:val="20"/>
+                <w:szCs w:val="20"/>
+              </w:rPr>
+              <w:t>25/11/21</w:t>
+            </w:r>
+          </w:p>
+        </w:tc>
+        <w:tc>
+          <w:tcPr>
+            <w:tcW w:w="3120" w:type="dxa"/>
+          </w:tcPr>
+          <w:p>
+            <w:pPr>
+              <w:jc w:val="center"/>
+              <w:rPr>
+                <w:rFonts w:ascii="Arial" w:hAnsi="Arial" w:cs="Arial"/>
+                <w:bCs/>
+                <w:sz w:val="20"/>
+                <w:szCs w:val="20"/>
+              </w:rPr>
+            </w:pPr>
+            <w:r>
+              <w:rPr>
+                <w:rFonts w:ascii="Arial" w:hAnsi="Arial" w:cs="Arial"/>
+                <w:bCs/>
+                <w:sz w:val="20"/>
+                <w:szCs w:val="20"/>
+              </w:rPr>
+              <w:t>Agregar texto del punto 4</w:t>
+            </w:r>
+          </w:p>
+        </w:tc>
+        <w:tc>
+          <w:tcPr>
+            <w:tcW w:w="1134" w:type="dxa"/>
+          </w:tcPr>
+          <w:p>
+            <w:pPr>
+              <w:jc w:val="center"/>
+              <w:rPr>
+                <w:rFonts w:ascii="Arial" w:hAnsi="Arial" w:cs="Arial"/>
+                <w:bCs/>
+                <w:sz w:val="20"/>
+                <w:szCs w:val="20"/>
+              </w:rPr>
+            </w:pPr>
+            <w:r>
+              <w:rPr>
+                <w:rFonts w:ascii="Arial" w:hAnsi="Arial" w:cs="Arial"/>
+                <w:bCs/>
+                <w:sz w:val="20"/>
+                <w:szCs w:val="20"/>
+              </w:rPr>
+              <w:t>1.</w:t>
+            </w:r>
+            <w:r>
+              <w:rPr>
+                <w:rFonts w:ascii="Arial" w:hAnsi="Arial" w:cs="Arial"/>
+                <w:bCs/>
+                <w:sz w:val="20"/>
+                <w:szCs w:val="20"/>
+              </w:rPr>
+              <w:t>5</w:t>
+            </w:r>
+          </w:p>
+        </w:tc>
+      </w:tr>
+      <w:tr>
+        <w:trPr>
+          <w:trHeight w:val="263"/>
+        </w:trPr>
+        <w:tc>
+          <w:tcPr>
+            <w:tcW w:w="2123" w:type="dxa"/>
+          </w:tcPr>
+          <w:p>
+            <w:pPr>
+              <w:jc w:val="center"/>
+              <w:rPr>
+                <w:rFonts w:ascii="Arial" w:hAnsi="Arial" w:cs="Arial"/>
+                <w:bCs/>
+                <w:sz w:val="20"/>
+                <w:szCs w:val="20"/>
+              </w:rPr>
+            </w:pPr>
+            <w:r>
+              <w:rPr>
+                <w:rFonts w:ascii="Arial" w:hAnsi="Arial" w:cs="Arial"/>
+                <w:bCs/>
+                <w:sz w:val="20"/>
+                <w:szCs w:val="20"/>
+              </w:rPr>
+              <w:t>Javier Retel</w:t>
+            </w:r>
+          </w:p>
+        </w:tc>
+        <w:tc>
+          <w:tcPr>
+            <w:tcW w:w="2123" w:type="dxa"/>
+          </w:tcPr>
+          <w:p>
+            <w:pPr>
+              <w:jc w:val="center"/>
+              <w:rPr>
+                <w:rFonts w:ascii="Arial" w:hAnsi="Arial" w:cs="Arial"/>
+                <w:bCs/>
+                <w:sz w:val="20"/>
+                <w:szCs w:val="20"/>
+              </w:rPr>
+            </w:pPr>
+            <w:r>
+              <w:rPr>
+                <w:rFonts w:ascii="Arial" w:hAnsi="Arial" w:cs="Arial"/>
+                <w:bCs/>
+                <w:sz w:val="20"/>
+                <w:szCs w:val="20"/>
+              </w:rPr>
+              <w:t>25/11/21</w:t>
+            </w:r>
+          </w:p>
+        </w:tc>
+        <w:tc>
+          <w:tcPr>
+            <w:tcW w:w="3120" w:type="dxa"/>
+          </w:tcPr>
+          <w:p>
+            <w:pPr>
+              <w:jc w:val="center"/>
+              <w:rPr>
+                <w:rFonts w:ascii="Arial" w:hAnsi="Arial" w:cs="Arial"/>
+                <w:bCs/>
+                <w:sz w:val="20"/>
+                <w:szCs w:val="20"/>
+              </w:rPr>
+            </w:pPr>
+            <w:r>
+              <w:rPr>
+                <w:rFonts w:ascii="Arial" w:hAnsi="Arial" w:cs="Arial"/>
+                <w:bCs/>
+                <w:sz w:val="20"/>
+                <w:szCs w:val="20"/>
+              </w:rPr>
+              <w:t>Agregar texto del punto 5</w:t>
+            </w:r>
+            <w:r>
+              <w:rPr>
+                <w:rFonts w:ascii="Arial" w:hAnsi="Arial" w:cs="Arial"/>
+                <w:bCs/>
+                <w:sz w:val="20"/>
+                <w:szCs w:val="20"/>
+              </w:rPr>
+              <w:t xml:space="preserve"> y paginado.</w:t>
+            </w:r>
+          </w:p>
+        </w:tc>
+        <w:tc>
+          <w:tcPr>
+            <w:tcW w:w="1134" w:type="dxa"/>
+          </w:tcPr>
+          <w:p>
+            <w:pPr>
+              <w:jc w:val="center"/>
+              <w:rPr>
+                <w:rFonts w:ascii="Arial" w:hAnsi="Arial" w:cs="Arial"/>
+                <w:bCs/>
+                <w:sz w:val="20"/>
+                <w:szCs w:val="20"/>
+              </w:rPr>
+            </w:pPr>
+            <w:r>
+              <w:rPr>
+                <w:rFonts w:ascii="Arial" w:hAnsi="Arial" w:cs="Arial"/>
+                <w:bCs/>
+                <w:sz w:val="20"/>
+                <w:szCs w:val="20"/>
+              </w:rPr>
+              <w:t>1.6</w:t>
+            </w:r>
           </w:p>
         </w:tc>
       </w:tr>
@@ -3225,25 +3726,41 @@
           <w:sz w:val="24"/>
           <w:szCs w:val="24"/>
         </w:rPr>
-        <w:t>La compañía mexicana ‘</w:t>
+        <w:t xml:space="preserve">La </w:t>
       </w:r>
-      <w:proofErr w:type="spellStart"/>
       <w:r>
         <w:rPr>
           <w:rFonts w:ascii="Arial" w:hAnsi="Arial" w:cs="Arial"/>
           <w:sz w:val="24"/>
           <w:szCs w:val="24"/>
         </w:rPr>
-        <w:t>Maruri</w:t>
+        <w:t>compañía</w:t>
       </w:r>
-      <w:proofErr w:type="spellEnd"/>
       <w:r>
         <w:rPr>
           <w:rFonts w:ascii="Arial" w:hAnsi="Arial" w:cs="Arial"/>
           <w:sz w:val="24"/>
           <w:szCs w:val="24"/>
         </w:rPr>
-        <w:t xml:space="preserve"> Shop’ lleva aproximadamente 2 años en el mercado vendiendo a través de las redes sociales artículos de ropa de alta calidad para ambos géneros. De esta forma la compañía solicita crear una página web dedicada a la venta de artículos de ropa para ambos géneros ya que actualmente maneja plataformas gratuitas de las redes sociales lo cual puede llevar más trabajo de lo necesario con un riesgo de “perder el perfil” en alguna de las plataformas sociales más utilizadas. Los objetivos de la compañía son:</w:t>
+        <w:t xml:space="preserve"> mexicana </w:t>
+      </w:r>
+      <w:r>
+        <w:rPr>
+          <w:rFonts w:ascii="Arial" w:hAnsi="Arial" w:cs="Arial"/>
+          <w:b/>
+          <w:bCs/>
+          <w:sz w:val="24"/>
+          <w:szCs w:val="24"/>
+        </w:rPr>
+        <w:t>Axis</w:t>
+      </w:r>
+      <w:r>
+        <w:rPr>
+          <w:rFonts w:ascii="Arial" w:hAnsi="Arial" w:cs="Arial"/>
+          <w:sz w:val="24"/>
+          <w:szCs w:val="24"/>
+        </w:rPr>
+        <w:t xml:space="preserve"> lleva aproximadamente 2 años en el mercado vendiendo a través de las redes sociales artículos de ropa de alta calidad para ambos géneros. De esta forma la compañía solicita crear una página web dedicada a la venta de artículos de ropa para ambos géneros ya que actualmente maneja plataformas gratuitas de las redes sociales lo cual puede llevar más trabajo de lo necesario con un riesgo de “perder el perfil” en alguna de las plataformas sociales más utilizadas. Los objetivos de la compañía son:</w:t>
       </w:r>
     </w:p>
     <w:p>
@@ -6188,7 +6705,39 @@
           <w:sz w:val="24"/>
           <w:szCs w:val="24"/>
         </w:rPr>
-        <w:t>Se implementará un sistema para una página de venta de ropa, que permitirá llevar a cabo la administración del inventario, así como la venta de las prendas disponibles, al igual se implementará un chat para que el usuario pueda hacer preguntas acerca cualquier duda que tenga.</w:t>
+        <w:t xml:space="preserve">Se implementará un sistema para una página de venta de ropa, que permitirá llevar a cabo la administración del inventario, así como la venta de las prendas disponibles, al igual se implementará </w:t>
+      </w:r>
+      <w:r>
+        <w:rPr>
+          <w:rFonts w:ascii="Arial" w:hAnsi="Arial" w:cs="Arial"/>
+          <w:sz w:val="24"/>
+          <w:szCs w:val="24"/>
+        </w:rPr>
+        <w:t>una sección</w:t>
+      </w:r>
+      <w:r>
+        <w:rPr>
+          <w:rFonts w:ascii="Arial" w:hAnsi="Arial" w:cs="Arial"/>
+          <w:sz w:val="24"/>
+          <w:szCs w:val="24"/>
+        </w:rPr>
+        <w:t xml:space="preserve"> de comentarios donde</w:t>
+      </w:r>
+      <w:r>
+        <w:rPr>
+          <w:rFonts w:ascii="Arial" w:hAnsi="Arial" w:cs="Arial"/>
+          <w:sz w:val="24"/>
+          <w:szCs w:val="24"/>
+        </w:rPr>
+        <w:t xml:space="preserve"> el usuario pueda hacer preguntas acerca cualquier duda que tenga</w:t>
+      </w:r>
+      <w:r>
+        <w:rPr>
+          <w:rFonts w:ascii="Arial" w:hAnsi="Arial" w:cs="Arial"/>
+          <w:sz w:val="24"/>
+          <w:szCs w:val="24"/>
+        </w:rPr>
+        <w:t xml:space="preserve"> y ser respondidas.</w:t>
       </w:r>
     </w:p>
     <w:p>
@@ -6680,6 +7229,7 @@
               <w:rPr>
                 <w:rFonts w:ascii="Arial" w:hAnsi="Arial" w:cs="Arial"/>
               </w:rPr>
+              <w:lastRenderedPageBreak/>
               <w:t>F5</w:t>
             </w:r>
           </w:p>
@@ -6758,7 +7308,6 @@
               <w:rPr>
                 <w:rFonts w:ascii="Arial" w:hAnsi="Arial" w:cs="Arial"/>
               </w:rPr>
-              <w:lastRenderedPageBreak/>
               <w:t>F6</w:t>
             </w:r>
           </w:p>
@@ -8206,18 +8755,18 @@
     <w:tbl>
       <w:tblPr>
         <w:tblStyle w:val="Tablaconcuadrcula"/>
-        <w:tblW w:w="8500" w:type="dxa"/>
+        <w:tblW w:w="9351" w:type="dxa"/>
         <w:tblLook w:val="04A0" w:firstRow="1" w:lastRow="0" w:firstColumn="1" w:lastColumn="0" w:noHBand="0" w:noVBand="1"/>
       </w:tblPr>
       <w:tblGrid>
-        <w:gridCol w:w="2025"/>
-        <w:gridCol w:w="3073"/>
-        <w:gridCol w:w="3402"/>
+        <w:gridCol w:w="1696"/>
+        <w:gridCol w:w="2410"/>
+        <w:gridCol w:w="5245"/>
       </w:tblGrid>
       <w:tr>
         <w:tc>
           <w:tcPr>
-            <w:tcW w:w="2025" w:type="dxa"/>
+            <w:tcW w:w="1696" w:type="dxa"/>
           </w:tcPr>
           <w:p>
             <w:pPr>
@@ -8244,7 +8793,7 @@
         </w:tc>
         <w:tc>
           <w:tcPr>
-            <w:tcW w:w="3073" w:type="dxa"/>
+            <w:tcW w:w="2410" w:type="dxa"/>
           </w:tcPr>
           <w:p>
             <w:pPr>
@@ -8271,7 +8820,7 @@
         </w:tc>
         <w:tc>
           <w:tcPr>
-            <w:tcW w:w="3402" w:type="dxa"/>
+            <w:tcW w:w="5245" w:type="dxa"/>
           </w:tcPr>
           <w:p>
             <w:pPr>
@@ -8300,88 +8849,281 @@
       <w:tr>
         <w:tc>
           <w:tcPr>
-            <w:tcW w:w="2025" w:type="dxa"/>
-          </w:tcPr>
-          <w:p>
-            <w:pPr>
-              <w:rPr>
-                <w:rFonts w:ascii="Arial" w:hAnsi="Arial" w:cs="Arial"/>
-                <w:sz w:val="24"/>
-                <w:szCs w:val="24"/>
-              </w:rPr>
-            </w:pPr>
-          </w:p>
-        </w:tc>
-        <w:tc>
-          <w:tcPr>
-            <w:tcW w:w="3073" w:type="dxa"/>
-          </w:tcPr>
-          <w:p>
-            <w:pPr>
-              <w:rPr>
-                <w:rFonts w:ascii="Arial" w:hAnsi="Arial" w:cs="Arial"/>
-                <w:sz w:val="24"/>
-                <w:szCs w:val="24"/>
-              </w:rPr>
-            </w:pPr>
-          </w:p>
-        </w:tc>
-        <w:tc>
-          <w:tcPr>
-            <w:tcW w:w="3402" w:type="dxa"/>
-          </w:tcPr>
-          <w:p>
-            <w:pPr>
-              <w:rPr>
-                <w:rFonts w:ascii="Arial" w:hAnsi="Arial" w:cs="Arial"/>
-                <w:sz w:val="24"/>
-                <w:szCs w:val="24"/>
-              </w:rPr>
-            </w:pPr>
+            <w:tcW w:w="1696" w:type="dxa"/>
+          </w:tcPr>
+          <w:p>
+            <w:pPr>
+              <w:jc w:val="center"/>
+              <w:rPr>
+                <w:rFonts w:ascii="Arial" w:hAnsi="Arial" w:cs="Arial"/>
+                <w:sz w:val="24"/>
+                <w:szCs w:val="24"/>
+              </w:rPr>
+            </w:pPr>
+            <w:r>
+              <w:rPr>
+                <w:rFonts w:ascii="Arial" w:hAnsi="Arial" w:cs="Arial"/>
+                <w:sz w:val="24"/>
+                <w:szCs w:val="24"/>
+              </w:rPr>
+              <w:t>SH</w:t>
+            </w:r>
+            <w:r>
+              <w:rPr>
+                <w:rFonts w:ascii="Arial" w:hAnsi="Arial" w:cs="Arial"/>
+                <w:sz w:val="24"/>
+                <w:szCs w:val="24"/>
+              </w:rPr>
+              <w:t>1</w:t>
+            </w:r>
+          </w:p>
+        </w:tc>
+        <w:tc>
+          <w:tcPr>
+            <w:tcW w:w="2410" w:type="dxa"/>
+          </w:tcPr>
+          <w:p>
+            <w:pPr>
+              <w:jc w:val="both"/>
+              <w:rPr>
+                <w:rFonts w:ascii="Arial" w:hAnsi="Arial" w:cs="Arial"/>
+              </w:rPr>
+            </w:pPr>
+            <w:r>
+              <w:rPr>
+                <w:rFonts w:ascii="Arial" w:hAnsi="Arial" w:cs="Arial"/>
+              </w:rPr>
+              <w:t>Cliente</w:t>
+            </w:r>
+            <w:r>
+              <w:rPr>
+                <w:rFonts w:ascii="Arial" w:hAnsi="Arial" w:cs="Arial"/>
+              </w:rPr>
+              <w:t xml:space="preserve"> </w:t>
+            </w:r>
+          </w:p>
+        </w:tc>
+        <w:tc>
+          <w:tcPr>
+            <w:tcW w:w="5245" w:type="dxa"/>
+          </w:tcPr>
+          <w:p>
+            <w:pPr>
+              <w:jc w:val="both"/>
+              <w:rPr>
+                <w:rFonts w:ascii="Arial" w:hAnsi="Arial" w:cs="Arial"/>
+              </w:rPr>
+            </w:pPr>
+            <w:r>
+              <w:rPr>
+                <w:rFonts w:ascii="Arial" w:hAnsi="Arial" w:cs="Arial"/>
+              </w:rPr>
+              <w:t xml:space="preserve">El </w:t>
+            </w:r>
+            <w:r>
+              <w:rPr>
+                <w:rFonts w:ascii="Arial" w:hAnsi="Arial" w:cs="Arial"/>
+              </w:rPr>
+              <w:t>cliente</w:t>
+            </w:r>
+            <w:r>
+              <w:rPr>
+                <w:rFonts w:ascii="Arial" w:hAnsi="Arial" w:cs="Arial"/>
+              </w:rPr>
+              <w:t xml:space="preserve"> podrá añadir nuevas líneas de ropa de </w:t>
+            </w:r>
+            <w:r>
+              <w:rPr>
+                <w:rFonts w:ascii="Arial" w:hAnsi="Arial" w:cs="Arial"/>
+              </w:rPr>
+              <w:t xml:space="preserve">manera y darla a conocer al </w:t>
+            </w:r>
+            <w:r>
+              <w:rPr>
+                <w:rFonts w:ascii="Arial" w:hAnsi="Arial" w:cs="Arial"/>
+              </w:rPr>
+              <w:t>consumidor de</w:t>
+            </w:r>
+            <w:r>
+              <w:rPr>
+                <w:rFonts w:ascii="Arial" w:hAnsi="Arial" w:cs="Arial"/>
+              </w:rPr>
+              <w:t xml:space="preserve"> manera más eficiente.</w:t>
+            </w:r>
           </w:p>
         </w:tc>
       </w:tr>
       <w:tr>
         <w:tc>
           <w:tcPr>
-            <w:tcW w:w="2025" w:type="dxa"/>
-          </w:tcPr>
-          <w:p>
-            <w:pPr>
-              <w:rPr>
-                <w:rFonts w:ascii="Arial" w:hAnsi="Arial" w:cs="Arial"/>
-                <w:sz w:val="24"/>
-                <w:szCs w:val="24"/>
-              </w:rPr>
-            </w:pPr>
-          </w:p>
-        </w:tc>
-        <w:tc>
-          <w:tcPr>
-            <w:tcW w:w="3073" w:type="dxa"/>
-          </w:tcPr>
-          <w:p>
-            <w:pPr>
-              <w:rPr>
-                <w:rFonts w:ascii="Arial" w:hAnsi="Arial" w:cs="Arial"/>
-                <w:sz w:val="24"/>
-                <w:szCs w:val="24"/>
-              </w:rPr>
-            </w:pPr>
-          </w:p>
-        </w:tc>
-        <w:tc>
-          <w:tcPr>
-            <w:tcW w:w="3402" w:type="dxa"/>
-          </w:tcPr>
-          <w:p>
-            <w:pPr>
-              <w:rPr>
-                <w:rFonts w:ascii="Arial" w:hAnsi="Arial" w:cs="Arial"/>
-                <w:sz w:val="24"/>
-                <w:szCs w:val="24"/>
-              </w:rPr>
-            </w:pPr>
+            <w:tcW w:w="1696" w:type="dxa"/>
+          </w:tcPr>
+          <w:p>
+            <w:pPr>
+              <w:jc w:val="center"/>
+              <w:rPr>
+                <w:rFonts w:ascii="Arial" w:hAnsi="Arial" w:cs="Arial"/>
+                <w:sz w:val="24"/>
+                <w:szCs w:val="24"/>
+              </w:rPr>
+            </w:pPr>
+            <w:r>
+              <w:rPr>
+                <w:rFonts w:ascii="Arial" w:hAnsi="Arial" w:cs="Arial"/>
+                <w:sz w:val="24"/>
+                <w:szCs w:val="24"/>
+              </w:rPr>
+              <w:t>SH2</w:t>
+            </w:r>
+          </w:p>
+        </w:tc>
+        <w:tc>
+          <w:tcPr>
+            <w:tcW w:w="2410" w:type="dxa"/>
+          </w:tcPr>
+          <w:p>
+            <w:pPr>
+              <w:jc w:val="both"/>
+              <w:rPr>
+                <w:rFonts w:ascii="Arial" w:hAnsi="Arial" w:cs="Arial"/>
+              </w:rPr>
+            </w:pPr>
+            <w:r>
+              <w:rPr>
+                <w:rFonts w:ascii="Arial" w:hAnsi="Arial" w:cs="Arial"/>
+              </w:rPr>
+              <w:t>Usuarios</w:t>
+            </w:r>
+          </w:p>
+        </w:tc>
+        <w:tc>
+          <w:tcPr>
+            <w:tcW w:w="5245" w:type="dxa"/>
+          </w:tcPr>
+          <w:p>
+            <w:pPr>
+              <w:jc w:val="both"/>
+              <w:rPr>
+                <w:rFonts w:ascii="Arial" w:hAnsi="Arial" w:cs="Arial"/>
+              </w:rPr>
+            </w:pPr>
+            <w:r>
+              <w:rPr>
+                <w:rFonts w:ascii="Arial" w:hAnsi="Arial" w:cs="Arial"/>
+              </w:rPr>
+              <w:t>Podrán revisar</w:t>
+            </w:r>
+            <w:r>
+              <w:rPr>
+                <w:rFonts w:ascii="Arial" w:hAnsi="Arial" w:cs="Arial"/>
+              </w:rPr>
+              <w:t xml:space="preserve">, </w:t>
+            </w:r>
+            <w:r>
+              <w:rPr>
+                <w:rFonts w:ascii="Arial" w:hAnsi="Arial" w:cs="Arial"/>
+              </w:rPr>
+              <w:t>buscar</w:t>
+            </w:r>
+            <w:r>
+              <w:rPr>
+                <w:rFonts w:ascii="Arial" w:hAnsi="Arial" w:cs="Arial"/>
+              </w:rPr>
+              <w:t xml:space="preserve"> y comprar</w:t>
+            </w:r>
+            <w:r>
+              <w:rPr>
+                <w:rFonts w:ascii="Arial" w:hAnsi="Arial" w:cs="Arial"/>
+              </w:rPr>
+              <w:t xml:space="preserve"> </w:t>
+            </w:r>
+            <w:r>
+              <w:rPr>
+                <w:rFonts w:ascii="Arial" w:hAnsi="Arial" w:cs="Arial"/>
+              </w:rPr>
+              <w:t>ropa</w:t>
+            </w:r>
+            <w:r>
+              <w:rPr>
+                <w:rFonts w:ascii="Arial" w:hAnsi="Arial" w:cs="Arial"/>
+              </w:rPr>
+              <w:t xml:space="preserve"> de manera más</w:t>
+            </w:r>
+            <w:r>
+              <w:rPr>
+                <w:rFonts w:ascii="Arial" w:hAnsi="Arial" w:cs="Arial"/>
+              </w:rPr>
+              <w:t xml:space="preserve"> sencilla</w:t>
+            </w:r>
+            <w:r>
+              <w:rPr>
+                <w:rFonts w:ascii="Arial" w:hAnsi="Arial" w:cs="Arial"/>
+              </w:rPr>
+              <w:t xml:space="preserve"> desde su navegador. El sistema facilita y agiliza la compra y entrega de ropa de la tienda.</w:t>
+            </w:r>
+          </w:p>
+        </w:tc>
+      </w:tr>
+      <w:tr>
+        <w:tc>
+          <w:tcPr>
+            <w:tcW w:w="1696" w:type="dxa"/>
+          </w:tcPr>
+          <w:p>
+            <w:pPr>
+              <w:jc w:val="center"/>
+              <w:rPr>
+                <w:rFonts w:ascii="Arial" w:hAnsi="Arial" w:cs="Arial"/>
+                <w:sz w:val="24"/>
+                <w:szCs w:val="24"/>
+              </w:rPr>
+            </w:pPr>
+            <w:r>
+              <w:rPr>
+                <w:rFonts w:ascii="Arial" w:hAnsi="Arial" w:cs="Arial"/>
+                <w:sz w:val="24"/>
+                <w:szCs w:val="24"/>
+              </w:rPr>
+              <w:t>SH3</w:t>
+            </w:r>
+          </w:p>
+        </w:tc>
+        <w:tc>
+          <w:tcPr>
+            <w:tcW w:w="2410" w:type="dxa"/>
+          </w:tcPr>
+          <w:p>
+            <w:pPr>
+              <w:jc w:val="both"/>
+              <w:rPr>
+                <w:rFonts w:ascii="Arial" w:hAnsi="Arial" w:cs="Arial"/>
+              </w:rPr>
+            </w:pPr>
+            <w:r>
+              <w:rPr>
+                <w:rFonts w:ascii="Arial" w:hAnsi="Arial" w:cs="Arial"/>
+              </w:rPr>
+              <w:t>Equipo de desarrollo</w:t>
+            </w:r>
+          </w:p>
+        </w:tc>
+        <w:tc>
+          <w:tcPr>
+            <w:tcW w:w="5245" w:type="dxa"/>
+          </w:tcPr>
+          <w:p>
+            <w:pPr>
+              <w:jc w:val="both"/>
+              <w:rPr>
+                <w:rFonts w:ascii="Arial" w:hAnsi="Arial" w:cs="Arial"/>
+              </w:rPr>
+            </w:pPr>
+            <w:r>
+              <w:rPr>
+                <w:rFonts w:ascii="Arial" w:hAnsi="Arial" w:cs="Arial"/>
+              </w:rPr>
+              <w:t>Creadores del sistema de ventas que cubrirá los requerimientos del cliente.</w:t>
+            </w:r>
           </w:p>
         </w:tc>
       </w:tr>
@@ -8430,12 +9172,77 @@
           <w:sz w:val="28"/>
           <w:szCs w:val="28"/>
         </w:rPr>
+        <w:lastRenderedPageBreak/>
         <w:t>Entorno de operación</w:t>
       </w:r>
       <w:bookmarkEnd w:id="15"/>
     </w:p>
     <w:p>
       <w:pPr>
+        <w:spacing w:line="276" w:lineRule="auto"/>
+        <w:outlineLvl w:val="1"/>
+        <w:rPr>
+          <w:rFonts w:ascii="Arial" w:hAnsi="Arial" w:cs="Arial"/>
+          <w:i/>
+          <w:iCs/>
+          <w:sz w:val="28"/>
+          <w:szCs w:val="28"/>
+        </w:rPr>
+      </w:pPr>
+      <w:r>
+        <w:rPr>
+          <w:rFonts w:ascii="Arial" w:hAnsi="Arial" w:cs="Arial"/>
+          <w:i/>
+          <w:iCs/>
+          <w:noProof/>
+          <w:sz w:val="28"/>
+          <w:szCs w:val="28"/>
+        </w:rPr>
+        <w:drawing>
+          <wp:inline distT="0" distB="0" distL="0" distR="0" wp14:anchorId="1490E1C2" wp14:editId="3D86D899">
+            <wp:extent cx="5400040" cy="2665730"/>
+            <wp:effectExtent l="0" t="0" r="0" b="1270"/>
+            <wp:docPr id="3" name="Imagen 3"/>
+            <wp:cNvGraphicFramePr>
+              <a:graphicFrameLocks xmlns:a="http://schemas.openxmlformats.org/drawingml/2006/main" noChangeAspect="1"/>
+            </wp:cNvGraphicFramePr>
+            <a:graphic xmlns:a="http://schemas.openxmlformats.org/drawingml/2006/main">
+              <a:graphicData uri="http://schemas.openxmlformats.org/drawingml/2006/picture">
+                <pic:pic xmlns:pic="http://schemas.openxmlformats.org/drawingml/2006/picture">
+                  <pic:nvPicPr>
+                    <pic:cNvPr id="3" name="Imagen 3"/>
+                    <pic:cNvPicPr/>
+                  </pic:nvPicPr>
+                  <pic:blipFill>
+                    <a:blip r:embed="rId9" cstate="print">
+                      <a:extLst>
+                        <a:ext uri="{28A0092B-C50C-407E-A947-70E740481C1C}">
+                          <a14:useLocalDpi xmlns:a14="http://schemas.microsoft.com/office/drawing/2010/main" val="0"/>
+                        </a:ext>
+                      </a:extLst>
+                    </a:blip>
+                    <a:stretch>
+                      <a:fillRect/>
+                    </a:stretch>
+                  </pic:blipFill>
+                  <pic:spPr>
+                    <a:xfrm>
+                      <a:off x="0" y="0"/>
+                      <a:ext cx="5400040" cy="2665730"/>
+                    </a:xfrm>
+                    <a:prstGeom prst="rect">
+                      <a:avLst/>
+                    </a:prstGeom>
+                  </pic:spPr>
+                </pic:pic>
+              </a:graphicData>
+            </a:graphic>
+          </wp:inline>
+        </w:drawing>
+      </w:r>
+    </w:p>
+    <w:p>
+      <w:pPr>
         <w:outlineLvl w:val="1"/>
         <w:rPr>
           <w:rFonts w:ascii="Arial" w:hAnsi="Arial" w:cs="Arial"/>
@@ -8443,23 +9250,21 @@
           <w:szCs w:val="24"/>
         </w:rPr>
       </w:pPr>
-    </w:p>
-    <w:p>
-      <w:pPr>
-        <w:outlineLvl w:val="1"/>
+      <w:r>
         <w:rPr>
           <w:rFonts w:ascii="Arial" w:hAnsi="Arial" w:cs="Arial"/>
           <w:sz w:val="24"/>
           <w:szCs w:val="24"/>
         </w:rPr>
-      </w:pPr>
+        <w:t xml:space="preserve">1. </w:t>
+      </w:r>
       <w:r>
         <w:rPr>
           <w:rFonts w:ascii="Arial" w:hAnsi="Arial" w:cs="Arial"/>
           <w:sz w:val="24"/>
           <w:szCs w:val="24"/>
         </w:rPr>
-        <w:t>Aquí agregar el diagrama de contexto del sistema que se va a desarrollar</w:t>
+        <w:t xml:space="preserve">La cantidad de usuarios es ilimitada </w:t>
       </w:r>
     </w:p>
     <w:p>
@@ -8477,7 +9282,41 @@
           <w:sz w:val="24"/>
           <w:szCs w:val="24"/>
         </w:rPr>
-        <w:t>Además del diagrama agregar esta información extra:</w:t>
+        <w:t>2.</w:t>
+      </w:r>
+      <w:r>
+        <w:rPr>
+          <w:rFonts w:ascii="Arial" w:hAnsi="Arial" w:cs="Arial"/>
+          <w:sz w:val="24"/>
+          <w:szCs w:val="24"/>
+        </w:rPr>
+        <w:t xml:space="preserve">La página web puede ser </w:t>
+      </w:r>
+      <w:r>
+        <w:rPr>
+          <w:rFonts w:ascii="Arial" w:hAnsi="Arial" w:cs="Arial"/>
+          <w:sz w:val="24"/>
+          <w:szCs w:val="24"/>
+        </w:rPr>
+        <w:t xml:space="preserve">accedida a las 24 </w:t>
+      </w:r>
+      <w:proofErr w:type="spellStart"/>
+      <w:r>
+        <w:rPr>
+          <w:rFonts w:ascii="Arial" w:hAnsi="Arial" w:cs="Arial"/>
+          <w:sz w:val="24"/>
+          <w:szCs w:val="24"/>
+        </w:rPr>
+        <w:t>hrs</w:t>
+      </w:r>
+      <w:proofErr w:type="spellEnd"/>
+      <w:r>
+        <w:rPr>
+          <w:rFonts w:ascii="Arial" w:hAnsi="Arial" w:cs="Arial"/>
+          <w:sz w:val="24"/>
+          <w:szCs w:val="24"/>
+        </w:rPr>
+        <w:t xml:space="preserve"> día.</w:t>
       </w:r>
     </w:p>
     <w:p>
@@ -8495,8 +9334,31 @@
           <w:sz w:val="24"/>
           <w:szCs w:val="24"/>
         </w:rPr>
-        <w:lastRenderedPageBreak/>
-        <w:t>1. Cantidad de usuarios del sistema</w:t>
+        <w:t xml:space="preserve">3. </w:t>
+      </w:r>
+      <w:r>
+        <w:rPr>
+          <w:rFonts w:ascii="Arial" w:hAnsi="Arial" w:cs="Arial"/>
+          <w:sz w:val="24"/>
+          <w:szCs w:val="24"/>
+        </w:rPr>
+        <w:t xml:space="preserve">La página web puede ser accedida desde cualquier sistema operativo que tenga acceso </w:t>
+      </w:r>
+      <w:r>
+        <w:rPr>
+          <w:rFonts w:ascii="Arial" w:hAnsi="Arial" w:cs="Arial"/>
+          <w:sz w:val="24"/>
+          <w:szCs w:val="24"/>
+        </w:rPr>
+        <w:t>a un navegador.</w:t>
+      </w:r>
+      <w:r>
+        <w:rPr>
+          <w:rFonts w:ascii="Arial" w:hAnsi="Arial" w:cs="Arial"/>
+          <w:sz w:val="24"/>
+          <w:szCs w:val="24"/>
+        </w:rPr>
+        <w:t xml:space="preserve"> </w:t>
       </w:r>
     </w:p>
     <w:p>
@@ -8514,50 +9376,32 @@
           <w:sz w:val="24"/>
           <w:szCs w:val="24"/>
         </w:rPr>
-        <w:t>2. Horarios en que se usará</w:t>
+        <w:t xml:space="preserve">4. </w:t>
       </w:r>
-    </w:p>
-    <w:p>
-      <w:pPr>
-        <w:outlineLvl w:val="1"/>
+      <w:r>
         <w:rPr>
           <w:rFonts w:ascii="Arial" w:hAnsi="Arial" w:cs="Arial"/>
           <w:sz w:val="24"/>
           <w:szCs w:val="24"/>
         </w:rPr>
-      </w:pPr>
+        <w:t>El sistema interactúa con el servidor local.</w:t>
+      </w:r>
       <w:r>
         <w:rPr>
           <w:rFonts w:ascii="Arial" w:hAnsi="Arial" w:cs="Arial"/>
           <w:sz w:val="24"/>
           <w:szCs w:val="24"/>
         </w:rPr>
-        <w:t>3. Sistemas operativos en los que funcionará.</w:t>
-      </w:r>
-    </w:p>
-    <w:p>
-      <w:pPr>
-        <w:outlineLvl w:val="1"/>
-        <w:rPr>
-          <w:rFonts w:ascii="Arial" w:hAnsi="Arial" w:cs="Arial"/>
-          <w:sz w:val="24"/>
-          <w:szCs w:val="24"/>
-        </w:rPr>
-      </w:pPr>
-      <w:r>
-        <w:rPr>
-          <w:rFonts w:ascii="Arial" w:hAnsi="Arial" w:cs="Arial"/>
-          <w:sz w:val="24"/>
-          <w:szCs w:val="24"/>
-        </w:rPr>
-        <w:t>4. Otros sistemas o dispositivos con los que el sistema va a interactuar.</w:t>
+        <w:t xml:space="preserve"> </w:t>
       </w:r>
     </w:p>
     <w:sectPr>
-      <w:headerReference w:type="default" r:id="rId8"/>
+      <w:headerReference w:type="default" r:id="rId10"/>
+      <w:footerReference w:type="default" r:id="rId11"/>
       <w:pgSz w:w="11906" w:h="16838"/>
       <w:pgMar w:top="1843" w:right="1701" w:bottom="1417" w:left="1701" w:header="708" w:footer="708" w:gutter="0"/>
       <w:cols w:space="708"/>
+      <w:titlePg/>
       <w:docGrid w:linePitch="360"/>
     </w:sectPr>
   </w:body>
@@ -8587,6 +9431,73 @@
     </w:p>
   </w:endnote>
 </w:endnotes>
+</file>
+
+<file path=word/footer1.xml><?xml version="1.0" encoding="utf-8"?>
+<w:ftr xmlns:wpc="http://schemas.microsoft.com/office/word/2010/wordprocessingCanvas" xmlns:cx="http://schemas.microsoft.com/office/drawing/2014/chartex" xmlns:cx1="http://schemas.microsoft.com/office/drawing/2015/9/8/chartex" xmlns:cx2="http://schemas.microsoft.com/office/drawing/2015/10/21/chartex" xmlns:cx3="http://schemas.microsoft.com/office/drawing/2016/5/9/chartex" xmlns:cx4="http://schemas.microsoft.com/office/drawing/2016/5/10/chartex" xmlns:cx5="http://schemas.microsoft.com/office/drawing/2016/5/11/chartex" xmlns:cx6="http://schemas.microsoft.com/office/drawing/2016/5/12/chartex" xmlns:cx7="http://schemas.microsoft.com/office/drawing/2016/5/13/chartex" xmlns:cx8="http://schemas.microsoft.com/office/drawing/2016/5/14/chartex" xmlns:mc="http://schemas.openxmlformats.org/markup-compatibility/2006" xmlns:aink="http://schemas.microsoft.com/office/drawing/2016/ink" xmlns:am3d="http://schemas.microsoft.com/office/drawing/2017/model3d" xmlns:o="urn:schemas-microsoft-com:office:office" xmlns:r="http://schemas.openxmlformats.org/officeDocument/2006/relationships" xmlns:m="http://schemas.openxmlformats.org/officeDocument/2006/math" xmlns:v="urn:schemas-microsoft-com:vml" xmlns:wp14="http://schemas.microsoft.com/office/word/2010/wordprocessingDrawing" xmlns:wp="http://schemas.openxmlformats.org/drawingml/2006/wordprocessingDrawing" xmlns:w10="urn:schemas-microsoft-com:office:word" xmlns:w="http://schemas.openxmlformats.org/wordprocessingml/2006/main" xmlns:w14="http://schemas.microsoft.com/office/word/2010/wordml" xmlns:w15="http://schemas.microsoft.com/office/word/2012/wordml" xmlns:w16cex="http://schemas.microsoft.com/office/word/2018/wordml/cex" xmlns:w16cid="http://schemas.microsoft.com/office/word/2016/wordml/cid" xmlns:w16="http://schemas.microsoft.com/office/word/2018/wordml" xmlns:w16sdtdh="http://schemas.microsoft.com/office/word/2020/wordml/sdtdatahash" xmlns:w16se="http://schemas.microsoft.com/office/word/2015/wordml/symex" xmlns:wpg="http://schemas.microsoft.com/office/word/2010/wordprocessingGroup" xmlns:wpi="http://schemas.microsoft.com/office/word/2010/wordprocessingInk" xmlns:wne="http://schemas.microsoft.com/office/word/2006/wordml" xmlns:wps="http://schemas.microsoft.com/office/word/2010/wordprocessingShape" mc:Ignorable="w14 w15 w16se w16cid w16 w16cex w16sdtdh wp14">
+  <w:p>
+    <w:pPr>
+      <w:pStyle w:val="Piedepgina"/>
+      <w:jc w:val="right"/>
+      <w:rPr>
+        <w:color w:val="000000" w:themeColor="text1"/>
+      </w:rPr>
+    </w:pPr>
+    <w:r>
+      <w:rPr>
+        <w:color w:val="000000" w:themeColor="text1"/>
+        <w:sz w:val="20"/>
+        <w:szCs w:val="20"/>
+      </w:rPr>
+      <w:t xml:space="preserve">pág. </w:t>
+    </w:r>
+    <w:r>
+      <w:rPr>
+        <w:color w:val="000000" w:themeColor="text1"/>
+        <w:sz w:val="20"/>
+        <w:szCs w:val="20"/>
+      </w:rPr>
+      <w:fldChar w:fldCharType="begin"/>
+    </w:r>
+    <w:r>
+      <w:rPr>
+        <w:color w:val="000000" w:themeColor="text1"/>
+        <w:sz w:val="20"/>
+        <w:szCs w:val="20"/>
+      </w:rPr>
+      <w:instrText>PAGE  \* Arabic</w:instrText>
+    </w:r>
+    <w:r>
+      <w:rPr>
+        <w:color w:val="000000" w:themeColor="text1"/>
+        <w:sz w:val="20"/>
+        <w:szCs w:val="20"/>
+      </w:rPr>
+      <w:fldChar w:fldCharType="separate"/>
+    </w:r>
+    <w:r>
+      <w:rPr>
+        <w:color w:val="000000" w:themeColor="text1"/>
+        <w:sz w:val="20"/>
+        <w:szCs w:val="20"/>
+      </w:rPr>
+      <w:t>1</w:t>
+    </w:r>
+    <w:r>
+      <w:rPr>
+        <w:color w:val="000000" w:themeColor="text1"/>
+        <w:sz w:val="20"/>
+        <w:szCs w:val="20"/>
+      </w:rPr>
+      <w:fldChar w:fldCharType="end"/>
+    </w:r>
+  </w:p>
+  <w:p>
+    <w:pPr>
+      <w:pStyle w:val="Piedepgina"/>
+    </w:pPr>
+  </w:p>
+</w:ftr>
 </file>
 
 <file path=word/footnotes.xml><?xml version="1.0" encoding="utf-8"?>

</xml_diff>

<commit_message>
Corrección de errores ortográficos.
</commit_message>
<xml_diff>
--- a/Visión & Alcance.docx
+++ b/Visión & Alcance.docx
@@ -2986,85 +2986,83 @@
                 <w:sz w:val="20"/>
                 <w:szCs w:val="20"/>
               </w:rPr>
-              <w:t xml:space="preserve">Miguel </w:t>
-            </w:r>
-            <w:proofErr w:type="spellStart"/>
-            <w:r>
+              <w:t>Miguel Guzman</w:t>
+            </w:r>
+          </w:p>
+        </w:tc>
+        <w:tc>
+          <w:tcPr>
+            <w:tcW w:w="2123" w:type="dxa"/>
+          </w:tcPr>
+          <w:p>
+            <w:pPr>
+              <w:jc w:val="center"/>
               <w:rPr>
                 <w:rFonts w:ascii="Arial" w:hAnsi="Arial" w:cs="Arial"/>
                 <w:bCs/>
                 <w:sz w:val="20"/>
                 <w:szCs w:val="20"/>
               </w:rPr>
-              <w:t>Guzman</w:t>
-            </w:r>
-            <w:proofErr w:type="spellEnd"/>
-          </w:p>
-        </w:tc>
-        <w:tc>
-          <w:tcPr>
-            <w:tcW w:w="2123" w:type="dxa"/>
-          </w:tcPr>
-          <w:p>
-            <w:pPr>
-              <w:jc w:val="center"/>
+            </w:pPr>
+            <w:r>
               <w:rPr>
                 <w:rFonts w:ascii="Arial" w:hAnsi="Arial" w:cs="Arial"/>
                 <w:bCs/>
                 <w:sz w:val="20"/>
                 <w:szCs w:val="20"/>
               </w:rPr>
-            </w:pPr>
-            <w:r>
+              <w:t>25/11/21</w:t>
+            </w:r>
+          </w:p>
+        </w:tc>
+        <w:tc>
+          <w:tcPr>
+            <w:tcW w:w="3120" w:type="dxa"/>
+          </w:tcPr>
+          <w:p>
+            <w:pPr>
+              <w:jc w:val="center"/>
               <w:rPr>
                 <w:rFonts w:ascii="Arial" w:hAnsi="Arial" w:cs="Arial"/>
                 <w:bCs/>
                 <w:sz w:val="20"/>
                 <w:szCs w:val="20"/>
               </w:rPr>
-              <w:t>25/11/21</w:t>
-            </w:r>
-          </w:p>
-        </w:tc>
-        <w:tc>
-          <w:tcPr>
-            <w:tcW w:w="3120" w:type="dxa"/>
-          </w:tcPr>
-          <w:p>
-            <w:pPr>
-              <w:jc w:val="center"/>
+            </w:pPr>
+            <w:r>
               <w:rPr>
                 <w:rFonts w:ascii="Arial" w:hAnsi="Arial" w:cs="Arial"/>
                 <w:bCs/>
                 <w:sz w:val="20"/>
                 <w:szCs w:val="20"/>
               </w:rPr>
-            </w:pPr>
-            <w:r>
+              <w:t>Formato y agregar texto del punto 2</w:t>
+            </w:r>
+          </w:p>
+        </w:tc>
+        <w:tc>
+          <w:tcPr>
+            <w:tcW w:w="1134" w:type="dxa"/>
+          </w:tcPr>
+          <w:p>
+            <w:pPr>
+              <w:jc w:val="center"/>
               <w:rPr>
                 <w:rFonts w:ascii="Arial" w:hAnsi="Arial" w:cs="Arial"/>
                 <w:bCs/>
                 <w:sz w:val="20"/>
                 <w:szCs w:val="20"/>
               </w:rPr>
-              <w:t>Formato y agregar texto del punto 2</w:t>
-            </w:r>
-          </w:p>
-        </w:tc>
-        <w:tc>
-          <w:tcPr>
-            <w:tcW w:w="1134" w:type="dxa"/>
-          </w:tcPr>
-          <w:p>
-            <w:pPr>
-              <w:jc w:val="center"/>
+            </w:pPr>
+            <w:r>
               <w:rPr>
                 <w:rFonts w:ascii="Arial" w:hAnsi="Arial" w:cs="Arial"/>
                 <w:bCs/>
                 <w:sz w:val="20"/>
                 <w:szCs w:val="20"/>
               </w:rPr>
-            </w:pPr>
+              <w:t>1</w:t>
+            </w:r>
             <w:r>
               <w:rPr>
                 <w:rFonts w:ascii="Arial" w:hAnsi="Arial" w:cs="Arial"/>
@@ -3072,17 +3070,26 @@
                 <w:sz w:val="20"/>
                 <w:szCs w:val="20"/>
               </w:rPr>
-              <w:t>1</w:t>
-            </w:r>
-            <w:r>
+              <w:t>.2</w:t>
+            </w:r>
+          </w:p>
+        </w:tc>
+      </w:tr>
+      <w:tr>
+        <w:tc>
+          <w:tcPr>
+            <w:tcW w:w="2123" w:type="dxa"/>
+          </w:tcPr>
+          <w:p>
+            <w:pPr>
+              <w:jc w:val="center"/>
               <w:rPr>
                 <w:rFonts w:ascii="Arial" w:hAnsi="Arial" w:cs="Arial"/>
                 <w:bCs/>
                 <w:sz w:val="20"/>
                 <w:szCs w:val="20"/>
               </w:rPr>
-              <w:t>.</w:t>
-            </w:r>
+            </w:pPr>
             <w:r>
               <w:rPr>
                 <w:rFonts w:ascii="Arial" w:hAnsi="Arial" w:cs="Arial"/>
@@ -3090,12 +3097,10 @@
                 <w:sz w:val="20"/>
                 <w:szCs w:val="20"/>
               </w:rPr>
-              <w:t>2</w:t>
-            </w:r>
-          </w:p>
-        </w:tc>
-      </w:tr>
-      <w:tr>
+              <w:t>Miguel Guzman</w:t>
+            </w:r>
+          </w:p>
+        </w:tc>
         <w:tc>
           <w:tcPr>
             <w:tcW w:w="2123" w:type="dxa"/>
@@ -3117,102 +3122,57 @@
                 <w:sz w:val="20"/>
                 <w:szCs w:val="20"/>
               </w:rPr>
-              <w:t xml:space="preserve">Miguel </w:t>
-            </w:r>
-            <w:proofErr w:type="spellStart"/>
-            <w:r>
+              <w:t>25/11/21</w:t>
+            </w:r>
+          </w:p>
+        </w:tc>
+        <w:tc>
+          <w:tcPr>
+            <w:tcW w:w="3120" w:type="dxa"/>
+          </w:tcPr>
+          <w:p>
+            <w:pPr>
+              <w:jc w:val="center"/>
               <w:rPr>
                 <w:rFonts w:ascii="Arial" w:hAnsi="Arial" w:cs="Arial"/>
                 <w:bCs/>
                 <w:sz w:val="20"/>
                 <w:szCs w:val="20"/>
               </w:rPr>
-              <w:t>Guzman</w:t>
-            </w:r>
-            <w:proofErr w:type="spellEnd"/>
-          </w:p>
-        </w:tc>
-        <w:tc>
-          <w:tcPr>
-            <w:tcW w:w="2123" w:type="dxa"/>
-          </w:tcPr>
-          <w:p>
-            <w:pPr>
-              <w:jc w:val="center"/>
+            </w:pPr>
+            <w:r>
               <w:rPr>
                 <w:rFonts w:ascii="Arial" w:hAnsi="Arial" w:cs="Arial"/>
                 <w:bCs/>
                 <w:sz w:val="20"/>
                 <w:szCs w:val="20"/>
               </w:rPr>
-            </w:pPr>
-            <w:r>
+              <w:t>Modificar puntos generales del apartado 2</w:t>
+            </w:r>
+          </w:p>
+        </w:tc>
+        <w:tc>
+          <w:tcPr>
+            <w:tcW w:w="1134" w:type="dxa"/>
+          </w:tcPr>
+          <w:p>
+            <w:pPr>
+              <w:jc w:val="center"/>
               <w:rPr>
                 <w:rFonts w:ascii="Arial" w:hAnsi="Arial" w:cs="Arial"/>
                 <w:bCs/>
                 <w:sz w:val="20"/>
                 <w:szCs w:val="20"/>
               </w:rPr>
-              <w:t>25/11/21</w:t>
-            </w:r>
-          </w:p>
-        </w:tc>
-        <w:tc>
-          <w:tcPr>
-            <w:tcW w:w="3120" w:type="dxa"/>
-          </w:tcPr>
-          <w:p>
-            <w:pPr>
-              <w:jc w:val="center"/>
+            </w:pPr>
+            <w:r>
               <w:rPr>
                 <w:rFonts w:ascii="Arial" w:hAnsi="Arial" w:cs="Arial"/>
                 <w:bCs/>
                 <w:sz w:val="20"/>
                 <w:szCs w:val="20"/>
               </w:rPr>
-            </w:pPr>
-            <w:r>
-              <w:rPr>
-                <w:rFonts w:ascii="Arial" w:hAnsi="Arial" w:cs="Arial"/>
-                <w:bCs/>
-                <w:sz w:val="20"/>
-                <w:szCs w:val="20"/>
-              </w:rPr>
-              <w:t>Modificar puntos generales del apartado 2</w:t>
-            </w:r>
-          </w:p>
-        </w:tc>
-        <w:tc>
-          <w:tcPr>
-            <w:tcW w:w="1134" w:type="dxa"/>
-          </w:tcPr>
-          <w:p>
-            <w:pPr>
-              <w:jc w:val="center"/>
-              <w:rPr>
-                <w:rFonts w:ascii="Arial" w:hAnsi="Arial" w:cs="Arial"/>
-                <w:bCs/>
-                <w:sz w:val="20"/>
-                <w:szCs w:val="20"/>
-              </w:rPr>
-            </w:pPr>
-            <w:r>
-              <w:rPr>
-                <w:rFonts w:ascii="Arial" w:hAnsi="Arial" w:cs="Arial"/>
-                <w:bCs/>
-                <w:sz w:val="20"/>
-                <w:szCs w:val="20"/>
-              </w:rPr>
-              <w:t>1.</w:t>
-            </w:r>
-            <w:r>
-              <w:rPr>
-                <w:rFonts w:ascii="Arial" w:hAnsi="Arial" w:cs="Arial"/>
-                <w:bCs/>
-                <w:sz w:val="20"/>
-                <w:szCs w:val="20"/>
-              </w:rPr>
-              <w:t>3</w:t>
+              <w:t>1.3</w:t>
             </w:r>
           </w:p>
         </w:tc>
@@ -3317,16 +3277,7 @@
                 <w:sz w:val="20"/>
                 <w:szCs w:val="20"/>
               </w:rPr>
-              <w:t>1.</w:t>
-            </w:r>
-            <w:r>
-              <w:rPr>
-                <w:rFonts w:ascii="Arial" w:hAnsi="Arial" w:cs="Arial"/>
-                <w:bCs/>
-                <w:sz w:val="20"/>
-                <w:szCs w:val="20"/>
-              </w:rPr>
-              <w:t>4</w:t>
+              <w:t>1.4</w:t>
             </w:r>
           </w:p>
         </w:tc>
@@ -3356,102 +3307,82 @@
                 <w:sz w:val="20"/>
                 <w:szCs w:val="20"/>
               </w:rPr>
-              <w:t xml:space="preserve">Axel </w:t>
-            </w:r>
-            <w:proofErr w:type="spellStart"/>
-            <w:r>
+              <w:t>Axel Guzman</w:t>
+            </w:r>
+          </w:p>
+        </w:tc>
+        <w:tc>
+          <w:tcPr>
+            <w:tcW w:w="2123" w:type="dxa"/>
+          </w:tcPr>
+          <w:p>
+            <w:pPr>
+              <w:jc w:val="center"/>
               <w:rPr>
                 <w:rFonts w:ascii="Arial" w:hAnsi="Arial" w:cs="Arial"/>
                 <w:bCs/>
                 <w:sz w:val="20"/>
                 <w:szCs w:val="20"/>
               </w:rPr>
-              <w:t>Guzman</w:t>
-            </w:r>
-            <w:proofErr w:type="spellEnd"/>
-          </w:p>
-        </w:tc>
-        <w:tc>
-          <w:tcPr>
-            <w:tcW w:w="2123" w:type="dxa"/>
-          </w:tcPr>
-          <w:p>
-            <w:pPr>
-              <w:jc w:val="center"/>
+            </w:pPr>
+            <w:r>
               <w:rPr>
                 <w:rFonts w:ascii="Arial" w:hAnsi="Arial" w:cs="Arial"/>
                 <w:bCs/>
                 <w:sz w:val="20"/>
                 <w:szCs w:val="20"/>
               </w:rPr>
-            </w:pPr>
-            <w:r>
+              <w:t>25/11/21</w:t>
+            </w:r>
+          </w:p>
+        </w:tc>
+        <w:tc>
+          <w:tcPr>
+            <w:tcW w:w="3120" w:type="dxa"/>
+          </w:tcPr>
+          <w:p>
+            <w:pPr>
+              <w:jc w:val="center"/>
               <w:rPr>
                 <w:rFonts w:ascii="Arial" w:hAnsi="Arial" w:cs="Arial"/>
                 <w:bCs/>
                 <w:sz w:val="20"/>
                 <w:szCs w:val="20"/>
               </w:rPr>
-              <w:t>25/11/21</w:t>
-            </w:r>
-          </w:p>
-        </w:tc>
-        <w:tc>
-          <w:tcPr>
-            <w:tcW w:w="3120" w:type="dxa"/>
-          </w:tcPr>
-          <w:p>
-            <w:pPr>
-              <w:jc w:val="center"/>
+            </w:pPr>
+            <w:r>
               <w:rPr>
                 <w:rFonts w:ascii="Arial" w:hAnsi="Arial" w:cs="Arial"/>
                 <w:bCs/>
                 <w:sz w:val="20"/>
                 <w:szCs w:val="20"/>
               </w:rPr>
-            </w:pPr>
-            <w:r>
+              <w:t>Agregar texto del punto 4</w:t>
+            </w:r>
+          </w:p>
+        </w:tc>
+        <w:tc>
+          <w:tcPr>
+            <w:tcW w:w="1134" w:type="dxa"/>
+          </w:tcPr>
+          <w:p>
+            <w:pPr>
+              <w:jc w:val="center"/>
               <w:rPr>
                 <w:rFonts w:ascii="Arial" w:hAnsi="Arial" w:cs="Arial"/>
                 <w:bCs/>
                 <w:sz w:val="20"/>
                 <w:szCs w:val="20"/>
               </w:rPr>
-              <w:t>Agregar texto del punto 4</w:t>
-            </w:r>
-          </w:p>
-        </w:tc>
-        <w:tc>
-          <w:tcPr>
-            <w:tcW w:w="1134" w:type="dxa"/>
-          </w:tcPr>
-          <w:p>
-            <w:pPr>
-              <w:jc w:val="center"/>
+            </w:pPr>
+            <w:r>
               <w:rPr>
                 <w:rFonts w:ascii="Arial" w:hAnsi="Arial" w:cs="Arial"/>
                 <w:bCs/>
                 <w:sz w:val="20"/>
                 <w:szCs w:val="20"/>
               </w:rPr>
-            </w:pPr>
-            <w:r>
-              <w:rPr>
-                <w:rFonts w:ascii="Arial" w:hAnsi="Arial" w:cs="Arial"/>
-                <w:bCs/>
-                <w:sz w:val="20"/>
-                <w:szCs w:val="20"/>
-              </w:rPr>
-              <w:t>1.</w:t>
-            </w:r>
-            <w:r>
-              <w:rPr>
-                <w:rFonts w:ascii="Arial" w:hAnsi="Arial" w:cs="Arial"/>
-                <w:bCs/>
-                <w:sz w:val="20"/>
-                <w:szCs w:val="20"/>
-              </w:rPr>
-              <w:t>5</w:t>
+              <w:t>1.5</w:t>
             </w:r>
           </w:p>
         </w:tc>
@@ -3566,6 +3497,111 @@
                 <w:szCs w:val="20"/>
               </w:rPr>
               <w:t>1.6</w:t>
+            </w:r>
+          </w:p>
+        </w:tc>
+      </w:tr>
+      <w:tr>
+        <w:trPr>
+          <w:trHeight w:val="263"/>
+        </w:trPr>
+        <w:tc>
+          <w:tcPr>
+            <w:tcW w:w="2123" w:type="dxa"/>
+          </w:tcPr>
+          <w:p>
+            <w:pPr>
+              <w:jc w:val="center"/>
+              <w:rPr>
+                <w:rFonts w:ascii="Arial" w:hAnsi="Arial" w:cs="Arial"/>
+                <w:bCs/>
+                <w:sz w:val="20"/>
+                <w:szCs w:val="20"/>
+              </w:rPr>
+            </w:pPr>
+            <w:r>
+              <w:rPr>
+                <w:rFonts w:ascii="Arial" w:hAnsi="Arial" w:cs="Arial"/>
+                <w:bCs/>
+                <w:sz w:val="20"/>
+                <w:szCs w:val="20"/>
+              </w:rPr>
+              <w:t>Miguel Guzman</w:t>
+            </w:r>
+          </w:p>
+        </w:tc>
+        <w:tc>
+          <w:tcPr>
+            <w:tcW w:w="2123" w:type="dxa"/>
+          </w:tcPr>
+          <w:p>
+            <w:pPr>
+              <w:jc w:val="center"/>
+              <w:rPr>
+                <w:rFonts w:ascii="Arial" w:hAnsi="Arial" w:cs="Arial"/>
+                <w:bCs/>
+                <w:sz w:val="20"/>
+                <w:szCs w:val="20"/>
+              </w:rPr>
+            </w:pPr>
+            <w:r>
+              <w:rPr>
+                <w:rFonts w:ascii="Arial" w:hAnsi="Arial" w:cs="Arial"/>
+                <w:bCs/>
+                <w:sz w:val="20"/>
+                <w:szCs w:val="20"/>
+              </w:rPr>
+              <w:t>28/11/21</w:t>
+            </w:r>
+          </w:p>
+        </w:tc>
+        <w:tc>
+          <w:tcPr>
+            <w:tcW w:w="3120" w:type="dxa"/>
+          </w:tcPr>
+          <w:p>
+            <w:pPr>
+              <w:jc w:val="center"/>
+              <w:rPr>
+                <w:rFonts w:ascii="Arial" w:hAnsi="Arial" w:cs="Arial"/>
+                <w:bCs/>
+                <w:sz w:val="20"/>
+                <w:szCs w:val="20"/>
+              </w:rPr>
+            </w:pPr>
+            <w:r>
+              <w:rPr>
+                <w:rFonts w:ascii="Arial" w:hAnsi="Arial" w:cs="Arial"/>
+                <w:bCs/>
+                <w:sz w:val="20"/>
+                <w:szCs w:val="20"/>
+              </w:rPr>
+              <w:t>Corrección de errores ortográficos.</w:t>
+            </w:r>
+          </w:p>
+        </w:tc>
+        <w:tc>
+          <w:tcPr>
+            <w:tcW w:w="1134" w:type="dxa"/>
+          </w:tcPr>
+          <w:p>
+            <w:pPr>
+              <w:jc w:val="center"/>
+              <w:rPr>
+                <w:rFonts w:ascii="Arial" w:hAnsi="Arial" w:cs="Arial"/>
+                <w:bCs/>
+                <w:sz w:val="20"/>
+                <w:szCs w:val="20"/>
+              </w:rPr>
+            </w:pPr>
+            <w:r>
+              <w:rPr>
+                <w:rFonts w:ascii="Arial" w:hAnsi="Arial" w:cs="Arial"/>
+                <w:bCs/>
+                <w:sz w:val="20"/>
+                <w:szCs w:val="20"/>
+              </w:rPr>
+              <w:t>1.7</w:t>
             </w:r>
           </w:p>
         </w:tc>
@@ -3784,7 +3820,7 @@
           <w:sz w:val="24"/>
           <w:szCs w:val="24"/>
         </w:rPr>
-        <w:t>Incrementar de venta</w:t>
+        <w:t>Incrementar venta</w:t>
       </w:r>
     </w:p>
     <w:p>
@@ -4772,21 +4808,7 @@
               <w:rPr>
                 <w:rFonts w:ascii="Arial" w:hAnsi="Arial" w:cs="Arial"/>
               </w:rPr>
-              <w:t xml:space="preserve">La base de datos realizará un </w:t>
-            </w:r>
-            <w:proofErr w:type="spellStart"/>
-            <w:r>
-              <w:rPr>
-                <w:rFonts w:ascii="Arial" w:hAnsi="Arial" w:cs="Arial"/>
-              </w:rPr>
-              <w:t>query</w:t>
-            </w:r>
-            <w:proofErr w:type="spellEnd"/>
-            <w:r>
-              <w:rPr>
-                <w:rFonts w:ascii="Arial" w:hAnsi="Arial" w:cs="Arial"/>
-              </w:rPr>
-              <w:t xml:space="preserve"> buscando todos los artículos relacionados con la palabra clave recibida.</w:t>
+              <w:t>La base de datos realizará un query buscando todos los artículos relacionados con la palabra clave recibida.</w:t>
             </w:r>
           </w:p>
           <w:p>
@@ -5172,6 +5194,12 @@
               </w:rPr>
               <w:t>El sistema deberá comprobar que el correo sea válido y verificar que las contraseñas coincidan</w:t>
             </w:r>
+            <w:r>
+              <w:rPr>
+                <w:rFonts w:ascii="Arial" w:hAnsi="Arial" w:cs="Arial"/>
+              </w:rPr>
+              <w:t>.</w:t>
+            </w:r>
           </w:p>
           <w:p>
             <w:pPr>
@@ -5322,7 +5350,19 @@
               <w:rPr>
                 <w:rFonts w:ascii="Arial" w:hAnsi="Arial" w:cs="Arial"/>
               </w:rPr>
-              <w:t>El sistema enviará los a la base de datos.</w:t>
+              <w:t xml:space="preserve">El sistema enviará los </w:t>
+            </w:r>
+            <w:r>
+              <w:rPr>
+                <w:rFonts w:ascii="Arial" w:hAnsi="Arial" w:cs="Arial"/>
+              </w:rPr>
+              <w:t xml:space="preserve">datos </w:t>
+            </w:r>
+            <w:r>
+              <w:rPr>
+                <w:rFonts w:ascii="Arial" w:hAnsi="Arial" w:cs="Arial"/>
+              </w:rPr>
+              <w:t>a la base de datos.</w:t>
             </w:r>
           </w:p>
           <w:p>
@@ -5508,21 +5548,7 @@
               <w:rPr>
                 <w:rFonts w:ascii="Arial" w:hAnsi="Arial" w:cs="Arial"/>
               </w:rPr>
-              <w:t xml:space="preserve">El usuario deberá estar </w:t>
-            </w:r>
-            <w:proofErr w:type="spellStart"/>
-            <w:r>
-              <w:rPr>
-                <w:rFonts w:ascii="Arial" w:hAnsi="Arial" w:cs="Arial"/>
-              </w:rPr>
-              <w:t>logeado</w:t>
-            </w:r>
-            <w:proofErr w:type="spellEnd"/>
-            <w:r>
-              <w:rPr>
-                <w:rFonts w:ascii="Arial" w:hAnsi="Arial" w:cs="Arial"/>
-              </w:rPr>
-              <w:t xml:space="preserve"> en el sistema.</w:t>
+              <w:t>El usuario deberá estar logeado en el sistema.</w:t>
             </w:r>
           </w:p>
           <w:p>
@@ -5558,21 +5584,7 @@
               <w:rPr>
                 <w:rFonts w:ascii="Arial" w:hAnsi="Arial" w:cs="Arial"/>
               </w:rPr>
-              <w:t xml:space="preserve">El sistema deberá mostrarle la página principal sin ningún </w:t>
-            </w:r>
-            <w:proofErr w:type="spellStart"/>
-            <w:r>
-              <w:rPr>
-                <w:rFonts w:ascii="Arial" w:hAnsi="Arial" w:cs="Arial"/>
-              </w:rPr>
-              <w:t>logeo</w:t>
-            </w:r>
-            <w:proofErr w:type="spellEnd"/>
-            <w:r>
-              <w:rPr>
-                <w:rFonts w:ascii="Arial" w:hAnsi="Arial" w:cs="Arial"/>
-              </w:rPr>
-              <w:t>.</w:t>
+              <w:t>El sistema deberá mostrarle la página principal sin ningún logeo.</w:t>
             </w:r>
           </w:p>
         </w:tc>
@@ -6108,7 +6120,13 @@
               <w:rPr>
                 <w:rFonts w:ascii="Arial" w:hAnsi="Arial" w:cs="Arial"/>
               </w:rPr>
-              <w:t>con comentarios y calificación del producto.</w:t>
+              <w:t>de</w:t>
+            </w:r>
+            <w:r>
+              <w:rPr>
+                <w:rFonts w:ascii="Arial" w:hAnsi="Arial" w:cs="Arial"/>
+              </w:rPr>
+              <w:t xml:space="preserve"> comentarios y calificación del producto.</w:t>
             </w:r>
           </w:p>
         </w:tc>
@@ -7945,7 +7963,23 @@
                 <w:sz w:val="24"/>
                 <w:szCs w:val="24"/>
               </w:rPr>
-              <w:t>Administración de Cuentas</w:t>
+              <w:t xml:space="preserve">Administración de </w:t>
+            </w:r>
+            <w:r>
+              <w:rPr>
+                <w:rFonts w:ascii="Arial" w:hAnsi="Arial" w:cs="Arial"/>
+                <w:sz w:val="24"/>
+                <w:szCs w:val="24"/>
+              </w:rPr>
+              <w:t>c</w:t>
+            </w:r>
+            <w:r>
+              <w:rPr>
+                <w:rFonts w:ascii="Arial" w:hAnsi="Arial" w:cs="Arial"/>
+                <w:sz w:val="24"/>
+                <w:szCs w:val="24"/>
+              </w:rPr>
+              <w:t>uentas</w:t>
             </w:r>
           </w:p>
         </w:tc>
@@ -8365,7 +8399,23 @@
                 <w:sz w:val="24"/>
                 <w:szCs w:val="24"/>
               </w:rPr>
-              <w:t>Administración de Cuentas</w:t>
+              <w:t xml:space="preserve">Administración de </w:t>
+            </w:r>
+            <w:r>
+              <w:rPr>
+                <w:rFonts w:ascii="Arial" w:hAnsi="Arial" w:cs="Arial"/>
+                <w:sz w:val="24"/>
+                <w:szCs w:val="24"/>
+              </w:rPr>
+              <w:t>c</w:t>
+            </w:r>
+            <w:r>
+              <w:rPr>
+                <w:rFonts w:ascii="Arial" w:hAnsi="Arial" w:cs="Arial"/>
+                <w:sz w:val="24"/>
+                <w:szCs w:val="24"/>
+              </w:rPr>
+              <w:t>uentas</w:t>
             </w:r>
           </w:p>
         </w:tc>
@@ -8435,7 +8485,23 @@
                 <w:sz w:val="24"/>
                 <w:szCs w:val="24"/>
               </w:rPr>
-              <w:t>Administración de Cuentas</w:t>
+              <w:t xml:space="preserve">Administración de </w:t>
+            </w:r>
+            <w:r>
+              <w:rPr>
+                <w:rFonts w:ascii="Arial" w:hAnsi="Arial" w:cs="Arial"/>
+                <w:sz w:val="24"/>
+                <w:szCs w:val="24"/>
+              </w:rPr>
+              <w:t>c</w:t>
+            </w:r>
+            <w:r>
+              <w:rPr>
+                <w:rFonts w:ascii="Arial" w:hAnsi="Arial" w:cs="Arial"/>
+                <w:sz w:val="24"/>
+                <w:szCs w:val="24"/>
+              </w:rPr>
+              <w:t>uentas</w:t>
             </w:r>
           </w:p>
         </w:tc>
@@ -8575,7 +8641,23 @@
                 <w:sz w:val="24"/>
                 <w:szCs w:val="24"/>
               </w:rPr>
-              <w:t>Administración de Registro</w:t>
+              <w:t xml:space="preserve">Administración de </w:t>
+            </w:r>
+            <w:r>
+              <w:rPr>
+                <w:rFonts w:ascii="Arial" w:hAnsi="Arial" w:cs="Arial"/>
+                <w:sz w:val="24"/>
+                <w:szCs w:val="24"/>
+              </w:rPr>
+              <w:t>r</w:t>
+            </w:r>
+            <w:r>
+              <w:rPr>
+                <w:rFonts w:ascii="Arial" w:hAnsi="Arial" w:cs="Arial"/>
+                <w:sz w:val="24"/>
+                <w:szCs w:val="24"/>
+              </w:rPr>
+              <w:t>egistro</w:t>
             </w:r>
           </w:p>
         </w:tc>
@@ -8645,7 +8727,23 @@
                 <w:sz w:val="24"/>
                 <w:szCs w:val="24"/>
               </w:rPr>
-              <w:t>Administración de Registros</w:t>
+              <w:t>Administración de</w:t>
+            </w:r>
+            <w:r>
+              <w:rPr>
+                <w:rFonts w:ascii="Arial" w:hAnsi="Arial" w:cs="Arial"/>
+                <w:sz w:val="24"/>
+                <w:szCs w:val="24"/>
+              </w:rPr>
+              <w:t xml:space="preserve"> r</w:t>
+            </w:r>
+            <w:r>
+              <w:rPr>
+                <w:rFonts w:ascii="Arial" w:hAnsi="Arial" w:cs="Arial"/>
+                <w:sz w:val="24"/>
+                <w:szCs w:val="24"/>
+              </w:rPr>
+              <w:t>egistros</w:t>
             </w:r>
           </w:p>
         </w:tc>
@@ -8866,15 +8964,7 @@
                 <w:sz w:val="24"/>
                 <w:szCs w:val="24"/>
               </w:rPr>
-              <w:t>SH</w:t>
-            </w:r>
-            <w:r>
-              <w:rPr>
-                <w:rFonts w:ascii="Arial" w:hAnsi="Arial" w:cs="Arial"/>
-                <w:sz w:val="24"/>
-                <w:szCs w:val="24"/>
-              </w:rPr>
-              <w:t>1</w:t>
+              <w:t>SH1</w:t>
             </w:r>
           </w:p>
         </w:tc>
@@ -8930,13 +9020,13 @@
               <w:rPr>
                 <w:rFonts w:ascii="Arial" w:hAnsi="Arial" w:cs="Arial"/>
               </w:rPr>
-              <w:t xml:space="preserve"> podrá añadir nuevas líneas de ropa de </w:t>
-            </w:r>
-            <w:r>
-              <w:rPr>
-                <w:rFonts w:ascii="Arial" w:hAnsi="Arial" w:cs="Arial"/>
-              </w:rPr>
-              <w:t xml:space="preserve">manera y darla a conocer al </w:t>
+              <w:t xml:space="preserve"> podrá añadir nuevas líneas de ropa </w:t>
+            </w:r>
+            <w:r>
+              <w:rPr>
+                <w:rFonts w:ascii="Arial" w:hAnsi="Arial" w:cs="Arial"/>
+              </w:rPr>
+              <w:t xml:space="preserve">y darla a conocer al </w:t>
             </w:r>
             <w:r>
               <w:rPr>
@@ -9290,6 +9380,14 @@
           <w:sz w:val="24"/>
           <w:szCs w:val="24"/>
         </w:rPr>
+        <w:t xml:space="preserve"> </w:t>
+      </w:r>
+      <w:r>
+        <w:rPr>
+          <w:rFonts w:ascii="Arial" w:hAnsi="Arial" w:cs="Arial"/>
+          <w:sz w:val="24"/>
+          <w:szCs w:val="24"/>
+        </w:rPr>
         <w:t xml:space="preserve">La página web puede ser </w:t>
       </w:r>
       <w:r>
@@ -9298,25 +9396,7 @@
           <w:sz w:val="24"/>
           <w:szCs w:val="24"/>
         </w:rPr>
-        <w:t xml:space="preserve">accedida a las 24 </w:t>
-      </w:r>
-      <w:proofErr w:type="spellStart"/>
-      <w:r>
-        <w:rPr>
-          <w:rFonts w:ascii="Arial" w:hAnsi="Arial" w:cs="Arial"/>
-          <w:sz w:val="24"/>
-          <w:szCs w:val="24"/>
-        </w:rPr>
-        <w:t>hrs</w:t>
-      </w:r>
-      <w:proofErr w:type="spellEnd"/>
-      <w:r>
-        <w:rPr>
-          <w:rFonts w:ascii="Arial" w:hAnsi="Arial" w:cs="Arial"/>
-          <w:sz w:val="24"/>
-          <w:szCs w:val="24"/>
-        </w:rPr>
-        <w:t xml:space="preserve"> día.</w:t>
+        <w:t>accedida a las 24 hrs día.</w:t>
       </w:r>
     </w:p>
     <w:p>

</xml_diff>

<commit_message>
Corregir punto 2 (necesidades y objetivos) indicado por el profesor.
</commit_message>
<xml_diff>
--- a/Visión & Alcance.docx
+++ b/Visión & Alcance.docx
@@ -294,18 +294,8 @@
           <w:color w:val="000000"/>
           <w:lang w:eastAsia="es-MX"/>
         </w:rPr>
-        <w:t xml:space="preserve"> Ortega Axel </w:t>
+        <w:t xml:space="preserve"> Ortega Axel Yael</w:t>
       </w:r>
-      <w:proofErr w:type="spellStart"/>
-      <w:r>
-        <w:rPr>
-          <w:rFonts w:ascii="Arial" w:eastAsia="Times New Roman" w:hAnsi="Arial" w:cs="Arial"/>
-          <w:color w:val="000000"/>
-          <w:lang w:eastAsia="es-MX"/>
-        </w:rPr>
-        <w:t>Yael</w:t>
-      </w:r>
-      <w:proofErr w:type="spellEnd"/>
     </w:p>
     <w:p>
       <w:pPr>
@@ -2953,85 +2943,83 @@
                 <w:sz w:val="20"/>
                 <w:szCs w:val="20"/>
               </w:rPr>
-              <w:t xml:space="preserve">Miguel </w:t>
-            </w:r>
-            <w:proofErr w:type="spellStart"/>
-            <w:r>
+              <w:t>Miguel Guzman</w:t>
+            </w:r>
+          </w:p>
+        </w:tc>
+        <w:tc>
+          <w:tcPr>
+            <w:tcW w:w="2123" w:type="dxa"/>
+          </w:tcPr>
+          <w:p>
+            <w:pPr>
+              <w:jc w:val="center"/>
               <w:rPr>
                 <w:rFonts w:ascii="Arial" w:hAnsi="Arial" w:cs="Arial"/>
                 <w:bCs/>
                 <w:sz w:val="20"/>
                 <w:szCs w:val="20"/>
               </w:rPr>
-              <w:t>Guzman</w:t>
-            </w:r>
-            <w:proofErr w:type="spellEnd"/>
-          </w:p>
-        </w:tc>
-        <w:tc>
-          <w:tcPr>
-            <w:tcW w:w="2123" w:type="dxa"/>
-          </w:tcPr>
-          <w:p>
-            <w:pPr>
-              <w:jc w:val="center"/>
+            </w:pPr>
+            <w:r>
               <w:rPr>
                 <w:rFonts w:ascii="Arial" w:hAnsi="Arial" w:cs="Arial"/>
                 <w:bCs/>
                 <w:sz w:val="20"/>
                 <w:szCs w:val="20"/>
               </w:rPr>
-            </w:pPr>
-            <w:r>
+              <w:t>25/11/21</w:t>
+            </w:r>
+          </w:p>
+        </w:tc>
+        <w:tc>
+          <w:tcPr>
+            <w:tcW w:w="3120" w:type="dxa"/>
+          </w:tcPr>
+          <w:p>
+            <w:pPr>
+              <w:jc w:val="center"/>
               <w:rPr>
                 <w:rFonts w:ascii="Arial" w:hAnsi="Arial" w:cs="Arial"/>
                 <w:bCs/>
                 <w:sz w:val="20"/>
                 <w:szCs w:val="20"/>
               </w:rPr>
-              <w:t>25/11/21</w:t>
-            </w:r>
-          </w:p>
-        </w:tc>
-        <w:tc>
-          <w:tcPr>
-            <w:tcW w:w="3120" w:type="dxa"/>
-          </w:tcPr>
-          <w:p>
-            <w:pPr>
-              <w:jc w:val="center"/>
+            </w:pPr>
+            <w:r>
               <w:rPr>
                 <w:rFonts w:ascii="Arial" w:hAnsi="Arial" w:cs="Arial"/>
                 <w:bCs/>
                 <w:sz w:val="20"/>
                 <w:szCs w:val="20"/>
               </w:rPr>
-            </w:pPr>
-            <w:r>
+              <w:t>Formato y agregar texto del punto 2</w:t>
+            </w:r>
+          </w:p>
+        </w:tc>
+        <w:tc>
+          <w:tcPr>
+            <w:tcW w:w="1134" w:type="dxa"/>
+          </w:tcPr>
+          <w:p>
+            <w:pPr>
+              <w:jc w:val="center"/>
               <w:rPr>
                 <w:rFonts w:ascii="Arial" w:hAnsi="Arial" w:cs="Arial"/>
                 <w:bCs/>
                 <w:sz w:val="20"/>
                 <w:szCs w:val="20"/>
               </w:rPr>
-              <w:t>Formato y agregar texto del punto 2</w:t>
-            </w:r>
-          </w:p>
-        </w:tc>
-        <w:tc>
-          <w:tcPr>
-            <w:tcW w:w="1134" w:type="dxa"/>
-          </w:tcPr>
-          <w:p>
-            <w:pPr>
-              <w:jc w:val="center"/>
+            </w:pPr>
+            <w:r>
               <w:rPr>
                 <w:rFonts w:ascii="Arial" w:hAnsi="Arial" w:cs="Arial"/>
                 <w:bCs/>
                 <w:sz w:val="20"/>
                 <w:szCs w:val="20"/>
               </w:rPr>
-            </w:pPr>
+              <w:t>1</w:t>
+            </w:r>
             <w:r>
               <w:rPr>
                 <w:rFonts w:ascii="Arial" w:hAnsi="Arial" w:cs="Arial"/>
@@ -3039,55 +3027,35 @@
                 <w:sz w:val="20"/>
                 <w:szCs w:val="20"/>
               </w:rPr>
-              <w:t>1</w:t>
-            </w:r>
-            <w:r>
+              <w:t>.2</w:t>
+            </w:r>
+          </w:p>
+        </w:tc>
+      </w:tr>
+      <w:tr>
+        <w:tc>
+          <w:tcPr>
+            <w:tcW w:w="2123" w:type="dxa"/>
+          </w:tcPr>
+          <w:p>
+            <w:pPr>
+              <w:jc w:val="center"/>
               <w:rPr>
                 <w:rFonts w:ascii="Arial" w:hAnsi="Arial" w:cs="Arial"/>
                 <w:bCs/>
                 <w:sz w:val="20"/>
                 <w:szCs w:val="20"/>
               </w:rPr>
-              <w:t>.2</w:t>
-            </w:r>
-          </w:p>
-        </w:tc>
-      </w:tr>
-      <w:tr>
-        <w:tc>
-          <w:tcPr>
-            <w:tcW w:w="2123" w:type="dxa"/>
-          </w:tcPr>
-          <w:p>
-            <w:pPr>
-              <w:jc w:val="center"/>
+            </w:pPr>
+            <w:r>
               <w:rPr>
                 <w:rFonts w:ascii="Arial" w:hAnsi="Arial" w:cs="Arial"/>
                 <w:bCs/>
                 <w:sz w:val="20"/>
                 <w:szCs w:val="20"/>
               </w:rPr>
-            </w:pPr>
-            <w:r>
-              <w:rPr>
-                <w:rFonts w:ascii="Arial" w:hAnsi="Arial" w:cs="Arial"/>
-                <w:bCs/>
-                <w:sz w:val="20"/>
-                <w:szCs w:val="20"/>
-              </w:rPr>
-              <w:t xml:space="preserve">Miguel </w:t>
-            </w:r>
-            <w:proofErr w:type="spellStart"/>
-            <w:r>
-              <w:rPr>
-                <w:rFonts w:ascii="Arial" w:hAnsi="Arial" w:cs="Arial"/>
-                <w:bCs/>
-                <w:sz w:val="20"/>
-                <w:szCs w:val="20"/>
-              </w:rPr>
-              <w:t>Guzman</w:t>
-            </w:r>
-            <w:proofErr w:type="spellEnd"/>
+              <w:t>Miguel Guzman</w:t>
+            </w:r>
           </w:p>
         </w:tc>
         <w:tc>
@@ -3296,19 +3264,8 @@
                 <w:sz w:val="20"/>
                 <w:szCs w:val="20"/>
               </w:rPr>
-              <w:t xml:space="preserve">Axel </w:t>
-            </w:r>
-            <w:proofErr w:type="spellStart"/>
-            <w:r>
-              <w:rPr>
-                <w:rFonts w:ascii="Arial" w:hAnsi="Arial" w:cs="Arial"/>
-                <w:bCs/>
-                <w:sz w:val="20"/>
-                <w:szCs w:val="20"/>
-              </w:rPr>
-              <w:t>Guzman</w:t>
-            </w:r>
-            <w:proofErr w:type="spellEnd"/>
+              <w:t>Axel Guzman</w:t>
+            </w:r>
           </w:p>
         </w:tc>
         <w:tc>
@@ -3526,93 +3483,205 @@
                 <w:sz w:val="20"/>
                 <w:szCs w:val="20"/>
               </w:rPr>
-              <w:t xml:space="preserve">Miguel </w:t>
-            </w:r>
-            <w:proofErr w:type="spellStart"/>
-            <w:r>
+              <w:t>Miguel Guzman</w:t>
+            </w:r>
+          </w:p>
+        </w:tc>
+        <w:tc>
+          <w:tcPr>
+            <w:tcW w:w="2123" w:type="dxa"/>
+          </w:tcPr>
+          <w:p>
+            <w:pPr>
+              <w:jc w:val="center"/>
               <w:rPr>
                 <w:rFonts w:ascii="Arial" w:hAnsi="Arial" w:cs="Arial"/>
                 <w:bCs/>
                 <w:sz w:val="20"/>
                 <w:szCs w:val="20"/>
               </w:rPr>
-              <w:t>Guzman</w:t>
-            </w:r>
-            <w:proofErr w:type="spellEnd"/>
-          </w:p>
-        </w:tc>
-        <w:tc>
-          <w:tcPr>
-            <w:tcW w:w="2123" w:type="dxa"/>
-          </w:tcPr>
-          <w:p>
-            <w:pPr>
-              <w:jc w:val="center"/>
+            </w:pPr>
+            <w:r>
               <w:rPr>
                 <w:rFonts w:ascii="Arial" w:hAnsi="Arial" w:cs="Arial"/>
                 <w:bCs/>
                 <w:sz w:val="20"/>
                 <w:szCs w:val="20"/>
               </w:rPr>
-            </w:pPr>
-            <w:r>
+              <w:t>28/11/21</w:t>
+            </w:r>
+          </w:p>
+        </w:tc>
+        <w:tc>
+          <w:tcPr>
+            <w:tcW w:w="3120" w:type="dxa"/>
+          </w:tcPr>
+          <w:p>
+            <w:pPr>
+              <w:jc w:val="center"/>
               <w:rPr>
                 <w:rFonts w:ascii="Arial" w:hAnsi="Arial" w:cs="Arial"/>
                 <w:bCs/>
                 <w:sz w:val="20"/>
                 <w:szCs w:val="20"/>
               </w:rPr>
-              <w:t>28/11/21</w:t>
-            </w:r>
-          </w:p>
-        </w:tc>
-        <w:tc>
-          <w:tcPr>
-            <w:tcW w:w="3120" w:type="dxa"/>
-          </w:tcPr>
-          <w:p>
-            <w:pPr>
-              <w:jc w:val="center"/>
+            </w:pPr>
+            <w:r>
               <w:rPr>
                 <w:rFonts w:ascii="Arial" w:hAnsi="Arial" w:cs="Arial"/>
                 <w:bCs/>
                 <w:sz w:val="20"/>
                 <w:szCs w:val="20"/>
               </w:rPr>
-            </w:pPr>
-            <w:r>
+              <w:t>Corrección de errores ortográficos.</w:t>
+            </w:r>
+          </w:p>
+        </w:tc>
+        <w:tc>
+          <w:tcPr>
+            <w:tcW w:w="1134" w:type="dxa"/>
+          </w:tcPr>
+          <w:p>
+            <w:pPr>
+              <w:jc w:val="center"/>
               <w:rPr>
                 <w:rFonts w:ascii="Arial" w:hAnsi="Arial" w:cs="Arial"/>
                 <w:bCs/>
                 <w:sz w:val="20"/>
                 <w:szCs w:val="20"/>
               </w:rPr>
-              <w:t>Corrección de errores ortográficos.</w:t>
-            </w:r>
-          </w:p>
-        </w:tc>
-        <w:tc>
-          <w:tcPr>
-            <w:tcW w:w="1134" w:type="dxa"/>
-          </w:tcPr>
-          <w:p>
-            <w:pPr>
-              <w:jc w:val="center"/>
+            </w:pPr>
+            <w:r>
               <w:rPr>
                 <w:rFonts w:ascii="Arial" w:hAnsi="Arial" w:cs="Arial"/>
                 <w:bCs/>
                 <w:sz w:val="20"/>
                 <w:szCs w:val="20"/>
               </w:rPr>
-            </w:pPr>
-            <w:r>
+              <w:t>1.7</w:t>
+            </w:r>
+          </w:p>
+        </w:tc>
+      </w:tr>
+      <w:tr>
+        <w:trPr>
+          <w:trHeight w:val="263"/>
+        </w:trPr>
+        <w:tc>
+          <w:tcPr>
+            <w:tcW w:w="2123" w:type="dxa"/>
+          </w:tcPr>
+          <w:p>
+            <w:pPr>
+              <w:jc w:val="center"/>
               <w:rPr>
                 <w:rFonts w:ascii="Arial" w:hAnsi="Arial" w:cs="Arial"/>
                 <w:bCs/>
                 <w:sz w:val="20"/>
                 <w:szCs w:val="20"/>
               </w:rPr>
-              <w:t>1.7</w:t>
+            </w:pPr>
+            <w:r>
+              <w:rPr>
+                <w:rFonts w:ascii="Arial" w:hAnsi="Arial" w:cs="Arial"/>
+                <w:bCs/>
+                <w:sz w:val="20"/>
+                <w:szCs w:val="20"/>
+              </w:rPr>
+              <w:t>Miguel Guzman</w:t>
+            </w:r>
+          </w:p>
+        </w:tc>
+        <w:tc>
+          <w:tcPr>
+            <w:tcW w:w="2123" w:type="dxa"/>
+          </w:tcPr>
+          <w:p>
+            <w:pPr>
+              <w:jc w:val="center"/>
+              <w:rPr>
+                <w:rFonts w:ascii="Arial" w:hAnsi="Arial" w:cs="Arial"/>
+                <w:bCs/>
+                <w:sz w:val="20"/>
+                <w:szCs w:val="20"/>
+              </w:rPr>
+            </w:pPr>
+            <w:r>
+              <w:rPr>
+                <w:rFonts w:ascii="Arial" w:hAnsi="Arial" w:cs="Arial"/>
+                <w:bCs/>
+                <w:sz w:val="20"/>
+                <w:szCs w:val="20"/>
+              </w:rPr>
+              <w:t>01/12/21</w:t>
+            </w:r>
+          </w:p>
+        </w:tc>
+        <w:tc>
+          <w:tcPr>
+            <w:tcW w:w="3120" w:type="dxa"/>
+          </w:tcPr>
+          <w:p>
+            <w:pPr>
+              <w:jc w:val="center"/>
+              <w:rPr>
+                <w:rFonts w:ascii="Arial" w:hAnsi="Arial" w:cs="Arial"/>
+                <w:bCs/>
+                <w:sz w:val="20"/>
+                <w:szCs w:val="20"/>
+              </w:rPr>
+            </w:pPr>
+            <w:r>
+              <w:rPr>
+                <w:rFonts w:ascii="Arial" w:hAnsi="Arial" w:cs="Arial"/>
+                <w:bCs/>
+                <w:sz w:val="20"/>
+                <w:szCs w:val="20"/>
+              </w:rPr>
+              <w:t>Correcciones indicadas por el profesor</w:t>
+            </w:r>
+            <w:r>
+              <w:rPr>
+                <w:rFonts w:ascii="Arial" w:hAnsi="Arial" w:cs="Arial"/>
+                <w:bCs/>
+                <w:sz w:val="20"/>
+                <w:szCs w:val="20"/>
+              </w:rPr>
+              <w:t>, punto 2</w:t>
+            </w:r>
+            <w:r>
+              <w:rPr>
+                <w:rFonts w:ascii="Arial" w:hAnsi="Arial" w:cs="Arial"/>
+                <w:bCs/>
+                <w:sz w:val="20"/>
+                <w:szCs w:val="20"/>
+              </w:rPr>
+              <w:t>, Necesidades y Objetivos de negocio</w:t>
+            </w:r>
+          </w:p>
+        </w:tc>
+        <w:tc>
+          <w:tcPr>
+            <w:tcW w:w="1134" w:type="dxa"/>
+          </w:tcPr>
+          <w:p>
+            <w:pPr>
+              <w:jc w:val="center"/>
+              <w:rPr>
+                <w:rFonts w:ascii="Arial" w:hAnsi="Arial" w:cs="Arial"/>
+                <w:bCs/>
+                <w:sz w:val="20"/>
+                <w:szCs w:val="20"/>
+              </w:rPr>
+            </w:pPr>
+            <w:r>
+              <w:rPr>
+                <w:rFonts w:ascii="Arial" w:hAnsi="Arial" w:cs="Arial"/>
+                <w:bCs/>
+                <w:sz w:val="20"/>
+                <w:szCs w:val="20"/>
+              </w:rPr>
+              <w:t>1.8</w:t>
             </w:r>
           </w:p>
         </w:tc>
@@ -4168,7 +4237,15 @@
                 <w:sz w:val="24"/>
                 <w:szCs w:val="24"/>
               </w:rPr>
-              <w:t>Tener administración de productos existentes</w:t>
+              <w:t xml:space="preserve">Administrar productos </w:t>
+            </w:r>
+            <w:r>
+              <w:rPr>
+                <w:rFonts w:ascii="Arial" w:hAnsi="Arial" w:cs="Arial"/>
+                <w:sz w:val="24"/>
+                <w:szCs w:val="24"/>
+              </w:rPr>
+              <w:t>existentes</w:t>
             </w:r>
           </w:p>
         </w:tc>
@@ -4819,21 +4896,7 @@
               <w:rPr>
                 <w:rFonts w:ascii="Arial" w:hAnsi="Arial" w:cs="Arial"/>
               </w:rPr>
-              <w:t xml:space="preserve">La base de datos realizará un </w:t>
-            </w:r>
-            <w:proofErr w:type="spellStart"/>
-            <w:r>
-              <w:rPr>
-                <w:rFonts w:ascii="Arial" w:hAnsi="Arial" w:cs="Arial"/>
-              </w:rPr>
-              <w:t>query</w:t>
-            </w:r>
-            <w:proofErr w:type="spellEnd"/>
-            <w:r>
-              <w:rPr>
-                <w:rFonts w:ascii="Arial" w:hAnsi="Arial" w:cs="Arial"/>
-              </w:rPr>
-              <w:t xml:space="preserve"> buscando todos los artículos relacionados con la palabra clave recibida.</w:t>
+              <w:t>La base de datos realizará un query buscando todos los artículos relacionados con la palabra clave recibida.</w:t>
             </w:r>
           </w:p>
           <w:p>
@@ -5573,21 +5636,7 @@
               <w:rPr>
                 <w:rFonts w:ascii="Arial" w:hAnsi="Arial" w:cs="Arial"/>
               </w:rPr>
-              <w:t xml:space="preserve">El usuario deberá estar </w:t>
-            </w:r>
-            <w:proofErr w:type="spellStart"/>
-            <w:r>
-              <w:rPr>
-                <w:rFonts w:ascii="Arial" w:hAnsi="Arial" w:cs="Arial"/>
-              </w:rPr>
-              <w:t>logeado</w:t>
-            </w:r>
-            <w:proofErr w:type="spellEnd"/>
-            <w:r>
-              <w:rPr>
-                <w:rFonts w:ascii="Arial" w:hAnsi="Arial" w:cs="Arial"/>
-              </w:rPr>
-              <w:t xml:space="preserve"> en el sistema.</w:t>
+              <w:t>El usuario deberá estar logeado en el sistema.</w:t>
             </w:r>
           </w:p>
           <w:p>
@@ -5623,21 +5672,7 @@
               <w:rPr>
                 <w:rFonts w:ascii="Arial" w:hAnsi="Arial" w:cs="Arial"/>
               </w:rPr>
-              <w:t xml:space="preserve">El sistema deberá mostrarle la página principal sin ningún </w:t>
-            </w:r>
-            <w:proofErr w:type="spellStart"/>
-            <w:r>
-              <w:rPr>
-                <w:rFonts w:ascii="Arial" w:hAnsi="Arial" w:cs="Arial"/>
-              </w:rPr>
-              <w:t>logeo</w:t>
-            </w:r>
-            <w:proofErr w:type="spellEnd"/>
-            <w:r>
-              <w:rPr>
-                <w:rFonts w:ascii="Arial" w:hAnsi="Arial" w:cs="Arial"/>
-              </w:rPr>
-              <w:t>.</w:t>
+              <w:t>El sistema deberá mostrarle la página principal sin ningún logeo.</w:t>
             </w:r>
           </w:p>
         </w:tc>
@@ -6542,7 +6577,23 @@
           <w:sz w:val="24"/>
           <w:szCs w:val="24"/>
         </w:rPr>
-        <w:t>Aumentar ventas.</w:t>
+        <w:t>Aumentar ventas</w:t>
+      </w:r>
+      <w:r>
+        <w:rPr>
+          <w:rFonts w:ascii="Arial" w:hAnsi="Arial" w:cs="Arial"/>
+          <w:sz w:val="24"/>
+          <w:szCs w:val="24"/>
+        </w:rPr>
+        <w:t xml:space="preserve"> por lo menos el 50% de la venta anual anterior</w:t>
+      </w:r>
+      <w:r>
+        <w:rPr>
+          <w:rFonts w:ascii="Arial" w:hAnsi="Arial" w:cs="Arial"/>
+          <w:sz w:val="24"/>
+          <w:szCs w:val="24"/>
+        </w:rPr>
+        <w:t>.</w:t>
       </w:r>
     </w:p>
     <w:p>
@@ -6565,7 +6616,23 @@
           <w:sz w:val="24"/>
           <w:szCs w:val="24"/>
         </w:rPr>
-        <w:t>Disminuir costos de producción.</w:t>
+        <w:t>Disminuir costos de producción</w:t>
+      </w:r>
+      <w:r>
+        <w:rPr>
+          <w:rFonts w:ascii="Arial" w:hAnsi="Arial" w:cs="Arial"/>
+          <w:sz w:val="24"/>
+          <w:szCs w:val="24"/>
+        </w:rPr>
+        <w:t xml:space="preserve"> por lo menos un 15%</w:t>
+      </w:r>
+      <w:r>
+        <w:rPr>
+          <w:rFonts w:ascii="Arial" w:hAnsi="Arial" w:cs="Arial"/>
+          <w:sz w:val="24"/>
+          <w:szCs w:val="24"/>
+        </w:rPr>
+        <w:t>.</w:t>
       </w:r>
     </w:p>
     <w:p>
@@ -6588,7 +6655,23 @@
           <w:sz w:val="24"/>
           <w:szCs w:val="24"/>
         </w:rPr>
-        <w:t>Aumento de trabajo artesanal.</w:t>
+        <w:t>Aumento de trabajo artesanal</w:t>
+      </w:r>
+      <w:r>
+        <w:rPr>
+          <w:rFonts w:ascii="Arial" w:hAnsi="Arial" w:cs="Arial"/>
+          <w:sz w:val="24"/>
+          <w:szCs w:val="24"/>
+        </w:rPr>
+        <w:t xml:space="preserve"> al menos un 20%</w:t>
+      </w:r>
+      <w:r>
+        <w:rPr>
+          <w:rFonts w:ascii="Arial" w:hAnsi="Arial" w:cs="Arial"/>
+          <w:sz w:val="24"/>
+          <w:szCs w:val="24"/>
+        </w:rPr>
+        <w:t>.</w:t>
       </w:r>
     </w:p>
     <w:p>
@@ -6611,7 +6694,23 @@
           <w:sz w:val="24"/>
           <w:szCs w:val="24"/>
         </w:rPr>
-        <w:t>Disminuir extravío de productos.</w:t>
+        <w:t>Disminuir extravío de productos</w:t>
+      </w:r>
+      <w:r>
+        <w:rPr>
+          <w:rFonts w:ascii="Arial" w:hAnsi="Arial" w:cs="Arial"/>
+          <w:sz w:val="24"/>
+          <w:szCs w:val="24"/>
+        </w:rPr>
+        <w:t xml:space="preserve"> por lo menos un 10%</w:t>
+      </w:r>
+      <w:r>
+        <w:rPr>
+          <w:rFonts w:ascii="Arial" w:hAnsi="Arial" w:cs="Arial"/>
+          <w:sz w:val="24"/>
+          <w:szCs w:val="24"/>
+        </w:rPr>
+        <w:t>.</w:t>
       </w:r>
     </w:p>
     <w:p>
@@ -6634,7 +6733,23 @@
           <w:sz w:val="24"/>
           <w:szCs w:val="24"/>
         </w:rPr>
-        <w:t>Administrar ventas realizadas.</w:t>
+        <w:t>Administrar ventas realizadas</w:t>
+      </w:r>
+      <w:r>
+        <w:rPr>
+          <w:rFonts w:ascii="Arial" w:hAnsi="Arial" w:cs="Arial"/>
+          <w:sz w:val="24"/>
+          <w:szCs w:val="24"/>
+        </w:rPr>
+        <w:t xml:space="preserve"> del 100%</w:t>
+      </w:r>
+      <w:r>
+        <w:rPr>
+          <w:rFonts w:ascii="Arial" w:hAnsi="Arial" w:cs="Arial"/>
+          <w:sz w:val="24"/>
+          <w:szCs w:val="24"/>
+        </w:rPr>
+        <w:t>.</w:t>
       </w:r>
     </w:p>
     <w:p>
@@ -6657,7 +6772,23 @@
           <w:sz w:val="24"/>
           <w:szCs w:val="24"/>
         </w:rPr>
-        <w:t>Mejorar la atención a clientes.</w:t>
+        <w:t>Mejorar la atención a clientes</w:t>
+      </w:r>
+      <w:r>
+        <w:rPr>
+          <w:rFonts w:ascii="Arial" w:hAnsi="Arial" w:cs="Arial"/>
+          <w:sz w:val="24"/>
+          <w:szCs w:val="24"/>
+        </w:rPr>
+        <w:t xml:space="preserve"> por lo menos el 70% con ayuda de encuestas</w:t>
+      </w:r>
+      <w:r>
+        <w:rPr>
+          <w:rFonts w:ascii="Arial" w:hAnsi="Arial" w:cs="Arial"/>
+          <w:sz w:val="24"/>
+          <w:szCs w:val="24"/>
+        </w:rPr>
+        <w:t>.</w:t>
       </w:r>
     </w:p>
     <w:p>
@@ -6680,7 +6811,23 @@
           <w:sz w:val="24"/>
           <w:szCs w:val="24"/>
         </w:rPr>
-        <w:t>Controlar las existencias del inventario.</w:t>
+        <w:t>Controlar las existencias del inventario</w:t>
+      </w:r>
+      <w:r>
+        <w:rPr>
+          <w:rFonts w:ascii="Arial" w:hAnsi="Arial" w:cs="Arial"/>
+          <w:sz w:val="24"/>
+          <w:szCs w:val="24"/>
+        </w:rPr>
+        <w:t xml:space="preserve"> al menos 2 veces por semana</w:t>
+      </w:r>
+      <w:r>
+        <w:rPr>
+          <w:rFonts w:ascii="Arial" w:hAnsi="Arial" w:cs="Arial"/>
+          <w:sz w:val="24"/>
+          <w:szCs w:val="24"/>
+        </w:rPr>
+        <w:t>.</w:t>
       </w:r>
     </w:p>
     <w:p>
@@ -7222,6 +7369,7 @@
               <w:rPr>
                 <w:rFonts w:ascii="Arial" w:hAnsi="Arial" w:cs="Arial"/>
               </w:rPr>
+              <w:lastRenderedPageBreak/>
               <w:t xml:space="preserve">F4 </w:t>
             </w:r>
           </w:p>
@@ -7300,7 +7448,6 @@
               <w:rPr>
                 <w:rFonts w:ascii="Arial" w:hAnsi="Arial" w:cs="Arial"/>
               </w:rPr>
-              <w:lastRenderedPageBreak/>
               <w:t>F5</w:t>
             </w:r>
           </w:p>
@@ -8080,7 +8227,15 @@
                 <w:sz w:val="24"/>
                 <w:szCs w:val="24"/>
               </w:rPr>
-              <w:t>E1</w:t>
+              <w:t>E</w:t>
+            </w:r>
+            <w:r>
+              <w:rPr>
+                <w:rFonts w:ascii="Arial" w:hAnsi="Arial" w:cs="Arial"/>
+                <w:sz w:val="24"/>
+                <w:szCs w:val="24"/>
+              </w:rPr>
+              <w:t>1</w:t>
             </w:r>
           </w:p>
         </w:tc>
@@ -8290,7 +8445,15 @@
                 <w:sz w:val="24"/>
                 <w:szCs w:val="24"/>
               </w:rPr>
-              <w:t>E1</w:t>
+              <w:t>E</w:t>
+            </w:r>
+            <w:r>
+              <w:rPr>
+                <w:rFonts w:ascii="Arial" w:hAnsi="Arial" w:cs="Arial"/>
+                <w:sz w:val="24"/>
+                <w:szCs w:val="24"/>
+              </w:rPr>
+              <w:t>1</w:t>
             </w:r>
           </w:p>
         </w:tc>
@@ -8360,7 +8523,15 @@
                 <w:sz w:val="24"/>
                 <w:szCs w:val="24"/>
               </w:rPr>
-              <w:t>E1</w:t>
+              <w:t>E</w:t>
+            </w:r>
+            <w:r>
+              <w:rPr>
+                <w:rFonts w:ascii="Arial" w:hAnsi="Arial" w:cs="Arial"/>
+                <w:sz w:val="24"/>
+                <w:szCs w:val="24"/>
+              </w:rPr>
+              <w:t>1</w:t>
             </w:r>
           </w:p>
         </w:tc>
@@ -8430,7 +8601,15 @@
                 <w:sz w:val="24"/>
                 <w:szCs w:val="24"/>
               </w:rPr>
-              <w:t>E1</w:t>
+              <w:t>E</w:t>
+            </w:r>
+            <w:r>
+              <w:rPr>
+                <w:rFonts w:ascii="Arial" w:hAnsi="Arial" w:cs="Arial"/>
+                <w:sz w:val="24"/>
+                <w:szCs w:val="24"/>
+              </w:rPr>
+              <w:t>1</w:t>
             </w:r>
           </w:p>
         </w:tc>
@@ -8516,7 +8695,15 @@
                 <w:sz w:val="24"/>
                 <w:szCs w:val="24"/>
               </w:rPr>
-              <w:t>E1</w:t>
+              <w:t>E</w:t>
+            </w:r>
+            <w:r>
+              <w:rPr>
+                <w:rFonts w:ascii="Arial" w:hAnsi="Arial" w:cs="Arial"/>
+                <w:sz w:val="24"/>
+                <w:szCs w:val="24"/>
+              </w:rPr>
+              <w:t>1</w:t>
             </w:r>
           </w:p>
         </w:tc>
@@ -8602,7 +8789,15 @@
                 <w:sz w:val="24"/>
                 <w:szCs w:val="24"/>
               </w:rPr>
-              <w:t>E1</w:t>
+              <w:t>E</w:t>
+            </w:r>
+            <w:r>
+              <w:rPr>
+                <w:rFonts w:ascii="Arial" w:hAnsi="Arial" w:cs="Arial"/>
+                <w:sz w:val="24"/>
+                <w:szCs w:val="24"/>
+              </w:rPr>
+              <w:t>1</w:t>
             </w:r>
           </w:p>
         </w:tc>
@@ -8672,7 +8867,15 @@
                 <w:sz w:val="24"/>
                 <w:szCs w:val="24"/>
               </w:rPr>
-              <w:t>E1</w:t>
+              <w:t>E</w:t>
+            </w:r>
+            <w:r>
+              <w:rPr>
+                <w:rFonts w:ascii="Arial" w:hAnsi="Arial" w:cs="Arial"/>
+                <w:sz w:val="24"/>
+                <w:szCs w:val="24"/>
+              </w:rPr>
+              <w:t>1</w:t>
             </w:r>
           </w:p>
         </w:tc>
@@ -8758,7 +8961,15 @@
                 <w:sz w:val="24"/>
                 <w:szCs w:val="24"/>
               </w:rPr>
-              <w:t>E1</w:t>
+              <w:t>E</w:t>
+            </w:r>
+            <w:r>
+              <w:rPr>
+                <w:rFonts w:ascii="Arial" w:hAnsi="Arial" w:cs="Arial"/>
+                <w:sz w:val="24"/>
+                <w:szCs w:val="24"/>
+              </w:rPr>
+              <w:t>1</w:t>
             </w:r>
           </w:p>
         </w:tc>
@@ -8899,21 +9110,9 @@
           <w:sz w:val="28"/>
           <w:szCs w:val="28"/>
         </w:rPr>
-        <w:t xml:space="preserve">Involucrados o </w:t>
-      </w:r>
-      <w:proofErr w:type="spellStart"/>
-      <w:r>
-        <w:rPr>
-          <w:rFonts w:ascii="Arial" w:hAnsi="Arial" w:cs="Arial"/>
-          <w:i/>
-          <w:iCs/>
-          <w:sz w:val="28"/>
-          <w:szCs w:val="28"/>
-        </w:rPr>
-        <w:t>Stakeholders</w:t>
+        <w:t>Involucrados o Stakeholders</w:t>
       </w:r>
       <w:bookmarkEnd w:id="14"/>
-      <w:proofErr w:type="spellEnd"/>
     </w:p>
     <w:tbl>
       <w:tblPr>
@@ -9327,7 +9526,6 @@
           <w:sz w:val="28"/>
           <w:szCs w:val="28"/>
         </w:rPr>
-        <w:lastRenderedPageBreak/>
         <w:t>Entorno de operación</w:t>
       </w:r>
       <w:bookmarkEnd w:id="15"/>
@@ -9461,25 +9659,7 @@
           <w:sz w:val="24"/>
           <w:szCs w:val="24"/>
         </w:rPr>
-        <w:t xml:space="preserve">accedida a las 24 </w:t>
-      </w:r>
-      <w:proofErr w:type="spellStart"/>
-      <w:r>
-        <w:rPr>
-          <w:rFonts w:ascii="Arial" w:hAnsi="Arial" w:cs="Arial"/>
-          <w:sz w:val="24"/>
-          <w:szCs w:val="24"/>
-        </w:rPr>
-        <w:t>hrs</w:t>
-      </w:r>
-      <w:proofErr w:type="spellEnd"/>
-      <w:r>
-        <w:rPr>
-          <w:rFonts w:ascii="Arial" w:hAnsi="Arial" w:cs="Arial"/>
-          <w:sz w:val="24"/>
-          <w:szCs w:val="24"/>
-        </w:rPr>
-        <w:t xml:space="preserve"> día.</w:t>
+        <w:t>accedida a las 24 hrs día.</w:t>
       </w:r>
     </w:p>
     <w:p>

</xml_diff>

<commit_message>
cambie el número de entregas a 3 entregas, también puse una pequeña descripción de stakeholders, y cambie en que servidor funciona el servidor de la página
</commit_message>
<xml_diff>
--- a/Visión & Alcance.docx
+++ b/Visión & Alcance.docx
@@ -294,8 +294,18 @@
           <w:color w:val="000000"/>
           <w:lang w:eastAsia="es-MX"/>
         </w:rPr>
-        <w:t xml:space="preserve"> Ortega Axel Yael</w:t>
+        <w:t xml:space="preserve"> Ortega Axel </w:t>
       </w:r>
+      <w:proofErr w:type="spellStart"/>
+      <w:r>
+        <w:rPr>
+          <w:rFonts w:ascii="Arial" w:eastAsia="Times New Roman" w:hAnsi="Arial" w:cs="Arial"/>
+          <w:color w:val="000000"/>
+          <w:lang w:eastAsia="es-MX"/>
+        </w:rPr>
+        <w:t>Yael</w:t>
+      </w:r>
+      <w:proofErr w:type="spellEnd"/>
     </w:p>
     <w:p>
       <w:pPr>
@@ -2943,83 +2953,85 @@
                 <w:sz w:val="20"/>
                 <w:szCs w:val="20"/>
               </w:rPr>
-              <w:t>Miguel Guzman</w:t>
-            </w:r>
-          </w:p>
-        </w:tc>
-        <w:tc>
-          <w:tcPr>
-            <w:tcW w:w="2123" w:type="dxa"/>
-          </w:tcPr>
-          <w:p>
-            <w:pPr>
-              <w:jc w:val="center"/>
+              <w:t xml:space="preserve">Miguel </w:t>
+            </w:r>
+            <w:proofErr w:type="spellStart"/>
+            <w:r>
               <w:rPr>
                 <w:rFonts w:ascii="Arial" w:hAnsi="Arial" w:cs="Arial"/>
                 <w:bCs/>
                 <w:sz w:val="20"/>
                 <w:szCs w:val="20"/>
               </w:rPr>
-            </w:pPr>
-            <w:r>
+              <w:t>Guzman</w:t>
+            </w:r>
+            <w:proofErr w:type="spellEnd"/>
+          </w:p>
+        </w:tc>
+        <w:tc>
+          <w:tcPr>
+            <w:tcW w:w="2123" w:type="dxa"/>
+          </w:tcPr>
+          <w:p>
+            <w:pPr>
+              <w:jc w:val="center"/>
               <w:rPr>
                 <w:rFonts w:ascii="Arial" w:hAnsi="Arial" w:cs="Arial"/>
                 <w:bCs/>
                 <w:sz w:val="20"/>
                 <w:szCs w:val="20"/>
               </w:rPr>
-              <w:t>25/11/21</w:t>
-            </w:r>
-          </w:p>
-        </w:tc>
-        <w:tc>
-          <w:tcPr>
-            <w:tcW w:w="3120" w:type="dxa"/>
-          </w:tcPr>
-          <w:p>
-            <w:pPr>
-              <w:jc w:val="center"/>
+            </w:pPr>
+            <w:r>
               <w:rPr>
                 <w:rFonts w:ascii="Arial" w:hAnsi="Arial" w:cs="Arial"/>
                 <w:bCs/>
                 <w:sz w:val="20"/>
                 <w:szCs w:val="20"/>
               </w:rPr>
-            </w:pPr>
-            <w:r>
+              <w:t>25/11/21</w:t>
+            </w:r>
+          </w:p>
+        </w:tc>
+        <w:tc>
+          <w:tcPr>
+            <w:tcW w:w="3120" w:type="dxa"/>
+          </w:tcPr>
+          <w:p>
+            <w:pPr>
+              <w:jc w:val="center"/>
               <w:rPr>
                 <w:rFonts w:ascii="Arial" w:hAnsi="Arial" w:cs="Arial"/>
                 <w:bCs/>
                 <w:sz w:val="20"/>
                 <w:szCs w:val="20"/>
               </w:rPr>
-              <w:t>Formato y agregar texto del punto 2</w:t>
-            </w:r>
-          </w:p>
-        </w:tc>
-        <w:tc>
-          <w:tcPr>
-            <w:tcW w:w="1134" w:type="dxa"/>
-          </w:tcPr>
-          <w:p>
-            <w:pPr>
-              <w:jc w:val="center"/>
+            </w:pPr>
+            <w:r>
               <w:rPr>
                 <w:rFonts w:ascii="Arial" w:hAnsi="Arial" w:cs="Arial"/>
                 <w:bCs/>
                 <w:sz w:val="20"/>
                 <w:szCs w:val="20"/>
               </w:rPr>
-            </w:pPr>
-            <w:r>
+              <w:t>Formato y agregar texto del punto 2</w:t>
+            </w:r>
+          </w:p>
+        </w:tc>
+        <w:tc>
+          <w:tcPr>
+            <w:tcW w:w="1134" w:type="dxa"/>
+          </w:tcPr>
+          <w:p>
+            <w:pPr>
+              <w:jc w:val="center"/>
               <w:rPr>
                 <w:rFonts w:ascii="Arial" w:hAnsi="Arial" w:cs="Arial"/>
                 <w:bCs/>
                 <w:sz w:val="20"/>
                 <w:szCs w:val="20"/>
               </w:rPr>
-              <w:t>1</w:t>
-            </w:r>
+            </w:pPr>
             <w:r>
               <w:rPr>
                 <w:rFonts w:ascii="Arial" w:hAnsi="Arial" w:cs="Arial"/>
@@ -3027,35 +3039,55 @@
                 <w:sz w:val="20"/>
                 <w:szCs w:val="20"/>
               </w:rPr>
-              <w:t>.2</w:t>
-            </w:r>
-          </w:p>
-        </w:tc>
-      </w:tr>
-      <w:tr>
-        <w:tc>
-          <w:tcPr>
-            <w:tcW w:w="2123" w:type="dxa"/>
-          </w:tcPr>
-          <w:p>
-            <w:pPr>
-              <w:jc w:val="center"/>
+              <w:t>1</w:t>
+            </w:r>
+            <w:r>
               <w:rPr>
                 <w:rFonts w:ascii="Arial" w:hAnsi="Arial" w:cs="Arial"/>
                 <w:bCs/>
                 <w:sz w:val="20"/>
                 <w:szCs w:val="20"/>
               </w:rPr>
-            </w:pPr>
-            <w:r>
+              <w:t>.2</w:t>
+            </w:r>
+          </w:p>
+        </w:tc>
+      </w:tr>
+      <w:tr>
+        <w:tc>
+          <w:tcPr>
+            <w:tcW w:w="2123" w:type="dxa"/>
+          </w:tcPr>
+          <w:p>
+            <w:pPr>
+              <w:jc w:val="center"/>
               <w:rPr>
                 <w:rFonts w:ascii="Arial" w:hAnsi="Arial" w:cs="Arial"/>
                 <w:bCs/>
                 <w:sz w:val="20"/>
                 <w:szCs w:val="20"/>
               </w:rPr>
-              <w:t>Miguel Guzman</w:t>
-            </w:r>
+            </w:pPr>
+            <w:r>
+              <w:rPr>
+                <w:rFonts w:ascii="Arial" w:hAnsi="Arial" w:cs="Arial"/>
+                <w:bCs/>
+                <w:sz w:val="20"/>
+                <w:szCs w:val="20"/>
+              </w:rPr>
+              <w:t xml:space="preserve">Miguel </w:t>
+            </w:r>
+            <w:proofErr w:type="spellStart"/>
+            <w:r>
+              <w:rPr>
+                <w:rFonts w:ascii="Arial" w:hAnsi="Arial" w:cs="Arial"/>
+                <w:bCs/>
+                <w:sz w:val="20"/>
+                <w:szCs w:val="20"/>
+              </w:rPr>
+              <w:t>Guzman</w:t>
+            </w:r>
+            <w:proofErr w:type="spellEnd"/>
           </w:p>
         </w:tc>
         <w:tc>
@@ -3264,8 +3296,19 @@
                 <w:sz w:val="20"/>
                 <w:szCs w:val="20"/>
               </w:rPr>
-              <w:t>Axel Guzman</w:t>
-            </w:r>
+              <w:t xml:space="preserve">Axel </w:t>
+            </w:r>
+            <w:proofErr w:type="spellStart"/>
+            <w:r>
+              <w:rPr>
+                <w:rFonts w:ascii="Arial" w:hAnsi="Arial" w:cs="Arial"/>
+                <w:bCs/>
+                <w:sz w:val="20"/>
+                <w:szCs w:val="20"/>
+              </w:rPr>
+              <w:t>Guzman</w:t>
+            </w:r>
+            <w:proofErr w:type="spellEnd"/>
           </w:p>
         </w:tc>
         <w:tc>
@@ -3483,8 +3526,19 @@
                 <w:sz w:val="20"/>
                 <w:szCs w:val="20"/>
               </w:rPr>
-              <w:t>Miguel Guzman</w:t>
-            </w:r>
+              <w:t xml:space="preserve">Miguel </w:t>
+            </w:r>
+            <w:proofErr w:type="spellStart"/>
+            <w:r>
+              <w:rPr>
+                <w:rFonts w:ascii="Arial" w:hAnsi="Arial" w:cs="Arial"/>
+                <w:bCs/>
+                <w:sz w:val="20"/>
+                <w:szCs w:val="20"/>
+              </w:rPr>
+              <w:t>Guzman</w:t>
+            </w:r>
+            <w:proofErr w:type="spellEnd"/>
           </w:p>
         </w:tc>
         <w:tc>
@@ -3588,8 +3642,19 @@
                 <w:sz w:val="20"/>
                 <w:szCs w:val="20"/>
               </w:rPr>
-              <w:t>Miguel Guzman</w:t>
-            </w:r>
+              <w:t xml:space="preserve">Miguel </w:t>
+            </w:r>
+            <w:proofErr w:type="spellStart"/>
+            <w:r>
+              <w:rPr>
+                <w:rFonts w:ascii="Arial" w:hAnsi="Arial" w:cs="Arial"/>
+                <w:bCs/>
+                <w:sz w:val="20"/>
+                <w:szCs w:val="20"/>
+              </w:rPr>
+              <w:t>Guzman</w:t>
+            </w:r>
+            <w:proofErr w:type="spellEnd"/>
           </w:p>
         </w:tc>
         <w:tc>
@@ -4896,7 +4961,21 @@
               <w:rPr>
                 <w:rFonts w:ascii="Arial" w:hAnsi="Arial" w:cs="Arial"/>
               </w:rPr>
-              <w:t>La base de datos realizará un query buscando todos los artículos relacionados con la palabra clave recibida.</w:t>
+              <w:t xml:space="preserve">La base de datos realizará un </w:t>
+            </w:r>
+            <w:proofErr w:type="spellStart"/>
+            <w:r>
+              <w:rPr>
+                <w:rFonts w:ascii="Arial" w:hAnsi="Arial" w:cs="Arial"/>
+              </w:rPr>
+              <w:t>query</w:t>
+            </w:r>
+            <w:proofErr w:type="spellEnd"/>
+            <w:r>
+              <w:rPr>
+                <w:rFonts w:ascii="Arial" w:hAnsi="Arial" w:cs="Arial"/>
+              </w:rPr>
+              <w:t xml:space="preserve"> buscando todos los artículos relacionados con la palabra clave recibida.</w:t>
             </w:r>
           </w:p>
           <w:p>
@@ -5636,7 +5715,21 @@
               <w:rPr>
                 <w:rFonts w:ascii="Arial" w:hAnsi="Arial" w:cs="Arial"/>
               </w:rPr>
-              <w:t>El usuario deberá estar logeado en el sistema.</w:t>
+              <w:t xml:space="preserve">El usuario deberá estar </w:t>
+            </w:r>
+            <w:proofErr w:type="spellStart"/>
+            <w:r>
+              <w:rPr>
+                <w:rFonts w:ascii="Arial" w:hAnsi="Arial" w:cs="Arial"/>
+              </w:rPr>
+              <w:t>logeado</w:t>
+            </w:r>
+            <w:proofErr w:type="spellEnd"/>
+            <w:r>
+              <w:rPr>
+                <w:rFonts w:ascii="Arial" w:hAnsi="Arial" w:cs="Arial"/>
+              </w:rPr>
+              <w:t xml:space="preserve"> en el sistema.</w:t>
             </w:r>
           </w:p>
           <w:p>
@@ -5672,7 +5765,21 @@
               <w:rPr>
                 <w:rFonts w:ascii="Arial" w:hAnsi="Arial" w:cs="Arial"/>
               </w:rPr>
-              <w:t>El sistema deberá mostrarle la página principal sin ningún logeo.</w:t>
+              <w:t xml:space="preserve">El sistema deberá mostrarle la página principal sin ningún </w:t>
+            </w:r>
+            <w:proofErr w:type="spellStart"/>
+            <w:r>
+              <w:rPr>
+                <w:rFonts w:ascii="Arial" w:hAnsi="Arial" w:cs="Arial"/>
+              </w:rPr>
+              <w:t>logeo</w:t>
+            </w:r>
+            <w:proofErr w:type="spellEnd"/>
+            <w:r>
+              <w:rPr>
+                <w:rFonts w:ascii="Arial" w:hAnsi="Arial" w:cs="Arial"/>
+              </w:rPr>
+              <w:t>.</w:t>
             </w:r>
           </w:p>
         </w:tc>
@@ -8453,7 +8560,7 @@
                 <w:sz w:val="24"/>
                 <w:szCs w:val="24"/>
               </w:rPr>
-              <w:t>1</w:t>
+              <w:t>2</w:t>
             </w:r>
           </w:p>
         </w:tc>
@@ -8531,7 +8638,7 @@
                 <w:sz w:val="24"/>
                 <w:szCs w:val="24"/>
               </w:rPr>
-              <w:t>1</w:t>
+              <w:t>2</w:t>
             </w:r>
           </w:p>
         </w:tc>
@@ -8609,7 +8716,7 @@
                 <w:sz w:val="24"/>
                 <w:szCs w:val="24"/>
               </w:rPr>
-              <w:t>1</w:t>
+              <w:t>2</w:t>
             </w:r>
           </w:p>
         </w:tc>
@@ -8703,7 +8810,7 @@
                 <w:sz w:val="24"/>
                 <w:szCs w:val="24"/>
               </w:rPr>
-              <w:t>1</w:t>
+              <w:t>3</w:t>
             </w:r>
           </w:p>
         </w:tc>
@@ -8789,15 +8896,7 @@
                 <w:sz w:val="24"/>
                 <w:szCs w:val="24"/>
               </w:rPr>
-              <w:t>E</w:t>
-            </w:r>
-            <w:r>
-              <w:rPr>
-                <w:rFonts w:ascii="Arial" w:hAnsi="Arial" w:cs="Arial"/>
-                <w:sz w:val="24"/>
-                <w:szCs w:val="24"/>
-              </w:rPr>
-              <w:t>1</w:t>
+              <w:t>E3</w:t>
             </w:r>
           </w:p>
         </w:tc>
@@ -8875,7 +8974,7 @@
                 <w:sz w:val="24"/>
                 <w:szCs w:val="24"/>
               </w:rPr>
-              <w:t>1</w:t>
+              <w:t>3</w:t>
             </w:r>
           </w:p>
         </w:tc>
@@ -8969,7 +9068,7 @@
                 <w:sz w:val="24"/>
                 <w:szCs w:val="24"/>
               </w:rPr>
-              <w:t>1</w:t>
+              <w:t>3</w:t>
             </w:r>
           </w:p>
         </w:tc>
@@ -9036,6 +9135,87 @@
         </w:tc>
       </w:tr>
     </w:tbl>
+    <w:p>
+      <w:pPr>
+        <w:rPr>
+          <w:rFonts w:ascii="Arial" w:hAnsi="Arial" w:cs="Arial"/>
+          <w:sz w:val="24"/>
+          <w:szCs w:val="24"/>
+        </w:rPr>
+      </w:pPr>
+    </w:p>
+    <w:p>
+      <w:pPr>
+        <w:rPr>
+          <w:rFonts w:ascii="Arial" w:hAnsi="Arial" w:cs="Arial"/>
+          <w:sz w:val="24"/>
+          <w:szCs w:val="24"/>
+        </w:rPr>
+      </w:pPr>
+    </w:p>
+    <w:p>
+      <w:pPr>
+        <w:rPr>
+          <w:rFonts w:ascii="Arial" w:hAnsi="Arial" w:cs="Arial"/>
+          <w:sz w:val="24"/>
+          <w:szCs w:val="24"/>
+        </w:rPr>
+      </w:pPr>
+    </w:p>
+    <w:p>
+      <w:pPr>
+        <w:rPr>
+          <w:rFonts w:ascii="Arial" w:hAnsi="Arial" w:cs="Arial"/>
+          <w:sz w:val="24"/>
+          <w:szCs w:val="24"/>
+        </w:rPr>
+      </w:pPr>
+    </w:p>
+    <w:p>
+      <w:pPr>
+        <w:rPr>
+          <w:rFonts w:ascii="Arial" w:hAnsi="Arial" w:cs="Arial"/>
+          <w:sz w:val="24"/>
+          <w:szCs w:val="24"/>
+        </w:rPr>
+      </w:pPr>
+    </w:p>
+    <w:p>
+      <w:pPr>
+        <w:rPr>
+          <w:rFonts w:ascii="Arial" w:hAnsi="Arial" w:cs="Arial"/>
+          <w:sz w:val="24"/>
+          <w:szCs w:val="24"/>
+        </w:rPr>
+      </w:pPr>
+    </w:p>
+    <w:p>
+      <w:pPr>
+        <w:rPr>
+          <w:rFonts w:ascii="Arial" w:hAnsi="Arial" w:cs="Arial"/>
+          <w:sz w:val="24"/>
+          <w:szCs w:val="24"/>
+        </w:rPr>
+      </w:pPr>
+    </w:p>
+    <w:p>
+      <w:pPr>
+        <w:rPr>
+          <w:rFonts w:ascii="Arial" w:hAnsi="Arial" w:cs="Arial"/>
+          <w:sz w:val="24"/>
+          <w:szCs w:val="24"/>
+        </w:rPr>
+      </w:pPr>
+    </w:p>
+    <w:p>
+      <w:pPr>
+        <w:rPr>
+          <w:rFonts w:ascii="Arial" w:hAnsi="Arial" w:cs="Arial"/>
+          <w:sz w:val="24"/>
+          <w:szCs w:val="24"/>
+        </w:rPr>
+      </w:pPr>
+    </w:p>
     <w:p>
       <w:pPr>
         <w:rPr>
@@ -9080,6 +9260,7 @@
           <w:sz w:val="32"/>
           <w:szCs w:val="32"/>
         </w:rPr>
+        <w:lastRenderedPageBreak/>
         <w:t>Contexto del problema</w:t>
       </w:r>
       <w:bookmarkEnd w:id="13"/>
@@ -9110,9 +9291,66 @@
           <w:sz w:val="28"/>
           <w:szCs w:val="28"/>
         </w:rPr>
-        <w:t>Involucrados o Stakeholders</w:t>
+        <w:t xml:space="preserve">Involucrados o </w:t>
+      </w:r>
+      <w:proofErr w:type="spellStart"/>
+      <w:r>
+        <w:rPr>
+          <w:rFonts w:ascii="Arial" w:hAnsi="Arial" w:cs="Arial"/>
+          <w:i/>
+          <w:iCs/>
+          <w:sz w:val="28"/>
+          <w:szCs w:val="28"/>
+        </w:rPr>
+        <w:t>Stakeholders</w:t>
       </w:r>
       <w:bookmarkEnd w:id="14"/>
+      <w:proofErr w:type="spellEnd"/>
+    </w:p>
+    <w:p>
+      <w:pPr>
+        <w:spacing w:line="276" w:lineRule="auto"/>
+        <w:jc w:val="both"/>
+        <w:outlineLvl w:val="1"/>
+        <w:rPr>
+          <w:rFonts w:ascii="Arial" w:hAnsi="Arial" w:cs="Arial"/>
+          <w:i/>
+          <w:iCs/>
+          <w:color w:val="000000" w:themeColor="text1"/>
+          <w:sz w:val="28"/>
+          <w:szCs w:val="28"/>
+        </w:rPr>
+      </w:pPr>
+      <w:r>
+        <w:rPr>
+          <w:rFonts w:ascii="Arial" w:hAnsi="Arial" w:cs="Arial"/>
+          <w:color w:val="000000" w:themeColor="text1"/>
+          <w:shd w:val="clear" w:color="auto" w:fill="F5F8FF"/>
+        </w:rPr>
+        <w:t>La satisfacción de esos individuos u organizaciones también influye fuertemente en los resultados y </w:t>
+      </w:r>
+      <w:hyperlink r:id="rId8" w:tgtFrame="_blank" w:history="1">
+        <w:r>
+          <w:rPr>
+            <w:rStyle w:val="Hipervnculo"/>
+            <w:rFonts w:ascii="Arial" w:hAnsi="Arial" w:cs="Arial"/>
+            <w:color w:val="000000" w:themeColor="text1"/>
+            <w:u w:val="none"/>
+            <w:shd w:val="clear" w:color="auto" w:fill="F5F8FF"/>
+          </w:rPr>
+          <w:t xml:space="preserve">objetivos establecidos por la </w:t>
+        </w:r>
+        <w:r>
+          <w:rPr>
+            <w:rStyle w:val="Hipervnculo"/>
+            <w:rFonts w:ascii="Arial" w:hAnsi="Arial" w:cs="Arial"/>
+            <w:color w:val="000000" w:themeColor="text1"/>
+            <w:u w:val="none"/>
+            <w:shd w:val="clear" w:color="auto" w:fill="F5F8FF"/>
+          </w:rPr>
+          <w:t>empresa.</w:t>
+        </w:r>
+      </w:hyperlink>
     </w:p>
     <w:tbl>
       <w:tblPr>
@@ -9567,7 +9805,7 @@
                     <pic:cNvPicPr/>
                   </pic:nvPicPr>
                   <pic:blipFill>
-                    <a:blip r:embed="rId8" cstate="print">
+                    <a:blip r:embed="rId9" cstate="print">
                       <a:extLst>
                         <a:ext uri="{28A0092B-C50C-407E-A947-70E740481C1C}">
                           <a14:useLocalDpi xmlns:a14="http://schemas.microsoft.com/office/drawing/2010/main" val="0"/>
@@ -9599,23 +9837,17 @@
         <w:outlineLvl w:val="1"/>
         <w:rPr>
           <w:rFonts w:ascii="Arial" w:hAnsi="Arial" w:cs="Arial"/>
-          <w:sz w:val="24"/>
-          <w:szCs w:val="24"/>
         </w:rPr>
       </w:pPr>
       <w:r>
         <w:rPr>
           <w:rFonts w:ascii="Arial" w:hAnsi="Arial" w:cs="Arial"/>
-          <w:sz w:val="24"/>
-          <w:szCs w:val="24"/>
         </w:rPr>
         <w:t xml:space="preserve">1. </w:t>
       </w:r>
       <w:r>
         <w:rPr>
           <w:rFonts w:ascii="Arial" w:hAnsi="Arial" w:cs="Arial"/>
-          <w:sz w:val="24"/>
-          <w:szCs w:val="24"/>
         </w:rPr>
         <w:t xml:space="preserve">La cantidad de usuarios es ilimitada </w:t>
       </w:r>
@@ -9625,41 +9857,45 @@
         <w:outlineLvl w:val="1"/>
         <w:rPr>
           <w:rFonts w:ascii="Arial" w:hAnsi="Arial" w:cs="Arial"/>
-          <w:sz w:val="24"/>
-          <w:szCs w:val="24"/>
         </w:rPr>
       </w:pPr>
       <w:r>
         <w:rPr>
           <w:rFonts w:ascii="Arial" w:hAnsi="Arial" w:cs="Arial"/>
-          <w:sz w:val="24"/>
-          <w:szCs w:val="24"/>
         </w:rPr>
         <w:t>2.</w:t>
       </w:r>
       <w:r>
         <w:rPr>
           <w:rFonts w:ascii="Arial" w:hAnsi="Arial" w:cs="Arial"/>
-          <w:sz w:val="24"/>
-          <w:szCs w:val="24"/>
         </w:rPr>
         <w:t xml:space="preserve"> </w:t>
       </w:r>
       <w:r>
         <w:rPr>
           <w:rFonts w:ascii="Arial" w:hAnsi="Arial" w:cs="Arial"/>
-          <w:sz w:val="24"/>
-          <w:szCs w:val="24"/>
         </w:rPr>
         <w:t xml:space="preserve">La página web puede ser </w:t>
       </w:r>
       <w:r>
         <w:rPr>
           <w:rFonts w:ascii="Arial" w:hAnsi="Arial" w:cs="Arial"/>
-          <w:sz w:val="24"/>
-          <w:szCs w:val="24"/>
-        </w:rPr>
-        <w:t>accedida a las 24 hrs día.</w:t>
+        </w:rPr>
+        <w:t xml:space="preserve">accedida a las 24 </w:t>
+      </w:r>
+      <w:proofErr w:type="spellStart"/>
+      <w:r>
+        <w:rPr>
+          <w:rFonts w:ascii="Arial" w:hAnsi="Arial" w:cs="Arial"/>
+        </w:rPr>
+        <w:t>hrs</w:t>
+      </w:r>
+      <w:proofErr w:type="spellEnd"/>
+      <w:r>
+        <w:rPr>
+          <w:rFonts w:ascii="Arial" w:hAnsi="Arial" w:cs="Arial"/>
+        </w:rPr>
+        <w:t xml:space="preserve"> día.</w:t>
       </w:r>
     </w:p>
     <w:p>
@@ -9667,41 +9903,49 @@
         <w:outlineLvl w:val="1"/>
         <w:rPr>
           <w:rFonts w:ascii="Arial" w:hAnsi="Arial" w:cs="Arial"/>
-          <w:sz w:val="24"/>
-          <w:szCs w:val="24"/>
         </w:rPr>
       </w:pPr>
       <w:r>
         <w:rPr>
           <w:rFonts w:ascii="Arial" w:hAnsi="Arial" w:cs="Arial"/>
-          <w:sz w:val="24"/>
-          <w:szCs w:val="24"/>
         </w:rPr>
         <w:t xml:space="preserve">3. </w:t>
       </w:r>
       <w:r>
         <w:rPr>
           <w:rFonts w:ascii="Arial" w:hAnsi="Arial" w:cs="Arial"/>
-          <w:sz w:val="24"/>
-          <w:szCs w:val="24"/>
-        </w:rPr>
-        <w:t xml:space="preserve">La página web puede ser accedida desde cualquier sistema operativo que tenga acceso </w:t>
+        </w:rPr>
+        <w:t>El servidor</w:t>
       </w:r>
       <w:r>
         <w:rPr>
           <w:rFonts w:ascii="Arial" w:hAnsi="Arial" w:cs="Arial"/>
-          <w:sz w:val="24"/>
-          <w:szCs w:val="24"/>
-        </w:rPr>
-        <w:t>a un navegador.</w:t>
+        </w:rPr>
+        <w:t xml:space="preserve"> de la </w:t>
       </w:r>
       <w:r>
         <w:rPr>
           <w:rFonts w:ascii="Arial" w:hAnsi="Arial" w:cs="Arial"/>
-          <w:sz w:val="24"/>
-          <w:szCs w:val="24"/>
-        </w:rPr>
-        <w:t xml:space="preserve"> </w:t>
+        </w:rPr>
+        <w:t xml:space="preserve">página </w:t>
+      </w:r>
+      <w:r>
+        <w:rPr>
+          <w:rFonts w:ascii="Arial" w:hAnsi="Arial" w:cs="Arial"/>
+        </w:rPr>
+        <w:t xml:space="preserve">está en Windows </w:t>
+      </w:r>
+      <w:r>
+        <w:rPr>
+          <w:rFonts w:ascii="Arial" w:hAnsi="Arial" w:cs="Arial"/>
+        </w:rPr>
+        <w:t>Server</w:t>
+      </w:r>
+      <w:r>
+        <w:rPr>
+          <w:rFonts w:ascii="Arial" w:hAnsi="Arial" w:cs="Arial"/>
+        </w:rPr>
+        <w:t>.</w:t>
       </w:r>
     </w:p>
     <w:p>
@@ -9709,38 +9953,30 @@
         <w:outlineLvl w:val="1"/>
         <w:rPr>
           <w:rFonts w:ascii="Arial" w:hAnsi="Arial" w:cs="Arial"/>
-          <w:sz w:val="24"/>
-          <w:szCs w:val="24"/>
         </w:rPr>
       </w:pPr>
       <w:r>
         <w:rPr>
           <w:rFonts w:ascii="Arial" w:hAnsi="Arial" w:cs="Arial"/>
-          <w:sz w:val="24"/>
-          <w:szCs w:val="24"/>
         </w:rPr>
         <w:t xml:space="preserve">4. </w:t>
       </w:r>
       <w:r>
         <w:rPr>
           <w:rFonts w:ascii="Arial" w:hAnsi="Arial" w:cs="Arial"/>
-          <w:sz w:val="24"/>
-          <w:szCs w:val="24"/>
         </w:rPr>
         <w:t>El sistema interactúa con el servidor local.</w:t>
       </w:r>
       <w:r>
         <w:rPr>
           <w:rFonts w:ascii="Arial" w:hAnsi="Arial" w:cs="Arial"/>
-          <w:sz w:val="24"/>
-          <w:szCs w:val="24"/>
         </w:rPr>
         <w:t xml:space="preserve"> </w:t>
       </w:r>
     </w:p>
     <w:sectPr>
-      <w:headerReference w:type="default" r:id="rId9"/>
-      <w:footerReference w:type="default" r:id="rId10"/>
+      <w:headerReference w:type="default" r:id="rId10"/>
+      <w:footerReference w:type="default" r:id="rId11"/>
       <w:pgSz w:w="11906" w:h="16838"/>
       <w:pgMar w:top="1843" w:right="1701" w:bottom="1417" w:left="1701" w:header="708" w:footer="708" w:gutter="0"/>
       <w:cols w:space="708"/>

</xml_diff>

<commit_message>
Modificación de los ID en todas las tablas
</commit_message>
<xml_diff>
--- a/Visión & Alcance.docx
+++ b/Visión & Alcance.docx
@@ -294,18 +294,8 @@
           <w:color w:val="000000"/>
           <w:lang w:eastAsia="es-MX"/>
         </w:rPr>
-        <w:t xml:space="preserve"> Ortega Axel </w:t>
+        <w:t xml:space="preserve"> Ortega Axel Yael</w:t>
       </w:r>
-      <w:proofErr w:type="spellStart"/>
-      <w:r>
-        <w:rPr>
-          <w:rFonts w:ascii="Arial" w:eastAsia="Times New Roman" w:hAnsi="Arial" w:cs="Arial"/>
-          <w:color w:val="000000"/>
-          <w:lang w:eastAsia="es-MX"/>
-        </w:rPr>
-        <w:t>Yael</w:t>
-      </w:r>
-      <w:proofErr w:type="spellEnd"/>
     </w:p>
     <w:p>
       <w:pPr>
@@ -2953,85 +2943,83 @@
                 <w:sz w:val="20"/>
                 <w:szCs w:val="20"/>
               </w:rPr>
-              <w:t xml:space="preserve">Miguel </w:t>
-            </w:r>
-            <w:proofErr w:type="spellStart"/>
-            <w:r>
+              <w:t>Miguel Guzman</w:t>
+            </w:r>
+          </w:p>
+        </w:tc>
+        <w:tc>
+          <w:tcPr>
+            <w:tcW w:w="2123" w:type="dxa"/>
+          </w:tcPr>
+          <w:p>
+            <w:pPr>
+              <w:jc w:val="center"/>
               <w:rPr>
                 <w:rFonts w:ascii="Arial" w:hAnsi="Arial" w:cs="Arial"/>
                 <w:bCs/>
                 <w:sz w:val="20"/>
                 <w:szCs w:val="20"/>
               </w:rPr>
-              <w:t>Guzman</w:t>
-            </w:r>
-            <w:proofErr w:type="spellEnd"/>
-          </w:p>
-        </w:tc>
-        <w:tc>
-          <w:tcPr>
-            <w:tcW w:w="2123" w:type="dxa"/>
-          </w:tcPr>
-          <w:p>
-            <w:pPr>
-              <w:jc w:val="center"/>
+            </w:pPr>
+            <w:r>
               <w:rPr>
                 <w:rFonts w:ascii="Arial" w:hAnsi="Arial" w:cs="Arial"/>
                 <w:bCs/>
                 <w:sz w:val="20"/>
                 <w:szCs w:val="20"/>
               </w:rPr>
-            </w:pPr>
-            <w:r>
+              <w:t>25/11/21</w:t>
+            </w:r>
+          </w:p>
+        </w:tc>
+        <w:tc>
+          <w:tcPr>
+            <w:tcW w:w="3120" w:type="dxa"/>
+          </w:tcPr>
+          <w:p>
+            <w:pPr>
+              <w:jc w:val="center"/>
               <w:rPr>
                 <w:rFonts w:ascii="Arial" w:hAnsi="Arial" w:cs="Arial"/>
                 <w:bCs/>
                 <w:sz w:val="20"/>
                 <w:szCs w:val="20"/>
               </w:rPr>
-              <w:t>25/11/21</w:t>
-            </w:r>
-          </w:p>
-        </w:tc>
-        <w:tc>
-          <w:tcPr>
-            <w:tcW w:w="3120" w:type="dxa"/>
-          </w:tcPr>
-          <w:p>
-            <w:pPr>
-              <w:jc w:val="center"/>
+            </w:pPr>
+            <w:r>
               <w:rPr>
                 <w:rFonts w:ascii="Arial" w:hAnsi="Arial" w:cs="Arial"/>
                 <w:bCs/>
                 <w:sz w:val="20"/>
                 <w:szCs w:val="20"/>
               </w:rPr>
-            </w:pPr>
-            <w:r>
+              <w:t>Formato y agregar texto del punto 2</w:t>
+            </w:r>
+          </w:p>
+        </w:tc>
+        <w:tc>
+          <w:tcPr>
+            <w:tcW w:w="1134" w:type="dxa"/>
+          </w:tcPr>
+          <w:p>
+            <w:pPr>
+              <w:jc w:val="center"/>
               <w:rPr>
                 <w:rFonts w:ascii="Arial" w:hAnsi="Arial" w:cs="Arial"/>
                 <w:bCs/>
                 <w:sz w:val="20"/>
                 <w:szCs w:val="20"/>
               </w:rPr>
-              <w:t>Formato y agregar texto del punto 2</w:t>
-            </w:r>
-          </w:p>
-        </w:tc>
-        <w:tc>
-          <w:tcPr>
-            <w:tcW w:w="1134" w:type="dxa"/>
-          </w:tcPr>
-          <w:p>
-            <w:pPr>
-              <w:jc w:val="center"/>
+            </w:pPr>
+            <w:r>
               <w:rPr>
                 <w:rFonts w:ascii="Arial" w:hAnsi="Arial" w:cs="Arial"/>
                 <w:bCs/>
                 <w:sz w:val="20"/>
                 <w:szCs w:val="20"/>
               </w:rPr>
-            </w:pPr>
+              <w:t>1</w:t>
+            </w:r>
             <w:r>
               <w:rPr>
                 <w:rFonts w:ascii="Arial" w:hAnsi="Arial" w:cs="Arial"/>
@@ -3039,55 +3027,35 @@
                 <w:sz w:val="20"/>
                 <w:szCs w:val="20"/>
               </w:rPr>
-              <w:t>1</w:t>
-            </w:r>
-            <w:r>
+              <w:t>.2</w:t>
+            </w:r>
+          </w:p>
+        </w:tc>
+      </w:tr>
+      <w:tr>
+        <w:tc>
+          <w:tcPr>
+            <w:tcW w:w="2123" w:type="dxa"/>
+          </w:tcPr>
+          <w:p>
+            <w:pPr>
+              <w:jc w:val="center"/>
               <w:rPr>
                 <w:rFonts w:ascii="Arial" w:hAnsi="Arial" w:cs="Arial"/>
                 <w:bCs/>
                 <w:sz w:val="20"/>
                 <w:szCs w:val="20"/>
               </w:rPr>
-              <w:t>.2</w:t>
-            </w:r>
-          </w:p>
-        </w:tc>
-      </w:tr>
-      <w:tr>
-        <w:tc>
-          <w:tcPr>
-            <w:tcW w:w="2123" w:type="dxa"/>
-          </w:tcPr>
-          <w:p>
-            <w:pPr>
-              <w:jc w:val="center"/>
+            </w:pPr>
+            <w:r>
               <w:rPr>
                 <w:rFonts w:ascii="Arial" w:hAnsi="Arial" w:cs="Arial"/>
                 <w:bCs/>
                 <w:sz w:val="20"/>
                 <w:szCs w:val="20"/>
               </w:rPr>
-            </w:pPr>
-            <w:r>
-              <w:rPr>
-                <w:rFonts w:ascii="Arial" w:hAnsi="Arial" w:cs="Arial"/>
-                <w:bCs/>
-                <w:sz w:val="20"/>
-                <w:szCs w:val="20"/>
-              </w:rPr>
-              <w:t xml:space="preserve">Miguel </w:t>
-            </w:r>
-            <w:proofErr w:type="spellStart"/>
-            <w:r>
-              <w:rPr>
-                <w:rFonts w:ascii="Arial" w:hAnsi="Arial" w:cs="Arial"/>
-                <w:bCs/>
-                <w:sz w:val="20"/>
-                <w:szCs w:val="20"/>
-              </w:rPr>
-              <w:t>Guzman</w:t>
-            </w:r>
-            <w:proofErr w:type="spellEnd"/>
+              <w:t>Miguel Guzman</w:t>
+            </w:r>
           </w:p>
         </w:tc>
         <w:tc>
@@ -3296,19 +3264,8 @@
                 <w:sz w:val="20"/>
                 <w:szCs w:val="20"/>
               </w:rPr>
-              <w:t xml:space="preserve">Axel </w:t>
-            </w:r>
-            <w:proofErr w:type="spellStart"/>
-            <w:r>
-              <w:rPr>
-                <w:rFonts w:ascii="Arial" w:hAnsi="Arial" w:cs="Arial"/>
-                <w:bCs/>
-                <w:sz w:val="20"/>
-                <w:szCs w:val="20"/>
-              </w:rPr>
-              <w:t>Guzman</w:t>
-            </w:r>
-            <w:proofErr w:type="spellEnd"/>
+              <w:t>Axel Guzman</w:t>
+            </w:r>
           </w:p>
         </w:tc>
         <w:tc>
@@ -3526,19 +3483,8 @@
                 <w:sz w:val="20"/>
                 <w:szCs w:val="20"/>
               </w:rPr>
-              <w:t xml:space="preserve">Miguel </w:t>
-            </w:r>
-            <w:proofErr w:type="spellStart"/>
-            <w:r>
-              <w:rPr>
-                <w:rFonts w:ascii="Arial" w:hAnsi="Arial" w:cs="Arial"/>
-                <w:bCs/>
-                <w:sz w:val="20"/>
-                <w:szCs w:val="20"/>
-              </w:rPr>
-              <w:t>Guzman</w:t>
-            </w:r>
-            <w:proofErr w:type="spellEnd"/>
+              <w:t>Miguel Guzman</w:t>
+            </w:r>
           </w:p>
         </w:tc>
         <w:tc>
@@ -3642,19 +3588,8 @@
                 <w:sz w:val="20"/>
                 <w:szCs w:val="20"/>
               </w:rPr>
-              <w:t xml:space="preserve">Miguel </w:t>
-            </w:r>
-            <w:proofErr w:type="spellStart"/>
-            <w:r>
-              <w:rPr>
-                <w:rFonts w:ascii="Arial" w:hAnsi="Arial" w:cs="Arial"/>
-                <w:bCs/>
-                <w:sz w:val="20"/>
-                <w:szCs w:val="20"/>
-              </w:rPr>
-              <w:t>Guzman</w:t>
-            </w:r>
-            <w:proofErr w:type="spellEnd"/>
+              <w:t>Miguel Guzman</w:t>
+            </w:r>
           </w:p>
         </w:tc>
         <w:tc>
@@ -3856,26 +3791,112 @@
           </w:p>
         </w:tc>
       </w:tr>
+      <w:tr>
+        <w:trPr>
+          <w:trHeight w:val="263"/>
+        </w:trPr>
+        <w:tc>
+          <w:tcPr>
+            <w:tcW w:w="2123" w:type="dxa"/>
+          </w:tcPr>
+          <w:p>
+            <w:pPr>
+              <w:jc w:val="center"/>
+              <w:rPr>
+                <w:rFonts w:ascii="Arial" w:hAnsi="Arial" w:cs="Arial"/>
+                <w:bCs/>
+                <w:sz w:val="20"/>
+                <w:szCs w:val="20"/>
+              </w:rPr>
+            </w:pPr>
+            <w:r>
+              <w:rPr>
+                <w:rFonts w:ascii="Arial" w:hAnsi="Arial" w:cs="Arial"/>
+                <w:bCs/>
+                <w:sz w:val="20"/>
+                <w:szCs w:val="20"/>
+              </w:rPr>
+              <w:t>Axel Guzman</w:t>
+            </w:r>
+          </w:p>
+        </w:tc>
+        <w:tc>
+          <w:tcPr>
+            <w:tcW w:w="2123" w:type="dxa"/>
+          </w:tcPr>
+          <w:p>
+            <w:pPr>
+              <w:jc w:val="center"/>
+              <w:rPr>
+                <w:rFonts w:ascii="Arial" w:hAnsi="Arial" w:cs="Arial"/>
+                <w:bCs/>
+                <w:sz w:val="20"/>
+                <w:szCs w:val="20"/>
+              </w:rPr>
+            </w:pPr>
+            <w:r>
+              <w:rPr>
+                <w:rFonts w:ascii="Arial" w:hAnsi="Arial" w:cs="Arial"/>
+                <w:bCs/>
+                <w:sz w:val="20"/>
+                <w:szCs w:val="20"/>
+              </w:rPr>
+              <w:t>08/12/21</w:t>
+            </w:r>
+          </w:p>
+        </w:tc>
+        <w:tc>
+          <w:tcPr>
+            <w:tcW w:w="3120" w:type="dxa"/>
+          </w:tcPr>
+          <w:p>
+            <w:pPr>
+              <w:jc w:val="center"/>
+              <w:rPr>
+                <w:rFonts w:ascii="Arial" w:hAnsi="Arial" w:cs="Arial"/>
+                <w:bCs/>
+                <w:sz w:val="20"/>
+                <w:szCs w:val="20"/>
+              </w:rPr>
+            </w:pPr>
+            <w:r>
+              <w:rPr>
+                <w:rFonts w:ascii="Arial" w:hAnsi="Arial" w:cs="Arial"/>
+                <w:bCs/>
+                <w:sz w:val="20"/>
+                <w:szCs w:val="20"/>
+              </w:rPr>
+              <w:t>Modificación de los ID en todas las tablas</w:t>
+            </w:r>
+          </w:p>
+        </w:tc>
+        <w:tc>
+          <w:tcPr>
+            <w:tcW w:w="1134" w:type="dxa"/>
+          </w:tcPr>
+          <w:p>
+            <w:pPr>
+              <w:jc w:val="center"/>
+              <w:rPr>
+                <w:rFonts w:ascii="Arial" w:hAnsi="Arial" w:cs="Arial"/>
+                <w:bCs/>
+                <w:sz w:val="20"/>
+                <w:szCs w:val="20"/>
+              </w:rPr>
+            </w:pPr>
+            <w:r>
+              <w:rPr>
+                <w:rFonts w:ascii="Arial" w:hAnsi="Arial" w:cs="Arial"/>
+                <w:bCs/>
+                <w:sz w:val="20"/>
+                <w:szCs w:val="20"/>
+              </w:rPr>
+              <w:t>1.10</w:t>
+            </w:r>
+          </w:p>
+        </w:tc>
+      </w:tr>
     </w:tbl>
-    <w:p>
-      <w:pPr>
-        <w:rPr>
-          <w:rFonts w:ascii="Arial" w:eastAsiaTheme="majorEastAsia" w:hAnsi="Arial" w:cs="Arial"/>
-          <w:sz w:val="24"/>
-          <w:szCs w:val="24"/>
-          <w:lang w:eastAsia="en-US"/>
-        </w:rPr>
-      </w:pPr>
-      <w:r>
-        <w:rPr>
-          <w:rFonts w:ascii="Arial" w:hAnsi="Arial" w:cs="Arial"/>
-          <w:b/>
-          <w:sz w:val="24"/>
-          <w:szCs w:val="24"/>
-        </w:rPr>
-        <w:br w:type="page"/>
-      </w:r>
-    </w:p>
     <w:p>
       <w:pPr>
         <w:pStyle w:val="Prrafodelista"/>
@@ -3893,9 +3914,16 @@
           <w:szCs w:val="32"/>
         </w:rPr>
       </w:pPr>
+      <w:r>
+        <w:rPr>
+          <w:rFonts w:ascii="Arial" w:hAnsi="Arial" w:cs="Arial"/>
+          <w:b/>
+          <w:sz w:val="24"/>
+          <w:szCs w:val="24"/>
+        </w:rPr>
+        <w:br w:type="page"/>
+      </w:r>
       <w:bookmarkStart w:id="2" w:name="_Toc88692200"/>
-      <w:bookmarkEnd w:id="0"/>
-      <w:bookmarkEnd w:id="1"/>
       <w:r>
         <w:rPr>
           <w:rFonts w:ascii="Arial" w:hAnsi="Arial" w:cs="Arial"/>
@@ -3942,23 +3970,7 @@
           <w:sz w:val="24"/>
           <w:szCs w:val="24"/>
         </w:rPr>
-        <w:t xml:space="preserve">El resto del documento contienen las siguientes secciones. En la sección 2 vemos el contexto del negocio, el cuál menciona los antecedentes y las problemáticas que existe en el mercado, las necesidades, el proceso de clave del negocio, las oportunidades que hay en el mercado y el objetivo de este. En la sección 3 </w:t>
-      </w:r>
-      <w:r>
-        <w:rPr>
-          <w:rFonts w:ascii="Arial" w:hAnsi="Arial" w:cs="Arial"/>
-          <w:sz w:val="24"/>
-          <w:szCs w:val="24"/>
-        </w:rPr>
-        <w:t>vemos visión del negocio, el cuál menciona la frase de la visión y las funcionalidades del sistema. En la sección 4 vemos el alcance del proyecto, en la sección 5</w:t>
-      </w:r>
-      <w:r>
-        <w:rPr>
-          <w:rFonts w:ascii="Arial" w:hAnsi="Arial" w:cs="Arial"/>
-          <w:sz w:val="24"/>
-          <w:szCs w:val="24"/>
-        </w:rPr>
-        <w:t xml:space="preserve"> vemos que viene el contexto del problema, los involucrados y el entorno de la operación</w:t>
+        <w:t>El resto del documento contienen las siguientes secciones. En la sección 2 vemos el contexto del negocio, el cuál menciona los antecedentes y las problemáticas que existe en el mercado, las necesidades, el proceso de clave del negocio, las oportunidades que hay en el mercado y el objetivo de este. En la sección 3 vemos visión del negocio, el cuál menciona la frase de la visión y las funcionalidades del sistema. En la sección 4 vemos el alcance del proyecto, en la sección 5 vemos que viene el contexto del problema, los involucrados y el entorno de la operación</w:t>
       </w:r>
     </w:p>
     <w:p>
@@ -4046,23 +4058,7 @@
           <w:sz w:val="24"/>
           <w:szCs w:val="24"/>
         </w:rPr>
-        <w:t xml:space="preserve">La </w:t>
-      </w:r>
-      <w:r>
-        <w:rPr>
-          <w:rFonts w:ascii="Arial" w:hAnsi="Arial" w:cs="Arial"/>
-          <w:sz w:val="24"/>
-          <w:szCs w:val="24"/>
-        </w:rPr>
-        <w:t>compañía</w:t>
-      </w:r>
-      <w:r>
-        <w:rPr>
-          <w:rFonts w:ascii="Arial" w:hAnsi="Arial" w:cs="Arial"/>
-          <w:sz w:val="24"/>
-          <w:szCs w:val="24"/>
-        </w:rPr>
-        <w:t xml:space="preserve"> mexicana </w:t>
+        <w:t xml:space="preserve">La compañía mexicana </w:t>
       </w:r>
       <w:r>
         <w:rPr>
@@ -4249,8 +4245,8 @@
         <w:tblLook w:val="04A0" w:firstRow="1" w:lastRow="0" w:firstColumn="1" w:lastColumn="0" w:noHBand="0" w:noVBand="1"/>
       </w:tblPr>
       <w:tblGrid>
-        <w:gridCol w:w="1413"/>
-        <w:gridCol w:w="7081"/>
+        <w:gridCol w:w="1697"/>
+        <w:gridCol w:w="6797"/>
       </w:tblGrid>
       <w:tr>
         <w:tc>
@@ -4327,7 +4323,7 @@
                 <w:sz w:val="24"/>
                 <w:szCs w:val="24"/>
               </w:rPr>
-              <w:t>N1</w:t>
+              <w:t>NECSAXIS1</w:t>
             </w:r>
           </w:p>
         </w:tc>
@@ -4373,7 +4369,7 @@
                 <w:sz w:val="24"/>
                 <w:szCs w:val="24"/>
               </w:rPr>
-              <w:t>N2</w:t>
+              <w:t>NECSAXIS2</w:t>
             </w:r>
           </w:p>
         </w:tc>
@@ -4419,7 +4415,7 @@
                 <w:sz w:val="24"/>
                 <w:szCs w:val="24"/>
               </w:rPr>
-              <w:t>N3</w:t>
+              <w:t>NECSAXIS3</w:t>
             </w:r>
           </w:p>
         </w:tc>
@@ -4441,15 +4437,7 @@
                 <w:sz w:val="24"/>
                 <w:szCs w:val="24"/>
               </w:rPr>
-              <w:t xml:space="preserve">Administrar productos </w:t>
-            </w:r>
-            <w:r>
-              <w:rPr>
-                <w:rFonts w:ascii="Arial" w:hAnsi="Arial" w:cs="Arial"/>
-                <w:sz w:val="24"/>
-                <w:szCs w:val="24"/>
-              </w:rPr>
-              <w:t>existentes</w:t>
+              <w:t>Administrar productos existentes</w:t>
             </w:r>
           </w:p>
         </w:tc>
@@ -4474,7 +4462,7 @@
                 <w:szCs w:val="24"/>
               </w:rPr>
               <w:lastRenderedPageBreak/>
-              <w:t>N4</w:t>
+              <w:t>NECSAXIS4</w:t>
             </w:r>
           </w:p>
         </w:tc>
@@ -4520,7 +4508,7 @@
                 <w:sz w:val="24"/>
                 <w:szCs w:val="24"/>
               </w:rPr>
-              <w:t>N5</w:t>
+              <w:t>NECSAXIS5</w:t>
             </w:r>
           </w:p>
         </w:tc>
@@ -4566,7 +4554,7 @@
                 <w:sz w:val="24"/>
                 <w:szCs w:val="24"/>
               </w:rPr>
-              <w:t>N6</w:t>
+              <w:t>NECSAXIS6</w:t>
             </w:r>
           </w:p>
         </w:tc>
@@ -4612,7 +4600,7 @@
                 <w:sz w:val="24"/>
                 <w:szCs w:val="24"/>
               </w:rPr>
-              <w:t>N7</w:t>
+              <w:t>NECSAXIS7</w:t>
             </w:r>
           </w:p>
         </w:tc>
@@ -4658,7 +4646,7 @@
                 <w:sz w:val="24"/>
                 <w:szCs w:val="24"/>
               </w:rPr>
-              <w:t>N8</w:t>
+              <w:t>NECSAXIS8</w:t>
             </w:r>
           </w:p>
         </w:tc>
@@ -4704,7 +4692,7 @@
                 <w:sz w:val="24"/>
                 <w:szCs w:val="24"/>
               </w:rPr>
-              <w:t>N9</w:t>
+              <w:t>NECSAXIS9</w:t>
             </w:r>
           </w:p>
         </w:tc>
@@ -4750,7 +4738,7 @@
                 <w:sz w:val="24"/>
                 <w:szCs w:val="24"/>
               </w:rPr>
-              <w:t>N10</w:t>
+              <w:t>NECSAXIS10</w:t>
             </w:r>
           </w:p>
         </w:tc>
@@ -4796,7 +4784,7 @@
                 <w:sz w:val="24"/>
                 <w:szCs w:val="24"/>
               </w:rPr>
-              <w:t>N11</w:t>
+              <w:t>NECSAXIS11</w:t>
             </w:r>
           </w:p>
         </w:tc>
@@ -4824,6 +4812,32 @@
         </w:tc>
       </w:tr>
     </w:tbl>
+    <w:p>
+      <w:pPr>
+        <w:rPr>
+          <w:rFonts w:ascii="Arial" w:hAnsi="Arial" w:cs="Arial"/>
+          <w:sz w:val="24"/>
+          <w:szCs w:val="24"/>
+        </w:rPr>
+      </w:pPr>
+    </w:p>
+    <w:p>
+      <w:pPr>
+        <w:rPr>
+          <w:rFonts w:ascii="Arial" w:hAnsi="Arial" w:cs="Arial"/>
+          <w:sz w:val="24"/>
+          <w:szCs w:val="24"/>
+        </w:rPr>
+      </w:pPr>
+      <w:r>
+        <w:rPr>
+          <w:rFonts w:ascii="Arial" w:hAnsi="Arial" w:cs="Arial"/>
+          <w:sz w:val="24"/>
+          <w:szCs w:val="24"/>
+        </w:rPr>
+        <w:t>NECSAXIS: Necesidades del Sistema AXIS</w:t>
+      </w:r>
+    </w:p>
     <w:p>
       <w:pPr>
         <w:rPr>
@@ -4870,14 +4884,14 @@
         <w:tblLook w:val="04A0" w:firstRow="1" w:lastRow="0" w:firstColumn="1" w:lastColumn="0" w:noHBand="0" w:noVBand="1"/>
       </w:tblPr>
       <w:tblGrid>
-        <w:gridCol w:w="1150"/>
-        <w:gridCol w:w="3240"/>
-        <w:gridCol w:w="4104"/>
+        <w:gridCol w:w="1390"/>
+        <w:gridCol w:w="3101"/>
+        <w:gridCol w:w="4003"/>
       </w:tblGrid>
       <w:tr>
         <w:tc>
           <w:tcPr>
-            <w:tcW w:w="1150" w:type="dxa"/>
+            <w:tcW w:w="1257" w:type="dxa"/>
             <w:vAlign w:val="center"/>
           </w:tcPr>
           <w:p>
@@ -4905,7 +4919,7 @@
         </w:tc>
         <w:tc>
           <w:tcPr>
-            <w:tcW w:w="3240" w:type="dxa"/>
+            <w:tcW w:w="3178" w:type="dxa"/>
             <w:vAlign w:val="center"/>
           </w:tcPr>
           <w:p>
@@ -4933,7 +4947,7 @@
         </w:tc>
         <w:tc>
           <w:tcPr>
-            <w:tcW w:w="4104" w:type="dxa"/>
+            <w:tcW w:w="4059" w:type="dxa"/>
             <w:vAlign w:val="center"/>
           </w:tcPr>
           <w:p>
@@ -4963,7 +4977,7 @@
       <w:tr>
         <w:tc>
           <w:tcPr>
-            <w:tcW w:w="1150" w:type="dxa"/>
+            <w:tcW w:w="1257" w:type="dxa"/>
             <w:vAlign w:val="center"/>
           </w:tcPr>
           <w:p>
@@ -4976,14 +4990,24 @@
             <w:r>
               <w:rPr>
                 <w:rFonts w:ascii="Arial" w:hAnsi="Arial" w:cs="Arial"/>
-              </w:rPr>
-              <w:t>PC1</w:t>
-            </w:r>
-          </w:p>
-        </w:tc>
-        <w:tc>
-          <w:tcPr>
-            <w:tcW w:w="3240" w:type="dxa"/>
+                <w:sz w:val="24"/>
+                <w:szCs w:val="24"/>
+              </w:rPr>
+              <w:t>PCSAXIS</w:t>
+            </w:r>
+            <w:r>
+              <w:rPr>
+                <w:rFonts w:ascii="Arial" w:hAnsi="Arial" w:cs="Arial"/>
+                <w:sz w:val="24"/>
+                <w:szCs w:val="24"/>
+              </w:rPr>
+              <w:t>1</w:t>
+            </w:r>
+          </w:p>
+        </w:tc>
+        <w:tc>
+          <w:tcPr>
+            <w:tcW w:w="3178" w:type="dxa"/>
             <w:vAlign w:val="center"/>
           </w:tcPr>
           <w:p>
@@ -5003,7 +5027,7 @@
         </w:tc>
         <w:tc>
           <w:tcPr>
-            <w:tcW w:w="4104" w:type="dxa"/>
+            <w:tcW w:w="4059" w:type="dxa"/>
           </w:tcPr>
           <w:p>
             <w:pPr>
@@ -5158,7 +5182,7 @@
       <w:tr>
         <w:tc>
           <w:tcPr>
-            <w:tcW w:w="1150" w:type="dxa"/>
+            <w:tcW w:w="1257" w:type="dxa"/>
             <w:vAlign w:val="center"/>
           </w:tcPr>
           <w:p>
@@ -5171,14 +5195,24 @@
             <w:r>
               <w:rPr>
                 <w:rFonts w:ascii="Arial" w:hAnsi="Arial" w:cs="Arial"/>
-              </w:rPr>
-              <w:t>PC2</w:t>
-            </w:r>
-          </w:p>
-        </w:tc>
-        <w:tc>
-          <w:tcPr>
-            <w:tcW w:w="3240" w:type="dxa"/>
+                <w:sz w:val="24"/>
+                <w:szCs w:val="24"/>
+              </w:rPr>
+              <w:t>PCSAXIS</w:t>
+            </w:r>
+            <w:r>
+              <w:rPr>
+                <w:rFonts w:ascii="Arial" w:hAnsi="Arial" w:cs="Arial"/>
+                <w:sz w:val="24"/>
+                <w:szCs w:val="24"/>
+              </w:rPr>
+              <w:t>2</w:t>
+            </w:r>
+          </w:p>
+        </w:tc>
+        <w:tc>
+          <w:tcPr>
+            <w:tcW w:w="3178" w:type="dxa"/>
             <w:vAlign w:val="center"/>
           </w:tcPr>
           <w:p>
@@ -5198,7 +5232,7 @@
         </w:tc>
         <w:tc>
           <w:tcPr>
-            <w:tcW w:w="4104" w:type="dxa"/>
+            <w:tcW w:w="4059" w:type="dxa"/>
           </w:tcPr>
           <w:p>
             <w:pPr>
@@ -5354,6 +5388,7 @@
               <w:rPr>
                 <w:rFonts w:ascii="Arial" w:hAnsi="Arial" w:cs="Arial"/>
               </w:rPr>
+              <w:lastRenderedPageBreak/>
               <w:t>Apellido Materno</w:t>
             </w:r>
           </w:p>
@@ -5426,7 +5461,6 @@
               <w:rPr>
                 <w:rFonts w:ascii="Arial" w:hAnsi="Arial" w:cs="Arial"/>
               </w:rPr>
-              <w:lastRenderedPageBreak/>
               <w:t>Ciudad</w:t>
             </w:r>
           </w:p>
@@ -5499,13 +5533,7 @@
               <w:rPr>
                 <w:rFonts w:ascii="Arial" w:hAnsi="Arial" w:cs="Arial"/>
               </w:rPr>
-              <w:t>El sistema deberá comprobar que el correo sea válido y verificar que las contraseñas coincidan</w:t>
-            </w:r>
-            <w:r>
-              <w:rPr>
-                <w:rFonts w:ascii="Arial" w:hAnsi="Arial" w:cs="Arial"/>
-              </w:rPr>
-              <w:t>.</w:t>
+              <w:t>El sistema deberá comprobar que el correo sea válido y verificar que las contraseñas coincidan.</w:t>
             </w:r>
           </w:p>
           <w:p>
@@ -5549,7 +5577,7 @@
       <w:tr>
         <w:tc>
           <w:tcPr>
-            <w:tcW w:w="1150" w:type="dxa"/>
+            <w:tcW w:w="1257" w:type="dxa"/>
             <w:vAlign w:val="center"/>
           </w:tcPr>
           <w:p>
@@ -5562,15 +5590,25 @@
             <w:r>
               <w:rPr>
                 <w:rFonts w:ascii="Arial" w:hAnsi="Arial" w:cs="Arial"/>
+                <w:sz w:val="24"/>
+                <w:szCs w:val="24"/>
               </w:rPr>
               <w:lastRenderedPageBreak/>
-              <w:t>PC3</w:t>
-            </w:r>
-          </w:p>
-        </w:tc>
-        <w:tc>
-          <w:tcPr>
-            <w:tcW w:w="3240" w:type="dxa"/>
+              <w:t>PCSAXIS</w:t>
+            </w:r>
+            <w:r>
+              <w:rPr>
+                <w:rFonts w:ascii="Arial" w:hAnsi="Arial" w:cs="Arial"/>
+                <w:sz w:val="24"/>
+                <w:szCs w:val="24"/>
+              </w:rPr>
+              <w:t>3</w:t>
+            </w:r>
+          </w:p>
+        </w:tc>
+        <w:tc>
+          <w:tcPr>
+            <w:tcW w:w="3178" w:type="dxa"/>
             <w:vAlign w:val="center"/>
           </w:tcPr>
           <w:p>
@@ -5590,7 +5628,7 @@
         </w:tc>
         <w:tc>
           <w:tcPr>
-            <w:tcW w:w="4104" w:type="dxa"/>
+            <w:tcW w:w="4059" w:type="dxa"/>
           </w:tcPr>
           <w:p>
             <w:pPr>
@@ -5656,19 +5694,7 @@
               <w:rPr>
                 <w:rFonts w:ascii="Arial" w:hAnsi="Arial" w:cs="Arial"/>
               </w:rPr>
-              <w:t xml:space="preserve">El sistema enviará los </w:t>
-            </w:r>
-            <w:r>
-              <w:rPr>
-                <w:rFonts w:ascii="Arial" w:hAnsi="Arial" w:cs="Arial"/>
-              </w:rPr>
-              <w:t xml:space="preserve">datos </w:t>
-            </w:r>
-            <w:r>
-              <w:rPr>
-                <w:rFonts w:ascii="Arial" w:hAnsi="Arial" w:cs="Arial"/>
-              </w:rPr>
-              <w:t>a la base de datos.</w:t>
+              <w:t>El sistema enviará los datos a la base de datos.</w:t>
             </w:r>
           </w:p>
           <w:p>
@@ -5784,7 +5810,7 @@
       <w:tr>
         <w:tc>
           <w:tcPr>
-            <w:tcW w:w="1150" w:type="dxa"/>
+            <w:tcW w:w="1257" w:type="dxa"/>
             <w:vAlign w:val="center"/>
           </w:tcPr>
           <w:p>
@@ -5797,14 +5823,24 @@
             <w:r>
               <w:rPr>
                 <w:rFonts w:ascii="Arial" w:hAnsi="Arial" w:cs="Arial"/>
-              </w:rPr>
-              <w:t>PC4</w:t>
-            </w:r>
-          </w:p>
-        </w:tc>
-        <w:tc>
-          <w:tcPr>
-            <w:tcW w:w="3240" w:type="dxa"/>
+                <w:sz w:val="24"/>
+                <w:szCs w:val="24"/>
+              </w:rPr>
+              <w:t>PCSAXIS</w:t>
+            </w:r>
+            <w:r>
+              <w:rPr>
+                <w:rFonts w:ascii="Arial" w:hAnsi="Arial" w:cs="Arial"/>
+                <w:sz w:val="24"/>
+                <w:szCs w:val="24"/>
+              </w:rPr>
+              <w:t>4</w:t>
+            </w:r>
+          </w:p>
+        </w:tc>
+        <w:tc>
+          <w:tcPr>
+            <w:tcW w:w="3178" w:type="dxa"/>
             <w:vAlign w:val="center"/>
           </w:tcPr>
           <w:p>
@@ -5824,7 +5860,7 @@
         </w:tc>
         <w:tc>
           <w:tcPr>
-            <w:tcW w:w="4104" w:type="dxa"/>
+            <w:tcW w:w="4059" w:type="dxa"/>
           </w:tcPr>
           <w:p>
             <w:pPr>
@@ -5926,7 +5962,7 @@
       <w:tr>
         <w:tc>
           <w:tcPr>
-            <w:tcW w:w="1150" w:type="dxa"/>
+            <w:tcW w:w="1257" w:type="dxa"/>
             <w:vAlign w:val="center"/>
           </w:tcPr>
           <w:p>
@@ -5939,14 +5975,24 @@
             <w:r>
               <w:rPr>
                 <w:rFonts w:ascii="Arial" w:hAnsi="Arial" w:cs="Arial"/>
-              </w:rPr>
-              <w:t>PC5</w:t>
-            </w:r>
-          </w:p>
-        </w:tc>
-        <w:tc>
-          <w:tcPr>
-            <w:tcW w:w="3240" w:type="dxa"/>
+                <w:sz w:val="24"/>
+                <w:szCs w:val="24"/>
+              </w:rPr>
+              <w:t>PCSAXIS</w:t>
+            </w:r>
+            <w:r>
+              <w:rPr>
+                <w:rFonts w:ascii="Arial" w:hAnsi="Arial" w:cs="Arial"/>
+                <w:sz w:val="24"/>
+                <w:szCs w:val="24"/>
+              </w:rPr>
+              <w:t>5</w:t>
+            </w:r>
+          </w:p>
+        </w:tc>
+        <w:tc>
+          <w:tcPr>
+            <w:tcW w:w="3178" w:type="dxa"/>
             <w:vAlign w:val="center"/>
           </w:tcPr>
           <w:p>
@@ -5966,7 +6012,7 @@
         </w:tc>
         <w:tc>
           <w:tcPr>
-            <w:tcW w:w="4104" w:type="dxa"/>
+            <w:tcW w:w="4059" w:type="dxa"/>
           </w:tcPr>
           <w:p>
             <w:pPr>
@@ -5996,6 +6042,7 @@
               <w:rPr>
                 <w:rFonts w:ascii="Arial" w:hAnsi="Arial" w:cs="Arial"/>
               </w:rPr>
+              <w:lastRenderedPageBreak/>
               <w:t>Deberá buscar su(s) producto(s) deseado(s), agregar la cantidad y talla.</w:t>
             </w:r>
           </w:p>
@@ -6032,14 +6079,7 @@
               <w:rPr>
                 <w:rFonts w:ascii="Arial" w:hAnsi="Arial" w:cs="Arial"/>
               </w:rPr>
-              <w:t xml:space="preserve">En el apartado de “carrito” deberá mostrar los productos </w:t>
-            </w:r>
-            <w:r>
-              <w:rPr>
-                <w:rFonts w:ascii="Arial" w:hAnsi="Arial" w:cs="Arial"/>
-              </w:rPr>
-              <w:lastRenderedPageBreak/>
-              <w:t>seleccionados y el monto total de la compra.</w:t>
+              <w:t>En el apartado de “carrito” deberá mostrar los productos seleccionados y el monto total de la compra.</w:t>
             </w:r>
           </w:p>
           <w:p>
@@ -6155,7 +6195,7 @@
       <w:tr>
         <w:tc>
           <w:tcPr>
-            <w:tcW w:w="1150" w:type="dxa"/>
+            <w:tcW w:w="1257" w:type="dxa"/>
             <w:vAlign w:val="center"/>
           </w:tcPr>
           <w:p>
@@ -6168,15 +6208,25 @@
             <w:r>
               <w:rPr>
                 <w:rFonts w:ascii="Arial" w:hAnsi="Arial" w:cs="Arial"/>
+                <w:sz w:val="24"/>
+                <w:szCs w:val="24"/>
               </w:rPr>
               <w:lastRenderedPageBreak/>
-              <w:t>PC6</w:t>
-            </w:r>
-          </w:p>
-        </w:tc>
-        <w:tc>
-          <w:tcPr>
-            <w:tcW w:w="3240" w:type="dxa"/>
+              <w:t>PCSAXIS</w:t>
+            </w:r>
+            <w:r>
+              <w:rPr>
+                <w:rFonts w:ascii="Arial" w:hAnsi="Arial" w:cs="Arial"/>
+                <w:sz w:val="24"/>
+                <w:szCs w:val="24"/>
+              </w:rPr>
+              <w:t>6</w:t>
+            </w:r>
+          </w:p>
+        </w:tc>
+        <w:tc>
+          <w:tcPr>
+            <w:tcW w:w="3178" w:type="dxa"/>
             <w:vAlign w:val="center"/>
           </w:tcPr>
           <w:p>
@@ -6196,7 +6246,7 @@
         </w:tc>
         <w:tc>
           <w:tcPr>
-            <w:tcW w:w="4104" w:type="dxa"/>
+            <w:tcW w:w="4059" w:type="dxa"/>
           </w:tcPr>
           <w:p>
             <w:pPr>
@@ -6270,7 +6320,7 @@
       <w:tr>
         <w:tc>
           <w:tcPr>
-            <w:tcW w:w="1150" w:type="dxa"/>
+            <w:tcW w:w="1257" w:type="dxa"/>
             <w:vAlign w:val="center"/>
           </w:tcPr>
           <w:p>
@@ -6283,14 +6333,24 @@
             <w:r>
               <w:rPr>
                 <w:rFonts w:ascii="Arial" w:hAnsi="Arial" w:cs="Arial"/>
-              </w:rPr>
-              <w:t>PC7</w:t>
-            </w:r>
-          </w:p>
-        </w:tc>
-        <w:tc>
-          <w:tcPr>
-            <w:tcW w:w="3240" w:type="dxa"/>
+                <w:sz w:val="24"/>
+                <w:szCs w:val="24"/>
+              </w:rPr>
+              <w:t>PCSAXIS</w:t>
+            </w:r>
+            <w:r>
+              <w:rPr>
+                <w:rFonts w:ascii="Arial" w:hAnsi="Arial" w:cs="Arial"/>
+                <w:sz w:val="24"/>
+                <w:szCs w:val="24"/>
+              </w:rPr>
+              <w:t>7</w:t>
+            </w:r>
+          </w:p>
+        </w:tc>
+        <w:tc>
+          <w:tcPr>
+            <w:tcW w:w="3178" w:type="dxa"/>
             <w:vAlign w:val="center"/>
           </w:tcPr>
           <w:p>
@@ -6310,7 +6370,7 @@
         </w:tc>
         <w:tc>
           <w:tcPr>
-            <w:tcW w:w="4104" w:type="dxa"/>
+            <w:tcW w:w="4059" w:type="dxa"/>
           </w:tcPr>
           <w:p>
             <w:pPr>
@@ -6366,7 +6426,7 @@
       <w:tr>
         <w:tc>
           <w:tcPr>
-            <w:tcW w:w="1150" w:type="dxa"/>
+            <w:tcW w:w="1257" w:type="dxa"/>
             <w:vAlign w:val="center"/>
           </w:tcPr>
           <w:p>
@@ -6379,14 +6439,24 @@
             <w:r>
               <w:rPr>
                 <w:rFonts w:ascii="Arial" w:hAnsi="Arial" w:cs="Arial"/>
-              </w:rPr>
-              <w:t>PC8</w:t>
-            </w:r>
-          </w:p>
-        </w:tc>
-        <w:tc>
-          <w:tcPr>
-            <w:tcW w:w="3240" w:type="dxa"/>
+                <w:sz w:val="24"/>
+                <w:szCs w:val="24"/>
+              </w:rPr>
+              <w:t>PCSAXIS</w:t>
+            </w:r>
+            <w:r>
+              <w:rPr>
+                <w:rFonts w:ascii="Arial" w:hAnsi="Arial" w:cs="Arial"/>
+                <w:sz w:val="24"/>
+                <w:szCs w:val="24"/>
+              </w:rPr>
+              <w:t>8</w:t>
+            </w:r>
+          </w:p>
+        </w:tc>
+        <w:tc>
+          <w:tcPr>
+            <w:tcW w:w="3178" w:type="dxa"/>
             <w:vAlign w:val="center"/>
           </w:tcPr>
           <w:p>
@@ -6406,7 +6476,7 @@
         </w:tc>
         <w:tc>
           <w:tcPr>
-            <w:tcW w:w="4104" w:type="dxa"/>
+            <w:tcW w:w="4059" w:type="dxa"/>
           </w:tcPr>
           <w:p>
             <w:pPr>
@@ -6454,19 +6524,20 @@
               <w:rPr>
                 <w:rFonts w:ascii="Arial" w:hAnsi="Arial" w:cs="Arial"/>
               </w:rPr>
-              <w:t xml:space="preserve">Una vez ingresado al sitio del producto, deberá haber una sección </w:t>
-            </w:r>
-            <w:r>
-              <w:rPr>
-                <w:rFonts w:ascii="Arial" w:hAnsi="Arial" w:cs="Arial"/>
-              </w:rPr>
-              <w:t>de</w:t>
-            </w:r>
-            <w:r>
-              <w:rPr>
-                <w:rFonts w:ascii="Arial" w:hAnsi="Arial" w:cs="Arial"/>
-              </w:rPr>
-              <w:t xml:space="preserve"> comentarios y calificación del producto.</w:t>
+              <w:t xml:space="preserve">Una vez ingresado al sitio del producto, deberá haber una </w:t>
+            </w:r>
+            <w:r>
+              <w:rPr>
+                <w:rFonts w:ascii="Arial" w:hAnsi="Arial" w:cs="Arial"/>
+              </w:rPr>
+              <w:lastRenderedPageBreak/>
+              <w:t xml:space="preserve">sección </w:t>
+            </w:r>
+            <w:r>
+              <w:rPr>
+                <w:rFonts w:ascii="Arial" w:hAnsi="Arial" w:cs="Arial"/>
+              </w:rPr>
+              <w:t>de comentarios y calificación del producto.</w:t>
             </w:r>
           </w:p>
         </w:tc>
@@ -6474,7 +6545,7 @@
       <w:tr>
         <w:tc>
           <w:tcPr>
-            <w:tcW w:w="1150" w:type="dxa"/>
+            <w:tcW w:w="1257" w:type="dxa"/>
             <w:vAlign w:val="center"/>
           </w:tcPr>
           <w:p>
@@ -6487,14 +6558,25 @@
             <w:r>
               <w:rPr>
                 <w:rFonts w:ascii="Arial" w:hAnsi="Arial" w:cs="Arial"/>
-              </w:rPr>
-              <w:t>PC9</w:t>
-            </w:r>
-          </w:p>
-        </w:tc>
-        <w:tc>
-          <w:tcPr>
-            <w:tcW w:w="3240" w:type="dxa"/>
+                <w:sz w:val="24"/>
+                <w:szCs w:val="24"/>
+              </w:rPr>
+              <w:lastRenderedPageBreak/>
+              <w:t>PCSAXIS</w:t>
+            </w:r>
+            <w:r>
+              <w:rPr>
+                <w:rFonts w:ascii="Arial" w:hAnsi="Arial" w:cs="Arial"/>
+                <w:sz w:val="24"/>
+                <w:szCs w:val="24"/>
+              </w:rPr>
+              <w:t>9</w:t>
+            </w:r>
+          </w:p>
+        </w:tc>
+        <w:tc>
+          <w:tcPr>
+            <w:tcW w:w="3178" w:type="dxa"/>
             <w:vAlign w:val="center"/>
           </w:tcPr>
           <w:p>
@@ -6514,7 +6596,7 @@
         </w:tc>
         <w:tc>
           <w:tcPr>
-            <w:tcW w:w="4104" w:type="dxa"/>
+            <w:tcW w:w="4059" w:type="dxa"/>
           </w:tcPr>
           <w:p>
             <w:pPr>
@@ -6580,7 +6662,6 @@
               <w:rPr>
                 <w:rFonts w:ascii="Arial" w:hAnsi="Arial" w:cs="Arial"/>
               </w:rPr>
-              <w:lastRenderedPageBreak/>
               <w:t>El sistema debe validar que haya iniciado sesión, en caso contrario seguir el proceso PC3.</w:t>
             </w:r>
           </w:p>
@@ -6613,6 +6694,24 @@
           <w:szCs w:val="24"/>
         </w:rPr>
       </w:pPr>
+    </w:p>
+    <w:p>
+      <w:pPr>
+        <w:spacing w:line="480" w:lineRule="auto"/>
+        <w:rPr>
+          <w:rFonts w:ascii="Arial" w:hAnsi="Arial" w:cs="Arial"/>
+          <w:sz w:val="24"/>
+          <w:szCs w:val="24"/>
+        </w:rPr>
+      </w:pPr>
+      <w:r>
+        <w:rPr>
+          <w:rFonts w:ascii="Arial" w:hAnsi="Arial" w:cs="Arial"/>
+          <w:sz w:val="24"/>
+          <w:szCs w:val="24"/>
+        </w:rPr>
+        <w:t>PCSAXIS: Procesos Clave del Sistema AXIS.</w:t>
+      </w:r>
     </w:p>
     <w:p>
       <w:pPr>
@@ -6793,23 +6892,7 @@
           <w:sz w:val="24"/>
           <w:szCs w:val="24"/>
         </w:rPr>
-        <w:t>Aumentar ventas</w:t>
-      </w:r>
-      <w:r>
-        <w:rPr>
-          <w:rFonts w:ascii="Arial" w:hAnsi="Arial" w:cs="Arial"/>
-          <w:sz w:val="24"/>
-          <w:szCs w:val="24"/>
-        </w:rPr>
-        <w:t xml:space="preserve"> por lo menos el 50% de la venta anual anterior</w:t>
-      </w:r>
-      <w:r>
-        <w:rPr>
-          <w:rFonts w:ascii="Arial" w:hAnsi="Arial" w:cs="Arial"/>
-          <w:sz w:val="24"/>
-          <w:szCs w:val="24"/>
-        </w:rPr>
-        <w:t>.</w:t>
+        <w:t>Aumentar ventas por lo menos el 50% de la venta anual anterior.</w:t>
       </w:r>
     </w:p>
     <w:p>
@@ -6832,23 +6915,7 @@
           <w:sz w:val="24"/>
           <w:szCs w:val="24"/>
         </w:rPr>
-        <w:t>Disminuir costos de producción</w:t>
-      </w:r>
-      <w:r>
-        <w:rPr>
-          <w:rFonts w:ascii="Arial" w:hAnsi="Arial" w:cs="Arial"/>
-          <w:sz w:val="24"/>
-          <w:szCs w:val="24"/>
-        </w:rPr>
-        <w:t xml:space="preserve"> por lo menos un 15%</w:t>
-      </w:r>
-      <w:r>
-        <w:rPr>
-          <w:rFonts w:ascii="Arial" w:hAnsi="Arial" w:cs="Arial"/>
-          <w:sz w:val="24"/>
-          <w:szCs w:val="24"/>
-        </w:rPr>
-        <w:t>.</w:t>
+        <w:t>Disminuir costos de producción por lo menos un 15%.</w:t>
       </w:r>
     </w:p>
     <w:p>
@@ -6871,23 +6938,7 @@
           <w:sz w:val="24"/>
           <w:szCs w:val="24"/>
         </w:rPr>
-        <w:t>Aumento de trabajo artesanal</w:t>
-      </w:r>
-      <w:r>
-        <w:rPr>
-          <w:rFonts w:ascii="Arial" w:hAnsi="Arial" w:cs="Arial"/>
-          <w:sz w:val="24"/>
-          <w:szCs w:val="24"/>
-        </w:rPr>
-        <w:t xml:space="preserve"> al menos un 20%</w:t>
-      </w:r>
-      <w:r>
-        <w:rPr>
-          <w:rFonts w:ascii="Arial" w:hAnsi="Arial" w:cs="Arial"/>
-          <w:sz w:val="24"/>
-          <w:szCs w:val="24"/>
-        </w:rPr>
-        <w:t>.</w:t>
+        <w:t>Aumento de trabajo artesanal al menos un 20%.</w:t>
       </w:r>
     </w:p>
     <w:p>
@@ -6910,23 +6961,7 @@
           <w:sz w:val="24"/>
           <w:szCs w:val="24"/>
         </w:rPr>
-        <w:t>Disminuir extravío de productos</w:t>
-      </w:r>
-      <w:r>
-        <w:rPr>
-          <w:rFonts w:ascii="Arial" w:hAnsi="Arial" w:cs="Arial"/>
-          <w:sz w:val="24"/>
-          <w:szCs w:val="24"/>
-        </w:rPr>
-        <w:t xml:space="preserve"> por lo menos un 10%</w:t>
-      </w:r>
-      <w:r>
-        <w:rPr>
-          <w:rFonts w:ascii="Arial" w:hAnsi="Arial" w:cs="Arial"/>
-          <w:sz w:val="24"/>
-          <w:szCs w:val="24"/>
-        </w:rPr>
-        <w:t>.</w:t>
+        <w:t>Disminuir extravío de productos por lo menos un 10%.</w:t>
       </w:r>
     </w:p>
     <w:p>
@@ -6949,23 +6984,7 @@
           <w:sz w:val="24"/>
           <w:szCs w:val="24"/>
         </w:rPr>
-        <w:t>Administrar ventas realizadas</w:t>
-      </w:r>
-      <w:r>
-        <w:rPr>
-          <w:rFonts w:ascii="Arial" w:hAnsi="Arial" w:cs="Arial"/>
-          <w:sz w:val="24"/>
-          <w:szCs w:val="24"/>
-        </w:rPr>
-        <w:t xml:space="preserve"> del 100%</w:t>
-      </w:r>
-      <w:r>
-        <w:rPr>
-          <w:rFonts w:ascii="Arial" w:hAnsi="Arial" w:cs="Arial"/>
-          <w:sz w:val="24"/>
-          <w:szCs w:val="24"/>
-        </w:rPr>
-        <w:t>.</w:t>
+        <w:t>Administrar ventas realizadas del 100%.</w:t>
       </w:r>
     </w:p>
     <w:p>
@@ -6988,23 +7007,7 @@
           <w:sz w:val="24"/>
           <w:szCs w:val="24"/>
         </w:rPr>
-        <w:t>Mejorar la atención a clientes</w:t>
-      </w:r>
-      <w:r>
-        <w:rPr>
-          <w:rFonts w:ascii="Arial" w:hAnsi="Arial" w:cs="Arial"/>
-          <w:sz w:val="24"/>
-          <w:szCs w:val="24"/>
-        </w:rPr>
-        <w:t xml:space="preserve"> por lo menos el 70% con ayuda de encuestas</w:t>
-      </w:r>
-      <w:r>
-        <w:rPr>
-          <w:rFonts w:ascii="Arial" w:hAnsi="Arial" w:cs="Arial"/>
-          <w:sz w:val="24"/>
-          <w:szCs w:val="24"/>
-        </w:rPr>
-        <w:t>.</w:t>
+        <w:t>Mejorar la atención a clientes por lo menos el 70% con ayuda de encuestas.</w:t>
       </w:r>
     </w:p>
     <w:p>
@@ -7027,33 +7030,8 @@
           <w:sz w:val="24"/>
           <w:szCs w:val="24"/>
         </w:rPr>
-        <w:t>Controlar las existencias del inventario</w:t>
+        <w:t>Controlar las existencias del inventario al menos 2 veces por semana.</w:t>
       </w:r>
-      <w:r>
-        <w:rPr>
-          <w:rFonts w:ascii="Arial" w:hAnsi="Arial" w:cs="Arial"/>
-          <w:sz w:val="24"/>
-          <w:szCs w:val="24"/>
-        </w:rPr>
-        <w:t xml:space="preserve"> al menos 2 veces por semana</w:t>
-      </w:r>
-      <w:r>
-        <w:rPr>
-          <w:rFonts w:ascii="Arial" w:hAnsi="Arial" w:cs="Arial"/>
-          <w:sz w:val="24"/>
-          <w:szCs w:val="24"/>
-        </w:rPr>
-        <w:t>.</w:t>
-      </w:r>
-    </w:p>
-    <w:p>
-      <w:pPr>
-        <w:rPr>
-          <w:rFonts w:ascii="Arial" w:hAnsi="Arial" w:cs="Arial"/>
-          <w:sz w:val="24"/>
-          <w:szCs w:val="24"/>
-        </w:rPr>
-      </w:pPr>
     </w:p>
     <w:p>
       <w:pPr>
@@ -7139,7 +7117,7 @@
           <w:sz w:val="24"/>
           <w:szCs w:val="24"/>
         </w:rPr>
-        <w:t xml:space="preserve">Se implementará un sistema para una página de venta de ropa, que permitirá llevar a cabo la administración del inventario, así como la venta de las prendas disponibles, al igual se implementará </w:t>
+        <w:t xml:space="preserve">Se implementará un sistema para una página de venta de ropa, que permitirá llevar a cabo la administración del inventario, así como la venta de las prendas </w:t>
       </w:r>
       <w:r>
         <w:rPr>
@@ -7147,7 +7125,8 @@
           <w:sz w:val="24"/>
           <w:szCs w:val="24"/>
         </w:rPr>
-        <w:t>una sección</w:t>
+        <w:lastRenderedPageBreak/>
+        <w:t>disponibles, al igual se implementará una sección</w:t>
       </w:r>
       <w:r>
         <w:rPr>
@@ -7176,24 +7155,7 @@
     </w:p>
     <w:p>
       <w:pPr>
-        <w:rPr>
-          <w:rFonts w:ascii="Arial" w:hAnsi="Arial" w:cs="Arial"/>
-          <w:sz w:val="24"/>
-          <w:szCs w:val="24"/>
-        </w:rPr>
-      </w:pPr>
-    </w:p>
-    <w:p>
-      <w:pPr>
-        <w:rPr>
-          <w:rFonts w:ascii="Arial" w:hAnsi="Arial" w:cs="Arial"/>
-          <w:sz w:val="24"/>
-          <w:szCs w:val="24"/>
-        </w:rPr>
-      </w:pPr>
-    </w:p>
-    <w:p>
-      <w:pPr>
+        <w:jc w:val="both"/>
         <w:rPr>
           <w:rFonts w:ascii="Arial" w:hAnsi="Arial" w:cs="Arial"/>
           <w:sz w:val="24"/>
@@ -7227,7 +7189,6 @@
           <w:sz w:val="28"/>
           <w:szCs w:val="28"/>
         </w:rPr>
-        <w:lastRenderedPageBreak/>
         <w:t>Funcionalidades del sistema</w:t>
       </w:r>
       <w:bookmarkEnd w:id="11"/>
@@ -7358,19 +7319,26 @@
         <w:tc>
           <w:tcPr>
             <w:tcW w:w="2207" w:type="dxa"/>
-          </w:tcPr>
-          <w:p>
-            <w:pPr>
-              <w:jc w:val="center"/>
-              <w:rPr>
-                <w:rFonts w:ascii="Arial" w:hAnsi="Arial" w:cs="Arial"/>
-              </w:rPr>
-            </w:pPr>
-            <w:r>
-              <w:rPr>
-                <w:rFonts w:ascii="Arial" w:hAnsi="Arial" w:cs="Arial"/>
-              </w:rPr>
-              <w:t>F1</w:t>
+            <w:vAlign w:val="center"/>
+          </w:tcPr>
+          <w:p>
+            <w:pPr>
+              <w:jc w:val="center"/>
+              <w:rPr>
+                <w:rFonts w:ascii="Arial" w:hAnsi="Arial" w:cs="Arial"/>
+              </w:rPr>
+            </w:pPr>
+            <w:r>
+              <w:rPr>
+                <w:rFonts w:ascii="Arial" w:hAnsi="Arial" w:cs="Arial"/>
+              </w:rPr>
+              <w:t>F</w:t>
+            </w:r>
+            <w:r>
+              <w:rPr>
+                <w:rFonts w:ascii="Arial" w:hAnsi="Arial" w:cs="Arial"/>
+              </w:rPr>
+              <w:t>SAXIS1</w:t>
             </w:r>
           </w:p>
         </w:tc>
@@ -7436,19 +7404,26 @@
         <w:tc>
           <w:tcPr>
             <w:tcW w:w="2207" w:type="dxa"/>
-          </w:tcPr>
-          <w:p>
-            <w:pPr>
-              <w:jc w:val="center"/>
-              <w:rPr>
-                <w:rFonts w:ascii="Arial" w:hAnsi="Arial" w:cs="Arial"/>
-              </w:rPr>
-            </w:pPr>
-            <w:r>
-              <w:rPr>
-                <w:rFonts w:ascii="Arial" w:hAnsi="Arial" w:cs="Arial"/>
-              </w:rPr>
-              <w:t>F2</w:t>
+            <w:vAlign w:val="center"/>
+          </w:tcPr>
+          <w:p>
+            <w:pPr>
+              <w:jc w:val="center"/>
+              <w:rPr>
+                <w:rFonts w:ascii="Arial" w:hAnsi="Arial" w:cs="Arial"/>
+              </w:rPr>
+            </w:pPr>
+            <w:r>
+              <w:rPr>
+                <w:rFonts w:ascii="Arial" w:hAnsi="Arial" w:cs="Arial"/>
+              </w:rPr>
+              <w:t>F</w:t>
+            </w:r>
+            <w:r>
+              <w:rPr>
+                <w:rFonts w:ascii="Arial" w:hAnsi="Arial" w:cs="Arial"/>
+              </w:rPr>
+              <w:t>SAXIS2</w:t>
             </w:r>
           </w:p>
         </w:tc>
@@ -7514,19 +7489,26 @@
         <w:tc>
           <w:tcPr>
             <w:tcW w:w="2207" w:type="dxa"/>
-          </w:tcPr>
-          <w:p>
-            <w:pPr>
-              <w:jc w:val="center"/>
-              <w:rPr>
-                <w:rFonts w:ascii="Arial" w:hAnsi="Arial" w:cs="Arial"/>
-              </w:rPr>
-            </w:pPr>
-            <w:r>
-              <w:rPr>
-                <w:rFonts w:ascii="Arial" w:hAnsi="Arial" w:cs="Arial"/>
-              </w:rPr>
-              <w:t xml:space="preserve">F3 </w:t>
+            <w:vAlign w:val="center"/>
+          </w:tcPr>
+          <w:p>
+            <w:pPr>
+              <w:jc w:val="center"/>
+              <w:rPr>
+                <w:rFonts w:ascii="Arial" w:hAnsi="Arial" w:cs="Arial"/>
+              </w:rPr>
+            </w:pPr>
+            <w:r>
+              <w:rPr>
+                <w:rFonts w:ascii="Arial" w:hAnsi="Arial" w:cs="Arial"/>
+              </w:rPr>
+              <w:t>F</w:t>
+            </w:r>
+            <w:r>
+              <w:rPr>
+                <w:rFonts w:ascii="Arial" w:hAnsi="Arial" w:cs="Arial"/>
+              </w:rPr>
+              <w:t>SAXIS3</w:t>
             </w:r>
           </w:p>
         </w:tc>
@@ -7592,19 +7574,26 @@
         <w:tc>
           <w:tcPr>
             <w:tcW w:w="2207" w:type="dxa"/>
-          </w:tcPr>
-          <w:p>
-            <w:pPr>
-              <w:jc w:val="center"/>
-              <w:rPr>
-                <w:rFonts w:ascii="Arial" w:hAnsi="Arial" w:cs="Arial"/>
-              </w:rPr>
-            </w:pPr>
-            <w:r>
-              <w:rPr>
-                <w:rFonts w:ascii="Arial" w:hAnsi="Arial" w:cs="Arial"/>
-              </w:rPr>
-              <w:t xml:space="preserve">F4 </w:t>
+            <w:vAlign w:val="center"/>
+          </w:tcPr>
+          <w:p>
+            <w:pPr>
+              <w:jc w:val="center"/>
+              <w:rPr>
+                <w:rFonts w:ascii="Arial" w:hAnsi="Arial" w:cs="Arial"/>
+              </w:rPr>
+            </w:pPr>
+            <w:r>
+              <w:rPr>
+                <w:rFonts w:ascii="Arial" w:hAnsi="Arial" w:cs="Arial"/>
+              </w:rPr>
+              <w:t>F</w:t>
+            </w:r>
+            <w:r>
+              <w:rPr>
+                <w:rFonts w:ascii="Arial" w:hAnsi="Arial" w:cs="Arial"/>
+              </w:rPr>
+              <w:t>SAXIS4</w:t>
             </w:r>
           </w:p>
         </w:tc>
@@ -7670,19 +7659,26 @@
         <w:tc>
           <w:tcPr>
             <w:tcW w:w="2207" w:type="dxa"/>
-          </w:tcPr>
-          <w:p>
-            <w:pPr>
-              <w:jc w:val="center"/>
-              <w:rPr>
-                <w:rFonts w:ascii="Arial" w:hAnsi="Arial" w:cs="Arial"/>
-              </w:rPr>
-            </w:pPr>
-            <w:r>
-              <w:rPr>
-                <w:rFonts w:ascii="Arial" w:hAnsi="Arial" w:cs="Arial"/>
-              </w:rPr>
-              <w:t>F5</w:t>
+            <w:vAlign w:val="center"/>
+          </w:tcPr>
+          <w:p>
+            <w:pPr>
+              <w:jc w:val="center"/>
+              <w:rPr>
+                <w:rFonts w:ascii="Arial" w:hAnsi="Arial" w:cs="Arial"/>
+              </w:rPr>
+            </w:pPr>
+            <w:r>
+              <w:rPr>
+                <w:rFonts w:ascii="Arial" w:hAnsi="Arial" w:cs="Arial"/>
+              </w:rPr>
+              <w:t>F</w:t>
+            </w:r>
+            <w:r>
+              <w:rPr>
+                <w:rFonts w:ascii="Arial" w:hAnsi="Arial" w:cs="Arial"/>
+              </w:rPr>
+              <w:t>SAXIS5</w:t>
             </w:r>
           </w:p>
         </w:tc>
@@ -7748,19 +7744,26 @@
         <w:tc>
           <w:tcPr>
             <w:tcW w:w="2207" w:type="dxa"/>
-          </w:tcPr>
-          <w:p>
-            <w:pPr>
-              <w:jc w:val="center"/>
-              <w:rPr>
-                <w:rFonts w:ascii="Arial" w:hAnsi="Arial" w:cs="Arial"/>
-              </w:rPr>
-            </w:pPr>
-            <w:r>
-              <w:rPr>
-                <w:rFonts w:ascii="Arial" w:hAnsi="Arial" w:cs="Arial"/>
-              </w:rPr>
-              <w:t>F6</w:t>
+            <w:vAlign w:val="center"/>
+          </w:tcPr>
+          <w:p>
+            <w:pPr>
+              <w:jc w:val="center"/>
+              <w:rPr>
+                <w:rFonts w:ascii="Arial" w:hAnsi="Arial" w:cs="Arial"/>
+              </w:rPr>
+            </w:pPr>
+            <w:r>
+              <w:rPr>
+                <w:rFonts w:ascii="Arial" w:hAnsi="Arial" w:cs="Arial"/>
+              </w:rPr>
+              <w:t>F</w:t>
+            </w:r>
+            <w:r>
+              <w:rPr>
+                <w:rFonts w:ascii="Arial" w:hAnsi="Arial" w:cs="Arial"/>
+              </w:rPr>
+              <w:t>SAXIS6</w:t>
             </w:r>
           </w:p>
         </w:tc>
@@ -7826,19 +7829,26 @@
         <w:tc>
           <w:tcPr>
             <w:tcW w:w="2207" w:type="dxa"/>
-          </w:tcPr>
-          <w:p>
-            <w:pPr>
-              <w:jc w:val="center"/>
-              <w:rPr>
-                <w:rFonts w:ascii="Arial" w:hAnsi="Arial" w:cs="Arial"/>
-              </w:rPr>
-            </w:pPr>
-            <w:r>
-              <w:rPr>
-                <w:rFonts w:ascii="Arial" w:hAnsi="Arial" w:cs="Arial"/>
-              </w:rPr>
-              <w:t>F7</w:t>
+            <w:vAlign w:val="center"/>
+          </w:tcPr>
+          <w:p>
+            <w:pPr>
+              <w:jc w:val="center"/>
+              <w:rPr>
+                <w:rFonts w:ascii="Arial" w:hAnsi="Arial" w:cs="Arial"/>
+              </w:rPr>
+            </w:pPr>
+            <w:r>
+              <w:rPr>
+                <w:rFonts w:ascii="Arial" w:hAnsi="Arial" w:cs="Arial"/>
+              </w:rPr>
+              <w:t>F</w:t>
+            </w:r>
+            <w:r>
+              <w:rPr>
+                <w:rFonts w:ascii="Arial" w:hAnsi="Arial" w:cs="Arial"/>
+              </w:rPr>
+              <w:t>SAXIS7</w:t>
             </w:r>
           </w:p>
         </w:tc>
@@ -7904,19 +7914,26 @@
         <w:tc>
           <w:tcPr>
             <w:tcW w:w="2207" w:type="dxa"/>
-          </w:tcPr>
-          <w:p>
-            <w:pPr>
-              <w:jc w:val="center"/>
-              <w:rPr>
-                <w:rFonts w:ascii="Arial" w:hAnsi="Arial" w:cs="Arial"/>
-              </w:rPr>
-            </w:pPr>
-            <w:r>
-              <w:rPr>
-                <w:rFonts w:ascii="Arial" w:hAnsi="Arial" w:cs="Arial"/>
-              </w:rPr>
-              <w:t>F8</w:t>
+            <w:vAlign w:val="center"/>
+          </w:tcPr>
+          <w:p>
+            <w:pPr>
+              <w:jc w:val="center"/>
+              <w:rPr>
+                <w:rFonts w:ascii="Arial" w:hAnsi="Arial" w:cs="Arial"/>
+              </w:rPr>
+            </w:pPr>
+            <w:r>
+              <w:rPr>
+                <w:rFonts w:ascii="Arial" w:hAnsi="Arial" w:cs="Arial"/>
+              </w:rPr>
+              <w:t>F</w:t>
+            </w:r>
+            <w:r>
+              <w:rPr>
+                <w:rFonts w:ascii="Arial" w:hAnsi="Arial" w:cs="Arial"/>
+              </w:rPr>
+              <w:t>SAXIS8</w:t>
             </w:r>
           </w:p>
         </w:tc>
@@ -7982,19 +7999,26 @@
         <w:tc>
           <w:tcPr>
             <w:tcW w:w="2207" w:type="dxa"/>
-          </w:tcPr>
-          <w:p>
-            <w:pPr>
-              <w:jc w:val="center"/>
-              <w:rPr>
-                <w:rFonts w:ascii="Arial" w:hAnsi="Arial" w:cs="Arial"/>
-              </w:rPr>
-            </w:pPr>
-            <w:r>
-              <w:rPr>
-                <w:rFonts w:ascii="Arial" w:hAnsi="Arial" w:cs="Arial"/>
-              </w:rPr>
-              <w:t>F9</w:t>
+            <w:vAlign w:val="center"/>
+          </w:tcPr>
+          <w:p>
+            <w:pPr>
+              <w:jc w:val="center"/>
+              <w:rPr>
+                <w:rFonts w:ascii="Arial" w:hAnsi="Arial" w:cs="Arial"/>
+              </w:rPr>
+            </w:pPr>
+            <w:r>
+              <w:rPr>
+                <w:rFonts w:ascii="Arial" w:hAnsi="Arial" w:cs="Arial"/>
+              </w:rPr>
+              <w:t>F</w:t>
+            </w:r>
+            <w:r>
+              <w:rPr>
+                <w:rFonts w:ascii="Arial" w:hAnsi="Arial" w:cs="Arial"/>
+              </w:rPr>
+              <w:t>SAXIS9</w:t>
             </w:r>
           </w:p>
         </w:tc>
@@ -8060,19 +8084,26 @@
         <w:tc>
           <w:tcPr>
             <w:tcW w:w="2207" w:type="dxa"/>
-          </w:tcPr>
-          <w:p>
-            <w:pPr>
-              <w:jc w:val="center"/>
-              <w:rPr>
-                <w:rFonts w:ascii="Arial" w:hAnsi="Arial" w:cs="Arial"/>
-              </w:rPr>
-            </w:pPr>
-            <w:r>
-              <w:rPr>
-                <w:rFonts w:ascii="Arial" w:hAnsi="Arial" w:cs="Arial"/>
-              </w:rPr>
-              <w:t>F10</w:t>
+            <w:vAlign w:val="center"/>
+          </w:tcPr>
+          <w:p>
+            <w:pPr>
+              <w:jc w:val="center"/>
+              <w:rPr>
+                <w:rFonts w:ascii="Arial" w:hAnsi="Arial" w:cs="Arial"/>
+              </w:rPr>
+            </w:pPr>
+            <w:r>
+              <w:rPr>
+                <w:rFonts w:ascii="Arial" w:hAnsi="Arial" w:cs="Arial"/>
+              </w:rPr>
+              <w:t>F</w:t>
+            </w:r>
+            <w:r>
+              <w:rPr>
+                <w:rFonts w:ascii="Arial" w:hAnsi="Arial" w:cs="Arial"/>
+              </w:rPr>
+              <w:t>SAXIS10</w:t>
             </w:r>
           </w:p>
         </w:tc>
@@ -8138,19 +8169,26 @@
         <w:tc>
           <w:tcPr>
             <w:tcW w:w="2207" w:type="dxa"/>
-          </w:tcPr>
-          <w:p>
-            <w:pPr>
-              <w:jc w:val="center"/>
-              <w:rPr>
-                <w:rFonts w:ascii="Arial" w:hAnsi="Arial" w:cs="Arial"/>
-              </w:rPr>
-            </w:pPr>
-            <w:r>
-              <w:rPr>
-                <w:rFonts w:ascii="Arial" w:hAnsi="Arial" w:cs="Arial"/>
-              </w:rPr>
-              <w:t>F11</w:t>
+            <w:vAlign w:val="center"/>
+          </w:tcPr>
+          <w:p>
+            <w:pPr>
+              <w:jc w:val="center"/>
+              <w:rPr>
+                <w:rFonts w:ascii="Arial" w:hAnsi="Arial" w:cs="Arial"/>
+              </w:rPr>
+            </w:pPr>
+            <w:r>
+              <w:rPr>
+                <w:rFonts w:ascii="Arial" w:hAnsi="Arial" w:cs="Arial"/>
+              </w:rPr>
+              <w:t>F</w:t>
+            </w:r>
+            <w:r>
+              <w:rPr>
+                <w:rFonts w:ascii="Arial" w:hAnsi="Arial" w:cs="Arial"/>
+              </w:rPr>
+              <w:t>SAXIS11</w:t>
             </w:r>
           </w:p>
         </w:tc>
@@ -8224,12 +8262,21 @@
     </w:p>
     <w:p>
       <w:pPr>
+        <w:spacing w:line="480" w:lineRule="auto"/>
         <w:rPr>
           <w:rFonts w:ascii="Arial" w:hAnsi="Arial" w:cs="Arial"/>
           <w:sz w:val="24"/>
           <w:szCs w:val="24"/>
         </w:rPr>
       </w:pPr>
+      <w:r>
+        <w:rPr>
+          <w:rFonts w:ascii="Arial" w:hAnsi="Arial" w:cs="Arial"/>
+          <w:sz w:val="24"/>
+          <w:szCs w:val="24"/>
+        </w:rPr>
+        <w:t>FSAXIS= Funcionalidad del sistema AXIS.</w:t>
+      </w:r>
     </w:p>
     <w:p>
       <w:pPr>
@@ -8238,7 +8285,7 @@
           <w:ilvl w:val="0"/>
           <w:numId w:val="34"/>
         </w:numPr>
-        <w:spacing w:line="480" w:lineRule="auto"/>
+        <w:spacing w:line="276" w:lineRule="auto"/>
         <w:outlineLvl w:val="0"/>
         <w:rPr>
           <w:rFonts w:ascii="Arial" w:hAnsi="Arial" w:cs="Arial"/>
@@ -8375,7 +8422,15 @@
                 <w:sz w:val="24"/>
                 <w:szCs w:val="24"/>
               </w:rPr>
-              <w:t>E1</w:t>
+              <w:t>EPAXIS</w:t>
+            </w:r>
+            <w:r>
+              <w:rPr>
+                <w:rFonts w:ascii="Arial" w:hAnsi="Arial" w:cs="Arial"/>
+                <w:sz w:val="24"/>
+                <w:szCs w:val="24"/>
+              </w:rPr>
+              <w:t>1</w:t>
             </w:r>
           </w:p>
         </w:tc>
@@ -8433,10 +8488,14 @@
             <w:r>
               <w:rPr>
                 <w:rFonts w:ascii="Arial" w:hAnsi="Arial" w:cs="Arial"/>
-                <w:sz w:val="24"/>
-                <w:szCs w:val="24"/>
-              </w:rPr>
-              <w:t>F2</w:t>
+              </w:rPr>
+              <w:t>F</w:t>
+            </w:r>
+            <w:r>
+              <w:rPr>
+                <w:rFonts w:ascii="Arial" w:hAnsi="Arial" w:cs="Arial"/>
+              </w:rPr>
+              <w:t>SAXIS2</w:t>
             </w:r>
           </w:p>
         </w:tc>
@@ -8461,7 +8520,7 @@
                 <w:sz w:val="24"/>
                 <w:szCs w:val="24"/>
               </w:rPr>
-              <w:t>E</w:t>
+              <w:t>EPAXIS</w:t>
             </w:r>
             <w:r>
               <w:rPr>
@@ -8511,10 +8570,14 @@
             <w:r>
               <w:rPr>
                 <w:rFonts w:ascii="Arial" w:hAnsi="Arial" w:cs="Arial"/>
-                <w:sz w:val="24"/>
-                <w:szCs w:val="24"/>
-              </w:rPr>
-              <w:t>F7</w:t>
+              </w:rPr>
+              <w:t>F</w:t>
+            </w:r>
+            <w:r>
+              <w:rPr>
+                <w:rFonts w:ascii="Arial" w:hAnsi="Arial" w:cs="Arial"/>
+              </w:rPr>
+              <w:t>SAXIS7</w:t>
             </w:r>
           </w:p>
         </w:tc>
@@ -8539,7 +8602,15 @@
                 <w:sz w:val="24"/>
                 <w:szCs w:val="24"/>
               </w:rPr>
-              <w:t>E1</w:t>
+              <w:t>EPAXIS</w:t>
+            </w:r>
+            <w:r>
+              <w:rPr>
+                <w:rFonts w:ascii="Arial" w:hAnsi="Arial" w:cs="Arial"/>
+                <w:sz w:val="24"/>
+                <w:szCs w:val="24"/>
+              </w:rPr>
+              <w:t>1</w:t>
             </w:r>
           </w:p>
         </w:tc>
@@ -8581,10 +8652,14 @@
             <w:r>
               <w:rPr>
                 <w:rFonts w:ascii="Arial" w:hAnsi="Arial" w:cs="Arial"/>
-                <w:sz w:val="24"/>
-                <w:szCs w:val="24"/>
-              </w:rPr>
-              <w:t>F10</w:t>
+              </w:rPr>
+              <w:t>F</w:t>
+            </w:r>
+            <w:r>
+              <w:rPr>
+                <w:rFonts w:ascii="Arial" w:hAnsi="Arial" w:cs="Arial"/>
+              </w:rPr>
+              <w:t>SAXIS10</w:t>
             </w:r>
           </w:p>
         </w:tc>
@@ -8609,7 +8684,15 @@
                 <w:sz w:val="24"/>
                 <w:szCs w:val="24"/>
               </w:rPr>
-              <w:t>E1</w:t>
+              <w:t>EPAXIS</w:t>
+            </w:r>
+            <w:r>
+              <w:rPr>
+                <w:rFonts w:ascii="Arial" w:hAnsi="Arial" w:cs="Arial"/>
+                <w:sz w:val="24"/>
+                <w:szCs w:val="24"/>
+              </w:rPr>
+              <w:t>1</w:t>
             </w:r>
           </w:p>
         </w:tc>
@@ -8651,10 +8734,14 @@
             <w:r>
               <w:rPr>
                 <w:rFonts w:ascii="Arial" w:hAnsi="Arial" w:cs="Arial"/>
-                <w:sz w:val="24"/>
-                <w:szCs w:val="24"/>
-              </w:rPr>
-              <w:t>F11</w:t>
+              </w:rPr>
+              <w:t>F</w:t>
+            </w:r>
+            <w:r>
+              <w:rPr>
+                <w:rFonts w:ascii="Arial" w:hAnsi="Arial" w:cs="Arial"/>
+              </w:rPr>
+              <w:t>SAXIS11</w:t>
             </w:r>
           </w:p>
         </w:tc>
@@ -8679,7 +8766,7 @@
                 <w:sz w:val="24"/>
                 <w:szCs w:val="24"/>
               </w:rPr>
-              <w:t>E</w:t>
+              <w:t>EPAXIS</w:t>
             </w:r>
             <w:r>
               <w:rPr>
@@ -8729,10 +8816,14 @@
             <w:r>
               <w:rPr>
                 <w:rFonts w:ascii="Arial" w:hAnsi="Arial" w:cs="Arial"/>
-                <w:sz w:val="24"/>
-                <w:szCs w:val="24"/>
-              </w:rPr>
-              <w:t>F3</w:t>
+              </w:rPr>
+              <w:t>F</w:t>
+            </w:r>
+            <w:r>
+              <w:rPr>
+                <w:rFonts w:ascii="Arial" w:hAnsi="Arial" w:cs="Arial"/>
+              </w:rPr>
+              <w:t>SAXIS3</w:t>
             </w:r>
           </w:p>
         </w:tc>
@@ -8757,7 +8848,7 @@
                 <w:sz w:val="24"/>
                 <w:szCs w:val="24"/>
               </w:rPr>
-              <w:t>E</w:t>
+              <w:t>EPAXIS</w:t>
             </w:r>
             <w:r>
               <w:rPr>
@@ -8807,10 +8898,14 @@
             <w:r>
               <w:rPr>
                 <w:rFonts w:ascii="Arial" w:hAnsi="Arial" w:cs="Arial"/>
-                <w:sz w:val="24"/>
-                <w:szCs w:val="24"/>
-              </w:rPr>
-              <w:t>F4</w:t>
+              </w:rPr>
+              <w:t>F</w:t>
+            </w:r>
+            <w:r>
+              <w:rPr>
+                <w:rFonts w:ascii="Arial" w:hAnsi="Arial" w:cs="Arial"/>
+              </w:rPr>
+              <w:t>SAXIS4</w:t>
             </w:r>
           </w:p>
         </w:tc>
@@ -8835,7 +8930,7 @@
                 <w:sz w:val="24"/>
                 <w:szCs w:val="24"/>
               </w:rPr>
-              <w:t>E</w:t>
+              <w:t>EPAXIS</w:t>
             </w:r>
             <w:r>
               <w:rPr>
@@ -8901,10 +8996,14 @@
             <w:r>
               <w:rPr>
                 <w:rFonts w:ascii="Arial" w:hAnsi="Arial" w:cs="Arial"/>
-                <w:sz w:val="24"/>
-                <w:szCs w:val="24"/>
-              </w:rPr>
-              <w:t>F5</w:t>
+              </w:rPr>
+              <w:t>F</w:t>
+            </w:r>
+            <w:r>
+              <w:rPr>
+                <w:rFonts w:ascii="Arial" w:hAnsi="Arial" w:cs="Arial"/>
+              </w:rPr>
+              <w:t>SAXIS5</w:t>
             </w:r>
           </w:p>
         </w:tc>
@@ -8929,15 +9028,15 @@
                 <w:sz w:val="24"/>
                 <w:szCs w:val="24"/>
               </w:rPr>
-              <w:t>E</w:t>
-            </w:r>
-            <w:r>
-              <w:rPr>
-                <w:rFonts w:ascii="Arial" w:hAnsi="Arial" w:cs="Arial"/>
-                <w:sz w:val="24"/>
-                <w:szCs w:val="24"/>
-              </w:rPr>
-              <w:t>3</w:t>
+              <w:t>EPAXIS</w:t>
+            </w:r>
+            <w:r>
+              <w:rPr>
+                <w:rFonts w:ascii="Arial" w:hAnsi="Arial" w:cs="Arial"/>
+                <w:sz w:val="24"/>
+                <w:szCs w:val="24"/>
+              </w:rPr>
+              <w:t>2</w:t>
             </w:r>
           </w:p>
         </w:tc>
@@ -8995,10 +9094,14 @@
             <w:r>
               <w:rPr>
                 <w:rFonts w:ascii="Arial" w:hAnsi="Arial" w:cs="Arial"/>
-                <w:sz w:val="24"/>
-                <w:szCs w:val="24"/>
-              </w:rPr>
-              <w:t>F6</w:t>
+              </w:rPr>
+              <w:t>F</w:t>
+            </w:r>
+            <w:r>
+              <w:rPr>
+                <w:rFonts w:ascii="Arial" w:hAnsi="Arial" w:cs="Arial"/>
+              </w:rPr>
+              <w:t>SAXIS6</w:t>
             </w:r>
           </w:p>
         </w:tc>
@@ -9023,7 +9126,15 @@
                 <w:sz w:val="24"/>
                 <w:szCs w:val="24"/>
               </w:rPr>
-              <w:t>E3</w:t>
+              <w:t>EPAXIS</w:t>
+            </w:r>
+            <w:r>
+              <w:rPr>
+                <w:rFonts w:ascii="Arial" w:hAnsi="Arial" w:cs="Arial"/>
+                <w:sz w:val="24"/>
+                <w:szCs w:val="24"/>
+              </w:rPr>
+              <w:t>3</w:t>
             </w:r>
           </w:p>
         </w:tc>
@@ -9065,10 +9176,14 @@
             <w:r>
               <w:rPr>
                 <w:rFonts w:ascii="Arial" w:hAnsi="Arial" w:cs="Arial"/>
-                <w:sz w:val="24"/>
-                <w:szCs w:val="24"/>
-              </w:rPr>
-              <w:t>F1</w:t>
+              </w:rPr>
+              <w:t>F</w:t>
+            </w:r>
+            <w:r>
+              <w:rPr>
+                <w:rFonts w:ascii="Arial" w:hAnsi="Arial" w:cs="Arial"/>
+              </w:rPr>
+              <w:t>SAXIS1</w:t>
             </w:r>
           </w:p>
         </w:tc>
@@ -9093,7 +9208,7 @@
                 <w:sz w:val="24"/>
                 <w:szCs w:val="24"/>
               </w:rPr>
-              <w:t>E</w:t>
+              <w:t>EPAXIS</w:t>
             </w:r>
             <w:r>
               <w:rPr>
@@ -9159,10 +9274,14 @@
             <w:r>
               <w:rPr>
                 <w:rFonts w:ascii="Arial" w:hAnsi="Arial" w:cs="Arial"/>
-                <w:sz w:val="24"/>
-                <w:szCs w:val="24"/>
-              </w:rPr>
-              <w:t>F8</w:t>
+              </w:rPr>
+              <w:t>F</w:t>
+            </w:r>
+            <w:r>
+              <w:rPr>
+                <w:rFonts w:ascii="Arial" w:hAnsi="Arial" w:cs="Arial"/>
+              </w:rPr>
+              <w:t>SAXIS8</w:t>
             </w:r>
           </w:p>
         </w:tc>
@@ -9187,7 +9306,7 @@
                 <w:sz w:val="24"/>
                 <w:szCs w:val="24"/>
               </w:rPr>
-              <w:t>E</w:t>
+              <w:t>EPAXIS</w:t>
             </w:r>
             <w:r>
               <w:rPr>
@@ -9253,10 +9372,14 @@
             <w:r>
               <w:rPr>
                 <w:rFonts w:ascii="Arial" w:hAnsi="Arial" w:cs="Arial"/>
-                <w:sz w:val="24"/>
-                <w:szCs w:val="24"/>
-              </w:rPr>
-              <w:t>F9</w:t>
+              </w:rPr>
+              <w:t>F</w:t>
+            </w:r>
+            <w:r>
+              <w:rPr>
+                <w:rFonts w:ascii="Arial" w:hAnsi="Arial" w:cs="Arial"/>
+              </w:rPr>
+              <w:t>SAXIS9</w:t>
             </w:r>
           </w:p>
         </w:tc>
@@ -9264,6 +9387,7 @@
     </w:tbl>
     <w:p>
       <w:pPr>
+        <w:spacing w:line="240" w:lineRule="auto"/>
         <w:rPr>
           <w:rFonts w:ascii="Arial" w:hAnsi="Arial" w:cs="Arial"/>
           <w:sz w:val="24"/>
@@ -9273,57 +9397,21 @@
     </w:p>
     <w:p>
       <w:pPr>
+        <w:spacing w:line="480" w:lineRule="auto"/>
         <w:rPr>
           <w:rFonts w:ascii="Arial" w:hAnsi="Arial" w:cs="Arial"/>
           <w:sz w:val="24"/>
           <w:szCs w:val="24"/>
         </w:rPr>
       </w:pPr>
-    </w:p>
-    <w:p>
-      <w:pPr>
+      <w:r>
         <w:rPr>
           <w:rFonts w:ascii="Arial" w:hAnsi="Arial" w:cs="Arial"/>
           <w:sz w:val="24"/>
           <w:szCs w:val="24"/>
         </w:rPr>
-      </w:pPr>
-    </w:p>
-    <w:p>
-      <w:pPr>
-        <w:rPr>
-          <w:rFonts w:ascii="Arial" w:hAnsi="Arial" w:cs="Arial"/>
-          <w:sz w:val="24"/>
-          <w:szCs w:val="24"/>
-        </w:rPr>
-      </w:pPr>
-    </w:p>
-    <w:p>
-      <w:pPr>
-        <w:rPr>
-          <w:rFonts w:ascii="Arial" w:hAnsi="Arial" w:cs="Arial"/>
-          <w:sz w:val="24"/>
-          <w:szCs w:val="24"/>
-        </w:rPr>
-      </w:pPr>
-    </w:p>
-    <w:p>
-      <w:pPr>
-        <w:rPr>
-          <w:rFonts w:ascii="Arial" w:hAnsi="Arial" w:cs="Arial"/>
-          <w:sz w:val="24"/>
-          <w:szCs w:val="24"/>
-        </w:rPr>
-      </w:pPr>
-    </w:p>
-    <w:p>
-      <w:pPr>
-        <w:rPr>
-          <w:rFonts w:ascii="Arial" w:hAnsi="Arial" w:cs="Arial"/>
-          <w:sz w:val="24"/>
-          <w:szCs w:val="24"/>
-        </w:rPr>
-      </w:pPr>
+        <w:t>EPAXIS= Entregas del Proyecto AXIS.</w:t>
+      </w:r>
     </w:p>
     <w:p>
       <w:pPr>
@@ -9351,6 +9439,7 @@
           <w:sz w:val="32"/>
           <w:szCs w:val="32"/>
         </w:rPr>
+        <w:lastRenderedPageBreak/>
         <w:t>Contexto del problema</w:t>
       </w:r>
       <w:bookmarkEnd w:id="13"/>
@@ -9600,37 +9689,7 @@
               <w:rPr>
                 <w:rFonts w:ascii="Arial" w:hAnsi="Arial" w:cs="Arial"/>
               </w:rPr>
-              <w:t xml:space="preserve">El </w:t>
-            </w:r>
-            <w:r>
-              <w:rPr>
-                <w:rFonts w:ascii="Arial" w:hAnsi="Arial" w:cs="Arial"/>
-              </w:rPr>
-              <w:t>cliente</w:t>
-            </w:r>
-            <w:r>
-              <w:rPr>
-                <w:rFonts w:ascii="Arial" w:hAnsi="Arial" w:cs="Arial"/>
-              </w:rPr>
-              <w:t xml:space="preserve"> podrá añadir nuevas líneas de ropa </w:t>
-            </w:r>
-            <w:r>
-              <w:rPr>
-                <w:rFonts w:ascii="Arial" w:hAnsi="Arial" w:cs="Arial"/>
-              </w:rPr>
-              <w:t xml:space="preserve">y darla a conocer al </w:t>
-            </w:r>
-            <w:r>
-              <w:rPr>
-                <w:rFonts w:ascii="Arial" w:hAnsi="Arial" w:cs="Arial"/>
-              </w:rPr>
-              <w:t>consumidor de</w:t>
-            </w:r>
-            <w:r>
-              <w:rPr>
-                <w:rFonts w:ascii="Arial" w:hAnsi="Arial" w:cs="Arial"/>
-              </w:rPr>
-              <w:t xml:space="preserve"> manera más eficiente.</w:t>
+              <w:t>El cliente podrá añadir nuevas líneas de ropa y darla a conocer al consumidor de manera más eficiente.</w:t>
             </w:r>
           </w:p>
         </w:tc>
@@ -9693,55 +9752,7 @@
               <w:rPr>
                 <w:rFonts w:ascii="Arial" w:hAnsi="Arial" w:cs="Arial"/>
               </w:rPr>
-              <w:t>Podrán revisar</w:t>
-            </w:r>
-            <w:r>
-              <w:rPr>
-                <w:rFonts w:ascii="Arial" w:hAnsi="Arial" w:cs="Arial"/>
-              </w:rPr>
-              <w:t xml:space="preserve">, </w:t>
-            </w:r>
-            <w:r>
-              <w:rPr>
-                <w:rFonts w:ascii="Arial" w:hAnsi="Arial" w:cs="Arial"/>
-              </w:rPr>
-              <w:t>buscar</w:t>
-            </w:r>
-            <w:r>
-              <w:rPr>
-                <w:rFonts w:ascii="Arial" w:hAnsi="Arial" w:cs="Arial"/>
-              </w:rPr>
-              <w:t xml:space="preserve"> y comprar</w:t>
-            </w:r>
-            <w:r>
-              <w:rPr>
-                <w:rFonts w:ascii="Arial" w:hAnsi="Arial" w:cs="Arial"/>
-              </w:rPr>
-              <w:t xml:space="preserve"> </w:t>
-            </w:r>
-            <w:r>
-              <w:rPr>
-                <w:rFonts w:ascii="Arial" w:hAnsi="Arial" w:cs="Arial"/>
-              </w:rPr>
-              <w:t>ropa</w:t>
-            </w:r>
-            <w:r>
-              <w:rPr>
-                <w:rFonts w:ascii="Arial" w:hAnsi="Arial" w:cs="Arial"/>
-              </w:rPr>
-              <w:t xml:space="preserve"> de manera más</w:t>
-            </w:r>
-            <w:r>
-              <w:rPr>
-                <w:rFonts w:ascii="Arial" w:hAnsi="Arial" w:cs="Arial"/>
-              </w:rPr>
-              <w:t xml:space="preserve"> sencilla</w:t>
-            </w:r>
-            <w:r>
-              <w:rPr>
-                <w:rFonts w:ascii="Arial" w:hAnsi="Arial" w:cs="Arial"/>
-              </w:rPr>
-              <w:t xml:space="preserve"> desde su navegador. El sistema facilita y agiliza la compra y entrega de ropa de la tienda.</w:t>
+              <w:t>Podrán revisar, buscar y comprar ropa de manera más sencilla desde su navegador. El sistema facilita y agiliza la compra y entrega de ropa de la tienda.</w:t>
             </w:r>
           </w:p>
         </w:tc>
@@ -9810,15 +9821,6 @@
         </w:tc>
       </w:tr>
     </w:tbl>
-    <w:p>
-      <w:pPr>
-        <w:rPr>
-          <w:rFonts w:ascii="Arial" w:hAnsi="Arial" w:cs="Arial"/>
-          <w:sz w:val="24"/>
-          <w:szCs w:val="24"/>
-        </w:rPr>
-      </w:pPr>
-    </w:p>
     <w:p>
       <w:pPr>
         <w:rPr>
@@ -9880,10 +9882,10 @@
           <w:szCs w:val="28"/>
         </w:rPr>
         <w:drawing>
-          <wp:inline distT="0" distB="0" distL="0" distR="0" wp14:anchorId="1490E1C2" wp14:editId="3D86D899">
+          <wp:inline distT="0" distB="0" distL="0" distR="0" wp14:anchorId="3294AAEC" wp14:editId="0C6DE100">
             <wp:extent cx="5400040" cy="2665730"/>
             <wp:effectExtent l="0" t="0" r="0" b="1270"/>
-            <wp:docPr id="3" name="Imagen 3"/>
+            <wp:docPr id="3" name="Imagen 3" descr="Diagrama, Esquemático&#10;&#10;Descripción generada automáticamente"/>
             <wp:cNvGraphicFramePr>
               <a:graphicFrameLocks xmlns:a="http://schemas.openxmlformats.org/drawingml/2006/main" noChangeAspect="1"/>
             </wp:cNvGraphicFramePr>
@@ -9891,7 +9893,7 @@
               <a:graphicData uri="http://schemas.openxmlformats.org/drawingml/2006/picture">
                 <pic:pic xmlns:pic="http://schemas.openxmlformats.org/drawingml/2006/picture">
                   <pic:nvPicPr>
-                    <pic:cNvPr id="3" name="Imagen 3"/>
+                    <pic:cNvPr id="3" name="Imagen 3" descr="Diagrama, Esquemático&#10;&#10;Descripción generada automáticamente"/>
                     <pic:cNvPicPr/>
                   </pic:nvPicPr>
                   <pic:blipFill>
@@ -9933,13 +9935,7 @@
         <w:rPr>
           <w:rFonts w:ascii="Arial" w:hAnsi="Arial" w:cs="Arial"/>
         </w:rPr>
-        <w:t xml:space="preserve">1. </w:t>
-      </w:r>
-      <w:r>
-        <w:rPr>
-          <w:rFonts w:ascii="Arial" w:hAnsi="Arial" w:cs="Arial"/>
-        </w:rPr>
-        <w:t xml:space="preserve">La cantidad de usuarios es ilimitada </w:t>
+        <w:t xml:space="preserve">1. La cantidad de usuarios es ilimitada </w:t>
       </w:r>
     </w:p>
     <w:p>
@@ -9953,25 +9949,7 @@
         <w:rPr>
           <w:rFonts w:ascii="Arial" w:hAnsi="Arial" w:cs="Arial"/>
         </w:rPr>
-        <w:t>2.</w:t>
-      </w:r>
-      <w:r>
-        <w:rPr>
-          <w:rFonts w:ascii="Arial" w:hAnsi="Arial" w:cs="Arial"/>
-        </w:rPr>
-        <w:t xml:space="preserve"> </w:t>
-      </w:r>
-      <w:r>
-        <w:rPr>
-          <w:rFonts w:ascii="Arial" w:hAnsi="Arial" w:cs="Arial"/>
-        </w:rPr>
-        <w:t xml:space="preserve">La página web puede ser </w:t>
-      </w:r>
-      <w:r>
-        <w:rPr>
-          <w:rFonts w:ascii="Arial" w:hAnsi="Arial" w:cs="Arial"/>
-        </w:rPr>
-        <w:t xml:space="preserve">accedida a las 24 </w:t>
+        <w:t xml:space="preserve">2. La página web puede ser accedida a las 24 </w:t>
       </w:r>
       <w:proofErr w:type="spellStart"/>
       <w:r>
@@ -9999,13 +9977,7 @@
         <w:rPr>
           <w:rFonts w:ascii="Arial" w:hAnsi="Arial" w:cs="Arial"/>
         </w:rPr>
-        <w:t xml:space="preserve">3. </w:t>
-      </w:r>
-      <w:r>
-        <w:rPr>
-          <w:rFonts w:ascii="Arial" w:hAnsi="Arial" w:cs="Arial"/>
-        </w:rPr>
-        <w:t>El servidor</w:t>
+        <w:t>3. El servidor</w:t>
       </w:r>
       <w:r>
         <w:rPr>
@@ -10049,20 +10021,20 @@
         <w:rPr>
           <w:rFonts w:ascii="Arial" w:hAnsi="Arial" w:cs="Arial"/>
         </w:rPr>
-        <w:t xml:space="preserve">4. </w:t>
+        <w:t xml:space="preserve">4. El sistema interactúa con el servidor local. </w:t>
       </w:r>
-      <w:r>
-        <w:rPr>
-          <w:rFonts w:ascii="Arial" w:hAnsi="Arial" w:cs="Arial"/>
-        </w:rPr>
-        <w:t>El sistema interactúa con el servidor local.</w:t>
-      </w:r>
-      <w:r>
-        <w:rPr>
-          <w:rFonts w:ascii="Arial" w:hAnsi="Arial" w:cs="Arial"/>
-        </w:rPr>
-        <w:t xml:space="preserve"> </w:t>
-      </w:r>
+    </w:p>
+    <w:bookmarkEnd w:id="0"/>
+    <w:bookmarkEnd w:id="1"/>
+    <w:p>
+      <w:pPr>
+        <w:rPr>
+          <w:rFonts w:ascii="Arial" w:eastAsiaTheme="majorEastAsia" w:hAnsi="Arial" w:cs="Arial"/>
+          <w:sz w:val="24"/>
+          <w:szCs w:val="24"/>
+          <w:lang w:eastAsia="en-US"/>
+        </w:rPr>
+      </w:pPr>
     </w:p>
     <w:sectPr>
       <w:headerReference w:type="default" r:id="rId10"/>

</xml_diff>

<commit_message>
Cambio de versión, modificación de puntos clave, necesidades, y entregas.
</commit_message>
<xml_diff>
--- a/Visión & Alcance.docx
+++ b/Visión & Alcance.docx
@@ -3896,6 +3896,111 @@
           </w:p>
         </w:tc>
       </w:tr>
+      <w:tr>
+        <w:trPr>
+          <w:trHeight w:val="263"/>
+        </w:trPr>
+        <w:tc>
+          <w:tcPr>
+            <w:tcW w:w="2123" w:type="dxa"/>
+          </w:tcPr>
+          <w:p>
+            <w:pPr>
+              <w:jc w:val="center"/>
+              <w:rPr>
+                <w:rFonts w:ascii="Arial" w:hAnsi="Arial" w:cs="Arial"/>
+                <w:bCs/>
+                <w:sz w:val="20"/>
+                <w:szCs w:val="20"/>
+              </w:rPr>
+            </w:pPr>
+            <w:r>
+              <w:rPr>
+                <w:rFonts w:ascii="Arial" w:hAnsi="Arial" w:cs="Arial"/>
+                <w:bCs/>
+                <w:sz w:val="20"/>
+                <w:szCs w:val="20"/>
+              </w:rPr>
+              <w:t>Miguel Guzman</w:t>
+            </w:r>
+          </w:p>
+        </w:tc>
+        <w:tc>
+          <w:tcPr>
+            <w:tcW w:w="2123" w:type="dxa"/>
+          </w:tcPr>
+          <w:p>
+            <w:pPr>
+              <w:jc w:val="center"/>
+              <w:rPr>
+                <w:rFonts w:ascii="Arial" w:hAnsi="Arial" w:cs="Arial"/>
+                <w:bCs/>
+                <w:sz w:val="20"/>
+                <w:szCs w:val="20"/>
+              </w:rPr>
+            </w:pPr>
+            <w:r>
+              <w:rPr>
+                <w:rFonts w:ascii="Arial" w:hAnsi="Arial" w:cs="Arial"/>
+                <w:bCs/>
+                <w:sz w:val="20"/>
+                <w:szCs w:val="20"/>
+              </w:rPr>
+              <w:t>08/12/21</w:t>
+            </w:r>
+          </w:p>
+        </w:tc>
+        <w:tc>
+          <w:tcPr>
+            <w:tcW w:w="3120" w:type="dxa"/>
+          </w:tcPr>
+          <w:p>
+            <w:pPr>
+              <w:jc w:val="center"/>
+              <w:rPr>
+                <w:rFonts w:ascii="Arial" w:hAnsi="Arial" w:cs="Arial"/>
+                <w:bCs/>
+                <w:sz w:val="20"/>
+                <w:szCs w:val="20"/>
+              </w:rPr>
+            </w:pPr>
+            <w:r>
+              <w:rPr>
+                <w:rFonts w:ascii="Arial" w:hAnsi="Arial" w:cs="Arial"/>
+                <w:bCs/>
+                <w:sz w:val="20"/>
+                <w:szCs w:val="20"/>
+              </w:rPr>
+              <w:t>Modificar entregar, necesidades, procesos clave.</w:t>
+            </w:r>
+          </w:p>
+        </w:tc>
+        <w:tc>
+          <w:tcPr>
+            <w:tcW w:w="1134" w:type="dxa"/>
+          </w:tcPr>
+          <w:p>
+            <w:pPr>
+              <w:jc w:val="center"/>
+              <w:rPr>
+                <w:rFonts w:ascii="Arial" w:hAnsi="Arial" w:cs="Arial"/>
+                <w:bCs/>
+                <w:sz w:val="20"/>
+                <w:szCs w:val="20"/>
+              </w:rPr>
+            </w:pPr>
+            <w:r>
+              <w:rPr>
+                <w:rFonts w:ascii="Arial" w:hAnsi="Arial" w:cs="Arial"/>
+                <w:bCs/>
+                <w:sz w:val="20"/>
+                <w:szCs w:val="20"/>
+              </w:rPr>
+              <w:t>2.0</w:t>
+            </w:r>
+          </w:p>
+        </w:tc>
+      </w:tr>
     </w:tbl>
     <w:p>
       <w:pPr>
@@ -5124,21 +5229,7 @@
               <w:rPr>
                 <w:rFonts w:ascii="Arial" w:hAnsi="Arial" w:cs="Arial"/>
               </w:rPr>
-              <w:t xml:space="preserve">La base de datos realizará un </w:t>
-            </w:r>
-            <w:proofErr w:type="spellStart"/>
-            <w:r>
-              <w:rPr>
-                <w:rFonts w:ascii="Arial" w:hAnsi="Arial" w:cs="Arial"/>
-              </w:rPr>
-              <w:t>query</w:t>
-            </w:r>
-            <w:proofErr w:type="spellEnd"/>
-            <w:r>
-              <w:rPr>
-                <w:rFonts w:ascii="Arial" w:hAnsi="Arial" w:cs="Arial"/>
-              </w:rPr>
-              <w:t xml:space="preserve"> buscando todos los artículos relacionados con la palabra clave recibida.</w:t>
+              <w:t>La base de datos realizará un query buscando todos los artículos relacionados con la palabra clave recibida.</w:t>
             </w:r>
           </w:p>
           <w:p>
@@ -5890,21 +5981,7 @@
               <w:rPr>
                 <w:rFonts w:ascii="Arial" w:hAnsi="Arial" w:cs="Arial"/>
               </w:rPr>
-              <w:t xml:space="preserve">El usuario deberá estar </w:t>
-            </w:r>
-            <w:proofErr w:type="spellStart"/>
-            <w:r>
-              <w:rPr>
-                <w:rFonts w:ascii="Arial" w:hAnsi="Arial" w:cs="Arial"/>
-              </w:rPr>
-              <w:t>logeado</w:t>
-            </w:r>
-            <w:proofErr w:type="spellEnd"/>
-            <w:r>
-              <w:rPr>
-                <w:rFonts w:ascii="Arial" w:hAnsi="Arial" w:cs="Arial"/>
-              </w:rPr>
-              <w:t xml:space="preserve"> en el sistema.</w:t>
+              <w:t>El usuario deberá estar logeado en el sistema.</w:t>
             </w:r>
           </w:p>
           <w:p>
@@ -5940,21 +6017,7 @@
               <w:rPr>
                 <w:rFonts w:ascii="Arial" w:hAnsi="Arial" w:cs="Arial"/>
               </w:rPr>
-              <w:t xml:space="preserve">El sistema deberá mostrarle la página principal sin ningún </w:t>
-            </w:r>
-            <w:proofErr w:type="spellStart"/>
-            <w:r>
-              <w:rPr>
-                <w:rFonts w:ascii="Arial" w:hAnsi="Arial" w:cs="Arial"/>
-              </w:rPr>
-              <w:t>logeo</w:t>
-            </w:r>
-            <w:proofErr w:type="spellEnd"/>
-            <w:r>
-              <w:rPr>
-                <w:rFonts w:ascii="Arial" w:hAnsi="Arial" w:cs="Arial"/>
-              </w:rPr>
-              <w:t>.</w:t>
+              <w:t>El sistema deberá mostrarle la página principal sin ningún logeo.</w:t>
             </w:r>
           </w:p>
         </w:tc>
@@ -7394,8 +7457,18 @@
             <w:r>
               <w:rPr>
                 <w:rFonts w:ascii="Arial" w:hAnsi="Arial" w:cs="Arial"/>
-              </w:rPr>
-              <w:t>PC1</w:t>
+                <w:sz w:val="24"/>
+                <w:szCs w:val="24"/>
+              </w:rPr>
+              <w:t>PCSAXIS</w:t>
+            </w:r>
+            <w:r>
+              <w:rPr>
+                <w:rFonts w:ascii="Arial" w:hAnsi="Arial" w:cs="Arial"/>
+                <w:sz w:val="24"/>
+                <w:szCs w:val="24"/>
+              </w:rPr>
+              <w:t>1</w:t>
             </w:r>
           </w:p>
         </w:tc>
@@ -7479,8 +7552,18 @@
             <w:r>
               <w:rPr>
                 <w:rFonts w:ascii="Arial" w:hAnsi="Arial" w:cs="Arial"/>
-              </w:rPr>
-              <w:t>PC2</w:t>
+                <w:sz w:val="24"/>
+                <w:szCs w:val="24"/>
+              </w:rPr>
+              <w:t>PCSAXIS</w:t>
+            </w:r>
+            <w:r>
+              <w:rPr>
+                <w:rFonts w:ascii="Arial" w:hAnsi="Arial" w:cs="Arial"/>
+                <w:sz w:val="24"/>
+                <w:szCs w:val="24"/>
+              </w:rPr>
+              <w:t>2</w:t>
             </w:r>
           </w:p>
         </w:tc>
@@ -7527,7 +7610,19 @@
               <w:rPr>
                 <w:rFonts w:ascii="Arial" w:hAnsi="Arial" w:cs="Arial"/>
               </w:rPr>
-              <w:t>Agregar producto al carrito</w:t>
+              <w:t>Agregar</w:t>
+            </w:r>
+            <w:r>
+              <w:rPr>
+                <w:rFonts w:ascii="Arial" w:hAnsi="Arial" w:cs="Arial"/>
+              </w:rPr>
+              <w:t>/Borrar</w:t>
+            </w:r>
+            <w:r>
+              <w:rPr>
+                <w:rFonts w:ascii="Arial" w:hAnsi="Arial" w:cs="Arial"/>
+              </w:rPr>
+              <w:t xml:space="preserve"> producto al carrito</w:t>
             </w:r>
           </w:p>
         </w:tc>
@@ -7564,8 +7659,18 @@
             <w:r>
               <w:rPr>
                 <w:rFonts w:ascii="Arial" w:hAnsi="Arial" w:cs="Arial"/>
-              </w:rPr>
-              <w:t>PC5</w:t>
+                <w:sz w:val="24"/>
+                <w:szCs w:val="24"/>
+              </w:rPr>
+              <w:t>PCSAXIS</w:t>
+            </w:r>
+            <w:r>
+              <w:rPr>
+                <w:rFonts w:ascii="Arial" w:hAnsi="Arial" w:cs="Arial"/>
+                <w:sz w:val="24"/>
+                <w:szCs w:val="24"/>
+              </w:rPr>
+              <w:t>5</w:t>
             </w:r>
           </w:p>
         </w:tc>
@@ -7593,7 +7698,13 @@
               <w:rPr>
                 <w:rFonts w:ascii="Arial" w:hAnsi="Arial" w:cs="Arial"/>
               </w:rPr>
-              <w:t>SAXIS4</w:t>
+              <w:t>SAXIS</w:t>
+            </w:r>
+            <w:r>
+              <w:rPr>
+                <w:rFonts w:ascii="Arial" w:hAnsi="Arial" w:cs="Arial"/>
+              </w:rPr>
+              <w:t>4</w:t>
             </w:r>
           </w:p>
         </w:tc>
@@ -7612,7 +7723,19 @@
               <w:rPr>
                 <w:rFonts w:ascii="Arial" w:hAnsi="Arial" w:cs="Arial"/>
               </w:rPr>
-              <w:t>Borrar producto del carrito</w:t>
+              <w:t>Inicio</w:t>
+            </w:r>
+            <w:r>
+              <w:rPr>
+                <w:rFonts w:ascii="Arial" w:hAnsi="Arial" w:cs="Arial"/>
+              </w:rPr>
+              <w:t>/cierre</w:t>
+            </w:r>
+            <w:r>
+              <w:rPr>
+                <w:rFonts w:ascii="Arial" w:hAnsi="Arial" w:cs="Arial"/>
+              </w:rPr>
+              <w:t xml:space="preserve"> de sesión</w:t>
             </w:r>
           </w:p>
         </w:tc>
@@ -7649,8 +7772,34 @@
             <w:r>
               <w:rPr>
                 <w:rFonts w:ascii="Arial" w:hAnsi="Arial" w:cs="Arial"/>
-              </w:rPr>
-              <w:t>PC5</w:t>
+                <w:sz w:val="24"/>
+                <w:szCs w:val="24"/>
+              </w:rPr>
+              <w:t>PCSAXIS</w:t>
+            </w:r>
+            <w:r>
+              <w:rPr>
+                <w:rFonts w:ascii="Arial" w:hAnsi="Arial" w:cs="Arial"/>
+                <w:sz w:val="24"/>
+                <w:szCs w:val="24"/>
+              </w:rPr>
+              <w:t xml:space="preserve">3 y </w:t>
+            </w:r>
+            <w:r>
+              <w:rPr>
+                <w:rFonts w:ascii="Arial" w:hAnsi="Arial" w:cs="Arial"/>
+                <w:sz w:val="24"/>
+                <w:szCs w:val="24"/>
+              </w:rPr>
+              <w:t>PCSAXIS</w:t>
+            </w:r>
+            <w:r>
+              <w:rPr>
+                <w:rFonts w:ascii="Arial" w:hAnsi="Arial" w:cs="Arial"/>
+                <w:sz w:val="24"/>
+                <w:szCs w:val="24"/>
+              </w:rPr>
+              <w:t>4</w:t>
             </w:r>
           </w:p>
         </w:tc>
@@ -7678,7 +7827,13 @@
               <w:rPr>
                 <w:rFonts w:ascii="Arial" w:hAnsi="Arial" w:cs="Arial"/>
               </w:rPr>
-              <w:t>SAXIS5</w:t>
+              <w:t>SAXIS</w:t>
+            </w:r>
+            <w:r>
+              <w:rPr>
+                <w:rFonts w:ascii="Arial" w:hAnsi="Arial" w:cs="Arial"/>
+              </w:rPr>
+              <w:t>5</w:t>
             </w:r>
           </w:p>
         </w:tc>
@@ -7697,7 +7852,7 @@
               <w:rPr>
                 <w:rFonts w:ascii="Arial" w:hAnsi="Arial" w:cs="Arial"/>
               </w:rPr>
-              <w:t>Inicio de sesión</w:t>
+              <w:t>Comprar producto</w:t>
             </w:r>
           </w:p>
         </w:tc>
@@ -7716,7 +7871,7 @@
               <w:rPr>
                 <w:rFonts w:ascii="Arial" w:hAnsi="Arial" w:cs="Arial"/>
               </w:rPr>
-              <w:t>Media</w:t>
+              <w:t>Alta</w:t>
             </w:r>
           </w:p>
         </w:tc>
@@ -7734,8 +7889,18 @@
             <w:r>
               <w:rPr>
                 <w:rFonts w:ascii="Arial" w:hAnsi="Arial" w:cs="Arial"/>
-              </w:rPr>
-              <w:t>PC3</w:t>
+                <w:sz w:val="24"/>
+                <w:szCs w:val="24"/>
+              </w:rPr>
+              <w:t>PCSAXIS</w:t>
+            </w:r>
+            <w:r>
+              <w:rPr>
+                <w:rFonts w:ascii="Arial" w:hAnsi="Arial" w:cs="Arial"/>
+                <w:sz w:val="24"/>
+                <w:szCs w:val="24"/>
+              </w:rPr>
+              <w:t>5</w:t>
             </w:r>
           </w:p>
         </w:tc>
@@ -7763,7 +7928,13 @@
               <w:rPr>
                 <w:rFonts w:ascii="Arial" w:hAnsi="Arial" w:cs="Arial"/>
               </w:rPr>
-              <w:t>SAXIS6</w:t>
+              <w:t>SAXIS</w:t>
+            </w:r>
+            <w:r>
+              <w:rPr>
+                <w:rFonts w:ascii="Arial" w:hAnsi="Arial" w:cs="Arial"/>
+              </w:rPr>
+              <w:t>6</w:t>
             </w:r>
           </w:p>
         </w:tc>
@@ -7782,7 +7953,7 @@
               <w:rPr>
                 <w:rFonts w:ascii="Arial" w:hAnsi="Arial" w:cs="Arial"/>
               </w:rPr>
-              <w:t>Cierre de sesión</w:t>
+              <w:t>Historial de compras</w:t>
             </w:r>
           </w:p>
         </w:tc>
@@ -7819,8 +7990,18 @@
             <w:r>
               <w:rPr>
                 <w:rFonts w:ascii="Arial" w:hAnsi="Arial" w:cs="Arial"/>
-              </w:rPr>
-              <w:t>PC4</w:t>
+                <w:sz w:val="24"/>
+                <w:szCs w:val="24"/>
+              </w:rPr>
+              <w:t>PCSAXIS</w:t>
+            </w:r>
+            <w:r>
+              <w:rPr>
+                <w:rFonts w:ascii="Arial" w:hAnsi="Arial" w:cs="Arial"/>
+                <w:sz w:val="24"/>
+                <w:szCs w:val="24"/>
+              </w:rPr>
+              <w:t>6</w:t>
             </w:r>
           </w:p>
         </w:tc>
@@ -7848,7 +8029,13 @@
               <w:rPr>
                 <w:rFonts w:ascii="Arial" w:hAnsi="Arial" w:cs="Arial"/>
               </w:rPr>
-              <w:t>SAXIS7</w:t>
+              <w:t>SAXIS</w:t>
+            </w:r>
+            <w:r>
+              <w:rPr>
+                <w:rFonts w:ascii="Arial" w:hAnsi="Arial" w:cs="Arial"/>
+              </w:rPr>
+              <w:t>7</w:t>
             </w:r>
           </w:p>
         </w:tc>
@@ -7867,7 +8054,7 @@
               <w:rPr>
                 <w:rFonts w:ascii="Arial" w:hAnsi="Arial" w:cs="Arial"/>
               </w:rPr>
-              <w:t>Comprar producto</w:t>
+              <w:t>Productos deseados</w:t>
             </w:r>
           </w:p>
         </w:tc>
@@ -7886,7 +8073,7 @@
               <w:rPr>
                 <w:rFonts w:ascii="Arial" w:hAnsi="Arial" w:cs="Arial"/>
               </w:rPr>
-              <w:t>Alta</w:t>
+              <w:t>Media</w:t>
             </w:r>
           </w:p>
         </w:tc>
@@ -7904,8 +8091,18 @@
             <w:r>
               <w:rPr>
                 <w:rFonts w:ascii="Arial" w:hAnsi="Arial" w:cs="Arial"/>
-              </w:rPr>
-              <w:t>PC5</w:t>
+                <w:sz w:val="24"/>
+                <w:szCs w:val="24"/>
+              </w:rPr>
+              <w:t>PCSAXIS</w:t>
+            </w:r>
+            <w:r>
+              <w:rPr>
+                <w:rFonts w:ascii="Arial" w:hAnsi="Arial" w:cs="Arial"/>
+                <w:sz w:val="24"/>
+                <w:szCs w:val="24"/>
+              </w:rPr>
+              <w:t>9</w:t>
             </w:r>
           </w:p>
         </w:tc>
@@ -7933,7 +8130,13 @@
               <w:rPr>
                 <w:rFonts w:ascii="Arial" w:hAnsi="Arial" w:cs="Arial"/>
               </w:rPr>
-              <w:t>SAXIS8</w:t>
+              <w:t>SAXIS</w:t>
+            </w:r>
+            <w:r>
+              <w:rPr>
+                <w:rFonts w:ascii="Arial" w:hAnsi="Arial" w:cs="Arial"/>
+              </w:rPr>
+              <w:t>8</w:t>
             </w:r>
           </w:p>
         </w:tc>
@@ -7952,7 +8155,7 @@
               <w:rPr>
                 <w:rFonts w:ascii="Arial" w:hAnsi="Arial" w:cs="Arial"/>
               </w:rPr>
-              <w:t>Historial de compras</w:t>
+              <w:t>Comentarios</w:t>
             </w:r>
           </w:p>
         </w:tc>
@@ -7971,7 +8174,7 @@
               <w:rPr>
                 <w:rFonts w:ascii="Arial" w:hAnsi="Arial" w:cs="Arial"/>
               </w:rPr>
-              <w:t>Media</w:t>
+              <w:t>Alta</w:t>
             </w:r>
           </w:p>
         </w:tc>
@@ -7989,8 +8192,18 @@
             <w:r>
               <w:rPr>
                 <w:rFonts w:ascii="Arial" w:hAnsi="Arial" w:cs="Arial"/>
-              </w:rPr>
-              <w:t>PC6</w:t>
+                <w:sz w:val="24"/>
+                <w:szCs w:val="24"/>
+              </w:rPr>
+              <w:t>PCSAXIS</w:t>
+            </w:r>
+            <w:r>
+              <w:rPr>
+                <w:rFonts w:ascii="Arial" w:hAnsi="Arial" w:cs="Arial"/>
+                <w:sz w:val="24"/>
+                <w:szCs w:val="24"/>
+              </w:rPr>
+              <w:t>8</w:t>
             </w:r>
           </w:p>
         </w:tc>
@@ -8018,7 +8231,13 @@
               <w:rPr>
                 <w:rFonts w:ascii="Arial" w:hAnsi="Arial" w:cs="Arial"/>
               </w:rPr>
-              <w:t>SAXIS9</w:t>
+              <w:t>SAXIS</w:t>
+            </w:r>
+            <w:r>
+              <w:rPr>
+                <w:rFonts w:ascii="Arial" w:hAnsi="Arial" w:cs="Arial"/>
+              </w:rPr>
+              <w:t>9</w:t>
             </w:r>
           </w:p>
         </w:tc>
@@ -8037,7 +8256,7 @@
               <w:rPr>
                 <w:rFonts w:ascii="Arial" w:hAnsi="Arial" w:cs="Arial"/>
               </w:rPr>
-              <w:t>Productos deseados</w:t>
+              <w:t>Detalles de productos</w:t>
             </w:r>
           </w:p>
         </w:tc>
@@ -8056,7 +8275,7 @@
               <w:rPr>
                 <w:rFonts w:ascii="Arial" w:hAnsi="Arial" w:cs="Arial"/>
               </w:rPr>
-              <w:t>Media</w:t>
+              <w:t>Alta</w:t>
             </w:r>
           </w:p>
         </w:tc>
@@ -8074,178 +8293,18 @@
             <w:r>
               <w:rPr>
                 <w:rFonts w:ascii="Arial" w:hAnsi="Arial" w:cs="Arial"/>
-              </w:rPr>
-              <w:t>PC9</w:t>
-            </w:r>
-          </w:p>
-        </w:tc>
-      </w:tr>
-      <w:tr>
-        <w:tc>
-          <w:tcPr>
-            <w:tcW w:w="2207" w:type="dxa"/>
-            <w:vAlign w:val="center"/>
-          </w:tcPr>
-          <w:p>
-            <w:pPr>
-              <w:jc w:val="center"/>
-              <w:rPr>
-                <w:rFonts w:ascii="Arial" w:hAnsi="Arial" w:cs="Arial"/>
-              </w:rPr>
-            </w:pPr>
-            <w:r>
-              <w:rPr>
-                <w:rFonts w:ascii="Arial" w:hAnsi="Arial" w:cs="Arial"/>
-              </w:rPr>
-              <w:t>F</w:t>
-            </w:r>
-            <w:r>
-              <w:rPr>
-                <w:rFonts w:ascii="Arial" w:hAnsi="Arial" w:cs="Arial"/>
-              </w:rPr>
-              <w:t>SAXIS10</w:t>
-            </w:r>
-          </w:p>
-        </w:tc>
-        <w:tc>
-          <w:tcPr>
-            <w:tcW w:w="2207" w:type="dxa"/>
-          </w:tcPr>
-          <w:p>
-            <w:pPr>
-              <w:jc w:val="center"/>
-              <w:rPr>
-                <w:rFonts w:ascii="Arial" w:hAnsi="Arial" w:cs="Arial"/>
-              </w:rPr>
-            </w:pPr>
-            <w:r>
-              <w:rPr>
-                <w:rFonts w:ascii="Arial" w:hAnsi="Arial" w:cs="Arial"/>
-              </w:rPr>
-              <w:t>Comentarios</w:t>
-            </w:r>
-          </w:p>
-        </w:tc>
-        <w:tc>
-          <w:tcPr>
-            <w:tcW w:w="2207" w:type="dxa"/>
-          </w:tcPr>
-          <w:p>
-            <w:pPr>
-              <w:jc w:val="center"/>
-              <w:rPr>
-                <w:rFonts w:ascii="Arial" w:hAnsi="Arial" w:cs="Arial"/>
-              </w:rPr>
-            </w:pPr>
-            <w:r>
-              <w:rPr>
-                <w:rFonts w:ascii="Arial" w:hAnsi="Arial" w:cs="Arial"/>
-              </w:rPr>
-              <w:t>Alta</w:t>
-            </w:r>
-          </w:p>
-        </w:tc>
-        <w:tc>
-          <w:tcPr>
-            <w:tcW w:w="2207" w:type="dxa"/>
-          </w:tcPr>
-          <w:p>
-            <w:pPr>
-              <w:jc w:val="center"/>
-              <w:rPr>
-                <w:rFonts w:ascii="Arial" w:hAnsi="Arial" w:cs="Arial"/>
-              </w:rPr>
-            </w:pPr>
-            <w:r>
-              <w:rPr>
-                <w:rFonts w:ascii="Arial" w:hAnsi="Arial" w:cs="Arial"/>
-              </w:rPr>
-              <w:t>PC8</w:t>
-            </w:r>
-          </w:p>
-        </w:tc>
-      </w:tr>
-      <w:tr>
-        <w:tc>
-          <w:tcPr>
-            <w:tcW w:w="2207" w:type="dxa"/>
-            <w:vAlign w:val="center"/>
-          </w:tcPr>
-          <w:p>
-            <w:pPr>
-              <w:jc w:val="center"/>
-              <w:rPr>
-                <w:rFonts w:ascii="Arial" w:hAnsi="Arial" w:cs="Arial"/>
-              </w:rPr>
-            </w:pPr>
-            <w:r>
-              <w:rPr>
-                <w:rFonts w:ascii="Arial" w:hAnsi="Arial" w:cs="Arial"/>
-              </w:rPr>
-              <w:t>F</w:t>
-            </w:r>
-            <w:r>
-              <w:rPr>
-                <w:rFonts w:ascii="Arial" w:hAnsi="Arial" w:cs="Arial"/>
-              </w:rPr>
-              <w:t>SAXIS11</w:t>
-            </w:r>
-          </w:p>
-        </w:tc>
-        <w:tc>
-          <w:tcPr>
-            <w:tcW w:w="2207" w:type="dxa"/>
-          </w:tcPr>
-          <w:p>
-            <w:pPr>
-              <w:jc w:val="center"/>
-              <w:rPr>
-                <w:rFonts w:ascii="Arial" w:hAnsi="Arial" w:cs="Arial"/>
-              </w:rPr>
-            </w:pPr>
-            <w:r>
-              <w:rPr>
-                <w:rFonts w:ascii="Arial" w:hAnsi="Arial" w:cs="Arial"/>
-              </w:rPr>
-              <w:t>Detalles de productos</w:t>
-            </w:r>
-          </w:p>
-        </w:tc>
-        <w:tc>
-          <w:tcPr>
-            <w:tcW w:w="2207" w:type="dxa"/>
-          </w:tcPr>
-          <w:p>
-            <w:pPr>
-              <w:jc w:val="center"/>
-              <w:rPr>
-                <w:rFonts w:ascii="Arial" w:hAnsi="Arial" w:cs="Arial"/>
-              </w:rPr>
-            </w:pPr>
-            <w:r>
-              <w:rPr>
-                <w:rFonts w:ascii="Arial" w:hAnsi="Arial" w:cs="Arial"/>
-              </w:rPr>
-              <w:t>Alta</w:t>
-            </w:r>
-          </w:p>
-        </w:tc>
-        <w:tc>
-          <w:tcPr>
-            <w:tcW w:w="2207" w:type="dxa"/>
-          </w:tcPr>
-          <w:p>
-            <w:pPr>
-              <w:jc w:val="center"/>
-              <w:rPr>
-                <w:rFonts w:ascii="Arial" w:hAnsi="Arial" w:cs="Arial"/>
-              </w:rPr>
-            </w:pPr>
-            <w:r>
-              <w:rPr>
-                <w:rFonts w:ascii="Arial" w:hAnsi="Arial" w:cs="Arial"/>
-              </w:rPr>
-              <w:t>PC7</w:t>
+                <w:sz w:val="24"/>
+                <w:szCs w:val="24"/>
+              </w:rPr>
+              <w:t>PCSAXIS</w:t>
+            </w:r>
+            <w:r>
+              <w:rPr>
+                <w:rFonts w:ascii="Arial" w:hAnsi="Arial" w:cs="Arial"/>
+                <w:sz w:val="24"/>
+                <w:szCs w:val="24"/>
+              </w:rPr>
+              <w:t>7</w:t>
             </w:r>
           </w:p>
         </w:tc>
@@ -8468,7 +8527,7 @@
                 <w:sz w:val="24"/>
                 <w:szCs w:val="24"/>
               </w:rPr>
-              <w:t>uentas</w:t>
+              <w:t>uenta</w:t>
             </w:r>
           </w:p>
         </w:tc>
@@ -8520,15 +8579,7 @@
                 <w:sz w:val="24"/>
                 <w:szCs w:val="24"/>
               </w:rPr>
-              <w:t>EPAXIS</w:t>
-            </w:r>
-            <w:r>
-              <w:rPr>
-                <w:rFonts w:ascii="Arial" w:hAnsi="Arial" w:cs="Arial"/>
-                <w:sz w:val="24"/>
-                <w:szCs w:val="24"/>
-              </w:rPr>
-              <w:t>1</w:t>
+              <w:t>EPAXIS1</w:t>
             </w:r>
           </w:p>
         </w:tc>
@@ -8550,7 +8601,23 @@
                 <w:sz w:val="24"/>
                 <w:szCs w:val="24"/>
               </w:rPr>
-              <w:t>Compras</w:t>
+              <w:t xml:space="preserve">Administración de </w:t>
+            </w:r>
+            <w:r>
+              <w:rPr>
+                <w:rFonts w:ascii="Arial" w:hAnsi="Arial" w:cs="Arial"/>
+                <w:sz w:val="24"/>
+                <w:szCs w:val="24"/>
+              </w:rPr>
+              <w:t>r</w:t>
+            </w:r>
+            <w:r>
+              <w:rPr>
+                <w:rFonts w:ascii="Arial" w:hAnsi="Arial" w:cs="Arial"/>
+                <w:sz w:val="24"/>
+                <w:szCs w:val="24"/>
+              </w:rPr>
+              <w:t>egistro</w:t>
             </w:r>
           </w:p>
         </w:tc>
@@ -8563,8 +8630,6 @@
               <w:jc w:val="center"/>
               <w:rPr>
                 <w:rFonts w:ascii="Arial" w:hAnsi="Arial" w:cs="Arial"/>
-                <w:sz w:val="24"/>
-                <w:szCs w:val="24"/>
               </w:rPr>
             </w:pPr>
             <w:r>
@@ -8577,7 +8642,7 @@
               <w:rPr>
                 <w:rFonts w:ascii="Arial" w:hAnsi="Arial" w:cs="Arial"/>
               </w:rPr>
-              <w:t>SAXIS7</w:t>
+              <w:t>SAXIS4</w:t>
             </w:r>
           </w:p>
         </w:tc>
@@ -8602,15 +8667,7 @@
                 <w:sz w:val="24"/>
                 <w:szCs w:val="24"/>
               </w:rPr>
-              <w:t>EPAXIS</w:t>
-            </w:r>
-            <w:r>
-              <w:rPr>
-                <w:rFonts w:ascii="Arial" w:hAnsi="Arial" w:cs="Arial"/>
-                <w:sz w:val="24"/>
-                <w:szCs w:val="24"/>
-              </w:rPr>
-              <w:t>1</w:t>
+              <w:t>EPAXIS1</w:t>
             </w:r>
           </w:p>
         </w:tc>
@@ -8632,7 +8689,23 @@
                 <w:sz w:val="24"/>
                 <w:szCs w:val="24"/>
               </w:rPr>
-              <w:t>Diseño de pagina</w:t>
+              <w:t xml:space="preserve">Administración de </w:t>
+            </w:r>
+            <w:r>
+              <w:rPr>
+                <w:rFonts w:ascii="Arial" w:hAnsi="Arial" w:cs="Arial"/>
+                <w:sz w:val="24"/>
+                <w:szCs w:val="24"/>
+              </w:rPr>
+              <w:t>r</w:t>
+            </w:r>
+            <w:r>
+              <w:rPr>
+                <w:rFonts w:ascii="Arial" w:hAnsi="Arial" w:cs="Arial"/>
+                <w:sz w:val="24"/>
+                <w:szCs w:val="24"/>
+              </w:rPr>
+              <w:t>egistro</w:t>
             </w:r>
           </w:p>
         </w:tc>
@@ -8645,8 +8718,6 @@
               <w:jc w:val="center"/>
               <w:rPr>
                 <w:rFonts w:ascii="Arial" w:hAnsi="Arial" w:cs="Arial"/>
-                <w:sz w:val="24"/>
-                <w:szCs w:val="24"/>
               </w:rPr>
             </w:pPr>
             <w:r>
@@ -8659,7 +8730,7 @@
               <w:rPr>
                 <w:rFonts w:ascii="Arial" w:hAnsi="Arial" w:cs="Arial"/>
               </w:rPr>
-              <w:t>SAXIS10</w:t>
+              <w:t>SAXIS4</w:t>
             </w:r>
           </w:p>
         </w:tc>
@@ -8684,15 +8755,7 @@
                 <w:sz w:val="24"/>
                 <w:szCs w:val="24"/>
               </w:rPr>
-              <w:t>EPAXIS</w:t>
-            </w:r>
-            <w:r>
-              <w:rPr>
-                <w:rFonts w:ascii="Arial" w:hAnsi="Arial" w:cs="Arial"/>
-                <w:sz w:val="24"/>
-                <w:szCs w:val="24"/>
-              </w:rPr>
-              <w:t>1</w:t>
+              <w:t>EPAXIS1</w:t>
             </w:r>
           </w:p>
         </w:tc>
@@ -8727,8 +8790,6 @@
               <w:jc w:val="center"/>
               <w:rPr>
                 <w:rFonts w:ascii="Arial" w:hAnsi="Arial" w:cs="Arial"/>
-                <w:sz w:val="24"/>
-                <w:szCs w:val="24"/>
               </w:rPr>
             </w:pPr>
             <w:r>
@@ -8741,7 +8802,7 @@
               <w:rPr>
                 <w:rFonts w:ascii="Arial" w:hAnsi="Arial" w:cs="Arial"/>
               </w:rPr>
-              <w:t>SAXIS11</w:t>
+              <w:t>SAXIS9</w:t>
             </w:r>
           </w:p>
         </w:tc>
@@ -8905,7 +8966,7 @@
               <w:rPr>
                 <w:rFonts w:ascii="Arial" w:hAnsi="Arial" w:cs="Arial"/>
               </w:rPr>
-              <w:t>SAXIS4</w:t>
+              <w:t>SAXIS3</w:t>
             </w:r>
           </w:p>
         </w:tc>
@@ -8960,23 +9021,7 @@
                 <w:sz w:val="24"/>
                 <w:szCs w:val="24"/>
               </w:rPr>
-              <w:t xml:space="preserve">Administración de </w:t>
-            </w:r>
-            <w:r>
-              <w:rPr>
-                <w:rFonts w:ascii="Arial" w:hAnsi="Arial" w:cs="Arial"/>
-                <w:sz w:val="24"/>
-                <w:szCs w:val="24"/>
-              </w:rPr>
-              <w:t>c</w:t>
-            </w:r>
-            <w:r>
-              <w:rPr>
-                <w:rFonts w:ascii="Arial" w:hAnsi="Arial" w:cs="Arial"/>
-                <w:sz w:val="24"/>
-                <w:szCs w:val="24"/>
-              </w:rPr>
-              <w:t>uentas</w:t>
+              <w:t>Compras</w:t>
             </w:r>
           </w:p>
         </w:tc>
@@ -9036,7 +9081,7 @@
                 <w:sz w:val="24"/>
                 <w:szCs w:val="24"/>
               </w:rPr>
-              <w:t>2</w:t>
+              <w:t>3</w:t>
             </w:r>
           </w:p>
         </w:tc>
@@ -9058,23 +9103,7 @@
                 <w:sz w:val="24"/>
                 <w:szCs w:val="24"/>
               </w:rPr>
-              <w:t xml:space="preserve">Administración de </w:t>
-            </w:r>
-            <w:r>
-              <w:rPr>
-                <w:rFonts w:ascii="Arial" w:hAnsi="Arial" w:cs="Arial"/>
-                <w:sz w:val="24"/>
-                <w:szCs w:val="24"/>
-              </w:rPr>
-              <w:t>c</w:t>
-            </w:r>
-            <w:r>
-              <w:rPr>
-                <w:rFonts w:ascii="Arial" w:hAnsi="Arial" w:cs="Arial"/>
-                <w:sz w:val="24"/>
-                <w:szCs w:val="24"/>
-              </w:rPr>
-              <w:t>uentas</w:t>
+              <w:t>Administración del inventario</w:t>
             </w:r>
           </w:p>
         </w:tc>
@@ -9101,7 +9130,7 @@
               <w:rPr>
                 <w:rFonts w:ascii="Arial" w:hAnsi="Arial" w:cs="Arial"/>
               </w:rPr>
-              <w:t>SAXIS6</w:t>
+              <w:t>SAXIS1</w:t>
             </w:r>
           </w:p>
         </w:tc>
@@ -9156,7 +9185,7 @@
                 <w:sz w:val="24"/>
                 <w:szCs w:val="24"/>
               </w:rPr>
-              <w:t>Administración del inventario</w:t>
+              <w:t>Administración de cuenta</w:t>
             </w:r>
           </w:p>
         </w:tc>
@@ -9183,7 +9212,7 @@
               <w:rPr>
                 <w:rFonts w:ascii="Arial" w:hAnsi="Arial" w:cs="Arial"/>
               </w:rPr>
-              <w:t>SAXIS1</w:t>
+              <w:t>SAXIS6</w:t>
             </w:r>
           </w:p>
         </w:tc>
@@ -9238,23 +9267,7 @@
                 <w:sz w:val="24"/>
                 <w:szCs w:val="24"/>
               </w:rPr>
-              <w:t xml:space="preserve">Administración de </w:t>
-            </w:r>
-            <w:r>
-              <w:rPr>
-                <w:rFonts w:ascii="Arial" w:hAnsi="Arial" w:cs="Arial"/>
-                <w:sz w:val="24"/>
-                <w:szCs w:val="24"/>
-              </w:rPr>
-              <w:t>r</w:t>
-            </w:r>
-            <w:r>
-              <w:rPr>
-                <w:rFonts w:ascii="Arial" w:hAnsi="Arial" w:cs="Arial"/>
-                <w:sz w:val="24"/>
-                <w:szCs w:val="24"/>
-              </w:rPr>
-              <w:t>egistro</w:t>
+              <w:t>Administración del inventario</w:t>
             </w:r>
           </w:p>
         </w:tc>
@@ -9281,7 +9294,7 @@
               <w:rPr>
                 <w:rFonts w:ascii="Arial" w:hAnsi="Arial" w:cs="Arial"/>
               </w:rPr>
-              <w:t>SAXIS8</w:t>
+              <w:t>SAXIS7</w:t>
             </w:r>
           </w:p>
         </w:tc>
@@ -9336,23 +9349,7 @@
                 <w:sz w:val="24"/>
                 <w:szCs w:val="24"/>
               </w:rPr>
-              <w:t>Administración de</w:t>
-            </w:r>
-            <w:r>
-              <w:rPr>
-                <w:rFonts w:ascii="Arial" w:hAnsi="Arial" w:cs="Arial"/>
-                <w:sz w:val="24"/>
-                <w:szCs w:val="24"/>
-              </w:rPr>
-              <w:t xml:space="preserve"> r</w:t>
-            </w:r>
-            <w:r>
-              <w:rPr>
-                <w:rFonts w:ascii="Arial" w:hAnsi="Arial" w:cs="Arial"/>
-                <w:sz w:val="24"/>
-                <w:szCs w:val="24"/>
-              </w:rPr>
-              <w:t>egistros</w:t>
+              <w:t>Administración del inventario</w:t>
             </w:r>
           </w:p>
         </w:tc>
@@ -9379,7 +9376,7 @@
               <w:rPr>
                 <w:rFonts w:ascii="Arial" w:hAnsi="Arial" w:cs="Arial"/>
               </w:rPr>
-              <w:t>SAXIS9</w:t>
+              <w:t>SAXIS8</w:t>
             </w:r>
           </w:p>
         </w:tc>
@@ -9412,6 +9409,16 @@
         </w:rPr>
         <w:t>EPAXIS= Entregas del Proyecto AXIS.</w:t>
       </w:r>
+    </w:p>
+    <w:p>
+      <w:pPr>
+        <w:spacing w:line="480" w:lineRule="auto"/>
+        <w:rPr>
+          <w:rFonts w:ascii="Arial" w:hAnsi="Arial" w:cs="Arial"/>
+          <w:sz w:val="24"/>
+          <w:szCs w:val="24"/>
+        </w:rPr>
+      </w:pPr>
     </w:p>
     <w:p>
       <w:pPr>
@@ -9470,21 +9477,9 @@
           <w:sz w:val="28"/>
           <w:szCs w:val="28"/>
         </w:rPr>
-        <w:t xml:space="preserve">Involucrados o </w:t>
-      </w:r>
-      <w:proofErr w:type="spellStart"/>
-      <w:r>
-        <w:rPr>
-          <w:rFonts w:ascii="Arial" w:hAnsi="Arial" w:cs="Arial"/>
-          <w:i/>
-          <w:iCs/>
-          <w:sz w:val="28"/>
-          <w:szCs w:val="28"/>
-        </w:rPr>
-        <w:t>Stakeholders</w:t>
+        <w:t>Involucrados o Stakeholders</w:t>
       </w:r>
       <w:bookmarkEnd w:id="14"/>
-      <w:proofErr w:type="spellEnd"/>
     </w:p>
     <w:p>
       <w:pPr>
@@ -9949,21 +9944,7 @@
         <w:rPr>
           <w:rFonts w:ascii="Arial" w:hAnsi="Arial" w:cs="Arial"/>
         </w:rPr>
-        <w:t xml:space="preserve">2. La página web puede ser accedida a las 24 </w:t>
-      </w:r>
-      <w:proofErr w:type="spellStart"/>
-      <w:r>
-        <w:rPr>
-          <w:rFonts w:ascii="Arial" w:hAnsi="Arial" w:cs="Arial"/>
-        </w:rPr>
-        <w:t>hrs</w:t>
-      </w:r>
-      <w:proofErr w:type="spellEnd"/>
-      <w:r>
-        <w:rPr>
-          <w:rFonts w:ascii="Arial" w:hAnsi="Arial" w:cs="Arial"/>
-        </w:rPr>
-        <w:t xml:space="preserve"> día.</w:t>
+        <w:t>2. La página web puede ser accedida a las 24 hrs día.</w:t>
       </w:r>
     </w:p>
     <w:p>

</xml_diff>

<commit_message>
Los ID de skateholder modificados a unos más acordes, y le di mejor presentación a documento sin tablas cortadas.
</commit_message>
<xml_diff>
--- a/Visión & Alcance.docx
+++ b/Visión & Alcance.docx
@@ -294,8 +294,18 @@
           <w:color w:val="000000"/>
           <w:lang w:eastAsia="es-MX"/>
         </w:rPr>
-        <w:t xml:space="preserve"> Ortega Axel Yael</w:t>
+        <w:t xml:space="preserve"> Ortega Axel </w:t>
       </w:r>
+      <w:proofErr w:type="spellStart"/>
+      <w:r>
+        <w:rPr>
+          <w:rFonts w:ascii="Arial" w:eastAsia="Times New Roman" w:hAnsi="Arial" w:cs="Arial"/>
+          <w:color w:val="000000"/>
+          <w:lang w:eastAsia="es-MX"/>
+        </w:rPr>
+        <w:t>Yael</w:t>
+      </w:r>
+      <w:proofErr w:type="spellEnd"/>
     </w:p>
     <w:p>
       <w:pPr>
@@ -2564,14 +2574,14 @@
     <w:tbl>
       <w:tblPr>
         <w:tblStyle w:val="Tablaconcuadrcula"/>
-        <w:tblW w:w="8500" w:type="dxa"/>
+        <w:tblW w:w="8926" w:type="dxa"/>
         <w:tblLayout w:type="fixed"/>
         <w:tblLook w:val="04A0" w:firstRow="1" w:lastRow="0" w:firstColumn="1" w:lastColumn="0" w:noHBand="0" w:noVBand="1"/>
       </w:tblPr>
       <w:tblGrid>
         <w:gridCol w:w="2123"/>
         <w:gridCol w:w="2123"/>
-        <w:gridCol w:w="3120"/>
+        <w:gridCol w:w="3546"/>
         <w:gridCol w:w="1134"/>
       </w:tblGrid>
       <w:tr>
@@ -2619,7 +2629,7 @@
         </w:tc>
         <w:tc>
           <w:tcPr>
-            <w:tcW w:w="3120" w:type="dxa"/>
+            <w:tcW w:w="3546" w:type="dxa"/>
           </w:tcPr>
           <w:p>
             <w:pPr>
@@ -2667,7 +2677,7 @@
           </w:tcPr>
           <w:p>
             <w:pPr>
-              <w:jc w:val="center"/>
+              <w:jc w:val="both"/>
               <w:rPr>
                 <w:rFonts w:ascii="Arial" w:hAnsi="Arial" w:cs="Arial"/>
                 <w:bCs/>
@@ -2692,7 +2702,7 @@
           </w:tcPr>
           <w:p>
             <w:pPr>
-              <w:jc w:val="center"/>
+              <w:jc w:val="both"/>
               <w:rPr>
                 <w:rFonts w:ascii="Arial" w:hAnsi="Arial" w:cs="Arial"/>
                 <w:bCs/>
@@ -2731,11 +2741,11 @@
         </w:tc>
         <w:tc>
           <w:tcPr>
-            <w:tcW w:w="3120" w:type="dxa"/>
-          </w:tcPr>
-          <w:p>
-            <w:pPr>
-              <w:jc w:val="center"/>
+            <w:tcW w:w="3546" w:type="dxa"/>
+          </w:tcPr>
+          <w:p>
+            <w:pPr>
+              <w:jc w:val="both"/>
               <w:rPr>
                 <w:rFonts w:ascii="Arial" w:hAnsi="Arial" w:cs="Arial"/>
                 <w:bCs/>
@@ -2760,7 +2770,7 @@
           </w:tcPr>
           <w:p>
             <w:pPr>
-              <w:jc w:val="center"/>
+              <w:jc w:val="both"/>
               <w:rPr>
                 <w:rFonts w:ascii="Arial" w:hAnsi="Arial" w:cs="Arial"/>
                 <w:bCs/>
@@ -2799,7 +2809,7 @@
           </w:tcPr>
           <w:p>
             <w:pPr>
-              <w:jc w:val="center"/>
+              <w:jc w:val="both"/>
               <w:rPr>
                 <w:rFonts w:ascii="Arial" w:hAnsi="Arial" w:cs="Arial"/>
                 <w:bCs/>
@@ -2824,7 +2834,7 @@
           </w:tcPr>
           <w:p>
             <w:pPr>
-              <w:jc w:val="center"/>
+              <w:jc w:val="both"/>
               <w:rPr>
                 <w:rFonts w:ascii="Arial" w:hAnsi="Arial" w:cs="Arial"/>
                 <w:bCs/>
@@ -2863,11 +2873,11 @@
         </w:tc>
         <w:tc>
           <w:tcPr>
-            <w:tcW w:w="3120" w:type="dxa"/>
-          </w:tcPr>
-          <w:p>
-            <w:pPr>
-              <w:jc w:val="center"/>
+            <w:tcW w:w="3546" w:type="dxa"/>
+          </w:tcPr>
+          <w:p>
+            <w:pPr>
+              <w:jc w:val="both"/>
               <w:rPr>
                 <w:rFonts w:ascii="Arial" w:hAnsi="Arial" w:cs="Arial"/>
                 <w:bCs/>
@@ -2892,7 +2902,7 @@
           </w:tcPr>
           <w:p>
             <w:pPr>
-              <w:jc w:val="center"/>
+              <w:jc w:val="both"/>
               <w:rPr>
                 <w:rFonts w:ascii="Arial" w:hAnsi="Arial" w:cs="Arial"/>
                 <w:bCs/>
@@ -2928,23 +2938,34 @@
           </w:tcPr>
           <w:p>
             <w:pPr>
-              <w:jc w:val="center"/>
-              <w:rPr>
-                <w:rFonts w:ascii="Arial" w:hAnsi="Arial" w:cs="Arial"/>
-                <w:bCs/>
-                <w:sz w:val="20"/>
-                <w:szCs w:val="20"/>
-              </w:rPr>
-            </w:pPr>
-            <w:r>
-              <w:rPr>
-                <w:rFonts w:ascii="Arial" w:hAnsi="Arial" w:cs="Arial"/>
-                <w:bCs/>
-                <w:sz w:val="20"/>
-                <w:szCs w:val="20"/>
-              </w:rPr>
-              <w:t>Miguel Guzman</w:t>
-            </w:r>
+              <w:jc w:val="both"/>
+              <w:rPr>
+                <w:rFonts w:ascii="Arial" w:hAnsi="Arial" w:cs="Arial"/>
+                <w:bCs/>
+                <w:sz w:val="20"/>
+                <w:szCs w:val="20"/>
+              </w:rPr>
+            </w:pPr>
+            <w:r>
+              <w:rPr>
+                <w:rFonts w:ascii="Arial" w:hAnsi="Arial" w:cs="Arial"/>
+                <w:bCs/>
+                <w:sz w:val="20"/>
+                <w:szCs w:val="20"/>
+              </w:rPr>
+              <w:t xml:space="preserve">Miguel </w:t>
+            </w:r>
+            <w:proofErr w:type="spellStart"/>
+            <w:r>
+              <w:rPr>
+                <w:rFonts w:ascii="Arial" w:hAnsi="Arial" w:cs="Arial"/>
+                <w:bCs/>
+                <w:sz w:val="20"/>
+                <w:szCs w:val="20"/>
+              </w:rPr>
+              <w:t>Guzman</w:t>
+            </w:r>
+            <w:proofErr w:type="spellEnd"/>
           </w:p>
         </w:tc>
         <w:tc>
@@ -2953,7 +2974,7 @@
           </w:tcPr>
           <w:p>
             <w:pPr>
-              <w:jc w:val="center"/>
+              <w:jc w:val="both"/>
               <w:rPr>
                 <w:rFonts w:ascii="Arial" w:hAnsi="Arial" w:cs="Arial"/>
                 <w:bCs/>
@@ -2974,11 +2995,11 @@
         </w:tc>
         <w:tc>
           <w:tcPr>
-            <w:tcW w:w="3120" w:type="dxa"/>
-          </w:tcPr>
-          <w:p>
-            <w:pPr>
-              <w:jc w:val="center"/>
+            <w:tcW w:w="3546" w:type="dxa"/>
+          </w:tcPr>
+          <w:p>
+            <w:pPr>
+              <w:jc w:val="both"/>
               <w:rPr>
                 <w:rFonts w:ascii="Arial" w:hAnsi="Arial" w:cs="Arial"/>
                 <w:bCs/>
@@ -3003,7 +3024,7 @@
           </w:tcPr>
           <w:p>
             <w:pPr>
-              <w:jc w:val="center"/>
+              <w:jc w:val="both"/>
               <w:rPr>
                 <w:rFonts w:ascii="Arial" w:hAnsi="Arial" w:cs="Arial"/>
                 <w:bCs/>
@@ -3039,23 +3060,34 @@
           </w:tcPr>
           <w:p>
             <w:pPr>
-              <w:jc w:val="center"/>
-              <w:rPr>
-                <w:rFonts w:ascii="Arial" w:hAnsi="Arial" w:cs="Arial"/>
-                <w:bCs/>
-                <w:sz w:val="20"/>
-                <w:szCs w:val="20"/>
-              </w:rPr>
-            </w:pPr>
-            <w:r>
-              <w:rPr>
-                <w:rFonts w:ascii="Arial" w:hAnsi="Arial" w:cs="Arial"/>
-                <w:bCs/>
-                <w:sz w:val="20"/>
-                <w:szCs w:val="20"/>
-              </w:rPr>
-              <w:t>Miguel Guzman</w:t>
-            </w:r>
+              <w:jc w:val="both"/>
+              <w:rPr>
+                <w:rFonts w:ascii="Arial" w:hAnsi="Arial" w:cs="Arial"/>
+                <w:bCs/>
+                <w:sz w:val="20"/>
+                <w:szCs w:val="20"/>
+              </w:rPr>
+            </w:pPr>
+            <w:r>
+              <w:rPr>
+                <w:rFonts w:ascii="Arial" w:hAnsi="Arial" w:cs="Arial"/>
+                <w:bCs/>
+                <w:sz w:val="20"/>
+                <w:szCs w:val="20"/>
+              </w:rPr>
+              <w:t xml:space="preserve">Miguel </w:t>
+            </w:r>
+            <w:proofErr w:type="spellStart"/>
+            <w:r>
+              <w:rPr>
+                <w:rFonts w:ascii="Arial" w:hAnsi="Arial" w:cs="Arial"/>
+                <w:bCs/>
+                <w:sz w:val="20"/>
+                <w:szCs w:val="20"/>
+              </w:rPr>
+              <w:t>Guzman</w:t>
+            </w:r>
+            <w:proofErr w:type="spellEnd"/>
           </w:p>
         </w:tc>
         <w:tc>
@@ -3064,7 +3096,7 @@
           </w:tcPr>
           <w:p>
             <w:pPr>
-              <w:jc w:val="center"/>
+              <w:jc w:val="both"/>
               <w:rPr>
                 <w:rFonts w:ascii="Arial" w:hAnsi="Arial" w:cs="Arial"/>
                 <w:bCs/>
@@ -3085,11 +3117,11 @@
         </w:tc>
         <w:tc>
           <w:tcPr>
-            <w:tcW w:w="3120" w:type="dxa"/>
-          </w:tcPr>
-          <w:p>
-            <w:pPr>
-              <w:jc w:val="center"/>
+            <w:tcW w:w="3546" w:type="dxa"/>
+          </w:tcPr>
+          <w:p>
+            <w:pPr>
+              <w:jc w:val="both"/>
               <w:rPr>
                 <w:rFonts w:ascii="Arial" w:hAnsi="Arial" w:cs="Arial"/>
                 <w:bCs/>
@@ -3114,7 +3146,7 @@
           </w:tcPr>
           <w:p>
             <w:pPr>
-              <w:jc w:val="center"/>
+              <w:jc w:val="both"/>
               <w:rPr>
                 <w:rFonts w:ascii="Arial" w:hAnsi="Arial" w:cs="Arial"/>
                 <w:bCs/>
@@ -3144,7 +3176,7 @@
           </w:tcPr>
           <w:p>
             <w:pPr>
-              <w:jc w:val="center"/>
+              <w:jc w:val="both"/>
               <w:rPr>
                 <w:rFonts w:ascii="Arial" w:hAnsi="Arial" w:cs="Arial"/>
                 <w:bCs/>
@@ -3169,7 +3201,7 @@
           </w:tcPr>
           <w:p>
             <w:pPr>
-              <w:jc w:val="center"/>
+              <w:jc w:val="both"/>
               <w:rPr>
                 <w:rFonts w:ascii="Arial" w:hAnsi="Arial" w:cs="Arial"/>
                 <w:bCs/>
@@ -3190,11 +3222,11 @@
         </w:tc>
         <w:tc>
           <w:tcPr>
-            <w:tcW w:w="3120" w:type="dxa"/>
-          </w:tcPr>
-          <w:p>
-            <w:pPr>
-              <w:jc w:val="center"/>
+            <w:tcW w:w="3546" w:type="dxa"/>
+          </w:tcPr>
+          <w:p>
+            <w:pPr>
+              <w:jc w:val="both"/>
               <w:rPr>
                 <w:rFonts w:ascii="Arial" w:hAnsi="Arial" w:cs="Arial"/>
                 <w:bCs/>
@@ -3219,7 +3251,7 @@
           </w:tcPr>
           <w:p>
             <w:pPr>
-              <w:jc w:val="center"/>
+              <w:jc w:val="both"/>
               <w:rPr>
                 <w:rFonts w:ascii="Arial" w:hAnsi="Arial" w:cs="Arial"/>
                 <w:bCs/>
@@ -3249,23 +3281,34 @@
           </w:tcPr>
           <w:p>
             <w:pPr>
-              <w:jc w:val="center"/>
-              <w:rPr>
-                <w:rFonts w:ascii="Arial" w:hAnsi="Arial" w:cs="Arial"/>
-                <w:bCs/>
-                <w:sz w:val="20"/>
-                <w:szCs w:val="20"/>
-              </w:rPr>
-            </w:pPr>
-            <w:r>
-              <w:rPr>
-                <w:rFonts w:ascii="Arial" w:hAnsi="Arial" w:cs="Arial"/>
-                <w:bCs/>
-                <w:sz w:val="20"/>
-                <w:szCs w:val="20"/>
-              </w:rPr>
-              <w:t>Axel Guzman</w:t>
-            </w:r>
+              <w:jc w:val="both"/>
+              <w:rPr>
+                <w:rFonts w:ascii="Arial" w:hAnsi="Arial" w:cs="Arial"/>
+                <w:bCs/>
+                <w:sz w:val="20"/>
+                <w:szCs w:val="20"/>
+              </w:rPr>
+            </w:pPr>
+            <w:r>
+              <w:rPr>
+                <w:rFonts w:ascii="Arial" w:hAnsi="Arial" w:cs="Arial"/>
+                <w:bCs/>
+                <w:sz w:val="20"/>
+                <w:szCs w:val="20"/>
+              </w:rPr>
+              <w:t xml:space="preserve">Axel </w:t>
+            </w:r>
+            <w:proofErr w:type="spellStart"/>
+            <w:r>
+              <w:rPr>
+                <w:rFonts w:ascii="Arial" w:hAnsi="Arial" w:cs="Arial"/>
+                <w:bCs/>
+                <w:sz w:val="20"/>
+                <w:szCs w:val="20"/>
+              </w:rPr>
+              <w:t>Guzman</w:t>
+            </w:r>
+            <w:proofErr w:type="spellEnd"/>
           </w:p>
         </w:tc>
         <w:tc>
@@ -3274,7 +3317,7 @@
           </w:tcPr>
           <w:p>
             <w:pPr>
-              <w:jc w:val="center"/>
+              <w:jc w:val="both"/>
               <w:rPr>
                 <w:rFonts w:ascii="Arial" w:hAnsi="Arial" w:cs="Arial"/>
                 <w:bCs/>
@@ -3295,11 +3338,11 @@
         </w:tc>
         <w:tc>
           <w:tcPr>
-            <w:tcW w:w="3120" w:type="dxa"/>
-          </w:tcPr>
-          <w:p>
-            <w:pPr>
-              <w:jc w:val="center"/>
+            <w:tcW w:w="3546" w:type="dxa"/>
+          </w:tcPr>
+          <w:p>
+            <w:pPr>
+              <w:jc w:val="both"/>
               <w:rPr>
                 <w:rFonts w:ascii="Arial" w:hAnsi="Arial" w:cs="Arial"/>
                 <w:bCs/>
@@ -3324,7 +3367,7 @@
           </w:tcPr>
           <w:p>
             <w:pPr>
-              <w:jc w:val="center"/>
+              <w:jc w:val="both"/>
               <w:rPr>
                 <w:rFonts w:ascii="Arial" w:hAnsi="Arial" w:cs="Arial"/>
                 <w:bCs/>
@@ -3354,7 +3397,7 @@
           </w:tcPr>
           <w:p>
             <w:pPr>
-              <w:jc w:val="center"/>
+              <w:jc w:val="both"/>
               <w:rPr>
                 <w:rFonts w:ascii="Arial" w:hAnsi="Arial" w:cs="Arial"/>
                 <w:bCs/>
@@ -3379,7 +3422,7 @@
           </w:tcPr>
           <w:p>
             <w:pPr>
-              <w:jc w:val="center"/>
+              <w:jc w:val="both"/>
               <w:rPr>
                 <w:rFonts w:ascii="Arial" w:hAnsi="Arial" w:cs="Arial"/>
                 <w:bCs/>
@@ -3400,11 +3443,11 @@
         </w:tc>
         <w:tc>
           <w:tcPr>
-            <w:tcW w:w="3120" w:type="dxa"/>
-          </w:tcPr>
-          <w:p>
-            <w:pPr>
-              <w:jc w:val="center"/>
+            <w:tcW w:w="3546" w:type="dxa"/>
+          </w:tcPr>
+          <w:p>
+            <w:pPr>
+              <w:jc w:val="both"/>
               <w:rPr>
                 <w:rFonts w:ascii="Arial" w:hAnsi="Arial" w:cs="Arial"/>
                 <w:bCs/>
@@ -3438,7 +3481,7 @@
           </w:tcPr>
           <w:p>
             <w:pPr>
-              <w:jc w:val="center"/>
+              <w:jc w:val="both"/>
               <w:rPr>
                 <w:rFonts w:ascii="Arial" w:hAnsi="Arial" w:cs="Arial"/>
                 <w:bCs/>
@@ -3468,23 +3511,34 @@
           </w:tcPr>
           <w:p>
             <w:pPr>
-              <w:jc w:val="center"/>
-              <w:rPr>
-                <w:rFonts w:ascii="Arial" w:hAnsi="Arial" w:cs="Arial"/>
-                <w:bCs/>
-                <w:sz w:val="20"/>
-                <w:szCs w:val="20"/>
-              </w:rPr>
-            </w:pPr>
-            <w:r>
-              <w:rPr>
-                <w:rFonts w:ascii="Arial" w:hAnsi="Arial" w:cs="Arial"/>
-                <w:bCs/>
-                <w:sz w:val="20"/>
-                <w:szCs w:val="20"/>
-              </w:rPr>
-              <w:t>Miguel Guzman</w:t>
-            </w:r>
+              <w:jc w:val="both"/>
+              <w:rPr>
+                <w:rFonts w:ascii="Arial" w:hAnsi="Arial" w:cs="Arial"/>
+                <w:bCs/>
+                <w:sz w:val="20"/>
+                <w:szCs w:val="20"/>
+              </w:rPr>
+            </w:pPr>
+            <w:r>
+              <w:rPr>
+                <w:rFonts w:ascii="Arial" w:hAnsi="Arial" w:cs="Arial"/>
+                <w:bCs/>
+                <w:sz w:val="20"/>
+                <w:szCs w:val="20"/>
+              </w:rPr>
+              <w:t xml:space="preserve">Miguel </w:t>
+            </w:r>
+            <w:proofErr w:type="spellStart"/>
+            <w:r>
+              <w:rPr>
+                <w:rFonts w:ascii="Arial" w:hAnsi="Arial" w:cs="Arial"/>
+                <w:bCs/>
+                <w:sz w:val="20"/>
+                <w:szCs w:val="20"/>
+              </w:rPr>
+              <w:t>Guzman</w:t>
+            </w:r>
+            <w:proofErr w:type="spellEnd"/>
           </w:p>
         </w:tc>
         <w:tc>
@@ -3493,7 +3547,7 @@
           </w:tcPr>
           <w:p>
             <w:pPr>
-              <w:jc w:val="center"/>
+              <w:jc w:val="both"/>
               <w:rPr>
                 <w:rFonts w:ascii="Arial" w:hAnsi="Arial" w:cs="Arial"/>
                 <w:bCs/>
@@ -3514,11 +3568,11 @@
         </w:tc>
         <w:tc>
           <w:tcPr>
-            <w:tcW w:w="3120" w:type="dxa"/>
-          </w:tcPr>
-          <w:p>
-            <w:pPr>
-              <w:jc w:val="center"/>
+            <w:tcW w:w="3546" w:type="dxa"/>
+          </w:tcPr>
+          <w:p>
+            <w:pPr>
+              <w:jc w:val="both"/>
               <w:rPr>
                 <w:rFonts w:ascii="Arial" w:hAnsi="Arial" w:cs="Arial"/>
                 <w:bCs/>
@@ -3543,7 +3597,7 @@
           </w:tcPr>
           <w:p>
             <w:pPr>
-              <w:jc w:val="center"/>
+              <w:jc w:val="both"/>
               <w:rPr>
                 <w:rFonts w:ascii="Arial" w:hAnsi="Arial" w:cs="Arial"/>
                 <w:bCs/>
@@ -3573,22 +3627,22 @@
           </w:tcPr>
           <w:p>
             <w:pPr>
-              <w:jc w:val="center"/>
-              <w:rPr>
-                <w:rFonts w:ascii="Arial" w:hAnsi="Arial" w:cs="Arial"/>
-                <w:bCs/>
-                <w:sz w:val="20"/>
-                <w:szCs w:val="20"/>
-              </w:rPr>
-            </w:pPr>
-            <w:r>
-              <w:rPr>
-                <w:rFonts w:ascii="Arial" w:hAnsi="Arial" w:cs="Arial"/>
-                <w:bCs/>
-                <w:sz w:val="20"/>
-                <w:szCs w:val="20"/>
-              </w:rPr>
-              <w:t>Miguel Guzman</w:t>
+              <w:jc w:val="both"/>
+              <w:rPr>
+                <w:rFonts w:ascii="Arial" w:hAnsi="Arial" w:cs="Arial"/>
+                <w:bCs/>
+                <w:sz w:val="20"/>
+                <w:szCs w:val="20"/>
+              </w:rPr>
+            </w:pPr>
+            <w:r>
+              <w:rPr>
+                <w:rFonts w:ascii="Arial" w:hAnsi="Arial" w:cs="Arial"/>
+                <w:bCs/>
+                <w:sz w:val="20"/>
+                <w:szCs w:val="20"/>
+              </w:rPr>
+              <w:t>Javier Retel</w:t>
             </w:r>
           </w:p>
         </w:tc>
@@ -3598,7 +3652,7 @@
           </w:tcPr>
           <w:p>
             <w:pPr>
-              <w:jc w:val="center"/>
+              <w:jc w:val="both"/>
               <w:rPr>
                 <w:rFonts w:ascii="Arial" w:hAnsi="Arial" w:cs="Arial"/>
                 <w:bCs/>
@@ -3619,44 +3673,26 @@
         </w:tc>
         <w:tc>
           <w:tcPr>
-            <w:tcW w:w="3120" w:type="dxa"/>
-          </w:tcPr>
-          <w:p>
-            <w:pPr>
-              <w:jc w:val="center"/>
-              <w:rPr>
-                <w:rFonts w:ascii="Arial" w:hAnsi="Arial" w:cs="Arial"/>
-                <w:bCs/>
-                <w:sz w:val="20"/>
-                <w:szCs w:val="20"/>
-              </w:rPr>
-            </w:pPr>
-            <w:r>
-              <w:rPr>
-                <w:rFonts w:ascii="Arial" w:hAnsi="Arial" w:cs="Arial"/>
-                <w:bCs/>
-                <w:sz w:val="20"/>
-                <w:szCs w:val="20"/>
-              </w:rPr>
-              <w:t>Correcciones indicadas por el profesor</w:t>
-            </w:r>
-            <w:r>
-              <w:rPr>
-                <w:rFonts w:ascii="Arial" w:hAnsi="Arial" w:cs="Arial"/>
-                <w:bCs/>
-                <w:sz w:val="20"/>
-                <w:szCs w:val="20"/>
-              </w:rPr>
-              <w:t>, punto 2</w:t>
-            </w:r>
-            <w:r>
-              <w:rPr>
-                <w:rFonts w:ascii="Arial" w:hAnsi="Arial" w:cs="Arial"/>
-                <w:bCs/>
-                <w:sz w:val="20"/>
-                <w:szCs w:val="20"/>
-              </w:rPr>
-              <w:t>, Necesidades y Objetivos de negocio</w:t>
+            <w:tcW w:w="3546" w:type="dxa"/>
+          </w:tcPr>
+          <w:p>
+            <w:pPr>
+              <w:jc w:val="both"/>
+              <w:rPr>
+                <w:rFonts w:ascii="Arial" w:hAnsi="Arial" w:cs="Arial"/>
+                <w:bCs/>
+                <w:sz w:val="20"/>
+                <w:szCs w:val="20"/>
+              </w:rPr>
+            </w:pPr>
+            <w:r>
+              <w:rPr>
+                <w:rFonts w:ascii="Arial" w:hAnsi="Arial" w:cs="Arial"/>
+                <w:bCs/>
+                <w:sz w:val="20"/>
+                <w:szCs w:val="20"/>
+              </w:rPr>
+              <w:t>Corrección de errores como imagen en la portada.</w:t>
             </w:r>
           </w:p>
         </w:tc>
@@ -3666,7 +3702,7 @@
           </w:tcPr>
           <w:p>
             <w:pPr>
-              <w:jc w:val="center"/>
+              <w:jc w:val="both"/>
               <w:rPr>
                 <w:rFonts w:ascii="Arial" w:hAnsi="Arial" w:cs="Arial"/>
                 <w:bCs/>
@@ -3696,23 +3732,34 @@
           </w:tcPr>
           <w:p>
             <w:pPr>
-              <w:jc w:val="center"/>
-              <w:rPr>
-                <w:rFonts w:ascii="Arial" w:hAnsi="Arial" w:cs="Arial"/>
-                <w:bCs/>
-                <w:sz w:val="20"/>
-                <w:szCs w:val="20"/>
-              </w:rPr>
-            </w:pPr>
-            <w:r>
-              <w:rPr>
-                <w:rFonts w:ascii="Arial" w:hAnsi="Arial" w:cs="Arial"/>
-                <w:bCs/>
-                <w:sz w:val="20"/>
-                <w:szCs w:val="20"/>
-              </w:rPr>
-              <w:t>Emmanuel Cedillo</w:t>
-            </w:r>
+              <w:jc w:val="both"/>
+              <w:rPr>
+                <w:rFonts w:ascii="Arial" w:hAnsi="Arial" w:cs="Arial"/>
+                <w:bCs/>
+                <w:sz w:val="20"/>
+                <w:szCs w:val="20"/>
+              </w:rPr>
+            </w:pPr>
+            <w:r>
+              <w:rPr>
+                <w:rFonts w:ascii="Arial" w:hAnsi="Arial" w:cs="Arial"/>
+                <w:bCs/>
+                <w:sz w:val="20"/>
+                <w:szCs w:val="20"/>
+              </w:rPr>
+              <w:t xml:space="preserve">Miguel </w:t>
+            </w:r>
+            <w:proofErr w:type="spellStart"/>
+            <w:r>
+              <w:rPr>
+                <w:rFonts w:ascii="Arial" w:hAnsi="Arial" w:cs="Arial"/>
+                <w:bCs/>
+                <w:sz w:val="20"/>
+                <w:szCs w:val="20"/>
+              </w:rPr>
+              <w:t>Guzman</w:t>
+            </w:r>
+            <w:proofErr w:type="spellEnd"/>
           </w:p>
         </w:tc>
         <w:tc>
@@ -3721,47 +3768,65 @@
           </w:tcPr>
           <w:p>
             <w:pPr>
-              <w:jc w:val="center"/>
-              <w:rPr>
-                <w:rFonts w:ascii="Arial" w:hAnsi="Arial" w:cs="Arial"/>
-                <w:bCs/>
-                <w:sz w:val="20"/>
-                <w:szCs w:val="20"/>
-              </w:rPr>
-            </w:pPr>
-            <w:r>
-              <w:rPr>
-                <w:rFonts w:ascii="Arial" w:hAnsi="Arial" w:cs="Arial"/>
-                <w:bCs/>
-                <w:sz w:val="20"/>
-                <w:szCs w:val="20"/>
-              </w:rPr>
-              <w:t>07/12/21</w:t>
-            </w:r>
-          </w:p>
-        </w:tc>
-        <w:tc>
-          <w:tcPr>
-            <w:tcW w:w="3120" w:type="dxa"/>
-          </w:tcPr>
-          <w:p>
-            <w:pPr>
-              <w:jc w:val="center"/>
-              <w:rPr>
-                <w:rFonts w:ascii="Arial" w:hAnsi="Arial" w:cs="Arial"/>
-                <w:bCs/>
-                <w:sz w:val="20"/>
-                <w:szCs w:val="20"/>
-              </w:rPr>
-            </w:pPr>
-            <w:r>
-              <w:rPr>
-                <w:rFonts w:ascii="Arial" w:hAnsi="Arial" w:cs="Arial"/>
-                <w:bCs/>
-                <w:sz w:val="20"/>
-                <w:szCs w:val="20"/>
-              </w:rPr>
-              <w:t>Agregué párrafo de la introducción</w:t>
+              <w:jc w:val="both"/>
+              <w:rPr>
+                <w:rFonts w:ascii="Arial" w:hAnsi="Arial" w:cs="Arial"/>
+                <w:bCs/>
+                <w:sz w:val="20"/>
+                <w:szCs w:val="20"/>
+              </w:rPr>
+            </w:pPr>
+            <w:r>
+              <w:rPr>
+                <w:rFonts w:ascii="Arial" w:hAnsi="Arial" w:cs="Arial"/>
+                <w:bCs/>
+                <w:sz w:val="20"/>
+                <w:szCs w:val="20"/>
+              </w:rPr>
+              <w:t>01/12/21</w:t>
+            </w:r>
+          </w:p>
+        </w:tc>
+        <w:tc>
+          <w:tcPr>
+            <w:tcW w:w="3546" w:type="dxa"/>
+          </w:tcPr>
+          <w:p>
+            <w:pPr>
+              <w:jc w:val="both"/>
+              <w:rPr>
+                <w:rFonts w:ascii="Arial" w:hAnsi="Arial" w:cs="Arial"/>
+                <w:bCs/>
+                <w:sz w:val="20"/>
+                <w:szCs w:val="20"/>
+              </w:rPr>
+            </w:pPr>
+            <w:r>
+              <w:rPr>
+                <w:rFonts w:ascii="Arial" w:hAnsi="Arial" w:cs="Arial"/>
+                <w:bCs/>
+                <w:sz w:val="20"/>
+                <w:szCs w:val="20"/>
+              </w:rPr>
+              <w:t>Correcciones indicadas por el profesor</w:t>
+            </w:r>
+            <w:r>
+              <w:rPr>
+                <w:rFonts w:ascii="Arial" w:hAnsi="Arial" w:cs="Arial"/>
+                <w:bCs/>
+                <w:sz w:val="20"/>
+                <w:szCs w:val="20"/>
+              </w:rPr>
+              <w:t>, punto 2</w:t>
+            </w:r>
+            <w:r>
+              <w:rPr>
+                <w:rFonts w:ascii="Arial" w:hAnsi="Arial" w:cs="Arial"/>
+                <w:bCs/>
+                <w:sz w:val="20"/>
+                <w:szCs w:val="20"/>
+              </w:rPr>
+              <w:t>, Necesidades y Objetivos de negocio</w:t>
             </w:r>
           </w:p>
         </w:tc>
@@ -3771,22 +3836,31 @@
           </w:tcPr>
           <w:p>
             <w:pPr>
-              <w:jc w:val="center"/>
-              <w:rPr>
-                <w:rFonts w:ascii="Arial" w:hAnsi="Arial" w:cs="Arial"/>
-                <w:bCs/>
-                <w:sz w:val="20"/>
-                <w:szCs w:val="20"/>
-              </w:rPr>
-            </w:pPr>
-            <w:r>
-              <w:rPr>
-                <w:rFonts w:ascii="Arial" w:hAnsi="Arial" w:cs="Arial"/>
-                <w:bCs/>
-                <w:sz w:val="20"/>
-                <w:szCs w:val="20"/>
-              </w:rPr>
-              <w:t>1.9</w:t>
+              <w:jc w:val="both"/>
+              <w:rPr>
+                <w:rFonts w:ascii="Arial" w:hAnsi="Arial" w:cs="Arial"/>
+                <w:bCs/>
+                <w:sz w:val="20"/>
+                <w:szCs w:val="20"/>
+              </w:rPr>
+            </w:pPr>
+            <w:r>
+              <w:rPr>
+                <w:rFonts w:ascii="Arial" w:hAnsi="Arial" w:cs="Arial"/>
+                <w:bCs/>
+                <w:sz w:val="20"/>
+                <w:szCs w:val="20"/>
+              </w:rPr>
+              <w:t>1.</w:t>
+            </w:r>
+            <w:r>
+              <w:rPr>
+                <w:rFonts w:ascii="Arial" w:hAnsi="Arial" w:cs="Arial"/>
+                <w:bCs/>
+                <w:sz w:val="20"/>
+                <w:szCs w:val="20"/>
+              </w:rPr>
+              <w:t>9</w:t>
             </w:r>
           </w:p>
         </w:tc>
@@ -3801,22 +3875,22 @@
           </w:tcPr>
           <w:p>
             <w:pPr>
-              <w:jc w:val="center"/>
-              <w:rPr>
-                <w:rFonts w:ascii="Arial" w:hAnsi="Arial" w:cs="Arial"/>
-                <w:bCs/>
-                <w:sz w:val="20"/>
-                <w:szCs w:val="20"/>
-              </w:rPr>
-            </w:pPr>
-            <w:r>
-              <w:rPr>
-                <w:rFonts w:ascii="Arial" w:hAnsi="Arial" w:cs="Arial"/>
-                <w:bCs/>
-                <w:sz w:val="20"/>
-                <w:szCs w:val="20"/>
-              </w:rPr>
-              <w:t>Axel Guzman</w:t>
+              <w:jc w:val="both"/>
+              <w:rPr>
+                <w:rFonts w:ascii="Arial" w:hAnsi="Arial" w:cs="Arial"/>
+                <w:bCs/>
+                <w:sz w:val="20"/>
+                <w:szCs w:val="20"/>
+              </w:rPr>
+            </w:pPr>
+            <w:r>
+              <w:rPr>
+                <w:rFonts w:ascii="Arial" w:hAnsi="Arial" w:cs="Arial"/>
+                <w:bCs/>
+                <w:sz w:val="20"/>
+                <w:szCs w:val="20"/>
+              </w:rPr>
+              <w:t>Emmanuel Cedillo</w:t>
             </w:r>
           </w:p>
         </w:tc>
@@ -3826,47 +3900,47 @@
           </w:tcPr>
           <w:p>
             <w:pPr>
-              <w:jc w:val="center"/>
-              <w:rPr>
-                <w:rFonts w:ascii="Arial" w:hAnsi="Arial" w:cs="Arial"/>
-                <w:bCs/>
-                <w:sz w:val="20"/>
-                <w:szCs w:val="20"/>
-              </w:rPr>
-            </w:pPr>
-            <w:r>
-              <w:rPr>
-                <w:rFonts w:ascii="Arial" w:hAnsi="Arial" w:cs="Arial"/>
-                <w:bCs/>
-                <w:sz w:val="20"/>
-                <w:szCs w:val="20"/>
-              </w:rPr>
-              <w:t>08/12/21</w:t>
-            </w:r>
-          </w:p>
-        </w:tc>
-        <w:tc>
-          <w:tcPr>
-            <w:tcW w:w="3120" w:type="dxa"/>
-          </w:tcPr>
-          <w:p>
-            <w:pPr>
-              <w:jc w:val="center"/>
-              <w:rPr>
-                <w:rFonts w:ascii="Arial" w:hAnsi="Arial" w:cs="Arial"/>
-                <w:bCs/>
-                <w:sz w:val="20"/>
-                <w:szCs w:val="20"/>
-              </w:rPr>
-            </w:pPr>
-            <w:r>
-              <w:rPr>
-                <w:rFonts w:ascii="Arial" w:hAnsi="Arial" w:cs="Arial"/>
-                <w:bCs/>
-                <w:sz w:val="20"/>
-                <w:szCs w:val="20"/>
-              </w:rPr>
-              <w:t>Modificación de los ID en todas las tablas</w:t>
+              <w:jc w:val="both"/>
+              <w:rPr>
+                <w:rFonts w:ascii="Arial" w:hAnsi="Arial" w:cs="Arial"/>
+                <w:bCs/>
+                <w:sz w:val="20"/>
+                <w:szCs w:val="20"/>
+              </w:rPr>
+            </w:pPr>
+            <w:r>
+              <w:rPr>
+                <w:rFonts w:ascii="Arial" w:hAnsi="Arial" w:cs="Arial"/>
+                <w:bCs/>
+                <w:sz w:val="20"/>
+                <w:szCs w:val="20"/>
+              </w:rPr>
+              <w:t>07/12/21</w:t>
+            </w:r>
+          </w:p>
+        </w:tc>
+        <w:tc>
+          <w:tcPr>
+            <w:tcW w:w="3546" w:type="dxa"/>
+          </w:tcPr>
+          <w:p>
+            <w:pPr>
+              <w:jc w:val="both"/>
+              <w:rPr>
+                <w:rFonts w:ascii="Arial" w:hAnsi="Arial" w:cs="Arial"/>
+                <w:bCs/>
+                <w:sz w:val="20"/>
+                <w:szCs w:val="20"/>
+              </w:rPr>
+            </w:pPr>
+            <w:r>
+              <w:rPr>
+                <w:rFonts w:ascii="Arial" w:hAnsi="Arial" w:cs="Arial"/>
+                <w:bCs/>
+                <w:sz w:val="20"/>
+                <w:szCs w:val="20"/>
+              </w:rPr>
+              <w:t>Agregué párrafo de la introducción</w:t>
             </w:r>
           </w:p>
         </w:tc>
@@ -3876,22 +3950,31 @@
           </w:tcPr>
           <w:p>
             <w:pPr>
-              <w:jc w:val="center"/>
-              <w:rPr>
-                <w:rFonts w:ascii="Arial" w:hAnsi="Arial" w:cs="Arial"/>
-                <w:bCs/>
-                <w:sz w:val="20"/>
-                <w:szCs w:val="20"/>
-              </w:rPr>
-            </w:pPr>
-            <w:r>
-              <w:rPr>
-                <w:rFonts w:ascii="Arial" w:hAnsi="Arial" w:cs="Arial"/>
-                <w:bCs/>
-                <w:sz w:val="20"/>
-                <w:szCs w:val="20"/>
-              </w:rPr>
-              <w:t>1.10</w:t>
+              <w:jc w:val="both"/>
+              <w:rPr>
+                <w:rFonts w:ascii="Arial" w:hAnsi="Arial" w:cs="Arial"/>
+                <w:bCs/>
+                <w:sz w:val="20"/>
+                <w:szCs w:val="20"/>
+              </w:rPr>
+            </w:pPr>
+            <w:r>
+              <w:rPr>
+                <w:rFonts w:ascii="Arial" w:hAnsi="Arial" w:cs="Arial"/>
+                <w:bCs/>
+                <w:sz w:val="20"/>
+                <w:szCs w:val="20"/>
+              </w:rPr>
+              <w:t>1.</w:t>
+            </w:r>
+            <w:r>
+              <w:rPr>
+                <w:rFonts w:ascii="Arial" w:hAnsi="Arial" w:cs="Arial"/>
+                <w:bCs/>
+                <w:sz w:val="20"/>
+                <w:szCs w:val="20"/>
+              </w:rPr>
+              <w:t>10</w:t>
             </w:r>
           </w:p>
         </w:tc>
@@ -3906,23 +3989,34 @@
           </w:tcPr>
           <w:p>
             <w:pPr>
-              <w:jc w:val="center"/>
-              <w:rPr>
-                <w:rFonts w:ascii="Arial" w:hAnsi="Arial" w:cs="Arial"/>
-                <w:bCs/>
-                <w:sz w:val="20"/>
-                <w:szCs w:val="20"/>
-              </w:rPr>
-            </w:pPr>
-            <w:r>
-              <w:rPr>
-                <w:rFonts w:ascii="Arial" w:hAnsi="Arial" w:cs="Arial"/>
-                <w:bCs/>
-                <w:sz w:val="20"/>
-                <w:szCs w:val="20"/>
-              </w:rPr>
-              <w:t>Miguel Guzman</w:t>
-            </w:r>
+              <w:jc w:val="both"/>
+              <w:rPr>
+                <w:rFonts w:ascii="Arial" w:hAnsi="Arial" w:cs="Arial"/>
+                <w:bCs/>
+                <w:sz w:val="20"/>
+                <w:szCs w:val="20"/>
+              </w:rPr>
+            </w:pPr>
+            <w:r>
+              <w:rPr>
+                <w:rFonts w:ascii="Arial" w:hAnsi="Arial" w:cs="Arial"/>
+                <w:bCs/>
+                <w:sz w:val="20"/>
+                <w:szCs w:val="20"/>
+              </w:rPr>
+              <w:t xml:space="preserve">Axel </w:t>
+            </w:r>
+            <w:proofErr w:type="spellStart"/>
+            <w:r>
+              <w:rPr>
+                <w:rFonts w:ascii="Arial" w:hAnsi="Arial" w:cs="Arial"/>
+                <w:bCs/>
+                <w:sz w:val="20"/>
+                <w:szCs w:val="20"/>
+              </w:rPr>
+              <w:t>Guzman</w:t>
+            </w:r>
+            <w:proofErr w:type="spellEnd"/>
           </w:p>
         </w:tc>
         <w:tc>
@@ -3931,7 +4025,7 @@
           </w:tcPr>
           <w:p>
             <w:pPr>
-              <w:jc w:val="center"/>
+              <w:jc w:val="both"/>
               <w:rPr>
                 <w:rFonts w:ascii="Arial" w:hAnsi="Arial" w:cs="Arial"/>
                 <w:bCs/>
@@ -3952,11 +4046,145 @@
         </w:tc>
         <w:tc>
           <w:tcPr>
-            <w:tcW w:w="3120" w:type="dxa"/>
-          </w:tcPr>
-          <w:p>
-            <w:pPr>
-              <w:jc w:val="center"/>
+            <w:tcW w:w="3546" w:type="dxa"/>
+          </w:tcPr>
+          <w:p>
+            <w:pPr>
+              <w:jc w:val="both"/>
+              <w:rPr>
+                <w:rFonts w:ascii="Arial" w:hAnsi="Arial" w:cs="Arial"/>
+                <w:bCs/>
+                <w:sz w:val="20"/>
+                <w:szCs w:val="20"/>
+              </w:rPr>
+            </w:pPr>
+            <w:r>
+              <w:rPr>
+                <w:rFonts w:ascii="Arial" w:hAnsi="Arial" w:cs="Arial"/>
+                <w:bCs/>
+                <w:sz w:val="20"/>
+                <w:szCs w:val="20"/>
+              </w:rPr>
+              <w:t xml:space="preserve">Modificación de los ID en </w:t>
+            </w:r>
+            <w:r>
+              <w:rPr>
+                <w:rFonts w:ascii="Arial" w:hAnsi="Arial" w:cs="Arial"/>
+                <w:bCs/>
+                <w:sz w:val="20"/>
+                <w:szCs w:val="20"/>
+              </w:rPr>
+              <w:t>algunas tablas.</w:t>
+            </w:r>
+          </w:p>
+        </w:tc>
+        <w:tc>
+          <w:tcPr>
+            <w:tcW w:w="1134" w:type="dxa"/>
+          </w:tcPr>
+          <w:p>
+            <w:pPr>
+              <w:jc w:val="both"/>
+              <w:rPr>
+                <w:rFonts w:ascii="Arial" w:hAnsi="Arial" w:cs="Arial"/>
+                <w:bCs/>
+                <w:sz w:val="20"/>
+                <w:szCs w:val="20"/>
+              </w:rPr>
+            </w:pPr>
+            <w:r>
+              <w:rPr>
+                <w:rFonts w:ascii="Arial" w:hAnsi="Arial" w:cs="Arial"/>
+                <w:bCs/>
+                <w:sz w:val="20"/>
+                <w:szCs w:val="20"/>
+              </w:rPr>
+              <w:t>1.1</w:t>
+            </w:r>
+            <w:r>
+              <w:rPr>
+                <w:rFonts w:ascii="Arial" w:hAnsi="Arial" w:cs="Arial"/>
+                <w:bCs/>
+                <w:sz w:val="20"/>
+                <w:szCs w:val="20"/>
+              </w:rPr>
+              <w:t>1</w:t>
+            </w:r>
+          </w:p>
+        </w:tc>
+      </w:tr>
+      <w:tr>
+        <w:trPr>
+          <w:trHeight w:val="263"/>
+        </w:trPr>
+        <w:tc>
+          <w:tcPr>
+            <w:tcW w:w="2123" w:type="dxa"/>
+          </w:tcPr>
+          <w:p>
+            <w:pPr>
+              <w:jc w:val="both"/>
+              <w:rPr>
+                <w:rFonts w:ascii="Arial" w:hAnsi="Arial" w:cs="Arial"/>
+                <w:bCs/>
+                <w:sz w:val="20"/>
+                <w:szCs w:val="20"/>
+              </w:rPr>
+            </w:pPr>
+            <w:r>
+              <w:rPr>
+                <w:rFonts w:ascii="Arial" w:hAnsi="Arial" w:cs="Arial"/>
+                <w:bCs/>
+                <w:sz w:val="20"/>
+                <w:szCs w:val="20"/>
+              </w:rPr>
+              <w:t xml:space="preserve">Miguel </w:t>
+            </w:r>
+            <w:proofErr w:type="spellStart"/>
+            <w:r>
+              <w:rPr>
+                <w:rFonts w:ascii="Arial" w:hAnsi="Arial" w:cs="Arial"/>
+                <w:bCs/>
+                <w:sz w:val="20"/>
+                <w:szCs w:val="20"/>
+              </w:rPr>
+              <w:t>Guzman</w:t>
+            </w:r>
+            <w:proofErr w:type="spellEnd"/>
+          </w:p>
+        </w:tc>
+        <w:tc>
+          <w:tcPr>
+            <w:tcW w:w="2123" w:type="dxa"/>
+          </w:tcPr>
+          <w:p>
+            <w:pPr>
+              <w:jc w:val="both"/>
+              <w:rPr>
+                <w:rFonts w:ascii="Arial" w:hAnsi="Arial" w:cs="Arial"/>
+                <w:bCs/>
+                <w:sz w:val="20"/>
+                <w:szCs w:val="20"/>
+              </w:rPr>
+            </w:pPr>
+            <w:r>
+              <w:rPr>
+                <w:rFonts w:ascii="Arial" w:hAnsi="Arial" w:cs="Arial"/>
+                <w:bCs/>
+                <w:sz w:val="20"/>
+                <w:szCs w:val="20"/>
+              </w:rPr>
+              <w:t>08/12/21</w:t>
+            </w:r>
+          </w:p>
+        </w:tc>
+        <w:tc>
+          <w:tcPr>
+            <w:tcW w:w="3546" w:type="dxa"/>
+          </w:tcPr>
+          <w:p>
+            <w:pPr>
+              <w:jc w:val="both"/>
               <w:rPr>
                 <w:rFonts w:ascii="Arial" w:hAnsi="Arial" w:cs="Arial"/>
                 <w:bCs/>
@@ -3981,7 +4209,7 @@
           </w:tcPr>
           <w:p>
             <w:pPr>
-              <w:jc w:val="center"/>
+              <w:jc w:val="both"/>
               <w:rPr>
                 <w:rFonts w:ascii="Arial" w:hAnsi="Arial" w:cs="Arial"/>
                 <w:bCs/>
@@ -3997,6 +4225,167 @@
                 <w:szCs w:val="20"/>
               </w:rPr>
               <w:t>2.0</w:t>
+            </w:r>
+          </w:p>
+        </w:tc>
+      </w:tr>
+      <w:tr>
+        <w:trPr>
+          <w:trHeight w:val="263"/>
+        </w:trPr>
+        <w:tc>
+          <w:tcPr>
+            <w:tcW w:w="2123" w:type="dxa"/>
+          </w:tcPr>
+          <w:p>
+            <w:pPr>
+              <w:jc w:val="both"/>
+              <w:rPr>
+                <w:rFonts w:ascii="Arial" w:hAnsi="Arial" w:cs="Arial"/>
+                <w:bCs/>
+                <w:sz w:val="20"/>
+                <w:szCs w:val="20"/>
+              </w:rPr>
+            </w:pPr>
+            <w:r>
+              <w:rPr>
+                <w:rFonts w:ascii="Arial" w:hAnsi="Arial" w:cs="Arial"/>
+                <w:bCs/>
+                <w:sz w:val="20"/>
+                <w:szCs w:val="20"/>
+              </w:rPr>
+              <w:t>Javier Retel</w:t>
+            </w:r>
+          </w:p>
+        </w:tc>
+        <w:tc>
+          <w:tcPr>
+            <w:tcW w:w="2123" w:type="dxa"/>
+          </w:tcPr>
+          <w:p>
+            <w:pPr>
+              <w:jc w:val="both"/>
+              <w:rPr>
+                <w:rFonts w:ascii="Arial" w:hAnsi="Arial" w:cs="Arial"/>
+                <w:bCs/>
+                <w:sz w:val="20"/>
+                <w:szCs w:val="20"/>
+              </w:rPr>
+            </w:pPr>
+            <w:r>
+              <w:rPr>
+                <w:rFonts w:ascii="Arial" w:hAnsi="Arial" w:cs="Arial"/>
+                <w:bCs/>
+                <w:sz w:val="20"/>
+                <w:szCs w:val="20"/>
+              </w:rPr>
+              <w:t>10</w:t>
+            </w:r>
+            <w:r>
+              <w:rPr>
+                <w:rFonts w:ascii="Arial" w:hAnsi="Arial" w:cs="Arial"/>
+                <w:bCs/>
+                <w:sz w:val="20"/>
+                <w:szCs w:val="20"/>
+              </w:rPr>
+              <w:t>/12/21</w:t>
+            </w:r>
+          </w:p>
+        </w:tc>
+        <w:tc>
+          <w:tcPr>
+            <w:tcW w:w="3546" w:type="dxa"/>
+          </w:tcPr>
+          <w:p>
+            <w:pPr>
+              <w:jc w:val="both"/>
+              <w:rPr>
+                <w:rFonts w:ascii="Arial" w:hAnsi="Arial" w:cs="Arial"/>
+                <w:bCs/>
+                <w:sz w:val="20"/>
+                <w:szCs w:val="20"/>
+              </w:rPr>
+            </w:pPr>
+            <w:r>
+              <w:rPr>
+                <w:rFonts w:ascii="Arial" w:hAnsi="Arial" w:cs="Arial"/>
+                <w:bCs/>
+                <w:sz w:val="20"/>
+                <w:szCs w:val="20"/>
+              </w:rPr>
+              <w:t>Los ID</w:t>
+            </w:r>
+            <w:r>
+              <w:rPr>
+                <w:rFonts w:ascii="Arial" w:hAnsi="Arial" w:cs="Arial"/>
+                <w:bCs/>
+                <w:sz w:val="20"/>
+                <w:szCs w:val="20"/>
+              </w:rPr>
+              <w:t xml:space="preserve"> de </w:t>
+            </w:r>
+            <w:proofErr w:type="spellStart"/>
+            <w:r>
+              <w:rPr>
+                <w:rFonts w:ascii="Arial" w:hAnsi="Arial" w:cs="Arial"/>
+                <w:bCs/>
+                <w:sz w:val="20"/>
+                <w:szCs w:val="20"/>
+              </w:rPr>
+              <w:t>skateholder</w:t>
+            </w:r>
+            <w:proofErr w:type="spellEnd"/>
+            <w:r>
+              <w:rPr>
+                <w:rFonts w:ascii="Arial" w:hAnsi="Arial" w:cs="Arial"/>
+                <w:bCs/>
+                <w:sz w:val="20"/>
+                <w:szCs w:val="20"/>
+              </w:rPr>
+              <w:t xml:space="preserve"> modificados a unos más acordes</w:t>
+            </w:r>
+            <w:r>
+              <w:rPr>
+                <w:rFonts w:ascii="Arial" w:hAnsi="Arial" w:cs="Arial"/>
+                <w:bCs/>
+                <w:sz w:val="20"/>
+                <w:szCs w:val="20"/>
+              </w:rPr>
+              <w:t xml:space="preserve">, y le di mejor presentación </w:t>
+            </w:r>
+            <w:r>
+              <w:rPr>
+                <w:rFonts w:ascii="Arial" w:hAnsi="Arial" w:cs="Arial"/>
+                <w:bCs/>
+                <w:sz w:val="20"/>
+                <w:szCs w:val="20"/>
+              </w:rPr>
+              <w:t>a documento sin tablas cortadas.</w:t>
+            </w:r>
+          </w:p>
+        </w:tc>
+        <w:tc>
+          <w:tcPr>
+            <w:tcW w:w="1134" w:type="dxa"/>
+          </w:tcPr>
+          <w:p>
+            <w:pPr>
+              <w:jc w:val="both"/>
+              <w:rPr>
+                <w:rFonts w:ascii="Arial" w:hAnsi="Arial" w:cs="Arial"/>
+                <w:bCs/>
+                <w:sz w:val="20"/>
+                <w:szCs w:val="20"/>
+              </w:rPr>
+            </w:pPr>
+            <w:r>
+              <w:rPr>
+                <w:rFonts w:ascii="Arial" w:hAnsi="Arial" w:cs="Arial"/>
+                <w:bCs/>
+                <w:sz w:val="20"/>
+                <w:szCs w:val="20"/>
+              </w:rPr>
+              <w:t>2.1</w:t>
             </w:r>
           </w:p>
         </w:tc>
@@ -4090,6 +4479,16 @@
     </w:p>
     <w:p>
       <w:pPr>
+        <w:jc w:val="both"/>
+        <w:rPr>
+          <w:rFonts w:ascii="Arial" w:hAnsi="Arial" w:cs="Arial"/>
+          <w:sz w:val="8"/>
+          <w:szCs w:val="8"/>
+        </w:rPr>
+      </w:pPr>
+    </w:p>
+    <w:p>
+      <w:pPr>
         <w:pStyle w:val="Prrafodelista"/>
         <w:numPr>
           <w:ilvl w:val="0"/>
@@ -4315,6 +4714,69 @@
     </w:p>
     <w:p>
       <w:pPr>
+        <w:rPr>
+          <w:rFonts w:ascii="Arial" w:hAnsi="Arial" w:cs="Arial"/>
+          <w:sz w:val="6"/>
+          <w:szCs w:val="6"/>
+        </w:rPr>
+      </w:pPr>
+    </w:p>
+    <w:p>
+      <w:pPr>
+        <w:rPr>
+          <w:rFonts w:ascii="Arial" w:hAnsi="Arial" w:cs="Arial"/>
+          <w:sz w:val="6"/>
+          <w:szCs w:val="6"/>
+        </w:rPr>
+      </w:pPr>
+    </w:p>
+    <w:p>
+      <w:pPr>
+        <w:rPr>
+          <w:rFonts w:ascii="Arial" w:hAnsi="Arial" w:cs="Arial"/>
+          <w:sz w:val="6"/>
+          <w:szCs w:val="6"/>
+        </w:rPr>
+      </w:pPr>
+    </w:p>
+    <w:p>
+      <w:pPr>
+        <w:rPr>
+          <w:rFonts w:ascii="Arial" w:hAnsi="Arial" w:cs="Arial"/>
+          <w:sz w:val="6"/>
+          <w:szCs w:val="6"/>
+        </w:rPr>
+      </w:pPr>
+    </w:p>
+    <w:p>
+      <w:pPr>
+        <w:rPr>
+          <w:rFonts w:ascii="Arial" w:hAnsi="Arial" w:cs="Arial"/>
+          <w:sz w:val="6"/>
+          <w:szCs w:val="6"/>
+        </w:rPr>
+      </w:pPr>
+    </w:p>
+    <w:p>
+      <w:pPr>
+        <w:rPr>
+          <w:rFonts w:ascii="Arial" w:hAnsi="Arial" w:cs="Arial"/>
+          <w:sz w:val="6"/>
+          <w:szCs w:val="6"/>
+        </w:rPr>
+      </w:pPr>
+    </w:p>
+    <w:p>
+      <w:pPr>
+        <w:rPr>
+          <w:rFonts w:ascii="Arial" w:hAnsi="Arial" w:cs="Arial"/>
+          <w:sz w:val="6"/>
+          <w:szCs w:val="6"/>
+        </w:rPr>
+      </w:pPr>
+    </w:p>
+    <w:p>
+      <w:pPr>
         <w:pStyle w:val="Prrafodelista"/>
         <w:numPr>
           <w:ilvl w:val="1"/>
@@ -4339,6 +4801,7 @@
           <w:sz w:val="28"/>
           <w:szCs w:val="28"/>
         </w:rPr>
+        <w:lastRenderedPageBreak/>
         <w:t>Necesidades</w:t>
       </w:r>
       <w:bookmarkEnd w:id="5"/>
@@ -4566,7 +5029,6 @@
                 <w:sz w:val="24"/>
                 <w:szCs w:val="24"/>
               </w:rPr>
-              <w:lastRenderedPageBreak/>
               <w:t>NECSAXIS4</w:t>
             </w:r>
           </w:p>
@@ -4981,6 +5443,33 @@
         <w:t>Procesos clave del negocio</w:t>
       </w:r>
       <w:bookmarkEnd w:id="6"/>
+    </w:p>
+    <w:p>
+      <w:pPr>
+        <w:rPr>
+          <w:rFonts w:ascii="Arial" w:hAnsi="Arial" w:cs="Arial"/>
+          <w:sz w:val="24"/>
+          <w:szCs w:val="24"/>
+        </w:rPr>
+      </w:pPr>
+    </w:p>
+    <w:p>
+      <w:pPr>
+        <w:spacing w:line="480" w:lineRule="auto"/>
+        <w:rPr>
+          <w:rFonts w:ascii="Arial" w:hAnsi="Arial" w:cs="Arial"/>
+          <w:sz w:val="24"/>
+          <w:szCs w:val="24"/>
+        </w:rPr>
+      </w:pPr>
+      <w:r>
+        <w:rPr>
+          <w:rFonts w:ascii="Arial" w:hAnsi="Arial" w:cs="Arial"/>
+          <w:sz w:val="24"/>
+          <w:szCs w:val="24"/>
+        </w:rPr>
+        <w:t>PCSAXIS: Procesos Clave del Sistema AXIS.</w:t>
+      </w:r>
     </w:p>
     <w:tbl>
       <w:tblPr>
@@ -4996,7 +5485,7 @@
       <w:tr>
         <w:tc>
           <w:tcPr>
-            <w:tcW w:w="1257" w:type="dxa"/>
+            <w:tcW w:w="1390" w:type="dxa"/>
             <w:vAlign w:val="center"/>
           </w:tcPr>
           <w:p>
@@ -5024,7 +5513,7 @@
         </w:tc>
         <w:tc>
           <w:tcPr>
-            <w:tcW w:w="3178" w:type="dxa"/>
+            <w:tcW w:w="3101" w:type="dxa"/>
             <w:vAlign w:val="center"/>
           </w:tcPr>
           <w:p>
@@ -5052,7 +5541,7 @@
         </w:tc>
         <w:tc>
           <w:tcPr>
-            <w:tcW w:w="4059" w:type="dxa"/>
+            <w:tcW w:w="4003" w:type="dxa"/>
             <w:vAlign w:val="center"/>
           </w:tcPr>
           <w:p>
@@ -5082,7 +5571,7 @@
       <w:tr>
         <w:tc>
           <w:tcPr>
-            <w:tcW w:w="1257" w:type="dxa"/>
+            <w:tcW w:w="1390" w:type="dxa"/>
             <w:vAlign w:val="center"/>
           </w:tcPr>
           <w:p>
@@ -5090,29 +5579,25 @@
               <w:jc w:val="center"/>
               <w:rPr>
                 <w:rFonts w:ascii="Arial" w:hAnsi="Arial" w:cs="Arial"/>
-              </w:rPr>
-            </w:pPr>
-            <w:r>
-              <w:rPr>
-                <w:rFonts w:ascii="Arial" w:hAnsi="Arial" w:cs="Arial"/>
-                <w:sz w:val="24"/>
-                <w:szCs w:val="24"/>
-              </w:rPr>
-              <w:t>PCSAXIS</w:t>
-            </w:r>
-            <w:r>
-              <w:rPr>
-                <w:rFonts w:ascii="Arial" w:hAnsi="Arial" w:cs="Arial"/>
-                <w:sz w:val="24"/>
-                <w:szCs w:val="24"/>
-              </w:rPr>
-              <w:t>1</w:t>
-            </w:r>
-          </w:p>
-        </w:tc>
-        <w:tc>
-          <w:tcPr>
-            <w:tcW w:w="3178" w:type="dxa"/>
+                <w:b/>
+                <w:bCs/>
+                <w:sz w:val="20"/>
+                <w:szCs w:val="20"/>
+              </w:rPr>
+            </w:pPr>
+            <w:r>
+              <w:rPr>
+                <w:rFonts w:ascii="Arial" w:hAnsi="Arial" w:cs="Arial"/>
+                <w:sz w:val="20"/>
+                <w:szCs w:val="20"/>
+              </w:rPr>
+              <w:t>PCSAXIS1</w:t>
+            </w:r>
+          </w:p>
+        </w:tc>
+        <w:tc>
+          <w:tcPr>
+            <w:tcW w:w="3101" w:type="dxa"/>
             <w:vAlign w:val="center"/>
           </w:tcPr>
           <w:p>
@@ -5120,11 +5605,17 @@
               <w:jc w:val="center"/>
               <w:rPr>
                 <w:rFonts w:ascii="Arial" w:hAnsi="Arial" w:cs="Arial"/>
-              </w:rPr>
-            </w:pPr>
-            <w:r>
-              <w:rPr>
-                <w:rFonts w:ascii="Arial" w:hAnsi="Arial" w:cs="Arial"/>
+                <w:b/>
+                <w:bCs/>
+                <w:sz w:val="20"/>
+                <w:szCs w:val="20"/>
+              </w:rPr>
+            </w:pPr>
+            <w:r>
+              <w:rPr>
+                <w:rFonts w:ascii="Arial" w:hAnsi="Arial" w:cs="Arial"/>
+                <w:sz w:val="20"/>
+                <w:szCs w:val="20"/>
               </w:rPr>
               <w:t>Buscar un producto</w:t>
             </w:r>
@@ -5132,17 +5623,21 @@
         </w:tc>
         <w:tc>
           <w:tcPr>
-            <w:tcW w:w="4059" w:type="dxa"/>
-          </w:tcPr>
-          <w:p>
-            <w:pPr>
-              <w:rPr>
-                <w:rFonts w:ascii="Arial" w:hAnsi="Arial" w:cs="Arial"/>
-              </w:rPr>
-            </w:pPr>
-            <w:r>
-              <w:rPr>
-                <w:rFonts w:ascii="Arial" w:hAnsi="Arial" w:cs="Arial"/>
+            <w:tcW w:w="4003" w:type="dxa"/>
+          </w:tcPr>
+          <w:p>
+            <w:pPr>
+              <w:rPr>
+                <w:rFonts w:ascii="Arial" w:hAnsi="Arial" w:cs="Arial"/>
+                <w:sz w:val="20"/>
+                <w:szCs w:val="20"/>
+              </w:rPr>
+            </w:pPr>
+            <w:r>
+              <w:rPr>
+                <w:rFonts w:ascii="Arial" w:hAnsi="Arial" w:cs="Arial"/>
+                <w:sz w:val="20"/>
+                <w:szCs w:val="20"/>
               </w:rPr>
               <w:t>El proceso sirve para buscar un producto existente o agotado</w:t>
             </w:r>
@@ -5151,11 +5646,15 @@
             <w:pPr>
               <w:rPr>
                 <w:rFonts w:ascii="Arial" w:hAnsi="Arial" w:cs="Arial"/>
-              </w:rPr>
-            </w:pPr>
-            <w:r>
-              <w:rPr>
-                <w:rFonts w:ascii="Arial" w:hAnsi="Arial" w:cs="Arial"/>
+                <w:sz w:val="20"/>
+                <w:szCs w:val="20"/>
+              </w:rPr>
+            </w:pPr>
+            <w:r>
+              <w:rPr>
+                <w:rFonts w:ascii="Arial" w:hAnsi="Arial" w:cs="Arial"/>
+                <w:sz w:val="20"/>
+                <w:szCs w:val="20"/>
               </w:rPr>
               <w:t>Pasos:</w:t>
             </w:r>
@@ -5169,11 +5668,15 @@
               </w:numPr>
               <w:rPr>
                 <w:rFonts w:ascii="Arial" w:hAnsi="Arial" w:cs="Arial"/>
-              </w:rPr>
-            </w:pPr>
-            <w:r>
-              <w:rPr>
-                <w:rFonts w:ascii="Arial" w:hAnsi="Arial" w:cs="Arial"/>
+                <w:sz w:val="20"/>
+                <w:szCs w:val="20"/>
+              </w:rPr>
+            </w:pPr>
+            <w:r>
+              <w:rPr>
+                <w:rFonts w:ascii="Arial" w:hAnsi="Arial" w:cs="Arial"/>
+                <w:sz w:val="20"/>
+                <w:szCs w:val="20"/>
               </w:rPr>
               <w:t>El usuario ubica qué producto desea buscar.</w:t>
             </w:r>
@@ -5187,11 +5690,15 @@
               </w:numPr>
               <w:rPr>
                 <w:rFonts w:ascii="Arial" w:hAnsi="Arial" w:cs="Arial"/>
-              </w:rPr>
-            </w:pPr>
-            <w:r>
-              <w:rPr>
-                <w:rFonts w:ascii="Arial" w:hAnsi="Arial" w:cs="Arial"/>
+                <w:sz w:val="20"/>
+                <w:szCs w:val="20"/>
+              </w:rPr>
+            </w:pPr>
+            <w:r>
+              <w:rPr>
+                <w:rFonts w:ascii="Arial" w:hAnsi="Arial" w:cs="Arial"/>
+                <w:sz w:val="20"/>
+                <w:szCs w:val="20"/>
               </w:rPr>
               <w:t>En la barra de “búsqueda” deberá colocar una palabra clave referente al producto.</w:t>
             </w:r>
@@ -5205,11 +5712,15 @@
               </w:numPr>
               <w:rPr>
                 <w:rFonts w:ascii="Arial" w:hAnsi="Arial" w:cs="Arial"/>
-              </w:rPr>
-            </w:pPr>
-            <w:r>
-              <w:rPr>
-                <w:rFonts w:ascii="Arial" w:hAnsi="Arial" w:cs="Arial"/>
+                <w:sz w:val="20"/>
+                <w:szCs w:val="20"/>
+              </w:rPr>
+            </w:pPr>
+            <w:r>
+              <w:rPr>
+                <w:rFonts w:ascii="Arial" w:hAnsi="Arial" w:cs="Arial"/>
+                <w:sz w:val="20"/>
+                <w:szCs w:val="20"/>
               </w:rPr>
               <w:t>El sistema enviará una petición a la base de datos a la tabla productos.</w:t>
             </w:r>
@@ -5223,13 +5734,35 @@
               </w:numPr>
               <w:rPr>
                 <w:rFonts w:ascii="Arial" w:hAnsi="Arial" w:cs="Arial"/>
-              </w:rPr>
-            </w:pPr>
-            <w:r>
-              <w:rPr>
-                <w:rFonts w:ascii="Arial" w:hAnsi="Arial" w:cs="Arial"/>
-              </w:rPr>
-              <w:t>La base de datos realizará un query buscando todos los artículos relacionados con la palabra clave recibida.</w:t>
+                <w:sz w:val="20"/>
+                <w:szCs w:val="20"/>
+              </w:rPr>
+            </w:pPr>
+            <w:r>
+              <w:rPr>
+                <w:rFonts w:ascii="Arial" w:hAnsi="Arial" w:cs="Arial"/>
+                <w:sz w:val="20"/>
+                <w:szCs w:val="20"/>
+              </w:rPr>
+              <w:t xml:space="preserve">La base de datos realizará un </w:t>
+            </w:r>
+            <w:proofErr w:type="spellStart"/>
+            <w:r>
+              <w:rPr>
+                <w:rFonts w:ascii="Arial" w:hAnsi="Arial" w:cs="Arial"/>
+                <w:sz w:val="20"/>
+                <w:szCs w:val="20"/>
+              </w:rPr>
+              <w:t>query</w:t>
+            </w:r>
+            <w:proofErr w:type="spellEnd"/>
+            <w:r>
+              <w:rPr>
+                <w:rFonts w:ascii="Arial" w:hAnsi="Arial" w:cs="Arial"/>
+                <w:sz w:val="20"/>
+                <w:szCs w:val="20"/>
+              </w:rPr>
+              <w:t xml:space="preserve"> buscando todos los artículos relacionados con la palabra clave recibida.</w:t>
             </w:r>
           </w:p>
           <w:p>
@@ -5241,31 +5774,156 @@
               </w:numPr>
               <w:rPr>
                 <w:rFonts w:ascii="Arial" w:hAnsi="Arial" w:cs="Arial"/>
-              </w:rPr>
-            </w:pPr>
-            <w:r>
-              <w:rPr>
-                <w:rFonts w:ascii="Arial" w:hAnsi="Arial" w:cs="Arial"/>
+                <w:sz w:val="20"/>
+                <w:szCs w:val="20"/>
+              </w:rPr>
+            </w:pPr>
+            <w:r>
+              <w:rPr>
+                <w:rFonts w:ascii="Arial" w:hAnsi="Arial" w:cs="Arial"/>
+                <w:sz w:val="20"/>
+                <w:szCs w:val="20"/>
               </w:rPr>
               <w:t>La base de datos enviará los resultados a la página con todos los productos que tengan la palabra clave.</w:t>
             </w:r>
           </w:p>
           <w:p>
             <w:pPr>
-              <w:pStyle w:val="Prrafodelista"/>
-              <w:numPr>
-                <w:ilvl w:val="0"/>
-                <w:numId w:val="36"/>
-              </w:numPr>
-              <w:rPr>
-                <w:rFonts w:ascii="Arial" w:hAnsi="Arial" w:cs="Arial"/>
-              </w:rPr>
-            </w:pPr>
-            <w:r>
-              <w:rPr>
-                <w:rFonts w:ascii="Arial" w:hAnsi="Arial" w:cs="Arial"/>
+              <w:jc w:val="center"/>
+              <w:rPr>
+                <w:rFonts w:ascii="Arial" w:hAnsi="Arial" w:cs="Arial"/>
+                <w:b/>
+                <w:bCs/>
+                <w:sz w:val="20"/>
+                <w:szCs w:val="20"/>
+              </w:rPr>
+            </w:pPr>
+            <w:r>
+              <w:rPr>
+                <w:rFonts w:ascii="Arial" w:hAnsi="Arial" w:cs="Arial"/>
+                <w:sz w:val="20"/>
+                <w:szCs w:val="20"/>
               </w:rPr>
               <w:t>El sistema mostrará los productos.</w:t>
+            </w:r>
+          </w:p>
+        </w:tc>
+      </w:tr>
+    </w:tbl>
+    <w:p>
+      <w:pPr>
+        <w:spacing w:line="480" w:lineRule="auto"/>
+        <w:rPr>
+          <w:rFonts w:ascii="Arial" w:hAnsi="Arial" w:cs="Arial"/>
+          <w:sz w:val="24"/>
+          <w:szCs w:val="24"/>
+        </w:rPr>
+      </w:pPr>
+    </w:p>
+    <w:p>
+      <w:pPr>
+        <w:spacing w:line="480" w:lineRule="auto"/>
+        <w:rPr>
+          <w:rFonts w:ascii="Arial" w:hAnsi="Arial" w:cs="Arial"/>
+          <w:sz w:val="24"/>
+          <w:szCs w:val="24"/>
+        </w:rPr>
+      </w:pPr>
+    </w:p>
+    <w:tbl>
+      <w:tblPr>
+        <w:tblStyle w:val="Tablaconcuadrcula"/>
+        <w:tblW w:w="0" w:type="auto"/>
+        <w:tblLook w:val="04A0" w:firstRow="1" w:lastRow="0" w:firstColumn="1" w:lastColumn="0" w:noHBand="0" w:noVBand="1"/>
+      </w:tblPr>
+      <w:tblGrid>
+        <w:gridCol w:w="1390"/>
+        <w:gridCol w:w="3101"/>
+        <w:gridCol w:w="4003"/>
+      </w:tblGrid>
+      <w:tr>
+        <w:tc>
+          <w:tcPr>
+            <w:tcW w:w="1390" w:type="dxa"/>
+            <w:vAlign w:val="center"/>
+          </w:tcPr>
+          <w:p>
+            <w:pPr>
+              <w:jc w:val="center"/>
+              <w:rPr>
+                <w:rFonts w:ascii="Arial" w:hAnsi="Arial" w:cs="Arial"/>
+                <w:b/>
+                <w:bCs/>
+                <w:sz w:val="24"/>
+                <w:szCs w:val="24"/>
+              </w:rPr>
+            </w:pPr>
+            <w:r>
+              <w:rPr>
+                <w:rFonts w:ascii="Arial" w:hAnsi="Arial" w:cs="Arial"/>
+                <w:b/>
+                <w:bCs/>
+                <w:sz w:val="24"/>
+                <w:szCs w:val="24"/>
+              </w:rPr>
+              <w:lastRenderedPageBreak/>
+              <w:t>ID del proceso</w:t>
+            </w:r>
+          </w:p>
+        </w:tc>
+        <w:tc>
+          <w:tcPr>
+            <w:tcW w:w="3101" w:type="dxa"/>
+            <w:vAlign w:val="center"/>
+          </w:tcPr>
+          <w:p>
+            <w:pPr>
+              <w:jc w:val="center"/>
+              <w:rPr>
+                <w:rFonts w:ascii="Arial" w:hAnsi="Arial" w:cs="Arial"/>
+                <w:b/>
+                <w:bCs/>
+                <w:sz w:val="24"/>
+                <w:szCs w:val="24"/>
+              </w:rPr>
+            </w:pPr>
+            <w:r>
+              <w:rPr>
+                <w:rFonts w:ascii="Arial" w:hAnsi="Arial" w:cs="Arial"/>
+                <w:b/>
+                <w:bCs/>
+                <w:sz w:val="24"/>
+                <w:szCs w:val="24"/>
+              </w:rPr>
+              <w:t>Nombre del proceso</w:t>
+            </w:r>
+          </w:p>
+        </w:tc>
+        <w:tc>
+          <w:tcPr>
+            <w:tcW w:w="4003" w:type="dxa"/>
+            <w:vAlign w:val="center"/>
+          </w:tcPr>
+          <w:p>
+            <w:pPr>
+              <w:jc w:val="center"/>
+              <w:rPr>
+                <w:rFonts w:ascii="Arial" w:hAnsi="Arial" w:cs="Arial"/>
+                <w:b/>
+                <w:bCs/>
+                <w:sz w:val="24"/>
+                <w:szCs w:val="24"/>
+              </w:rPr>
+            </w:pPr>
+            <w:r>
+              <w:rPr>
+                <w:rFonts w:ascii="Arial" w:hAnsi="Arial" w:cs="Arial"/>
+                <w:b/>
+                <w:bCs/>
+                <w:sz w:val="24"/>
+                <w:szCs w:val="24"/>
+              </w:rPr>
+              <w:t>Descripción y pasos</w:t>
             </w:r>
           </w:p>
         </w:tc>
@@ -5273,7 +5931,7 @@
       <w:tr>
         <w:tc>
           <w:tcPr>
-            <w:tcW w:w="1257" w:type="dxa"/>
+            <w:tcW w:w="1390" w:type="dxa"/>
             <w:vAlign w:val="center"/>
           </w:tcPr>
           <w:p>
@@ -5281,41 +5939,42 @@
               <w:jc w:val="center"/>
               <w:rPr>
                 <w:rFonts w:ascii="Arial" w:hAnsi="Arial" w:cs="Arial"/>
-              </w:rPr>
-            </w:pPr>
-            <w:r>
-              <w:rPr>
-                <w:rFonts w:ascii="Arial" w:hAnsi="Arial" w:cs="Arial"/>
-                <w:sz w:val="24"/>
-                <w:szCs w:val="24"/>
-              </w:rPr>
-              <w:t>PCSAXIS</w:t>
-            </w:r>
-            <w:r>
-              <w:rPr>
-                <w:rFonts w:ascii="Arial" w:hAnsi="Arial" w:cs="Arial"/>
-                <w:sz w:val="24"/>
-                <w:szCs w:val="24"/>
-              </w:rPr>
-              <w:t>2</w:t>
-            </w:r>
-          </w:p>
-        </w:tc>
-        <w:tc>
-          <w:tcPr>
-            <w:tcW w:w="3178" w:type="dxa"/>
+                <w:b/>
+                <w:bCs/>
+                <w:sz w:val="20"/>
+                <w:szCs w:val="20"/>
+              </w:rPr>
+            </w:pPr>
+            <w:r>
+              <w:rPr>
+                <w:rFonts w:ascii="Arial" w:hAnsi="Arial" w:cs="Arial"/>
+                <w:sz w:val="20"/>
+                <w:szCs w:val="20"/>
+              </w:rPr>
+              <w:t>PCSAXIS2</w:t>
+            </w:r>
+          </w:p>
+        </w:tc>
+        <w:tc>
+          <w:tcPr>
+            <w:tcW w:w="3101" w:type="dxa"/>
             <w:vAlign w:val="center"/>
           </w:tcPr>
           <w:p>
             <w:pPr>
-              <w:jc w:val="center"/>
-              <w:rPr>
-                <w:rFonts w:ascii="Arial" w:hAnsi="Arial" w:cs="Arial"/>
-              </w:rPr>
-            </w:pPr>
-            <w:r>
-              <w:rPr>
-                <w:rFonts w:ascii="Arial" w:hAnsi="Arial" w:cs="Arial"/>
+              <w:rPr>
+                <w:rFonts w:ascii="Arial" w:hAnsi="Arial" w:cs="Arial"/>
+                <w:b/>
+                <w:bCs/>
+                <w:sz w:val="20"/>
+                <w:szCs w:val="20"/>
+              </w:rPr>
+            </w:pPr>
+            <w:r>
+              <w:rPr>
+                <w:rFonts w:ascii="Arial" w:hAnsi="Arial" w:cs="Arial"/>
+                <w:sz w:val="20"/>
+                <w:szCs w:val="20"/>
               </w:rPr>
               <w:t>Crear nuevo usuario</w:t>
             </w:r>
@@ -5323,17 +5982,21 @@
         </w:tc>
         <w:tc>
           <w:tcPr>
-            <w:tcW w:w="4059" w:type="dxa"/>
-          </w:tcPr>
-          <w:p>
-            <w:pPr>
-              <w:rPr>
-                <w:rFonts w:ascii="Arial" w:hAnsi="Arial" w:cs="Arial"/>
-              </w:rPr>
-            </w:pPr>
-            <w:r>
-              <w:rPr>
-                <w:rFonts w:ascii="Arial" w:hAnsi="Arial" w:cs="Arial"/>
+            <w:tcW w:w="4003" w:type="dxa"/>
+          </w:tcPr>
+          <w:p>
+            <w:pPr>
+              <w:rPr>
+                <w:rFonts w:ascii="Arial" w:hAnsi="Arial" w:cs="Arial"/>
+                <w:sz w:val="20"/>
+                <w:szCs w:val="20"/>
+              </w:rPr>
+            </w:pPr>
+            <w:r>
+              <w:rPr>
+                <w:rFonts w:ascii="Arial" w:hAnsi="Arial" w:cs="Arial"/>
+                <w:sz w:val="20"/>
+                <w:szCs w:val="20"/>
               </w:rPr>
               <w:t>El proceso sirve para tener un registro de un cliente y almacenar su información.</w:t>
             </w:r>
@@ -5347,11 +6010,15 @@
               </w:numPr>
               <w:rPr>
                 <w:rFonts w:ascii="Arial" w:hAnsi="Arial" w:cs="Arial"/>
-              </w:rPr>
-            </w:pPr>
-            <w:r>
-              <w:rPr>
-                <w:rFonts w:ascii="Arial" w:hAnsi="Arial" w:cs="Arial"/>
+                <w:sz w:val="20"/>
+                <w:szCs w:val="20"/>
+              </w:rPr>
+            </w:pPr>
+            <w:r>
+              <w:rPr>
+                <w:rFonts w:ascii="Arial" w:hAnsi="Arial" w:cs="Arial"/>
+                <w:sz w:val="20"/>
+                <w:szCs w:val="20"/>
               </w:rPr>
               <w:t>El usuario deberá dar clic en “Crear nuevo usuario”</w:t>
             </w:r>
@@ -5365,11 +6032,15 @@
               </w:numPr>
               <w:rPr>
                 <w:rFonts w:ascii="Arial" w:hAnsi="Arial" w:cs="Arial"/>
-              </w:rPr>
-            </w:pPr>
-            <w:r>
-              <w:rPr>
-                <w:rFonts w:ascii="Arial" w:hAnsi="Arial" w:cs="Arial"/>
+                <w:sz w:val="20"/>
+                <w:szCs w:val="20"/>
+              </w:rPr>
+            </w:pPr>
+            <w:r>
+              <w:rPr>
+                <w:rFonts w:ascii="Arial" w:hAnsi="Arial" w:cs="Arial"/>
+                <w:sz w:val="20"/>
+                <w:szCs w:val="20"/>
               </w:rPr>
               <w:t>El sistema lo enviará a una ventana solicitando datos relevantes:</w:t>
             </w:r>
@@ -5383,11 +6054,15 @@
               </w:numPr>
               <w:rPr>
                 <w:rFonts w:ascii="Arial" w:hAnsi="Arial" w:cs="Arial"/>
-              </w:rPr>
-            </w:pPr>
-            <w:r>
-              <w:rPr>
-                <w:rFonts w:ascii="Arial" w:hAnsi="Arial" w:cs="Arial"/>
+                <w:sz w:val="20"/>
+                <w:szCs w:val="20"/>
+              </w:rPr>
+            </w:pPr>
+            <w:r>
+              <w:rPr>
+                <w:rFonts w:ascii="Arial" w:hAnsi="Arial" w:cs="Arial"/>
+                <w:sz w:val="20"/>
+                <w:szCs w:val="20"/>
               </w:rPr>
               <w:t>Correo electrónico</w:t>
             </w:r>
@@ -5401,11 +6076,15 @@
               </w:numPr>
               <w:rPr>
                 <w:rFonts w:ascii="Arial" w:hAnsi="Arial" w:cs="Arial"/>
-              </w:rPr>
-            </w:pPr>
-            <w:r>
-              <w:rPr>
-                <w:rFonts w:ascii="Arial" w:hAnsi="Arial" w:cs="Arial"/>
+                <w:sz w:val="20"/>
+                <w:szCs w:val="20"/>
+              </w:rPr>
+            </w:pPr>
+            <w:r>
+              <w:rPr>
+                <w:rFonts w:ascii="Arial" w:hAnsi="Arial" w:cs="Arial"/>
+                <w:sz w:val="20"/>
+                <w:szCs w:val="20"/>
               </w:rPr>
               <w:t>Contraseña</w:t>
             </w:r>
@@ -5419,11 +6098,15 @@
               </w:numPr>
               <w:rPr>
                 <w:rFonts w:ascii="Arial" w:hAnsi="Arial" w:cs="Arial"/>
-              </w:rPr>
-            </w:pPr>
-            <w:r>
-              <w:rPr>
-                <w:rFonts w:ascii="Arial" w:hAnsi="Arial" w:cs="Arial"/>
+                <w:sz w:val="20"/>
+                <w:szCs w:val="20"/>
+              </w:rPr>
+            </w:pPr>
+            <w:r>
+              <w:rPr>
+                <w:rFonts w:ascii="Arial" w:hAnsi="Arial" w:cs="Arial"/>
+                <w:sz w:val="20"/>
+                <w:szCs w:val="20"/>
               </w:rPr>
               <w:t>Validar contraseña</w:t>
             </w:r>
@@ -5437,11 +6120,15 @@
               </w:numPr>
               <w:rPr>
                 <w:rFonts w:ascii="Arial" w:hAnsi="Arial" w:cs="Arial"/>
-              </w:rPr>
-            </w:pPr>
-            <w:r>
-              <w:rPr>
-                <w:rFonts w:ascii="Arial" w:hAnsi="Arial" w:cs="Arial"/>
+                <w:sz w:val="20"/>
+                <w:szCs w:val="20"/>
+              </w:rPr>
+            </w:pPr>
+            <w:r>
+              <w:rPr>
+                <w:rFonts w:ascii="Arial" w:hAnsi="Arial" w:cs="Arial"/>
+                <w:sz w:val="20"/>
+                <w:szCs w:val="20"/>
               </w:rPr>
               <w:t>Nombre(s)</w:t>
             </w:r>
@@ -5455,11 +6142,15 @@
               </w:numPr>
               <w:rPr>
                 <w:rFonts w:ascii="Arial" w:hAnsi="Arial" w:cs="Arial"/>
-              </w:rPr>
-            </w:pPr>
-            <w:r>
-              <w:rPr>
-                <w:rFonts w:ascii="Arial" w:hAnsi="Arial" w:cs="Arial"/>
+                <w:sz w:val="20"/>
+                <w:szCs w:val="20"/>
+              </w:rPr>
+            </w:pPr>
+            <w:r>
+              <w:rPr>
+                <w:rFonts w:ascii="Arial" w:hAnsi="Arial" w:cs="Arial"/>
+                <w:sz w:val="20"/>
+                <w:szCs w:val="20"/>
               </w:rPr>
               <w:t>Apellido Paterno</w:t>
             </w:r>
@@ -5473,13 +6164,16 @@
               </w:numPr>
               <w:rPr>
                 <w:rFonts w:ascii="Arial" w:hAnsi="Arial" w:cs="Arial"/>
-              </w:rPr>
-            </w:pPr>
-            <w:r>
-              <w:rPr>
-                <w:rFonts w:ascii="Arial" w:hAnsi="Arial" w:cs="Arial"/>
-              </w:rPr>
-              <w:lastRenderedPageBreak/>
+                <w:sz w:val="20"/>
+                <w:szCs w:val="20"/>
+              </w:rPr>
+            </w:pPr>
+            <w:r>
+              <w:rPr>
+                <w:rFonts w:ascii="Arial" w:hAnsi="Arial" w:cs="Arial"/>
+                <w:sz w:val="20"/>
+                <w:szCs w:val="20"/>
+              </w:rPr>
               <w:t>Apellido Materno</w:t>
             </w:r>
           </w:p>
@@ -5492,11 +6186,15 @@
               </w:numPr>
               <w:rPr>
                 <w:rFonts w:ascii="Arial" w:hAnsi="Arial" w:cs="Arial"/>
-              </w:rPr>
-            </w:pPr>
-            <w:r>
-              <w:rPr>
-                <w:rFonts w:ascii="Arial" w:hAnsi="Arial" w:cs="Arial"/>
+                <w:sz w:val="20"/>
+                <w:szCs w:val="20"/>
+              </w:rPr>
+            </w:pPr>
+            <w:r>
+              <w:rPr>
+                <w:rFonts w:ascii="Arial" w:hAnsi="Arial" w:cs="Arial"/>
+                <w:sz w:val="20"/>
+                <w:szCs w:val="20"/>
               </w:rPr>
               <w:t>Calle y número</w:t>
             </w:r>
@@ -5510,11 +6208,15 @@
               </w:numPr>
               <w:rPr>
                 <w:rFonts w:ascii="Arial" w:hAnsi="Arial" w:cs="Arial"/>
-              </w:rPr>
-            </w:pPr>
-            <w:r>
-              <w:rPr>
-                <w:rFonts w:ascii="Arial" w:hAnsi="Arial" w:cs="Arial"/>
+                <w:sz w:val="20"/>
+                <w:szCs w:val="20"/>
+              </w:rPr>
+            </w:pPr>
+            <w:r>
+              <w:rPr>
+                <w:rFonts w:ascii="Arial" w:hAnsi="Arial" w:cs="Arial"/>
+                <w:sz w:val="20"/>
+                <w:szCs w:val="20"/>
               </w:rPr>
               <w:t>Código postal</w:t>
             </w:r>
@@ -5528,11 +6230,15 @@
               </w:numPr>
               <w:rPr>
                 <w:rFonts w:ascii="Arial" w:hAnsi="Arial" w:cs="Arial"/>
-              </w:rPr>
-            </w:pPr>
-            <w:r>
-              <w:rPr>
-                <w:rFonts w:ascii="Arial" w:hAnsi="Arial" w:cs="Arial"/>
+                <w:sz w:val="20"/>
+                <w:szCs w:val="20"/>
+              </w:rPr>
+            </w:pPr>
+            <w:r>
+              <w:rPr>
+                <w:rFonts w:ascii="Arial" w:hAnsi="Arial" w:cs="Arial"/>
+                <w:sz w:val="20"/>
+                <w:szCs w:val="20"/>
               </w:rPr>
               <w:t>Entidad</w:t>
             </w:r>
@@ -5546,11 +6252,15 @@
               </w:numPr>
               <w:rPr>
                 <w:rFonts w:ascii="Arial" w:hAnsi="Arial" w:cs="Arial"/>
-              </w:rPr>
-            </w:pPr>
-            <w:r>
-              <w:rPr>
-                <w:rFonts w:ascii="Arial" w:hAnsi="Arial" w:cs="Arial"/>
+                <w:sz w:val="20"/>
+                <w:szCs w:val="20"/>
+              </w:rPr>
+            </w:pPr>
+            <w:r>
+              <w:rPr>
+                <w:rFonts w:ascii="Arial" w:hAnsi="Arial" w:cs="Arial"/>
+                <w:sz w:val="20"/>
+                <w:szCs w:val="20"/>
               </w:rPr>
               <w:t>Ciudad</w:t>
             </w:r>
@@ -5564,11 +6274,15 @@
               </w:numPr>
               <w:rPr>
                 <w:rFonts w:ascii="Arial" w:hAnsi="Arial" w:cs="Arial"/>
-              </w:rPr>
-            </w:pPr>
-            <w:r>
-              <w:rPr>
-                <w:rFonts w:ascii="Arial" w:hAnsi="Arial" w:cs="Arial"/>
+                <w:sz w:val="20"/>
+                <w:szCs w:val="20"/>
+              </w:rPr>
+            </w:pPr>
+            <w:r>
+              <w:rPr>
+                <w:rFonts w:ascii="Arial" w:hAnsi="Arial" w:cs="Arial"/>
+                <w:sz w:val="20"/>
+                <w:szCs w:val="20"/>
               </w:rPr>
               <w:t>Delegación</w:t>
             </w:r>
@@ -5582,11 +6296,15 @@
               </w:numPr>
               <w:rPr>
                 <w:rFonts w:ascii="Arial" w:hAnsi="Arial" w:cs="Arial"/>
-              </w:rPr>
-            </w:pPr>
-            <w:r>
-              <w:rPr>
-                <w:rFonts w:ascii="Arial" w:hAnsi="Arial" w:cs="Arial"/>
+                <w:sz w:val="20"/>
+                <w:szCs w:val="20"/>
+              </w:rPr>
+            </w:pPr>
+            <w:r>
+              <w:rPr>
+                <w:rFonts w:ascii="Arial" w:hAnsi="Arial" w:cs="Arial"/>
+                <w:sz w:val="20"/>
+                <w:szCs w:val="20"/>
               </w:rPr>
               <w:t>Referencias del domicilio</w:t>
             </w:r>
@@ -5600,11 +6318,15 @@
               </w:numPr>
               <w:rPr>
                 <w:rFonts w:ascii="Arial" w:hAnsi="Arial" w:cs="Arial"/>
-              </w:rPr>
-            </w:pPr>
-            <w:r>
-              <w:rPr>
-                <w:rFonts w:ascii="Arial" w:hAnsi="Arial" w:cs="Arial"/>
+                <w:sz w:val="20"/>
+                <w:szCs w:val="20"/>
+              </w:rPr>
+            </w:pPr>
+            <w:r>
+              <w:rPr>
+                <w:rFonts w:ascii="Arial" w:hAnsi="Arial" w:cs="Arial"/>
+                <w:sz w:val="20"/>
+                <w:szCs w:val="20"/>
               </w:rPr>
               <w:t>Nombre de quien recibe</w:t>
             </w:r>
@@ -5618,11 +6340,15 @@
               </w:numPr>
               <w:rPr>
                 <w:rFonts w:ascii="Arial" w:hAnsi="Arial" w:cs="Arial"/>
-              </w:rPr>
-            </w:pPr>
-            <w:r>
-              <w:rPr>
-                <w:rFonts w:ascii="Arial" w:hAnsi="Arial" w:cs="Arial"/>
+                <w:sz w:val="20"/>
+                <w:szCs w:val="20"/>
+              </w:rPr>
+            </w:pPr>
+            <w:r>
+              <w:rPr>
+                <w:rFonts w:ascii="Arial" w:hAnsi="Arial" w:cs="Arial"/>
+                <w:sz w:val="20"/>
+                <w:szCs w:val="20"/>
               </w:rPr>
               <w:t>El sistema deberá comprobar que el correo sea válido y verificar que las contraseñas coincidan.</w:t>
             </w:r>
@@ -5636,29 +6362,34 @@
               </w:numPr>
               <w:rPr>
                 <w:rFonts w:ascii="Arial" w:hAnsi="Arial" w:cs="Arial"/>
-              </w:rPr>
-            </w:pPr>
-            <w:r>
-              <w:rPr>
-                <w:rFonts w:ascii="Arial" w:hAnsi="Arial" w:cs="Arial"/>
+                <w:sz w:val="20"/>
+                <w:szCs w:val="20"/>
+              </w:rPr>
+            </w:pPr>
+            <w:r>
+              <w:rPr>
+                <w:rFonts w:ascii="Arial" w:hAnsi="Arial" w:cs="Arial"/>
+                <w:sz w:val="20"/>
+                <w:szCs w:val="20"/>
               </w:rPr>
               <w:t>Se envía la información a la tabla clientes de la base de datos.</w:t>
             </w:r>
           </w:p>
           <w:p>
             <w:pPr>
-              <w:pStyle w:val="Prrafodelista"/>
-              <w:numPr>
-                <w:ilvl w:val="0"/>
-                <w:numId w:val="37"/>
-              </w:numPr>
-              <w:rPr>
-                <w:rFonts w:ascii="Arial" w:hAnsi="Arial" w:cs="Arial"/>
-              </w:rPr>
-            </w:pPr>
-            <w:r>
-              <w:rPr>
-                <w:rFonts w:ascii="Arial" w:hAnsi="Arial" w:cs="Arial"/>
+              <w:rPr>
+                <w:rFonts w:ascii="Arial" w:hAnsi="Arial" w:cs="Arial"/>
+                <w:b/>
+                <w:bCs/>
+                <w:sz w:val="20"/>
+                <w:szCs w:val="20"/>
+              </w:rPr>
+            </w:pPr>
+            <w:r>
+              <w:rPr>
+                <w:rFonts w:ascii="Arial" w:hAnsi="Arial" w:cs="Arial"/>
+                <w:sz w:val="20"/>
+                <w:szCs w:val="20"/>
               </w:rPr>
               <w:t>El usuario podrá navegar en el sitio con su nueva cuenta.</w:t>
             </w:r>
@@ -5668,7 +6399,7 @@
       <w:tr>
         <w:tc>
           <w:tcPr>
-            <w:tcW w:w="1257" w:type="dxa"/>
+            <w:tcW w:w="1390" w:type="dxa"/>
             <w:vAlign w:val="center"/>
           </w:tcPr>
           <w:p>
@@ -5676,30 +6407,23 @@
               <w:jc w:val="center"/>
               <w:rPr>
                 <w:rFonts w:ascii="Arial" w:hAnsi="Arial" w:cs="Arial"/>
-              </w:rPr>
-            </w:pPr>
-            <w:r>
-              <w:rPr>
-                <w:rFonts w:ascii="Arial" w:hAnsi="Arial" w:cs="Arial"/>
-                <w:sz w:val="24"/>
-                <w:szCs w:val="24"/>
-              </w:rPr>
-              <w:lastRenderedPageBreak/>
-              <w:t>PCSAXIS</w:t>
-            </w:r>
-            <w:r>
-              <w:rPr>
-                <w:rFonts w:ascii="Arial" w:hAnsi="Arial" w:cs="Arial"/>
-                <w:sz w:val="24"/>
-                <w:szCs w:val="24"/>
-              </w:rPr>
-              <w:t>3</w:t>
-            </w:r>
-          </w:p>
-        </w:tc>
-        <w:tc>
-          <w:tcPr>
-            <w:tcW w:w="3178" w:type="dxa"/>
+                <w:sz w:val="20"/>
+                <w:szCs w:val="20"/>
+              </w:rPr>
+            </w:pPr>
+            <w:r>
+              <w:rPr>
+                <w:rFonts w:ascii="Arial" w:hAnsi="Arial" w:cs="Arial"/>
+                <w:sz w:val="20"/>
+                <w:szCs w:val="20"/>
+              </w:rPr>
+              <w:t>PCSAXIS3</w:t>
+            </w:r>
+          </w:p>
+        </w:tc>
+        <w:tc>
+          <w:tcPr>
+            <w:tcW w:w="3101" w:type="dxa"/>
             <w:vAlign w:val="center"/>
           </w:tcPr>
           <w:p>
@@ -5707,11 +6431,15 @@
               <w:jc w:val="center"/>
               <w:rPr>
                 <w:rFonts w:ascii="Arial" w:hAnsi="Arial" w:cs="Arial"/>
-              </w:rPr>
-            </w:pPr>
-            <w:r>
-              <w:rPr>
-                <w:rFonts w:ascii="Arial" w:hAnsi="Arial" w:cs="Arial"/>
+                <w:sz w:val="20"/>
+                <w:szCs w:val="20"/>
+              </w:rPr>
+            </w:pPr>
+            <w:r>
+              <w:rPr>
+                <w:rFonts w:ascii="Arial" w:hAnsi="Arial" w:cs="Arial"/>
+                <w:sz w:val="20"/>
+                <w:szCs w:val="20"/>
               </w:rPr>
               <w:t>Iniciar sesión</w:t>
             </w:r>
@@ -5719,17 +6447,21 @@
         </w:tc>
         <w:tc>
           <w:tcPr>
-            <w:tcW w:w="4059" w:type="dxa"/>
-          </w:tcPr>
-          <w:p>
-            <w:pPr>
-              <w:rPr>
-                <w:rFonts w:ascii="Arial" w:hAnsi="Arial" w:cs="Arial"/>
-              </w:rPr>
-            </w:pPr>
-            <w:r>
-              <w:rPr>
-                <w:rFonts w:ascii="Arial" w:hAnsi="Arial" w:cs="Arial"/>
+            <w:tcW w:w="4003" w:type="dxa"/>
+          </w:tcPr>
+          <w:p>
+            <w:pPr>
+              <w:rPr>
+                <w:rFonts w:ascii="Arial" w:hAnsi="Arial" w:cs="Arial"/>
+                <w:sz w:val="20"/>
+                <w:szCs w:val="20"/>
+              </w:rPr>
+            </w:pPr>
+            <w:r>
+              <w:rPr>
+                <w:rFonts w:ascii="Arial" w:hAnsi="Arial" w:cs="Arial"/>
+                <w:sz w:val="20"/>
+                <w:szCs w:val="20"/>
               </w:rPr>
               <w:t>El proceso sirve para ingresar a su cuenta.</w:t>
             </w:r>
@@ -5743,11 +6475,15 @@
               </w:numPr>
               <w:rPr>
                 <w:rFonts w:ascii="Arial" w:hAnsi="Arial" w:cs="Arial"/>
-              </w:rPr>
-            </w:pPr>
-            <w:r>
-              <w:rPr>
-                <w:rFonts w:ascii="Arial" w:hAnsi="Arial" w:cs="Arial"/>
+                <w:sz w:val="20"/>
+                <w:szCs w:val="20"/>
+              </w:rPr>
+            </w:pPr>
+            <w:r>
+              <w:rPr>
+                <w:rFonts w:ascii="Arial" w:hAnsi="Arial" w:cs="Arial"/>
+                <w:sz w:val="20"/>
+                <w:szCs w:val="20"/>
               </w:rPr>
               <w:t>El usuario deberá dar clic en “iniciar sesión”, en caso de no contar con cuenta, deberá seguir el proceso PC3.</w:t>
             </w:r>
@@ -5761,11 +6497,15 @@
               </w:numPr>
               <w:rPr>
                 <w:rFonts w:ascii="Arial" w:hAnsi="Arial" w:cs="Arial"/>
-              </w:rPr>
-            </w:pPr>
-            <w:r>
-              <w:rPr>
-                <w:rFonts w:ascii="Arial" w:hAnsi="Arial" w:cs="Arial"/>
+                <w:sz w:val="20"/>
+                <w:szCs w:val="20"/>
+              </w:rPr>
+            </w:pPr>
+            <w:r>
+              <w:rPr>
+                <w:rFonts w:ascii="Arial" w:hAnsi="Arial" w:cs="Arial"/>
+                <w:sz w:val="20"/>
+                <w:szCs w:val="20"/>
               </w:rPr>
               <w:t>Deberá ingresar su correo electrónico y contraseña.</w:t>
             </w:r>
@@ -5779,11 +6519,15 @@
               </w:numPr>
               <w:rPr>
                 <w:rFonts w:ascii="Arial" w:hAnsi="Arial" w:cs="Arial"/>
-              </w:rPr>
-            </w:pPr>
-            <w:r>
-              <w:rPr>
-                <w:rFonts w:ascii="Arial" w:hAnsi="Arial" w:cs="Arial"/>
+                <w:sz w:val="20"/>
+                <w:szCs w:val="20"/>
+              </w:rPr>
+            </w:pPr>
+            <w:r>
+              <w:rPr>
+                <w:rFonts w:ascii="Arial" w:hAnsi="Arial" w:cs="Arial"/>
+                <w:sz w:val="20"/>
+                <w:szCs w:val="20"/>
               </w:rPr>
               <w:t>El sistema enviará los datos a la base de datos.</w:t>
             </w:r>
@@ -5797,11 +6541,15 @@
               </w:numPr>
               <w:rPr>
                 <w:rFonts w:ascii="Arial" w:hAnsi="Arial" w:cs="Arial"/>
-              </w:rPr>
-            </w:pPr>
-            <w:r>
-              <w:rPr>
-                <w:rFonts w:ascii="Arial" w:hAnsi="Arial" w:cs="Arial"/>
+                <w:sz w:val="20"/>
+                <w:szCs w:val="20"/>
+              </w:rPr>
+            </w:pPr>
+            <w:r>
+              <w:rPr>
+                <w:rFonts w:ascii="Arial" w:hAnsi="Arial" w:cs="Arial"/>
+                <w:sz w:val="20"/>
+                <w:szCs w:val="20"/>
               </w:rPr>
               <w:t>La base de datos debe verificar que los datos coincidan y deberá indicar “true”.</w:t>
             </w:r>
@@ -5815,11 +6563,15 @@
               </w:numPr>
               <w:rPr>
                 <w:rFonts w:ascii="Arial" w:hAnsi="Arial" w:cs="Arial"/>
-              </w:rPr>
-            </w:pPr>
-            <w:r>
-              <w:rPr>
-                <w:rFonts w:ascii="Arial" w:hAnsi="Arial" w:cs="Arial"/>
+                <w:sz w:val="20"/>
+                <w:szCs w:val="20"/>
+              </w:rPr>
+            </w:pPr>
+            <w:r>
+              <w:rPr>
+                <w:rFonts w:ascii="Arial" w:hAnsi="Arial" w:cs="Arial"/>
+                <w:sz w:val="20"/>
+                <w:szCs w:val="20"/>
               </w:rPr>
               <w:t>El sistema permitirá el inicio de sesión.</w:t>
             </w:r>
@@ -5833,11 +6585,15 @@
               </w:numPr>
               <w:rPr>
                 <w:rFonts w:ascii="Arial" w:hAnsi="Arial" w:cs="Arial"/>
-              </w:rPr>
-            </w:pPr>
-            <w:r>
-              <w:rPr>
-                <w:rFonts w:ascii="Arial" w:hAnsi="Arial" w:cs="Arial"/>
+                <w:sz w:val="20"/>
+                <w:szCs w:val="20"/>
+              </w:rPr>
+            </w:pPr>
+            <w:r>
+              <w:rPr>
+                <w:rFonts w:ascii="Arial" w:hAnsi="Arial" w:cs="Arial"/>
+                <w:sz w:val="20"/>
+                <w:szCs w:val="20"/>
               </w:rPr>
               <w:t>En caso de datos erróneos, el sistema deberá mostrar lo siguiente:</w:t>
             </w:r>
@@ -5851,11 +6607,15 @@
               </w:numPr>
               <w:rPr>
                 <w:rFonts w:ascii="Arial" w:hAnsi="Arial" w:cs="Arial"/>
-              </w:rPr>
-            </w:pPr>
-            <w:r>
-              <w:rPr>
-                <w:rFonts w:ascii="Arial" w:hAnsi="Arial" w:cs="Arial"/>
+                <w:sz w:val="20"/>
+                <w:szCs w:val="20"/>
+              </w:rPr>
+            </w:pPr>
+            <w:r>
+              <w:rPr>
+                <w:rFonts w:ascii="Arial" w:hAnsi="Arial" w:cs="Arial"/>
+                <w:sz w:val="20"/>
+                <w:szCs w:val="20"/>
               </w:rPr>
               <w:t>Correo inválido.</w:t>
             </w:r>
@@ -5869,31 +6629,171 @@
               </w:numPr>
               <w:rPr>
                 <w:rFonts w:ascii="Arial" w:hAnsi="Arial" w:cs="Arial"/>
-              </w:rPr>
-            </w:pPr>
-            <w:r>
-              <w:rPr>
-                <w:rFonts w:ascii="Arial" w:hAnsi="Arial" w:cs="Arial"/>
+                <w:sz w:val="20"/>
+                <w:szCs w:val="20"/>
+              </w:rPr>
+            </w:pPr>
+            <w:r>
+              <w:rPr>
+                <w:rFonts w:ascii="Arial" w:hAnsi="Arial" w:cs="Arial"/>
+                <w:sz w:val="20"/>
+                <w:szCs w:val="20"/>
               </w:rPr>
               <w:t>Contraseña incorrecta.</w:t>
             </w:r>
           </w:p>
           <w:p>
             <w:pPr>
-              <w:pStyle w:val="Prrafodelista"/>
-              <w:numPr>
-                <w:ilvl w:val="1"/>
-                <w:numId w:val="38"/>
-              </w:numPr>
-              <w:rPr>
-                <w:rFonts w:ascii="Arial" w:hAnsi="Arial" w:cs="Arial"/>
-              </w:rPr>
-            </w:pPr>
-            <w:r>
-              <w:rPr>
-                <w:rFonts w:ascii="Arial" w:hAnsi="Arial" w:cs="Arial"/>
+              <w:rPr>
+                <w:rFonts w:ascii="Arial" w:hAnsi="Arial" w:cs="Arial"/>
+                <w:sz w:val="20"/>
+                <w:szCs w:val="20"/>
+              </w:rPr>
+            </w:pPr>
+            <w:r>
+              <w:rPr>
+                <w:rFonts w:ascii="Arial" w:hAnsi="Arial" w:cs="Arial"/>
+                <w:sz w:val="20"/>
+                <w:szCs w:val="20"/>
               </w:rPr>
               <w:t>El correo no existe.</w:t>
+            </w:r>
+          </w:p>
+        </w:tc>
+      </w:tr>
+    </w:tbl>
+    <w:p>
+      <w:pPr>
+        <w:spacing w:line="480" w:lineRule="auto"/>
+        <w:rPr>
+          <w:rFonts w:ascii="Arial" w:hAnsi="Arial" w:cs="Arial"/>
+          <w:sz w:val="24"/>
+          <w:szCs w:val="24"/>
+        </w:rPr>
+      </w:pPr>
+      <w:r>
+        <w:rPr>
+          <w:rFonts w:ascii="Arial" w:hAnsi="Arial" w:cs="Arial"/>
+          <w:sz w:val="24"/>
+          <w:szCs w:val="24"/>
+        </w:rPr>
+        <w:t xml:space="preserve">Continuación de la tabla de la página anterior. </w:t>
+      </w:r>
+    </w:p>
+    <w:p>
+      <w:pPr>
+        <w:spacing w:line="480" w:lineRule="auto"/>
+        <w:rPr>
+          <w:rFonts w:ascii="Arial" w:hAnsi="Arial" w:cs="Arial"/>
+          <w:sz w:val="24"/>
+          <w:szCs w:val="24"/>
+        </w:rPr>
+      </w:pPr>
+    </w:p>
+    <w:p>
+      <w:pPr>
+        <w:spacing w:line="480" w:lineRule="auto"/>
+        <w:rPr>
+          <w:rFonts w:ascii="Arial" w:hAnsi="Arial" w:cs="Arial"/>
+          <w:sz w:val="24"/>
+          <w:szCs w:val="24"/>
+        </w:rPr>
+      </w:pPr>
+    </w:p>
+    <w:tbl>
+      <w:tblPr>
+        <w:tblStyle w:val="Tablaconcuadrcula"/>
+        <w:tblW w:w="0" w:type="auto"/>
+        <w:tblLook w:val="04A0" w:firstRow="1" w:lastRow="0" w:firstColumn="1" w:lastColumn="0" w:noHBand="0" w:noVBand="1"/>
+      </w:tblPr>
+      <w:tblGrid>
+        <w:gridCol w:w="1390"/>
+        <w:gridCol w:w="3101"/>
+        <w:gridCol w:w="4003"/>
+      </w:tblGrid>
+      <w:tr>
+        <w:tc>
+          <w:tcPr>
+            <w:tcW w:w="1390" w:type="dxa"/>
+            <w:vAlign w:val="center"/>
+          </w:tcPr>
+          <w:p>
+            <w:pPr>
+              <w:jc w:val="center"/>
+              <w:rPr>
+                <w:rFonts w:ascii="Arial" w:hAnsi="Arial" w:cs="Arial"/>
+                <w:b/>
+                <w:bCs/>
+                <w:sz w:val="24"/>
+                <w:szCs w:val="24"/>
+              </w:rPr>
+            </w:pPr>
+            <w:r>
+              <w:rPr>
+                <w:rFonts w:ascii="Arial" w:hAnsi="Arial" w:cs="Arial"/>
+                <w:b/>
+                <w:bCs/>
+                <w:sz w:val="24"/>
+                <w:szCs w:val="24"/>
+              </w:rPr>
+              <w:lastRenderedPageBreak/>
+              <w:t>ID del proceso</w:t>
+            </w:r>
+          </w:p>
+        </w:tc>
+        <w:tc>
+          <w:tcPr>
+            <w:tcW w:w="3101" w:type="dxa"/>
+            <w:vAlign w:val="center"/>
+          </w:tcPr>
+          <w:p>
+            <w:pPr>
+              <w:jc w:val="center"/>
+              <w:rPr>
+                <w:rFonts w:ascii="Arial" w:hAnsi="Arial" w:cs="Arial"/>
+                <w:b/>
+                <w:bCs/>
+                <w:sz w:val="24"/>
+                <w:szCs w:val="24"/>
+              </w:rPr>
+            </w:pPr>
+            <w:r>
+              <w:rPr>
+                <w:rFonts w:ascii="Arial" w:hAnsi="Arial" w:cs="Arial"/>
+                <w:b/>
+                <w:bCs/>
+                <w:sz w:val="24"/>
+                <w:szCs w:val="24"/>
+              </w:rPr>
+              <w:t>Nombre del proceso</w:t>
+            </w:r>
+          </w:p>
+        </w:tc>
+        <w:tc>
+          <w:tcPr>
+            <w:tcW w:w="4003" w:type="dxa"/>
+            <w:vAlign w:val="center"/>
+          </w:tcPr>
+          <w:p>
+            <w:pPr>
+              <w:jc w:val="center"/>
+              <w:rPr>
+                <w:rFonts w:ascii="Arial" w:hAnsi="Arial" w:cs="Arial"/>
+                <w:b/>
+                <w:bCs/>
+                <w:sz w:val="24"/>
+                <w:szCs w:val="24"/>
+              </w:rPr>
+            </w:pPr>
+            <w:r>
+              <w:rPr>
+                <w:rFonts w:ascii="Arial" w:hAnsi="Arial" w:cs="Arial"/>
+                <w:b/>
+                <w:bCs/>
+                <w:sz w:val="24"/>
+                <w:szCs w:val="24"/>
+              </w:rPr>
+              <w:t>Descripción y pasos</w:t>
             </w:r>
           </w:p>
         </w:tc>
@@ -5901,7 +6801,7 @@
       <w:tr>
         <w:tc>
           <w:tcPr>
-            <w:tcW w:w="1257" w:type="dxa"/>
+            <w:tcW w:w="1390" w:type="dxa"/>
             <w:vAlign w:val="center"/>
           </w:tcPr>
           <w:p>
@@ -5909,6 +6809,10 @@
               <w:jc w:val="center"/>
               <w:rPr>
                 <w:rFonts w:ascii="Arial" w:hAnsi="Arial" w:cs="Arial"/>
+                <w:b/>
+                <w:bCs/>
+                <w:sz w:val="24"/>
+                <w:szCs w:val="24"/>
               </w:rPr>
             </w:pPr>
             <w:r>
@@ -5931,7 +6835,7 @@
         </w:tc>
         <w:tc>
           <w:tcPr>
-            <w:tcW w:w="3178" w:type="dxa"/>
+            <w:tcW w:w="3101" w:type="dxa"/>
             <w:vAlign w:val="center"/>
           </w:tcPr>
           <w:p>
@@ -5939,6 +6843,10 @@
               <w:jc w:val="center"/>
               <w:rPr>
                 <w:rFonts w:ascii="Arial" w:hAnsi="Arial" w:cs="Arial"/>
+                <w:b/>
+                <w:bCs/>
+                <w:sz w:val="24"/>
+                <w:szCs w:val="24"/>
               </w:rPr>
             </w:pPr>
             <w:r>
@@ -5951,7 +6859,7 @@
         </w:tc>
         <w:tc>
           <w:tcPr>
-            <w:tcW w:w="4059" w:type="dxa"/>
+            <w:tcW w:w="4003" w:type="dxa"/>
           </w:tcPr>
           <w:p>
             <w:pPr>
@@ -5981,7 +6889,21 @@
               <w:rPr>
                 <w:rFonts w:ascii="Arial" w:hAnsi="Arial" w:cs="Arial"/>
               </w:rPr>
-              <w:t>El usuario deberá estar logeado en el sistema.</w:t>
+              <w:t xml:space="preserve">El usuario deberá estar </w:t>
+            </w:r>
+            <w:proofErr w:type="spellStart"/>
+            <w:r>
+              <w:rPr>
+                <w:rFonts w:ascii="Arial" w:hAnsi="Arial" w:cs="Arial"/>
+              </w:rPr>
+              <w:t>logeado</w:t>
+            </w:r>
+            <w:proofErr w:type="spellEnd"/>
+            <w:r>
+              <w:rPr>
+                <w:rFonts w:ascii="Arial" w:hAnsi="Arial" w:cs="Arial"/>
+              </w:rPr>
+              <w:t xml:space="preserve"> en el sistema.</w:t>
             </w:r>
           </w:p>
           <w:p>
@@ -6004,20 +6926,34 @@
           </w:p>
           <w:p>
             <w:pPr>
-              <w:pStyle w:val="Prrafodelista"/>
-              <w:numPr>
-                <w:ilvl w:val="0"/>
-                <w:numId w:val="39"/>
-              </w:numPr>
-              <w:rPr>
-                <w:rFonts w:ascii="Arial" w:hAnsi="Arial" w:cs="Arial"/>
-              </w:rPr>
-            </w:pPr>
-            <w:r>
-              <w:rPr>
-                <w:rFonts w:ascii="Arial" w:hAnsi="Arial" w:cs="Arial"/>
-              </w:rPr>
-              <w:t>El sistema deberá mostrarle la página principal sin ningún logeo.</w:t>
+              <w:jc w:val="center"/>
+              <w:rPr>
+                <w:rFonts w:ascii="Arial" w:hAnsi="Arial" w:cs="Arial"/>
+                <w:b/>
+                <w:bCs/>
+                <w:sz w:val="24"/>
+                <w:szCs w:val="24"/>
+              </w:rPr>
+            </w:pPr>
+            <w:r>
+              <w:rPr>
+                <w:rFonts w:ascii="Arial" w:hAnsi="Arial" w:cs="Arial"/>
+              </w:rPr>
+              <w:t xml:space="preserve">El sistema deberá mostrarle la página principal sin ningún </w:t>
+            </w:r>
+            <w:proofErr w:type="spellStart"/>
+            <w:r>
+              <w:rPr>
+                <w:rFonts w:ascii="Arial" w:hAnsi="Arial" w:cs="Arial"/>
+              </w:rPr>
+              <w:t>logeo</w:t>
+            </w:r>
+            <w:proofErr w:type="spellEnd"/>
+            <w:r>
+              <w:rPr>
+                <w:rFonts w:ascii="Arial" w:hAnsi="Arial" w:cs="Arial"/>
+              </w:rPr>
+              <w:t>.</w:t>
             </w:r>
           </w:p>
         </w:tc>
@@ -6025,7 +6961,7 @@
       <w:tr>
         <w:tc>
           <w:tcPr>
-            <w:tcW w:w="1257" w:type="dxa"/>
+            <w:tcW w:w="1390" w:type="dxa"/>
             <w:vAlign w:val="center"/>
           </w:tcPr>
           <w:p>
@@ -6033,6 +6969,8 @@
               <w:jc w:val="center"/>
               <w:rPr>
                 <w:rFonts w:ascii="Arial" w:hAnsi="Arial" w:cs="Arial"/>
+                <w:sz w:val="24"/>
+                <w:szCs w:val="24"/>
               </w:rPr>
             </w:pPr>
             <w:r>
@@ -6055,7 +6993,7 @@
         </w:tc>
         <w:tc>
           <w:tcPr>
-            <w:tcW w:w="3178" w:type="dxa"/>
+            <w:tcW w:w="3101" w:type="dxa"/>
             <w:vAlign w:val="center"/>
           </w:tcPr>
           <w:p>
@@ -6075,7 +7013,7 @@
         </w:tc>
         <w:tc>
           <w:tcPr>
-            <w:tcW w:w="4059" w:type="dxa"/>
+            <w:tcW w:w="4003" w:type="dxa"/>
           </w:tcPr>
           <w:p>
             <w:pPr>
@@ -6105,7 +7043,6 @@
               <w:rPr>
                 <w:rFonts w:ascii="Arial" w:hAnsi="Arial" w:cs="Arial"/>
               </w:rPr>
-              <w:lastRenderedPageBreak/>
               <w:t>Deberá buscar su(s) producto(s) deseado(s), agregar la cantidad y talla.</w:t>
             </w:r>
           </w:p>
@@ -6237,11 +7174,6 @@
           </w:p>
           <w:p>
             <w:pPr>
-              <w:pStyle w:val="Prrafodelista"/>
-              <w:numPr>
-                <w:ilvl w:val="0"/>
-                <w:numId w:val="40"/>
-              </w:numPr>
               <w:rPr>
                 <w:rFonts w:ascii="Arial" w:hAnsi="Arial" w:cs="Arial"/>
               </w:rPr>
@@ -6258,7 +7190,7 @@
       <w:tr>
         <w:tc>
           <w:tcPr>
-            <w:tcW w:w="1257" w:type="dxa"/>
+            <w:tcW w:w="1390" w:type="dxa"/>
             <w:vAlign w:val="center"/>
           </w:tcPr>
           <w:p>
@@ -6266,15 +7198,16 @@
               <w:jc w:val="center"/>
               <w:rPr>
                 <w:rFonts w:ascii="Arial" w:hAnsi="Arial" w:cs="Arial"/>
-              </w:rPr>
-            </w:pPr>
-            <w:r>
-              <w:rPr>
-                <w:rFonts w:ascii="Arial" w:hAnsi="Arial" w:cs="Arial"/>
-                <w:sz w:val="24"/>
-                <w:szCs w:val="24"/>
-              </w:rPr>
-              <w:lastRenderedPageBreak/>
+                <w:sz w:val="24"/>
+                <w:szCs w:val="24"/>
+              </w:rPr>
+            </w:pPr>
+            <w:r>
+              <w:rPr>
+                <w:rFonts w:ascii="Arial" w:hAnsi="Arial" w:cs="Arial"/>
+                <w:sz w:val="24"/>
+                <w:szCs w:val="24"/>
+              </w:rPr>
               <w:t>PCSAXIS</w:t>
             </w:r>
             <w:r>
@@ -6289,7 +7222,7 @@
         </w:tc>
         <w:tc>
           <w:tcPr>
-            <w:tcW w:w="3178" w:type="dxa"/>
+            <w:tcW w:w="3101" w:type="dxa"/>
             <w:vAlign w:val="center"/>
           </w:tcPr>
           <w:p>
@@ -6309,7 +7242,7 @@
         </w:tc>
         <w:tc>
           <w:tcPr>
-            <w:tcW w:w="4059" w:type="dxa"/>
+            <w:tcW w:w="4003" w:type="dxa"/>
           </w:tcPr>
           <w:p>
             <w:pPr>
@@ -6362,11 +7295,6 @@
           </w:p>
           <w:p>
             <w:pPr>
-              <w:pStyle w:val="Prrafodelista"/>
-              <w:numPr>
-                <w:ilvl w:val="0"/>
-                <w:numId w:val="41"/>
-              </w:numPr>
               <w:rPr>
                 <w:rFonts w:ascii="Arial" w:hAnsi="Arial" w:cs="Arial"/>
               </w:rPr>
@@ -6376,6 +7304,143 @@
                 <w:rFonts w:ascii="Arial" w:hAnsi="Arial" w:cs="Arial"/>
               </w:rPr>
               <w:t>En caso de no contar con alguna compra, deberá mostrar “no se ha realizado alguna compra”.</w:t>
+            </w:r>
+          </w:p>
+        </w:tc>
+      </w:tr>
+    </w:tbl>
+    <w:p>
+      <w:pPr>
+        <w:spacing w:line="480" w:lineRule="auto"/>
+        <w:rPr>
+          <w:rFonts w:ascii="Arial" w:hAnsi="Arial" w:cs="Arial"/>
+          <w:sz w:val="24"/>
+          <w:szCs w:val="24"/>
+        </w:rPr>
+      </w:pPr>
+      <w:r>
+        <w:rPr>
+          <w:rFonts w:ascii="Arial" w:hAnsi="Arial" w:cs="Arial"/>
+          <w:sz w:val="24"/>
+          <w:szCs w:val="24"/>
+        </w:rPr>
+        <w:t xml:space="preserve">Continuación de la tabla de la página anterior. </w:t>
+      </w:r>
+    </w:p>
+    <w:p>
+      <w:pPr>
+        <w:spacing w:line="480" w:lineRule="auto"/>
+        <w:rPr>
+          <w:rFonts w:ascii="Arial" w:hAnsi="Arial" w:cs="Arial"/>
+          <w:sz w:val="24"/>
+          <w:szCs w:val="24"/>
+        </w:rPr>
+      </w:pPr>
+    </w:p>
+    <w:p>
+      <w:pPr>
+        <w:spacing w:line="480" w:lineRule="auto"/>
+        <w:rPr>
+          <w:rFonts w:ascii="Arial" w:hAnsi="Arial" w:cs="Arial"/>
+          <w:sz w:val="24"/>
+          <w:szCs w:val="24"/>
+        </w:rPr>
+      </w:pPr>
+    </w:p>
+    <w:tbl>
+      <w:tblPr>
+        <w:tblStyle w:val="Tablaconcuadrcula"/>
+        <w:tblW w:w="0" w:type="auto"/>
+        <w:tblLook w:val="04A0" w:firstRow="1" w:lastRow="0" w:firstColumn="1" w:lastColumn="0" w:noHBand="0" w:noVBand="1"/>
+      </w:tblPr>
+      <w:tblGrid>
+        <w:gridCol w:w="1390"/>
+        <w:gridCol w:w="3101"/>
+        <w:gridCol w:w="4003"/>
+      </w:tblGrid>
+      <w:tr>
+        <w:tc>
+          <w:tcPr>
+            <w:tcW w:w="1390" w:type="dxa"/>
+            <w:vAlign w:val="center"/>
+          </w:tcPr>
+          <w:p>
+            <w:pPr>
+              <w:jc w:val="center"/>
+              <w:rPr>
+                <w:rFonts w:ascii="Arial" w:hAnsi="Arial" w:cs="Arial"/>
+                <w:b/>
+                <w:bCs/>
+                <w:sz w:val="24"/>
+                <w:szCs w:val="24"/>
+              </w:rPr>
+            </w:pPr>
+            <w:r>
+              <w:rPr>
+                <w:rFonts w:ascii="Arial" w:hAnsi="Arial" w:cs="Arial"/>
+                <w:b/>
+                <w:bCs/>
+                <w:sz w:val="24"/>
+                <w:szCs w:val="24"/>
+              </w:rPr>
+              <w:lastRenderedPageBreak/>
+              <w:t>ID del proceso</w:t>
+            </w:r>
+          </w:p>
+        </w:tc>
+        <w:tc>
+          <w:tcPr>
+            <w:tcW w:w="3101" w:type="dxa"/>
+            <w:vAlign w:val="center"/>
+          </w:tcPr>
+          <w:p>
+            <w:pPr>
+              <w:jc w:val="center"/>
+              <w:rPr>
+                <w:rFonts w:ascii="Arial" w:hAnsi="Arial" w:cs="Arial"/>
+                <w:b/>
+                <w:bCs/>
+                <w:sz w:val="24"/>
+                <w:szCs w:val="24"/>
+              </w:rPr>
+            </w:pPr>
+            <w:r>
+              <w:rPr>
+                <w:rFonts w:ascii="Arial" w:hAnsi="Arial" w:cs="Arial"/>
+                <w:b/>
+                <w:bCs/>
+                <w:sz w:val="24"/>
+                <w:szCs w:val="24"/>
+              </w:rPr>
+              <w:t>Nombre del proceso</w:t>
+            </w:r>
+          </w:p>
+        </w:tc>
+        <w:tc>
+          <w:tcPr>
+            <w:tcW w:w="4003" w:type="dxa"/>
+            <w:vAlign w:val="center"/>
+          </w:tcPr>
+          <w:p>
+            <w:pPr>
+              <w:jc w:val="center"/>
+              <w:rPr>
+                <w:rFonts w:ascii="Arial" w:hAnsi="Arial" w:cs="Arial"/>
+                <w:b/>
+                <w:bCs/>
+                <w:sz w:val="24"/>
+                <w:szCs w:val="24"/>
+              </w:rPr>
+            </w:pPr>
+            <w:r>
+              <w:rPr>
+                <w:rFonts w:ascii="Arial" w:hAnsi="Arial" w:cs="Arial"/>
+                <w:b/>
+                <w:bCs/>
+                <w:sz w:val="24"/>
+                <w:szCs w:val="24"/>
+              </w:rPr>
+              <w:t>Descripción y pasos</w:t>
             </w:r>
           </w:p>
         </w:tc>
@@ -6383,7 +7448,7 @@
       <w:tr>
         <w:tc>
           <w:tcPr>
-            <w:tcW w:w="1257" w:type="dxa"/>
+            <w:tcW w:w="1390" w:type="dxa"/>
             <w:vAlign w:val="center"/>
           </w:tcPr>
           <w:p>
@@ -6391,6 +7456,10 @@
               <w:jc w:val="center"/>
               <w:rPr>
                 <w:rFonts w:ascii="Arial" w:hAnsi="Arial" w:cs="Arial"/>
+                <w:b/>
+                <w:bCs/>
+                <w:sz w:val="24"/>
+                <w:szCs w:val="24"/>
               </w:rPr>
             </w:pPr>
             <w:r>
@@ -6407,13 +7476,13 @@
                 <w:sz w:val="24"/>
                 <w:szCs w:val="24"/>
               </w:rPr>
-              <w:t>7</w:t>
-            </w:r>
-          </w:p>
-        </w:tc>
-        <w:tc>
-          <w:tcPr>
-            <w:tcW w:w="3178" w:type="dxa"/>
+              <w:t>8</w:t>
+            </w:r>
+          </w:p>
+        </w:tc>
+        <w:tc>
+          <w:tcPr>
+            <w:tcW w:w="3101" w:type="dxa"/>
             <w:vAlign w:val="center"/>
           </w:tcPr>
           <w:p>
@@ -6421,112 +7490,10 @@
               <w:jc w:val="center"/>
               <w:rPr>
                 <w:rFonts w:ascii="Arial" w:hAnsi="Arial" w:cs="Arial"/>
-              </w:rPr>
-            </w:pPr>
-            <w:r>
-              <w:rPr>
-                <w:rFonts w:ascii="Arial" w:hAnsi="Arial" w:cs="Arial"/>
-              </w:rPr>
-              <w:t>Detalles del producto</w:t>
-            </w:r>
-          </w:p>
-        </w:tc>
-        <w:tc>
-          <w:tcPr>
-            <w:tcW w:w="4059" w:type="dxa"/>
-          </w:tcPr>
-          <w:p>
-            <w:pPr>
-              <w:rPr>
-                <w:rFonts w:ascii="Arial" w:hAnsi="Arial" w:cs="Arial"/>
-              </w:rPr>
-            </w:pPr>
-            <w:r>
-              <w:rPr>
-                <w:rFonts w:ascii="Arial" w:hAnsi="Arial" w:cs="Arial"/>
-              </w:rPr>
-              <w:t>El proceso sirve para conocer todas las características del producto.</w:t>
-            </w:r>
-          </w:p>
-          <w:p>
-            <w:pPr>
-              <w:pStyle w:val="Prrafodelista"/>
-              <w:numPr>
-                <w:ilvl w:val="0"/>
-                <w:numId w:val="42"/>
-              </w:numPr>
-              <w:rPr>
-                <w:rFonts w:ascii="Arial" w:hAnsi="Arial" w:cs="Arial"/>
-              </w:rPr>
-            </w:pPr>
-            <w:r>
-              <w:rPr>
-                <w:rFonts w:ascii="Arial" w:hAnsi="Arial" w:cs="Arial"/>
-              </w:rPr>
-              <w:t>El usuario debe buscar algún producto (no importa si no tiene sesión iniciada).</w:t>
-            </w:r>
-          </w:p>
-          <w:p>
-            <w:pPr>
-              <w:pStyle w:val="Prrafodelista"/>
-              <w:numPr>
-                <w:ilvl w:val="0"/>
-                <w:numId w:val="42"/>
-              </w:numPr>
-              <w:rPr>
-                <w:rFonts w:ascii="Arial" w:hAnsi="Arial" w:cs="Arial"/>
-              </w:rPr>
-            </w:pPr>
-            <w:r>
-              <w:rPr>
-                <w:rFonts w:ascii="Arial" w:hAnsi="Arial" w:cs="Arial"/>
-              </w:rPr>
-              <w:t>Una vez ingresado al sitio del producto, deberá haber una sección con todas las características del producto.</w:t>
-            </w:r>
-          </w:p>
-        </w:tc>
-      </w:tr>
-      <w:tr>
-        <w:tc>
-          <w:tcPr>
-            <w:tcW w:w="1257" w:type="dxa"/>
-            <w:vAlign w:val="center"/>
-          </w:tcPr>
-          <w:p>
-            <w:pPr>
-              <w:jc w:val="center"/>
-              <w:rPr>
-                <w:rFonts w:ascii="Arial" w:hAnsi="Arial" w:cs="Arial"/>
-              </w:rPr>
-            </w:pPr>
-            <w:r>
-              <w:rPr>
-                <w:rFonts w:ascii="Arial" w:hAnsi="Arial" w:cs="Arial"/>
-                <w:sz w:val="24"/>
-                <w:szCs w:val="24"/>
-              </w:rPr>
-              <w:t>PCSAXIS</w:t>
-            </w:r>
-            <w:r>
-              <w:rPr>
-                <w:rFonts w:ascii="Arial" w:hAnsi="Arial" w:cs="Arial"/>
-                <w:sz w:val="24"/>
-                <w:szCs w:val="24"/>
-              </w:rPr>
-              <w:t>8</w:t>
-            </w:r>
-          </w:p>
-        </w:tc>
-        <w:tc>
-          <w:tcPr>
-            <w:tcW w:w="3178" w:type="dxa"/>
-            <w:vAlign w:val="center"/>
-          </w:tcPr>
-          <w:p>
-            <w:pPr>
-              <w:jc w:val="center"/>
-              <w:rPr>
-                <w:rFonts w:ascii="Arial" w:hAnsi="Arial" w:cs="Arial"/>
+                <w:b/>
+                <w:bCs/>
+                <w:sz w:val="24"/>
+                <w:szCs w:val="24"/>
               </w:rPr>
             </w:pPr>
             <w:r>
@@ -6539,7 +7506,7 @@
         </w:tc>
         <w:tc>
           <w:tcPr>
-            <w:tcW w:w="4059" w:type="dxa"/>
+            <w:tcW w:w="4003" w:type="dxa"/>
           </w:tcPr>
           <w:p>
             <w:pPr>
@@ -6574,27 +7541,20 @@
           </w:p>
           <w:p>
             <w:pPr>
-              <w:pStyle w:val="Prrafodelista"/>
-              <w:numPr>
-                <w:ilvl w:val="0"/>
-                <w:numId w:val="43"/>
-              </w:numPr>
-              <w:rPr>
-                <w:rFonts w:ascii="Arial" w:hAnsi="Arial" w:cs="Arial"/>
-              </w:rPr>
-            </w:pPr>
-            <w:r>
-              <w:rPr>
-                <w:rFonts w:ascii="Arial" w:hAnsi="Arial" w:cs="Arial"/>
-              </w:rPr>
-              <w:t xml:space="preserve">Una vez ingresado al sitio del producto, deberá haber una </w:t>
-            </w:r>
-            <w:r>
-              <w:rPr>
-                <w:rFonts w:ascii="Arial" w:hAnsi="Arial" w:cs="Arial"/>
-              </w:rPr>
-              <w:lastRenderedPageBreak/>
-              <w:t xml:space="preserve">sección </w:t>
+              <w:jc w:val="center"/>
+              <w:rPr>
+                <w:rFonts w:ascii="Arial" w:hAnsi="Arial" w:cs="Arial"/>
+                <w:b/>
+                <w:bCs/>
+                <w:sz w:val="24"/>
+                <w:szCs w:val="24"/>
+              </w:rPr>
+            </w:pPr>
+            <w:r>
+              <w:rPr>
+                <w:rFonts w:ascii="Arial" w:hAnsi="Arial" w:cs="Arial"/>
+              </w:rPr>
+              <w:t xml:space="preserve">Una vez ingresado al sitio del producto, deberá haber una sección </w:t>
             </w:r>
             <w:r>
               <w:rPr>
@@ -6608,7 +7568,7 @@
       <w:tr>
         <w:tc>
           <w:tcPr>
-            <w:tcW w:w="1257" w:type="dxa"/>
+            <w:tcW w:w="1390" w:type="dxa"/>
             <w:vAlign w:val="center"/>
           </w:tcPr>
           <w:p>
@@ -6616,15 +7576,16 @@
               <w:jc w:val="center"/>
               <w:rPr>
                 <w:rFonts w:ascii="Arial" w:hAnsi="Arial" w:cs="Arial"/>
-              </w:rPr>
-            </w:pPr>
-            <w:r>
-              <w:rPr>
-                <w:rFonts w:ascii="Arial" w:hAnsi="Arial" w:cs="Arial"/>
-                <w:sz w:val="24"/>
-                <w:szCs w:val="24"/>
-              </w:rPr>
-              <w:lastRenderedPageBreak/>
+                <w:sz w:val="24"/>
+                <w:szCs w:val="24"/>
+              </w:rPr>
+            </w:pPr>
+            <w:r>
+              <w:rPr>
+                <w:rFonts w:ascii="Arial" w:hAnsi="Arial" w:cs="Arial"/>
+                <w:sz w:val="24"/>
+                <w:szCs w:val="24"/>
+              </w:rPr>
               <w:t>PCSAXIS</w:t>
             </w:r>
             <w:r>
@@ -6639,7 +7600,7 @@
         </w:tc>
         <w:tc>
           <w:tcPr>
-            <w:tcW w:w="3178" w:type="dxa"/>
+            <w:tcW w:w="3101" w:type="dxa"/>
             <w:vAlign w:val="center"/>
           </w:tcPr>
           <w:p>
@@ -6659,7 +7620,7 @@
         </w:tc>
         <w:tc>
           <w:tcPr>
-            <w:tcW w:w="4059" w:type="dxa"/>
+            <w:tcW w:w="4003" w:type="dxa"/>
           </w:tcPr>
           <w:p>
             <w:pPr>
@@ -6730,11 +7691,6 @@
           </w:p>
           <w:p>
             <w:pPr>
-              <w:pStyle w:val="Prrafodelista"/>
-              <w:numPr>
-                <w:ilvl w:val="0"/>
-                <w:numId w:val="44"/>
-              </w:numPr>
               <w:rPr>
                 <w:rFonts w:ascii="Arial" w:hAnsi="Arial" w:cs="Arial"/>
               </w:rPr>
@@ -6751,12 +7707,21 @@
     </w:tbl>
     <w:p>
       <w:pPr>
+        <w:spacing w:line="480" w:lineRule="auto"/>
         <w:rPr>
           <w:rFonts w:ascii="Arial" w:hAnsi="Arial" w:cs="Arial"/>
           <w:sz w:val="24"/>
           <w:szCs w:val="24"/>
         </w:rPr>
       </w:pPr>
+      <w:r>
+        <w:rPr>
+          <w:rFonts w:ascii="Arial" w:hAnsi="Arial" w:cs="Arial"/>
+          <w:sz w:val="24"/>
+          <w:szCs w:val="24"/>
+        </w:rPr>
+        <w:t xml:space="preserve">Continuación de la tabla de la página anterior. </w:t>
+      </w:r>
     </w:p>
     <w:p>
       <w:pPr>
@@ -6767,14 +7732,6 @@
           <w:szCs w:val="24"/>
         </w:rPr>
       </w:pPr>
-      <w:r>
-        <w:rPr>
-          <w:rFonts w:ascii="Arial" w:hAnsi="Arial" w:cs="Arial"/>
-          <w:sz w:val="24"/>
-          <w:szCs w:val="24"/>
-        </w:rPr>
-        <w:t>PCSAXIS: Procesos Clave del Sistema AXIS.</w:t>
-      </w:r>
     </w:p>
     <w:p>
       <w:pPr>
@@ -7093,6 +8050,7 @@
           <w:sz w:val="24"/>
           <w:szCs w:val="24"/>
         </w:rPr>
+        <w:lastRenderedPageBreak/>
         <w:t>Controlar las existencias del inventario al menos 2 veces por semana.</w:t>
       </w:r>
     </w:p>
@@ -7180,16 +8138,7 @@
           <w:sz w:val="24"/>
           <w:szCs w:val="24"/>
         </w:rPr>
-        <w:t xml:space="preserve">Se implementará un sistema para una página de venta de ropa, que permitirá llevar a cabo la administración del inventario, así como la venta de las prendas </w:t>
-      </w:r>
-      <w:r>
-        <w:rPr>
-          <w:rFonts w:ascii="Arial" w:hAnsi="Arial" w:cs="Arial"/>
-          <w:sz w:val="24"/>
-          <w:szCs w:val="24"/>
-        </w:rPr>
-        <w:lastRenderedPageBreak/>
-        <w:t>disponibles, al igual se implementará una sección</w:t>
+        <w:t>Se implementará un sistema para una página de venta de ropa, que permitirá llevar a cabo la administración del inventario, así como la venta de las prendas disponibles, al igual se implementará una sección</w:t>
       </w:r>
       <w:r>
         <w:rPr>
@@ -8208,107 +9157,6 @@
           </w:p>
         </w:tc>
       </w:tr>
-      <w:tr>
-        <w:tc>
-          <w:tcPr>
-            <w:tcW w:w="2207" w:type="dxa"/>
-            <w:vAlign w:val="center"/>
-          </w:tcPr>
-          <w:p>
-            <w:pPr>
-              <w:jc w:val="center"/>
-              <w:rPr>
-                <w:rFonts w:ascii="Arial" w:hAnsi="Arial" w:cs="Arial"/>
-              </w:rPr>
-            </w:pPr>
-            <w:r>
-              <w:rPr>
-                <w:rFonts w:ascii="Arial" w:hAnsi="Arial" w:cs="Arial"/>
-              </w:rPr>
-              <w:t>F</w:t>
-            </w:r>
-            <w:r>
-              <w:rPr>
-                <w:rFonts w:ascii="Arial" w:hAnsi="Arial" w:cs="Arial"/>
-              </w:rPr>
-              <w:t>SAXIS</w:t>
-            </w:r>
-            <w:r>
-              <w:rPr>
-                <w:rFonts w:ascii="Arial" w:hAnsi="Arial" w:cs="Arial"/>
-              </w:rPr>
-              <w:t>9</w:t>
-            </w:r>
-          </w:p>
-        </w:tc>
-        <w:tc>
-          <w:tcPr>
-            <w:tcW w:w="2207" w:type="dxa"/>
-          </w:tcPr>
-          <w:p>
-            <w:pPr>
-              <w:jc w:val="center"/>
-              <w:rPr>
-                <w:rFonts w:ascii="Arial" w:hAnsi="Arial" w:cs="Arial"/>
-              </w:rPr>
-            </w:pPr>
-            <w:r>
-              <w:rPr>
-                <w:rFonts w:ascii="Arial" w:hAnsi="Arial" w:cs="Arial"/>
-              </w:rPr>
-              <w:t>Detalles de productos</w:t>
-            </w:r>
-          </w:p>
-        </w:tc>
-        <w:tc>
-          <w:tcPr>
-            <w:tcW w:w="2207" w:type="dxa"/>
-          </w:tcPr>
-          <w:p>
-            <w:pPr>
-              <w:jc w:val="center"/>
-              <w:rPr>
-                <w:rFonts w:ascii="Arial" w:hAnsi="Arial" w:cs="Arial"/>
-              </w:rPr>
-            </w:pPr>
-            <w:r>
-              <w:rPr>
-                <w:rFonts w:ascii="Arial" w:hAnsi="Arial" w:cs="Arial"/>
-              </w:rPr>
-              <w:t>Alta</w:t>
-            </w:r>
-          </w:p>
-        </w:tc>
-        <w:tc>
-          <w:tcPr>
-            <w:tcW w:w="2207" w:type="dxa"/>
-          </w:tcPr>
-          <w:p>
-            <w:pPr>
-              <w:jc w:val="center"/>
-              <w:rPr>
-                <w:rFonts w:ascii="Arial" w:hAnsi="Arial" w:cs="Arial"/>
-              </w:rPr>
-            </w:pPr>
-            <w:r>
-              <w:rPr>
-                <w:rFonts w:ascii="Arial" w:hAnsi="Arial" w:cs="Arial"/>
-                <w:sz w:val="24"/>
-                <w:szCs w:val="24"/>
-              </w:rPr>
-              <w:t>PCSAXIS</w:t>
-            </w:r>
-            <w:r>
-              <w:rPr>
-                <w:rFonts w:ascii="Arial" w:hAnsi="Arial" w:cs="Arial"/>
-                <w:sz w:val="24"/>
-                <w:szCs w:val="24"/>
-              </w:rPr>
-              <w:t>7</w:t>
-            </w:r>
-          </w:p>
-        </w:tc>
-      </w:tr>
     </w:tbl>
     <w:p>
       <w:pPr>
@@ -8336,6 +9184,56 @@
         </w:rPr>
         <w:t>FSAXIS= Funcionalidad del sistema AXIS.</w:t>
       </w:r>
+    </w:p>
+    <w:p>
+      <w:pPr>
+        <w:spacing w:line="480" w:lineRule="auto"/>
+        <w:rPr>
+          <w:rFonts w:ascii="Arial" w:hAnsi="Arial" w:cs="Arial"/>
+          <w:sz w:val="24"/>
+          <w:szCs w:val="24"/>
+        </w:rPr>
+      </w:pPr>
+    </w:p>
+    <w:p>
+      <w:pPr>
+        <w:spacing w:line="480" w:lineRule="auto"/>
+        <w:rPr>
+          <w:rFonts w:ascii="Arial" w:hAnsi="Arial" w:cs="Arial"/>
+          <w:sz w:val="24"/>
+          <w:szCs w:val="24"/>
+        </w:rPr>
+      </w:pPr>
+    </w:p>
+    <w:p>
+      <w:pPr>
+        <w:spacing w:line="480" w:lineRule="auto"/>
+        <w:rPr>
+          <w:rFonts w:ascii="Arial" w:hAnsi="Arial" w:cs="Arial"/>
+          <w:sz w:val="24"/>
+          <w:szCs w:val="24"/>
+        </w:rPr>
+      </w:pPr>
+    </w:p>
+    <w:p>
+      <w:pPr>
+        <w:spacing w:line="480" w:lineRule="auto"/>
+        <w:rPr>
+          <w:rFonts w:ascii="Arial" w:hAnsi="Arial" w:cs="Arial"/>
+          <w:sz w:val="24"/>
+          <w:szCs w:val="24"/>
+        </w:rPr>
+      </w:pPr>
+    </w:p>
+    <w:p>
+      <w:pPr>
+        <w:spacing w:line="480" w:lineRule="auto"/>
+        <w:rPr>
+          <w:rFonts w:ascii="Arial" w:hAnsi="Arial" w:cs="Arial"/>
+          <w:sz w:val="24"/>
+          <w:szCs w:val="24"/>
+        </w:rPr>
+      </w:pPr>
     </w:p>
     <w:p>
       <w:pPr>
@@ -8363,6 +9261,7 @@
           <w:sz w:val="32"/>
           <w:szCs w:val="32"/>
         </w:rPr>
+        <w:lastRenderedPageBreak/>
         <w:t>Alcance del proyecto</w:t>
       </w:r>
       <w:bookmarkEnd w:id="12"/>
@@ -9446,7 +10345,6 @@
           <w:sz w:val="32"/>
           <w:szCs w:val="32"/>
         </w:rPr>
-        <w:lastRenderedPageBreak/>
         <w:t>Contexto del problema</w:t>
       </w:r>
       <w:bookmarkEnd w:id="13"/>
@@ -9477,9 +10375,21 @@
           <w:sz w:val="28"/>
           <w:szCs w:val="28"/>
         </w:rPr>
-        <w:t>Involucrados o Stakeholders</w:t>
+        <w:t xml:space="preserve">Involucrados o </w:t>
+      </w:r>
+      <w:proofErr w:type="spellStart"/>
+      <w:r>
+        <w:rPr>
+          <w:rFonts w:ascii="Arial" w:hAnsi="Arial" w:cs="Arial"/>
+          <w:i/>
+          <w:iCs/>
+          <w:sz w:val="28"/>
+          <w:szCs w:val="28"/>
+        </w:rPr>
+        <w:t>Stakeholders</w:t>
       </w:r>
       <w:bookmarkEnd w:id="14"/>
+      <w:proofErr w:type="spellEnd"/>
     </w:p>
     <w:p>
       <w:pPr>
@@ -9499,9 +10409,22 @@
         <w:rPr>
           <w:rFonts w:ascii="Arial" w:hAnsi="Arial" w:cs="Arial"/>
           <w:color w:val="000000" w:themeColor="text1"/>
-          <w:shd w:val="clear" w:color="auto" w:fill="F5F8FF"/>
-        </w:rPr>
-        <w:t>La satisfacción de esos individuos u organizaciones también influye fuertemente en los resultados y </w:t>
+        </w:rPr>
+        <w:t>La satisfacción de e</w:t>
+      </w:r>
+      <w:r>
+        <w:rPr>
+          <w:rFonts w:ascii="Arial" w:hAnsi="Arial" w:cs="Arial"/>
+          <w:color w:val="000000" w:themeColor="text1"/>
+        </w:rPr>
+        <w:t>stos</w:t>
+      </w:r>
+      <w:r>
+        <w:rPr>
+          <w:rFonts w:ascii="Arial" w:hAnsi="Arial" w:cs="Arial"/>
+          <w:color w:val="000000" w:themeColor="text1"/>
+        </w:rPr>
+        <w:t xml:space="preserve"> individuos u organizaciones también influye fuertemente en los resultados y </w:t>
       </w:r>
       <w:hyperlink r:id="rId8" w:tgtFrame="_blank" w:history="1">
         <w:r>
@@ -9510,9 +10433,8 @@
             <w:rFonts w:ascii="Arial" w:hAnsi="Arial" w:cs="Arial"/>
             <w:color w:val="000000" w:themeColor="text1"/>
             <w:u w:val="none"/>
-            <w:shd w:val="clear" w:color="auto" w:fill="F5F8FF"/>
           </w:rPr>
-          <w:t xml:space="preserve">objetivos establecidos por la </w:t>
+          <w:t>objetivos establecidos por la empre</w:t>
         </w:r>
         <w:r>
           <w:rPr>
@@ -9520,9 +10442,35 @@
             <w:rFonts w:ascii="Arial" w:hAnsi="Arial" w:cs="Arial"/>
             <w:color w:val="000000" w:themeColor="text1"/>
             <w:u w:val="none"/>
-            <w:shd w:val="clear" w:color="auto" w:fill="F5F8FF"/>
           </w:rPr>
-          <w:t>empresa.</w:t>
+          <w:t>s</w:t>
+        </w:r>
+        <w:r>
+          <w:rPr>
+            <w:rStyle w:val="Hipervnculo"/>
+            <w:rFonts w:ascii="Arial" w:hAnsi="Arial" w:cs="Arial"/>
+            <w:color w:val="000000" w:themeColor="text1"/>
+            <w:u w:val="none"/>
+          </w:rPr>
+          <w:t>a</w:t>
+        </w:r>
+        <w:r>
+          <w:rPr>
+            <w:rStyle w:val="Hipervnculo"/>
+            <w:rFonts w:ascii="Arial" w:hAnsi="Arial" w:cs="Arial"/>
+            <w:color w:val="000000" w:themeColor="text1"/>
+            <w:u w:val="none"/>
+          </w:rPr>
+          <w:t xml:space="preserve"> Axis</w:t>
+        </w:r>
+        <w:r>
+          <w:rPr>
+            <w:rStyle w:val="Hipervnculo"/>
+            <w:rFonts w:ascii="Arial" w:hAnsi="Arial" w:cs="Arial"/>
+            <w:color w:val="000000" w:themeColor="text1"/>
+            <w:u w:val="none"/>
+          </w:rPr>
+          <w:t>.</w:t>
         </w:r>
       </w:hyperlink>
     </w:p>
@@ -9632,16 +10580,38 @@
                 <w:rFonts w:ascii="Arial" w:hAnsi="Arial" w:cs="Arial"/>
                 <w:sz w:val="24"/>
                 <w:szCs w:val="24"/>
-              </w:rPr>
-            </w:pPr>
-            <w:r>
-              <w:rPr>
-                <w:rFonts w:ascii="Arial" w:hAnsi="Arial" w:cs="Arial"/>
-                <w:sz w:val="24"/>
-                <w:szCs w:val="24"/>
-              </w:rPr>
-              <w:t>SH1</w:t>
-            </w:r>
+                <w:lang w:val="en-US"/>
+              </w:rPr>
+            </w:pPr>
+            <w:proofErr w:type="spellStart"/>
+            <w:r>
+              <w:rPr>
+                <w:rFonts w:ascii="Arial" w:hAnsi="Arial" w:cs="Arial"/>
+                <w:sz w:val="24"/>
+                <w:szCs w:val="24"/>
+                <w:lang w:val="en-US"/>
+              </w:rPr>
+              <w:t>sh_cli</w:t>
+            </w:r>
+            <w:r>
+              <w:rPr>
+                <w:rFonts w:ascii="Arial" w:hAnsi="Arial" w:cs="Arial"/>
+                <w:sz w:val="24"/>
+                <w:szCs w:val="24"/>
+                <w:lang w:val="en-US"/>
+              </w:rPr>
+              <w:t>e</w:t>
+            </w:r>
+            <w:r>
+              <w:rPr>
+                <w:rFonts w:ascii="Arial" w:hAnsi="Arial" w:cs="Arial"/>
+                <w:sz w:val="24"/>
+                <w:szCs w:val="24"/>
+                <w:lang w:val="en-US"/>
+              </w:rPr>
+              <w:t>nte</w:t>
+            </w:r>
+            <w:proofErr w:type="spellEnd"/>
           </w:p>
         </w:tc>
         <w:tc>
@@ -9703,14 +10673,44 @@
                 <w:szCs w:val="24"/>
               </w:rPr>
             </w:pPr>
-            <w:r>
-              <w:rPr>
-                <w:rFonts w:ascii="Arial" w:hAnsi="Arial" w:cs="Arial"/>
-                <w:sz w:val="24"/>
-                <w:szCs w:val="24"/>
-              </w:rPr>
-              <w:t>SH2</w:t>
-            </w:r>
+            <w:proofErr w:type="spellStart"/>
+            <w:r>
+              <w:rPr>
+                <w:rFonts w:ascii="Arial" w:hAnsi="Arial" w:cs="Arial"/>
+                <w:sz w:val="24"/>
+                <w:szCs w:val="24"/>
+                <w:lang w:val="en-US"/>
+              </w:rPr>
+              <w:t>s</w:t>
+            </w:r>
+            <w:r>
+              <w:rPr>
+                <w:rFonts w:ascii="Arial" w:hAnsi="Arial" w:cs="Arial"/>
+                <w:sz w:val="24"/>
+                <w:szCs w:val="24"/>
+                <w:lang w:val="en-US"/>
+              </w:rPr>
+              <w:t>h_</w:t>
+            </w:r>
+            <w:r>
+              <w:rPr>
+                <w:rFonts w:ascii="Arial" w:hAnsi="Arial" w:cs="Arial"/>
+                <w:sz w:val="24"/>
+                <w:szCs w:val="24"/>
+                <w:lang w:val="en-US"/>
+              </w:rPr>
+              <w:t>usu</w:t>
+            </w:r>
+            <w:r>
+              <w:rPr>
+                <w:rFonts w:ascii="Arial" w:hAnsi="Arial" w:cs="Arial"/>
+                <w:sz w:val="24"/>
+                <w:szCs w:val="24"/>
+                <w:lang w:val="en-US"/>
+              </w:rPr>
+              <w:t>ario</w:t>
+            </w:r>
+            <w:proofErr w:type="spellEnd"/>
           </w:p>
         </w:tc>
         <w:tc>
@@ -9771,8 +10771,45 @@
                 <w:rFonts w:ascii="Arial" w:hAnsi="Arial" w:cs="Arial"/>
                 <w:sz w:val="24"/>
                 <w:szCs w:val="24"/>
-              </w:rPr>
-              <w:t>SH3</w:t>
+                <w:lang w:val="en-US"/>
+              </w:rPr>
+              <w:t>s</w:t>
+            </w:r>
+            <w:r>
+              <w:rPr>
+                <w:rFonts w:ascii="Arial" w:hAnsi="Arial" w:cs="Arial"/>
+                <w:sz w:val="24"/>
+                <w:szCs w:val="24"/>
+                <w:lang w:val="en-US"/>
+              </w:rPr>
+              <w:t>h</w:t>
+            </w:r>
+            <w:r>
+              <w:rPr>
+                <w:rFonts w:ascii="Arial" w:hAnsi="Arial" w:cs="Arial"/>
+                <w:sz w:val="24"/>
+                <w:szCs w:val="24"/>
+                <w:lang w:val="en-US"/>
+              </w:rPr>
+              <w:t>3</w:t>
+            </w:r>
+            <w:r>
+              <w:rPr>
+                <w:rFonts w:ascii="Arial" w:hAnsi="Arial" w:cs="Arial"/>
+                <w:sz w:val="24"/>
+                <w:szCs w:val="24"/>
+                <w:lang w:val="en-US"/>
+              </w:rPr>
+              <w:t>_</w:t>
+            </w:r>
+            <w:r>
+              <w:rPr>
+                <w:rFonts w:ascii="Arial" w:hAnsi="Arial" w:cs="Arial"/>
+                <w:sz w:val="24"/>
+                <w:szCs w:val="24"/>
+                <w:lang w:val="en-US"/>
+              </w:rPr>
+              <w:t>equiD</w:t>
             </w:r>
           </w:p>
         </w:tc>
@@ -9816,6 +10853,60 @@
         </w:tc>
       </w:tr>
     </w:tbl>
+    <w:p>
+      <w:pPr>
+        <w:rPr>
+          <w:rFonts w:ascii="Arial" w:hAnsi="Arial" w:cs="Arial"/>
+          <w:sz w:val="24"/>
+          <w:szCs w:val="24"/>
+        </w:rPr>
+      </w:pPr>
+    </w:p>
+    <w:p>
+      <w:pPr>
+        <w:rPr>
+          <w:rFonts w:ascii="Arial" w:hAnsi="Arial" w:cs="Arial"/>
+          <w:sz w:val="24"/>
+          <w:szCs w:val="24"/>
+        </w:rPr>
+      </w:pPr>
+    </w:p>
+    <w:p>
+      <w:pPr>
+        <w:rPr>
+          <w:rFonts w:ascii="Arial" w:hAnsi="Arial" w:cs="Arial"/>
+          <w:sz w:val="24"/>
+          <w:szCs w:val="24"/>
+        </w:rPr>
+      </w:pPr>
+    </w:p>
+    <w:p>
+      <w:pPr>
+        <w:rPr>
+          <w:rFonts w:ascii="Arial" w:hAnsi="Arial" w:cs="Arial"/>
+          <w:sz w:val="24"/>
+          <w:szCs w:val="24"/>
+        </w:rPr>
+      </w:pPr>
+    </w:p>
+    <w:p>
+      <w:pPr>
+        <w:rPr>
+          <w:rFonts w:ascii="Arial" w:hAnsi="Arial" w:cs="Arial"/>
+          <w:sz w:val="24"/>
+          <w:szCs w:val="24"/>
+        </w:rPr>
+      </w:pPr>
+    </w:p>
+    <w:p>
+      <w:pPr>
+        <w:rPr>
+          <w:rFonts w:ascii="Arial" w:hAnsi="Arial" w:cs="Arial"/>
+          <w:sz w:val="24"/>
+          <w:szCs w:val="24"/>
+        </w:rPr>
+      </w:pPr>
+    </w:p>
     <w:p>
       <w:pPr>
         <w:rPr>
@@ -9851,6 +10942,7 @@
           <w:sz w:val="28"/>
           <w:szCs w:val="28"/>
         </w:rPr>
+        <w:lastRenderedPageBreak/>
         <w:t>Entorno de operación</w:t>
       </w:r>
       <w:bookmarkEnd w:id="15"/>
@@ -9944,7 +11036,21 @@
         <w:rPr>
           <w:rFonts w:ascii="Arial" w:hAnsi="Arial" w:cs="Arial"/>
         </w:rPr>
-        <w:t>2. La página web puede ser accedida a las 24 hrs día.</w:t>
+        <w:t xml:space="preserve">2. La página web puede ser accedida a las 24 </w:t>
+      </w:r>
+      <w:proofErr w:type="spellStart"/>
+      <w:r>
+        <w:rPr>
+          <w:rFonts w:ascii="Arial" w:hAnsi="Arial" w:cs="Arial"/>
+        </w:rPr>
+        <w:t>hrs</w:t>
+      </w:r>
+      <w:proofErr w:type="spellEnd"/>
+      <w:r>
+        <w:rPr>
+          <w:rFonts w:ascii="Arial" w:hAnsi="Arial" w:cs="Arial"/>
+        </w:rPr>
+        <w:t xml:space="preserve"> día.</w:t>
       </w:r>
     </w:p>
     <w:p>

</xml_diff>

<commit_message>
Añadí la lista de casos de uso, modifique las tablas de “Productos Deseados” y “Registros”, agregando “<<include>>” para optimizar las tablas; agregue en el apéndice el caso de uso de registros.
</commit_message>
<xml_diff>
--- a/Visión & Alcance.docx
+++ b/Visión & Alcance.docx
@@ -10431,7 +10431,6 @@
                 <w:lang w:val="en-US"/>
               </w:rPr>
             </w:pPr>
-            <w:proofErr w:type="spellStart"/>
             <w:r>
               <w:rPr>
                 <w:rFonts w:ascii="Arial" w:hAnsi="Arial" w:cs="Arial"/>
@@ -10439,9 +10438,35 @@
                 <w:szCs w:val="20"/>
                 <w:lang w:val="en-US"/>
               </w:rPr>
-              <w:t>sh_cliente</w:t>
-            </w:r>
-            <w:proofErr w:type="spellEnd"/>
+              <w:t>s</w:t>
+            </w:r>
+            <w:r>
+              <w:rPr>
+                <w:rFonts w:ascii="Arial" w:hAnsi="Arial" w:cs="Arial"/>
+                <w:sz w:val="20"/>
+                <w:szCs w:val="20"/>
+                <w:lang w:val="en-US"/>
+              </w:rPr>
+              <w:t>h</w:t>
+            </w:r>
+            <w:r>
+              <w:rPr>
+                <w:rFonts w:ascii="Arial" w:hAnsi="Arial" w:cs="Arial"/>
+                <w:sz w:val="20"/>
+                <w:szCs w:val="20"/>
+                <w:lang w:val="en-US"/>
+              </w:rPr>
+              <w:t>1</w:t>
+            </w:r>
+            <w:r>
+              <w:rPr>
+                <w:rFonts w:ascii="Arial" w:hAnsi="Arial" w:cs="Arial"/>
+                <w:sz w:val="20"/>
+                <w:szCs w:val="20"/>
+                <w:lang w:val="en-US"/>
+              </w:rPr>
+              <w:t>_cliente</w:t>
+            </w:r>
           </w:p>
         </w:tc>
         <w:tc>
@@ -10505,7 +10530,6 @@
                 <w:szCs w:val="20"/>
               </w:rPr>
             </w:pPr>
-            <w:proofErr w:type="spellStart"/>
             <w:r>
               <w:rPr>
                 <w:rFonts w:ascii="Arial" w:hAnsi="Arial" w:cs="Arial"/>
@@ -10513,9 +10537,35 @@
                 <w:szCs w:val="20"/>
                 <w:lang w:val="en-US"/>
               </w:rPr>
-              <w:t>sh_usuario</w:t>
-            </w:r>
-            <w:proofErr w:type="spellEnd"/>
+              <w:t>s</w:t>
+            </w:r>
+            <w:r>
+              <w:rPr>
+                <w:rFonts w:ascii="Arial" w:hAnsi="Arial" w:cs="Arial"/>
+                <w:sz w:val="20"/>
+                <w:szCs w:val="20"/>
+                <w:lang w:val="en-US"/>
+              </w:rPr>
+              <w:t>h</w:t>
+            </w:r>
+            <w:r>
+              <w:rPr>
+                <w:rFonts w:ascii="Arial" w:hAnsi="Arial" w:cs="Arial"/>
+                <w:sz w:val="20"/>
+                <w:szCs w:val="20"/>
+                <w:lang w:val="en-US"/>
+              </w:rPr>
+              <w:t>2</w:t>
+            </w:r>
+            <w:r>
+              <w:rPr>
+                <w:rFonts w:ascii="Arial" w:hAnsi="Arial" w:cs="Arial"/>
+                <w:sz w:val="20"/>
+                <w:szCs w:val="20"/>
+                <w:lang w:val="en-US"/>
+              </w:rPr>
+              <w:t>_usuario</w:t>
+            </w:r>
           </w:p>
         </w:tc>
         <w:tc>

</xml_diff>

<commit_message>
Revisión general por el equipo (reunión), cambios en FS_LOGOUT
</commit_message>
<xml_diff>
--- a/Visión & Alcance.docx
+++ b/Visión & Alcance.docx
@@ -4170,27 +4170,7 @@
                 <w:sz w:val="20"/>
                 <w:szCs w:val="20"/>
               </w:rPr>
-              <w:t xml:space="preserve"> de </w:t>
-            </w:r>
-            <w:proofErr w:type="spellStart"/>
-            <w:r>
-              <w:rPr>
-                <w:rFonts w:ascii="Arial" w:hAnsi="Arial" w:cs="Arial"/>
-                <w:bCs/>
-                <w:sz w:val="20"/>
-                <w:szCs w:val="20"/>
-              </w:rPr>
-              <w:t>skateholder</w:t>
-            </w:r>
-            <w:proofErr w:type="spellEnd"/>
-            <w:r>
-              <w:rPr>
-                <w:rFonts w:ascii="Arial" w:hAnsi="Arial" w:cs="Arial"/>
-                <w:bCs/>
-                <w:sz w:val="20"/>
-                <w:szCs w:val="20"/>
-              </w:rPr>
-              <w:t xml:space="preserve"> modificados a unos más acordes</w:t>
+              <w:t xml:space="preserve"> de skateholder modificados a unos más acordes</w:t>
             </w:r>
             <w:r>
               <w:rPr>
@@ -4453,6 +4433,111 @@
                 <w:szCs w:val="20"/>
               </w:rPr>
               <w:t>2.3</w:t>
+            </w:r>
+          </w:p>
+        </w:tc>
+      </w:tr>
+      <w:tr>
+        <w:trPr>
+          <w:trHeight w:val="263"/>
+        </w:trPr>
+        <w:tc>
+          <w:tcPr>
+            <w:tcW w:w="2123" w:type="dxa"/>
+          </w:tcPr>
+          <w:p>
+            <w:pPr>
+              <w:jc w:val="both"/>
+              <w:rPr>
+                <w:rFonts w:ascii="Arial" w:hAnsi="Arial" w:cs="Arial"/>
+                <w:bCs/>
+                <w:sz w:val="20"/>
+                <w:szCs w:val="20"/>
+              </w:rPr>
+            </w:pPr>
+            <w:r>
+              <w:rPr>
+                <w:rFonts w:ascii="Arial" w:hAnsi="Arial" w:cs="Arial"/>
+                <w:bCs/>
+                <w:sz w:val="20"/>
+                <w:szCs w:val="20"/>
+              </w:rPr>
+              <w:t>Revisión por todo el equipo, reunión</w:t>
+            </w:r>
+          </w:p>
+        </w:tc>
+        <w:tc>
+          <w:tcPr>
+            <w:tcW w:w="2123" w:type="dxa"/>
+          </w:tcPr>
+          <w:p>
+            <w:pPr>
+              <w:jc w:val="both"/>
+              <w:rPr>
+                <w:rFonts w:ascii="Arial" w:hAnsi="Arial" w:cs="Arial"/>
+                <w:bCs/>
+                <w:sz w:val="20"/>
+                <w:szCs w:val="20"/>
+              </w:rPr>
+            </w:pPr>
+            <w:r>
+              <w:rPr>
+                <w:rFonts w:ascii="Arial" w:hAnsi="Arial" w:cs="Arial"/>
+                <w:bCs/>
+                <w:sz w:val="20"/>
+                <w:szCs w:val="20"/>
+              </w:rPr>
+              <w:t>15/12/21</w:t>
+            </w:r>
+          </w:p>
+        </w:tc>
+        <w:tc>
+          <w:tcPr>
+            <w:tcW w:w="3546" w:type="dxa"/>
+          </w:tcPr>
+          <w:p>
+            <w:pPr>
+              <w:jc w:val="both"/>
+              <w:rPr>
+                <w:rFonts w:ascii="Arial" w:hAnsi="Arial" w:cs="Arial"/>
+                <w:bCs/>
+                <w:sz w:val="20"/>
+                <w:szCs w:val="20"/>
+              </w:rPr>
+            </w:pPr>
+            <w:r>
+              <w:rPr>
+                <w:rFonts w:ascii="Arial" w:hAnsi="Arial" w:cs="Arial"/>
+                <w:bCs/>
+                <w:sz w:val="20"/>
+                <w:szCs w:val="20"/>
+              </w:rPr>
+              <w:t>Modificar tabla de funcionalidades del sistema (Cerrar sesión)</w:t>
+            </w:r>
+          </w:p>
+        </w:tc>
+        <w:tc>
+          <w:tcPr>
+            <w:tcW w:w="1134" w:type="dxa"/>
+          </w:tcPr>
+          <w:p>
+            <w:pPr>
+              <w:jc w:val="both"/>
+              <w:rPr>
+                <w:rFonts w:ascii="Arial" w:hAnsi="Arial" w:cs="Arial"/>
+                <w:bCs/>
+                <w:sz w:val="20"/>
+                <w:szCs w:val="20"/>
+              </w:rPr>
+            </w:pPr>
+            <w:r>
+              <w:rPr>
+                <w:rFonts w:ascii="Arial" w:hAnsi="Arial" w:cs="Arial"/>
+                <w:bCs/>
+                <w:sz w:val="20"/>
+                <w:szCs w:val="20"/>
+              </w:rPr>
+              <w:t>2.4</w:t>
             </w:r>
           </w:p>
         </w:tc>
@@ -5818,25 +5903,7 @@
                 <w:sz w:val="20"/>
                 <w:szCs w:val="20"/>
               </w:rPr>
-              <w:t xml:space="preserve">La base de datos realizará un </w:t>
-            </w:r>
-            <w:proofErr w:type="spellStart"/>
-            <w:r>
-              <w:rPr>
-                <w:rFonts w:ascii="Arial" w:hAnsi="Arial" w:cs="Arial"/>
-                <w:sz w:val="20"/>
-                <w:szCs w:val="20"/>
-              </w:rPr>
-              <w:t>query</w:t>
-            </w:r>
-            <w:proofErr w:type="spellEnd"/>
-            <w:r>
-              <w:rPr>
-                <w:rFonts w:ascii="Arial" w:hAnsi="Arial" w:cs="Arial"/>
-                <w:sz w:val="20"/>
-                <w:szCs w:val="20"/>
-              </w:rPr>
-              <w:t xml:space="preserve"> buscando todos los artículos relacionados con la palabra clave recibida.</w:t>
+              <w:t>La base de datos realizará un query buscando todos los artículos relacionados con la palabra clave recibida.</w:t>
             </w:r>
           </w:p>
           <w:p>
@@ -6815,25 +6882,7 @@
                 <w:sz w:val="20"/>
                 <w:szCs w:val="20"/>
               </w:rPr>
-              <w:t xml:space="preserve">El usuario deberá estar </w:t>
-            </w:r>
-            <w:proofErr w:type="spellStart"/>
-            <w:r>
-              <w:rPr>
-                <w:rFonts w:ascii="Arial" w:hAnsi="Arial" w:cs="Arial"/>
-                <w:sz w:val="20"/>
-                <w:szCs w:val="20"/>
-              </w:rPr>
-              <w:t>logeado</w:t>
-            </w:r>
-            <w:proofErr w:type="spellEnd"/>
-            <w:r>
-              <w:rPr>
-                <w:rFonts w:ascii="Arial" w:hAnsi="Arial" w:cs="Arial"/>
-                <w:sz w:val="20"/>
-                <w:szCs w:val="20"/>
-              </w:rPr>
-              <w:t xml:space="preserve"> en el sistema.</w:t>
+              <w:t>El usuario deberá estar logeado en el sistema.</w:t>
             </w:r>
           </w:p>
           <w:p>
@@ -6872,25 +6921,7 @@
                 <w:sz w:val="20"/>
                 <w:szCs w:val="20"/>
               </w:rPr>
-              <w:t xml:space="preserve">El sistema deberá mostrarle la página principal sin ningún </w:t>
-            </w:r>
-            <w:proofErr w:type="spellStart"/>
-            <w:r>
-              <w:rPr>
-                <w:rFonts w:ascii="Arial" w:hAnsi="Arial" w:cs="Arial"/>
-                <w:sz w:val="20"/>
-                <w:szCs w:val="20"/>
-              </w:rPr>
-              <w:t>logeo</w:t>
-            </w:r>
-            <w:proofErr w:type="spellEnd"/>
-            <w:r>
-              <w:rPr>
-                <w:rFonts w:ascii="Arial" w:hAnsi="Arial" w:cs="Arial"/>
-                <w:sz w:val="20"/>
-                <w:szCs w:val="20"/>
-              </w:rPr>
-              <w:t>.</w:t>
+              <w:t>El sistema deberá mostrarle la página principal sin ningún logeo.</w:t>
             </w:r>
           </w:p>
         </w:tc>
@@ -8831,7 +8862,15 @@
                 <w:sz w:val="20"/>
                 <w:szCs w:val="20"/>
               </w:rPr>
-              <w:t>FS_USER</w:t>
+              <w:t>FS_</w:t>
+            </w:r>
+            <w:r>
+              <w:rPr>
+                <w:rFonts w:ascii="Arial" w:hAnsi="Arial" w:cs="Arial"/>
+                <w:sz w:val="20"/>
+                <w:szCs w:val="20"/>
+              </w:rPr>
+              <w:t>LOGIN</w:t>
             </w:r>
           </w:p>
         </w:tc>
@@ -8855,7 +8894,15 @@
                 <w:sz w:val="20"/>
                 <w:szCs w:val="20"/>
               </w:rPr>
-              <w:t>Inicio/cierre de sesión</w:t>
+              <w:t>Inicio</w:t>
+            </w:r>
+            <w:r>
+              <w:rPr>
+                <w:rFonts w:ascii="Arial" w:hAnsi="Arial" w:cs="Arial"/>
+                <w:sz w:val="20"/>
+                <w:szCs w:val="20"/>
+              </w:rPr>
+              <w:t xml:space="preserve"> sesión</w:t>
             </w:r>
           </w:p>
         </w:tc>
@@ -8903,7 +8950,105 @@
                 <w:sz w:val="20"/>
                 <w:szCs w:val="20"/>
               </w:rPr>
-              <w:t>PC_LOGIN y PC_LOGOUT</w:t>
+              <w:t>PC_LOGIN</w:t>
+            </w:r>
+          </w:p>
+        </w:tc>
+      </w:tr>
+      <w:tr>
+        <w:tc>
+          <w:tcPr>
+            <w:tcW w:w="2207" w:type="dxa"/>
+            <w:vAlign w:val="center"/>
+          </w:tcPr>
+          <w:p>
+            <w:pPr>
+              <w:jc w:val="center"/>
+              <w:rPr>
+                <w:rFonts w:ascii="Arial" w:hAnsi="Arial" w:cs="Arial"/>
+                <w:sz w:val="20"/>
+                <w:szCs w:val="20"/>
+              </w:rPr>
+            </w:pPr>
+            <w:r>
+              <w:rPr>
+                <w:rFonts w:ascii="Arial" w:hAnsi="Arial" w:cs="Arial"/>
+                <w:sz w:val="20"/>
+                <w:szCs w:val="20"/>
+              </w:rPr>
+              <w:t>FS_LOGOUT</w:t>
+            </w:r>
+          </w:p>
+        </w:tc>
+        <w:tc>
+          <w:tcPr>
+            <w:tcW w:w="2207" w:type="dxa"/>
+            <w:vAlign w:val="center"/>
+          </w:tcPr>
+          <w:p>
+            <w:pPr>
+              <w:jc w:val="center"/>
+              <w:rPr>
+                <w:rFonts w:ascii="Arial" w:hAnsi="Arial" w:cs="Arial"/>
+                <w:sz w:val="20"/>
+                <w:szCs w:val="20"/>
+              </w:rPr>
+            </w:pPr>
+            <w:r>
+              <w:rPr>
+                <w:rFonts w:ascii="Arial" w:hAnsi="Arial" w:cs="Arial"/>
+                <w:sz w:val="20"/>
+                <w:szCs w:val="20"/>
+              </w:rPr>
+              <w:t>Cerrar sesión</w:t>
+            </w:r>
+          </w:p>
+        </w:tc>
+        <w:tc>
+          <w:tcPr>
+            <w:tcW w:w="2207" w:type="dxa"/>
+            <w:vAlign w:val="center"/>
+          </w:tcPr>
+          <w:p>
+            <w:pPr>
+              <w:jc w:val="center"/>
+              <w:rPr>
+                <w:rFonts w:ascii="Arial" w:hAnsi="Arial" w:cs="Arial"/>
+                <w:sz w:val="20"/>
+                <w:szCs w:val="20"/>
+              </w:rPr>
+            </w:pPr>
+            <w:r>
+              <w:rPr>
+                <w:rFonts w:ascii="Arial" w:hAnsi="Arial" w:cs="Arial"/>
+                <w:sz w:val="20"/>
+                <w:szCs w:val="20"/>
+              </w:rPr>
+              <w:t>Media</w:t>
+            </w:r>
+          </w:p>
+        </w:tc>
+        <w:tc>
+          <w:tcPr>
+            <w:tcW w:w="2207" w:type="dxa"/>
+            <w:vAlign w:val="center"/>
+          </w:tcPr>
+          <w:p>
+            <w:pPr>
+              <w:jc w:val="center"/>
+              <w:rPr>
+                <w:rFonts w:ascii="Arial" w:hAnsi="Arial" w:cs="Arial"/>
+                <w:sz w:val="20"/>
+                <w:szCs w:val="20"/>
+              </w:rPr>
+            </w:pPr>
+            <w:r>
+              <w:rPr>
+                <w:rFonts w:ascii="Arial" w:hAnsi="Arial" w:cs="Arial"/>
+                <w:sz w:val="20"/>
+                <w:szCs w:val="20"/>
+              </w:rPr>
+              <w:t>PC_LOGOUT</w:t>
             </w:r>
           </w:p>
         </w:tc>
@@ -9599,7 +9744,23 @@
                 <w:sz w:val="20"/>
                 <w:szCs w:val="20"/>
               </w:rPr>
-              <w:t>FS_USER</w:t>
+              <w:t>FS_</w:t>
+            </w:r>
+            <w:r>
+              <w:rPr>
+                <w:rFonts w:ascii="Arial" w:hAnsi="Arial" w:cs="Arial"/>
+                <w:sz w:val="20"/>
+                <w:szCs w:val="20"/>
+              </w:rPr>
+              <w:t xml:space="preserve"> </w:t>
+            </w:r>
+            <w:r>
+              <w:rPr>
+                <w:rFonts w:ascii="Arial" w:hAnsi="Arial" w:cs="Arial"/>
+                <w:sz w:val="20"/>
+                <w:szCs w:val="20"/>
+              </w:rPr>
+              <w:t>LOGIN</w:t>
             </w:r>
           </w:p>
         </w:tc>
@@ -9669,7 +9830,15 @@
                 <w:sz w:val="20"/>
                 <w:szCs w:val="20"/>
               </w:rPr>
-              <w:t>FS_USER</w:t>
+              <w:t>FS_</w:t>
+            </w:r>
+            <w:r>
+              <w:rPr>
+                <w:rFonts w:ascii="Arial" w:hAnsi="Arial" w:cs="Arial"/>
+                <w:sz w:val="20"/>
+                <w:szCs w:val="20"/>
+              </w:rPr>
+              <w:t>LOGOUT</w:t>
             </w:r>
           </w:p>
         </w:tc>
@@ -9694,7 +9863,15 @@
                 <w:sz w:val="20"/>
                 <w:szCs w:val="20"/>
               </w:rPr>
-              <w:t>EP_COMPPRO1</w:t>
+              <w:t>EP_COMPPRO</w:t>
+            </w:r>
+            <w:r>
+              <w:rPr>
+                <w:rFonts w:ascii="Arial" w:hAnsi="Arial" w:cs="Arial"/>
+                <w:sz w:val="20"/>
+                <w:szCs w:val="20"/>
+              </w:rPr>
+              <w:t>2</w:t>
             </w:r>
           </w:p>
         </w:tc>
@@ -9764,7 +9941,15 @@
                 <w:sz w:val="20"/>
                 <w:szCs w:val="20"/>
               </w:rPr>
-              <w:t>EP_COMPPRO1</w:t>
+              <w:t>EP_COMPPRO</w:t>
+            </w:r>
+            <w:r>
+              <w:rPr>
+                <w:rFonts w:ascii="Arial" w:hAnsi="Arial" w:cs="Arial"/>
+                <w:sz w:val="20"/>
+                <w:szCs w:val="20"/>
+              </w:rPr>
+              <w:t>2</w:t>
             </w:r>
           </w:p>
         </w:tc>
@@ -9834,7 +10019,15 @@
                 <w:sz w:val="20"/>
                 <w:szCs w:val="20"/>
               </w:rPr>
-              <w:t>EP_COMPPRO1</w:t>
+              <w:t>EP_COMPPRO</w:t>
+            </w:r>
+            <w:r>
+              <w:rPr>
+                <w:rFonts w:ascii="Arial" w:hAnsi="Arial" w:cs="Arial"/>
+                <w:sz w:val="20"/>
+                <w:szCs w:val="20"/>
+              </w:rPr>
+              <w:t>2</w:t>
             </w:r>
           </w:p>
         </w:tc>
@@ -9905,7 +10098,15 @@
                 <w:sz w:val="20"/>
                 <w:szCs w:val="20"/>
               </w:rPr>
-              <w:t>EP_ADMIN2</w:t>
+              <w:t>EP_ADMIN</w:t>
+            </w:r>
+            <w:r>
+              <w:rPr>
+                <w:rFonts w:ascii="Arial" w:hAnsi="Arial" w:cs="Arial"/>
+                <w:sz w:val="20"/>
+                <w:szCs w:val="20"/>
+              </w:rPr>
+              <w:t>3</w:t>
             </w:r>
           </w:p>
         </w:tc>
@@ -9975,7 +10176,15 @@
                 <w:sz w:val="20"/>
                 <w:szCs w:val="20"/>
               </w:rPr>
-              <w:t>EP_ADMIN2</w:t>
+              <w:t>EP_ADMIN</w:t>
+            </w:r>
+            <w:r>
+              <w:rPr>
+                <w:rFonts w:ascii="Arial" w:hAnsi="Arial" w:cs="Arial"/>
+                <w:sz w:val="20"/>
+                <w:szCs w:val="20"/>
+              </w:rPr>
+              <w:t>3</w:t>
             </w:r>
           </w:p>
         </w:tc>
@@ -10045,7 +10254,15 @@
                 <w:sz w:val="20"/>
                 <w:szCs w:val="20"/>
               </w:rPr>
-              <w:t>EP_ADMIN2</w:t>
+              <w:t>EP_ADMIN</w:t>
+            </w:r>
+            <w:r>
+              <w:rPr>
+                <w:rFonts w:ascii="Arial" w:hAnsi="Arial" w:cs="Arial"/>
+                <w:sz w:val="20"/>
+                <w:szCs w:val="20"/>
+              </w:rPr>
+              <w:t>3</w:t>
             </w:r>
           </w:p>
         </w:tc>
@@ -10116,7 +10333,15 @@
                 <w:sz w:val="20"/>
                 <w:szCs w:val="20"/>
               </w:rPr>
-              <w:t>EP_ADMIN2</w:t>
+              <w:t>EP_ADMIN</w:t>
+            </w:r>
+            <w:r>
+              <w:rPr>
+                <w:rFonts w:ascii="Arial" w:hAnsi="Arial" w:cs="Arial"/>
+                <w:sz w:val="20"/>
+                <w:szCs w:val="20"/>
+              </w:rPr>
+              <w:t>3</w:t>
             </w:r>
           </w:p>
         </w:tc>
@@ -10234,21 +10459,9 @@
           <w:sz w:val="28"/>
           <w:szCs w:val="28"/>
         </w:rPr>
-        <w:t xml:space="preserve">Involucrados o </w:t>
-      </w:r>
-      <w:proofErr w:type="spellStart"/>
-      <w:r>
-        <w:rPr>
-          <w:rFonts w:ascii="Arial" w:hAnsi="Arial" w:cs="Arial"/>
-          <w:i/>
-          <w:iCs/>
-          <w:sz w:val="28"/>
-          <w:szCs w:val="28"/>
-        </w:rPr>
-        <w:t>Stakeholders</w:t>
+        <w:t>Involucrados o Stakeholders</w:t>
       </w:r>
       <w:bookmarkEnd w:id="14"/>
-      <w:proofErr w:type="spellEnd"/>
     </w:p>
     <w:p>
       <w:pPr>
@@ -10817,21 +11030,7 @@
         <w:rPr>
           <w:rFonts w:ascii="Arial" w:hAnsi="Arial" w:cs="Arial"/>
         </w:rPr>
-        <w:t xml:space="preserve">2. La página web puede ser accedida a las 24 </w:t>
-      </w:r>
-      <w:proofErr w:type="spellStart"/>
-      <w:r>
-        <w:rPr>
-          <w:rFonts w:ascii="Arial" w:hAnsi="Arial" w:cs="Arial"/>
-        </w:rPr>
-        <w:t>hrs</w:t>
-      </w:r>
-      <w:proofErr w:type="spellEnd"/>
-      <w:r>
-        <w:rPr>
-          <w:rFonts w:ascii="Arial" w:hAnsi="Arial" w:cs="Arial"/>
-        </w:rPr>
-        <w:t xml:space="preserve"> día.</w:t>
+        <w:t>2. La página web puede ser accedida a las 24 hrs día.</w:t>
       </w:r>
     </w:p>
     <w:p>

</xml_diff>

<commit_message>
Corregir errores marcados por el profesor (Ya habían sido corregidas pero no se anotó en las tabla de historial de versiones).
</commit_message>
<xml_diff>
--- a/Visión & Alcance.docx
+++ b/Visión & Alcance.docx
@@ -4542,6 +4542,111 @@
           </w:p>
         </w:tc>
       </w:tr>
+      <w:tr>
+        <w:trPr>
+          <w:trHeight w:val="263"/>
+        </w:trPr>
+        <w:tc>
+          <w:tcPr>
+            <w:tcW w:w="2123" w:type="dxa"/>
+          </w:tcPr>
+          <w:p>
+            <w:pPr>
+              <w:jc w:val="both"/>
+              <w:rPr>
+                <w:rFonts w:ascii="Arial" w:hAnsi="Arial" w:cs="Arial"/>
+                <w:bCs/>
+                <w:sz w:val="20"/>
+                <w:szCs w:val="20"/>
+              </w:rPr>
+            </w:pPr>
+            <w:r>
+              <w:rPr>
+                <w:rFonts w:ascii="Arial" w:hAnsi="Arial" w:cs="Arial"/>
+                <w:bCs/>
+                <w:sz w:val="20"/>
+                <w:szCs w:val="20"/>
+              </w:rPr>
+              <w:t>Miguel Guzman</w:t>
+            </w:r>
+          </w:p>
+        </w:tc>
+        <w:tc>
+          <w:tcPr>
+            <w:tcW w:w="2123" w:type="dxa"/>
+          </w:tcPr>
+          <w:p>
+            <w:pPr>
+              <w:jc w:val="both"/>
+              <w:rPr>
+                <w:rFonts w:ascii="Arial" w:hAnsi="Arial" w:cs="Arial"/>
+                <w:bCs/>
+                <w:sz w:val="20"/>
+                <w:szCs w:val="20"/>
+              </w:rPr>
+            </w:pPr>
+            <w:r>
+              <w:rPr>
+                <w:rFonts w:ascii="Arial" w:hAnsi="Arial" w:cs="Arial"/>
+                <w:bCs/>
+                <w:sz w:val="20"/>
+                <w:szCs w:val="20"/>
+              </w:rPr>
+              <w:t>09/02/22</w:t>
+            </w:r>
+          </w:p>
+        </w:tc>
+        <w:tc>
+          <w:tcPr>
+            <w:tcW w:w="3546" w:type="dxa"/>
+          </w:tcPr>
+          <w:p>
+            <w:pPr>
+              <w:jc w:val="both"/>
+              <w:rPr>
+                <w:rFonts w:ascii="Arial" w:hAnsi="Arial" w:cs="Arial"/>
+                <w:bCs/>
+                <w:sz w:val="20"/>
+                <w:szCs w:val="20"/>
+              </w:rPr>
+            </w:pPr>
+            <w:r>
+              <w:rPr>
+                <w:rFonts w:ascii="Arial" w:hAnsi="Arial" w:cs="Arial"/>
+                <w:bCs/>
+                <w:sz w:val="20"/>
+                <w:szCs w:val="20"/>
+              </w:rPr>
+              <w:t>Corregir errores marcados por el profesor.</w:t>
+            </w:r>
+          </w:p>
+        </w:tc>
+        <w:tc>
+          <w:tcPr>
+            <w:tcW w:w="1134" w:type="dxa"/>
+          </w:tcPr>
+          <w:p>
+            <w:pPr>
+              <w:jc w:val="both"/>
+              <w:rPr>
+                <w:rFonts w:ascii="Arial" w:hAnsi="Arial" w:cs="Arial"/>
+                <w:bCs/>
+                <w:sz w:val="20"/>
+                <w:szCs w:val="20"/>
+              </w:rPr>
+            </w:pPr>
+            <w:r>
+              <w:rPr>
+                <w:rFonts w:ascii="Arial" w:hAnsi="Arial" w:cs="Arial"/>
+                <w:bCs/>
+                <w:sz w:val="20"/>
+                <w:szCs w:val="20"/>
+              </w:rPr>
+              <w:t>2.5</w:t>
+            </w:r>
+          </w:p>
+        </w:tc>
+      </w:tr>
       <w:bookmarkEnd w:id="0"/>
       <w:bookmarkEnd w:id="1"/>
     </w:tbl>
@@ -9752,15 +9857,7 @@
                 <w:sz w:val="20"/>
                 <w:szCs w:val="20"/>
               </w:rPr>
-              <w:t xml:space="preserve"> </w:t>
-            </w:r>
-            <w:r>
-              <w:rPr>
-                <w:rFonts w:ascii="Arial" w:hAnsi="Arial" w:cs="Arial"/>
-                <w:sz w:val="20"/>
-                <w:szCs w:val="20"/>
-              </w:rPr>
-              <w:t>LOGIN</w:t>
+              <w:t xml:space="preserve"> LOGIN</w:t>
             </w:r>
           </w:p>
         </w:tc>
@@ -11090,6 +11187,16 @@
         </w:rPr>
         <w:t xml:space="preserve">4. El sistema interactúa con el servidor local. </w:t>
       </w:r>
+    </w:p>
+    <w:p>
+      <w:pPr>
+        <w:rPr>
+          <w:rFonts w:ascii="Arial" w:hAnsi="Arial" w:cs="Arial"/>
+          <w:b/>
+          <w:sz w:val="24"/>
+          <w:szCs w:val="24"/>
+        </w:rPr>
+      </w:pPr>
     </w:p>
     <w:p>
       <w:pPr>

</xml_diff>

<commit_message>
Corregir una falta de ortografía.
</commit_message>
<xml_diff>
--- a/Visión & Alcance.docx
+++ b/Visión & Alcance.docx
@@ -4170,7 +4170,27 @@
                 <w:sz w:val="20"/>
                 <w:szCs w:val="20"/>
               </w:rPr>
-              <w:t xml:space="preserve"> de skateholder modificados a unos más acordes</w:t>
+              <w:t xml:space="preserve"> de </w:t>
+            </w:r>
+            <w:proofErr w:type="spellStart"/>
+            <w:r>
+              <w:rPr>
+                <w:rFonts w:ascii="Arial" w:hAnsi="Arial" w:cs="Arial"/>
+                <w:bCs/>
+                <w:sz w:val="20"/>
+                <w:szCs w:val="20"/>
+              </w:rPr>
+              <w:t>skateholder</w:t>
+            </w:r>
+            <w:proofErr w:type="spellEnd"/>
+            <w:r>
+              <w:rPr>
+                <w:rFonts w:ascii="Arial" w:hAnsi="Arial" w:cs="Arial"/>
+                <w:bCs/>
+                <w:sz w:val="20"/>
+                <w:szCs w:val="20"/>
+              </w:rPr>
+              <w:t xml:space="preserve"> modificados a unos más acordes</w:t>
             </w:r>
             <w:r>
               <w:rPr>
@@ -4643,6 +4663,111 @@
                 <w:szCs w:val="20"/>
               </w:rPr>
               <w:t>2.5</w:t>
+            </w:r>
+          </w:p>
+        </w:tc>
+      </w:tr>
+      <w:tr>
+        <w:trPr>
+          <w:trHeight w:val="263"/>
+        </w:trPr>
+        <w:tc>
+          <w:tcPr>
+            <w:tcW w:w="2123" w:type="dxa"/>
+          </w:tcPr>
+          <w:p>
+            <w:pPr>
+              <w:jc w:val="both"/>
+              <w:rPr>
+                <w:rFonts w:ascii="Arial" w:hAnsi="Arial" w:cs="Arial"/>
+                <w:bCs/>
+                <w:sz w:val="20"/>
+                <w:szCs w:val="20"/>
+              </w:rPr>
+            </w:pPr>
+            <w:r>
+              <w:rPr>
+                <w:rFonts w:ascii="Arial" w:hAnsi="Arial" w:cs="Arial"/>
+                <w:bCs/>
+                <w:sz w:val="20"/>
+                <w:szCs w:val="20"/>
+              </w:rPr>
+              <w:t>Miguel Guzman</w:t>
+            </w:r>
+          </w:p>
+        </w:tc>
+        <w:tc>
+          <w:tcPr>
+            <w:tcW w:w="2123" w:type="dxa"/>
+          </w:tcPr>
+          <w:p>
+            <w:pPr>
+              <w:jc w:val="both"/>
+              <w:rPr>
+                <w:rFonts w:ascii="Arial" w:hAnsi="Arial" w:cs="Arial"/>
+                <w:bCs/>
+                <w:sz w:val="20"/>
+                <w:szCs w:val="20"/>
+              </w:rPr>
+            </w:pPr>
+            <w:r>
+              <w:rPr>
+                <w:rFonts w:ascii="Arial" w:hAnsi="Arial" w:cs="Arial"/>
+                <w:bCs/>
+                <w:sz w:val="20"/>
+                <w:szCs w:val="20"/>
+              </w:rPr>
+              <w:t>09/02/22</w:t>
+            </w:r>
+          </w:p>
+        </w:tc>
+        <w:tc>
+          <w:tcPr>
+            <w:tcW w:w="3546" w:type="dxa"/>
+          </w:tcPr>
+          <w:p>
+            <w:pPr>
+              <w:jc w:val="both"/>
+              <w:rPr>
+                <w:rFonts w:ascii="Arial" w:hAnsi="Arial" w:cs="Arial"/>
+                <w:bCs/>
+                <w:sz w:val="20"/>
+                <w:szCs w:val="20"/>
+              </w:rPr>
+            </w:pPr>
+            <w:r>
+              <w:rPr>
+                <w:rFonts w:ascii="Arial" w:hAnsi="Arial" w:cs="Arial"/>
+                <w:bCs/>
+                <w:sz w:val="20"/>
+                <w:szCs w:val="20"/>
+              </w:rPr>
+              <w:t>Corregir una falta de ortografía.</w:t>
+            </w:r>
+          </w:p>
+        </w:tc>
+        <w:tc>
+          <w:tcPr>
+            <w:tcW w:w="1134" w:type="dxa"/>
+          </w:tcPr>
+          <w:p>
+            <w:pPr>
+              <w:jc w:val="both"/>
+              <w:rPr>
+                <w:rFonts w:ascii="Arial" w:hAnsi="Arial" w:cs="Arial"/>
+                <w:bCs/>
+                <w:sz w:val="20"/>
+                <w:szCs w:val="20"/>
+              </w:rPr>
+            </w:pPr>
+            <w:r>
+              <w:rPr>
+                <w:rFonts w:ascii="Arial" w:hAnsi="Arial" w:cs="Arial"/>
+                <w:bCs/>
+                <w:sz w:val="20"/>
+                <w:szCs w:val="20"/>
+              </w:rPr>
+              <w:t>2.6</w:t>
             </w:r>
           </w:p>
         </w:tc>
@@ -6008,7 +6133,25 @@
                 <w:sz w:val="20"/>
                 <w:szCs w:val="20"/>
               </w:rPr>
-              <w:t>La base de datos realizará un query buscando todos los artículos relacionados con la palabra clave recibida.</w:t>
+              <w:t xml:space="preserve">La base de datos realizará un </w:t>
+            </w:r>
+            <w:proofErr w:type="spellStart"/>
+            <w:r>
+              <w:rPr>
+                <w:rFonts w:ascii="Arial" w:hAnsi="Arial" w:cs="Arial"/>
+                <w:sz w:val="20"/>
+                <w:szCs w:val="20"/>
+              </w:rPr>
+              <w:t>query</w:t>
+            </w:r>
+            <w:proofErr w:type="spellEnd"/>
+            <w:r>
+              <w:rPr>
+                <w:rFonts w:ascii="Arial" w:hAnsi="Arial" w:cs="Arial"/>
+                <w:sz w:val="20"/>
+                <w:szCs w:val="20"/>
+              </w:rPr>
+              <w:t xml:space="preserve"> buscando todos los artículos relacionados con la palabra clave recibida.</w:t>
             </w:r>
           </w:p>
           <w:p>
@@ -6073,9 +6216,9 @@
         <w:tblLook w:val="04A0" w:firstRow="1" w:lastRow="0" w:firstColumn="1" w:lastColumn="0" w:noHBand="0" w:noVBand="1"/>
       </w:tblPr>
       <w:tblGrid>
-        <w:gridCol w:w="1628"/>
-        <w:gridCol w:w="1911"/>
-        <w:gridCol w:w="4955"/>
+        <w:gridCol w:w="2228"/>
+        <w:gridCol w:w="1758"/>
+        <w:gridCol w:w="4508"/>
       </w:tblGrid>
       <w:tr>
         <w:tc>
@@ -6187,7 +6330,15 @@
                 <w:sz w:val="20"/>
                 <w:szCs w:val="20"/>
               </w:rPr>
-              <w:t>PC_NEWUSER</w:t>
+              <w:t>PC_N</w:t>
+            </w:r>
+            <w:r>
+              <w:rPr>
+                <w:rFonts w:ascii="Arial" w:hAnsi="Arial" w:cs="Arial"/>
+                <w:sz w:val="20"/>
+                <w:szCs w:val="20"/>
+              </w:rPr>
+              <w:t>UEVOUSUARIO</w:t>
             </w:r>
           </w:p>
         </w:tc>
@@ -6654,7 +6805,15 @@
                 <w:sz w:val="20"/>
                 <w:szCs w:val="20"/>
               </w:rPr>
-              <w:t>PC_LOGIN</w:t>
+              <w:t>PC_</w:t>
+            </w:r>
+            <w:r>
+              <w:rPr>
+                <w:rFonts w:ascii="Arial" w:hAnsi="Arial" w:cs="Arial"/>
+                <w:sz w:val="20"/>
+                <w:szCs w:val="20"/>
+              </w:rPr>
+              <w:t>INICIARSESION</w:t>
             </w:r>
           </w:p>
         </w:tc>
@@ -6919,7 +7078,15 @@
                 <w:sz w:val="20"/>
                 <w:szCs w:val="20"/>
               </w:rPr>
-              <w:t>PC_LOGOUT</w:t>
+              <w:t>PC_</w:t>
+            </w:r>
+            <w:r>
+              <w:rPr>
+                <w:rFonts w:ascii="Arial" w:hAnsi="Arial" w:cs="Arial"/>
+                <w:sz w:val="20"/>
+                <w:szCs w:val="20"/>
+              </w:rPr>
+              <w:t>CERRARSESION</w:t>
             </w:r>
           </w:p>
         </w:tc>
@@ -6987,7 +7154,25 @@
                 <w:sz w:val="20"/>
                 <w:szCs w:val="20"/>
               </w:rPr>
-              <w:t>El usuario deberá estar logeado en el sistema.</w:t>
+              <w:t xml:space="preserve">El usuario deberá estar </w:t>
+            </w:r>
+            <w:proofErr w:type="spellStart"/>
+            <w:r>
+              <w:rPr>
+                <w:rFonts w:ascii="Arial" w:hAnsi="Arial" w:cs="Arial"/>
+                <w:sz w:val="20"/>
+                <w:szCs w:val="20"/>
+              </w:rPr>
+              <w:t>logeado</w:t>
+            </w:r>
+            <w:proofErr w:type="spellEnd"/>
+            <w:r>
+              <w:rPr>
+                <w:rFonts w:ascii="Arial" w:hAnsi="Arial" w:cs="Arial"/>
+                <w:sz w:val="20"/>
+                <w:szCs w:val="20"/>
+              </w:rPr>
+              <w:t xml:space="preserve"> en el sistema.</w:t>
             </w:r>
           </w:p>
           <w:p>
@@ -7026,7 +7211,25 @@
                 <w:sz w:val="20"/>
                 <w:szCs w:val="20"/>
               </w:rPr>
-              <w:t>El sistema deberá mostrarle la página principal sin ningún logeo.</w:t>
+              <w:t xml:space="preserve">El sistema deberá mostrarle la página principal sin ningún </w:t>
+            </w:r>
+            <w:proofErr w:type="spellStart"/>
+            <w:r>
+              <w:rPr>
+                <w:rFonts w:ascii="Arial" w:hAnsi="Arial" w:cs="Arial"/>
+                <w:sz w:val="20"/>
+                <w:szCs w:val="20"/>
+              </w:rPr>
+              <w:t>logeo</w:t>
+            </w:r>
+            <w:proofErr w:type="spellEnd"/>
+            <w:r>
+              <w:rPr>
+                <w:rFonts w:ascii="Arial" w:hAnsi="Arial" w:cs="Arial"/>
+                <w:sz w:val="20"/>
+                <w:szCs w:val="20"/>
+              </w:rPr>
+              <w:t>.</w:t>
             </w:r>
           </w:p>
         </w:tc>
@@ -7611,7 +7814,7 @@
                 <w:sz w:val="20"/>
                 <w:szCs w:val="20"/>
               </w:rPr>
-              <w:t>Comentarios del producto</w:t>
+              <w:t>Realizar un comentario</w:t>
             </w:r>
           </w:p>
         </w:tc>
@@ -7722,7 +7925,15 @@
                 <w:sz w:val="20"/>
                 <w:szCs w:val="20"/>
               </w:rPr>
-              <w:t>Lista de productos deseados</w:t>
+              <w:t xml:space="preserve">Agregar </w:t>
+            </w:r>
+            <w:r>
+              <w:rPr>
+                <w:rFonts w:ascii="Arial" w:hAnsi="Arial" w:cs="Arial"/>
+                <w:sz w:val="20"/>
+                <w:szCs w:val="20"/>
+              </w:rPr>
+              <w:t>productos deseados</w:t>
             </w:r>
           </w:p>
         </w:tc>
@@ -8379,9 +8590,9 @@
       </w:tblPr>
       <w:tblGrid>
         <w:gridCol w:w="2207"/>
-        <w:gridCol w:w="2207"/>
-        <w:gridCol w:w="2207"/>
-        <w:gridCol w:w="2207"/>
+        <w:gridCol w:w="2466"/>
+        <w:gridCol w:w="1927"/>
+        <w:gridCol w:w="2228"/>
       </w:tblGrid>
       <w:tr>
         <w:tc>
@@ -8414,6 +8625,112 @@
         </w:tc>
         <w:tc>
           <w:tcPr>
+            <w:tcW w:w="2466" w:type="dxa"/>
+            <w:vAlign w:val="center"/>
+          </w:tcPr>
+          <w:p>
+            <w:pPr>
+              <w:jc w:val="center"/>
+              <w:rPr>
+                <w:rFonts w:ascii="Arial" w:hAnsi="Arial" w:cs="Arial"/>
+                <w:b/>
+                <w:bCs/>
+                <w:sz w:val="24"/>
+                <w:szCs w:val="24"/>
+              </w:rPr>
+            </w:pPr>
+            <w:r>
+              <w:rPr>
+                <w:rFonts w:ascii="Arial" w:hAnsi="Arial" w:cs="Arial"/>
+                <w:b/>
+                <w:bCs/>
+                <w:sz w:val="24"/>
+                <w:szCs w:val="24"/>
+              </w:rPr>
+              <w:t>Descripción</w:t>
+            </w:r>
+          </w:p>
+        </w:tc>
+        <w:tc>
+          <w:tcPr>
+            <w:tcW w:w="1927" w:type="dxa"/>
+            <w:vAlign w:val="center"/>
+          </w:tcPr>
+          <w:p>
+            <w:pPr>
+              <w:jc w:val="center"/>
+              <w:rPr>
+                <w:rFonts w:ascii="Arial" w:hAnsi="Arial" w:cs="Arial"/>
+                <w:b/>
+                <w:bCs/>
+                <w:sz w:val="24"/>
+                <w:szCs w:val="24"/>
+              </w:rPr>
+            </w:pPr>
+            <w:r>
+              <w:rPr>
+                <w:rFonts w:ascii="Arial" w:hAnsi="Arial" w:cs="Arial"/>
+                <w:b/>
+                <w:bCs/>
+                <w:sz w:val="24"/>
+                <w:szCs w:val="24"/>
+              </w:rPr>
+              <w:t>Prioridad</w:t>
+            </w:r>
+          </w:p>
+        </w:tc>
+        <w:tc>
+          <w:tcPr>
+            <w:tcW w:w="2228" w:type="dxa"/>
+            <w:vAlign w:val="center"/>
+          </w:tcPr>
+          <w:p>
+            <w:pPr>
+              <w:jc w:val="center"/>
+              <w:rPr>
+                <w:rFonts w:ascii="Arial" w:hAnsi="Arial" w:cs="Arial"/>
+                <w:b/>
+                <w:bCs/>
+                <w:sz w:val="24"/>
+                <w:szCs w:val="24"/>
+              </w:rPr>
+            </w:pPr>
+            <w:r>
+              <w:rPr>
+                <w:rFonts w:ascii="Arial" w:hAnsi="Arial" w:cs="Arial"/>
+                <w:b/>
+                <w:bCs/>
+                <w:sz w:val="24"/>
+                <w:szCs w:val="24"/>
+              </w:rPr>
+              <w:t xml:space="preserve">Proceso </w:t>
+            </w:r>
+            <w:r>
+              <w:rPr>
+                <w:rFonts w:ascii="Arial" w:hAnsi="Arial" w:cs="Arial"/>
+                <w:b/>
+                <w:bCs/>
+                <w:sz w:val="24"/>
+                <w:szCs w:val="24"/>
+              </w:rPr>
+              <w:t>d</w:t>
+            </w:r>
+            <w:r>
+              <w:rPr>
+                <w:rFonts w:ascii="Arial" w:hAnsi="Arial" w:cs="Arial"/>
+                <w:b/>
+                <w:bCs/>
+                <w:sz w:val="24"/>
+                <w:szCs w:val="24"/>
+              </w:rPr>
+              <w:t>e Negocio Asociado</w:t>
+            </w:r>
+          </w:p>
+        </w:tc>
+      </w:tr>
+      <w:tr>
+        <w:tc>
+          <w:tcPr>
             <w:tcW w:w="2207" w:type="dxa"/>
             <w:vAlign w:val="center"/>
           </w:tcPr>
@@ -8422,24 +8739,94 @@
               <w:jc w:val="center"/>
               <w:rPr>
                 <w:rFonts w:ascii="Arial" w:hAnsi="Arial" w:cs="Arial"/>
-                <w:b/>
-                <w:bCs/>
-                <w:sz w:val="24"/>
-                <w:szCs w:val="24"/>
-              </w:rPr>
-            </w:pPr>
-            <w:r>
-              <w:rPr>
-                <w:rFonts w:ascii="Arial" w:hAnsi="Arial" w:cs="Arial"/>
-                <w:b/>
-                <w:bCs/>
-                <w:sz w:val="24"/>
-                <w:szCs w:val="24"/>
-              </w:rPr>
-              <w:t>Descripción</w:t>
-            </w:r>
-          </w:p>
-        </w:tc>
+                <w:sz w:val="20"/>
+                <w:szCs w:val="20"/>
+              </w:rPr>
+            </w:pPr>
+            <w:r>
+              <w:rPr>
+                <w:rFonts w:ascii="Arial" w:hAnsi="Arial" w:cs="Arial"/>
+                <w:sz w:val="20"/>
+                <w:szCs w:val="20"/>
+              </w:rPr>
+              <w:t>FS_BUSPRO</w:t>
+            </w:r>
+          </w:p>
+        </w:tc>
+        <w:tc>
+          <w:tcPr>
+            <w:tcW w:w="2466" w:type="dxa"/>
+            <w:vAlign w:val="center"/>
+          </w:tcPr>
+          <w:p>
+            <w:pPr>
+              <w:jc w:val="center"/>
+              <w:rPr>
+                <w:rFonts w:ascii="Arial" w:hAnsi="Arial" w:cs="Arial"/>
+                <w:sz w:val="20"/>
+                <w:szCs w:val="20"/>
+              </w:rPr>
+            </w:pPr>
+            <w:r>
+              <w:rPr>
+                <w:rFonts w:ascii="Arial" w:hAnsi="Arial" w:cs="Arial"/>
+                <w:sz w:val="20"/>
+                <w:szCs w:val="20"/>
+              </w:rPr>
+              <w:t>Buscar un producto</w:t>
+            </w:r>
+          </w:p>
+        </w:tc>
+        <w:tc>
+          <w:tcPr>
+            <w:tcW w:w="1927" w:type="dxa"/>
+            <w:vAlign w:val="center"/>
+          </w:tcPr>
+          <w:p>
+            <w:pPr>
+              <w:jc w:val="center"/>
+              <w:rPr>
+                <w:rFonts w:ascii="Arial" w:hAnsi="Arial" w:cs="Arial"/>
+                <w:sz w:val="20"/>
+                <w:szCs w:val="20"/>
+              </w:rPr>
+            </w:pPr>
+            <w:r>
+              <w:rPr>
+                <w:rFonts w:ascii="Arial" w:hAnsi="Arial" w:cs="Arial"/>
+                <w:sz w:val="20"/>
+                <w:szCs w:val="20"/>
+              </w:rPr>
+              <w:t>Media</w:t>
+            </w:r>
+          </w:p>
+        </w:tc>
+        <w:tc>
+          <w:tcPr>
+            <w:tcW w:w="2228" w:type="dxa"/>
+            <w:vAlign w:val="center"/>
+          </w:tcPr>
+          <w:p>
+            <w:pPr>
+              <w:jc w:val="center"/>
+              <w:rPr>
+                <w:rFonts w:ascii="Arial" w:hAnsi="Arial" w:cs="Arial"/>
+                <w:sz w:val="20"/>
+                <w:szCs w:val="20"/>
+              </w:rPr>
+            </w:pPr>
+            <w:r>
+              <w:rPr>
+                <w:rFonts w:ascii="Arial" w:hAnsi="Arial" w:cs="Arial"/>
+                <w:sz w:val="20"/>
+                <w:szCs w:val="20"/>
+              </w:rPr>
+              <w:t>PC_BUSPRO</w:t>
+            </w:r>
+          </w:p>
+        </w:tc>
+      </w:tr>
+      <w:tr>
         <w:tc>
           <w:tcPr>
             <w:tcW w:w="2207" w:type="dxa"/>
@@ -8464,10 +8851,117 @@
                 <w:sz w:val="24"/>
                 <w:szCs w:val="24"/>
               </w:rPr>
+              <w:lastRenderedPageBreak/>
+              <w:t>ID</w:t>
+            </w:r>
+          </w:p>
+        </w:tc>
+        <w:tc>
+          <w:tcPr>
+            <w:tcW w:w="2466" w:type="dxa"/>
+            <w:vAlign w:val="center"/>
+          </w:tcPr>
+          <w:p>
+            <w:pPr>
+              <w:jc w:val="center"/>
+              <w:rPr>
+                <w:rFonts w:ascii="Arial" w:hAnsi="Arial" w:cs="Arial"/>
+                <w:b/>
+                <w:bCs/>
+                <w:sz w:val="24"/>
+                <w:szCs w:val="24"/>
+              </w:rPr>
+            </w:pPr>
+            <w:r>
+              <w:rPr>
+                <w:rFonts w:ascii="Arial" w:hAnsi="Arial" w:cs="Arial"/>
+                <w:b/>
+                <w:bCs/>
+                <w:sz w:val="24"/>
+                <w:szCs w:val="24"/>
+              </w:rPr>
+              <w:t>Descripción</w:t>
+            </w:r>
+          </w:p>
+        </w:tc>
+        <w:tc>
+          <w:tcPr>
+            <w:tcW w:w="1927" w:type="dxa"/>
+            <w:vAlign w:val="center"/>
+          </w:tcPr>
+          <w:p>
+            <w:pPr>
+              <w:jc w:val="center"/>
+              <w:rPr>
+                <w:rFonts w:ascii="Arial" w:hAnsi="Arial" w:cs="Arial"/>
+                <w:b/>
+                <w:bCs/>
+                <w:sz w:val="24"/>
+                <w:szCs w:val="24"/>
+              </w:rPr>
+            </w:pPr>
+            <w:r>
+              <w:rPr>
+                <w:rFonts w:ascii="Arial" w:hAnsi="Arial" w:cs="Arial"/>
+                <w:b/>
+                <w:bCs/>
+                <w:sz w:val="24"/>
+                <w:szCs w:val="24"/>
+              </w:rPr>
               <w:t>Prioridad</w:t>
             </w:r>
           </w:p>
         </w:tc>
+        <w:tc>
+          <w:tcPr>
+            <w:tcW w:w="2228" w:type="dxa"/>
+            <w:vAlign w:val="center"/>
+          </w:tcPr>
+          <w:p>
+            <w:pPr>
+              <w:jc w:val="center"/>
+              <w:rPr>
+                <w:rFonts w:ascii="Arial" w:hAnsi="Arial" w:cs="Arial"/>
+                <w:b/>
+                <w:bCs/>
+                <w:sz w:val="24"/>
+                <w:szCs w:val="24"/>
+              </w:rPr>
+            </w:pPr>
+            <w:r>
+              <w:rPr>
+                <w:rFonts w:ascii="Arial" w:hAnsi="Arial" w:cs="Arial"/>
+                <w:b/>
+                <w:bCs/>
+                <w:sz w:val="24"/>
+                <w:szCs w:val="24"/>
+              </w:rPr>
+              <w:t xml:space="preserve">Proceso </w:t>
+            </w:r>
+            <w:r>
+              <w:rPr>
+                <w:rFonts w:ascii="Arial" w:hAnsi="Arial" w:cs="Arial"/>
+                <w:b/>
+                <w:bCs/>
+                <w:sz w:val="24"/>
+                <w:szCs w:val="24"/>
+              </w:rPr>
+              <w:t>d</w:t>
+            </w:r>
+            <w:r>
+              <w:rPr>
+                <w:rFonts w:ascii="Arial" w:hAnsi="Arial" w:cs="Arial"/>
+                <w:b/>
+                <w:bCs/>
+                <w:sz w:val="24"/>
+                <w:szCs w:val="24"/>
+              </w:rPr>
+              <w:t>e Negocio Asociado</w:t>
+            </w:r>
+          </w:p>
+        </w:tc>
+      </w:tr>
+      <w:tr>
         <w:tc>
           <w:tcPr>
             <w:tcW w:w="2207" w:type="dxa"/>
@@ -8478,41 +8972,105 @@
               <w:jc w:val="center"/>
               <w:rPr>
                 <w:rFonts w:ascii="Arial" w:hAnsi="Arial" w:cs="Arial"/>
-                <w:b/>
-                <w:bCs/>
-                <w:sz w:val="24"/>
-                <w:szCs w:val="24"/>
-              </w:rPr>
-            </w:pPr>
-            <w:r>
-              <w:rPr>
-                <w:rFonts w:ascii="Arial" w:hAnsi="Arial" w:cs="Arial"/>
-                <w:b/>
-                <w:bCs/>
-                <w:sz w:val="24"/>
-                <w:szCs w:val="24"/>
-              </w:rPr>
-              <w:t xml:space="preserve">Proceso </w:t>
-            </w:r>
-            <w:r>
-              <w:rPr>
-                <w:rFonts w:ascii="Arial" w:hAnsi="Arial" w:cs="Arial"/>
-                <w:b/>
-                <w:bCs/>
-                <w:sz w:val="24"/>
-                <w:szCs w:val="24"/>
-              </w:rPr>
-              <w:t>d</w:t>
-            </w:r>
-            <w:r>
-              <w:rPr>
-                <w:rFonts w:ascii="Arial" w:hAnsi="Arial" w:cs="Arial"/>
-                <w:b/>
-                <w:bCs/>
-                <w:sz w:val="24"/>
-                <w:szCs w:val="24"/>
-              </w:rPr>
-              <w:t>e Negocio Asociado</w:t>
+                <w:sz w:val="20"/>
+                <w:szCs w:val="20"/>
+              </w:rPr>
+            </w:pPr>
+            <w:r>
+              <w:rPr>
+                <w:rFonts w:ascii="Arial" w:hAnsi="Arial" w:cs="Arial"/>
+                <w:sz w:val="20"/>
+                <w:szCs w:val="20"/>
+              </w:rPr>
+              <w:t>FS_</w:t>
+            </w:r>
+            <w:r>
+              <w:rPr>
+                <w:rFonts w:ascii="Arial" w:hAnsi="Arial" w:cs="Arial"/>
+                <w:sz w:val="20"/>
+                <w:szCs w:val="20"/>
+              </w:rPr>
+              <w:t>NUEVOUSUARIO</w:t>
+            </w:r>
+          </w:p>
+        </w:tc>
+        <w:tc>
+          <w:tcPr>
+            <w:tcW w:w="2466" w:type="dxa"/>
+            <w:vAlign w:val="center"/>
+          </w:tcPr>
+          <w:p>
+            <w:pPr>
+              <w:jc w:val="center"/>
+              <w:rPr>
+                <w:rFonts w:ascii="Arial" w:hAnsi="Arial" w:cs="Arial"/>
+                <w:sz w:val="20"/>
+                <w:szCs w:val="20"/>
+              </w:rPr>
+            </w:pPr>
+            <w:r>
+              <w:rPr>
+                <w:rFonts w:ascii="Arial" w:hAnsi="Arial" w:cs="Arial"/>
+                <w:sz w:val="20"/>
+                <w:szCs w:val="20"/>
+              </w:rPr>
+              <w:t>Registrar un usuario</w:t>
+            </w:r>
+          </w:p>
+        </w:tc>
+        <w:tc>
+          <w:tcPr>
+            <w:tcW w:w="1927" w:type="dxa"/>
+            <w:vAlign w:val="center"/>
+          </w:tcPr>
+          <w:p>
+            <w:pPr>
+              <w:jc w:val="center"/>
+              <w:rPr>
+                <w:rFonts w:ascii="Arial" w:hAnsi="Arial" w:cs="Arial"/>
+                <w:sz w:val="20"/>
+                <w:szCs w:val="20"/>
+              </w:rPr>
+            </w:pPr>
+            <w:r>
+              <w:rPr>
+                <w:rFonts w:ascii="Arial" w:hAnsi="Arial" w:cs="Arial"/>
+                <w:sz w:val="20"/>
+                <w:szCs w:val="20"/>
+              </w:rPr>
+              <w:t>Alto</w:t>
+            </w:r>
+          </w:p>
+        </w:tc>
+        <w:tc>
+          <w:tcPr>
+            <w:tcW w:w="2228" w:type="dxa"/>
+            <w:vAlign w:val="center"/>
+          </w:tcPr>
+          <w:p>
+            <w:pPr>
+              <w:jc w:val="center"/>
+              <w:rPr>
+                <w:rFonts w:ascii="Arial" w:hAnsi="Arial" w:cs="Arial"/>
+                <w:sz w:val="20"/>
+                <w:szCs w:val="20"/>
+              </w:rPr>
+            </w:pPr>
+            <w:r>
+              <w:rPr>
+                <w:rFonts w:ascii="Arial" w:hAnsi="Arial" w:cs="Arial"/>
+                <w:sz w:val="20"/>
+                <w:szCs w:val="20"/>
+              </w:rPr>
+              <w:t>PC_</w:t>
+            </w:r>
+            <w:r>
+              <w:rPr>
+                <w:rFonts w:ascii="Arial" w:hAnsi="Arial" w:cs="Arial"/>
+                <w:sz w:val="20"/>
+                <w:szCs w:val="20"/>
+              </w:rPr>
+              <w:t>NUEVOUSUARIO</w:t>
             </w:r>
           </w:p>
         </w:tc>
@@ -8538,10 +9096,84 @@
                 <w:sz w:val="20"/>
                 <w:szCs w:val="20"/>
               </w:rPr>
-              <w:t>FS_BUSPRO</w:t>
-            </w:r>
-          </w:p>
-        </w:tc>
+              <w:t>FS_ADDPRO</w:t>
+            </w:r>
+          </w:p>
+        </w:tc>
+        <w:tc>
+          <w:tcPr>
+            <w:tcW w:w="2466" w:type="dxa"/>
+            <w:vAlign w:val="center"/>
+          </w:tcPr>
+          <w:p>
+            <w:pPr>
+              <w:jc w:val="center"/>
+              <w:rPr>
+                <w:rFonts w:ascii="Arial" w:hAnsi="Arial" w:cs="Arial"/>
+                <w:sz w:val="20"/>
+                <w:szCs w:val="20"/>
+              </w:rPr>
+            </w:pPr>
+            <w:r>
+              <w:rPr>
+                <w:rFonts w:ascii="Arial" w:hAnsi="Arial" w:cs="Arial"/>
+                <w:sz w:val="20"/>
+                <w:szCs w:val="20"/>
+              </w:rPr>
+              <w:t>Agregar/Borrar producto al carrito</w:t>
+            </w:r>
+          </w:p>
+        </w:tc>
+        <w:tc>
+          <w:tcPr>
+            <w:tcW w:w="1927" w:type="dxa"/>
+            <w:vAlign w:val="center"/>
+          </w:tcPr>
+          <w:p>
+            <w:pPr>
+              <w:jc w:val="center"/>
+              <w:rPr>
+                <w:rFonts w:ascii="Arial" w:hAnsi="Arial" w:cs="Arial"/>
+                <w:sz w:val="20"/>
+                <w:szCs w:val="20"/>
+              </w:rPr>
+            </w:pPr>
+            <w:r>
+              <w:rPr>
+                <w:rFonts w:ascii="Arial" w:hAnsi="Arial" w:cs="Arial"/>
+                <w:sz w:val="20"/>
+                <w:szCs w:val="20"/>
+              </w:rPr>
+              <w:t>Media</w:t>
+            </w:r>
+          </w:p>
+        </w:tc>
+        <w:tc>
+          <w:tcPr>
+            <w:tcW w:w="2228" w:type="dxa"/>
+            <w:vAlign w:val="center"/>
+          </w:tcPr>
+          <w:p>
+            <w:pPr>
+              <w:jc w:val="center"/>
+              <w:rPr>
+                <w:rFonts w:ascii="Arial" w:hAnsi="Arial" w:cs="Arial"/>
+                <w:sz w:val="20"/>
+                <w:szCs w:val="20"/>
+              </w:rPr>
+            </w:pPr>
+            <w:r>
+              <w:rPr>
+                <w:rFonts w:ascii="Arial" w:hAnsi="Arial" w:cs="Arial"/>
+                <w:sz w:val="20"/>
+                <w:szCs w:val="20"/>
+              </w:rPr>
+              <w:t>PC_COMPPRO</w:t>
+            </w:r>
+          </w:p>
+        </w:tc>
+      </w:tr>
+      <w:tr>
         <w:tc>
           <w:tcPr>
             <w:tcW w:w="2207" w:type="dxa"/>
@@ -8562,10 +9194,108 @@
                 <w:sz w:val="20"/>
                 <w:szCs w:val="20"/>
               </w:rPr>
-              <w:t>Buscar un producto</w:t>
-            </w:r>
-          </w:p>
-        </w:tc>
+              <w:t>FS_</w:t>
+            </w:r>
+            <w:r>
+              <w:rPr>
+                <w:rFonts w:ascii="Arial" w:hAnsi="Arial" w:cs="Arial"/>
+                <w:sz w:val="20"/>
+                <w:szCs w:val="20"/>
+              </w:rPr>
+              <w:t>INICIARSESION</w:t>
+            </w:r>
+          </w:p>
+        </w:tc>
+        <w:tc>
+          <w:tcPr>
+            <w:tcW w:w="2466" w:type="dxa"/>
+            <w:vAlign w:val="center"/>
+          </w:tcPr>
+          <w:p>
+            <w:pPr>
+              <w:jc w:val="center"/>
+              <w:rPr>
+                <w:rFonts w:ascii="Arial" w:hAnsi="Arial" w:cs="Arial"/>
+                <w:sz w:val="20"/>
+                <w:szCs w:val="20"/>
+              </w:rPr>
+            </w:pPr>
+            <w:r>
+              <w:rPr>
+                <w:rFonts w:ascii="Arial" w:hAnsi="Arial" w:cs="Arial"/>
+                <w:sz w:val="20"/>
+                <w:szCs w:val="20"/>
+              </w:rPr>
+              <w:t>Inicio</w:t>
+            </w:r>
+            <w:r>
+              <w:rPr>
+                <w:rFonts w:ascii="Arial" w:hAnsi="Arial" w:cs="Arial"/>
+                <w:sz w:val="20"/>
+                <w:szCs w:val="20"/>
+              </w:rPr>
+              <w:t xml:space="preserve"> sesión</w:t>
+            </w:r>
+          </w:p>
+        </w:tc>
+        <w:tc>
+          <w:tcPr>
+            <w:tcW w:w="1927" w:type="dxa"/>
+            <w:vAlign w:val="center"/>
+          </w:tcPr>
+          <w:p>
+            <w:pPr>
+              <w:jc w:val="center"/>
+              <w:rPr>
+                <w:rFonts w:ascii="Arial" w:hAnsi="Arial" w:cs="Arial"/>
+                <w:sz w:val="20"/>
+                <w:szCs w:val="20"/>
+              </w:rPr>
+            </w:pPr>
+            <w:r>
+              <w:rPr>
+                <w:rFonts w:ascii="Arial" w:hAnsi="Arial" w:cs="Arial"/>
+                <w:sz w:val="20"/>
+                <w:szCs w:val="20"/>
+              </w:rPr>
+              <w:t>Media</w:t>
+            </w:r>
+          </w:p>
+        </w:tc>
+        <w:tc>
+          <w:tcPr>
+            <w:tcW w:w="2228" w:type="dxa"/>
+            <w:vAlign w:val="center"/>
+          </w:tcPr>
+          <w:p>
+            <w:pPr>
+              <w:jc w:val="center"/>
+              <w:rPr>
+                <w:rFonts w:ascii="Arial" w:hAnsi="Arial" w:cs="Arial"/>
+                <w:sz w:val="20"/>
+                <w:szCs w:val="20"/>
+              </w:rPr>
+            </w:pPr>
+            <w:r>
+              <w:rPr>
+                <w:rFonts w:ascii="Arial" w:hAnsi="Arial" w:cs="Arial"/>
+                <w:sz w:val="20"/>
+                <w:szCs w:val="20"/>
+              </w:rPr>
+              <w:t>PC_</w:t>
+            </w:r>
+            <w:r>
+              <w:rPr>
+                <w:rFonts w:ascii="Arial" w:hAnsi="Arial" w:cs="Arial"/>
+                <w:sz w:val="20"/>
+                <w:szCs w:val="20"/>
+              </w:rPr>
+              <w:t>INICIARSESION</w:t>
+            </w:r>
+          </w:p>
+        </w:tc>
+      </w:tr>
+      <w:tr>
         <w:tc>
           <w:tcPr>
             <w:tcW w:w="2207" w:type="dxa"/>
@@ -8586,10 +9316,100 @@
                 <w:sz w:val="20"/>
                 <w:szCs w:val="20"/>
               </w:rPr>
+              <w:t>FS</w:t>
+            </w:r>
+            <w:r>
+              <w:rPr>
+                <w:rFonts w:ascii="Arial" w:hAnsi="Arial" w:cs="Arial"/>
+                <w:sz w:val="20"/>
+                <w:szCs w:val="20"/>
+              </w:rPr>
+              <w:t>_CERRARSESION</w:t>
+            </w:r>
+          </w:p>
+        </w:tc>
+        <w:tc>
+          <w:tcPr>
+            <w:tcW w:w="2466" w:type="dxa"/>
+            <w:vAlign w:val="center"/>
+          </w:tcPr>
+          <w:p>
+            <w:pPr>
+              <w:jc w:val="center"/>
+              <w:rPr>
+                <w:rFonts w:ascii="Arial" w:hAnsi="Arial" w:cs="Arial"/>
+                <w:sz w:val="20"/>
+                <w:szCs w:val="20"/>
+              </w:rPr>
+            </w:pPr>
+            <w:r>
+              <w:rPr>
+                <w:rFonts w:ascii="Arial" w:hAnsi="Arial" w:cs="Arial"/>
+                <w:sz w:val="20"/>
+                <w:szCs w:val="20"/>
+              </w:rPr>
+              <w:t>Cerrar sesión</w:t>
+            </w:r>
+          </w:p>
+        </w:tc>
+        <w:tc>
+          <w:tcPr>
+            <w:tcW w:w="1927" w:type="dxa"/>
+            <w:vAlign w:val="center"/>
+          </w:tcPr>
+          <w:p>
+            <w:pPr>
+              <w:jc w:val="center"/>
+              <w:rPr>
+                <w:rFonts w:ascii="Arial" w:hAnsi="Arial" w:cs="Arial"/>
+                <w:sz w:val="20"/>
+                <w:szCs w:val="20"/>
+              </w:rPr>
+            </w:pPr>
+            <w:r>
+              <w:rPr>
+                <w:rFonts w:ascii="Arial" w:hAnsi="Arial" w:cs="Arial"/>
+                <w:sz w:val="20"/>
+                <w:szCs w:val="20"/>
+              </w:rPr>
               <w:t>Media</w:t>
             </w:r>
           </w:p>
         </w:tc>
+        <w:tc>
+          <w:tcPr>
+            <w:tcW w:w="2228" w:type="dxa"/>
+            <w:vAlign w:val="center"/>
+          </w:tcPr>
+          <w:p>
+            <w:pPr>
+              <w:jc w:val="center"/>
+              <w:rPr>
+                <w:rFonts w:ascii="Arial" w:hAnsi="Arial" w:cs="Arial"/>
+                <w:sz w:val="20"/>
+                <w:szCs w:val="20"/>
+              </w:rPr>
+            </w:pPr>
+            <w:r>
+              <w:rPr>
+                <w:rFonts w:ascii="Arial" w:hAnsi="Arial" w:cs="Arial"/>
+                <w:sz w:val="20"/>
+                <w:szCs w:val="20"/>
+              </w:rPr>
+              <w:t>PC_</w:t>
+            </w:r>
+            <w:r>
+              <w:rPr>
+                <w:rFonts w:ascii="Arial" w:hAnsi="Arial" w:cs="Arial"/>
+                <w:sz w:val="20"/>
+                <w:szCs w:val="20"/>
+              </w:rPr>
+              <w:t>CERRARSESION</w:t>
+            </w:r>
+          </w:p>
+        </w:tc>
+      </w:tr>
+      <w:tr>
         <w:tc>
           <w:tcPr>
             <w:tcW w:w="2207" w:type="dxa"/>
@@ -8610,7 +9430,79 @@
                 <w:sz w:val="20"/>
                 <w:szCs w:val="20"/>
               </w:rPr>
-              <w:t>PC_BUSPRO</w:t>
+              <w:t>FS_COMPRO</w:t>
+            </w:r>
+          </w:p>
+        </w:tc>
+        <w:tc>
+          <w:tcPr>
+            <w:tcW w:w="2466" w:type="dxa"/>
+            <w:vAlign w:val="center"/>
+          </w:tcPr>
+          <w:p>
+            <w:pPr>
+              <w:jc w:val="center"/>
+              <w:rPr>
+                <w:rFonts w:ascii="Arial" w:hAnsi="Arial" w:cs="Arial"/>
+                <w:sz w:val="20"/>
+                <w:szCs w:val="20"/>
+              </w:rPr>
+            </w:pPr>
+            <w:r>
+              <w:rPr>
+                <w:rFonts w:ascii="Arial" w:hAnsi="Arial" w:cs="Arial"/>
+                <w:sz w:val="20"/>
+                <w:szCs w:val="20"/>
+              </w:rPr>
+              <w:t>Comprar producto</w:t>
+            </w:r>
+          </w:p>
+        </w:tc>
+        <w:tc>
+          <w:tcPr>
+            <w:tcW w:w="1927" w:type="dxa"/>
+            <w:vAlign w:val="center"/>
+          </w:tcPr>
+          <w:p>
+            <w:pPr>
+              <w:jc w:val="center"/>
+              <w:rPr>
+                <w:rFonts w:ascii="Arial" w:hAnsi="Arial" w:cs="Arial"/>
+                <w:sz w:val="20"/>
+                <w:szCs w:val="20"/>
+              </w:rPr>
+            </w:pPr>
+            <w:r>
+              <w:rPr>
+                <w:rFonts w:ascii="Arial" w:hAnsi="Arial" w:cs="Arial"/>
+                <w:sz w:val="20"/>
+                <w:szCs w:val="20"/>
+              </w:rPr>
+              <w:t>Alta</w:t>
+            </w:r>
+          </w:p>
+        </w:tc>
+        <w:tc>
+          <w:tcPr>
+            <w:tcW w:w="2228" w:type="dxa"/>
+            <w:vAlign w:val="center"/>
+          </w:tcPr>
+          <w:p>
+            <w:pPr>
+              <w:jc w:val="center"/>
+              <w:rPr>
+                <w:rFonts w:ascii="Arial" w:hAnsi="Arial" w:cs="Arial"/>
+                <w:sz w:val="20"/>
+                <w:szCs w:val="20"/>
+              </w:rPr>
+            </w:pPr>
+            <w:r>
+              <w:rPr>
+                <w:rFonts w:ascii="Arial" w:hAnsi="Arial" w:cs="Arial"/>
+                <w:sz w:val="20"/>
+                <w:szCs w:val="20"/>
+              </w:rPr>
+              <w:t>PC_COMPPRO</w:t>
             </w:r>
           </w:p>
         </w:tc>
@@ -8626,25 +9518,102 @@
               <w:jc w:val="center"/>
               <w:rPr>
                 <w:rFonts w:ascii="Arial" w:hAnsi="Arial" w:cs="Arial"/>
-                <w:b/>
-                <w:bCs/>
-                <w:sz w:val="24"/>
-                <w:szCs w:val="24"/>
-              </w:rPr>
-            </w:pPr>
-            <w:r>
-              <w:rPr>
-                <w:rFonts w:ascii="Arial" w:hAnsi="Arial" w:cs="Arial"/>
-                <w:b/>
-                <w:bCs/>
-                <w:sz w:val="24"/>
-                <w:szCs w:val="24"/>
-              </w:rPr>
-              <w:lastRenderedPageBreak/>
-              <w:t>ID</w:t>
-            </w:r>
-          </w:p>
-        </w:tc>
+                <w:sz w:val="20"/>
+                <w:szCs w:val="20"/>
+              </w:rPr>
+            </w:pPr>
+            <w:r>
+              <w:rPr>
+                <w:rFonts w:ascii="Arial" w:hAnsi="Arial" w:cs="Arial"/>
+                <w:sz w:val="20"/>
+                <w:szCs w:val="20"/>
+              </w:rPr>
+              <w:t>FS_HISCOM</w:t>
+            </w:r>
+          </w:p>
+        </w:tc>
+        <w:tc>
+          <w:tcPr>
+            <w:tcW w:w="2466" w:type="dxa"/>
+            <w:vAlign w:val="center"/>
+          </w:tcPr>
+          <w:p>
+            <w:pPr>
+              <w:jc w:val="center"/>
+              <w:rPr>
+                <w:rFonts w:ascii="Arial" w:hAnsi="Arial" w:cs="Arial"/>
+                <w:sz w:val="20"/>
+                <w:szCs w:val="20"/>
+              </w:rPr>
+            </w:pPr>
+            <w:r>
+              <w:rPr>
+                <w:rFonts w:ascii="Arial" w:hAnsi="Arial" w:cs="Arial"/>
+                <w:sz w:val="20"/>
+                <w:szCs w:val="20"/>
+              </w:rPr>
+              <w:t>Revisar h</w:t>
+            </w:r>
+            <w:r>
+              <w:rPr>
+                <w:rFonts w:ascii="Arial" w:hAnsi="Arial" w:cs="Arial"/>
+                <w:sz w:val="20"/>
+                <w:szCs w:val="20"/>
+              </w:rPr>
+              <w:t>istorial de compras</w:t>
+            </w:r>
+          </w:p>
+        </w:tc>
+        <w:tc>
+          <w:tcPr>
+            <w:tcW w:w="1927" w:type="dxa"/>
+            <w:vAlign w:val="center"/>
+          </w:tcPr>
+          <w:p>
+            <w:pPr>
+              <w:jc w:val="center"/>
+              <w:rPr>
+                <w:rFonts w:ascii="Arial" w:hAnsi="Arial" w:cs="Arial"/>
+                <w:sz w:val="20"/>
+                <w:szCs w:val="20"/>
+              </w:rPr>
+            </w:pPr>
+            <w:r>
+              <w:rPr>
+                <w:rFonts w:ascii="Arial" w:hAnsi="Arial" w:cs="Arial"/>
+                <w:sz w:val="20"/>
+                <w:szCs w:val="20"/>
+              </w:rPr>
+              <w:t>Media</w:t>
+            </w:r>
+          </w:p>
+        </w:tc>
+        <w:tc>
+          <w:tcPr>
+            <w:tcW w:w="2228" w:type="dxa"/>
+            <w:vAlign w:val="center"/>
+          </w:tcPr>
+          <w:p>
+            <w:pPr>
+              <w:jc w:val="center"/>
+              <w:rPr>
+                <w:rFonts w:ascii="Arial" w:hAnsi="Arial" w:cs="Arial"/>
+                <w:sz w:val="20"/>
+                <w:szCs w:val="20"/>
+              </w:rPr>
+            </w:pPr>
+            <w:r>
+              <w:rPr>
+                <w:rFonts w:ascii="Arial" w:hAnsi="Arial" w:cs="Arial"/>
+                <w:sz w:val="20"/>
+                <w:szCs w:val="20"/>
+              </w:rPr>
+              <w:t>PC_HISCOM</w:t>
+            </w:r>
+          </w:p>
+        </w:tc>
+      </w:tr>
+      <w:tr>
         <w:tc>
           <w:tcPr>
             <w:tcW w:w="2207" w:type="dxa"/>
@@ -8655,24 +9624,102 @@
               <w:jc w:val="center"/>
               <w:rPr>
                 <w:rFonts w:ascii="Arial" w:hAnsi="Arial" w:cs="Arial"/>
-                <w:b/>
-                <w:bCs/>
-                <w:sz w:val="24"/>
-                <w:szCs w:val="24"/>
-              </w:rPr>
-            </w:pPr>
-            <w:r>
-              <w:rPr>
-                <w:rFonts w:ascii="Arial" w:hAnsi="Arial" w:cs="Arial"/>
-                <w:b/>
-                <w:bCs/>
-                <w:sz w:val="24"/>
-                <w:szCs w:val="24"/>
-              </w:rPr>
-              <w:t>Descripción</w:t>
-            </w:r>
-          </w:p>
-        </w:tc>
+                <w:sz w:val="20"/>
+                <w:szCs w:val="20"/>
+              </w:rPr>
+            </w:pPr>
+            <w:r>
+              <w:rPr>
+                <w:rFonts w:ascii="Arial" w:hAnsi="Arial" w:cs="Arial"/>
+                <w:sz w:val="20"/>
+                <w:szCs w:val="20"/>
+              </w:rPr>
+              <w:t>FS_PRODES</w:t>
+            </w:r>
+          </w:p>
+        </w:tc>
+        <w:tc>
+          <w:tcPr>
+            <w:tcW w:w="2466" w:type="dxa"/>
+            <w:vAlign w:val="center"/>
+          </w:tcPr>
+          <w:p>
+            <w:pPr>
+              <w:jc w:val="center"/>
+              <w:rPr>
+                <w:rFonts w:ascii="Arial" w:hAnsi="Arial" w:cs="Arial"/>
+                <w:sz w:val="20"/>
+                <w:szCs w:val="20"/>
+              </w:rPr>
+            </w:pPr>
+            <w:r>
+              <w:rPr>
+                <w:rFonts w:ascii="Arial" w:hAnsi="Arial" w:cs="Arial"/>
+                <w:sz w:val="20"/>
+                <w:szCs w:val="20"/>
+              </w:rPr>
+              <w:t>Agregar p</w:t>
+            </w:r>
+            <w:r>
+              <w:rPr>
+                <w:rFonts w:ascii="Arial" w:hAnsi="Arial" w:cs="Arial"/>
+                <w:sz w:val="20"/>
+                <w:szCs w:val="20"/>
+              </w:rPr>
+              <w:t>roductos deseados</w:t>
+            </w:r>
+          </w:p>
+        </w:tc>
+        <w:tc>
+          <w:tcPr>
+            <w:tcW w:w="1927" w:type="dxa"/>
+            <w:vAlign w:val="center"/>
+          </w:tcPr>
+          <w:p>
+            <w:pPr>
+              <w:jc w:val="center"/>
+              <w:rPr>
+                <w:rFonts w:ascii="Arial" w:hAnsi="Arial" w:cs="Arial"/>
+                <w:sz w:val="20"/>
+                <w:szCs w:val="20"/>
+              </w:rPr>
+            </w:pPr>
+            <w:r>
+              <w:rPr>
+                <w:rFonts w:ascii="Arial" w:hAnsi="Arial" w:cs="Arial"/>
+                <w:sz w:val="20"/>
+                <w:szCs w:val="20"/>
+              </w:rPr>
+              <w:t>Media</w:t>
+            </w:r>
+          </w:p>
+        </w:tc>
+        <w:tc>
+          <w:tcPr>
+            <w:tcW w:w="2228" w:type="dxa"/>
+            <w:vAlign w:val="center"/>
+          </w:tcPr>
+          <w:p>
+            <w:pPr>
+              <w:jc w:val="center"/>
+              <w:rPr>
+                <w:rFonts w:ascii="Arial" w:hAnsi="Arial" w:cs="Arial"/>
+                <w:sz w:val="20"/>
+                <w:szCs w:val="20"/>
+              </w:rPr>
+            </w:pPr>
+            <w:r>
+              <w:rPr>
+                <w:rFonts w:ascii="Arial" w:hAnsi="Arial" w:cs="Arial"/>
+                <w:sz w:val="20"/>
+                <w:szCs w:val="20"/>
+              </w:rPr>
+              <w:t>PC_PRODES</w:t>
+            </w:r>
+          </w:p>
+        </w:tc>
+      </w:tr>
+      <w:tr>
         <w:tc>
           <w:tcPr>
             <w:tcW w:w="2207" w:type="dxa"/>
@@ -8683,27 +9730,23 @@
               <w:jc w:val="center"/>
               <w:rPr>
                 <w:rFonts w:ascii="Arial" w:hAnsi="Arial" w:cs="Arial"/>
-                <w:b/>
-                <w:bCs/>
-                <w:sz w:val="24"/>
-                <w:szCs w:val="24"/>
-              </w:rPr>
-            </w:pPr>
-            <w:r>
-              <w:rPr>
-                <w:rFonts w:ascii="Arial" w:hAnsi="Arial" w:cs="Arial"/>
-                <w:b/>
-                <w:bCs/>
-                <w:sz w:val="24"/>
-                <w:szCs w:val="24"/>
-              </w:rPr>
-              <w:t>Prioridad</w:t>
-            </w:r>
-          </w:p>
-        </w:tc>
-        <w:tc>
-          <w:tcPr>
-            <w:tcW w:w="2207" w:type="dxa"/>
+                <w:sz w:val="20"/>
+                <w:szCs w:val="20"/>
+              </w:rPr>
+            </w:pPr>
+            <w:r>
+              <w:rPr>
+                <w:rFonts w:ascii="Arial" w:hAnsi="Arial" w:cs="Arial"/>
+                <w:sz w:val="20"/>
+                <w:szCs w:val="20"/>
+              </w:rPr>
+              <w:t>FS_COMPRO</w:t>
+            </w:r>
+          </w:p>
+        </w:tc>
+        <w:tc>
+          <w:tcPr>
+            <w:tcW w:w="2466" w:type="dxa"/>
             <w:vAlign w:val="center"/>
           </w:tcPr>
           <w:p>
@@ -8711,49 +9754,23 @@
               <w:jc w:val="center"/>
               <w:rPr>
                 <w:rFonts w:ascii="Arial" w:hAnsi="Arial" w:cs="Arial"/>
-                <w:b/>
-                <w:bCs/>
-                <w:sz w:val="24"/>
-                <w:szCs w:val="24"/>
-              </w:rPr>
-            </w:pPr>
-            <w:r>
-              <w:rPr>
-                <w:rFonts w:ascii="Arial" w:hAnsi="Arial" w:cs="Arial"/>
-                <w:b/>
-                <w:bCs/>
-                <w:sz w:val="24"/>
-                <w:szCs w:val="24"/>
-              </w:rPr>
-              <w:t xml:space="preserve">Proceso </w:t>
-            </w:r>
-            <w:r>
-              <w:rPr>
-                <w:rFonts w:ascii="Arial" w:hAnsi="Arial" w:cs="Arial"/>
-                <w:b/>
-                <w:bCs/>
-                <w:sz w:val="24"/>
-                <w:szCs w:val="24"/>
-              </w:rPr>
-              <w:t>d</w:t>
-            </w:r>
-            <w:r>
-              <w:rPr>
-                <w:rFonts w:ascii="Arial" w:hAnsi="Arial" w:cs="Arial"/>
-                <w:b/>
-                <w:bCs/>
-                <w:sz w:val="24"/>
-                <w:szCs w:val="24"/>
-              </w:rPr>
-              <w:t>e Negocio Asociado</w:t>
-            </w:r>
-          </w:p>
-        </w:tc>
-      </w:tr>
-      <w:tr>
-        <w:tc>
-          <w:tcPr>
-            <w:tcW w:w="2207" w:type="dxa"/>
+                <w:sz w:val="20"/>
+                <w:szCs w:val="20"/>
+              </w:rPr>
+            </w:pPr>
+            <w:r>
+              <w:rPr>
+                <w:rFonts w:ascii="Arial" w:hAnsi="Arial" w:cs="Arial"/>
+                <w:sz w:val="20"/>
+                <w:szCs w:val="20"/>
+              </w:rPr>
+              <w:t>Realizar un comentario</w:t>
+            </w:r>
+          </w:p>
+        </w:tc>
+        <w:tc>
+          <w:tcPr>
+            <w:tcW w:w="1927" w:type="dxa"/>
             <w:vAlign w:val="center"/>
           </w:tcPr>
           <w:p>
@@ -8771,763 +9788,13 @@
                 <w:sz w:val="20"/>
                 <w:szCs w:val="20"/>
               </w:rPr>
-              <w:t>FS_NEWUSER</w:t>
-            </w:r>
-          </w:p>
-        </w:tc>
-        <w:tc>
-          <w:tcPr>
-            <w:tcW w:w="2207" w:type="dxa"/>
-            <w:vAlign w:val="center"/>
-          </w:tcPr>
-          <w:p>
-            <w:pPr>
-              <w:jc w:val="center"/>
-              <w:rPr>
-                <w:rFonts w:ascii="Arial" w:hAnsi="Arial" w:cs="Arial"/>
-                <w:sz w:val="20"/>
-                <w:szCs w:val="20"/>
-              </w:rPr>
-            </w:pPr>
-            <w:r>
-              <w:rPr>
-                <w:rFonts w:ascii="Arial" w:hAnsi="Arial" w:cs="Arial"/>
-                <w:sz w:val="20"/>
-                <w:szCs w:val="20"/>
-              </w:rPr>
-              <w:t>Registro de usuario</w:t>
-            </w:r>
-          </w:p>
-        </w:tc>
-        <w:tc>
-          <w:tcPr>
-            <w:tcW w:w="2207" w:type="dxa"/>
-            <w:vAlign w:val="center"/>
-          </w:tcPr>
-          <w:p>
-            <w:pPr>
-              <w:jc w:val="center"/>
-              <w:rPr>
-                <w:rFonts w:ascii="Arial" w:hAnsi="Arial" w:cs="Arial"/>
-                <w:sz w:val="20"/>
-                <w:szCs w:val="20"/>
-              </w:rPr>
-            </w:pPr>
-            <w:r>
-              <w:rPr>
-                <w:rFonts w:ascii="Arial" w:hAnsi="Arial" w:cs="Arial"/>
-                <w:sz w:val="20"/>
-                <w:szCs w:val="20"/>
-              </w:rPr>
-              <w:t>Alto</w:t>
-            </w:r>
-          </w:p>
-        </w:tc>
-        <w:tc>
-          <w:tcPr>
-            <w:tcW w:w="2207" w:type="dxa"/>
-            <w:vAlign w:val="center"/>
-          </w:tcPr>
-          <w:p>
-            <w:pPr>
-              <w:jc w:val="center"/>
-              <w:rPr>
-                <w:rFonts w:ascii="Arial" w:hAnsi="Arial" w:cs="Arial"/>
-                <w:sz w:val="20"/>
-                <w:szCs w:val="20"/>
-              </w:rPr>
-            </w:pPr>
-            <w:r>
-              <w:rPr>
-                <w:rFonts w:ascii="Arial" w:hAnsi="Arial" w:cs="Arial"/>
-                <w:sz w:val="20"/>
-                <w:szCs w:val="20"/>
-              </w:rPr>
-              <w:t>PC_NEWUSER</w:t>
-            </w:r>
-          </w:p>
-        </w:tc>
-      </w:tr>
-      <w:tr>
-        <w:tc>
-          <w:tcPr>
-            <w:tcW w:w="2207" w:type="dxa"/>
-            <w:vAlign w:val="center"/>
-          </w:tcPr>
-          <w:p>
-            <w:pPr>
-              <w:jc w:val="center"/>
-              <w:rPr>
-                <w:rFonts w:ascii="Arial" w:hAnsi="Arial" w:cs="Arial"/>
-                <w:sz w:val="20"/>
-                <w:szCs w:val="20"/>
-              </w:rPr>
-            </w:pPr>
-            <w:r>
-              <w:rPr>
-                <w:rFonts w:ascii="Arial" w:hAnsi="Arial" w:cs="Arial"/>
-                <w:sz w:val="20"/>
-                <w:szCs w:val="20"/>
-              </w:rPr>
-              <w:t>FS_ADDPRO</w:t>
-            </w:r>
-          </w:p>
-        </w:tc>
-        <w:tc>
-          <w:tcPr>
-            <w:tcW w:w="2207" w:type="dxa"/>
-            <w:vAlign w:val="center"/>
-          </w:tcPr>
-          <w:p>
-            <w:pPr>
-              <w:jc w:val="center"/>
-              <w:rPr>
-                <w:rFonts w:ascii="Arial" w:hAnsi="Arial" w:cs="Arial"/>
-                <w:sz w:val="20"/>
-                <w:szCs w:val="20"/>
-              </w:rPr>
-            </w:pPr>
-            <w:r>
-              <w:rPr>
-                <w:rFonts w:ascii="Arial" w:hAnsi="Arial" w:cs="Arial"/>
-                <w:sz w:val="20"/>
-                <w:szCs w:val="20"/>
-              </w:rPr>
-              <w:t>Agregar/Borrar producto al carrito</w:t>
-            </w:r>
-          </w:p>
-        </w:tc>
-        <w:tc>
-          <w:tcPr>
-            <w:tcW w:w="2207" w:type="dxa"/>
-            <w:vAlign w:val="center"/>
-          </w:tcPr>
-          <w:p>
-            <w:pPr>
-              <w:jc w:val="center"/>
-              <w:rPr>
-                <w:rFonts w:ascii="Arial" w:hAnsi="Arial" w:cs="Arial"/>
-                <w:sz w:val="20"/>
-                <w:szCs w:val="20"/>
-              </w:rPr>
-            </w:pPr>
-            <w:r>
-              <w:rPr>
-                <w:rFonts w:ascii="Arial" w:hAnsi="Arial" w:cs="Arial"/>
-                <w:sz w:val="20"/>
-                <w:szCs w:val="20"/>
-              </w:rPr>
-              <w:t>Media</w:t>
-            </w:r>
-          </w:p>
-        </w:tc>
-        <w:tc>
-          <w:tcPr>
-            <w:tcW w:w="2207" w:type="dxa"/>
-            <w:vAlign w:val="center"/>
-          </w:tcPr>
-          <w:p>
-            <w:pPr>
-              <w:jc w:val="center"/>
-              <w:rPr>
-                <w:rFonts w:ascii="Arial" w:hAnsi="Arial" w:cs="Arial"/>
-                <w:sz w:val="20"/>
-                <w:szCs w:val="20"/>
-              </w:rPr>
-            </w:pPr>
-            <w:r>
-              <w:rPr>
-                <w:rFonts w:ascii="Arial" w:hAnsi="Arial" w:cs="Arial"/>
-                <w:sz w:val="20"/>
-                <w:szCs w:val="20"/>
-              </w:rPr>
-              <w:t>PC_COMPPRO</w:t>
-            </w:r>
-          </w:p>
-        </w:tc>
-      </w:tr>
-      <w:tr>
-        <w:tc>
-          <w:tcPr>
-            <w:tcW w:w="2207" w:type="dxa"/>
-            <w:vAlign w:val="center"/>
-          </w:tcPr>
-          <w:p>
-            <w:pPr>
-              <w:jc w:val="center"/>
-              <w:rPr>
-                <w:rFonts w:ascii="Arial" w:hAnsi="Arial" w:cs="Arial"/>
-                <w:sz w:val="20"/>
-                <w:szCs w:val="20"/>
-              </w:rPr>
-            </w:pPr>
-            <w:r>
-              <w:rPr>
-                <w:rFonts w:ascii="Arial" w:hAnsi="Arial" w:cs="Arial"/>
-                <w:sz w:val="20"/>
-                <w:szCs w:val="20"/>
-              </w:rPr>
-              <w:t>FS_</w:t>
-            </w:r>
-            <w:r>
-              <w:rPr>
-                <w:rFonts w:ascii="Arial" w:hAnsi="Arial" w:cs="Arial"/>
-                <w:sz w:val="20"/>
-                <w:szCs w:val="20"/>
-              </w:rPr>
-              <w:t>LOGIN</w:t>
-            </w:r>
-          </w:p>
-        </w:tc>
-        <w:tc>
-          <w:tcPr>
-            <w:tcW w:w="2207" w:type="dxa"/>
-            <w:vAlign w:val="center"/>
-          </w:tcPr>
-          <w:p>
-            <w:pPr>
-              <w:jc w:val="center"/>
-              <w:rPr>
-                <w:rFonts w:ascii="Arial" w:hAnsi="Arial" w:cs="Arial"/>
-                <w:sz w:val="20"/>
-                <w:szCs w:val="20"/>
-              </w:rPr>
-            </w:pPr>
-            <w:r>
-              <w:rPr>
-                <w:rFonts w:ascii="Arial" w:hAnsi="Arial" w:cs="Arial"/>
-                <w:sz w:val="20"/>
-                <w:szCs w:val="20"/>
-              </w:rPr>
-              <w:t>Inicio</w:t>
-            </w:r>
-            <w:r>
-              <w:rPr>
-                <w:rFonts w:ascii="Arial" w:hAnsi="Arial" w:cs="Arial"/>
-                <w:sz w:val="20"/>
-                <w:szCs w:val="20"/>
-              </w:rPr>
-              <w:t xml:space="preserve"> sesión</w:t>
-            </w:r>
-          </w:p>
-        </w:tc>
-        <w:tc>
-          <w:tcPr>
-            <w:tcW w:w="2207" w:type="dxa"/>
-            <w:vAlign w:val="center"/>
-          </w:tcPr>
-          <w:p>
-            <w:pPr>
-              <w:jc w:val="center"/>
-              <w:rPr>
-                <w:rFonts w:ascii="Arial" w:hAnsi="Arial" w:cs="Arial"/>
-                <w:sz w:val="20"/>
-                <w:szCs w:val="20"/>
-              </w:rPr>
-            </w:pPr>
-            <w:r>
-              <w:rPr>
-                <w:rFonts w:ascii="Arial" w:hAnsi="Arial" w:cs="Arial"/>
-                <w:sz w:val="20"/>
-                <w:szCs w:val="20"/>
-              </w:rPr>
-              <w:t>Media</w:t>
-            </w:r>
-          </w:p>
-        </w:tc>
-        <w:tc>
-          <w:tcPr>
-            <w:tcW w:w="2207" w:type="dxa"/>
-            <w:vAlign w:val="center"/>
-          </w:tcPr>
-          <w:p>
-            <w:pPr>
-              <w:jc w:val="center"/>
-              <w:rPr>
-                <w:rFonts w:ascii="Arial" w:hAnsi="Arial" w:cs="Arial"/>
-                <w:sz w:val="20"/>
-                <w:szCs w:val="20"/>
-              </w:rPr>
-            </w:pPr>
-            <w:r>
-              <w:rPr>
-                <w:rFonts w:ascii="Arial" w:hAnsi="Arial" w:cs="Arial"/>
-                <w:sz w:val="20"/>
-                <w:szCs w:val="20"/>
-              </w:rPr>
-              <w:t>PC_LOGIN</w:t>
-            </w:r>
-          </w:p>
-        </w:tc>
-      </w:tr>
-      <w:tr>
-        <w:tc>
-          <w:tcPr>
-            <w:tcW w:w="2207" w:type="dxa"/>
-            <w:vAlign w:val="center"/>
-          </w:tcPr>
-          <w:p>
-            <w:pPr>
-              <w:jc w:val="center"/>
-              <w:rPr>
-                <w:rFonts w:ascii="Arial" w:hAnsi="Arial" w:cs="Arial"/>
-                <w:sz w:val="20"/>
-                <w:szCs w:val="20"/>
-              </w:rPr>
-            </w:pPr>
-            <w:r>
-              <w:rPr>
-                <w:rFonts w:ascii="Arial" w:hAnsi="Arial" w:cs="Arial"/>
-                <w:sz w:val="20"/>
-                <w:szCs w:val="20"/>
-              </w:rPr>
-              <w:t>FS_LOGOUT</w:t>
-            </w:r>
-          </w:p>
-        </w:tc>
-        <w:tc>
-          <w:tcPr>
-            <w:tcW w:w="2207" w:type="dxa"/>
-            <w:vAlign w:val="center"/>
-          </w:tcPr>
-          <w:p>
-            <w:pPr>
-              <w:jc w:val="center"/>
-              <w:rPr>
-                <w:rFonts w:ascii="Arial" w:hAnsi="Arial" w:cs="Arial"/>
-                <w:sz w:val="20"/>
-                <w:szCs w:val="20"/>
-              </w:rPr>
-            </w:pPr>
-            <w:r>
-              <w:rPr>
-                <w:rFonts w:ascii="Arial" w:hAnsi="Arial" w:cs="Arial"/>
-                <w:sz w:val="20"/>
-                <w:szCs w:val="20"/>
-              </w:rPr>
-              <w:t>Cerrar sesión</w:t>
-            </w:r>
-          </w:p>
-        </w:tc>
-        <w:tc>
-          <w:tcPr>
-            <w:tcW w:w="2207" w:type="dxa"/>
-            <w:vAlign w:val="center"/>
-          </w:tcPr>
-          <w:p>
-            <w:pPr>
-              <w:jc w:val="center"/>
-              <w:rPr>
-                <w:rFonts w:ascii="Arial" w:hAnsi="Arial" w:cs="Arial"/>
-                <w:sz w:val="20"/>
-                <w:szCs w:val="20"/>
-              </w:rPr>
-            </w:pPr>
-            <w:r>
-              <w:rPr>
-                <w:rFonts w:ascii="Arial" w:hAnsi="Arial" w:cs="Arial"/>
-                <w:sz w:val="20"/>
-                <w:szCs w:val="20"/>
-              </w:rPr>
-              <w:t>Media</w:t>
-            </w:r>
-          </w:p>
-        </w:tc>
-        <w:tc>
-          <w:tcPr>
-            <w:tcW w:w="2207" w:type="dxa"/>
-            <w:vAlign w:val="center"/>
-          </w:tcPr>
-          <w:p>
-            <w:pPr>
-              <w:jc w:val="center"/>
-              <w:rPr>
-                <w:rFonts w:ascii="Arial" w:hAnsi="Arial" w:cs="Arial"/>
-                <w:sz w:val="20"/>
-                <w:szCs w:val="20"/>
-              </w:rPr>
-            </w:pPr>
-            <w:r>
-              <w:rPr>
-                <w:rFonts w:ascii="Arial" w:hAnsi="Arial" w:cs="Arial"/>
-                <w:sz w:val="20"/>
-                <w:szCs w:val="20"/>
-              </w:rPr>
-              <w:t>PC_LOGOUT</w:t>
-            </w:r>
-          </w:p>
-        </w:tc>
-      </w:tr>
-      <w:tr>
-        <w:tc>
-          <w:tcPr>
-            <w:tcW w:w="2207" w:type="dxa"/>
-            <w:vAlign w:val="center"/>
-          </w:tcPr>
-          <w:p>
-            <w:pPr>
-              <w:jc w:val="center"/>
-              <w:rPr>
-                <w:rFonts w:ascii="Arial" w:hAnsi="Arial" w:cs="Arial"/>
-                <w:sz w:val="20"/>
-                <w:szCs w:val="20"/>
-              </w:rPr>
-            </w:pPr>
-            <w:r>
-              <w:rPr>
-                <w:rFonts w:ascii="Arial" w:hAnsi="Arial" w:cs="Arial"/>
-                <w:sz w:val="20"/>
-                <w:szCs w:val="20"/>
-              </w:rPr>
-              <w:t>FS_COMPRO</w:t>
-            </w:r>
-          </w:p>
-        </w:tc>
-        <w:tc>
-          <w:tcPr>
-            <w:tcW w:w="2207" w:type="dxa"/>
-            <w:vAlign w:val="center"/>
-          </w:tcPr>
-          <w:p>
-            <w:pPr>
-              <w:jc w:val="center"/>
-              <w:rPr>
-                <w:rFonts w:ascii="Arial" w:hAnsi="Arial" w:cs="Arial"/>
-                <w:sz w:val="20"/>
-                <w:szCs w:val="20"/>
-              </w:rPr>
-            </w:pPr>
-            <w:r>
-              <w:rPr>
-                <w:rFonts w:ascii="Arial" w:hAnsi="Arial" w:cs="Arial"/>
-                <w:sz w:val="20"/>
-                <w:szCs w:val="20"/>
-              </w:rPr>
-              <w:t>Comprar producto</w:t>
-            </w:r>
-          </w:p>
-        </w:tc>
-        <w:tc>
-          <w:tcPr>
-            <w:tcW w:w="2207" w:type="dxa"/>
-            <w:vAlign w:val="center"/>
-          </w:tcPr>
-          <w:p>
-            <w:pPr>
-              <w:jc w:val="center"/>
-              <w:rPr>
-                <w:rFonts w:ascii="Arial" w:hAnsi="Arial" w:cs="Arial"/>
-                <w:sz w:val="20"/>
-                <w:szCs w:val="20"/>
-              </w:rPr>
-            </w:pPr>
-            <w:r>
-              <w:rPr>
-                <w:rFonts w:ascii="Arial" w:hAnsi="Arial" w:cs="Arial"/>
-                <w:sz w:val="20"/>
-                <w:szCs w:val="20"/>
-              </w:rPr>
               <w:t>Alta</w:t>
             </w:r>
           </w:p>
         </w:tc>
         <w:tc>
           <w:tcPr>
-            <w:tcW w:w="2207" w:type="dxa"/>
-            <w:vAlign w:val="center"/>
-          </w:tcPr>
-          <w:p>
-            <w:pPr>
-              <w:jc w:val="center"/>
-              <w:rPr>
-                <w:rFonts w:ascii="Arial" w:hAnsi="Arial" w:cs="Arial"/>
-                <w:sz w:val="20"/>
-                <w:szCs w:val="20"/>
-              </w:rPr>
-            </w:pPr>
-            <w:r>
-              <w:rPr>
-                <w:rFonts w:ascii="Arial" w:hAnsi="Arial" w:cs="Arial"/>
-                <w:sz w:val="20"/>
-                <w:szCs w:val="20"/>
-              </w:rPr>
-              <w:t>PC_COMPPRO</w:t>
-            </w:r>
-          </w:p>
-        </w:tc>
-      </w:tr>
-      <w:tr>
-        <w:tc>
-          <w:tcPr>
-            <w:tcW w:w="2207" w:type="dxa"/>
-            <w:vAlign w:val="center"/>
-          </w:tcPr>
-          <w:p>
-            <w:pPr>
-              <w:jc w:val="center"/>
-              <w:rPr>
-                <w:rFonts w:ascii="Arial" w:hAnsi="Arial" w:cs="Arial"/>
-                <w:sz w:val="20"/>
-                <w:szCs w:val="20"/>
-              </w:rPr>
-            </w:pPr>
-            <w:r>
-              <w:rPr>
-                <w:rFonts w:ascii="Arial" w:hAnsi="Arial" w:cs="Arial"/>
-                <w:sz w:val="20"/>
-                <w:szCs w:val="20"/>
-              </w:rPr>
-              <w:t>FS_HISCOM</w:t>
-            </w:r>
-          </w:p>
-        </w:tc>
-        <w:tc>
-          <w:tcPr>
-            <w:tcW w:w="2207" w:type="dxa"/>
-            <w:vAlign w:val="center"/>
-          </w:tcPr>
-          <w:p>
-            <w:pPr>
-              <w:jc w:val="center"/>
-              <w:rPr>
-                <w:rFonts w:ascii="Arial" w:hAnsi="Arial" w:cs="Arial"/>
-                <w:sz w:val="20"/>
-                <w:szCs w:val="20"/>
-              </w:rPr>
-            </w:pPr>
-            <w:r>
-              <w:rPr>
-                <w:rFonts w:ascii="Arial" w:hAnsi="Arial" w:cs="Arial"/>
-                <w:sz w:val="20"/>
-                <w:szCs w:val="20"/>
-              </w:rPr>
-              <w:t>Historial de compras</w:t>
-            </w:r>
-          </w:p>
-        </w:tc>
-        <w:tc>
-          <w:tcPr>
-            <w:tcW w:w="2207" w:type="dxa"/>
-            <w:vAlign w:val="center"/>
-          </w:tcPr>
-          <w:p>
-            <w:pPr>
-              <w:jc w:val="center"/>
-              <w:rPr>
-                <w:rFonts w:ascii="Arial" w:hAnsi="Arial" w:cs="Arial"/>
-                <w:sz w:val="20"/>
-                <w:szCs w:val="20"/>
-              </w:rPr>
-            </w:pPr>
-            <w:r>
-              <w:rPr>
-                <w:rFonts w:ascii="Arial" w:hAnsi="Arial" w:cs="Arial"/>
-                <w:sz w:val="20"/>
-                <w:szCs w:val="20"/>
-              </w:rPr>
-              <w:t>Media</w:t>
-            </w:r>
-          </w:p>
-        </w:tc>
-        <w:tc>
-          <w:tcPr>
-            <w:tcW w:w="2207" w:type="dxa"/>
-            <w:vAlign w:val="center"/>
-          </w:tcPr>
-          <w:p>
-            <w:pPr>
-              <w:jc w:val="center"/>
-              <w:rPr>
-                <w:rFonts w:ascii="Arial" w:hAnsi="Arial" w:cs="Arial"/>
-                <w:sz w:val="20"/>
-                <w:szCs w:val="20"/>
-              </w:rPr>
-            </w:pPr>
-            <w:r>
-              <w:rPr>
-                <w:rFonts w:ascii="Arial" w:hAnsi="Arial" w:cs="Arial"/>
-                <w:sz w:val="20"/>
-                <w:szCs w:val="20"/>
-              </w:rPr>
-              <w:t>PC_HISCOM</w:t>
-            </w:r>
-          </w:p>
-        </w:tc>
-      </w:tr>
-      <w:tr>
-        <w:tc>
-          <w:tcPr>
-            <w:tcW w:w="2207" w:type="dxa"/>
-            <w:vAlign w:val="center"/>
-          </w:tcPr>
-          <w:p>
-            <w:pPr>
-              <w:jc w:val="center"/>
-              <w:rPr>
-                <w:rFonts w:ascii="Arial" w:hAnsi="Arial" w:cs="Arial"/>
-                <w:sz w:val="20"/>
-                <w:szCs w:val="20"/>
-              </w:rPr>
-            </w:pPr>
-            <w:r>
-              <w:rPr>
-                <w:rFonts w:ascii="Arial" w:hAnsi="Arial" w:cs="Arial"/>
-                <w:sz w:val="20"/>
-                <w:szCs w:val="20"/>
-              </w:rPr>
-              <w:t>FS_PRODES</w:t>
-            </w:r>
-          </w:p>
-        </w:tc>
-        <w:tc>
-          <w:tcPr>
-            <w:tcW w:w="2207" w:type="dxa"/>
-            <w:vAlign w:val="center"/>
-          </w:tcPr>
-          <w:p>
-            <w:pPr>
-              <w:jc w:val="center"/>
-              <w:rPr>
-                <w:rFonts w:ascii="Arial" w:hAnsi="Arial" w:cs="Arial"/>
-                <w:sz w:val="20"/>
-                <w:szCs w:val="20"/>
-              </w:rPr>
-            </w:pPr>
-            <w:r>
-              <w:rPr>
-                <w:rFonts w:ascii="Arial" w:hAnsi="Arial" w:cs="Arial"/>
-                <w:sz w:val="20"/>
-                <w:szCs w:val="20"/>
-              </w:rPr>
-              <w:t>Productos deseados</w:t>
-            </w:r>
-          </w:p>
-        </w:tc>
-        <w:tc>
-          <w:tcPr>
-            <w:tcW w:w="2207" w:type="dxa"/>
-            <w:vAlign w:val="center"/>
-          </w:tcPr>
-          <w:p>
-            <w:pPr>
-              <w:jc w:val="center"/>
-              <w:rPr>
-                <w:rFonts w:ascii="Arial" w:hAnsi="Arial" w:cs="Arial"/>
-                <w:sz w:val="20"/>
-                <w:szCs w:val="20"/>
-              </w:rPr>
-            </w:pPr>
-            <w:r>
-              <w:rPr>
-                <w:rFonts w:ascii="Arial" w:hAnsi="Arial" w:cs="Arial"/>
-                <w:sz w:val="20"/>
-                <w:szCs w:val="20"/>
-              </w:rPr>
-              <w:t>Media</w:t>
-            </w:r>
-          </w:p>
-        </w:tc>
-        <w:tc>
-          <w:tcPr>
-            <w:tcW w:w="2207" w:type="dxa"/>
-            <w:vAlign w:val="center"/>
-          </w:tcPr>
-          <w:p>
-            <w:pPr>
-              <w:jc w:val="center"/>
-              <w:rPr>
-                <w:rFonts w:ascii="Arial" w:hAnsi="Arial" w:cs="Arial"/>
-                <w:sz w:val="20"/>
-                <w:szCs w:val="20"/>
-              </w:rPr>
-            </w:pPr>
-            <w:r>
-              <w:rPr>
-                <w:rFonts w:ascii="Arial" w:hAnsi="Arial" w:cs="Arial"/>
-                <w:sz w:val="20"/>
-                <w:szCs w:val="20"/>
-              </w:rPr>
-              <w:t>PC_PRODES</w:t>
-            </w:r>
-          </w:p>
-        </w:tc>
-      </w:tr>
-      <w:tr>
-        <w:tc>
-          <w:tcPr>
-            <w:tcW w:w="2207" w:type="dxa"/>
-            <w:vAlign w:val="center"/>
-          </w:tcPr>
-          <w:p>
-            <w:pPr>
-              <w:jc w:val="center"/>
-              <w:rPr>
-                <w:rFonts w:ascii="Arial" w:hAnsi="Arial" w:cs="Arial"/>
-                <w:sz w:val="20"/>
-                <w:szCs w:val="20"/>
-              </w:rPr>
-            </w:pPr>
-            <w:r>
-              <w:rPr>
-                <w:rFonts w:ascii="Arial" w:hAnsi="Arial" w:cs="Arial"/>
-                <w:sz w:val="20"/>
-                <w:szCs w:val="20"/>
-              </w:rPr>
-              <w:t>FS_COMPRO</w:t>
-            </w:r>
-          </w:p>
-        </w:tc>
-        <w:tc>
-          <w:tcPr>
-            <w:tcW w:w="2207" w:type="dxa"/>
-            <w:vAlign w:val="center"/>
-          </w:tcPr>
-          <w:p>
-            <w:pPr>
-              <w:jc w:val="center"/>
-              <w:rPr>
-                <w:rFonts w:ascii="Arial" w:hAnsi="Arial" w:cs="Arial"/>
-                <w:sz w:val="20"/>
-                <w:szCs w:val="20"/>
-              </w:rPr>
-            </w:pPr>
-            <w:r>
-              <w:rPr>
-                <w:rFonts w:ascii="Arial" w:hAnsi="Arial" w:cs="Arial"/>
-                <w:sz w:val="20"/>
-                <w:szCs w:val="20"/>
-              </w:rPr>
-              <w:t>Comentarios del producto</w:t>
-            </w:r>
-          </w:p>
-        </w:tc>
-        <w:tc>
-          <w:tcPr>
-            <w:tcW w:w="2207" w:type="dxa"/>
-            <w:vAlign w:val="center"/>
-          </w:tcPr>
-          <w:p>
-            <w:pPr>
-              <w:jc w:val="center"/>
-              <w:rPr>
-                <w:rFonts w:ascii="Arial" w:hAnsi="Arial" w:cs="Arial"/>
-                <w:sz w:val="20"/>
-                <w:szCs w:val="20"/>
-              </w:rPr>
-            </w:pPr>
-            <w:r>
-              <w:rPr>
-                <w:rFonts w:ascii="Arial" w:hAnsi="Arial" w:cs="Arial"/>
-                <w:sz w:val="20"/>
-                <w:szCs w:val="20"/>
-              </w:rPr>
-              <w:t>Alta</w:t>
-            </w:r>
-          </w:p>
-        </w:tc>
-        <w:tc>
-          <w:tcPr>
-            <w:tcW w:w="2207" w:type="dxa"/>
+            <w:tcW w:w="2228" w:type="dxa"/>
             <w:vAlign w:val="center"/>
           </w:tcPr>
           <w:p>
@@ -9779,7 +10046,15 @@
                 <w:sz w:val="20"/>
                 <w:szCs w:val="20"/>
               </w:rPr>
-              <w:t>FS_NEWUSER</w:t>
+              <w:t>FS_</w:t>
+            </w:r>
+            <w:r>
+              <w:rPr>
+                <w:rFonts w:ascii="Arial" w:hAnsi="Arial" w:cs="Arial"/>
+                <w:sz w:val="20"/>
+                <w:szCs w:val="20"/>
+              </w:rPr>
+              <w:t>NUEVOUSUARIO</w:t>
             </w:r>
           </w:p>
         </w:tc>
@@ -9857,7 +10132,15 @@
                 <w:sz w:val="20"/>
                 <w:szCs w:val="20"/>
               </w:rPr>
-              <w:t xml:space="preserve"> LOGIN</w:t>
+              <w:t xml:space="preserve"> </w:t>
+            </w:r>
+            <w:r>
+              <w:rPr>
+                <w:rFonts w:ascii="Arial" w:hAnsi="Arial" w:cs="Arial"/>
+                <w:sz w:val="20"/>
+                <w:szCs w:val="20"/>
+              </w:rPr>
+              <w:t>INICIARSESION</w:t>
             </w:r>
           </w:p>
         </w:tc>
@@ -9935,7 +10218,7 @@
                 <w:sz w:val="20"/>
                 <w:szCs w:val="20"/>
               </w:rPr>
-              <w:t>LOGOUT</w:t>
+              <w:t>CERRARSESION</w:t>
             </w:r>
           </w:p>
         </w:tc>
@@ -10556,9 +10839,21 @@
           <w:sz w:val="28"/>
           <w:szCs w:val="28"/>
         </w:rPr>
-        <w:t>Involucrados o Stakeholders</w:t>
+        <w:t xml:space="preserve">Involucrados o </w:t>
+      </w:r>
+      <w:proofErr w:type="spellStart"/>
+      <w:r>
+        <w:rPr>
+          <w:rFonts w:ascii="Arial" w:hAnsi="Arial" w:cs="Arial"/>
+          <w:i/>
+          <w:iCs/>
+          <w:sz w:val="28"/>
+          <w:szCs w:val="28"/>
+        </w:rPr>
+        <w:t>Stakeholders</w:t>
       </w:r>
       <w:bookmarkEnd w:id="14"/>
+      <w:proofErr w:type="spellEnd"/>
     </w:p>
     <w:p>
       <w:pPr>
@@ -11033,7 +11328,6 @@
           <w:sz w:val="28"/>
           <w:szCs w:val="28"/>
         </w:rPr>
-        <w:lastRenderedPageBreak/>
         <w:t>Entorno de operación</w:t>
       </w:r>
       <w:bookmarkEnd w:id="15"/>
@@ -11127,7 +11421,21 @@
         <w:rPr>
           <w:rFonts w:ascii="Arial" w:hAnsi="Arial" w:cs="Arial"/>
         </w:rPr>
-        <w:t>2. La página web puede ser accedida a las 24 hrs día.</w:t>
+        <w:t xml:space="preserve">2. La página web puede ser accedida a las 24 </w:t>
+      </w:r>
+      <w:proofErr w:type="spellStart"/>
+      <w:r>
+        <w:rPr>
+          <w:rFonts w:ascii="Arial" w:hAnsi="Arial" w:cs="Arial"/>
+        </w:rPr>
+        <w:t>hrs</w:t>
+      </w:r>
+      <w:proofErr w:type="spellEnd"/>
+      <w:r>
+        <w:rPr>
+          <w:rFonts w:ascii="Arial" w:hAnsi="Arial" w:cs="Arial"/>
+        </w:rPr>
+        <w:t xml:space="preserve"> día.</w:t>
       </w:r>
     </w:p>
     <w:p>

</xml_diff>